<commit_message>
Formatting requirements heading changed to heading 1
</commit_message>
<xml_diff>
--- a/Sysreq/SRS Missile Warning System.docx
+++ b/Sysreq/SRS Missile Warning System.docx
@@ -127,7 +127,7 @@
           <w:r>
             <w:fldChar w:fldCharType="separate"/>
           </w:r>
-          <w:hyperlink w:anchor="_Toc272529274" w:history="1">
+          <w:hyperlink w:anchor="_Toc272586290" w:history="1">
             <w:r>
               <w:rPr>
                 <w:rStyle w:val="Hyperlink"/>
@@ -169,7 +169,7 @@
                 <w:noProof/>
                 <w:webHidden/>
               </w:rPr>
-              <w:instrText xml:space="preserve"> PAGEREF _Toc272529274 \h </w:instrText>
+              <w:instrText xml:space="preserve"> PAGEREF _Toc272586290 \h </w:instrText>
             </w:r>
             <w:r>
               <w:rPr>
@@ -213,7 +213,7 @@
               <w:lang w:eastAsia="da-DK"/>
             </w:rPr>
           </w:pPr>
-          <w:hyperlink w:anchor="_Toc272529275" w:history="1">
+          <w:hyperlink w:anchor="_Toc272586291" w:history="1">
             <w:r>
               <w:rPr>
                 <w:rStyle w:val="Hyperlink"/>
@@ -255,7 +255,7 @@
                 <w:noProof/>
                 <w:webHidden/>
               </w:rPr>
-              <w:instrText xml:space="preserve"> PAGEREF _Toc272529275 \h </w:instrText>
+              <w:instrText xml:space="preserve"> PAGEREF _Toc272586291 \h </w:instrText>
             </w:r>
             <w:r>
               <w:rPr>
@@ -299,7 +299,7 @@
               <w:lang w:eastAsia="da-DK"/>
             </w:rPr>
           </w:pPr>
-          <w:hyperlink w:anchor="_Toc272529276" w:history="1">
+          <w:hyperlink w:anchor="_Toc272586292" w:history="1">
             <w:r>
               <w:rPr>
                 <w:rStyle w:val="Hyperlink"/>
@@ -341,7 +341,7 @@
                 <w:noProof/>
                 <w:webHidden/>
               </w:rPr>
-              <w:instrText xml:space="preserve"> PAGEREF _Toc272529276 \h </w:instrText>
+              <w:instrText xml:space="preserve"> PAGEREF _Toc272586292 \h </w:instrText>
             </w:r>
             <w:r>
               <w:rPr>
@@ -385,7 +385,7 @@
               <w:lang w:eastAsia="da-DK"/>
             </w:rPr>
           </w:pPr>
-          <w:hyperlink w:anchor="_Toc272529277" w:history="1">
+          <w:hyperlink w:anchor="_Toc272586293" w:history="1">
             <w:r>
               <w:rPr>
                 <w:rStyle w:val="Hyperlink"/>
@@ -427,7 +427,7 @@
                 <w:noProof/>
                 <w:webHidden/>
               </w:rPr>
-              <w:instrText xml:space="preserve"> PAGEREF _Toc272529277 \h </w:instrText>
+              <w:instrText xml:space="preserve"> PAGEREF _Toc272586293 \h </w:instrText>
             </w:r>
             <w:r>
               <w:rPr>
@@ -471,7 +471,7 @@
               <w:lang w:eastAsia="da-DK"/>
             </w:rPr>
           </w:pPr>
-          <w:hyperlink w:anchor="_Toc272529278" w:history="1">
+          <w:hyperlink w:anchor="_Toc272586294" w:history="1">
             <w:r>
               <w:rPr>
                 <w:rStyle w:val="Hyperlink"/>
@@ -513,7 +513,93 @@
                 <w:noProof/>
                 <w:webHidden/>
               </w:rPr>
-              <w:instrText xml:space="preserve"> PAGEREF _Toc272529278 \h </w:instrText>
+              <w:instrText xml:space="preserve"> PAGEREF _Toc272586294 \h </w:instrText>
+            </w:r>
+            <w:r>
+              <w:rPr>
+                <w:noProof/>
+                <w:webHidden/>
+              </w:rPr>
+            </w:r>
+            <w:r>
+              <w:rPr>
+                <w:noProof/>
+                <w:webHidden/>
+              </w:rPr>
+              <w:fldChar w:fldCharType="separate"/>
+            </w:r>
+            <w:r>
+              <w:rPr>
+                <w:noProof/>
+                <w:webHidden/>
+              </w:rPr>
+              <w:t>2</w:t>
+            </w:r>
+            <w:r>
+              <w:rPr>
+                <w:noProof/>
+                <w:webHidden/>
+              </w:rPr>
+              <w:fldChar w:fldCharType="end"/>
+            </w:r>
+          </w:hyperlink>
+        </w:p>
+        <w:p>
+          <w:pPr>
+            <w:pStyle w:val="Indholdsfortegnelse1"/>
+            <w:tabs>
+              <w:tab w:val="left" w:pos="440"/>
+              <w:tab w:val="right" w:leader="dot" w:pos="9628"/>
+            </w:tabs>
+            <w:rPr>
+              <w:rFonts w:eastAsiaTheme="minorEastAsia"/>
+              <w:noProof/>
+              <w:lang w:eastAsia="da-DK"/>
+            </w:rPr>
+          </w:pPr>
+          <w:hyperlink w:anchor="_Toc272586295" w:history="1">
+            <w:r>
+              <w:rPr>
+                <w:rStyle w:val="Hyperlink"/>
+                <w:noProof/>
+              </w:rPr>
+              <w:t>3.</w:t>
+            </w:r>
+            <w:r>
+              <w:rPr>
+                <w:rFonts w:eastAsiaTheme="minorEastAsia"/>
+                <w:noProof/>
+                <w:lang w:eastAsia="da-DK"/>
+              </w:rPr>
+              <w:tab/>
+            </w:r>
+            <w:r>
+              <w:rPr>
+                <w:rStyle w:val="Hyperlink"/>
+                <w:noProof/>
+              </w:rPr>
+              <w:t>Requirements</w:t>
+            </w:r>
+            <w:r>
+              <w:rPr>
+                <w:noProof/>
+                <w:webHidden/>
+              </w:rPr>
+              <w:tab/>
+            </w:r>
+            <w:r>
+              <w:rPr>
+                <w:noProof/>
+                <w:webHidden/>
+              </w:rPr>
+              <w:fldChar w:fldCharType="begin"/>
+            </w:r>
+            <w:r>
+              <w:rPr>
+                <w:noProof/>
+                <w:webHidden/>
+              </w:rPr>
+              <w:instrText xml:space="preserve"> PAGEREF _Toc272586295 \h </w:instrText>
             </w:r>
             <w:r>
               <w:rPr>
@@ -557,13 +643,13 @@
               <w:lang w:eastAsia="da-DK"/>
             </w:rPr>
           </w:pPr>
-          <w:hyperlink w:anchor="_Toc272529279" w:history="1">
+          <w:hyperlink w:anchor="_Toc272586296" w:history="1">
             <w:r>
               <w:rPr>
                 <w:rStyle w:val="Hyperlink"/>
                 <w:noProof/>
               </w:rPr>
-              <w:t>2.1</w:t>
+              <w:t>3.1</w:t>
             </w:r>
             <w:r>
               <w:rPr>
@@ -578,7 +664,7 @@
                 <w:rStyle w:val="Hyperlink"/>
                 <w:noProof/>
               </w:rPr>
-              <w:t>Requirements</w:t>
+              <w:t>States and modes</w:t>
             </w:r>
             <w:r>
               <w:rPr>
@@ -599,7 +685,7 @@
                 <w:noProof/>
                 <w:webHidden/>
               </w:rPr>
-              <w:instrText xml:space="preserve"> PAGEREF _Toc272529279 \h </w:instrText>
+              <w:instrText xml:space="preserve"> PAGEREF _Toc272586296 \h </w:instrText>
             </w:r>
             <w:r>
               <w:rPr>
@@ -643,13 +729,13 @@
               <w:lang w:eastAsia="da-DK"/>
             </w:rPr>
           </w:pPr>
-          <w:hyperlink w:anchor="_Toc272529280" w:history="1">
+          <w:hyperlink w:anchor="_Toc272586297" w:history="1">
             <w:r>
               <w:rPr>
                 <w:rStyle w:val="Hyperlink"/>
                 <w:noProof/>
               </w:rPr>
-              <w:t>2.2</w:t>
+              <w:t>3.2</w:t>
             </w:r>
             <w:r>
               <w:rPr>
@@ -664,7 +750,7 @@
                 <w:rStyle w:val="Hyperlink"/>
                 <w:noProof/>
               </w:rPr>
-              <w:t>States and modes</w:t>
+              <w:t>Functional requirements</w:t>
             </w:r>
             <w:r>
               <w:rPr>
@@ -685,7 +771,7 @@
                 <w:noProof/>
                 <w:webHidden/>
               </w:rPr>
-              <w:instrText xml:space="preserve"> PAGEREF _Toc272529280 \h </w:instrText>
+              <w:instrText xml:space="preserve"> PAGEREF _Toc272586297 \h </w:instrText>
             </w:r>
             <w:r>
               <w:rPr>
@@ -729,13 +815,13 @@
               <w:lang w:eastAsia="da-DK"/>
             </w:rPr>
           </w:pPr>
-          <w:hyperlink w:anchor="_Toc272529281" w:history="1">
+          <w:hyperlink w:anchor="_Toc272586298" w:history="1">
             <w:r>
               <w:rPr>
                 <w:rStyle w:val="Hyperlink"/>
                 <w:noProof/>
               </w:rPr>
-              <w:t>2.3</w:t>
+              <w:t>3.3</w:t>
             </w:r>
             <w:r>
               <w:rPr>
@@ -750,7 +836,7 @@
                 <w:rStyle w:val="Hyperlink"/>
                 <w:noProof/>
               </w:rPr>
-              <w:t>Functional requirements</w:t>
+              <w:t>External interfaces</w:t>
             </w:r>
             <w:r>
               <w:rPr>
@@ -771,7 +857,7 @@
                 <w:noProof/>
                 <w:webHidden/>
               </w:rPr>
-              <w:instrText xml:space="preserve"> PAGEREF _Toc272529281 \h </w:instrText>
+              <w:instrText xml:space="preserve"> PAGEREF _Toc272586298 \h </w:instrText>
             </w:r>
             <w:r>
               <w:rPr>
@@ -815,13 +901,13 @@
               <w:lang w:eastAsia="da-DK"/>
             </w:rPr>
           </w:pPr>
-          <w:hyperlink w:anchor="_Toc272529282" w:history="1">
+          <w:hyperlink w:anchor="_Toc272586299" w:history="1">
             <w:r>
               <w:rPr>
                 <w:rStyle w:val="Hyperlink"/>
                 <w:noProof/>
               </w:rPr>
-              <w:t>2.4</w:t>
+              <w:t>3.4</w:t>
             </w:r>
             <w:r>
               <w:rPr>
@@ -836,7 +922,7 @@
                 <w:rStyle w:val="Hyperlink"/>
                 <w:noProof/>
               </w:rPr>
-              <w:t>External interfaces</w:t>
+              <w:t>Internal nterfaces</w:t>
             </w:r>
             <w:r>
               <w:rPr>
@@ -857,7 +943,7 @@
                 <w:noProof/>
                 <w:webHidden/>
               </w:rPr>
-              <w:instrText xml:space="preserve"> PAGEREF _Toc272529282 \h </w:instrText>
+              <w:instrText xml:space="preserve"> PAGEREF _Toc272586299 \h </w:instrText>
             </w:r>
             <w:r>
               <w:rPr>
@@ -901,13 +987,13 @@
               <w:lang w:eastAsia="da-DK"/>
             </w:rPr>
           </w:pPr>
-          <w:hyperlink w:anchor="_Toc272529283" w:history="1">
+          <w:hyperlink w:anchor="_Toc272586300" w:history="1">
             <w:r>
               <w:rPr>
                 <w:rStyle w:val="Hyperlink"/>
                 <w:noProof/>
               </w:rPr>
-              <w:t>2.5</w:t>
+              <w:t>3.5</w:t>
             </w:r>
             <w:r>
               <w:rPr>
@@ -922,7 +1008,7 @@
                 <w:rStyle w:val="Hyperlink"/>
                 <w:noProof/>
               </w:rPr>
-              <w:t>Internal nterfaces</w:t>
+              <w:t>Design constraints</w:t>
             </w:r>
             <w:r>
               <w:rPr>
@@ -943,93 +1029,7 @@
                 <w:noProof/>
                 <w:webHidden/>
               </w:rPr>
-              <w:instrText xml:space="preserve"> PAGEREF _Toc272529283 \h </w:instrText>
-            </w:r>
-            <w:r>
-              <w:rPr>
-                <w:noProof/>
-                <w:webHidden/>
-              </w:rPr>
-            </w:r>
-            <w:r>
-              <w:rPr>
-                <w:noProof/>
-                <w:webHidden/>
-              </w:rPr>
-              <w:fldChar w:fldCharType="separate"/>
-            </w:r>
-            <w:r>
-              <w:rPr>
-                <w:noProof/>
-                <w:webHidden/>
-              </w:rPr>
-              <w:t>2</w:t>
-            </w:r>
-            <w:r>
-              <w:rPr>
-                <w:noProof/>
-                <w:webHidden/>
-              </w:rPr>
-              <w:fldChar w:fldCharType="end"/>
-            </w:r>
-          </w:hyperlink>
-        </w:p>
-        <w:p>
-          <w:pPr>
-            <w:pStyle w:val="Indholdsfortegnelse2"/>
-            <w:tabs>
-              <w:tab w:val="left" w:pos="880"/>
-              <w:tab w:val="right" w:leader="dot" w:pos="9628"/>
-            </w:tabs>
-            <w:rPr>
-              <w:rFonts w:eastAsiaTheme="minorEastAsia"/>
-              <w:noProof/>
-              <w:lang w:eastAsia="da-DK"/>
-            </w:rPr>
-          </w:pPr>
-          <w:hyperlink w:anchor="_Toc272529284" w:history="1">
-            <w:r>
-              <w:rPr>
-                <w:rStyle w:val="Hyperlink"/>
-                <w:noProof/>
-              </w:rPr>
-              <w:t>2.6</w:t>
-            </w:r>
-            <w:r>
-              <w:rPr>
-                <w:rFonts w:eastAsiaTheme="minorEastAsia"/>
-                <w:noProof/>
-                <w:lang w:eastAsia="da-DK"/>
-              </w:rPr>
-              <w:tab/>
-            </w:r>
-            <w:r>
-              <w:rPr>
-                <w:rStyle w:val="Hyperlink"/>
-                <w:noProof/>
-              </w:rPr>
-              <w:t>Design constraints</w:t>
-            </w:r>
-            <w:r>
-              <w:rPr>
-                <w:noProof/>
-                <w:webHidden/>
-              </w:rPr>
-              <w:tab/>
-            </w:r>
-            <w:r>
-              <w:rPr>
-                <w:noProof/>
-                <w:webHidden/>
-              </w:rPr>
-              <w:fldChar w:fldCharType="begin"/>
-            </w:r>
-            <w:r>
-              <w:rPr>
-                <w:noProof/>
-                <w:webHidden/>
-              </w:rPr>
-              <w:instrText xml:space="preserve"> PAGEREF _Toc272529284 \h </w:instrText>
+              <w:instrText xml:space="preserve"> PAGEREF _Toc272586300 \h </w:instrText>
             </w:r>
             <w:r>
               <w:rPr>
@@ -1073,13 +1073,13 @@
               <w:lang w:eastAsia="da-DK"/>
             </w:rPr>
           </w:pPr>
-          <w:hyperlink w:anchor="_Toc272529285" w:history="1">
+          <w:hyperlink w:anchor="_Toc272586301" w:history="1">
             <w:r>
               <w:rPr>
                 <w:rStyle w:val="Hyperlink"/>
                 <w:noProof/>
               </w:rPr>
-              <w:t>3.</w:t>
+              <w:t>4.</w:t>
             </w:r>
             <w:r>
               <w:rPr>
@@ -1115,7 +1115,7 @@
                 <w:noProof/>
                 <w:webHidden/>
               </w:rPr>
-              <w:instrText xml:space="preserve"> PAGEREF _Toc272529285 \h </w:instrText>
+              <w:instrText xml:space="preserve"> PAGEREF _Toc272586301 \h </w:instrText>
             </w:r>
             <w:r>
               <w:rPr>
@@ -1402,6 +1402,176 @@
           </w:p>
         </w:tc>
       </w:tr>
+      <w:tr>
+        <w:tc>
+          <w:tcPr>
+            <w:tcW w:w="2444" w:type="dxa"/>
+          </w:tcPr>
+          <w:p>
+            <w:pPr>
+              <w:rPr>
+                <w:sz w:val="24"/>
+                <w:szCs w:val="24"/>
+              </w:rPr>
+            </w:pPr>
+            <w:r>
+              <w:rPr>
+                <w:sz w:val="24"/>
+                <w:szCs w:val="24"/>
+              </w:rPr>
+              <w:t>18-09-2010</w:t>
+            </w:r>
+          </w:p>
+        </w:tc>
+        <w:tc>
+          <w:tcPr>
+            <w:tcW w:w="2444" w:type="dxa"/>
+          </w:tcPr>
+          <w:p>
+            <w:pPr>
+              <w:rPr>
+                <w:sz w:val="24"/>
+                <w:szCs w:val="24"/>
+              </w:rPr>
+            </w:pPr>
+            <w:r>
+              <w:rPr>
+                <w:sz w:val="24"/>
+                <w:szCs w:val="24"/>
+              </w:rPr>
+              <w:t xml:space="preserve">Format </w:t>
+            </w:r>
+            <w:proofErr w:type="spellStart"/>
+            <w:r>
+              <w:rPr>
+                <w:sz w:val="24"/>
+                <w:szCs w:val="24"/>
+              </w:rPr>
+              <w:t>requirements</w:t>
+            </w:r>
+            <w:proofErr w:type="spellEnd"/>
+            <w:r>
+              <w:rPr>
+                <w:sz w:val="24"/>
+                <w:szCs w:val="24"/>
+              </w:rPr>
+              <w:t xml:space="preserve"> to </w:t>
+            </w:r>
+            <w:proofErr w:type="spellStart"/>
+            <w:r>
+              <w:rPr>
+                <w:sz w:val="24"/>
+                <w:szCs w:val="24"/>
+              </w:rPr>
+              <w:t>heading</w:t>
+            </w:r>
+            <w:proofErr w:type="spellEnd"/>
+            <w:r>
+              <w:rPr>
+                <w:sz w:val="24"/>
+                <w:szCs w:val="24"/>
+              </w:rPr>
+              <w:t xml:space="preserve"> 1</w:t>
+            </w:r>
+          </w:p>
+        </w:tc>
+        <w:tc>
+          <w:tcPr>
+            <w:tcW w:w="2445" w:type="dxa"/>
+          </w:tcPr>
+          <w:p>
+            <w:pPr>
+              <w:rPr>
+                <w:sz w:val="24"/>
+                <w:szCs w:val="24"/>
+              </w:rPr>
+            </w:pPr>
+            <w:proofErr w:type="spellStart"/>
+            <w:r>
+              <w:rPr>
+                <w:sz w:val="24"/>
+                <w:szCs w:val="24"/>
+              </w:rPr>
+              <w:t>kpi</w:t>
+            </w:r>
+            <w:proofErr w:type="spellEnd"/>
+          </w:p>
+        </w:tc>
+        <w:tc>
+          <w:tcPr>
+            <w:tcW w:w="2445" w:type="dxa"/>
+          </w:tcPr>
+          <w:p>
+            <w:pPr>
+              <w:rPr>
+                <w:sz w:val="24"/>
+                <w:szCs w:val="24"/>
+              </w:rPr>
+            </w:pPr>
+            <w:r>
+              <w:rPr>
+                <w:sz w:val="24"/>
+                <w:szCs w:val="24"/>
+              </w:rPr>
+              <w:t>2</w:t>
+            </w:r>
+          </w:p>
+        </w:tc>
+      </w:tr>
+      <w:tr>
+        <w:tc>
+          <w:tcPr>
+            <w:tcW w:w="2444" w:type="dxa"/>
+          </w:tcPr>
+          <w:p>
+            <w:pPr>
+              <w:rPr>
+                <w:sz w:val="24"/>
+                <w:szCs w:val="24"/>
+              </w:rPr>
+            </w:pPr>
+          </w:p>
+        </w:tc>
+        <w:tc>
+          <w:tcPr>
+            <w:tcW w:w="2444" w:type="dxa"/>
+          </w:tcPr>
+          <w:p>
+            <w:pPr>
+              <w:rPr>
+                <w:sz w:val="24"/>
+                <w:szCs w:val="24"/>
+              </w:rPr>
+            </w:pPr>
+          </w:p>
+        </w:tc>
+        <w:tc>
+          <w:tcPr>
+            <w:tcW w:w="2445" w:type="dxa"/>
+          </w:tcPr>
+          <w:p>
+            <w:pPr>
+              <w:rPr>
+                <w:sz w:val="24"/>
+                <w:szCs w:val="24"/>
+              </w:rPr>
+            </w:pPr>
+          </w:p>
+        </w:tc>
+        <w:tc>
+          <w:tcPr>
+            <w:tcW w:w="2445" w:type="dxa"/>
+          </w:tcPr>
+          <w:p>
+            <w:pPr>
+              <w:rPr>
+                <w:sz w:val="24"/>
+                <w:szCs w:val="24"/>
+              </w:rPr>
+            </w:pPr>
+          </w:p>
+        </w:tc>
+      </w:tr>
     </w:tbl>
     <w:p>
       <w:pPr>
@@ -1546,6 +1716,7 @@
                 <w:sz w:val="24"/>
                 <w:szCs w:val="24"/>
               </w:rPr>
+              <w:lastRenderedPageBreak/>
               <w:t>Ref-1</w:t>
             </w:r>
           </w:p>
@@ -1679,7 +1850,6 @@
           <w:sz w:val="28"/>
           <w:szCs w:val="28"/>
         </w:rPr>
-        <w:lastRenderedPageBreak/>
         <w:t>Abbriviations</w:t>
       </w:r>
       <w:proofErr w:type="spellEnd"/>
@@ -1829,7 +1999,7 @@
       <w:pPr>
         <w:pStyle w:val="Overskrift1"/>
       </w:pPr>
-      <w:bookmarkStart w:id="0" w:name="_Toc272529274"/>
+      <w:bookmarkStart w:id="0" w:name="_Toc272586290"/>
       <w:proofErr w:type="spellStart"/>
       <w:r>
         <w:t>Scope</w:t>
@@ -1842,7 +2012,7 @@
       <w:pPr>
         <w:pStyle w:val="Overskrift2"/>
       </w:pPr>
-      <w:bookmarkStart w:id="1" w:name="_Toc272529275"/>
+      <w:bookmarkStart w:id="1" w:name="_Toc272586291"/>
       <w:proofErr w:type="spellStart"/>
       <w:r>
         <w:t>Identification</w:t>
@@ -1854,7 +2024,7 @@
       <w:pPr>
         <w:pStyle w:val="Overskrift2"/>
       </w:pPr>
-      <w:bookmarkStart w:id="2" w:name="_Toc272529276"/>
+      <w:bookmarkStart w:id="2" w:name="_Toc272586292"/>
       <w:r>
         <w:t xml:space="preserve">System </w:t>
       </w:r>
@@ -1869,7 +2039,7 @@
       <w:pPr>
         <w:pStyle w:val="Overskrift2"/>
       </w:pPr>
-      <w:bookmarkStart w:id="3" w:name="_Toc272529277"/>
+      <w:bookmarkStart w:id="3" w:name="_Toc272586293"/>
       <w:proofErr w:type="spellStart"/>
       <w:r>
         <w:t>Document</w:t>
@@ -1890,7 +2060,7 @@
       <w:pPr>
         <w:pStyle w:val="Overskrift1"/>
       </w:pPr>
-      <w:bookmarkStart w:id="4" w:name="_Toc272529278"/>
+      <w:bookmarkStart w:id="4" w:name="_Toc272586294"/>
       <w:proofErr w:type="spellStart"/>
       <w:r>
         <w:t>Referenced</w:t>
@@ -1908,13 +2078,9 @@
     </w:p>
     <w:p>
       <w:pPr>
-        <w:pStyle w:val="Overskrift2"/>
-        <w:numPr>
-          <w:ilvl w:val="1"/>
-          <w:numId w:val="2"/>
-        </w:numPr>
-      </w:pPr>
-      <w:bookmarkStart w:id="5" w:name="_Toc272529279"/>
+        <w:pStyle w:val="Overskrift1"/>
+      </w:pPr>
+      <w:bookmarkStart w:id="5" w:name="_Toc272586295"/>
       <w:proofErr w:type="spellStart"/>
       <w:r>
         <w:t>Requirements</w:t>
@@ -2013,7 +2179,7 @@
           <w:numId w:val="2"/>
         </w:numPr>
       </w:pPr>
-      <w:bookmarkStart w:id="6" w:name="_Toc272529280"/>
+      <w:bookmarkStart w:id="6" w:name="_Toc272586296"/>
       <w:r>
         <w:t>States and modes</w:t>
       </w:r>
@@ -2027,7 +2193,7 @@
           <w:numId w:val="2"/>
         </w:numPr>
       </w:pPr>
-      <w:bookmarkStart w:id="7" w:name="_Toc272529281"/>
+      <w:bookmarkStart w:id="7" w:name="_Toc272586297"/>
       <w:proofErr w:type="spellStart"/>
       <w:r>
         <w:t>Functional</w:t>
@@ -2051,7 +2217,7 @@
           <w:numId w:val="2"/>
         </w:numPr>
       </w:pPr>
-      <w:bookmarkStart w:id="8" w:name="_Toc272529282"/>
+      <w:bookmarkStart w:id="8" w:name="_Toc272586298"/>
       <w:proofErr w:type="spellStart"/>
       <w:r>
         <w:t>External</w:t>
@@ -2070,7 +2236,7 @@
           <w:numId w:val="2"/>
         </w:numPr>
       </w:pPr>
-      <w:bookmarkStart w:id="9" w:name="_Toc272529283"/>
+      <w:bookmarkStart w:id="9" w:name="_Toc272586299"/>
       <w:proofErr w:type="spellStart"/>
       <w:r>
         <w:t>Internal</w:t>
@@ -2097,7 +2263,7 @@
           <w:numId w:val="2"/>
         </w:numPr>
       </w:pPr>
-      <w:bookmarkStart w:id="10" w:name="_Toc272529284"/>
+      <w:bookmarkStart w:id="10" w:name="_Toc272586300"/>
       <w:r>
         <w:t xml:space="preserve">Design </w:t>
       </w:r>
@@ -2113,7 +2279,7 @@
       <w:pPr>
         <w:pStyle w:val="Overskrift1"/>
       </w:pPr>
-      <w:bookmarkStart w:id="11" w:name="_Toc272529285"/>
+      <w:bookmarkStart w:id="11" w:name="_Toc272586301"/>
       <w:proofErr w:type="spellStart"/>
       <w:r>
         <w:t>Requirement</w:t>
@@ -2245,6 +2411,7 @@
               <w:jc w:val="center"/>
             </w:pPr>
             <w:r>
+              <w:lastRenderedPageBreak/>
               <w:t>FR-1</w:t>
             </w:r>
           </w:p>
@@ -3451,7 +3618,7 @@
 </file>
 
 <file path=customXml/itemProps1.xml><?xml version="1.0" encoding="utf-8"?>
-<ds:datastoreItem xmlns:ds="http://schemas.openxmlformats.org/officeDocument/2006/customXml" ds:itemID="{F3D8FE20-0EED-4A3A-B50F-0DAFFB226506}">
+<ds:datastoreItem xmlns:ds="http://schemas.openxmlformats.org/officeDocument/2006/customXml" ds:itemID="{B79632BA-B530-4FE7-A26E-9B8A1D1B0A62}">
   <ds:schemaRefs>
     <ds:schemaRef ds:uri="http://schemas.openxmlformats.org/officeDocument/2006/bibliography"/>
   </ds:schemaRefs>

</xml_diff>

<commit_message>
Updated with some documents under 2.0 referenced documents
</commit_message>
<xml_diff>
--- a/Sysreq/SRS Missile Warning System.docx
+++ b/Sysreq/SRS Missile Warning System.docx
@@ -2452,6 +2452,234 @@
         <w:t>Referenced documents</w:t>
       </w:r>
       <w:bookmarkEnd w:id="4"/>
+    </w:p>
+    <w:p/>
+    <w:p>
+      <w:pPr>
+        <w:numPr>
+          <w:ilvl w:val="0"/>
+          <w:numId w:val="7"/>
+        </w:numPr>
+        <w:spacing w:before="100" w:beforeAutospacing="1" w:after="100" w:afterAutospacing="1" w:line="240" w:lineRule="auto"/>
+        <w:rPr>
+          <w:rFonts w:ascii="Arial" w:hAnsi="Arial" w:cs="Arial"/>
+          <w:sz w:val="20"/>
+          <w:szCs w:val="20"/>
+          <w:lang w:val="en-GB" w:eastAsia="en-GB"/>
+        </w:rPr>
+      </w:pPr>
+      <w:r>
+        <w:rPr>
+          <w:rFonts w:ascii="Arial" w:hAnsi="Arial" w:cs="Arial"/>
+          <w:sz w:val="20"/>
+          <w:szCs w:val="20"/>
+          <w:lang w:val="en-GB" w:eastAsia="en-GB"/>
+        </w:rPr>
+        <w:t>Terma case</w:t>
+      </w:r>
+      <w:r>
+        <w:rPr>
+          <w:rFonts w:ascii="Arial" w:hAnsi="Arial" w:cs="Arial"/>
+          <w:sz w:val="20"/>
+          <w:szCs w:val="20"/>
+          <w:lang w:val="en-GB" w:eastAsia="en-GB"/>
+        </w:rPr>
+        <w:t xml:space="preserve">.pdf </w:t>
+      </w:r>
+      <w:r>
+        <w:rPr>
+          <w:rFonts w:ascii="Arial" w:hAnsi="Arial" w:cs="Arial"/>
+          <w:sz w:val="20"/>
+          <w:szCs w:val="20"/>
+          <w:lang w:val="en-GB" w:eastAsia="en-GB"/>
+        </w:rPr>
+        <w:tab/>
+      </w:r>
+      <w:r>
+        <w:rPr>
+          <w:rFonts w:ascii="Arial" w:hAnsi="Arial" w:cs="Arial"/>
+          <w:sz w:val="20"/>
+          <w:szCs w:val="20"/>
+          <w:lang w:val="en-GB" w:eastAsia="en-GB"/>
+        </w:rPr>
+        <w:tab/>
+        <w:t>Document received from TERMA at IHA 3/9 2010.</w:t>
+      </w:r>
+    </w:p>
+    <w:p>
+      <w:pPr>
+        <w:numPr>
+          <w:ilvl w:val="0"/>
+          <w:numId w:val="7"/>
+        </w:numPr>
+        <w:spacing w:before="100" w:beforeAutospacing="1" w:after="100" w:afterAutospacing="1" w:line="240" w:lineRule="auto"/>
+        <w:rPr>
+          <w:rFonts w:ascii="Arial" w:hAnsi="Arial" w:cs="Arial"/>
+          <w:sz w:val="20"/>
+          <w:szCs w:val="20"/>
+          <w:lang w:val="en-GB" w:eastAsia="en-GB"/>
+        </w:rPr>
+      </w:pPr>
+      <w:r>
+        <w:rPr>
+          <w:rFonts w:ascii="Arial" w:hAnsi="Arial" w:cs="Arial"/>
+          <w:sz w:val="20"/>
+          <w:szCs w:val="20"/>
+          <w:lang w:val="en-GB" w:eastAsia="en-GB"/>
+        </w:rPr>
+        <w:t>Terma case comments v1</w:t>
+      </w:r>
+      <w:r>
+        <w:rPr>
+          <w:rFonts w:ascii="Arial" w:hAnsi="Arial" w:cs="Arial"/>
+          <w:sz w:val="20"/>
+          <w:szCs w:val="20"/>
+          <w:lang w:val="en-GB" w:eastAsia="en-GB"/>
+        </w:rPr>
+        <w:t>.pdf</w:t>
+      </w:r>
+      <w:r>
+        <w:rPr>
+          <w:rFonts w:ascii="Arial" w:hAnsi="Arial" w:cs="Arial"/>
+          <w:sz w:val="20"/>
+          <w:szCs w:val="20"/>
+          <w:lang w:val="en-GB" w:eastAsia="en-GB"/>
+        </w:rPr>
+        <w:t xml:space="preserve"> </w:t>
+      </w:r>
+    </w:p>
+    <w:p>
+      <w:pPr>
+        <w:numPr>
+          <w:ilvl w:val="0"/>
+          <w:numId w:val="7"/>
+        </w:numPr>
+        <w:spacing w:before="100" w:beforeAutospacing="1" w:after="100" w:afterAutospacing="1" w:line="240" w:lineRule="auto"/>
+        <w:rPr>
+          <w:rFonts w:ascii="Arial" w:hAnsi="Arial" w:cs="Arial"/>
+          <w:sz w:val="20"/>
+          <w:szCs w:val="20"/>
+          <w:lang w:val="en-GB" w:eastAsia="en-GB"/>
+        </w:rPr>
+      </w:pPr>
+      <w:r>
+        <w:rPr>
+          <w:rFonts w:ascii="Arial" w:hAnsi="Arial" w:cs="Arial"/>
+          <w:sz w:val="20"/>
+          <w:szCs w:val="20"/>
+          <w:lang w:val="en-GB" w:eastAsia="en-GB"/>
+        </w:rPr>
+        <w:t>Terma case meeting v1.pdf</w:t>
+      </w:r>
+    </w:p>
+    <w:p>
+      <w:pPr>
+        <w:numPr>
+          <w:ilvl w:val="0"/>
+          <w:numId w:val="7"/>
+        </w:numPr>
+        <w:spacing w:before="100" w:beforeAutospacing="1" w:after="100" w:afterAutospacing="1" w:line="240" w:lineRule="auto"/>
+        <w:rPr>
+          <w:rFonts w:ascii="Arial" w:hAnsi="Arial" w:cs="Arial"/>
+          <w:sz w:val="20"/>
+          <w:szCs w:val="20"/>
+          <w:lang w:val="en-GB" w:eastAsia="en-GB"/>
+        </w:rPr>
+      </w:pPr>
+      <w:r>
+        <w:rPr>
+          <w:rFonts w:ascii="Arial" w:hAnsi="Arial" w:cs="Arial"/>
+          <w:sz w:val="20"/>
+          <w:szCs w:val="20"/>
+          <w:lang w:val="en-GB" w:eastAsia="en-GB"/>
+        </w:rPr>
+        <w:t>Terma case questions and answers v</w:t>
+      </w:r>
+      <w:r>
+        <w:rPr>
+          <w:rFonts w:ascii="Arial" w:hAnsi="Arial" w:cs="Arial"/>
+          <w:sz w:val="20"/>
+          <w:szCs w:val="20"/>
+          <w:lang w:val="en-GB" w:eastAsia="en-GB"/>
+        </w:rPr>
+        <w:t>1.pdf Answers received at consultation meeting at IHA 17/9 2010 room 517.</w:t>
+      </w:r>
+    </w:p>
+    <w:p>
+      <w:pPr>
+        <w:numPr>
+          <w:ilvl w:val="0"/>
+          <w:numId w:val="7"/>
+        </w:numPr>
+        <w:spacing w:before="100" w:beforeAutospacing="1" w:after="100" w:afterAutospacing="1" w:line="240" w:lineRule="auto"/>
+        <w:rPr>
+          <w:rFonts w:ascii="Arial" w:hAnsi="Arial" w:cs="Arial"/>
+          <w:sz w:val="20"/>
+          <w:szCs w:val="20"/>
+          <w:lang w:val="en-GB" w:eastAsia="en-GB"/>
+        </w:rPr>
+      </w:pPr>
+      <w:r>
+        <w:rPr>
+          <w:rFonts w:ascii="Arial" w:hAnsi="Arial" w:cs="Arial"/>
+          <w:sz w:val="20"/>
+          <w:szCs w:val="20"/>
+          <w:lang w:val="en-GB" w:eastAsia="en-GB"/>
+        </w:rPr>
+        <w:t>MIL standard 1600-2-9 v12.45 – POD design rules.</w:t>
+      </w:r>
+    </w:p>
+    <w:p>
+      <w:pPr>
+        <w:autoSpaceDE w:val="0"/>
+        <w:autoSpaceDN w:val="0"/>
+        <w:adjustRightInd w:val="0"/>
+        <w:spacing w:after="0" w:line="240" w:lineRule="auto"/>
+        <w:rPr>
+          <w:rFonts w:ascii="Arial" w:hAnsi="Arial" w:cs="Arial"/>
+          <w:lang w:val="en-GB" w:eastAsia="en-GB"/>
+        </w:rPr>
+      </w:pPr>
+      <w:r>
+        <w:rPr>
+          <w:rFonts w:ascii="Arial" w:hAnsi="Arial" w:cs="Arial"/>
+          <w:lang w:val="en-GB" w:eastAsia="en-GB"/>
+        </w:rPr>
+        <w:t>This section shall list the number, title, revision, and date of all</w:t>
+      </w:r>
+    </w:p>
+    <w:p>
+      <w:pPr>
+        <w:autoSpaceDE w:val="0"/>
+        <w:autoSpaceDN w:val="0"/>
+        <w:adjustRightInd w:val="0"/>
+        <w:spacing w:after="0" w:line="240" w:lineRule="auto"/>
+        <w:rPr>
+          <w:rFonts w:ascii="Arial" w:hAnsi="Arial" w:cs="Arial"/>
+          <w:lang w:val="en-GB" w:eastAsia="en-GB"/>
+        </w:rPr>
+      </w:pPr>
+      <w:r>
+        <w:rPr>
+          <w:rFonts w:ascii="Arial" w:hAnsi="Arial" w:cs="Arial"/>
+          <w:lang w:val="en-GB" w:eastAsia="en-GB"/>
+        </w:rPr>
+        <w:t>documents referenced in this specification. This section shall also identify the source for all</w:t>
+      </w:r>
+    </w:p>
+    <w:p>
+      <w:pPr>
+        <w:rPr>
+          <w:lang w:val="en-GB"/>
+        </w:rPr>
+      </w:pPr>
+      <w:r>
+        <w:rPr>
+          <w:rFonts w:ascii="Arial" w:hAnsi="Arial" w:cs="Arial"/>
+          <w:lang w:val="en-GB" w:eastAsia="en-GB"/>
+        </w:rPr>
+        <w:t>documents not available through normal Government stocking activities.</w:t>
+      </w:r>
     </w:p>
     <w:p>
       <w:pPr>
@@ -3546,6 +3774,155 @@
       </w:rPr>
     </w:lvl>
   </w:abstractNum>
+  <w:abstractNum w:abstractNumId="6">
+    <w:nsid w:val="2CF57DDC"/>
+    <w:multiLevelType w:val="multilevel"/>
+    <w:tmpl w:val="5D3C383E"/>
+    <w:lvl w:ilvl="0">
+      <w:start w:val="1"/>
+      <w:numFmt w:val="bullet"/>
+      <w:lvlText w:val=""/>
+      <w:lvlJc w:val="left"/>
+      <w:pPr>
+        <w:tabs>
+          <w:tab w:val="num" w:pos="720"/>
+        </w:tabs>
+        <w:ind w:left="720" w:hanging="360"/>
+      </w:pPr>
+      <w:rPr>
+        <w:rFonts w:ascii="Symbol" w:hAnsi="Symbol" w:hint="default"/>
+        <w:sz w:val="20"/>
+      </w:rPr>
+    </w:lvl>
+    <w:lvl w:ilvl="1" w:tentative="1">
+      <w:start w:val="1"/>
+      <w:numFmt w:val="bullet"/>
+      <w:lvlText w:val="o"/>
+      <w:lvlJc w:val="left"/>
+      <w:pPr>
+        <w:tabs>
+          <w:tab w:val="num" w:pos="1440"/>
+        </w:tabs>
+        <w:ind w:left="1440" w:hanging="360"/>
+      </w:pPr>
+      <w:rPr>
+        <w:rFonts w:ascii="Courier New" w:hAnsi="Courier New" w:hint="default"/>
+        <w:sz w:val="20"/>
+      </w:rPr>
+    </w:lvl>
+    <w:lvl w:ilvl="2" w:tentative="1">
+      <w:start w:val="1"/>
+      <w:numFmt w:val="bullet"/>
+      <w:lvlText w:val=""/>
+      <w:lvlJc w:val="left"/>
+      <w:pPr>
+        <w:tabs>
+          <w:tab w:val="num" w:pos="2160"/>
+        </w:tabs>
+        <w:ind w:left="2160" w:hanging="360"/>
+      </w:pPr>
+      <w:rPr>
+        <w:rFonts w:ascii="Wingdings" w:hAnsi="Wingdings" w:hint="default"/>
+        <w:sz w:val="20"/>
+      </w:rPr>
+    </w:lvl>
+    <w:lvl w:ilvl="3" w:tentative="1">
+      <w:start w:val="1"/>
+      <w:numFmt w:val="bullet"/>
+      <w:lvlText w:val=""/>
+      <w:lvlJc w:val="left"/>
+      <w:pPr>
+        <w:tabs>
+          <w:tab w:val="num" w:pos="2880"/>
+        </w:tabs>
+        <w:ind w:left="2880" w:hanging="360"/>
+      </w:pPr>
+      <w:rPr>
+        <w:rFonts w:ascii="Wingdings" w:hAnsi="Wingdings" w:hint="default"/>
+        <w:sz w:val="20"/>
+      </w:rPr>
+    </w:lvl>
+    <w:lvl w:ilvl="4" w:tentative="1">
+      <w:start w:val="1"/>
+      <w:numFmt w:val="bullet"/>
+      <w:lvlText w:val=""/>
+      <w:lvlJc w:val="left"/>
+      <w:pPr>
+        <w:tabs>
+          <w:tab w:val="num" w:pos="3600"/>
+        </w:tabs>
+        <w:ind w:left="3600" w:hanging="360"/>
+      </w:pPr>
+      <w:rPr>
+        <w:rFonts w:ascii="Wingdings" w:hAnsi="Wingdings" w:hint="default"/>
+        <w:sz w:val="20"/>
+      </w:rPr>
+    </w:lvl>
+    <w:lvl w:ilvl="5" w:tentative="1">
+      <w:start w:val="1"/>
+      <w:numFmt w:val="bullet"/>
+      <w:lvlText w:val=""/>
+      <w:lvlJc w:val="left"/>
+      <w:pPr>
+        <w:tabs>
+          <w:tab w:val="num" w:pos="4320"/>
+        </w:tabs>
+        <w:ind w:left="4320" w:hanging="360"/>
+      </w:pPr>
+      <w:rPr>
+        <w:rFonts w:ascii="Wingdings" w:hAnsi="Wingdings" w:hint="default"/>
+        <w:sz w:val="20"/>
+      </w:rPr>
+    </w:lvl>
+    <w:lvl w:ilvl="6" w:tentative="1">
+      <w:start w:val="1"/>
+      <w:numFmt w:val="bullet"/>
+      <w:lvlText w:val=""/>
+      <w:lvlJc w:val="left"/>
+      <w:pPr>
+        <w:tabs>
+          <w:tab w:val="num" w:pos="5040"/>
+        </w:tabs>
+        <w:ind w:left="5040" w:hanging="360"/>
+      </w:pPr>
+      <w:rPr>
+        <w:rFonts w:ascii="Wingdings" w:hAnsi="Wingdings" w:hint="default"/>
+        <w:sz w:val="20"/>
+      </w:rPr>
+    </w:lvl>
+    <w:lvl w:ilvl="7" w:tentative="1">
+      <w:start w:val="1"/>
+      <w:numFmt w:val="bullet"/>
+      <w:lvlText w:val=""/>
+      <w:lvlJc w:val="left"/>
+      <w:pPr>
+        <w:tabs>
+          <w:tab w:val="num" w:pos="5760"/>
+        </w:tabs>
+        <w:ind w:left="5760" w:hanging="360"/>
+      </w:pPr>
+      <w:rPr>
+        <w:rFonts w:ascii="Wingdings" w:hAnsi="Wingdings" w:hint="default"/>
+        <w:sz w:val="20"/>
+      </w:rPr>
+    </w:lvl>
+    <w:lvl w:ilvl="8" w:tentative="1">
+      <w:start w:val="1"/>
+      <w:numFmt w:val="bullet"/>
+      <w:lvlText w:val=""/>
+      <w:lvlJc w:val="left"/>
+      <w:pPr>
+        <w:tabs>
+          <w:tab w:val="num" w:pos="6480"/>
+        </w:tabs>
+        <w:ind w:left="6480" w:hanging="360"/>
+      </w:pPr>
+      <w:rPr>
+        <w:rFonts w:ascii="Wingdings" w:hAnsi="Wingdings" w:hint="default"/>
+        <w:sz w:val="20"/>
+      </w:rPr>
+    </w:lvl>
+  </w:abstractNum>
   <w:num w:numId="1">
     <w:abstractNumId w:val="1"/>
   </w:num>
@@ -3563,6 +3940,9 @@
   </w:num>
   <w:num w:numId="6">
     <w:abstractNumId w:val="5"/>
+  </w:num>
+  <w:num w:numId="7">
+    <w:abstractNumId w:val="6"/>
   </w:num>
 </w:numbering>
 </file>

</xml_diff>

<commit_message>
minor change in documents
</commit_message>
<xml_diff>
--- a/Sysreq/SRS Missile Warning System.docx
+++ b/Sysreq/SRS Missile Warning System.docx
@@ -2068,7 +2068,7 @@
             <v:path o:extrusionok="f" gradientshapeok="t" o:connecttype="rect"/>
             <o:lock v:ext="edit" aspectratio="t"/>
           </v:shapetype>
-          <v:shape id="_x0000_i1025" type="#_x0000_t75" style="width:422.25pt;height:353.25pt">
+          <v:shape id="_x0000_i1025" type="#_x0000_t75" style="width:421.5pt;height:352.5pt">
             <v:imagedata r:id="rId5" o:title=""/>
           </v:shape>
         </w:pict>
@@ -2569,7 +2569,7 @@
           <w:szCs w:val="20"/>
           <w:lang w:val="en-GB" w:eastAsia="en-GB"/>
         </w:rPr>
-        <w:t>Terma case meeting v1.pdf</w:t>
+        <w:t>Terma case meeting 17 9 2010 at IHA v1.pdf</w:t>
       </w:r>
     </w:p>
     <w:p>

</xml_diff>

<commit_message>
Changing a few must to shall
</commit_message>
<xml_diff>
--- a/Sysreq/SRS Missile Warning System.docx
+++ b/Sysreq/SRS Missile Warning System.docx
@@ -3363,7 +3363,13 @@
               <w:rPr>
                 <w:lang w:val="en-US"/>
               </w:rPr>
-              <w:t xml:space="preserve">The POD must comply with all F-16 requirements for aerodynamics and radar reflections as specified by the F-16 POD standard </w:t>
+              <w:t>The POD shall</w:t>
+            </w:r>
+            <w:r>
+              <w:rPr>
+                <w:lang w:val="en-US"/>
+              </w:rPr>
+              <w:t xml:space="preserve"> comply with all F-16 requirements for aerodynamics and radar reflections as specified by the F-16 POD standard </w:t>
             </w:r>
             <w:r>
               <w:rPr>
@@ -3417,7 +3423,13 @@
               <w:rPr>
                 <w:lang w:val="en-US"/>
               </w:rPr>
-              <w:t xml:space="preserve">The systems must comply with all F-16 EW standards for EMC and data bus load as specified by the F-16 EW standard </w:t>
+              <w:t>The systems shall</w:t>
+            </w:r>
+            <w:r>
+              <w:rPr>
+                <w:lang w:val="en-US"/>
+              </w:rPr>
+              <w:t xml:space="preserve"> comply with all F-16 EW standards for EMC and data bus load as specified by the F-16 EW standard </w:t>
             </w:r>
             <w:r>
               <w:rPr>
@@ -4298,7 +4310,19 @@
               <w:rPr>
                 <w:lang w:val="en-US"/>
               </w:rPr>
-              <w:t xml:space="preserve">The cockpit unit must include a button to trigger the erasing of sensitive data procedure. </w:t>
+              <w:t xml:space="preserve">The cockpit unit </w:t>
+            </w:r>
+            <w:r>
+              <w:rPr>
+                <w:lang w:val="en-US"/>
+              </w:rPr>
+              <w:t>shall</w:t>
+            </w:r>
+            <w:r>
+              <w:rPr>
+                <w:lang w:val="en-US"/>
+              </w:rPr>
+              <w:t xml:space="preserve"> include a button to trigger the erasing of sensitive data procedure. </w:t>
             </w:r>
           </w:p>
         </w:tc>
@@ -4678,7 +4702,19 @@
               <w:rPr>
                 <w:lang w:val="en-US"/>
               </w:rPr>
-              <w:t>The POD sensitive data decryption key must be erased within 100ms of receiving the erase signal.</w:t>
+              <w:t xml:space="preserve">The POD sensitive data decryption key </w:t>
+            </w:r>
+            <w:r>
+              <w:rPr>
+                <w:lang w:val="en-US"/>
+              </w:rPr>
+              <w:t>shall</w:t>
+            </w:r>
+            <w:r>
+              <w:rPr>
+                <w:lang w:val="en-US"/>
+              </w:rPr>
+              <w:t xml:space="preserve"> be erased within 100ms of receiving the erase signal.</w:t>
             </w:r>
           </w:p>
         </w:tc>
@@ -4753,6 +4789,9 @@
             <w:pPr>
               <w:spacing w:after="0" w:line="240" w:lineRule="auto"/>
               <w:jc w:val="center"/>
+              <w:rPr>
+                <w:lang w:val="en-US"/>
+              </w:rPr>
             </w:pPr>
           </w:p>
         </w:tc>
@@ -4763,6 +4802,9 @@
           <w:p>
             <w:pPr>
               <w:spacing w:after="0" w:line="240" w:lineRule="auto"/>
+              <w:rPr>
+                <w:lang w:val="en-US"/>
+              </w:rPr>
             </w:pPr>
           </w:p>
         </w:tc>
@@ -7516,7 +7558,19 @@
               <w:rPr>
                 <w:lang w:val="en-US"/>
               </w:rPr>
-              <w:t>F-16 subsystem BIT standard indicate how a subsystem must test its internal status to comply with the F-16 operational standard.</w:t>
+              <w:t xml:space="preserve">F-16 subsystem BIT standard indicate how a subsystem </w:t>
+            </w:r>
+            <w:r>
+              <w:rPr>
+                <w:lang w:val="en-US"/>
+              </w:rPr>
+              <w:t>shall</w:t>
+            </w:r>
+            <w:r>
+              <w:rPr>
+                <w:lang w:val="en-US"/>
+              </w:rPr>
+              <w:t xml:space="preserve"> test its internal status to comply with the F-16 operational standard.</w:t>
             </w:r>
           </w:p>
         </w:tc>

</xml_diff>

<commit_message>
Adding UR-10 requirement breakdown to main document
</commit_message>
<xml_diff>
--- a/Sysreq/SRS Missile Warning System.docx
+++ b/Sysreq/SRS Missile Warning System.docx
@@ -4732,6 +4732,12 @@
                 <w:lang w:val="en-US"/>
               </w:rPr>
             </w:pPr>
+            <w:r>
+              <w:rPr>
+                <w:lang w:val="en-US"/>
+              </w:rPr>
+              <w:t>FR-39</w:t>
+            </w:r>
           </w:p>
         </w:tc>
         <w:tc>
@@ -4745,23 +4751,106 @@
                 <w:lang w:val="en-US"/>
               </w:rPr>
             </w:pPr>
-          </w:p>
-        </w:tc>
-      </w:tr>
-      <w:tr>
-        <w:tc>
-          <w:tcPr>
-            <w:tcW w:w="1275" w:type="dxa"/>
-          </w:tcPr>
-          <w:p>
-            <w:pPr>
-              <w:spacing w:after="0" w:line="240" w:lineRule="auto"/>
-              <w:jc w:val="center"/>
-              <w:rPr>
-                <w:b/>
-                <w:lang w:val="en-US"/>
-              </w:rPr>
-            </w:pPr>
+            <w:r>
+              <w:rPr>
+                <w:lang w:val="en-US"/>
+              </w:rPr>
+              <w:t>The POD shall supply the status of the following LRUs:</w:t>
+            </w:r>
+          </w:p>
+          <w:p>
+            <w:pPr>
+              <w:numPr>
+                <w:ilvl w:val="0"/>
+                <w:numId w:val="9"/>
+              </w:numPr>
+              <w:spacing w:after="0" w:line="240" w:lineRule="auto"/>
+              <w:rPr>
+                <w:lang w:val="en-US"/>
+              </w:rPr>
+            </w:pPr>
+            <w:r>
+              <w:rPr>
+                <w:lang w:val="en-US"/>
+              </w:rPr>
+              <w:t>The individual magazines</w:t>
+            </w:r>
+          </w:p>
+          <w:p>
+            <w:pPr>
+              <w:numPr>
+                <w:ilvl w:val="0"/>
+                <w:numId w:val="9"/>
+              </w:numPr>
+              <w:spacing w:after="0" w:line="240" w:lineRule="auto"/>
+              <w:rPr>
+                <w:lang w:val="en-US"/>
+              </w:rPr>
+            </w:pPr>
+            <w:r>
+              <w:rPr>
+                <w:lang w:val="en-US"/>
+              </w:rPr>
+              <w:t>The DSSs</w:t>
+            </w:r>
+          </w:p>
+          <w:p>
+            <w:pPr>
+              <w:numPr>
+                <w:ilvl w:val="0"/>
+                <w:numId w:val="9"/>
+              </w:numPr>
+              <w:spacing w:after="0" w:line="240" w:lineRule="auto"/>
+              <w:rPr>
+                <w:lang w:val="en-US"/>
+              </w:rPr>
+            </w:pPr>
+            <w:r>
+              <w:rPr>
+                <w:lang w:val="en-US"/>
+              </w:rPr>
+              <w:t>The Sensors</w:t>
+            </w:r>
+          </w:p>
+          <w:p>
+            <w:pPr>
+              <w:numPr>
+                <w:ilvl w:val="0"/>
+                <w:numId w:val="9"/>
+              </w:numPr>
+              <w:spacing w:after="0" w:line="240" w:lineRule="auto"/>
+              <w:rPr>
+                <w:lang w:val="en-US"/>
+              </w:rPr>
+            </w:pPr>
+            <w:r>
+              <w:rPr>
+                <w:lang w:val="en-US"/>
+              </w:rPr>
+              <w:t>The POD as a whole</w:t>
+            </w:r>
+          </w:p>
+        </w:tc>
+      </w:tr>
+      <w:tr>
+        <w:tc>
+          <w:tcPr>
+            <w:tcW w:w="1275" w:type="dxa"/>
+          </w:tcPr>
+          <w:p>
+            <w:pPr>
+              <w:spacing w:after="0" w:line="240" w:lineRule="auto"/>
+              <w:jc w:val="center"/>
+              <w:rPr>
+                <w:lang w:val="en-US"/>
+              </w:rPr>
+            </w:pPr>
+            <w:r>
+              <w:rPr>
+                <w:lang w:val="en-US"/>
+              </w:rPr>
+              <w:t>FR-40</w:t>
+            </w:r>
           </w:p>
         </w:tc>
         <w:tc>
@@ -4771,9 +4860,594 @@
           <w:p>
             <w:pPr>
               <w:spacing w:after="0" w:line="240" w:lineRule="auto"/>
-              <w:jc w:val="center"/>
-              <w:rPr>
-                <w:b/>
+              <w:rPr>
+                <w:lang w:val="en-US"/>
+              </w:rPr>
+            </w:pPr>
+            <w:r>
+              <w:rPr>
+                <w:lang w:val="en-US"/>
+              </w:rPr>
+              <w:t>The status reported by the POD for the individual magazines shall be:</w:t>
+            </w:r>
+          </w:p>
+          <w:p>
+            <w:pPr>
+              <w:numPr>
+                <w:ilvl w:val="0"/>
+                <w:numId w:val="10"/>
+              </w:numPr>
+              <w:spacing w:after="0" w:line="240" w:lineRule="auto"/>
+              <w:rPr>
+                <w:lang w:val="en-US"/>
+              </w:rPr>
+            </w:pPr>
+            <w:r>
+              <w:rPr>
+                <w:lang w:val="en-US"/>
+              </w:rPr>
+              <w:t>Magazine max round count</w:t>
+            </w:r>
+          </w:p>
+          <w:p>
+            <w:pPr>
+              <w:numPr>
+                <w:ilvl w:val="0"/>
+                <w:numId w:val="10"/>
+              </w:numPr>
+              <w:spacing w:after="0" w:line="240" w:lineRule="auto"/>
+              <w:rPr>
+                <w:lang w:val="en-US"/>
+              </w:rPr>
+            </w:pPr>
+            <w:r>
+              <w:rPr>
+                <w:lang w:val="en-US"/>
+              </w:rPr>
+              <w:t>Magazine rounds remaining count</w:t>
+            </w:r>
+          </w:p>
+          <w:p>
+            <w:pPr>
+              <w:numPr>
+                <w:ilvl w:val="0"/>
+                <w:numId w:val="10"/>
+              </w:numPr>
+              <w:spacing w:after="0" w:line="240" w:lineRule="auto"/>
+              <w:rPr>
+                <w:lang w:val="en-US"/>
+              </w:rPr>
+            </w:pPr>
+            <w:r>
+              <w:rPr>
+                <w:lang w:val="en-US"/>
+              </w:rPr>
+              <w:t>Magazine round type (no mixed payload supported)</w:t>
+            </w:r>
+          </w:p>
+          <w:p>
+            <w:pPr>
+              <w:numPr>
+                <w:ilvl w:val="0"/>
+                <w:numId w:val="10"/>
+              </w:numPr>
+              <w:spacing w:after="0" w:line="240" w:lineRule="auto"/>
+              <w:rPr>
+                <w:lang w:val="en-US"/>
+              </w:rPr>
+            </w:pPr>
+            <w:r>
+              <w:rPr>
+                <w:lang w:val="en-US"/>
+              </w:rPr>
+              <w:t>Magazine operational status (OK, ERROR, MISSFIRE DETECTED)</w:t>
+            </w:r>
+          </w:p>
+        </w:tc>
+      </w:tr>
+      <w:tr>
+        <w:tc>
+          <w:tcPr>
+            <w:tcW w:w="1275" w:type="dxa"/>
+          </w:tcPr>
+          <w:p>
+            <w:pPr>
+              <w:spacing w:after="0" w:line="240" w:lineRule="auto"/>
+              <w:jc w:val="center"/>
+              <w:rPr>
+                <w:lang w:val="en-US"/>
+              </w:rPr>
+            </w:pPr>
+            <w:r>
+              <w:rPr>
+                <w:lang w:val="en-US"/>
+              </w:rPr>
+              <w:t>FR-41</w:t>
+            </w:r>
+          </w:p>
+        </w:tc>
+        <w:tc>
+          <w:tcPr>
+            <w:tcW w:w="7969" w:type="dxa"/>
+          </w:tcPr>
+          <w:p>
+            <w:pPr>
+              <w:spacing w:after="0" w:line="240" w:lineRule="auto"/>
+              <w:rPr>
+                <w:lang w:val="en-US"/>
+              </w:rPr>
+            </w:pPr>
+            <w:r>
+              <w:rPr>
+                <w:lang w:val="en-US"/>
+              </w:rPr>
+              <w:t>The magazine status shall be reported in the magazine status format specified under interfaces.</w:t>
+            </w:r>
+          </w:p>
+        </w:tc>
+      </w:tr>
+      <w:tr>
+        <w:tc>
+          <w:tcPr>
+            <w:tcW w:w="1275" w:type="dxa"/>
+          </w:tcPr>
+          <w:p>
+            <w:pPr>
+              <w:spacing w:after="0" w:line="240" w:lineRule="auto"/>
+              <w:jc w:val="center"/>
+              <w:rPr>
+                <w:lang w:val="en-US"/>
+              </w:rPr>
+            </w:pPr>
+            <w:r>
+              <w:rPr>
+                <w:lang w:val="en-US"/>
+              </w:rPr>
+              <w:t>FR-42</w:t>
+            </w:r>
+          </w:p>
+        </w:tc>
+        <w:tc>
+          <w:tcPr>
+            <w:tcW w:w="7969" w:type="dxa"/>
+          </w:tcPr>
+          <w:p>
+            <w:pPr>
+              <w:spacing w:after="0" w:line="240" w:lineRule="auto"/>
+              <w:rPr>
+                <w:lang w:val="en-US"/>
+              </w:rPr>
+            </w:pPr>
+            <w:r>
+              <w:rPr>
+                <w:lang w:val="en-US"/>
+              </w:rPr>
+              <w:t>The status reported by the POD for the individual DSSs shall be:</w:t>
+            </w:r>
+          </w:p>
+          <w:p>
+            <w:pPr>
+              <w:numPr>
+                <w:ilvl w:val="0"/>
+                <w:numId w:val="11"/>
+              </w:numPr>
+              <w:spacing w:after="0" w:line="240" w:lineRule="auto"/>
+              <w:rPr>
+                <w:lang w:val="en-US"/>
+              </w:rPr>
+            </w:pPr>
+            <w:r>
+              <w:rPr>
+                <w:lang w:val="en-US"/>
+              </w:rPr>
+              <w:t>Magazines installed count</w:t>
+            </w:r>
+          </w:p>
+          <w:p>
+            <w:pPr>
+              <w:numPr>
+                <w:ilvl w:val="0"/>
+                <w:numId w:val="11"/>
+              </w:numPr>
+              <w:spacing w:after="0" w:line="240" w:lineRule="auto"/>
+              <w:rPr>
+                <w:lang w:val="en-US"/>
+              </w:rPr>
+            </w:pPr>
+            <w:r>
+              <w:rPr>
+                <w:lang w:val="en-US"/>
+              </w:rPr>
+              <w:t>Total rounds count</w:t>
+            </w:r>
+          </w:p>
+          <w:p>
+            <w:pPr>
+              <w:numPr>
+                <w:ilvl w:val="0"/>
+                <w:numId w:val="11"/>
+              </w:numPr>
+              <w:spacing w:after="0" w:line="240" w:lineRule="auto"/>
+              <w:rPr>
+                <w:lang w:val="en-US"/>
+              </w:rPr>
+            </w:pPr>
+            <w:r>
+              <w:rPr>
+                <w:lang w:val="en-US"/>
+              </w:rPr>
+              <w:t>Total rounds remaining</w:t>
+            </w:r>
+          </w:p>
+          <w:p>
+            <w:pPr>
+              <w:numPr>
+                <w:ilvl w:val="0"/>
+                <w:numId w:val="11"/>
+              </w:numPr>
+              <w:spacing w:after="0" w:line="240" w:lineRule="auto"/>
+              <w:rPr>
+                <w:lang w:val="en-US"/>
+              </w:rPr>
+            </w:pPr>
+            <w:r>
+              <w:rPr>
+                <w:lang w:val="en-US"/>
+              </w:rPr>
+              <w:t>Magazine failure count</w:t>
+            </w:r>
+          </w:p>
+          <w:p>
+            <w:pPr>
+              <w:numPr>
+                <w:ilvl w:val="0"/>
+                <w:numId w:val="11"/>
+              </w:numPr>
+              <w:spacing w:after="0" w:line="240" w:lineRule="auto"/>
+              <w:rPr>
+                <w:lang w:val="en-US"/>
+              </w:rPr>
+            </w:pPr>
+            <w:r>
+              <w:rPr>
+                <w:lang w:val="en-US"/>
+              </w:rPr>
+              <w:t>DSS operational status (OK, ERROR)</w:t>
+            </w:r>
+          </w:p>
+        </w:tc>
+      </w:tr>
+      <w:tr>
+        <w:tc>
+          <w:tcPr>
+            <w:tcW w:w="1275" w:type="dxa"/>
+          </w:tcPr>
+          <w:p>
+            <w:pPr>
+              <w:spacing w:after="0" w:line="240" w:lineRule="auto"/>
+              <w:jc w:val="center"/>
+              <w:rPr>
+                <w:lang w:val="en-US"/>
+              </w:rPr>
+            </w:pPr>
+            <w:r>
+              <w:rPr>
+                <w:lang w:val="en-US"/>
+              </w:rPr>
+              <w:t>FR-43</w:t>
+            </w:r>
+          </w:p>
+        </w:tc>
+        <w:tc>
+          <w:tcPr>
+            <w:tcW w:w="7969" w:type="dxa"/>
+          </w:tcPr>
+          <w:p>
+            <w:pPr>
+              <w:spacing w:after="0" w:line="240" w:lineRule="auto"/>
+              <w:rPr>
+                <w:lang w:val="en-US"/>
+              </w:rPr>
+            </w:pPr>
+            <w:r>
+              <w:rPr>
+                <w:lang w:val="en-US"/>
+              </w:rPr>
+              <w:t>The DSS status shall be reported in the DSS status format specified under interfaces.</w:t>
+            </w:r>
+          </w:p>
+        </w:tc>
+      </w:tr>
+      <w:tr>
+        <w:tc>
+          <w:tcPr>
+            <w:tcW w:w="1275" w:type="dxa"/>
+          </w:tcPr>
+          <w:p>
+            <w:pPr>
+              <w:spacing w:after="0" w:line="240" w:lineRule="auto"/>
+              <w:jc w:val="center"/>
+              <w:rPr>
+                <w:lang w:val="en-US"/>
+              </w:rPr>
+            </w:pPr>
+            <w:r>
+              <w:rPr>
+                <w:lang w:val="en-US"/>
+              </w:rPr>
+              <w:t>FR-44</w:t>
+            </w:r>
+          </w:p>
+        </w:tc>
+        <w:tc>
+          <w:tcPr>
+            <w:tcW w:w="7969" w:type="dxa"/>
+          </w:tcPr>
+          <w:p>
+            <w:pPr>
+              <w:spacing w:after="0" w:line="240" w:lineRule="auto"/>
+              <w:rPr>
+                <w:lang w:val="en-US"/>
+              </w:rPr>
+            </w:pPr>
+            <w:r>
+              <w:rPr>
+                <w:lang w:val="en-US"/>
+              </w:rPr>
+              <w:t>The status reported by the POD as a whole shall be:</w:t>
+            </w:r>
+          </w:p>
+          <w:p>
+            <w:pPr>
+              <w:numPr>
+                <w:ilvl w:val="0"/>
+                <w:numId w:val="12"/>
+              </w:numPr>
+              <w:spacing w:after="0" w:line="240" w:lineRule="auto"/>
+              <w:rPr>
+                <w:lang w:val="en-US"/>
+              </w:rPr>
+            </w:pPr>
+            <w:r>
+              <w:rPr>
+                <w:lang w:val="en-US"/>
+              </w:rPr>
+              <w:t>Magazines installed count</w:t>
+            </w:r>
+          </w:p>
+          <w:p>
+            <w:pPr>
+              <w:numPr>
+                <w:ilvl w:val="0"/>
+                <w:numId w:val="12"/>
+              </w:numPr>
+              <w:spacing w:after="0" w:line="240" w:lineRule="auto"/>
+              <w:rPr>
+                <w:lang w:val="en-US"/>
+              </w:rPr>
+            </w:pPr>
+            <w:r>
+              <w:rPr>
+                <w:lang w:val="en-US"/>
+              </w:rPr>
+              <w:t>Total rounds count</w:t>
+            </w:r>
+          </w:p>
+          <w:p>
+            <w:pPr>
+              <w:numPr>
+                <w:ilvl w:val="0"/>
+                <w:numId w:val="12"/>
+              </w:numPr>
+              <w:spacing w:after="0" w:line="240" w:lineRule="auto"/>
+              <w:rPr>
+                <w:lang w:val="en-US"/>
+              </w:rPr>
+            </w:pPr>
+            <w:r>
+              <w:rPr>
+                <w:lang w:val="en-US"/>
+              </w:rPr>
+              <w:t>Total rounds remaining</w:t>
+            </w:r>
+          </w:p>
+          <w:p>
+            <w:pPr>
+              <w:numPr>
+                <w:ilvl w:val="0"/>
+                <w:numId w:val="12"/>
+              </w:numPr>
+              <w:spacing w:after="0" w:line="240" w:lineRule="auto"/>
+              <w:rPr>
+                <w:lang w:val="en-US"/>
+              </w:rPr>
+            </w:pPr>
+            <w:r>
+              <w:rPr>
+                <w:lang w:val="en-US"/>
+              </w:rPr>
+              <w:t>Total magazine failure count</w:t>
+            </w:r>
+          </w:p>
+          <w:p>
+            <w:pPr>
+              <w:numPr>
+                <w:ilvl w:val="0"/>
+                <w:numId w:val="12"/>
+              </w:numPr>
+              <w:spacing w:after="0" w:line="240" w:lineRule="auto"/>
+              <w:rPr>
+                <w:lang w:val="en-US"/>
+              </w:rPr>
+            </w:pPr>
+            <w:r>
+              <w:rPr>
+                <w:lang w:val="en-US"/>
+              </w:rPr>
+              <w:t>Total DSS failure count</w:t>
+            </w:r>
+          </w:p>
+          <w:p>
+            <w:pPr>
+              <w:numPr>
+                <w:ilvl w:val="0"/>
+                <w:numId w:val="12"/>
+              </w:numPr>
+              <w:spacing w:after="0" w:line="240" w:lineRule="auto"/>
+              <w:rPr>
+                <w:lang w:val="en-US"/>
+              </w:rPr>
+            </w:pPr>
+            <w:r>
+              <w:rPr>
+                <w:lang w:val="en-US"/>
+              </w:rPr>
+              <w:t>POD internal temperature</w:t>
+            </w:r>
+          </w:p>
+          <w:p>
+            <w:pPr>
+              <w:numPr>
+                <w:ilvl w:val="0"/>
+                <w:numId w:val="12"/>
+              </w:numPr>
+              <w:spacing w:after="0" w:line="240" w:lineRule="auto"/>
+              <w:rPr>
+                <w:lang w:val="en-US"/>
+              </w:rPr>
+            </w:pPr>
+            <w:r>
+              <w:rPr>
+                <w:lang w:val="en-US"/>
+              </w:rPr>
+              <w:t>ECU operational status (OK, ERROR)</w:t>
+            </w:r>
+          </w:p>
+        </w:tc>
+      </w:tr>
+      <w:tr>
+        <w:tc>
+          <w:tcPr>
+            <w:tcW w:w="1275" w:type="dxa"/>
+          </w:tcPr>
+          <w:p>
+            <w:pPr>
+              <w:spacing w:after="0" w:line="240" w:lineRule="auto"/>
+              <w:jc w:val="center"/>
+              <w:rPr>
+                <w:lang w:val="en-US"/>
+              </w:rPr>
+            </w:pPr>
+            <w:r>
+              <w:rPr>
+                <w:lang w:val="en-US"/>
+              </w:rPr>
+              <w:lastRenderedPageBreak/>
+              <w:t>FR-45</w:t>
+            </w:r>
+          </w:p>
+        </w:tc>
+        <w:tc>
+          <w:tcPr>
+            <w:tcW w:w="7969" w:type="dxa"/>
+          </w:tcPr>
+          <w:p>
+            <w:pPr>
+              <w:spacing w:after="0" w:line="240" w:lineRule="auto"/>
+              <w:rPr>
+                <w:lang w:val="en-US"/>
+              </w:rPr>
+            </w:pPr>
+            <w:r>
+              <w:rPr>
+                <w:lang w:val="en-US"/>
+              </w:rPr>
+              <w:t>The POD overall status shall be reported in the POD status format specified under interfaces.</w:t>
+            </w:r>
+          </w:p>
+        </w:tc>
+      </w:tr>
+      <w:tr>
+        <w:tc>
+          <w:tcPr>
+            <w:tcW w:w="1275" w:type="dxa"/>
+          </w:tcPr>
+          <w:p>
+            <w:pPr>
+              <w:spacing w:after="0" w:line="240" w:lineRule="auto"/>
+              <w:jc w:val="center"/>
+              <w:rPr>
+                <w:lang w:val="en-US"/>
+              </w:rPr>
+            </w:pPr>
+          </w:p>
+        </w:tc>
+        <w:tc>
+          <w:tcPr>
+            <w:tcW w:w="7969" w:type="dxa"/>
+          </w:tcPr>
+          <w:p>
+            <w:pPr>
+              <w:spacing w:after="0" w:line="240" w:lineRule="auto"/>
+              <w:rPr>
+                <w:lang w:val="en-US"/>
+              </w:rPr>
+            </w:pPr>
+          </w:p>
+        </w:tc>
+      </w:tr>
+      <w:tr>
+        <w:tc>
+          <w:tcPr>
+            <w:tcW w:w="1275" w:type="dxa"/>
+          </w:tcPr>
+          <w:p>
+            <w:pPr>
+              <w:spacing w:after="0" w:line="240" w:lineRule="auto"/>
+              <w:jc w:val="center"/>
+              <w:rPr>
+                <w:lang w:val="en-US"/>
+              </w:rPr>
+            </w:pPr>
+          </w:p>
+        </w:tc>
+        <w:tc>
+          <w:tcPr>
+            <w:tcW w:w="7969" w:type="dxa"/>
+          </w:tcPr>
+          <w:p>
+            <w:pPr>
+              <w:spacing w:after="0" w:line="240" w:lineRule="auto"/>
+              <w:rPr>
+                <w:lang w:val="en-US"/>
+              </w:rPr>
+            </w:pPr>
+          </w:p>
+        </w:tc>
+      </w:tr>
+      <w:tr>
+        <w:tc>
+          <w:tcPr>
+            <w:tcW w:w="1275" w:type="dxa"/>
+          </w:tcPr>
+          <w:p>
+            <w:pPr>
+              <w:spacing w:after="0" w:line="240" w:lineRule="auto"/>
+              <w:jc w:val="center"/>
+              <w:rPr>
+                <w:lang w:val="en-US"/>
+              </w:rPr>
+            </w:pPr>
+          </w:p>
+        </w:tc>
+        <w:tc>
+          <w:tcPr>
+            <w:tcW w:w="7969" w:type="dxa"/>
+          </w:tcPr>
+          <w:p>
+            <w:pPr>
+              <w:spacing w:after="0" w:line="240" w:lineRule="auto"/>
+              <w:rPr>
                 <w:lang w:val="en-US"/>
               </w:rPr>
             </w:pPr>
@@ -5294,11 +5968,1070 @@
               <w:jc w:val="center"/>
             </w:pPr>
             <w:r>
+              <w:t>FR-</w:t>
+            </w:r>
+            <w:r>
+              <w:t>6</w:t>
+            </w:r>
+          </w:p>
+        </w:tc>
+        <w:tc>
+          <w:tcPr>
+            <w:tcW w:w="2548" w:type="dxa"/>
+          </w:tcPr>
+          <w:p>
+            <w:pPr>
+              <w:spacing w:after="0" w:line="240" w:lineRule="auto"/>
+              <w:jc w:val="center"/>
+            </w:pPr>
+          </w:p>
+        </w:tc>
+        <w:tc>
+          <w:tcPr>
+            <w:tcW w:w="2835" w:type="dxa"/>
+          </w:tcPr>
+          <w:p>
+            <w:pPr>
+              <w:spacing w:after="0" w:line="240" w:lineRule="auto"/>
+              <w:jc w:val="center"/>
+            </w:pPr>
+            <w:r>
+              <w:t>UR-</w:t>
+            </w:r>
+            <w:r>
+              <w:t>2</w:t>
+            </w:r>
+          </w:p>
+        </w:tc>
+        <w:tc>
+          <w:tcPr>
+            <w:tcW w:w="2662" w:type="dxa"/>
+          </w:tcPr>
+          <w:p>
+            <w:pPr>
+              <w:spacing w:after="0" w:line="240" w:lineRule="auto"/>
+            </w:pPr>
+          </w:p>
+        </w:tc>
+      </w:tr>
+      <w:tr>
+        <w:tc>
+          <w:tcPr>
+            <w:tcW w:w="1275" w:type="dxa"/>
+          </w:tcPr>
+          <w:p>
+            <w:pPr>
+              <w:spacing w:after="0" w:line="240" w:lineRule="auto"/>
+              <w:jc w:val="center"/>
+            </w:pPr>
+            <w:r>
+              <w:t>FR-</w:t>
+            </w:r>
+            <w:r>
+              <w:t>7</w:t>
+            </w:r>
+          </w:p>
+        </w:tc>
+        <w:tc>
+          <w:tcPr>
+            <w:tcW w:w="2548" w:type="dxa"/>
+          </w:tcPr>
+          <w:p>
+            <w:pPr>
+              <w:spacing w:after="0" w:line="240" w:lineRule="auto"/>
+              <w:jc w:val="center"/>
+            </w:pPr>
+          </w:p>
+        </w:tc>
+        <w:tc>
+          <w:tcPr>
+            <w:tcW w:w="2835" w:type="dxa"/>
+          </w:tcPr>
+          <w:p>
+            <w:pPr>
+              <w:spacing w:after="0" w:line="240" w:lineRule="auto"/>
+              <w:jc w:val="center"/>
+            </w:pPr>
+            <w:r>
+              <w:t>UR-</w:t>
+            </w:r>
+            <w:r>
+              <w:t>1</w:t>
+            </w:r>
+          </w:p>
+        </w:tc>
+        <w:tc>
+          <w:tcPr>
+            <w:tcW w:w="2662" w:type="dxa"/>
+          </w:tcPr>
+          <w:p>
+            <w:pPr>
+              <w:spacing w:after="0" w:line="240" w:lineRule="auto"/>
+            </w:pPr>
+          </w:p>
+        </w:tc>
+      </w:tr>
+      <w:tr>
+        <w:tc>
+          <w:tcPr>
+            <w:tcW w:w="1275" w:type="dxa"/>
+          </w:tcPr>
+          <w:p>
+            <w:pPr>
+              <w:spacing w:after="0" w:line="240" w:lineRule="auto"/>
+              <w:jc w:val="center"/>
+            </w:pPr>
+            <w:r>
+              <w:t>FR-</w:t>
+            </w:r>
+            <w:r>
+              <w:t>8</w:t>
+            </w:r>
+          </w:p>
+        </w:tc>
+        <w:tc>
+          <w:tcPr>
+            <w:tcW w:w="2548" w:type="dxa"/>
+          </w:tcPr>
+          <w:p>
+            <w:pPr>
+              <w:spacing w:after="0" w:line="240" w:lineRule="auto"/>
+              <w:jc w:val="center"/>
+            </w:pPr>
+          </w:p>
+        </w:tc>
+        <w:tc>
+          <w:tcPr>
+            <w:tcW w:w="2835" w:type="dxa"/>
+          </w:tcPr>
+          <w:p>
+            <w:pPr>
+              <w:spacing w:after="0" w:line="240" w:lineRule="auto"/>
+              <w:jc w:val="center"/>
+            </w:pPr>
+            <w:r>
+              <w:t>UR-2</w:t>
+            </w:r>
+          </w:p>
+        </w:tc>
+        <w:tc>
+          <w:tcPr>
+            <w:tcW w:w="2662" w:type="dxa"/>
+          </w:tcPr>
+          <w:p>
+            <w:pPr>
+              <w:spacing w:after="0" w:line="240" w:lineRule="auto"/>
+            </w:pPr>
+          </w:p>
+        </w:tc>
+      </w:tr>
+      <w:tr>
+        <w:tc>
+          <w:tcPr>
+            <w:tcW w:w="1275" w:type="dxa"/>
+          </w:tcPr>
+          <w:p>
+            <w:pPr>
+              <w:spacing w:after="0" w:line="240" w:lineRule="auto"/>
+              <w:jc w:val="center"/>
+            </w:pPr>
+            <w:r>
+              <w:t>FR-</w:t>
+            </w:r>
+            <w:r>
+              <w:t>9</w:t>
+            </w:r>
+          </w:p>
+        </w:tc>
+        <w:tc>
+          <w:tcPr>
+            <w:tcW w:w="2548" w:type="dxa"/>
+          </w:tcPr>
+          <w:p>
+            <w:pPr>
+              <w:spacing w:after="0" w:line="240" w:lineRule="auto"/>
+              <w:jc w:val="center"/>
+            </w:pPr>
+          </w:p>
+        </w:tc>
+        <w:tc>
+          <w:tcPr>
+            <w:tcW w:w="2835" w:type="dxa"/>
+          </w:tcPr>
+          <w:p>
+            <w:pPr>
+              <w:spacing w:after="0" w:line="240" w:lineRule="auto"/>
+              <w:jc w:val="center"/>
+            </w:pPr>
+            <w:r>
+              <w:t>UR-1</w:t>
+            </w:r>
+          </w:p>
+        </w:tc>
+        <w:tc>
+          <w:tcPr>
+            <w:tcW w:w="2662" w:type="dxa"/>
+          </w:tcPr>
+          <w:p>
+            <w:pPr>
+              <w:spacing w:after="0" w:line="240" w:lineRule="auto"/>
+            </w:pPr>
+          </w:p>
+        </w:tc>
+      </w:tr>
+      <w:tr>
+        <w:tc>
+          <w:tcPr>
+            <w:tcW w:w="1275" w:type="dxa"/>
+          </w:tcPr>
+          <w:p>
+            <w:pPr>
+              <w:spacing w:after="0" w:line="240" w:lineRule="auto"/>
+              <w:jc w:val="center"/>
+            </w:pPr>
+            <w:r>
+              <w:t>FR-1</w:t>
+            </w:r>
+            <w:r>
+              <w:t>0</w:t>
+            </w:r>
+          </w:p>
+        </w:tc>
+        <w:tc>
+          <w:tcPr>
+            <w:tcW w:w="2548" w:type="dxa"/>
+          </w:tcPr>
+          <w:p>
+            <w:pPr>
+              <w:spacing w:after="0" w:line="240" w:lineRule="auto"/>
+              <w:jc w:val="center"/>
+            </w:pPr>
+          </w:p>
+        </w:tc>
+        <w:tc>
+          <w:tcPr>
+            <w:tcW w:w="2835" w:type="dxa"/>
+          </w:tcPr>
+          <w:p>
+            <w:pPr>
+              <w:spacing w:after="0" w:line="240" w:lineRule="auto"/>
+              <w:jc w:val="center"/>
+            </w:pPr>
+            <w:r>
+              <w:t>UR-1</w:t>
+            </w:r>
+          </w:p>
+        </w:tc>
+        <w:tc>
+          <w:tcPr>
+            <w:tcW w:w="2662" w:type="dxa"/>
+          </w:tcPr>
+          <w:p>
+            <w:pPr>
+              <w:spacing w:after="0" w:line="240" w:lineRule="auto"/>
+            </w:pPr>
+          </w:p>
+        </w:tc>
+      </w:tr>
+      <w:tr>
+        <w:tc>
+          <w:tcPr>
+            <w:tcW w:w="1275" w:type="dxa"/>
+          </w:tcPr>
+          <w:p>
+            <w:pPr>
+              <w:spacing w:after="0" w:line="240" w:lineRule="auto"/>
+              <w:jc w:val="center"/>
+            </w:pPr>
+            <w:r>
+              <w:t>FR-11</w:t>
+            </w:r>
+          </w:p>
+        </w:tc>
+        <w:tc>
+          <w:tcPr>
+            <w:tcW w:w="2548" w:type="dxa"/>
+          </w:tcPr>
+          <w:p>
+            <w:pPr>
+              <w:spacing w:after="0" w:line="240" w:lineRule="auto"/>
+              <w:jc w:val="center"/>
+            </w:pPr>
+          </w:p>
+        </w:tc>
+        <w:tc>
+          <w:tcPr>
+            <w:tcW w:w="2835" w:type="dxa"/>
+          </w:tcPr>
+          <w:p>
+            <w:pPr>
+              <w:spacing w:after="0" w:line="240" w:lineRule="auto"/>
+              <w:jc w:val="center"/>
+            </w:pPr>
+            <w:r>
+              <w:t>UR-3</w:t>
+            </w:r>
+          </w:p>
+        </w:tc>
+        <w:tc>
+          <w:tcPr>
+            <w:tcW w:w="2662" w:type="dxa"/>
+          </w:tcPr>
+          <w:p>
+            <w:pPr>
+              <w:spacing w:after="0" w:line="240" w:lineRule="auto"/>
+            </w:pPr>
+          </w:p>
+        </w:tc>
+      </w:tr>
+      <w:tr>
+        <w:tc>
+          <w:tcPr>
+            <w:tcW w:w="1275" w:type="dxa"/>
+          </w:tcPr>
+          <w:p>
+            <w:pPr>
+              <w:spacing w:after="0" w:line="240" w:lineRule="auto"/>
+              <w:jc w:val="center"/>
+            </w:pPr>
+            <w:r>
+              <w:t>FR-12</w:t>
+            </w:r>
+          </w:p>
+        </w:tc>
+        <w:tc>
+          <w:tcPr>
+            <w:tcW w:w="2548" w:type="dxa"/>
+          </w:tcPr>
+          <w:p>
+            <w:pPr>
+              <w:spacing w:after="0" w:line="240" w:lineRule="auto"/>
+              <w:jc w:val="center"/>
+            </w:pPr>
+          </w:p>
+        </w:tc>
+        <w:tc>
+          <w:tcPr>
+            <w:tcW w:w="2835" w:type="dxa"/>
+          </w:tcPr>
+          <w:p>
+            <w:pPr>
+              <w:spacing w:after="0" w:line="240" w:lineRule="auto"/>
+              <w:jc w:val="center"/>
+            </w:pPr>
+            <w:r>
+              <w:t>UR-3</w:t>
+            </w:r>
+          </w:p>
+        </w:tc>
+        <w:tc>
+          <w:tcPr>
+            <w:tcW w:w="2662" w:type="dxa"/>
+          </w:tcPr>
+          <w:p>
+            <w:pPr>
+              <w:spacing w:after="0" w:line="240" w:lineRule="auto"/>
+            </w:pPr>
+          </w:p>
+        </w:tc>
+      </w:tr>
+      <w:tr>
+        <w:tc>
+          <w:tcPr>
+            <w:tcW w:w="1275" w:type="dxa"/>
+          </w:tcPr>
+          <w:p>
+            <w:pPr>
+              <w:spacing w:after="0" w:line="240" w:lineRule="auto"/>
+              <w:jc w:val="center"/>
+            </w:pPr>
+            <w:r>
+              <w:rPr>
+                <w:lang w:val="en-US"/>
+              </w:rPr>
+              <w:t>FR-13</w:t>
+            </w:r>
+          </w:p>
+        </w:tc>
+        <w:tc>
+          <w:tcPr>
+            <w:tcW w:w="2548" w:type="dxa"/>
+          </w:tcPr>
+          <w:p>
+            <w:pPr>
+              <w:spacing w:after="0" w:line="240" w:lineRule="auto"/>
+              <w:jc w:val="center"/>
+            </w:pPr>
+          </w:p>
+        </w:tc>
+        <w:tc>
+          <w:tcPr>
+            <w:tcW w:w="2835" w:type="dxa"/>
+          </w:tcPr>
+          <w:p>
+            <w:pPr>
+              <w:spacing w:after="0" w:line="240" w:lineRule="auto"/>
+              <w:jc w:val="center"/>
+            </w:pPr>
+            <w:r>
+              <w:t>UR-4</w:t>
+            </w:r>
+          </w:p>
+        </w:tc>
+        <w:tc>
+          <w:tcPr>
+            <w:tcW w:w="2662" w:type="dxa"/>
+          </w:tcPr>
+          <w:p>
+            <w:pPr>
+              <w:spacing w:after="0" w:line="240" w:lineRule="auto"/>
+            </w:pPr>
+          </w:p>
+        </w:tc>
+      </w:tr>
+      <w:tr>
+        <w:tc>
+          <w:tcPr>
+            <w:tcW w:w="1275" w:type="dxa"/>
+          </w:tcPr>
+          <w:p>
+            <w:pPr>
+              <w:spacing w:after="0" w:line="240" w:lineRule="auto"/>
+              <w:jc w:val="center"/>
+            </w:pPr>
+            <w:r>
+              <w:rPr>
+                <w:lang w:val="en-US"/>
+              </w:rPr>
+              <w:t>FR-14</w:t>
+            </w:r>
+          </w:p>
+        </w:tc>
+        <w:tc>
+          <w:tcPr>
+            <w:tcW w:w="2548" w:type="dxa"/>
+          </w:tcPr>
+          <w:p>
+            <w:pPr>
+              <w:spacing w:after="0" w:line="240" w:lineRule="auto"/>
+              <w:jc w:val="center"/>
+            </w:pPr>
+          </w:p>
+        </w:tc>
+        <w:tc>
+          <w:tcPr>
+            <w:tcW w:w="2835" w:type="dxa"/>
+          </w:tcPr>
+          <w:p>
+            <w:pPr>
+              <w:spacing w:after="0" w:line="240" w:lineRule="auto"/>
+              <w:jc w:val="center"/>
+            </w:pPr>
+            <w:r>
+              <w:t>UR-4</w:t>
+            </w:r>
+          </w:p>
+        </w:tc>
+        <w:tc>
+          <w:tcPr>
+            <w:tcW w:w="2662" w:type="dxa"/>
+          </w:tcPr>
+          <w:p>
+            <w:pPr>
+              <w:spacing w:after="0" w:line="240" w:lineRule="auto"/>
+            </w:pPr>
+          </w:p>
+        </w:tc>
+      </w:tr>
+      <w:tr>
+        <w:tc>
+          <w:tcPr>
+            <w:tcW w:w="1275" w:type="dxa"/>
+          </w:tcPr>
+          <w:p>
+            <w:pPr>
+              <w:spacing w:after="0" w:line="240" w:lineRule="auto"/>
+              <w:jc w:val="center"/>
+              <w:rPr>
+                <w:lang w:val="en-US"/>
+              </w:rPr>
+            </w:pPr>
+            <w:r>
+              <w:rPr>
+                <w:lang w:val="en-US"/>
+              </w:rPr>
+              <w:t>FR-15</w:t>
+            </w:r>
+          </w:p>
+        </w:tc>
+        <w:tc>
+          <w:tcPr>
+            <w:tcW w:w="2548" w:type="dxa"/>
+          </w:tcPr>
+          <w:p>
+            <w:pPr>
+              <w:spacing w:after="0" w:line="240" w:lineRule="auto"/>
+              <w:jc w:val="center"/>
+            </w:pPr>
+          </w:p>
+        </w:tc>
+        <w:tc>
+          <w:tcPr>
+            <w:tcW w:w="2835" w:type="dxa"/>
+          </w:tcPr>
+          <w:p>
+            <w:pPr>
+              <w:spacing w:after="0" w:line="240" w:lineRule="auto"/>
+              <w:jc w:val="center"/>
+            </w:pPr>
+            <w:r>
+              <w:t>UR-5</w:t>
+            </w:r>
+          </w:p>
+        </w:tc>
+        <w:tc>
+          <w:tcPr>
+            <w:tcW w:w="2662" w:type="dxa"/>
+          </w:tcPr>
+          <w:p>
+            <w:pPr>
+              <w:spacing w:after="0" w:line="240" w:lineRule="auto"/>
+            </w:pPr>
+          </w:p>
+        </w:tc>
+      </w:tr>
+      <w:tr>
+        <w:tc>
+          <w:tcPr>
+            <w:tcW w:w="1275" w:type="dxa"/>
+          </w:tcPr>
+          <w:p>
+            <w:pPr>
+              <w:spacing w:after="0" w:line="240" w:lineRule="auto"/>
+              <w:jc w:val="center"/>
+              <w:rPr>
+                <w:lang w:val="en-US"/>
+              </w:rPr>
+            </w:pPr>
+            <w:r>
+              <w:rPr>
+                <w:lang w:val="en-US"/>
+              </w:rPr>
+              <w:t>FR-16</w:t>
+            </w:r>
+          </w:p>
+        </w:tc>
+        <w:tc>
+          <w:tcPr>
+            <w:tcW w:w="2548" w:type="dxa"/>
+          </w:tcPr>
+          <w:p>
+            <w:pPr>
+              <w:spacing w:after="0" w:line="240" w:lineRule="auto"/>
+              <w:jc w:val="center"/>
+            </w:pPr>
+          </w:p>
+        </w:tc>
+        <w:tc>
+          <w:tcPr>
+            <w:tcW w:w="2835" w:type="dxa"/>
+          </w:tcPr>
+          <w:p>
+            <w:pPr>
+              <w:spacing w:after="0" w:line="240" w:lineRule="auto"/>
+              <w:jc w:val="center"/>
+            </w:pPr>
+            <w:r>
+              <w:t>UR-5</w:t>
+            </w:r>
+          </w:p>
+        </w:tc>
+        <w:tc>
+          <w:tcPr>
+            <w:tcW w:w="2662" w:type="dxa"/>
+          </w:tcPr>
+          <w:p>
+            <w:pPr>
+              <w:spacing w:after="0" w:line="240" w:lineRule="auto"/>
+            </w:pPr>
+          </w:p>
+        </w:tc>
+      </w:tr>
+      <w:tr>
+        <w:tc>
+          <w:tcPr>
+            <w:tcW w:w="1275" w:type="dxa"/>
+          </w:tcPr>
+          <w:p>
+            <w:pPr>
+              <w:spacing w:after="0" w:line="240" w:lineRule="auto"/>
+              <w:jc w:val="center"/>
+              <w:rPr>
+                <w:lang w:val="en-US"/>
+              </w:rPr>
+            </w:pPr>
+            <w:r>
+              <w:rPr>
+                <w:lang w:val="en-US"/>
+              </w:rPr>
+              <w:t>FR-17</w:t>
+            </w:r>
+          </w:p>
+        </w:tc>
+        <w:tc>
+          <w:tcPr>
+            <w:tcW w:w="2548" w:type="dxa"/>
+          </w:tcPr>
+          <w:p>
+            <w:pPr>
+              <w:spacing w:after="0" w:line="240" w:lineRule="auto"/>
+              <w:jc w:val="center"/>
+            </w:pPr>
+          </w:p>
+        </w:tc>
+        <w:tc>
+          <w:tcPr>
+            <w:tcW w:w="2835" w:type="dxa"/>
+          </w:tcPr>
+          <w:p>
+            <w:pPr>
+              <w:spacing w:after="0" w:line="240" w:lineRule="auto"/>
+              <w:jc w:val="center"/>
+            </w:pPr>
+            <w:r>
+              <w:t>UR-5</w:t>
+            </w:r>
+          </w:p>
+        </w:tc>
+        <w:tc>
+          <w:tcPr>
+            <w:tcW w:w="2662" w:type="dxa"/>
+          </w:tcPr>
+          <w:p>
+            <w:pPr>
+              <w:spacing w:after="0" w:line="240" w:lineRule="auto"/>
+            </w:pPr>
+          </w:p>
+        </w:tc>
+      </w:tr>
+      <w:tr>
+        <w:tc>
+          <w:tcPr>
+            <w:tcW w:w="1275" w:type="dxa"/>
+          </w:tcPr>
+          <w:p>
+            <w:pPr>
+              <w:spacing w:after="0" w:line="240" w:lineRule="auto"/>
+              <w:jc w:val="center"/>
+              <w:rPr>
+                <w:lang w:val="en-US"/>
+              </w:rPr>
+            </w:pPr>
+            <w:r>
+              <w:rPr>
+                <w:lang w:val="en-US"/>
+              </w:rPr>
+              <w:t>FR-18</w:t>
+            </w:r>
+          </w:p>
+        </w:tc>
+        <w:tc>
+          <w:tcPr>
+            <w:tcW w:w="2548" w:type="dxa"/>
+          </w:tcPr>
+          <w:p>
+            <w:pPr>
+              <w:spacing w:after="0" w:line="240" w:lineRule="auto"/>
+              <w:jc w:val="center"/>
+            </w:pPr>
+          </w:p>
+        </w:tc>
+        <w:tc>
+          <w:tcPr>
+            <w:tcW w:w="2835" w:type="dxa"/>
+          </w:tcPr>
+          <w:p>
+            <w:pPr>
+              <w:spacing w:after="0" w:line="240" w:lineRule="auto"/>
+              <w:jc w:val="center"/>
+            </w:pPr>
+            <w:r>
+              <w:t>UR-5</w:t>
+            </w:r>
+          </w:p>
+        </w:tc>
+        <w:tc>
+          <w:tcPr>
+            <w:tcW w:w="2662" w:type="dxa"/>
+          </w:tcPr>
+          <w:p>
+            <w:pPr>
+              <w:spacing w:after="0" w:line="240" w:lineRule="auto"/>
+            </w:pPr>
+          </w:p>
+        </w:tc>
+      </w:tr>
+      <w:tr>
+        <w:tc>
+          <w:tcPr>
+            <w:tcW w:w="1275" w:type="dxa"/>
+          </w:tcPr>
+          <w:p>
+            <w:pPr>
+              <w:spacing w:after="0" w:line="240" w:lineRule="auto"/>
+              <w:jc w:val="center"/>
+              <w:rPr>
+                <w:lang w:val="en-US"/>
+              </w:rPr>
+            </w:pPr>
+            <w:r>
+              <w:rPr>
+                <w:lang w:val="en-US"/>
+              </w:rPr>
+              <w:t>FR-19</w:t>
+            </w:r>
+          </w:p>
+        </w:tc>
+        <w:tc>
+          <w:tcPr>
+            <w:tcW w:w="2548" w:type="dxa"/>
+          </w:tcPr>
+          <w:p>
+            <w:pPr>
+              <w:spacing w:after="0" w:line="240" w:lineRule="auto"/>
+              <w:jc w:val="center"/>
+            </w:pPr>
+          </w:p>
+        </w:tc>
+        <w:tc>
+          <w:tcPr>
+            <w:tcW w:w="2835" w:type="dxa"/>
+          </w:tcPr>
+          <w:p>
+            <w:pPr>
+              <w:spacing w:after="0" w:line="240" w:lineRule="auto"/>
+              <w:jc w:val="center"/>
+            </w:pPr>
+            <w:r>
+              <w:t>UR-6</w:t>
+            </w:r>
+          </w:p>
+        </w:tc>
+        <w:tc>
+          <w:tcPr>
+            <w:tcW w:w="2662" w:type="dxa"/>
+          </w:tcPr>
+          <w:p>
+            <w:pPr>
+              <w:spacing w:after="0" w:line="240" w:lineRule="auto"/>
+            </w:pPr>
+          </w:p>
+        </w:tc>
+      </w:tr>
+      <w:tr>
+        <w:tc>
+          <w:tcPr>
+            <w:tcW w:w="1275" w:type="dxa"/>
+          </w:tcPr>
+          <w:p>
+            <w:pPr>
+              <w:spacing w:after="0" w:line="240" w:lineRule="auto"/>
+              <w:jc w:val="center"/>
+              <w:rPr>
+                <w:lang w:val="en-US"/>
+              </w:rPr>
+            </w:pPr>
+            <w:r>
+              <w:rPr>
+                <w:lang w:val="en-US"/>
+              </w:rPr>
+              <w:t>FR-20</w:t>
+            </w:r>
+          </w:p>
+        </w:tc>
+        <w:tc>
+          <w:tcPr>
+            <w:tcW w:w="2548" w:type="dxa"/>
+          </w:tcPr>
+          <w:p>
+            <w:pPr>
+              <w:spacing w:after="0" w:line="240" w:lineRule="auto"/>
+              <w:jc w:val="center"/>
+            </w:pPr>
+          </w:p>
+        </w:tc>
+        <w:tc>
+          <w:tcPr>
+            <w:tcW w:w="2835" w:type="dxa"/>
+          </w:tcPr>
+          <w:p>
+            <w:pPr>
+              <w:spacing w:after="0" w:line="240" w:lineRule="auto"/>
+              <w:jc w:val="center"/>
+            </w:pPr>
+            <w:r>
+              <w:t>UR-6</w:t>
+            </w:r>
+          </w:p>
+        </w:tc>
+        <w:tc>
+          <w:tcPr>
+            <w:tcW w:w="2662" w:type="dxa"/>
+          </w:tcPr>
+          <w:p>
+            <w:pPr>
+              <w:spacing w:after="0" w:line="240" w:lineRule="auto"/>
+            </w:pPr>
+          </w:p>
+        </w:tc>
+      </w:tr>
+      <w:tr>
+        <w:tc>
+          <w:tcPr>
+            <w:tcW w:w="1275" w:type="dxa"/>
+          </w:tcPr>
+          <w:p>
+            <w:pPr>
+              <w:spacing w:after="0" w:line="240" w:lineRule="auto"/>
+              <w:jc w:val="center"/>
+              <w:rPr>
+                <w:lang w:val="en-US"/>
+              </w:rPr>
+            </w:pPr>
+            <w:r>
+              <w:rPr>
+                <w:lang w:val="en-US"/>
+              </w:rPr>
+              <w:t>FR-21</w:t>
+            </w:r>
+          </w:p>
+        </w:tc>
+        <w:tc>
+          <w:tcPr>
+            <w:tcW w:w="2548" w:type="dxa"/>
+          </w:tcPr>
+          <w:p>
+            <w:pPr>
+              <w:spacing w:after="0" w:line="240" w:lineRule="auto"/>
+              <w:jc w:val="center"/>
+            </w:pPr>
+          </w:p>
+        </w:tc>
+        <w:tc>
+          <w:tcPr>
+            <w:tcW w:w="2835" w:type="dxa"/>
+          </w:tcPr>
+          <w:p>
+            <w:pPr>
+              <w:spacing w:after="0" w:line="240" w:lineRule="auto"/>
+              <w:jc w:val="center"/>
+            </w:pPr>
+            <w:r>
+              <w:t>UR-6</w:t>
+            </w:r>
+          </w:p>
+        </w:tc>
+        <w:tc>
+          <w:tcPr>
+            <w:tcW w:w="2662" w:type="dxa"/>
+          </w:tcPr>
+          <w:p>
+            <w:pPr>
+              <w:spacing w:after="0" w:line="240" w:lineRule="auto"/>
+            </w:pPr>
+          </w:p>
+        </w:tc>
+      </w:tr>
+      <w:tr>
+        <w:tc>
+          <w:tcPr>
+            <w:tcW w:w="1275" w:type="dxa"/>
+          </w:tcPr>
+          <w:p>
+            <w:pPr>
+              <w:spacing w:after="0" w:line="240" w:lineRule="auto"/>
+              <w:jc w:val="center"/>
+              <w:rPr>
+                <w:lang w:val="en-US"/>
+              </w:rPr>
+            </w:pPr>
+            <w:r>
+              <w:rPr>
+                <w:lang w:val="en-US"/>
+              </w:rPr>
+              <w:t>FR-22</w:t>
+            </w:r>
+          </w:p>
+        </w:tc>
+        <w:tc>
+          <w:tcPr>
+            <w:tcW w:w="2548" w:type="dxa"/>
+          </w:tcPr>
+          <w:p>
+            <w:pPr>
+              <w:spacing w:after="0" w:line="240" w:lineRule="auto"/>
+              <w:jc w:val="center"/>
+            </w:pPr>
+          </w:p>
+        </w:tc>
+        <w:tc>
+          <w:tcPr>
+            <w:tcW w:w="2835" w:type="dxa"/>
+          </w:tcPr>
+          <w:p>
+            <w:pPr>
+              <w:spacing w:after="0" w:line="240" w:lineRule="auto"/>
+              <w:jc w:val="center"/>
+            </w:pPr>
+            <w:r>
+              <w:t>UR-6</w:t>
+            </w:r>
+          </w:p>
+        </w:tc>
+        <w:tc>
+          <w:tcPr>
+            <w:tcW w:w="2662" w:type="dxa"/>
+          </w:tcPr>
+          <w:p>
+            <w:pPr>
+              <w:spacing w:after="0" w:line="240" w:lineRule="auto"/>
+            </w:pPr>
+          </w:p>
+        </w:tc>
+      </w:tr>
+      <w:tr>
+        <w:tc>
+          <w:tcPr>
+            <w:tcW w:w="1275" w:type="dxa"/>
+          </w:tcPr>
+          <w:p>
+            <w:pPr>
+              <w:spacing w:after="0" w:line="240" w:lineRule="auto"/>
+              <w:jc w:val="center"/>
+              <w:rPr>
+                <w:lang w:val="en-US"/>
+              </w:rPr>
+            </w:pPr>
+            <w:r>
+              <w:rPr>
+                <w:lang w:val="en-US"/>
+              </w:rPr>
+              <w:t>FR-23</w:t>
+            </w:r>
+          </w:p>
+        </w:tc>
+        <w:tc>
+          <w:tcPr>
+            <w:tcW w:w="2548" w:type="dxa"/>
+          </w:tcPr>
+          <w:p>
+            <w:pPr>
+              <w:spacing w:after="0" w:line="240" w:lineRule="auto"/>
+              <w:jc w:val="center"/>
+            </w:pPr>
+          </w:p>
+        </w:tc>
+        <w:tc>
+          <w:tcPr>
+            <w:tcW w:w="2835" w:type="dxa"/>
+          </w:tcPr>
+          <w:p>
+            <w:pPr>
+              <w:spacing w:after="0" w:line="240" w:lineRule="auto"/>
+              <w:jc w:val="center"/>
+            </w:pPr>
+            <w:r>
+              <w:t>UR-6</w:t>
+            </w:r>
+          </w:p>
+        </w:tc>
+        <w:tc>
+          <w:tcPr>
+            <w:tcW w:w="2662" w:type="dxa"/>
+          </w:tcPr>
+          <w:p>
+            <w:pPr>
+              <w:spacing w:after="0" w:line="240" w:lineRule="auto"/>
+            </w:pPr>
+          </w:p>
+        </w:tc>
+      </w:tr>
+      <w:tr>
+        <w:tc>
+          <w:tcPr>
+            <w:tcW w:w="1275" w:type="dxa"/>
+          </w:tcPr>
+          <w:p>
+            <w:pPr>
+              <w:spacing w:after="0" w:line="240" w:lineRule="auto"/>
+              <w:jc w:val="center"/>
+              <w:rPr>
+                <w:lang w:val="en-US"/>
+              </w:rPr>
+            </w:pPr>
+            <w:r>
+              <w:rPr>
+                <w:lang w:val="en-US"/>
+              </w:rPr>
+              <w:t>FR-24</w:t>
+            </w:r>
+          </w:p>
+        </w:tc>
+        <w:tc>
+          <w:tcPr>
+            <w:tcW w:w="2548" w:type="dxa"/>
+          </w:tcPr>
+          <w:p>
+            <w:pPr>
+              <w:spacing w:after="0" w:line="240" w:lineRule="auto"/>
+              <w:jc w:val="center"/>
+            </w:pPr>
+          </w:p>
+        </w:tc>
+        <w:tc>
+          <w:tcPr>
+            <w:tcW w:w="2835" w:type="dxa"/>
+          </w:tcPr>
+          <w:p>
+            <w:pPr>
+              <w:spacing w:after="0" w:line="240" w:lineRule="auto"/>
+              <w:jc w:val="center"/>
+            </w:pPr>
+            <w:r>
+              <w:t>UR-6</w:t>
+            </w:r>
+          </w:p>
+        </w:tc>
+        <w:tc>
+          <w:tcPr>
+            <w:tcW w:w="2662" w:type="dxa"/>
+          </w:tcPr>
+          <w:p>
+            <w:pPr>
+              <w:spacing w:after="0" w:line="240" w:lineRule="auto"/>
+            </w:pPr>
+          </w:p>
+        </w:tc>
+      </w:tr>
+      <w:tr>
+        <w:tc>
+          <w:tcPr>
+            <w:tcW w:w="1275" w:type="dxa"/>
+          </w:tcPr>
+          <w:p>
+            <w:pPr>
+              <w:spacing w:after="0" w:line="240" w:lineRule="auto"/>
+              <w:jc w:val="center"/>
+              <w:rPr>
+                <w:lang w:val="en-US"/>
+              </w:rPr>
+            </w:pPr>
+            <w:r>
+              <w:rPr>
+                <w:lang w:val="en-US"/>
+              </w:rPr>
               <w:lastRenderedPageBreak/>
-              <w:t>FR-</w:t>
-            </w:r>
-            <w:r>
-              <w:t>6</w:t>
+              <w:t>FR-25</w:t>
             </w:r>
           </w:p>
         </w:tc>
@@ -5323,10 +7056,7 @@
               <w:jc w:val="center"/>
             </w:pPr>
             <w:r>
-              <w:t>UR-</w:t>
-            </w:r>
-            <w:r>
-              <w:t>2</w:t>
+              <w:t>UR-6</w:t>
             </w:r>
           </w:p>
         </w:tc>
@@ -5350,12 +7080,15 @@
             <w:pPr>
               <w:spacing w:after="0" w:line="240" w:lineRule="auto"/>
               <w:jc w:val="center"/>
-            </w:pPr>
-            <w:r>
-              <w:t>FR-</w:t>
-            </w:r>
-            <w:r>
-              <w:t>7</w:t>
+              <w:rPr>
+                <w:lang w:val="en-US"/>
+              </w:rPr>
+            </w:pPr>
+            <w:r>
+              <w:rPr>
+                <w:lang w:val="en-US"/>
+              </w:rPr>
+              <w:t>FR-26</w:t>
             </w:r>
           </w:p>
         </w:tc>
@@ -5380,10 +7113,7 @@
               <w:jc w:val="center"/>
             </w:pPr>
             <w:r>
-              <w:t>UR-</w:t>
-            </w:r>
-            <w:r>
-              <w:t>1</w:t>
+              <w:t>UR-7</w:t>
             </w:r>
           </w:p>
         </w:tc>
@@ -5407,12 +7137,15 @@
             <w:pPr>
               <w:spacing w:after="0" w:line="240" w:lineRule="auto"/>
               <w:jc w:val="center"/>
-            </w:pPr>
-            <w:r>
-              <w:t>FR-</w:t>
-            </w:r>
-            <w:r>
-              <w:t>8</w:t>
+              <w:rPr>
+                <w:lang w:val="en-US"/>
+              </w:rPr>
+            </w:pPr>
+            <w:r>
+              <w:rPr>
+                <w:lang w:val="en-US"/>
+              </w:rPr>
+              <w:t>FR-27</w:t>
             </w:r>
           </w:p>
         </w:tc>
@@ -5437,7 +7170,7 @@
               <w:jc w:val="center"/>
             </w:pPr>
             <w:r>
-              <w:t>UR-2</w:t>
+              <w:t>UR-7</w:t>
             </w:r>
           </w:p>
         </w:tc>
@@ -5461,12 +7194,15 @@
             <w:pPr>
               <w:spacing w:after="0" w:line="240" w:lineRule="auto"/>
               <w:jc w:val="center"/>
-            </w:pPr>
-            <w:r>
-              <w:t>FR-</w:t>
-            </w:r>
-            <w:r>
-              <w:t>9</w:t>
+              <w:rPr>
+                <w:lang w:val="en-US"/>
+              </w:rPr>
+            </w:pPr>
+            <w:r>
+              <w:rPr>
+                <w:lang w:val="en-US"/>
+              </w:rPr>
+              <w:t>FR-28</w:t>
             </w:r>
           </w:p>
         </w:tc>
@@ -5491,7 +7227,7 @@
               <w:jc w:val="center"/>
             </w:pPr>
             <w:r>
-              <w:t>UR-1</w:t>
+              <w:t>UR-8</w:t>
             </w:r>
           </w:p>
         </w:tc>
@@ -5515,12 +7251,15 @@
             <w:pPr>
               <w:spacing w:after="0" w:line="240" w:lineRule="auto"/>
               <w:jc w:val="center"/>
-            </w:pPr>
-            <w:r>
-              <w:t>FR-1</w:t>
-            </w:r>
-            <w:r>
-              <w:t>0</w:t>
+              <w:rPr>
+                <w:lang w:val="en-US"/>
+              </w:rPr>
+            </w:pPr>
+            <w:r>
+              <w:rPr>
+                <w:lang w:val="en-US"/>
+              </w:rPr>
+              <w:t>FR-29</w:t>
             </w:r>
           </w:p>
         </w:tc>
@@ -5545,7 +7284,7 @@
               <w:jc w:val="center"/>
             </w:pPr>
             <w:r>
-              <w:t>UR-1</w:t>
+              <w:t>UR-8</w:t>
             </w:r>
           </w:p>
         </w:tc>
@@ -5569,9 +7308,15 @@
             <w:pPr>
               <w:spacing w:after="0" w:line="240" w:lineRule="auto"/>
               <w:jc w:val="center"/>
-            </w:pPr>
-            <w:r>
-              <w:t>FR-11</w:t>
+              <w:rPr>
+                <w:lang w:val="en-US"/>
+              </w:rPr>
+            </w:pPr>
+            <w:r>
+              <w:rPr>
+                <w:lang w:val="en-US"/>
+              </w:rPr>
+              <w:t>FR-30</w:t>
             </w:r>
           </w:p>
         </w:tc>
@@ -5596,7 +7341,7 @@
               <w:jc w:val="center"/>
             </w:pPr>
             <w:r>
-              <w:t>UR-3</w:t>
+              <w:t>UR-9</w:t>
             </w:r>
           </w:p>
         </w:tc>
@@ -5620,9 +7365,15 @@
             <w:pPr>
               <w:spacing w:after="0" w:line="240" w:lineRule="auto"/>
               <w:jc w:val="center"/>
-            </w:pPr>
-            <w:r>
-              <w:t>FR-12</w:t>
+              <w:rPr>
+                <w:lang w:val="en-US"/>
+              </w:rPr>
+            </w:pPr>
+            <w:r>
+              <w:rPr>
+                <w:lang w:val="en-US"/>
+              </w:rPr>
+              <w:t>FR-31</w:t>
             </w:r>
           </w:p>
         </w:tc>
@@ -5647,7 +7398,7 @@
               <w:jc w:val="center"/>
             </w:pPr>
             <w:r>
-              <w:t>UR-3</w:t>
+              <w:t>UR-9</w:t>
             </w:r>
           </w:p>
         </w:tc>
@@ -5671,12 +7422,15 @@
             <w:pPr>
               <w:spacing w:after="0" w:line="240" w:lineRule="auto"/>
               <w:jc w:val="center"/>
-            </w:pPr>
-            <w:r>
-              <w:rPr>
-                <w:lang w:val="en-US"/>
-              </w:rPr>
-              <w:t>FR-13</w:t>
+              <w:rPr>
+                <w:lang w:val="en-US"/>
+              </w:rPr>
+            </w:pPr>
+            <w:r>
+              <w:rPr>
+                <w:lang w:val="en-US"/>
+              </w:rPr>
+              <w:t>FR-32</w:t>
             </w:r>
           </w:p>
         </w:tc>
@@ -5701,7 +7455,7 @@
               <w:jc w:val="center"/>
             </w:pPr>
             <w:r>
-              <w:t>UR-4</w:t>
+              <w:t>UR-9</w:t>
             </w:r>
           </w:p>
         </w:tc>
@@ -5725,12 +7479,15 @@
             <w:pPr>
               <w:spacing w:after="0" w:line="240" w:lineRule="auto"/>
               <w:jc w:val="center"/>
-            </w:pPr>
-            <w:r>
-              <w:rPr>
-                <w:lang w:val="en-US"/>
-              </w:rPr>
-              <w:t>FR-14</w:t>
+              <w:rPr>
+                <w:lang w:val="en-US"/>
+              </w:rPr>
+            </w:pPr>
+            <w:r>
+              <w:rPr>
+                <w:lang w:val="en-US"/>
+              </w:rPr>
+              <w:t>FR-33</w:t>
             </w:r>
           </w:p>
         </w:tc>
@@ -5755,7 +7512,7 @@
               <w:jc w:val="center"/>
             </w:pPr>
             <w:r>
-              <w:t>UR-4</w:t>
+              <w:t>UR-9</w:t>
             </w:r>
           </w:p>
         </w:tc>
@@ -5787,7 +7544,7 @@
               <w:rPr>
                 <w:lang w:val="en-US"/>
               </w:rPr>
-              <w:t>FR-15</w:t>
+              <w:t>FR-34</w:t>
             </w:r>
           </w:p>
         </w:tc>
@@ -5812,7 +7569,7 @@
               <w:jc w:val="center"/>
             </w:pPr>
             <w:r>
-              <w:t>UR-5</w:t>
+              <w:t>UR-9</w:t>
             </w:r>
           </w:p>
         </w:tc>
@@ -5844,7 +7601,7 @@
               <w:rPr>
                 <w:lang w:val="en-US"/>
               </w:rPr>
-              <w:t>FR-16</w:t>
+              <w:t>FR-35</w:t>
             </w:r>
           </w:p>
         </w:tc>
@@ -5869,7 +7626,7 @@
               <w:jc w:val="center"/>
             </w:pPr>
             <w:r>
-              <w:t>UR-5</w:t>
+              <w:t>UR-9</w:t>
             </w:r>
           </w:p>
         </w:tc>
@@ -5901,7 +7658,7 @@
               <w:rPr>
                 <w:lang w:val="en-US"/>
               </w:rPr>
-              <w:t>FR-17</w:t>
+              <w:t>FR-36</w:t>
             </w:r>
           </w:p>
         </w:tc>
@@ -5926,7 +7683,7 @@
               <w:jc w:val="center"/>
             </w:pPr>
             <w:r>
-              <w:t>UR-5</w:t>
+              <w:t>UR-9</w:t>
             </w:r>
           </w:p>
         </w:tc>
@@ -5958,7 +7715,7 @@
               <w:rPr>
                 <w:lang w:val="en-US"/>
               </w:rPr>
-              <w:t>FR-18</w:t>
+              <w:t>FR-37</w:t>
             </w:r>
           </w:p>
         </w:tc>
@@ -5983,7 +7740,7 @@
               <w:jc w:val="center"/>
             </w:pPr>
             <w:r>
-              <w:t>UR-5</w:t>
+              <w:t>UR-9</w:t>
             </w:r>
           </w:p>
         </w:tc>
@@ -6015,7 +7772,7 @@
               <w:rPr>
                 <w:lang w:val="en-US"/>
               </w:rPr>
-              <w:t>FR-19</w:t>
+              <w:t>FR-38</w:t>
             </w:r>
           </w:p>
         </w:tc>
@@ -6040,7 +7797,7 @@
               <w:jc w:val="center"/>
             </w:pPr>
             <w:r>
-              <w:t>UR-6</w:t>
+              <w:t>UR-9</w:t>
             </w:r>
           </w:p>
         </w:tc>
@@ -6064,15 +7821,9 @@
             <w:pPr>
               <w:spacing w:after="0" w:line="240" w:lineRule="auto"/>
               <w:jc w:val="center"/>
-              <w:rPr>
-                <w:lang w:val="en-US"/>
-              </w:rPr>
-            </w:pPr>
-            <w:r>
-              <w:rPr>
-                <w:lang w:val="en-US"/>
-              </w:rPr>
-              <w:t>FR-20</w:t>
+            </w:pPr>
+            <w:r>
+              <w:t>FR-39</w:t>
             </w:r>
           </w:p>
         </w:tc>
@@ -6097,7 +7848,7 @@
               <w:jc w:val="center"/>
             </w:pPr>
             <w:r>
-              <w:t>UR-6</w:t>
+              <w:t>UR-10</w:t>
             </w:r>
           </w:p>
         </w:tc>
@@ -6108,28 +7859,23 @@
           <w:p>
             <w:pPr>
               <w:spacing w:after="0" w:line="240" w:lineRule="auto"/>
-            </w:pPr>
-          </w:p>
-        </w:tc>
-      </w:tr>
-      <w:tr>
-        <w:tc>
-          <w:tcPr>
-            <w:tcW w:w="1275" w:type="dxa"/>
-          </w:tcPr>
-          <w:p>
-            <w:pPr>
-              <w:spacing w:after="0" w:line="240" w:lineRule="auto"/>
-              <w:jc w:val="center"/>
-              <w:rPr>
-                <w:lang w:val="en-US"/>
-              </w:rPr>
-            </w:pPr>
-            <w:r>
-              <w:rPr>
-                <w:lang w:val="en-US"/>
-              </w:rPr>
-              <w:t>FR-21</w:t>
+              <w:jc w:val="center"/>
+            </w:pPr>
+          </w:p>
+        </w:tc>
+      </w:tr>
+      <w:tr>
+        <w:tc>
+          <w:tcPr>
+            <w:tcW w:w="1275" w:type="dxa"/>
+          </w:tcPr>
+          <w:p>
+            <w:pPr>
+              <w:spacing w:after="0" w:line="240" w:lineRule="auto"/>
+              <w:jc w:val="center"/>
+            </w:pPr>
+            <w:r>
+              <w:t>FR-40</w:t>
             </w:r>
           </w:p>
         </w:tc>
@@ -6154,7 +7900,7 @@
               <w:jc w:val="center"/>
             </w:pPr>
             <w:r>
-              <w:t>UR-6</w:t>
+              <w:t>UR-10</w:t>
             </w:r>
           </w:p>
         </w:tc>
@@ -6165,28 +7911,23 @@
           <w:p>
             <w:pPr>
               <w:spacing w:after="0" w:line="240" w:lineRule="auto"/>
-            </w:pPr>
-          </w:p>
-        </w:tc>
-      </w:tr>
-      <w:tr>
-        <w:tc>
-          <w:tcPr>
-            <w:tcW w:w="1275" w:type="dxa"/>
-          </w:tcPr>
-          <w:p>
-            <w:pPr>
-              <w:spacing w:after="0" w:line="240" w:lineRule="auto"/>
-              <w:jc w:val="center"/>
-              <w:rPr>
-                <w:lang w:val="en-US"/>
-              </w:rPr>
-            </w:pPr>
-            <w:r>
-              <w:rPr>
-                <w:lang w:val="en-US"/>
-              </w:rPr>
-              <w:t>FR-22</w:t>
+              <w:jc w:val="center"/>
+            </w:pPr>
+          </w:p>
+        </w:tc>
+      </w:tr>
+      <w:tr>
+        <w:tc>
+          <w:tcPr>
+            <w:tcW w:w="1275" w:type="dxa"/>
+          </w:tcPr>
+          <w:p>
+            <w:pPr>
+              <w:spacing w:after="0" w:line="240" w:lineRule="auto"/>
+              <w:jc w:val="center"/>
+            </w:pPr>
+            <w:r>
+              <w:t>FR-41</w:t>
             </w:r>
           </w:p>
         </w:tc>
@@ -6211,7 +7952,7 @@
               <w:jc w:val="center"/>
             </w:pPr>
             <w:r>
-              <w:t>UR-6</w:t>
+              <w:t>UR-10</w:t>
             </w:r>
           </w:p>
         </w:tc>
@@ -6222,28 +7963,23 @@
           <w:p>
             <w:pPr>
               <w:spacing w:after="0" w:line="240" w:lineRule="auto"/>
-            </w:pPr>
-          </w:p>
-        </w:tc>
-      </w:tr>
-      <w:tr>
-        <w:tc>
-          <w:tcPr>
-            <w:tcW w:w="1275" w:type="dxa"/>
-          </w:tcPr>
-          <w:p>
-            <w:pPr>
-              <w:spacing w:after="0" w:line="240" w:lineRule="auto"/>
-              <w:jc w:val="center"/>
-              <w:rPr>
-                <w:lang w:val="en-US"/>
-              </w:rPr>
-            </w:pPr>
-            <w:r>
-              <w:rPr>
-                <w:lang w:val="en-US"/>
-              </w:rPr>
-              <w:t>FR-23</w:t>
+              <w:jc w:val="center"/>
+            </w:pPr>
+          </w:p>
+        </w:tc>
+      </w:tr>
+      <w:tr>
+        <w:tc>
+          <w:tcPr>
+            <w:tcW w:w="1275" w:type="dxa"/>
+          </w:tcPr>
+          <w:p>
+            <w:pPr>
+              <w:spacing w:after="0" w:line="240" w:lineRule="auto"/>
+              <w:jc w:val="center"/>
+            </w:pPr>
+            <w:r>
+              <w:t>FR-42</w:t>
             </w:r>
           </w:p>
         </w:tc>
@@ -6268,7 +8004,7 @@
               <w:jc w:val="center"/>
             </w:pPr>
             <w:r>
-              <w:t>UR-6</w:t>
+              <w:t>UR-10</w:t>
             </w:r>
           </w:p>
         </w:tc>
@@ -6279,28 +8015,23 @@
           <w:p>
             <w:pPr>
               <w:spacing w:after="0" w:line="240" w:lineRule="auto"/>
-            </w:pPr>
-          </w:p>
-        </w:tc>
-      </w:tr>
-      <w:tr>
-        <w:tc>
-          <w:tcPr>
-            <w:tcW w:w="1275" w:type="dxa"/>
-          </w:tcPr>
-          <w:p>
-            <w:pPr>
-              <w:spacing w:after="0" w:line="240" w:lineRule="auto"/>
-              <w:jc w:val="center"/>
-              <w:rPr>
-                <w:lang w:val="en-US"/>
-              </w:rPr>
-            </w:pPr>
-            <w:r>
-              <w:rPr>
-                <w:lang w:val="en-US"/>
-              </w:rPr>
-              <w:t>FR-24</w:t>
+              <w:jc w:val="center"/>
+            </w:pPr>
+          </w:p>
+        </w:tc>
+      </w:tr>
+      <w:tr>
+        <w:tc>
+          <w:tcPr>
+            <w:tcW w:w="1275" w:type="dxa"/>
+          </w:tcPr>
+          <w:p>
+            <w:pPr>
+              <w:spacing w:after="0" w:line="240" w:lineRule="auto"/>
+              <w:jc w:val="center"/>
+            </w:pPr>
+            <w:r>
+              <w:t>FR-43</w:t>
             </w:r>
           </w:p>
         </w:tc>
@@ -6325,7 +8056,7 @@
               <w:jc w:val="center"/>
             </w:pPr>
             <w:r>
-              <w:t>UR-6</w:t>
+              <w:t>UR-10</w:t>
             </w:r>
           </w:p>
         </w:tc>
@@ -6336,28 +8067,23 @@
           <w:p>
             <w:pPr>
               <w:spacing w:after="0" w:line="240" w:lineRule="auto"/>
-            </w:pPr>
-          </w:p>
-        </w:tc>
-      </w:tr>
-      <w:tr>
-        <w:tc>
-          <w:tcPr>
-            <w:tcW w:w="1275" w:type="dxa"/>
-          </w:tcPr>
-          <w:p>
-            <w:pPr>
-              <w:spacing w:after="0" w:line="240" w:lineRule="auto"/>
-              <w:jc w:val="center"/>
-              <w:rPr>
-                <w:lang w:val="en-US"/>
-              </w:rPr>
-            </w:pPr>
-            <w:r>
-              <w:rPr>
-                <w:lang w:val="en-US"/>
-              </w:rPr>
-              <w:t>FR-25</w:t>
+              <w:jc w:val="center"/>
+            </w:pPr>
+          </w:p>
+        </w:tc>
+      </w:tr>
+      <w:tr>
+        <w:tc>
+          <w:tcPr>
+            <w:tcW w:w="1275" w:type="dxa"/>
+          </w:tcPr>
+          <w:p>
+            <w:pPr>
+              <w:spacing w:after="0" w:line="240" w:lineRule="auto"/>
+              <w:jc w:val="center"/>
+            </w:pPr>
+            <w:r>
+              <w:t>FR-44</w:t>
             </w:r>
           </w:p>
         </w:tc>
@@ -6382,7 +8108,7 @@
               <w:jc w:val="center"/>
             </w:pPr>
             <w:r>
-              <w:t>UR-6</w:t>
+              <w:t>UR-10</w:t>
             </w:r>
           </w:p>
         </w:tc>
@@ -6393,28 +8119,23 @@
           <w:p>
             <w:pPr>
               <w:spacing w:after="0" w:line="240" w:lineRule="auto"/>
-            </w:pPr>
-          </w:p>
-        </w:tc>
-      </w:tr>
-      <w:tr>
-        <w:tc>
-          <w:tcPr>
-            <w:tcW w:w="1275" w:type="dxa"/>
-          </w:tcPr>
-          <w:p>
-            <w:pPr>
-              <w:spacing w:after="0" w:line="240" w:lineRule="auto"/>
-              <w:jc w:val="center"/>
-              <w:rPr>
-                <w:lang w:val="en-US"/>
-              </w:rPr>
-            </w:pPr>
-            <w:r>
-              <w:rPr>
-                <w:lang w:val="en-US"/>
-              </w:rPr>
-              <w:t>FR-26</w:t>
+              <w:jc w:val="center"/>
+            </w:pPr>
+          </w:p>
+        </w:tc>
+      </w:tr>
+      <w:tr>
+        <w:tc>
+          <w:tcPr>
+            <w:tcW w:w="1275" w:type="dxa"/>
+          </w:tcPr>
+          <w:p>
+            <w:pPr>
+              <w:spacing w:after="0" w:line="240" w:lineRule="auto"/>
+              <w:jc w:val="center"/>
+            </w:pPr>
+            <w:r>
+              <w:t>FR-45</w:t>
             </w:r>
           </w:p>
         </w:tc>
@@ -6439,7 +8160,7 @@
               <w:jc w:val="center"/>
             </w:pPr>
             <w:r>
-              <w:t>UR-7</w:t>
+              <w:t>UR-10</w:t>
             </w:r>
           </w:p>
         </w:tc>
@@ -6450,690 +8171,7 @@
           <w:p>
             <w:pPr>
               <w:spacing w:after="0" w:line="240" w:lineRule="auto"/>
-            </w:pPr>
-          </w:p>
-        </w:tc>
-      </w:tr>
-      <w:tr>
-        <w:tc>
-          <w:tcPr>
-            <w:tcW w:w="1275" w:type="dxa"/>
-          </w:tcPr>
-          <w:p>
-            <w:pPr>
-              <w:spacing w:after="0" w:line="240" w:lineRule="auto"/>
-              <w:jc w:val="center"/>
-              <w:rPr>
-                <w:lang w:val="en-US"/>
-              </w:rPr>
-            </w:pPr>
-            <w:r>
-              <w:rPr>
-                <w:lang w:val="en-US"/>
-              </w:rPr>
-              <w:t>FR-27</w:t>
-            </w:r>
-          </w:p>
-        </w:tc>
-        <w:tc>
-          <w:tcPr>
-            <w:tcW w:w="2548" w:type="dxa"/>
-          </w:tcPr>
-          <w:p>
-            <w:pPr>
-              <w:spacing w:after="0" w:line="240" w:lineRule="auto"/>
-              <w:jc w:val="center"/>
-            </w:pPr>
-          </w:p>
-        </w:tc>
-        <w:tc>
-          <w:tcPr>
-            <w:tcW w:w="2835" w:type="dxa"/>
-          </w:tcPr>
-          <w:p>
-            <w:pPr>
-              <w:spacing w:after="0" w:line="240" w:lineRule="auto"/>
-              <w:jc w:val="center"/>
-            </w:pPr>
-            <w:r>
-              <w:t>UR-7</w:t>
-            </w:r>
-          </w:p>
-        </w:tc>
-        <w:tc>
-          <w:tcPr>
-            <w:tcW w:w="2662" w:type="dxa"/>
-          </w:tcPr>
-          <w:p>
-            <w:pPr>
-              <w:spacing w:after="0" w:line="240" w:lineRule="auto"/>
-            </w:pPr>
-          </w:p>
-        </w:tc>
-      </w:tr>
-      <w:tr>
-        <w:tc>
-          <w:tcPr>
-            <w:tcW w:w="1275" w:type="dxa"/>
-          </w:tcPr>
-          <w:p>
-            <w:pPr>
-              <w:spacing w:after="0" w:line="240" w:lineRule="auto"/>
-              <w:jc w:val="center"/>
-              <w:rPr>
-                <w:lang w:val="en-US"/>
-              </w:rPr>
-            </w:pPr>
-            <w:r>
-              <w:rPr>
-                <w:lang w:val="en-US"/>
-              </w:rPr>
-              <w:t>FR-28</w:t>
-            </w:r>
-          </w:p>
-        </w:tc>
-        <w:tc>
-          <w:tcPr>
-            <w:tcW w:w="2548" w:type="dxa"/>
-          </w:tcPr>
-          <w:p>
-            <w:pPr>
-              <w:spacing w:after="0" w:line="240" w:lineRule="auto"/>
-              <w:jc w:val="center"/>
-            </w:pPr>
-          </w:p>
-        </w:tc>
-        <w:tc>
-          <w:tcPr>
-            <w:tcW w:w="2835" w:type="dxa"/>
-          </w:tcPr>
-          <w:p>
-            <w:pPr>
-              <w:spacing w:after="0" w:line="240" w:lineRule="auto"/>
-              <w:jc w:val="center"/>
-            </w:pPr>
-            <w:r>
-              <w:t>UR-8</w:t>
-            </w:r>
-          </w:p>
-        </w:tc>
-        <w:tc>
-          <w:tcPr>
-            <w:tcW w:w="2662" w:type="dxa"/>
-          </w:tcPr>
-          <w:p>
-            <w:pPr>
-              <w:spacing w:after="0" w:line="240" w:lineRule="auto"/>
-            </w:pPr>
-          </w:p>
-        </w:tc>
-      </w:tr>
-      <w:tr>
-        <w:tc>
-          <w:tcPr>
-            <w:tcW w:w="1275" w:type="dxa"/>
-          </w:tcPr>
-          <w:p>
-            <w:pPr>
-              <w:spacing w:after="0" w:line="240" w:lineRule="auto"/>
-              <w:jc w:val="center"/>
-              <w:rPr>
-                <w:lang w:val="en-US"/>
-              </w:rPr>
-            </w:pPr>
-            <w:r>
-              <w:rPr>
-                <w:lang w:val="en-US"/>
-              </w:rPr>
-              <w:t>FR-29</w:t>
-            </w:r>
-          </w:p>
-        </w:tc>
-        <w:tc>
-          <w:tcPr>
-            <w:tcW w:w="2548" w:type="dxa"/>
-          </w:tcPr>
-          <w:p>
-            <w:pPr>
-              <w:spacing w:after="0" w:line="240" w:lineRule="auto"/>
-              <w:jc w:val="center"/>
-            </w:pPr>
-          </w:p>
-        </w:tc>
-        <w:tc>
-          <w:tcPr>
-            <w:tcW w:w="2835" w:type="dxa"/>
-          </w:tcPr>
-          <w:p>
-            <w:pPr>
-              <w:spacing w:after="0" w:line="240" w:lineRule="auto"/>
-              <w:jc w:val="center"/>
-            </w:pPr>
-            <w:r>
-              <w:t>UR-8</w:t>
-            </w:r>
-          </w:p>
-        </w:tc>
-        <w:tc>
-          <w:tcPr>
-            <w:tcW w:w="2662" w:type="dxa"/>
-          </w:tcPr>
-          <w:p>
-            <w:pPr>
-              <w:spacing w:after="0" w:line="240" w:lineRule="auto"/>
-            </w:pPr>
-          </w:p>
-        </w:tc>
-      </w:tr>
-      <w:tr>
-        <w:tc>
-          <w:tcPr>
-            <w:tcW w:w="1275" w:type="dxa"/>
-          </w:tcPr>
-          <w:p>
-            <w:pPr>
-              <w:spacing w:after="0" w:line="240" w:lineRule="auto"/>
-              <w:jc w:val="center"/>
-              <w:rPr>
-                <w:lang w:val="en-US"/>
-              </w:rPr>
-            </w:pPr>
-            <w:r>
-              <w:rPr>
-                <w:lang w:val="en-US"/>
-              </w:rPr>
-              <w:t>FR-30</w:t>
-            </w:r>
-          </w:p>
-        </w:tc>
-        <w:tc>
-          <w:tcPr>
-            <w:tcW w:w="2548" w:type="dxa"/>
-          </w:tcPr>
-          <w:p>
-            <w:pPr>
-              <w:spacing w:after="0" w:line="240" w:lineRule="auto"/>
-              <w:jc w:val="center"/>
-            </w:pPr>
-          </w:p>
-        </w:tc>
-        <w:tc>
-          <w:tcPr>
-            <w:tcW w:w="2835" w:type="dxa"/>
-          </w:tcPr>
-          <w:p>
-            <w:pPr>
-              <w:spacing w:after="0" w:line="240" w:lineRule="auto"/>
-              <w:jc w:val="center"/>
-            </w:pPr>
-            <w:r>
-              <w:t>UR-9</w:t>
-            </w:r>
-          </w:p>
-        </w:tc>
-        <w:tc>
-          <w:tcPr>
-            <w:tcW w:w="2662" w:type="dxa"/>
-          </w:tcPr>
-          <w:p>
-            <w:pPr>
-              <w:spacing w:after="0" w:line="240" w:lineRule="auto"/>
-            </w:pPr>
-          </w:p>
-        </w:tc>
-      </w:tr>
-      <w:tr>
-        <w:tc>
-          <w:tcPr>
-            <w:tcW w:w="1275" w:type="dxa"/>
-          </w:tcPr>
-          <w:p>
-            <w:pPr>
-              <w:spacing w:after="0" w:line="240" w:lineRule="auto"/>
-              <w:jc w:val="center"/>
-              <w:rPr>
-                <w:lang w:val="en-US"/>
-              </w:rPr>
-            </w:pPr>
-            <w:r>
-              <w:rPr>
-                <w:lang w:val="en-US"/>
-              </w:rPr>
-              <w:t>FR-31</w:t>
-            </w:r>
-          </w:p>
-        </w:tc>
-        <w:tc>
-          <w:tcPr>
-            <w:tcW w:w="2548" w:type="dxa"/>
-          </w:tcPr>
-          <w:p>
-            <w:pPr>
-              <w:spacing w:after="0" w:line="240" w:lineRule="auto"/>
-              <w:jc w:val="center"/>
-            </w:pPr>
-          </w:p>
-        </w:tc>
-        <w:tc>
-          <w:tcPr>
-            <w:tcW w:w="2835" w:type="dxa"/>
-          </w:tcPr>
-          <w:p>
-            <w:pPr>
-              <w:spacing w:after="0" w:line="240" w:lineRule="auto"/>
-              <w:jc w:val="center"/>
-            </w:pPr>
-            <w:r>
-              <w:t>UR-9</w:t>
-            </w:r>
-          </w:p>
-        </w:tc>
-        <w:tc>
-          <w:tcPr>
-            <w:tcW w:w="2662" w:type="dxa"/>
-          </w:tcPr>
-          <w:p>
-            <w:pPr>
-              <w:spacing w:after="0" w:line="240" w:lineRule="auto"/>
-            </w:pPr>
-          </w:p>
-        </w:tc>
-      </w:tr>
-      <w:tr>
-        <w:tc>
-          <w:tcPr>
-            <w:tcW w:w="1275" w:type="dxa"/>
-          </w:tcPr>
-          <w:p>
-            <w:pPr>
-              <w:spacing w:after="0" w:line="240" w:lineRule="auto"/>
-              <w:jc w:val="center"/>
-              <w:rPr>
-                <w:lang w:val="en-US"/>
-              </w:rPr>
-            </w:pPr>
-            <w:r>
-              <w:rPr>
-                <w:lang w:val="en-US"/>
-              </w:rPr>
-              <w:t>FR-32</w:t>
-            </w:r>
-          </w:p>
-        </w:tc>
-        <w:tc>
-          <w:tcPr>
-            <w:tcW w:w="2548" w:type="dxa"/>
-          </w:tcPr>
-          <w:p>
-            <w:pPr>
-              <w:spacing w:after="0" w:line="240" w:lineRule="auto"/>
-              <w:jc w:val="center"/>
-            </w:pPr>
-          </w:p>
-        </w:tc>
-        <w:tc>
-          <w:tcPr>
-            <w:tcW w:w="2835" w:type="dxa"/>
-          </w:tcPr>
-          <w:p>
-            <w:pPr>
-              <w:spacing w:after="0" w:line="240" w:lineRule="auto"/>
-              <w:jc w:val="center"/>
-            </w:pPr>
-            <w:r>
-              <w:t>UR-9</w:t>
-            </w:r>
-          </w:p>
-        </w:tc>
-        <w:tc>
-          <w:tcPr>
-            <w:tcW w:w="2662" w:type="dxa"/>
-          </w:tcPr>
-          <w:p>
-            <w:pPr>
-              <w:spacing w:after="0" w:line="240" w:lineRule="auto"/>
-            </w:pPr>
-          </w:p>
-        </w:tc>
-      </w:tr>
-      <w:tr>
-        <w:tc>
-          <w:tcPr>
-            <w:tcW w:w="1275" w:type="dxa"/>
-          </w:tcPr>
-          <w:p>
-            <w:pPr>
-              <w:spacing w:after="0" w:line="240" w:lineRule="auto"/>
-              <w:jc w:val="center"/>
-              <w:rPr>
-                <w:lang w:val="en-US"/>
-              </w:rPr>
-            </w:pPr>
-            <w:r>
-              <w:rPr>
-                <w:lang w:val="en-US"/>
-              </w:rPr>
-              <w:t>FR-33</w:t>
-            </w:r>
-          </w:p>
-        </w:tc>
-        <w:tc>
-          <w:tcPr>
-            <w:tcW w:w="2548" w:type="dxa"/>
-          </w:tcPr>
-          <w:p>
-            <w:pPr>
-              <w:spacing w:after="0" w:line="240" w:lineRule="auto"/>
-              <w:jc w:val="center"/>
-            </w:pPr>
-          </w:p>
-        </w:tc>
-        <w:tc>
-          <w:tcPr>
-            <w:tcW w:w="2835" w:type="dxa"/>
-          </w:tcPr>
-          <w:p>
-            <w:pPr>
-              <w:spacing w:after="0" w:line="240" w:lineRule="auto"/>
-              <w:jc w:val="center"/>
-            </w:pPr>
-            <w:r>
-              <w:t>UR-9</w:t>
-            </w:r>
-          </w:p>
-        </w:tc>
-        <w:tc>
-          <w:tcPr>
-            <w:tcW w:w="2662" w:type="dxa"/>
-          </w:tcPr>
-          <w:p>
-            <w:pPr>
-              <w:spacing w:after="0" w:line="240" w:lineRule="auto"/>
-            </w:pPr>
-          </w:p>
-        </w:tc>
-      </w:tr>
-      <w:tr>
-        <w:tc>
-          <w:tcPr>
-            <w:tcW w:w="1275" w:type="dxa"/>
-          </w:tcPr>
-          <w:p>
-            <w:pPr>
-              <w:spacing w:after="0" w:line="240" w:lineRule="auto"/>
-              <w:jc w:val="center"/>
-              <w:rPr>
-                <w:lang w:val="en-US"/>
-              </w:rPr>
-            </w:pPr>
-            <w:r>
-              <w:rPr>
-                <w:lang w:val="en-US"/>
-              </w:rPr>
-              <w:t>FR-34</w:t>
-            </w:r>
-          </w:p>
-        </w:tc>
-        <w:tc>
-          <w:tcPr>
-            <w:tcW w:w="2548" w:type="dxa"/>
-          </w:tcPr>
-          <w:p>
-            <w:pPr>
-              <w:spacing w:after="0" w:line="240" w:lineRule="auto"/>
-              <w:jc w:val="center"/>
-            </w:pPr>
-          </w:p>
-        </w:tc>
-        <w:tc>
-          <w:tcPr>
-            <w:tcW w:w="2835" w:type="dxa"/>
-          </w:tcPr>
-          <w:p>
-            <w:pPr>
-              <w:spacing w:after="0" w:line="240" w:lineRule="auto"/>
-              <w:jc w:val="center"/>
-            </w:pPr>
-            <w:r>
-              <w:t>UR-9</w:t>
-            </w:r>
-          </w:p>
-        </w:tc>
-        <w:tc>
-          <w:tcPr>
-            <w:tcW w:w="2662" w:type="dxa"/>
-          </w:tcPr>
-          <w:p>
-            <w:pPr>
-              <w:spacing w:after="0" w:line="240" w:lineRule="auto"/>
-            </w:pPr>
-          </w:p>
-        </w:tc>
-      </w:tr>
-      <w:tr>
-        <w:tc>
-          <w:tcPr>
-            <w:tcW w:w="1275" w:type="dxa"/>
-          </w:tcPr>
-          <w:p>
-            <w:pPr>
-              <w:spacing w:after="0" w:line="240" w:lineRule="auto"/>
-              <w:jc w:val="center"/>
-              <w:rPr>
-                <w:lang w:val="en-US"/>
-              </w:rPr>
-            </w:pPr>
-            <w:r>
-              <w:rPr>
-                <w:lang w:val="en-US"/>
-              </w:rPr>
-              <w:t>FR-35</w:t>
-            </w:r>
-          </w:p>
-        </w:tc>
-        <w:tc>
-          <w:tcPr>
-            <w:tcW w:w="2548" w:type="dxa"/>
-          </w:tcPr>
-          <w:p>
-            <w:pPr>
-              <w:spacing w:after="0" w:line="240" w:lineRule="auto"/>
-              <w:jc w:val="center"/>
-            </w:pPr>
-          </w:p>
-        </w:tc>
-        <w:tc>
-          <w:tcPr>
-            <w:tcW w:w="2835" w:type="dxa"/>
-          </w:tcPr>
-          <w:p>
-            <w:pPr>
-              <w:spacing w:after="0" w:line="240" w:lineRule="auto"/>
-              <w:jc w:val="center"/>
-            </w:pPr>
-            <w:r>
-              <w:t>UR-9</w:t>
-            </w:r>
-          </w:p>
-        </w:tc>
-        <w:tc>
-          <w:tcPr>
-            <w:tcW w:w="2662" w:type="dxa"/>
-          </w:tcPr>
-          <w:p>
-            <w:pPr>
-              <w:spacing w:after="0" w:line="240" w:lineRule="auto"/>
-            </w:pPr>
-          </w:p>
-        </w:tc>
-      </w:tr>
-      <w:tr>
-        <w:tc>
-          <w:tcPr>
-            <w:tcW w:w="1275" w:type="dxa"/>
-          </w:tcPr>
-          <w:p>
-            <w:pPr>
-              <w:spacing w:after="0" w:line="240" w:lineRule="auto"/>
-              <w:jc w:val="center"/>
-              <w:rPr>
-                <w:lang w:val="en-US"/>
-              </w:rPr>
-            </w:pPr>
-            <w:r>
-              <w:rPr>
-                <w:lang w:val="en-US"/>
-              </w:rPr>
-              <w:t>FR-36</w:t>
-            </w:r>
-          </w:p>
-        </w:tc>
-        <w:tc>
-          <w:tcPr>
-            <w:tcW w:w="2548" w:type="dxa"/>
-          </w:tcPr>
-          <w:p>
-            <w:pPr>
-              <w:spacing w:after="0" w:line="240" w:lineRule="auto"/>
-              <w:jc w:val="center"/>
-            </w:pPr>
-          </w:p>
-        </w:tc>
-        <w:tc>
-          <w:tcPr>
-            <w:tcW w:w="2835" w:type="dxa"/>
-          </w:tcPr>
-          <w:p>
-            <w:pPr>
-              <w:spacing w:after="0" w:line="240" w:lineRule="auto"/>
-              <w:jc w:val="center"/>
-            </w:pPr>
-            <w:r>
-              <w:t>UR-9</w:t>
-            </w:r>
-          </w:p>
-        </w:tc>
-        <w:tc>
-          <w:tcPr>
-            <w:tcW w:w="2662" w:type="dxa"/>
-          </w:tcPr>
-          <w:p>
-            <w:pPr>
-              <w:spacing w:after="0" w:line="240" w:lineRule="auto"/>
-            </w:pPr>
-          </w:p>
-        </w:tc>
-      </w:tr>
-      <w:tr>
-        <w:tc>
-          <w:tcPr>
-            <w:tcW w:w="1275" w:type="dxa"/>
-          </w:tcPr>
-          <w:p>
-            <w:pPr>
-              <w:spacing w:after="0" w:line="240" w:lineRule="auto"/>
-              <w:jc w:val="center"/>
-              <w:rPr>
-                <w:lang w:val="en-US"/>
-              </w:rPr>
-            </w:pPr>
-            <w:r>
-              <w:rPr>
-                <w:lang w:val="en-US"/>
-              </w:rPr>
-              <w:t>FR-37</w:t>
-            </w:r>
-          </w:p>
-        </w:tc>
-        <w:tc>
-          <w:tcPr>
-            <w:tcW w:w="2548" w:type="dxa"/>
-          </w:tcPr>
-          <w:p>
-            <w:pPr>
-              <w:spacing w:after="0" w:line="240" w:lineRule="auto"/>
-              <w:jc w:val="center"/>
-            </w:pPr>
-          </w:p>
-        </w:tc>
-        <w:tc>
-          <w:tcPr>
-            <w:tcW w:w="2835" w:type="dxa"/>
-          </w:tcPr>
-          <w:p>
-            <w:pPr>
-              <w:spacing w:after="0" w:line="240" w:lineRule="auto"/>
-              <w:jc w:val="center"/>
-            </w:pPr>
-            <w:r>
-              <w:t>UR-9</w:t>
-            </w:r>
-          </w:p>
-        </w:tc>
-        <w:tc>
-          <w:tcPr>
-            <w:tcW w:w="2662" w:type="dxa"/>
-          </w:tcPr>
-          <w:p>
-            <w:pPr>
-              <w:spacing w:after="0" w:line="240" w:lineRule="auto"/>
-            </w:pPr>
-          </w:p>
-        </w:tc>
-      </w:tr>
-      <w:tr>
-        <w:tc>
-          <w:tcPr>
-            <w:tcW w:w="1275" w:type="dxa"/>
-          </w:tcPr>
-          <w:p>
-            <w:pPr>
-              <w:spacing w:after="0" w:line="240" w:lineRule="auto"/>
-              <w:jc w:val="center"/>
-              <w:rPr>
-                <w:lang w:val="en-US"/>
-              </w:rPr>
-            </w:pPr>
-            <w:r>
-              <w:rPr>
-                <w:lang w:val="en-US"/>
-              </w:rPr>
-              <w:t>FR-38</w:t>
-            </w:r>
-          </w:p>
-        </w:tc>
-        <w:tc>
-          <w:tcPr>
-            <w:tcW w:w="2548" w:type="dxa"/>
-          </w:tcPr>
-          <w:p>
-            <w:pPr>
-              <w:spacing w:after="0" w:line="240" w:lineRule="auto"/>
-              <w:jc w:val="center"/>
-            </w:pPr>
-          </w:p>
-        </w:tc>
-        <w:tc>
-          <w:tcPr>
-            <w:tcW w:w="2835" w:type="dxa"/>
-          </w:tcPr>
-          <w:p>
-            <w:pPr>
-              <w:spacing w:after="0" w:line="240" w:lineRule="auto"/>
-              <w:jc w:val="center"/>
-            </w:pPr>
-            <w:r>
-              <w:t>UR-9</w:t>
-            </w:r>
-          </w:p>
-        </w:tc>
-        <w:tc>
-          <w:tcPr>
-            <w:tcW w:w="2662" w:type="dxa"/>
-          </w:tcPr>
-          <w:p>
-            <w:pPr>
-              <w:spacing w:after="0" w:line="240" w:lineRule="auto"/>
+              <w:jc w:val="center"/>
             </w:pPr>
           </w:p>
         </w:tc>
@@ -7485,7 +8523,6 @@
               <w:rPr>
                 <w:lang w:val="en-US"/>
               </w:rPr>
-              <w:lastRenderedPageBreak/>
               <w:t>GFE</w:t>
             </w:r>
           </w:p>
@@ -8704,6 +9741,377 @@
       <w:rPr>
         <w:rFonts w:ascii="Wingdings" w:hAnsi="Wingdings" w:hint="default"/>
         <w:sz w:val="20"/>
+      </w:rPr>
+    </w:lvl>
+  </w:abstractNum>
+  <w:abstractNum w:abstractNumId="7">
+    <w:nsid w:val="2DFB3399"/>
+    <w:multiLevelType w:val="hybridMultilevel"/>
+    <w:tmpl w:val="DB38B44A"/>
+    <w:lvl w:ilvl="0" w:tplc="0406000F">
+      <w:start w:val="1"/>
+      <w:numFmt w:val="decimal"/>
+      <w:lvlText w:val="%1."/>
+      <w:lvlJc w:val="left"/>
+      <w:pPr>
+        <w:ind w:left="720" w:hanging="360"/>
+      </w:pPr>
+    </w:lvl>
+    <w:lvl w:ilvl="1" w:tplc="04060019" w:tentative="1">
+      <w:start w:val="1"/>
+      <w:numFmt w:val="lowerLetter"/>
+      <w:lvlText w:val="%2."/>
+      <w:lvlJc w:val="left"/>
+      <w:pPr>
+        <w:ind w:left="1440" w:hanging="360"/>
+      </w:pPr>
+    </w:lvl>
+    <w:lvl w:ilvl="2" w:tplc="0406001B" w:tentative="1">
+      <w:start w:val="1"/>
+      <w:numFmt w:val="lowerRoman"/>
+      <w:lvlText w:val="%3."/>
+      <w:lvlJc w:val="right"/>
+      <w:pPr>
+        <w:ind w:left="2160" w:hanging="180"/>
+      </w:pPr>
+    </w:lvl>
+    <w:lvl w:ilvl="3" w:tplc="0406000F" w:tentative="1">
+      <w:start w:val="1"/>
+      <w:numFmt w:val="decimal"/>
+      <w:lvlText w:val="%4."/>
+      <w:lvlJc w:val="left"/>
+      <w:pPr>
+        <w:ind w:left="2880" w:hanging="360"/>
+      </w:pPr>
+    </w:lvl>
+    <w:lvl w:ilvl="4" w:tplc="04060019" w:tentative="1">
+      <w:start w:val="1"/>
+      <w:numFmt w:val="lowerLetter"/>
+      <w:lvlText w:val="%5."/>
+      <w:lvlJc w:val="left"/>
+      <w:pPr>
+        <w:ind w:left="3600" w:hanging="360"/>
+      </w:pPr>
+    </w:lvl>
+    <w:lvl w:ilvl="5" w:tplc="0406001B" w:tentative="1">
+      <w:start w:val="1"/>
+      <w:numFmt w:val="lowerRoman"/>
+      <w:lvlText w:val="%6."/>
+      <w:lvlJc w:val="right"/>
+      <w:pPr>
+        <w:ind w:left="4320" w:hanging="180"/>
+      </w:pPr>
+    </w:lvl>
+    <w:lvl w:ilvl="6" w:tplc="0406000F" w:tentative="1">
+      <w:start w:val="1"/>
+      <w:numFmt w:val="decimal"/>
+      <w:lvlText w:val="%7."/>
+      <w:lvlJc w:val="left"/>
+      <w:pPr>
+        <w:ind w:left="5040" w:hanging="360"/>
+      </w:pPr>
+    </w:lvl>
+    <w:lvl w:ilvl="7" w:tplc="04060019" w:tentative="1">
+      <w:start w:val="1"/>
+      <w:numFmt w:val="lowerLetter"/>
+      <w:lvlText w:val="%8."/>
+      <w:lvlJc w:val="left"/>
+      <w:pPr>
+        <w:ind w:left="5760" w:hanging="360"/>
+      </w:pPr>
+    </w:lvl>
+    <w:lvl w:ilvl="8" w:tplc="0406001B" w:tentative="1">
+      <w:start w:val="1"/>
+      <w:numFmt w:val="lowerRoman"/>
+      <w:lvlText w:val="%9."/>
+      <w:lvlJc w:val="right"/>
+      <w:pPr>
+        <w:ind w:left="6480" w:hanging="180"/>
+      </w:pPr>
+    </w:lvl>
+  </w:abstractNum>
+  <w:abstractNum w:abstractNumId="8">
+    <w:nsid w:val="2FC0095F"/>
+    <w:multiLevelType w:val="hybridMultilevel"/>
+    <w:tmpl w:val="DB38B44A"/>
+    <w:lvl w:ilvl="0" w:tplc="0406000F">
+      <w:start w:val="1"/>
+      <w:numFmt w:val="decimal"/>
+      <w:lvlText w:val="%1."/>
+      <w:lvlJc w:val="left"/>
+      <w:pPr>
+        <w:ind w:left="720" w:hanging="360"/>
+      </w:pPr>
+    </w:lvl>
+    <w:lvl w:ilvl="1" w:tplc="04060019" w:tentative="1">
+      <w:start w:val="1"/>
+      <w:numFmt w:val="lowerLetter"/>
+      <w:lvlText w:val="%2."/>
+      <w:lvlJc w:val="left"/>
+      <w:pPr>
+        <w:ind w:left="1440" w:hanging="360"/>
+      </w:pPr>
+    </w:lvl>
+    <w:lvl w:ilvl="2" w:tplc="0406001B" w:tentative="1">
+      <w:start w:val="1"/>
+      <w:numFmt w:val="lowerRoman"/>
+      <w:lvlText w:val="%3."/>
+      <w:lvlJc w:val="right"/>
+      <w:pPr>
+        <w:ind w:left="2160" w:hanging="180"/>
+      </w:pPr>
+    </w:lvl>
+    <w:lvl w:ilvl="3" w:tplc="0406000F" w:tentative="1">
+      <w:start w:val="1"/>
+      <w:numFmt w:val="decimal"/>
+      <w:lvlText w:val="%4."/>
+      <w:lvlJc w:val="left"/>
+      <w:pPr>
+        <w:ind w:left="2880" w:hanging="360"/>
+      </w:pPr>
+    </w:lvl>
+    <w:lvl w:ilvl="4" w:tplc="04060019" w:tentative="1">
+      <w:start w:val="1"/>
+      <w:numFmt w:val="lowerLetter"/>
+      <w:lvlText w:val="%5."/>
+      <w:lvlJc w:val="left"/>
+      <w:pPr>
+        <w:ind w:left="3600" w:hanging="360"/>
+      </w:pPr>
+    </w:lvl>
+    <w:lvl w:ilvl="5" w:tplc="0406001B" w:tentative="1">
+      <w:start w:val="1"/>
+      <w:numFmt w:val="lowerRoman"/>
+      <w:lvlText w:val="%6."/>
+      <w:lvlJc w:val="right"/>
+      <w:pPr>
+        <w:ind w:left="4320" w:hanging="180"/>
+      </w:pPr>
+    </w:lvl>
+    <w:lvl w:ilvl="6" w:tplc="0406000F" w:tentative="1">
+      <w:start w:val="1"/>
+      <w:numFmt w:val="decimal"/>
+      <w:lvlText w:val="%7."/>
+      <w:lvlJc w:val="left"/>
+      <w:pPr>
+        <w:ind w:left="5040" w:hanging="360"/>
+      </w:pPr>
+    </w:lvl>
+    <w:lvl w:ilvl="7" w:tplc="04060019" w:tentative="1">
+      <w:start w:val="1"/>
+      <w:numFmt w:val="lowerLetter"/>
+      <w:lvlText w:val="%8."/>
+      <w:lvlJc w:val="left"/>
+      <w:pPr>
+        <w:ind w:left="5760" w:hanging="360"/>
+      </w:pPr>
+    </w:lvl>
+    <w:lvl w:ilvl="8" w:tplc="0406001B" w:tentative="1">
+      <w:start w:val="1"/>
+      <w:numFmt w:val="lowerRoman"/>
+      <w:lvlText w:val="%9."/>
+      <w:lvlJc w:val="right"/>
+      <w:pPr>
+        <w:ind w:left="6480" w:hanging="180"/>
+      </w:pPr>
+    </w:lvl>
+  </w:abstractNum>
+  <w:abstractNum w:abstractNumId="9">
+    <w:nsid w:val="45E345E7"/>
+    <w:multiLevelType w:val="hybridMultilevel"/>
+    <w:tmpl w:val="DB38B44A"/>
+    <w:lvl w:ilvl="0" w:tplc="0406000F">
+      <w:start w:val="1"/>
+      <w:numFmt w:val="decimal"/>
+      <w:lvlText w:val="%1."/>
+      <w:lvlJc w:val="left"/>
+      <w:pPr>
+        <w:ind w:left="720" w:hanging="360"/>
+      </w:pPr>
+    </w:lvl>
+    <w:lvl w:ilvl="1" w:tplc="04060019" w:tentative="1">
+      <w:start w:val="1"/>
+      <w:numFmt w:val="lowerLetter"/>
+      <w:lvlText w:val="%2."/>
+      <w:lvlJc w:val="left"/>
+      <w:pPr>
+        <w:ind w:left="1440" w:hanging="360"/>
+      </w:pPr>
+    </w:lvl>
+    <w:lvl w:ilvl="2" w:tplc="0406001B" w:tentative="1">
+      <w:start w:val="1"/>
+      <w:numFmt w:val="lowerRoman"/>
+      <w:lvlText w:val="%3."/>
+      <w:lvlJc w:val="right"/>
+      <w:pPr>
+        <w:ind w:left="2160" w:hanging="180"/>
+      </w:pPr>
+    </w:lvl>
+    <w:lvl w:ilvl="3" w:tplc="0406000F" w:tentative="1">
+      <w:start w:val="1"/>
+      <w:numFmt w:val="decimal"/>
+      <w:lvlText w:val="%4."/>
+      <w:lvlJc w:val="left"/>
+      <w:pPr>
+        <w:ind w:left="2880" w:hanging="360"/>
+      </w:pPr>
+    </w:lvl>
+    <w:lvl w:ilvl="4" w:tplc="04060019" w:tentative="1">
+      <w:start w:val="1"/>
+      <w:numFmt w:val="lowerLetter"/>
+      <w:lvlText w:val="%5."/>
+      <w:lvlJc w:val="left"/>
+      <w:pPr>
+        <w:ind w:left="3600" w:hanging="360"/>
+      </w:pPr>
+    </w:lvl>
+    <w:lvl w:ilvl="5" w:tplc="0406001B" w:tentative="1">
+      <w:start w:val="1"/>
+      <w:numFmt w:val="lowerRoman"/>
+      <w:lvlText w:val="%6."/>
+      <w:lvlJc w:val="right"/>
+      <w:pPr>
+        <w:ind w:left="4320" w:hanging="180"/>
+      </w:pPr>
+    </w:lvl>
+    <w:lvl w:ilvl="6" w:tplc="0406000F" w:tentative="1">
+      <w:start w:val="1"/>
+      <w:numFmt w:val="decimal"/>
+      <w:lvlText w:val="%7."/>
+      <w:lvlJc w:val="left"/>
+      <w:pPr>
+        <w:ind w:left="5040" w:hanging="360"/>
+      </w:pPr>
+    </w:lvl>
+    <w:lvl w:ilvl="7" w:tplc="04060019" w:tentative="1">
+      <w:start w:val="1"/>
+      <w:numFmt w:val="lowerLetter"/>
+      <w:lvlText w:val="%8."/>
+      <w:lvlJc w:val="left"/>
+      <w:pPr>
+        <w:ind w:left="5760" w:hanging="360"/>
+      </w:pPr>
+    </w:lvl>
+    <w:lvl w:ilvl="8" w:tplc="0406001B" w:tentative="1">
+      <w:start w:val="1"/>
+      <w:numFmt w:val="lowerRoman"/>
+      <w:lvlText w:val="%9."/>
+      <w:lvlJc w:val="right"/>
+      <w:pPr>
+        <w:ind w:left="6480" w:hanging="180"/>
+      </w:pPr>
+    </w:lvl>
+  </w:abstractNum>
+  <w:abstractNum w:abstractNumId="10">
+    <w:nsid w:val="5A861B20"/>
+    <w:multiLevelType w:val="hybridMultilevel"/>
+    <w:tmpl w:val="DEB8D504"/>
+    <w:lvl w:ilvl="0" w:tplc="42E4B06E">
+      <w:start w:val="6"/>
+      <w:numFmt w:val="bullet"/>
+      <w:lvlText w:val=""/>
+      <w:lvlJc w:val="left"/>
+      <w:pPr>
+        <w:ind w:left="720" w:hanging="360"/>
+      </w:pPr>
+      <w:rPr>
+        <w:rFonts w:ascii="Symbol" w:eastAsia="Calibri" w:hAnsi="Symbol" w:cs="Times New Roman" w:hint="default"/>
+      </w:rPr>
+    </w:lvl>
+    <w:lvl w:ilvl="1" w:tplc="04060003" w:tentative="1">
+      <w:start w:val="1"/>
+      <w:numFmt w:val="bullet"/>
+      <w:lvlText w:val="o"/>
+      <w:lvlJc w:val="left"/>
+      <w:pPr>
+        <w:ind w:left="1440" w:hanging="360"/>
+      </w:pPr>
+      <w:rPr>
+        <w:rFonts w:ascii="Courier New" w:hAnsi="Courier New" w:cs="Courier New" w:hint="default"/>
+      </w:rPr>
+    </w:lvl>
+    <w:lvl w:ilvl="2" w:tplc="04060005" w:tentative="1">
+      <w:start w:val="1"/>
+      <w:numFmt w:val="bullet"/>
+      <w:lvlText w:val=""/>
+      <w:lvlJc w:val="left"/>
+      <w:pPr>
+        <w:ind w:left="2160" w:hanging="360"/>
+      </w:pPr>
+      <w:rPr>
+        <w:rFonts w:ascii="Wingdings" w:hAnsi="Wingdings" w:hint="default"/>
+      </w:rPr>
+    </w:lvl>
+    <w:lvl w:ilvl="3" w:tplc="04060001" w:tentative="1">
+      <w:start w:val="1"/>
+      <w:numFmt w:val="bullet"/>
+      <w:lvlText w:val=""/>
+      <w:lvlJc w:val="left"/>
+      <w:pPr>
+        <w:ind w:left="2880" w:hanging="360"/>
+      </w:pPr>
+      <w:rPr>
+        <w:rFonts w:ascii="Symbol" w:hAnsi="Symbol" w:hint="default"/>
+      </w:rPr>
+    </w:lvl>
+    <w:lvl w:ilvl="4" w:tplc="04060003" w:tentative="1">
+      <w:start w:val="1"/>
+      <w:numFmt w:val="bullet"/>
+      <w:lvlText w:val="o"/>
+      <w:lvlJc w:val="left"/>
+      <w:pPr>
+        <w:ind w:left="3600" w:hanging="360"/>
+      </w:pPr>
+      <w:rPr>
+        <w:rFonts w:ascii="Courier New" w:hAnsi="Courier New" w:cs="Courier New" w:hint="default"/>
+      </w:rPr>
+    </w:lvl>
+    <w:lvl w:ilvl="5" w:tplc="04060005" w:tentative="1">
+      <w:start w:val="1"/>
+      <w:numFmt w:val="bullet"/>
+      <w:lvlText w:val=""/>
+      <w:lvlJc w:val="left"/>
+      <w:pPr>
+        <w:ind w:left="4320" w:hanging="360"/>
+      </w:pPr>
+      <w:rPr>
+        <w:rFonts w:ascii="Wingdings" w:hAnsi="Wingdings" w:hint="default"/>
+      </w:rPr>
+    </w:lvl>
+    <w:lvl w:ilvl="6" w:tplc="04060001" w:tentative="1">
+      <w:start w:val="1"/>
+      <w:numFmt w:val="bullet"/>
+      <w:lvlText w:val=""/>
+      <w:lvlJc w:val="left"/>
+      <w:pPr>
+        <w:ind w:left="5040" w:hanging="360"/>
+      </w:pPr>
+      <w:rPr>
+        <w:rFonts w:ascii="Symbol" w:hAnsi="Symbol" w:hint="default"/>
+      </w:rPr>
+    </w:lvl>
+    <w:lvl w:ilvl="7" w:tplc="04060003" w:tentative="1">
+      <w:start w:val="1"/>
+      <w:numFmt w:val="bullet"/>
+      <w:lvlText w:val="o"/>
+      <w:lvlJc w:val="left"/>
+      <w:pPr>
+        <w:ind w:left="5760" w:hanging="360"/>
+      </w:pPr>
+      <w:rPr>
+        <w:rFonts w:ascii="Courier New" w:hAnsi="Courier New" w:cs="Courier New" w:hint="default"/>
+      </w:rPr>
+    </w:lvl>
+    <w:lvl w:ilvl="8" w:tplc="04060005" w:tentative="1">
+      <w:start w:val="1"/>
+      <w:numFmt w:val="bullet"/>
+      <w:lvlText w:val=""/>
+      <w:lvlJc w:val="left"/>
+      <w:pPr>
+        <w:ind w:left="6480" w:hanging="360"/>
+      </w:pPr>
+      <w:rPr>
+        <w:rFonts w:ascii="Wingdings" w:hAnsi="Wingdings" w:hint="default"/>
       </w:rPr>
     </w:lvl>
   </w:abstractNum>
@@ -8733,6 +10141,18 @@
     <w:lvlOverride w:ilvl="0">
       <w:startOverride w:val="1"/>
     </w:lvlOverride>
+  </w:num>
+  <w:num w:numId="9">
+    <w:abstractNumId w:val="10"/>
+  </w:num>
+  <w:num w:numId="10">
+    <w:abstractNumId w:val="9"/>
+  </w:num>
+  <w:num w:numId="11">
+    <w:abstractNumId w:val="8"/>
+  </w:num>
+  <w:num w:numId="12">
+    <w:abstractNumId w:val="7"/>
   </w:num>
 </w:numbering>
 </file>

</xml_diff>

<commit_message>
Splitting UR-17 in two
</commit_message>
<xml_diff>
--- a/Sysreq/SRS Missile Warning System.docx
+++ b/Sysreq/SRS Missile Warning System.docx
@@ -3697,6 +3697,12 @@
               </w:rPr>
               <w:t>FR-18</w:t>
             </w:r>
+            <w:r>
+              <w:rPr>
+                <w:lang w:val="en-US"/>
+              </w:rPr>
+              <w:t>a</w:t>
+            </w:r>
           </w:p>
         </w:tc>
         <w:tc>
@@ -3714,7 +3720,60 @@
               <w:rPr>
                 <w:lang w:val="en-US"/>
               </w:rPr>
-              <w:t xml:space="preserve">The MWS shall forward threat data to the cockpit unit via a separate MIL-1553B data bus in NATO dispenser threat format </w:t>
+              <w:t xml:space="preserve">The MWS shall </w:t>
+            </w:r>
+            <w:r>
+              <w:rPr>
+                <w:lang w:val="en-US"/>
+              </w:rPr>
+              <w:t xml:space="preserve">communicate with the cockpit unit via a dedicated MIL-1553B data bus. </w:t>
+            </w:r>
+          </w:p>
+        </w:tc>
+      </w:tr>
+      <w:tr>
+        <w:tc>
+          <w:tcPr>
+            <w:tcW w:w="1275" w:type="dxa"/>
+          </w:tcPr>
+          <w:p>
+            <w:pPr>
+              <w:spacing w:after="0" w:line="240" w:lineRule="auto"/>
+              <w:jc w:val="center"/>
+              <w:rPr>
+                <w:lang w:val="en-US"/>
+              </w:rPr>
+            </w:pPr>
+            <w:r>
+              <w:rPr>
+                <w:lang w:val="en-US"/>
+              </w:rPr>
+              <w:t>FR-18</w:t>
+            </w:r>
+            <w:r>
+              <w:rPr>
+                <w:lang w:val="en-US"/>
+              </w:rPr>
+              <w:t>b</w:t>
+            </w:r>
+          </w:p>
+        </w:tc>
+        <w:tc>
+          <w:tcPr>
+            <w:tcW w:w="7969" w:type="dxa"/>
+          </w:tcPr>
+          <w:p>
+            <w:pPr>
+              <w:spacing w:after="0" w:line="240" w:lineRule="auto"/>
+              <w:rPr>
+                <w:lang w:val="en-US"/>
+              </w:rPr>
+            </w:pPr>
+            <w:r>
+              <w:rPr>
+                <w:lang w:val="en-US"/>
+              </w:rPr>
+              <w:t xml:space="preserve">The MWS shall forward threat data to the cockpit unit in NATO dispenser threat format </w:t>
             </w:r>
             <w:r>
               <w:rPr>
@@ -4134,6 +4193,7 @@
               <w:rPr>
                 <w:lang w:val="en-US"/>
               </w:rPr>
+              <w:lastRenderedPageBreak/>
               <w:t>FR-27</w:t>
             </w:r>
           </w:p>
@@ -4153,14 +4213,7 @@
               <w:rPr>
                 <w:lang w:val="en-US"/>
               </w:rPr>
-              <w:t xml:space="preserve">The audio queue played in case of a threat shall be an indication of threat type (e.g. “Missile”), location (e.g. “4 o’clock”) and elevation (e.g. “low”), as specified by the </w:t>
-            </w:r>
-            <w:r>
-              <w:rPr>
-                <w:lang w:val="en-US"/>
-              </w:rPr>
-              <w:lastRenderedPageBreak/>
-              <w:t xml:space="preserve">audio queue table </w:t>
+              <w:t xml:space="preserve">The audio queue played in case of a threat shall be an indication of threat type (e.g. “Missile”), location (e.g. “4 o’clock”) and elevation (e.g. “low”), as specified by the audio queue table </w:t>
             </w:r>
             <w:r>
               <w:rPr>
@@ -4195,7 +4248,6 @@
               <w:rPr>
                 <w:lang w:val="en-US"/>
               </w:rPr>
-              <w:lastRenderedPageBreak/>
               <w:t>FR-28</w:t>
             </w:r>
           </w:p>
@@ -4310,19 +4362,7 @@
               <w:rPr>
                 <w:lang w:val="en-US"/>
               </w:rPr>
-              <w:t xml:space="preserve">The cockpit unit </w:t>
-            </w:r>
-            <w:r>
-              <w:rPr>
-                <w:lang w:val="en-US"/>
-              </w:rPr>
-              <w:t>shall</w:t>
-            </w:r>
-            <w:r>
-              <w:rPr>
-                <w:lang w:val="en-US"/>
-              </w:rPr>
-              <w:t xml:space="preserve"> include a button to trigger the erasing of sensitive data procedure. </w:t>
+              <w:t xml:space="preserve">The cockpit unit shall include a button to trigger the erasing of sensitive data procedure. </w:t>
             </w:r>
           </w:p>
         </w:tc>
@@ -4702,19 +4742,7 @@
               <w:rPr>
                 <w:lang w:val="en-US"/>
               </w:rPr>
-              <w:t xml:space="preserve">The POD sensitive data decryption key </w:t>
-            </w:r>
-            <w:r>
-              <w:rPr>
-                <w:lang w:val="en-US"/>
-              </w:rPr>
-              <w:t>shall</w:t>
-            </w:r>
-            <w:r>
-              <w:rPr>
-                <w:lang w:val="en-US"/>
-              </w:rPr>
-              <w:t xml:space="preserve"> be erased within 100ms of receiving the erase signal.</w:t>
+              <w:t>The POD sensitive data decryption key shall be erased within 100ms of receiving the erase signal.</w:t>
             </w:r>
           </w:p>
         </w:tc>
@@ -5302,6 +5330,7 @@
               <w:rPr>
                 <w:lang w:val="en-US"/>
               </w:rPr>
+              <w:lastRenderedPageBreak/>
               <w:t>POD internal temperature</w:t>
             </w:r>
           </w:p>
@@ -6916,6 +6945,7 @@
               <w:rPr>
                 <w:lang w:val="en-US"/>
               </w:rPr>
+              <w:lastRenderedPageBreak/>
               <w:t>FR-23</w:t>
             </w:r>
           </w:p>
@@ -7030,7 +7060,6 @@
               <w:rPr>
                 <w:lang w:val="en-US"/>
               </w:rPr>
-              <w:lastRenderedPageBreak/>
               <w:t>FR-25</w:t>
             </w:r>
           </w:p>

</xml_diff>

<commit_message>
Updating after Kenneth review
</commit_message>
<xml_diff>
--- a/Sysreq/SRS Missile Warning System.docx
+++ b/Sysreq/SRS Missile Warning System.docx
@@ -3368,7 +3368,19 @@
               <w:rPr>
                 <w:lang w:val="en-US"/>
               </w:rPr>
-              <w:t>The POD’s first dispenser magazine mount shall support four magazines.</w:t>
+              <w:t xml:space="preserve">The POD’s </w:t>
+            </w:r>
+            <w:r>
+              <w:rPr>
+                <w:lang w:val="en-US"/>
+              </w:rPr>
+              <w:t>second</w:t>
+            </w:r>
+            <w:r>
+              <w:rPr>
+                <w:lang w:val="en-US"/>
+              </w:rPr>
+              <w:t xml:space="preserve"> dispenser magazine mount shall support four magazines.</w:t>
             </w:r>
           </w:p>
         </w:tc>
@@ -3409,7 +3421,19 @@
               <w:rPr>
                 <w:lang w:val="en-US"/>
               </w:rPr>
-              <w:t>The POD’s third dispenser magazine mount shall support backwards dispensing.</w:t>
+              <w:t xml:space="preserve">The POD’s third dispenser magazine mount shall support </w:t>
+            </w:r>
+            <w:r>
+              <w:rPr>
+                <w:lang w:val="en-US"/>
+              </w:rPr>
+              <w:t>downwards</w:t>
+            </w:r>
+            <w:r>
+              <w:rPr>
+                <w:lang w:val="en-US"/>
+              </w:rPr>
+              <w:t xml:space="preserve"> dispensing.</w:t>
             </w:r>
           </w:p>
         </w:tc>
@@ -4338,7 +4362,19 @@
               <w:rPr>
                 <w:lang w:val="en-US"/>
               </w:rPr>
-              <w:t>The cockpit unit shall play an audio queue on the aircrafts audio system when a threat is detected.</w:t>
+              <w:t xml:space="preserve">The cockpit unit shall play an audio </w:t>
+            </w:r>
+            <w:r>
+              <w:rPr>
+                <w:lang w:val="en-US"/>
+              </w:rPr>
+              <w:t>cue</w:t>
+            </w:r>
+            <w:r>
+              <w:rPr>
+                <w:lang w:val="en-US"/>
+              </w:rPr>
+              <w:t xml:space="preserve"> on the aircrafts audio system when a threat is detected.</w:t>
             </w:r>
           </w:p>
         </w:tc>
@@ -4380,7 +4416,19 @@
               <w:rPr>
                 <w:lang w:val="en-US"/>
               </w:rPr>
-              <w:t xml:space="preserve">The audio queue played in case of a threat shall be an indication of threat type (e.g. “Missile”), location (e.g. “4 o’clock”) and elevation (e.g. “low”), as specified by the audio queue table </w:t>
+              <w:t xml:space="preserve">The audio </w:t>
+            </w:r>
+            <w:r>
+              <w:rPr>
+                <w:lang w:val="en-US"/>
+              </w:rPr>
+              <w:t>cue</w:t>
+            </w:r>
+            <w:r>
+              <w:rPr>
+                <w:lang w:val="en-US"/>
+              </w:rPr>
+              <w:t xml:space="preserve"> played in case of a threat shall be an indication of threat type (e.g. “Missile”), location (e.g. “4 o’clock”) and elevation (e.g. “low”), as specified by the audio queue table </w:t>
             </w:r>
             <w:r>
               <w:rPr>
@@ -4678,7 +4726,25 @@
               <w:rPr>
                 <w:lang w:val="en-US"/>
               </w:rPr>
-              <w:t>The erasing of sensitive data procedure shall set the POD erase sensitive data discrete within 10ms of being initiated.</w:t>
+              <w:t xml:space="preserve">When the erasing of sensitive data procedure is initiated, </w:t>
+            </w:r>
+            <w:r>
+              <w:rPr>
+                <w:lang w:val="en-US"/>
+              </w:rPr>
+              <w:t xml:space="preserve">the POD erase sensitive data discrete </w:t>
+            </w:r>
+            <w:r>
+              <w:rPr>
+                <w:lang w:val="en-US"/>
+              </w:rPr>
+              <w:t xml:space="preserve">shall be set </w:t>
+            </w:r>
+            <w:r>
+              <w:rPr>
+                <w:lang w:val="en-US"/>
+              </w:rPr>
+              <w:t>within 10ms.</w:t>
             </w:r>
           </w:p>
         </w:tc>
@@ -4719,7 +4785,25 @@
               <w:rPr>
                 <w:lang w:val="en-US"/>
               </w:rPr>
-              <w:t>The erasing of sensitive data procedure shall erase the cockpit unit’s decryption key within 100ms of being initiated.</w:t>
+              <w:t xml:space="preserve">When the erasing of sensitive data procedure is initiated, the cockpit unit </w:t>
+            </w:r>
+            <w:r>
+              <w:rPr>
+                <w:lang w:val="en-US"/>
+              </w:rPr>
+              <w:t xml:space="preserve">shall erase </w:t>
+            </w:r>
+            <w:r>
+              <w:rPr>
+                <w:lang w:val="en-US"/>
+              </w:rPr>
+              <w:t>its sensitive data</w:t>
+            </w:r>
+            <w:r>
+              <w:rPr>
+                <w:lang w:val="en-US"/>
+              </w:rPr>
+              <w:t xml:space="preserve"> decryption key within 100ms.</w:t>
             </w:r>
           </w:p>
         </w:tc>
@@ -5081,7 +5165,19 @@
               <w:rPr>
                 <w:lang w:val="en-US"/>
               </w:rPr>
-              <w:t>Magazine max round count</w:t>
+              <w:t xml:space="preserve">Magazine max </w:t>
+            </w:r>
+            <w:r>
+              <w:rPr>
+                <w:lang w:val="en-US"/>
+              </w:rPr>
+              <w:t>payload</w:t>
+            </w:r>
+            <w:r>
+              <w:rPr>
+                <w:lang w:val="en-US"/>
+              </w:rPr>
+              <w:t xml:space="preserve"> count</w:t>
             </w:r>
           </w:p>
           <w:p>
@@ -5099,7 +5195,19 @@
               <w:rPr>
                 <w:lang w:val="en-US"/>
               </w:rPr>
-              <w:t>Magazine rounds remaining count</w:t>
+              <w:t xml:space="preserve">Magazine </w:t>
+            </w:r>
+            <w:r>
+              <w:rPr>
+                <w:lang w:val="en-US"/>
+              </w:rPr>
+              <w:t xml:space="preserve">payload </w:t>
+            </w:r>
+            <w:r>
+              <w:rPr>
+                <w:lang w:val="en-US"/>
+              </w:rPr>
+              <w:t>remaining count</w:t>
             </w:r>
           </w:p>
           <w:p>
@@ -5117,7 +5225,19 @@
               <w:rPr>
                 <w:lang w:val="en-US"/>
               </w:rPr>
-              <w:t>Magazine round type (no mixed payload supported)</w:t>
+              <w:t xml:space="preserve">Magazine </w:t>
+            </w:r>
+            <w:r>
+              <w:rPr>
+                <w:lang w:val="en-US"/>
+              </w:rPr>
+              <w:t xml:space="preserve">payload </w:t>
+            </w:r>
+            <w:r>
+              <w:rPr>
+                <w:lang w:val="en-US"/>
+              </w:rPr>
+              <w:t>type (no mixed payload supported)</w:t>
             </w:r>
           </w:p>
           <w:p>
@@ -5253,7 +5373,19 @@
               <w:rPr>
                 <w:lang w:val="en-US"/>
               </w:rPr>
-              <w:t>Total rounds count</w:t>
+              <w:t xml:space="preserve">Total </w:t>
+            </w:r>
+            <w:r>
+              <w:rPr>
+                <w:lang w:val="en-US"/>
+              </w:rPr>
+              <w:t xml:space="preserve">payload </w:t>
+            </w:r>
+            <w:r>
+              <w:rPr>
+                <w:lang w:val="en-US"/>
+              </w:rPr>
+              <w:t>count</w:t>
             </w:r>
           </w:p>
           <w:p>
@@ -5271,7 +5403,19 @@
               <w:rPr>
                 <w:lang w:val="en-US"/>
               </w:rPr>
-              <w:t>Total rounds remaining</w:t>
+              <w:t xml:space="preserve">Total </w:t>
+            </w:r>
+            <w:r>
+              <w:rPr>
+                <w:lang w:val="en-US"/>
+              </w:rPr>
+              <w:t xml:space="preserve">payload </w:t>
+            </w:r>
+            <w:r>
+              <w:rPr>
+                <w:lang w:val="en-US"/>
+              </w:rPr>
+              <w:t>remaining</w:t>
             </w:r>
           </w:p>
           <w:p>
@@ -5425,7 +5569,19 @@
               <w:rPr>
                 <w:lang w:val="en-US"/>
               </w:rPr>
-              <w:t>Total rounds count</w:t>
+              <w:t xml:space="preserve">Total </w:t>
+            </w:r>
+            <w:r>
+              <w:rPr>
+                <w:lang w:val="en-US"/>
+              </w:rPr>
+              <w:t xml:space="preserve">payload </w:t>
+            </w:r>
+            <w:r>
+              <w:rPr>
+                <w:lang w:val="en-US"/>
+              </w:rPr>
+              <w:t>count</w:t>
             </w:r>
           </w:p>
           <w:p>
@@ -5443,7 +5599,19 @@
               <w:rPr>
                 <w:lang w:val="en-US"/>
               </w:rPr>
-              <w:t>Total rounds remaining</w:t>
+              <w:t xml:space="preserve">Total </w:t>
+            </w:r>
+            <w:r>
+              <w:rPr>
+                <w:lang w:val="en-US"/>
+              </w:rPr>
+              <w:t xml:space="preserve">payload </w:t>
+            </w:r>
+            <w:r>
+              <w:rPr>
+                <w:lang w:val="en-US"/>
+              </w:rPr>
+              <w:t>remaining</w:t>
             </w:r>
           </w:p>
           <w:p>
@@ -7814,7 +7982,7 @@
           <v:shape id="_x0000_i1026" type="#_x0000_t75" style="width:352.5pt;height:258.75pt" o:ole="">
             <v:imagedata r:id="rId6" o:title=""/>
           </v:shape>
-          <o:OLEObject Type="Embed" ProgID="Visio.Drawing.11" ShapeID="_x0000_i1026" DrawAspect="Content" ObjectID="_1346557788" r:id="rId7"/>
+          <o:OLEObject Type="Embed" ProgID="Visio.Drawing.11" ShapeID="_x0000_i1026" DrawAspect="Content" ObjectID="_1346558096" r:id="rId7"/>
         </w:object>
       </w:r>
     </w:p>

</xml_diff>

<commit_message>
Removing Magazine and DSS status as agreed
</commit_message>
<xml_diff>
--- a/Sysreq/SRS Missile Warning System.docx
+++ b/Sysreq/SRS Missile Warning System.docx
@@ -5131,7 +5131,7 @@
               <w:rPr>
                 <w:lang w:val="en-US"/>
               </w:rPr>
-              <w:t>The individual magazines</w:t>
+              <w:t>The Sensors</w:t>
             </w:r>
           </w:p>
           <w:p>
@@ -5149,429 +5149,7 @@
               <w:rPr>
                 <w:lang w:val="en-US"/>
               </w:rPr>
-              <w:t>The DSSs</w:t>
-            </w:r>
-          </w:p>
-          <w:p>
-            <w:pPr>
-              <w:numPr>
-                <w:ilvl w:val="0"/>
-                <w:numId w:val="9"/>
-              </w:numPr>
-              <w:spacing w:after="0" w:line="240" w:lineRule="auto"/>
-              <w:rPr>
-                <w:lang w:val="en-US"/>
-              </w:rPr>
-            </w:pPr>
-            <w:r>
-              <w:rPr>
-                <w:lang w:val="en-US"/>
-              </w:rPr>
-              <w:t>The Sensors</w:t>
-            </w:r>
-          </w:p>
-          <w:p>
-            <w:pPr>
-              <w:numPr>
-                <w:ilvl w:val="0"/>
-                <w:numId w:val="9"/>
-              </w:numPr>
-              <w:spacing w:after="0" w:line="240" w:lineRule="auto"/>
-              <w:rPr>
-                <w:lang w:val="en-US"/>
-              </w:rPr>
-            </w:pPr>
-            <w:r>
-              <w:rPr>
-                <w:lang w:val="en-US"/>
-              </w:rPr>
               <w:t>The POD as a whole</w:t>
-            </w:r>
-          </w:p>
-        </w:tc>
-      </w:tr>
-      <w:tr>
-        <w:tc>
-          <w:tcPr>
-            <w:tcW w:w="1275" w:type="dxa"/>
-          </w:tcPr>
-          <w:p>
-            <w:pPr>
-              <w:spacing w:after="0" w:line="240" w:lineRule="auto"/>
-              <w:jc w:val="center"/>
-              <w:rPr>
-                <w:lang w:val="en-US"/>
-              </w:rPr>
-            </w:pPr>
-            <w:r>
-              <w:rPr>
-                <w:lang w:val="en-US"/>
-              </w:rPr>
-              <w:t>FR-40</w:t>
-            </w:r>
-          </w:p>
-        </w:tc>
-        <w:tc>
-          <w:tcPr>
-            <w:tcW w:w="7969" w:type="dxa"/>
-          </w:tcPr>
-          <w:p>
-            <w:pPr>
-              <w:spacing w:after="0" w:line="240" w:lineRule="auto"/>
-              <w:rPr>
-                <w:lang w:val="en-US"/>
-              </w:rPr>
-            </w:pPr>
-            <w:r>
-              <w:rPr>
-                <w:lang w:val="en-US"/>
-              </w:rPr>
-              <w:t>The status reported by the POD for the individual magazines shall be:</w:t>
-            </w:r>
-          </w:p>
-          <w:p>
-            <w:pPr>
-              <w:numPr>
-                <w:ilvl w:val="0"/>
-                <w:numId w:val="10"/>
-              </w:numPr>
-              <w:spacing w:after="0" w:line="240" w:lineRule="auto"/>
-              <w:rPr>
-                <w:lang w:val="en-US"/>
-              </w:rPr>
-            </w:pPr>
-            <w:r>
-              <w:rPr>
-                <w:lang w:val="en-US"/>
-              </w:rPr>
-              <w:t xml:space="preserve">Magazine max </w:t>
-            </w:r>
-            <w:r>
-              <w:rPr>
-                <w:lang w:val="en-US"/>
-              </w:rPr>
-              <w:t>payload</w:t>
-            </w:r>
-            <w:r>
-              <w:rPr>
-                <w:lang w:val="en-US"/>
-              </w:rPr>
-              <w:t xml:space="preserve"> count</w:t>
-            </w:r>
-          </w:p>
-          <w:p>
-            <w:pPr>
-              <w:numPr>
-                <w:ilvl w:val="0"/>
-                <w:numId w:val="10"/>
-              </w:numPr>
-              <w:spacing w:after="0" w:line="240" w:lineRule="auto"/>
-              <w:rPr>
-                <w:lang w:val="en-US"/>
-              </w:rPr>
-            </w:pPr>
-            <w:r>
-              <w:rPr>
-                <w:lang w:val="en-US"/>
-              </w:rPr>
-              <w:t xml:space="preserve">Magazine </w:t>
-            </w:r>
-            <w:r>
-              <w:rPr>
-                <w:lang w:val="en-US"/>
-              </w:rPr>
-              <w:t xml:space="preserve">payload </w:t>
-            </w:r>
-            <w:r>
-              <w:rPr>
-                <w:lang w:val="en-US"/>
-              </w:rPr>
-              <w:t>remaining count</w:t>
-            </w:r>
-          </w:p>
-          <w:p>
-            <w:pPr>
-              <w:numPr>
-                <w:ilvl w:val="0"/>
-                <w:numId w:val="10"/>
-              </w:numPr>
-              <w:spacing w:after="0" w:line="240" w:lineRule="auto"/>
-              <w:rPr>
-                <w:lang w:val="en-US"/>
-              </w:rPr>
-            </w:pPr>
-            <w:r>
-              <w:rPr>
-                <w:lang w:val="en-US"/>
-              </w:rPr>
-              <w:t xml:space="preserve">Magazine </w:t>
-            </w:r>
-            <w:r>
-              <w:rPr>
-                <w:lang w:val="en-US"/>
-              </w:rPr>
-              <w:t xml:space="preserve">payload </w:t>
-            </w:r>
-            <w:r>
-              <w:rPr>
-                <w:lang w:val="en-US"/>
-              </w:rPr>
-              <w:t>type (no mixed payload supported)</w:t>
-            </w:r>
-          </w:p>
-          <w:p>
-            <w:pPr>
-              <w:numPr>
-                <w:ilvl w:val="0"/>
-                <w:numId w:val="10"/>
-              </w:numPr>
-              <w:spacing w:after="0" w:line="240" w:lineRule="auto"/>
-              <w:rPr>
-                <w:lang w:val="en-US"/>
-              </w:rPr>
-            </w:pPr>
-            <w:r>
-              <w:rPr>
-                <w:lang w:val="en-US"/>
-              </w:rPr>
-              <w:t>Magazine operational status (OK, ERROR, MISSFIRE DETECTED)</w:t>
-            </w:r>
-          </w:p>
-        </w:tc>
-      </w:tr>
-      <w:tr>
-        <w:tc>
-          <w:tcPr>
-            <w:tcW w:w="1275" w:type="dxa"/>
-          </w:tcPr>
-          <w:p>
-            <w:pPr>
-              <w:spacing w:after="0" w:line="240" w:lineRule="auto"/>
-              <w:jc w:val="center"/>
-              <w:rPr>
-                <w:lang w:val="en-US"/>
-              </w:rPr>
-            </w:pPr>
-            <w:r>
-              <w:rPr>
-                <w:lang w:val="en-US"/>
-              </w:rPr>
-              <w:t>FR-41</w:t>
-            </w:r>
-          </w:p>
-        </w:tc>
-        <w:tc>
-          <w:tcPr>
-            <w:tcW w:w="7969" w:type="dxa"/>
-          </w:tcPr>
-          <w:p>
-            <w:pPr>
-              <w:spacing w:after="0" w:line="240" w:lineRule="auto"/>
-              <w:rPr>
-                <w:lang w:val="en-US"/>
-              </w:rPr>
-            </w:pPr>
-            <w:r>
-              <w:rPr>
-                <w:lang w:val="en-US"/>
-              </w:rPr>
-              <w:t>The magazine status shall be reported in the magazine status format specified under interfaces.</w:t>
-            </w:r>
-          </w:p>
-        </w:tc>
-      </w:tr>
-      <w:tr>
-        <w:tc>
-          <w:tcPr>
-            <w:tcW w:w="1275" w:type="dxa"/>
-          </w:tcPr>
-          <w:p>
-            <w:pPr>
-              <w:spacing w:after="0" w:line="240" w:lineRule="auto"/>
-              <w:jc w:val="center"/>
-              <w:rPr>
-                <w:lang w:val="en-US"/>
-              </w:rPr>
-            </w:pPr>
-            <w:r>
-              <w:rPr>
-                <w:lang w:val="en-US"/>
-              </w:rPr>
-              <w:t>FR-42</w:t>
-            </w:r>
-          </w:p>
-        </w:tc>
-        <w:tc>
-          <w:tcPr>
-            <w:tcW w:w="7969" w:type="dxa"/>
-          </w:tcPr>
-          <w:p>
-            <w:pPr>
-              <w:spacing w:after="0" w:line="240" w:lineRule="auto"/>
-              <w:rPr>
-                <w:lang w:val="en-US"/>
-              </w:rPr>
-            </w:pPr>
-            <w:r>
-              <w:rPr>
-                <w:lang w:val="en-US"/>
-              </w:rPr>
-              <w:t>The status reported by the POD for the individual DSSs shall be:</w:t>
-            </w:r>
-          </w:p>
-          <w:p>
-            <w:pPr>
-              <w:numPr>
-                <w:ilvl w:val="0"/>
-                <w:numId w:val="11"/>
-              </w:numPr>
-              <w:spacing w:after="0" w:line="240" w:lineRule="auto"/>
-              <w:rPr>
-                <w:lang w:val="en-US"/>
-              </w:rPr>
-            </w:pPr>
-            <w:r>
-              <w:rPr>
-                <w:lang w:val="en-US"/>
-              </w:rPr>
-              <w:t>Magazines installed count</w:t>
-            </w:r>
-          </w:p>
-          <w:p>
-            <w:pPr>
-              <w:numPr>
-                <w:ilvl w:val="0"/>
-                <w:numId w:val="11"/>
-              </w:numPr>
-              <w:spacing w:after="0" w:line="240" w:lineRule="auto"/>
-              <w:rPr>
-                <w:lang w:val="en-US"/>
-              </w:rPr>
-            </w:pPr>
-            <w:r>
-              <w:rPr>
-                <w:lang w:val="en-US"/>
-              </w:rPr>
-              <w:t xml:space="preserve">Total </w:t>
-            </w:r>
-            <w:r>
-              <w:rPr>
-                <w:lang w:val="en-US"/>
-              </w:rPr>
-              <w:t xml:space="preserve">payload </w:t>
-            </w:r>
-            <w:r>
-              <w:rPr>
-                <w:lang w:val="en-US"/>
-              </w:rPr>
-              <w:t>count</w:t>
-            </w:r>
-          </w:p>
-          <w:p>
-            <w:pPr>
-              <w:numPr>
-                <w:ilvl w:val="0"/>
-                <w:numId w:val="11"/>
-              </w:numPr>
-              <w:spacing w:after="0" w:line="240" w:lineRule="auto"/>
-              <w:rPr>
-                <w:lang w:val="en-US"/>
-              </w:rPr>
-            </w:pPr>
-            <w:r>
-              <w:rPr>
-                <w:lang w:val="en-US"/>
-              </w:rPr>
-              <w:t xml:space="preserve">Total </w:t>
-            </w:r>
-            <w:r>
-              <w:rPr>
-                <w:lang w:val="en-US"/>
-              </w:rPr>
-              <w:t xml:space="preserve">payload </w:t>
-            </w:r>
-            <w:r>
-              <w:rPr>
-                <w:lang w:val="en-US"/>
-              </w:rPr>
-              <w:t>remaining</w:t>
-            </w:r>
-          </w:p>
-          <w:p>
-            <w:pPr>
-              <w:numPr>
-                <w:ilvl w:val="0"/>
-                <w:numId w:val="11"/>
-              </w:numPr>
-              <w:spacing w:after="0" w:line="240" w:lineRule="auto"/>
-              <w:rPr>
-                <w:lang w:val="en-US"/>
-              </w:rPr>
-            </w:pPr>
-            <w:r>
-              <w:rPr>
-                <w:lang w:val="en-US"/>
-              </w:rPr>
-              <w:t>Magazine failure count</w:t>
-            </w:r>
-          </w:p>
-          <w:p>
-            <w:pPr>
-              <w:numPr>
-                <w:ilvl w:val="0"/>
-                <w:numId w:val="11"/>
-              </w:numPr>
-              <w:spacing w:after="0" w:line="240" w:lineRule="auto"/>
-              <w:rPr>
-                <w:lang w:val="en-US"/>
-              </w:rPr>
-            </w:pPr>
-            <w:r>
-              <w:rPr>
-                <w:lang w:val="en-US"/>
-              </w:rPr>
-              <w:t>DSS operational status (OK, ERROR)</w:t>
-            </w:r>
-          </w:p>
-        </w:tc>
-      </w:tr>
-      <w:tr>
-        <w:tc>
-          <w:tcPr>
-            <w:tcW w:w="1275" w:type="dxa"/>
-          </w:tcPr>
-          <w:p>
-            <w:pPr>
-              <w:spacing w:after="0" w:line="240" w:lineRule="auto"/>
-              <w:jc w:val="center"/>
-              <w:rPr>
-                <w:lang w:val="en-US"/>
-              </w:rPr>
-            </w:pPr>
-            <w:r>
-              <w:rPr>
-                <w:lang w:val="en-US"/>
-              </w:rPr>
-              <w:t>FR-43</w:t>
-            </w:r>
-          </w:p>
-        </w:tc>
-        <w:tc>
-          <w:tcPr>
-            <w:tcW w:w="7969" w:type="dxa"/>
-          </w:tcPr>
-          <w:p>
-            <w:pPr>
-              <w:spacing w:after="0" w:line="240" w:lineRule="auto"/>
-              <w:rPr>
-                <w:lang w:val="en-US"/>
-              </w:rPr>
-            </w:pPr>
-            <w:r>
-              <w:rPr>
-                <w:lang w:val="en-US"/>
-              </w:rPr>
-              <w:t>The DSS status shall be reported in the DSS status format specified under interfaces.</w:t>
             </w:r>
           </w:p>
         </w:tc>
@@ -5630,7 +5208,7 @@
               <w:rPr>
                 <w:lang w:val="en-US"/>
               </w:rPr>
-              <w:t>Magazines installed count</w:t>
+              <w:t>POD internal temperature</w:t>
             </w:r>
           </w:p>
           <w:p>
@@ -5648,121 +5226,6 @@
               <w:rPr>
                 <w:lang w:val="en-US"/>
               </w:rPr>
-              <w:t xml:space="preserve">Total </w:t>
-            </w:r>
-            <w:r>
-              <w:rPr>
-                <w:lang w:val="en-US"/>
-              </w:rPr>
-              <w:t xml:space="preserve">payload </w:t>
-            </w:r>
-            <w:r>
-              <w:rPr>
-                <w:lang w:val="en-US"/>
-              </w:rPr>
-              <w:t>count</w:t>
-            </w:r>
-          </w:p>
-          <w:p>
-            <w:pPr>
-              <w:numPr>
-                <w:ilvl w:val="0"/>
-                <w:numId w:val="12"/>
-              </w:numPr>
-              <w:spacing w:after="0" w:line="240" w:lineRule="auto"/>
-              <w:rPr>
-                <w:lang w:val="en-US"/>
-              </w:rPr>
-            </w:pPr>
-            <w:r>
-              <w:rPr>
-                <w:lang w:val="en-US"/>
-              </w:rPr>
-              <w:t xml:space="preserve">Total </w:t>
-            </w:r>
-            <w:r>
-              <w:rPr>
-                <w:lang w:val="en-US"/>
-              </w:rPr>
-              <w:t xml:space="preserve">payload </w:t>
-            </w:r>
-            <w:r>
-              <w:rPr>
-                <w:lang w:val="en-US"/>
-              </w:rPr>
-              <w:t>remaining</w:t>
-            </w:r>
-          </w:p>
-          <w:p>
-            <w:pPr>
-              <w:numPr>
-                <w:ilvl w:val="0"/>
-                <w:numId w:val="12"/>
-              </w:numPr>
-              <w:spacing w:after="0" w:line="240" w:lineRule="auto"/>
-              <w:rPr>
-                <w:lang w:val="en-US"/>
-              </w:rPr>
-            </w:pPr>
-            <w:r>
-              <w:rPr>
-                <w:lang w:val="en-US"/>
-              </w:rPr>
-              <w:t>Total magazine failure count</w:t>
-            </w:r>
-          </w:p>
-          <w:p>
-            <w:pPr>
-              <w:numPr>
-                <w:ilvl w:val="0"/>
-                <w:numId w:val="12"/>
-              </w:numPr>
-              <w:spacing w:after="0" w:line="240" w:lineRule="auto"/>
-              <w:rPr>
-                <w:lang w:val="en-US"/>
-              </w:rPr>
-            </w:pPr>
-            <w:r>
-              <w:rPr>
-                <w:lang w:val="en-US"/>
-              </w:rPr>
-              <w:t>Total DSS failure count</w:t>
-            </w:r>
-          </w:p>
-          <w:p>
-            <w:pPr>
-              <w:numPr>
-                <w:ilvl w:val="0"/>
-                <w:numId w:val="12"/>
-              </w:numPr>
-              <w:spacing w:after="0" w:line="240" w:lineRule="auto"/>
-              <w:rPr>
-                <w:lang w:val="en-US"/>
-              </w:rPr>
-            </w:pPr>
-            <w:r>
-              <w:rPr>
-                <w:lang w:val="en-US"/>
-              </w:rPr>
-              <w:lastRenderedPageBreak/>
-              <w:t>POD internal temperature</w:t>
-            </w:r>
-          </w:p>
-          <w:p>
-            <w:pPr>
-              <w:numPr>
-                <w:ilvl w:val="0"/>
-                <w:numId w:val="12"/>
-              </w:numPr>
-              <w:spacing w:after="0" w:line="240" w:lineRule="auto"/>
-              <w:rPr>
-                <w:lang w:val="en-US"/>
-              </w:rPr>
-            </w:pPr>
-            <w:r>
-              <w:rPr>
-                <w:lang w:val="en-US"/>
-              </w:rPr>
               <w:t>ECU operational status (OK, ERROR)</w:t>
             </w:r>
           </w:p>
@@ -5785,7 +5248,6 @@
               <w:rPr>
                 <w:lang w:val="en-US"/>
               </w:rPr>
-              <w:lastRenderedPageBreak/>
               <w:t>FR-45</w:t>
             </w:r>
           </w:p>
@@ -6049,7 +5511,14 @@
               <w:rPr>
                 <w:lang w:val="en-US"/>
               </w:rPr>
-              <w:t>A preprogrammed sequence of dispensing chaffs and or flares in certain directions with a certain timing</w:t>
+              <w:t xml:space="preserve">A preprogrammed sequence of dispensing chaffs and or flares in certain directions with a certain </w:t>
+            </w:r>
+            <w:r>
+              <w:rPr>
+                <w:lang w:val="en-US"/>
+              </w:rPr>
+              <w:lastRenderedPageBreak/>
+              <w:t>timing</w:t>
             </w:r>
           </w:p>
         </w:tc>
@@ -6069,6 +5538,7 @@
               <w:rPr>
                 <w:lang w:val="en-US"/>
               </w:rPr>
+              <w:lastRenderedPageBreak/>
               <w:t>Thread pattern</w:t>
             </w:r>
           </w:p>
@@ -6815,7 +6285,6 @@
                 <w:rFonts w:asciiTheme="minorHAnsi" w:hAnsiTheme="minorHAnsi"/>
                 <w:lang w:val="en-US"/>
               </w:rPr>
-              <w:lastRenderedPageBreak/>
               <w:t xml:space="preserve">When the AMC receives information about threats that are detected by the MWS the Threat Response Subsystem </w:t>
             </w:r>
             <w:r>
@@ -7467,6 +6936,7 @@
                 <w:rFonts w:asciiTheme="minorHAnsi" w:hAnsiTheme="minorHAnsi"/>
                 <w:lang w:val="en-US"/>
               </w:rPr>
+              <w:lastRenderedPageBreak/>
               <w:t xml:space="preserve">The Threat Response Subsystem </w:t>
             </w:r>
             <w:r>
@@ -7974,7 +7444,6 @@
       </w:pPr>
       <w:bookmarkStart w:id="6" w:name="_Toc272586296"/>
       <w:r>
-        <w:lastRenderedPageBreak/>
         <w:t>States and modes</w:t>
       </w:r>
       <w:bookmarkEnd w:id="6"/>
@@ -8061,7 +7530,7 @@
           <v:shape id="_x0000_i1026" type="#_x0000_t75" style="width:352.5pt;height:258.75pt" o:ole="">
             <v:imagedata r:id="rId6" o:title=""/>
           </v:shape>
-          <o:OLEObject Type="Embed" ProgID="Visio.Drawing.11" ShapeID="_x0000_i1026" DrawAspect="Content" ObjectID="_1346559182" r:id="rId7"/>
+          <o:OLEObject Type="Embed" ProgID="Visio.Drawing.11" ShapeID="_x0000_i1026" DrawAspect="Content" ObjectID="_1346559303" r:id="rId7"/>
         </w:object>
       </w:r>
     </w:p>
@@ -8176,7 +7645,6 @@
       <w:bookmarkStart w:id="11" w:name="_Toc272586301"/>
       <w:proofErr w:type="spellStart"/>
       <w:r>
-        <w:lastRenderedPageBreak/>
         <w:t>Requirement</w:t>
       </w:r>
       <w:proofErr w:type="spellEnd"/>
@@ -8644,7 +8112,14 @@
               <w:rPr>
                 <w:lang w:val="en-GB"/>
               </w:rPr>
-              <w:t>Inspect that the first dispenser mount is placed correctly on the POD.</w:t>
+              <w:t xml:space="preserve">Inspect that the first dispenser mount is </w:t>
+            </w:r>
+            <w:r>
+              <w:rPr>
+                <w:lang w:val="en-GB"/>
+              </w:rPr>
+              <w:lastRenderedPageBreak/>
+              <w:t>placed correctly on the POD.</w:t>
             </w:r>
           </w:p>
         </w:tc>
@@ -8663,6 +8138,7 @@
               <w:rPr>
                 <w:lang w:val="en-GB"/>
               </w:rPr>
+              <w:lastRenderedPageBreak/>
               <w:t>Inspection</w:t>
             </w:r>
           </w:p>
@@ -8685,6 +8161,7 @@
               <w:rPr>
                 <w:lang w:val="en-GB"/>
               </w:rPr>
+              <w:lastRenderedPageBreak/>
               <w:t>FR-4</w:t>
             </w:r>
           </w:p>
@@ -9541,7 +9018,6 @@
               <w:rPr>
                 <w:lang w:val="en-GB"/>
               </w:rPr>
-              <w:lastRenderedPageBreak/>
               <w:t>FR-12</w:t>
             </w:r>
           </w:p>
@@ -9929,7 +9405,14 @@
               <w:rPr>
                 <w:lang w:val="en-GB"/>
               </w:rPr>
-              <w:t>Inspect the code and run simulation with a MWS simulator to verify the inertial format to body-frame format conversion.</w:t>
+              <w:t xml:space="preserve">Inspect the code and run simulation with a MWS simulator to verify the inertial format to body-frame </w:t>
+            </w:r>
+            <w:r>
+              <w:rPr>
+                <w:lang w:val="en-GB"/>
+              </w:rPr>
+              <w:lastRenderedPageBreak/>
+              <w:t>format conversion.</w:t>
             </w:r>
           </w:p>
         </w:tc>
@@ -9948,6 +9431,7 @@
               <w:rPr>
                 <w:lang w:val="en-GB"/>
               </w:rPr>
+              <w:lastRenderedPageBreak/>
               <w:t>Code inspection and test</w:t>
             </w:r>
           </w:p>
@@ -9970,6 +9454,7 @@
               <w:rPr>
                 <w:lang w:val="en-GB"/>
               </w:rPr>
+              <w:lastRenderedPageBreak/>
               <w:t>FR-16</w:t>
             </w:r>
           </w:p>
@@ -10684,14 +10169,7 @@
               <w:rPr>
                 <w:lang w:val="en-GB"/>
               </w:rPr>
-              <w:t xml:space="preserve">Inspect the internal BIT code and run test with test setup (faulty </w:t>
-            </w:r>
-            <w:r>
-              <w:rPr>
-                <w:lang w:val="en-GB"/>
-              </w:rPr>
-              <w:lastRenderedPageBreak/>
-              <w:t>HW) to verify BIT responses.</w:t>
+              <w:t>Inspect the internal BIT code and run test with test setup (faulty HW) to verify BIT responses.</w:t>
             </w:r>
           </w:p>
         </w:tc>
@@ -10710,7 +10188,6 @@
               <w:rPr>
                 <w:lang w:val="en-GB"/>
               </w:rPr>
-              <w:lastRenderedPageBreak/>
               <w:t>Code inspection and test</w:t>
             </w:r>
           </w:p>
@@ -10733,7 +10210,6 @@
               <w:rPr>
                 <w:lang w:val="en-GB"/>
               </w:rPr>
-              <w:lastRenderedPageBreak/>
               <w:t>FR-22</w:t>
             </w:r>
           </w:p>
@@ -11055,6 +10531,7 @@
               <w:rPr>
                 <w:lang w:val="en-GB"/>
               </w:rPr>
+              <w:lastRenderedPageBreak/>
               <w:t>FR-25</w:t>
             </w:r>
           </w:p>
@@ -11998,7 +11475,6 @@
               <w:rPr>
                 <w:lang w:val="en-GB"/>
               </w:rPr>
-              <w:lastRenderedPageBreak/>
               <w:t>zerorize</w:t>
             </w:r>
             <w:proofErr w:type="spellEnd"/>
@@ -12025,7 +11501,6 @@
               <w:rPr>
                 <w:lang w:val="en-GB"/>
               </w:rPr>
-              <w:lastRenderedPageBreak/>
               <w:t>Test</w:t>
             </w:r>
           </w:p>
@@ -12048,7 +11523,6 @@
               <w:rPr>
                 <w:lang w:val="en-GB"/>
               </w:rPr>
-              <w:lastRenderedPageBreak/>
               <w:t>FR-34</w:t>
             </w:r>
           </w:p>
@@ -12450,7 +11924,14 @@
               <w:rPr>
                 <w:lang w:val="en-GB"/>
               </w:rPr>
-              <w:t>Verify the DOD standard is met with respect to decryption key erase.</w:t>
+              <w:t xml:space="preserve">Verify the DOD </w:t>
+            </w:r>
+            <w:r>
+              <w:rPr>
+                <w:lang w:val="en-GB"/>
+              </w:rPr>
+              <w:lastRenderedPageBreak/>
+              <w:t>standard is met with respect to decryption key erase.</w:t>
             </w:r>
           </w:p>
         </w:tc>
@@ -12469,6 +11950,7 @@
               <w:rPr>
                 <w:lang w:val="en-GB"/>
               </w:rPr>
+              <w:lastRenderedPageBreak/>
               <w:t>Code inspection</w:t>
             </w:r>
           </w:p>
@@ -12491,6 +11973,7 @@
               <w:rPr>
                 <w:lang w:val="en-GB"/>
               </w:rPr>
+              <w:lastRenderedPageBreak/>
               <w:t>FR-38</w:t>
             </w:r>
           </w:p>
@@ -12705,7 +12188,7 @@
               <w:rPr>
                 <w:lang w:val="en-GB"/>
               </w:rPr>
-              <w:t>FR-40</w:t>
+              <w:t>FR-44</w:t>
             </w:r>
           </w:p>
         </w:tc>
@@ -12812,7 +12295,7 @@
               <w:rPr>
                 <w:lang w:val="en-GB"/>
               </w:rPr>
-              <w:t>FR-41</w:t>
+              <w:t>FR-45</w:t>
             </w:r>
           </w:p>
         </w:tc>
@@ -12897,442 +12380,6 @@
               <w:rPr>
                 <w:lang w:val="en-GB"/>
               </w:rPr>
-              <w:t>Test</w:t>
-            </w:r>
-          </w:p>
-        </w:tc>
-      </w:tr>
-      <w:tr>
-        <w:tc>
-          <w:tcPr>
-            <w:tcW w:w="820" w:type="dxa"/>
-          </w:tcPr>
-          <w:p>
-            <w:pPr>
-              <w:spacing w:after="0" w:line="240" w:lineRule="auto"/>
-              <w:jc w:val="center"/>
-              <w:rPr>
-                <w:lang w:val="en-GB"/>
-              </w:rPr>
-            </w:pPr>
-            <w:r>
-              <w:rPr>
-                <w:lang w:val="en-GB"/>
-              </w:rPr>
-              <w:t>FR-42</w:t>
-            </w:r>
-          </w:p>
-        </w:tc>
-        <w:tc>
-          <w:tcPr>
-            <w:tcW w:w="1785" w:type="dxa"/>
-          </w:tcPr>
-          <w:p>
-            <w:pPr>
-              <w:spacing w:after="0" w:line="240" w:lineRule="auto"/>
-              <w:jc w:val="center"/>
-              <w:rPr>
-                <w:lang w:val="en-GB"/>
-              </w:rPr>
-            </w:pPr>
-          </w:p>
-        </w:tc>
-        <w:tc>
-          <w:tcPr>
-            <w:tcW w:w="1039" w:type="dxa"/>
-          </w:tcPr>
-          <w:p>
-            <w:pPr>
-              <w:spacing w:after="0" w:line="240" w:lineRule="auto"/>
-              <w:jc w:val="center"/>
-              <w:rPr>
-                <w:lang w:val="en-GB"/>
-              </w:rPr>
-            </w:pPr>
-            <w:r>
-              <w:rPr>
-                <w:lang w:val="en-GB"/>
-              </w:rPr>
-              <w:t>UR-10</w:t>
-            </w:r>
-          </w:p>
-        </w:tc>
-        <w:tc>
-          <w:tcPr>
-            <w:tcW w:w="1561" w:type="dxa"/>
-          </w:tcPr>
-          <w:p>
-            <w:pPr>
-              <w:spacing w:after="0" w:line="240" w:lineRule="auto"/>
-              <w:rPr>
-                <w:lang w:val="en-GB"/>
-              </w:rPr>
-            </w:pPr>
-          </w:p>
-        </w:tc>
-        <w:tc>
-          <w:tcPr>
-            <w:tcW w:w="2280" w:type="dxa"/>
-          </w:tcPr>
-          <w:p>
-            <w:pPr>
-              <w:spacing w:after="0" w:line="240" w:lineRule="auto"/>
-              <w:rPr>
-                <w:lang w:val="en-GB"/>
-              </w:rPr>
-            </w:pPr>
-            <w:r>
-              <w:rPr>
-                <w:lang w:val="en-GB"/>
-              </w:rPr>
-              <w:t>Verify with MWS simulator that the required status is available and correct.</w:t>
-            </w:r>
-          </w:p>
-        </w:tc>
-        <w:tc>
-          <w:tcPr>
-            <w:tcW w:w="1835" w:type="dxa"/>
-          </w:tcPr>
-          <w:p>
-            <w:pPr>
-              <w:spacing w:after="0" w:line="240" w:lineRule="auto"/>
-              <w:rPr>
-                <w:lang w:val="en-GB"/>
-              </w:rPr>
-            </w:pPr>
-            <w:r>
-              <w:rPr>
-                <w:lang w:val="en-GB"/>
-              </w:rPr>
-              <w:t>Test</w:t>
-            </w:r>
-          </w:p>
-        </w:tc>
-      </w:tr>
-      <w:tr>
-        <w:tc>
-          <w:tcPr>
-            <w:tcW w:w="820" w:type="dxa"/>
-          </w:tcPr>
-          <w:p>
-            <w:pPr>
-              <w:spacing w:after="0" w:line="240" w:lineRule="auto"/>
-              <w:jc w:val="center"/>
-              <w:rPr>
-                <w:lang w:val="en-GB"/>
-              </w:rPr>
-            </w:pPr>
-            <w:r>
-              <w:rPr>
-                <w:lang w:val="en-GB"/>
-              </w:rPr>
-              <w:t>FR-43</w:t>
-            </w:r>
-          </w:p>
-        </w:tc>
-        <w:tc>
-          <w:tcPr>
-            <w:tcW w:w="1785" w:type="dxa"/>
-          </w:tcPr>
-          <w:p>
-            <w:pPr>
-              <w:spacing w:after="0" w:line="240" w:lineRule="auto"/>
-              <w:jc w:val="center"/>
-              <w:rPr>
-                <w:lang w:val="en-GB"/>
-              </w:rPr>
-            </w:pPr>
-          </w:p>
-        </w:tc>
-        <w:tc>
-          <w:tcPr>
-            <w:tcW w:w="1039" w:type="dxa"/>
-          </w:tcPr>
-          <w:p>
-            <w:pPr>
-              <w:spacing w:after="0" w:line="240" w:lineRule="auto"/>
-              <w:jc w:val="center"/>
-              <w:rPr>
-                <w:lang w:val="en-GB"/>
-              </w:rPr>
-            </w:pPr>
-            <w:r>
-              <w:rPr>
-                <w:lang w:val="en-GB"/>
-              </w:rPr>
-              <w:t>UR-10</w:t>
-            </w:r>
-          </w:p>
-        </w:tc>
-        <w:tc>
-          <w:tcPr>
-            <w:tcW w:w="1561" w:type="dxa"/>
-          </w:tcPr>
-          <w:p>
-            <w:pPr>
-              <w:spacing w:after="0" w:line="240" w:lineRule="auto"/>
-              <w:rPr>
-                <w:lang w:val="en-GB"/>
-              </w:rPr>
-            </w:pPr>
-          </w:p>
-        </w:tc>
-        <w:tc>
-          <w:tcPr>
-            <w:tcW w:w="2280" w:type="dxa"/>
-          </w:tcPr>
-          <w:p>
-            <w:pPr>
-              <w:spacing w:after="0" w:line="240" w:lineRule="auto"/>
-              <w:rPr>
-                <w:lang w:val="en-GB"/>
-              </w:rPr>
-            </w:pPr>
-            <w:r>
-              <w:rPr>
-                <w:lang w:val="en-GB"/>
-              </w:rPr>
-              <w:t>Verify with MWS simulator that the required status is available and correct.</w:t>
-            </w:r>
-          </w:p>
-        </w:tc>
-        <w:tc>
-          <w:tcPr>
-            <w:tcW w:w="1835" w:type="dxa"/>
-          </w:tcPr>
-          <w:p>
-            <w:pPr>
-              <w:spacing w:after="0" w:line="240" w:lineRule="auto"/>
-              <w:rPr>
-                <w:lang w:val="en-GB"/>
-              </w:rPr>
-            </w:pPr>
-            <w:r>
-              <w:rPr>
-                <w:lang w:val="en-GB"/>
-              </w:rPr>
-              <w:t>Test</w:t>
-            </w:r>
-          </w:p>
-        </w:tc>
-      </w:tr>
-      <w:tr>
-        <w:tc>
-          <w:tcPr>
-            <w:tcW w:w="820" w:type="dxa"/>
-          </w:tcPr>
-          <w:p>
-            <w:pPr>
-              <w:spacing w:after="0" w:line="240" w:lineRule="auto"/>
-              <w:jc w:val="center"/>
-              <w:rPr>
-                <w:lang w:val="en-GB"/>
-              </w:rPr>
-            </w:pPr>
-            <w:r>
-              <w:rPr>
-                <w:lang w:val="en-GB"/>
-              </w:rPr>
-              <w:t>FR-44</w:t>
-            </w:r>
-          </w:p>
-        </w:tc>
-        <w:tc>
-          <w:tcPr>
-            <w:tcW w:w="1785" w:type="dxa"/>
-          </w:tcPr>
-          <w:p>
-            <w:pPr>
-              <w:spacing w:after="0" w:line="240" w:lineRule="auto"/>
-              <w:jc w:val="center"/>
-              <w:rPr>
-                <w:lang w:val="en-GB"/>
-              </w:rPr>
-            </w:pPr>
-          </w:p>
-        </w:tc>
-        <w:tc>
-          <w:tcPr>
-            <w:tcW w:w="1039" w:type="dxa"/>
-          </w:tcPr>
-          <w:p>
-            <w:pPr>
-              <w:spacing w:after="0" w:line="240" w:lineRule="auto"/>
-              <w:jc w:val="center"/>
-              <w:rPr>
-                <w:lang w:val="en-GB"/>
-              </w:rPr>
-            </w:pPr>
-            <w:r>
-              <w:rPr>
-                <w:lang w:val="en-GB"/>
-              </w:rPr>
-              <w:t>UR-10</w:t>
-            </w:r>
-          </w:p>
-        </w:tc>
-        <w:tc>
-          <w:tcPr>
-            <w:tcW w:w="1561" w:type="dxa"/>
-          </w:tcPr>
-          <w:p>
-            <w:pPr>
-              <w:spacing w:after="0" w:line="240" w:lineRule="auto"/>
-              <w:rPr>
-                <w:lang w:val="en-GB"/>
-              </w:rPr>
-            </w:pPr>
-          </w:p>
-        </w:tc>
-        <w:tc>
-          <w:tcPr>
-            <w:tcW w:w="2280" w:type="dxa"/>
-          </w:tcPr>
-          <w:p>
-            <w:pPr>
-              <w:spacing w:after="0" w:line="240" w:lineRule="auto"/>
-              <w:rPr>
-                <w:lang w:val="en-GB"/>
-              </w:rPr>
-            </w:pPr>
-            <w:r>
-              <w:rPr>
-                <w:lang w:val="en-GB"/>
-              </w:rPr>
-              <w:t>Verify with MWS simulator that the required status is available and correct.</w:t>
-            </w:r>
-          </w:p>
-        </w:tc>
-        <w:tc>
-          <w:tcPr>
-            <w:tcW w:w="1835" w:type="dxa"/>
-          </w:tcPr>
-          <w:p>
-            <w:pPr>
-              <w:spacing w:after="0" w:line="240" w:lineRule="auto"/>
-              <w:rPr>
-                <w:lang w:val="en-GB"/>
-              </w:rPr>
-            </w:pPr>
-            <w:r>
-              <w:rPr>
-                <w:lang w:val="en-GB"/>
-              </w:rPr>
-              <w:t>Test</w:t>
-            </w:r>
-          </w:p>
-        </w:tc>
-      </w:tr>
-      <w:tr>
-        <w:tc>
-          <w:tcPr>
-            <w:tcW w:w="820" w:type="dxa"/>
-          </w:tcPr>
-          <w:p>
-            <w:pPr>
-              <w:spacing w:after="0" w:line="240" w:lineRule="auto"/>
-              <w:jc w:val="center"/>
-              <w:rPr>
-                <w:lang w:val="en-GB"/>
-              </w:rPr>
-            </w:pPr>
-            <w:r>
-              <w:rPr>
-                <w:lang w:val="en-GB"/>
-              </w:rPr>
-              <w:t>FR-45</w:t>
-            </w:r>
-          </w:p>
-        </w:tc>
-        <w:tc>
-          <w:tcPr>
-            <w:tcW w:w="1785" w:type="dxa"/>
-          </w:tcPr>
-          <w:p>
-            <w:pPr>
-              <w:spacing w:after="0" w:line="240" w:lineRule="auto"/>
-              <w:jc w:val="center"/>
-              <w:rPr>
-                <w:lang w:val="en-GB"/>
-              </w:rPr>
-            </w:pPr>
-          </w:p>
-        </w:tc>
-        <w:tc>
-          <w:tcPr>
-            <w:tcW w:w="1039" w:type="dxa"/>
-          </w:tcPr>
-          <w:p>
-            <w:pPr>
-              <w:spacing w:after="0" w:line="240" w:lineRule="auto"/>
-              <w:jc w:val="center"/>
-              <w:rPr>
-                <w:lang w:val="en-GB"/>
-              </w:rPr>
-            </w:pPr>
-            <w:r>
-              <w:rPr>
-                <w:lang w:val="en-GB"/>
-              </w:rPr>
-              <w:t>UR-10</w:t>
-            </w:r>
-          </w:p>
-        </w:tc>
-        <w:tc>
-          <w:tcPr>
-            <w:tcW w:w="1561" w:type="dxa"/>
-          </w:tcPr>
-          <w:p>
-            <w:pPr>
-              <w:spacing w:after="0" w:line="240" w:lineRule="auto"/>
-              <w:rPr>
-                <w:lang w:val="en-GB"/>
-              </w:rPr>
-            </w:pPr>
-          </w:p>
-        </w:tc>
-        <w:tc>
-          <w:tcPr>
-            <w:tcW w:w="2280" w:type="dxa"/>
-          </w:tcPr>
-          <w:p>
-            <w:pPr>
-              <w:spacing w:after="0" w:line="240" w:lineRule="auto"/>
-              <w:rPr>
-                <w:lang w:val="en-GB"/>
-              </w:rPr>
-            </w:pPr>
-            <w:r>
-              <w:rPr>
-                <w:lang w:val="en-GB"/>
-              </w:rPr>
-              <w:t xml:space="preserve">Verify with MWS simulator that the required status is </w:t>
-            </w:r>
-            <w:r>
-              <w:rPr>
-                <w:lang w:val="en-GB"/>
-              </w:rPr>
-              <w:lastRenderedPageBreak/>
-              <w:t>available and correct.</w:t>
-            </w:r>
-          </w:p>
-        </w:tc>
-        <w:tc>
-          <w:tcPr>
-            <w:tcW w:w="1835" w:type="dxa"/>
-          </w:tcPr>
-          <w:p>
-            <w:pPr>
-              <w:spacing w:after="0" w:line="240" w:lineRule="auto"/>
-              <w:rPr>
-                <w:lang w:val="en-GB"/>
-              </w:rPr>
-            </w:pPr>
-            <w:r>
-              <w:rPr>
-                <w:lang w:val="en-GB"/>
-              </w:rPr>
-              <w:lastRenderedPageBreak/>
               <w:t>Test</w:t>
             </w:r>
           </w:p>
@@ -14177,7 +13224,14 @@
               <w:rPr>
                 <w:lang w:val="en-US"/>
               </w:rPr>
-              <w:t>Military standard for a redundant communication protocol. The MIL-1553B is pure master-slave(s), and can have 1 Bus Controller (BC) and a number of Remote Terminals (RT). Only the BC can initiate communication, so if two RTs are to communicate it must be programmed into the BC. The MIL-1553B specify polling frequencies of up to 50Hz, meaning that a given package (e.g. status information) can be requested (and thereby sent) with a minimum interval of 20ms.</w:t>
+              <w:t xml:space="preserve">Military standard for a redundant communication protocol. The MIL-1553B is pure master-slave(s), and can have 1 Bus Controller (BC) and a number of Remote Terminals </w:t>
+            </w:r>
+            <w:r>
+              <w:rPr>
+                <w:lang w:val="en-US"/>
+              </w:rPr>
+              <w:lastRenderedPageBreak/>
+              <w:t>(RT). Only the BC can initiate communication, so if two RTs are to communicate it must be programmed into the BC. The MIL-1553B specify polling frequencies of up to 50Hz, meaning that a given package (e.g. status information) can be requested (and thereby sent) with a minimum interval of 20ms.</w:t>
             </w:r>
           </w:p>
         </w:tc>

</xml_diff>

<commit_message>
Updating req with INFO - splitting interface in internal/external - fixing a bug in req trace
</commit_message>
<xml_diff>
--- a/Sysreq/SRS Missile Warning System.docx
+++ b/Sysreq/SRS Missile Warning System.docx
@@ -2318,7 +2318,7 @@
             <v:path o:extrusionok="f" gradientshapeok="t" o:connecttype="rect"/>
             <o:lock v:ext="edit" aspectratio="t"/>
           </v:shapetype>
-          <v:shape id="_x0000_i1026" type="#_x0000_t75" style="width:408pt;height:339.75pt">
+          <v:shape id="_x0000_i1025" type="#_x0000_t75" style="width:408pt;height:339.75pt">
             <v:imagedata r:id="rId5" o:title="system_drawing"/>
           </v:shape>
         </w:pict>
@@ -3198,7 +3198,45 @@
               <w:rPr>
                 <w:lang w:val="en-GB"/>
               </w:rPr>
-              <w:t>The POD shall contain three dispenser magazine mounts henceforth named first, second and third.</w:t>
+              <w:t>The POD shall contain three dispenser magazine mounts</w:t>
+            </w:r>
+            <w:r>
+              <w:rPr>
+                <w:lang w:val="en-GB"/>
+              </w:rPr>
+              <w:t>.</w:t>
+            </w:r>
+          </w:p>
+          <w:p>
+            <w:pPr>
+              <w:spacing w:after="0" w:line="240" w:lineRule="auto"/>
+              <w:rPr>
+                <w:lang w:val="en-GB"/>
+              </w:rPr>
+            </w:pPr>
+            <w:r>
+              <w:rPr>
+                <w:lang w:val="en-GB"/>
+              </w:rPr>
+              <w:t>INFO: These shall</w:t>
+            </w:r>
+            <w:r>
+              <w:rPr>
+                <w:lang w:val="en-GB"/>
+              </w:rPr>
+              <w:t xml:space="preserve"> henceforth </w:t>
+            </w:r>
+            <w:r>
+              <w:rPr>
+                <w:lang w:val="en-GB"/>
+              </w:rPr>
+              <w:t xml:space="preserve">be </w:t>
+            </w:r>
+            <w:r>
+              <w:rPr>
+                <w:lang w:val="en-GB"/>
+              </w:rPr>
+              <w:t>named first, second and third.</w:t>
             </w:r>
           </w:p>
         </w:tc>
@@ -4208,21 +4246,7 @@
               <w:rPr>
                 <w:lang w:val="en-GB"/>
               </w:rPr>
-              <w:t xml:space="preserve">The POD safety pin shall be clearly </w:t>
-            </w:r>
-            <w:proofErr w:type="spellStart"/>
-            <w:r>
-              <w:rPr>
-                <w:lang w:val="en-GB"/>
-              </w:rPr>
-              <w:t>labeled</w:t>
-            </w:r>
-            <w:proofErr w:type="spellEnd"/>
-            <w:r>
-              <w:rPr>
-                <w:lang w:val="en-GB"/>
-              </w:rPr>
-              <w:t xml:space="preserve"> and accessible by aircraft maintenance crew as specified by the aircraft maintenance manual </w:t>
+              <w:t xml:space="preserve">The POD safety pin shall be clearly labelled and accessible by aircraft maintenance crew as specified by the aircraft maintenance manual </w:t>
             </w:r>
             <w:r>
               <w:rPr>
@@ -4556,7 +4580,13 @@
               <w:rPr>
                 <w:lang w:val="en-GB"/>
               </w:rPr>
-              <w:t xml:space="preserve">(NB: The Magazines and DSS are not seen as </w:t>
+              <w:t>INFO:</w:t>
+            </w:r>
+            <w:r>
+              <w:rPr>
+                <w:lang w:val="en-GB"/>
+              </w:rPr>
+              <w:t xml:space="preserve"> The Magazines and DSS are not seen as </w:t>
             </w:r>
             <w:proofErr w:type="spellStart"/>
             <w:r>
@@ -4577,7 +4607,7 @@
                 <w:lang w:val="en-GB"/>
               </w:rPr>
               <w:lastRenderedPageBreak/>
-              <w:t>reporting capabilities).</w:t>
+              <w:t>reporting capabilities.</w:t>
             </w:r>
           </w:p>
         </w:tc>
@@ -4966,7 +4996,27 @@
               <w:rPr>
                 <w:lang w:val="en-GB"/>
               </w:rPr>
-              <w:t xml:space="preserve">; ECU, POD and aircraft unit to the aircraft mission computer with a maximum latency of 100ms from receiving the information. (NB: The Magazines and DSS are not seen as </w:t>
+              <w:t>; ECU, POD and aircraft unit to the aircraft mission computer with a maximum latency of 100ms from receiving the information.</w:t>
+            </w:r>
+          </w:p>
+          <w:p>
+            <w:pPr>
+              <w:spacing w:after="0" w:line="240" w:lineRule="auto"/>
+              <w:rPr>
+                <w:lang w:val="en-GB"/>
+              </w:rPr>
+            </w:pPr>
+            <w:r>
+              <w:rPr>
+                <w:lang w:val="en-GB"/>
+              </w:rPr>
+              <w:t>INFO</w:t>
+            </w:r>
+            <w:r>
+              <w:rPr>
+                <w:lang w:val="en-GB"/>
+              </w:rPr>
+              <w:t xml:space="preserve">: The Magazines and DSS are not seen as </w:t>
             </w:r>
             <w:proofErr w:type="spellStart"/>
             <w:r>
@@ -4980,7 +5030,13 @@
               <w:rPr>
                 <w:lang w:val="en-GB"/>
               </w:rPr>
-              <w:t xml:space="preserve"> and also do not have status reporting capabilities).</w:t>
+              <w:t xml:space="preserve"> and also do not have status reporting capabilities</w:t>
+            </w:r>
+            <w:r>
+              <w:rPr>
+                <w:lang w:val="en-GB"/>
+              </w:rPr>
+              <w:t>.</w:t>
             </w:r>
           </w:p>
         </w:tc>
@@ -5369,7 +5425,7 @@
         <w:rPr>
           <w:lang w:val="en-GB"/>
         </w:rPr>
-        <w:t>Interface requirements</w:t>
+        <w:t>External interface requirements</w:t>
       </w:r>
       <w:bookmarkEnd w:id="9"/>
     </w:p>
@@ -5670,7 +5726,7 @@
               <w:rPr>
                 <w:lang w:val="en-GB"/>
               </w:rPr>
-              <w:t>FR-18a</w:t>
+              <w:t>FR-30</w:t>
             </w:r>
           </w:p>
         </w:tc>
@@ -5689,164 +5745,7 @@
               <w:rPr>
                 <w:lang w:val="en-GB"/>
               </w:rPr>
-              <w:t xml:space="preserve">The MWS shall communicate with the cockpit unit via a dedicated </w:t>
-            </w:r>
-            <w:r>
-              <w:rPr>
-                <w:i/>
-                <w:lang w:val="en-GB"/>
-              </w:rPr>
-              <w:t>MIL-1553B</w:t>
-            </w:r>
-            <w:r>
-              <w:rPr>
-                <w:lang w:val="en-GB"/>
-              </w:rPr>
-              <w:t xml:space="preserve"> data bus. </w:t>
-            </w:r>
-          </w:p>
-        </w:tc>
-      </w:tr>
-      <w:tr>
-        <w:tc>
-          <w:tcPr>
-            <w:tcW w:w="1275" w:type="dxa"/>
-          </w:tcPr>
-          <w:p>
-            <w:pPr>
-              <w:spacing w:after="0" w:line="240" w:lineRule="auto"/>
-              <w:jc w:val="center"/>
-              <w:rPr>
-                <w:lang w:val="en-GB"/>
-              </w:rPr>
-            </w:pPr>
-            <w:r>
-              <w:rPr>
-                <w:lang w:val="en-GB"/>
-              </w:rPr>
-              <w:t>FR-18b</w:t>
-            </w:r>
-          </w:p>
-        </w:tc>
-        <w:tc>
-          <w:tcPr>
-            <w:tcW w:w="7969" w:type="dxa"/>
-          </w:tcPr>
-          <w:p>
-            <w:pPr>
-              <w:spacing w:after="0" w:line="240" w:lineRule="auto"/>
-              <w:rPr>
-                <w:lang w:val="en-GB"/>
-              </w:rPr>
-            </w:pPr>
-            <w:r>
-              <w:rPr>
-                <w:lang w:val="en-GB"/>
-              </w:rPr>
-              <w:t xml:space="preserve">The MWS shall forward threat data to the cockpit unit in NATO dispenser threat </w:t>
-            </w:r>
-            <w:r>
-              <w:rPr>
-                <w:lang w:val="en-GB"/>
-              </w:rPr>
-              <w:lastRenderedPageBreak/>
-              <w:t xml:space="preserve">format </w:t>
-            </w:r>
-            <w:r>
-              <w:rPr>
-                <w:i/>
-                <w:lang w:val="en-GB"/>
-              </w:rPr>
-              <w:t>DF14b</w:t>
-            </w:r>
-            <w:r>
-              <w:rPr>
-                <w:lang w:val="en-GB"/>
-              </w:rPr>
-              <w:t xml:space="preserve"> (50Hz).</w:t>
-            </w:r>
-          </w:p>
-        </w:tc>
-      </w:tr>
-      <w:tr>
-        <w:tc>
-          <w:tcPr>
-            <w:tcW w:w="1275" w:type="dxa"/>
-          </w:tcPr>
-          <w:p>
-            <w:pPr>
-              <w:spacing w:after="0" w:line="240" w:lineRule="auto"/>
-              <w:jc w:val="center"/>
-              <w:rPr>
-                <w:lang w:val="en-GB"/>
-              </w:rPr>
-            </w:pPr>
-            <w:r>
-              <w:rPr>
-                <w:lang w:val="en-GB"/>
-              </w:rPr>
-              <w:lastRenderedPageBreak/>
-              <w:t>FR-30</w:t>
-            </w:r>
-          </w:p>
-        </w:tc>
-        <w:tc>
-          <w:tcPr>
-            <w:tcW w:w="7969" w:type="dxa"/>
-          </w:tcPr>
-          <w:p>
-            <w:pPr>
-              <w:spacing w:after="0" w:line="240" w:lineRule="auto"/>
-              <w:rPr>
-                <w:lang w:val="en-GB"/>
-              </w:rPr>
-            </w:pPr>
-            <w:r>
-              <w:rPr>
-                <w:lang w:val="en-GB"/>
-              </w:rPr>
               <w:t xml:space="preserve">The cockpit unit shall include a button to trigger the erasing of sensitive data procedure. </w:t>
-            </w:r>
-          </w:p>
-        </w:tc>
-      </w:tr>
-      <w:tr>
-        <w:tc>
-          <w:tcPr>
-            <w:tcW w:w="1275" w:type="dxa"/>
-          </w:tcPr>
-          <w:p>
-            <w:pPr>
-              <w:spacing w:after="0" w:line="240" w:lineRule="auto"/>
-              <w:jc w:val="center"/>
-              <w:rPr>
-                <w:lang w:val="en-GB"/>
-              </w:rPr>
-            </w:pPr>
-            <w:r>
-              <w:rPr>
-                <w:lang w:val="en-GB"/>
-              </w:rPr>
-              <w:t>FR-36</w:t>
-            </w:r>
-          </w:p>
-        </w:tc>
-        <w:tc>
-          <w:tcPr>
-            <w:tcW w:w="7969" w:type="dxa"/>
-          </w:tcPr>
-          <w:p>
-            <w:pPr>
-              <w:spacing w:after="0" w:line="240" w:lineRule="auto"/>
-              <w:rPr>
-                <w:lang w:val="en-GB"/>
-              </w:rPr>
-            </w:pPr>
-            <w:r>
-              <w:rPr>
-                <w:lang w:val="en-GB"/>
-              </w:rPr>
-              <w:t>The POD shall receive a discrete signal to indicate that it should erase its sensitive data, i.e. erase the decryption key.</w:t>
             </w:r>
           </w:p>
         </w:tc>
@@ -5887,6 +5786,287 @@
         <w:ind w:left="0"/>
         <w:rPr>
           <w:lang w:val="en-GB"/>
+        </w:rPr>
+      </w:pPr>
+    </w:p>
+    <w:p>
+      <w:pPr>
+        <w:pStyle w:val="Overskrift2"/>
+        <w:numPr>
+          <w:ilvl w:val="1"/>
+          <w:numId w:val="14"/>
+        </w:numPr>
+      </w:pPr>
+      <w:proofErr w:type="spellStart"/>
+      <w:r>
+        <w:t>Internal</w:t>
+      </w:r>
+      <w:proofErr w:type="spellEnd"/>
+      <w:r>
+        <w:t xml:space="preserve"> interface </w:t>
+      </w:r>
+      <w:proofErr w:type="spellStart"/>
+      <w:r>
+        <w:t>requirements</w:t>
+      </w:r>
+      <w:proofErr w:type="spellEnd"/>
+    </w:p>
+    <w:tbl>
+      <w:tblPr>
+        <w:tblW w:w="0" w:type="auto"/>
+        <w:tblInd w:w="534" w:type="dxa"/>
+        <w:tblBorders>
+          <w:top w:val="single" w:sz="4" w:space="0" w:color="000000"/>
+          <w:left w:val="single" w:sz="4" w:space="0" w:color="000000"/>
+          <w:bottom w:val="single" w:sz="4" w:space="0" w:color="000000"/>
+          <w:right w:val="single" w:sz="4" w:space="0" w:color="000000"/>
+          <w:insideH w:val="single" w:sz="4" w:space="0" w:color="000000"/>
+          <w:insideV w:val="single" w:sz="4" w:space="0" w:color="000000"/>
+        </w:tblBorders>
+        <w:tblLook w:val="00A0"/>
+      </w:tblPr>
+      <w:tblGrid>
+        <w:gridCol w:w="1275"/>
+        <w:gridCol w:w="7969"/>
+      </w:tblGrid>
+      <w:tr>
+        <w:tc>
+          <w:tcPr>
+            <w:tcW w:w="1275" w:type="dxa"/>
+          </w:tcPr>
+          <w:p>
+            <w:pPr>
+              <w:spacing w:after="0" w:line="240" w:lineRule="auto"/>
+              <w:jc w:val="center"/>
+              <w:rPr>
+                <w:b/>
+                <w:lang w:val="en-GB"/>
+              </w:rPr>
+            </w:pPr>
+            <w:r>
+              <w:rPr>
+                <w:b/>
+                <w:lang w:val="en-GB"/>
+              </w:rPr>
+              <w:t>REQ ID</w:t>
+            </w:r>
+          </w:p>
+        </w:tc>
+        <w:tc>
+          <w:tcPr>
+            <w:tcW w:w="7969" w:type="dxa"/>
+          </w:tcPr>
+          <w:p>
+            <w:pPr>
+              <w:spacing w:after="0" w:line="240" w:lineRule="auto"/>
+              <w:jc w:val="center"/>
+              <w:rPr>
+                <w:b/>
+                <w:lang w:val="en-GB"/>
+              </w:rPr>
+            </w:pPr>
+            <w:r>
+              <w:rPr>
+                <w:b/>
+                <w:lang w:val="en-GB"/>
+              </w:rPr>
+              <w:t>Requirement</w:t>
+            </w:r>
+          </w:p>
+        </w:tc>
+      </w:tr>
+      <w:tr>
+        <w:tc>
+          <w:tcPr>
+            <w:tcW w:w="1275" w:type="dxa"/>
+          </w:tcPr>
+          <w:p>
+            <w:pPr>
+              <w:spacing w:after="0" w:line="240" w:lineRule="auto"/>
+              <w:jc w:val="center"/>
+              <w:rPr>
+                <w:lang w:val="en-GB"/>
+              </w:rPr>
+            </w:pPr>
+            <w:r>
+              <w:rPr>
+                <w:lang w:val="en-GB"/>
+              </w:rPr>
+              <w:t>FR-18a</w:t>
+            </w:r>
+          </w:p>
+        </w:tc>
+        <w:tc>
+          <w:tcPr>
+            <w:tcW w:w="7969" w:type="dxa"/>
+          </w:tcPr>
+          <w:p>
+            <w:pPr>
+              <w:spacing w:after="0" w:line="240" w:lineRule="auto"/>
+              <w:rPr>
+                <w:lang w:val="en-GB"/>
+              </w:rPr>
+            </w:pPr>
+            <w:r>
+              <w:rPr>
+                <w:lang w:val="en-GB"/>
+              </w:rPr>
+              <w:t xml:space="preserve">The MWS shall communicate with the cockpit unit via a dedicated </w:t>
+            </w:r>
+            <w:r>
+              <w:rPr>
+                <w:i/>
+                <w:lang w:val="en-GB"/>
+              </w:rPr>
+              <w:t>MIL-1553B</w:t>
+            </w:r>
+            <w:r>
+              <w:rPr>
+                <w:lang w:val="en-GB"/>
+              </w:rPr>
+              <w:t xml:space="preserve"> data bus. </w:t>
+            </w:r>
+          </w:p>
+        </w:tc>
+      </w:tr>
+      <w:tr>
+        <w:tc>
+          <w:tcPr>
+            <w:tcW w:w="1275" w:type="dxa"/>
+          </w:tcPr>
+          <w:p>
+            <w:pPr>
+              <w:spacing w:after="0" w:line="240" w:lineRule="auto"/>
+              <w:jc w:val="center"/>
+              <w:rPr>
+                <w:lang w:val="en-GB"/>
+              </w:rPr>
+            </w:pPr>
+            <w:r>
+              <w:rPr>
+                <w:lang w:val="en-GB"/>
+              </w:rPr>
+              <w:t>FR-18b</w:t>
+            </w:r>
+          </w:p>
+        </w:tc>
+        <w:tc>
+          <w:tcPr>
+            <w:tcW w:w="7969" w:type="dxa"/>
+          </w:tcPr>
+          <w:p>
+            <w:pPr>
+              <w:spacing w:after="0" w:line="240" w:lineRule="auto"/>
+              <w:rPr>
+                <w:lang w:val="en-GB"/>
+              </w:rPr>
+            </w:pPr>
+            <w:r>
+              <w:rPr>
+                <w:lang w:val="en-GB"/>
+              </w:rPr>
+              <w:t xml:space="preserve">The MWS shall forward threat data to the cockpit unit in NATO dispenser threat format </w:t>
+            </w:r>
+            <w:r>
+              <w:rPr>
+                <w:i/>
+                <w:lang w:val="en-GB"/>
+              </w:rPr>
+              <w:t>DF14b</w:t>
+            </w:r>
+            <w:r>
+              <w:rPr>
+                <w:lang w:val="en-GB"/>
+              </w:rPr>
+              <w:t>.</w:t>
+            </w:r>
+          </w:p>
+        </w:tc>
+      </w:tr>
+      <w:tr>
+        <w:tc>
+          <w:tcPr>
+            <w:tcW w:w="1275" w:type="dxa"/>
+          </w:tcPr>
+          <w:p>
+            <w:pPr>
+              <w:spacing w:after="0" w:line="240" w:lineRule="auto"/>
+              <w:jc w:val="center"/>
+              <w:rPr>
+                <w:lang w:val="en-GB"/>
+              </w:rPr>
+            </w:pPr>
+            <w:r>
+              <w:rPr>
+                <w:lang w:val="en-GB"/>
+              </w:rPr>
+              <w:t>FR-36</w:t>
+            </w:r>
+          </w:p>
+        </w:tc>
+        <w:tc>
+          <w:tcPr>
+            <w:tcW w:w="7969" w:type="dxa"/>
+          </w:tcPr>
+          <w:p>
+            <w:pPr>
+              <w:spacing w:after="0" w:line="240" w:lineRule="auto"/>
+              <w:rPr>
+                <w:lang w:val="en-GB"/>
+              </w:rPr>
+            </w:pPr>
+            <w:r>
+              <w:rPr>
+                <w:lang w:val="en-GB"/>
+              </w:rPr>
+              <w:t>The POD shall receive a discrete signal to indicate that it should erase its sensitive data, i.e. erase the decryption key.</w:t>
+            </w:r>
+          </w:p>
+        </w:tc>
+      </w:tr>
+      <w:tr>
+        <w:tc>
+          <w:tcPr>
+            <w:tcW w:w="1275" w:type="dxa"/>
+          </w:tcPr>
+          <w:p>
+            <w:pPr>
+              <w:spacing w:after="0" w:line="240" w:lineRule="auto"/>
+              <w:jc w:val="center"/>
+              <w:rPr>
+                <w:lang w:val="en-GB"/>
+              </w:rPr>
+            </w:pPr>
+          </w:p>
+        </w:tc>
+        <w:tc>
+          <w:tcPr>
+            <w:tcW w:w="7969" w:type="dxa"/>
+          </w:tcPr>
+          <w:p>
+            <w:pPr>
+              <w:spacing w:after="0" w:line="240" w:lineRule="auto"/>
+              <w:rPr>
+                <w:lang w:val="en-GB"/>
+              </w:rPr>
+            </w:pPr>
+          </w:p>
+        </w:tc>
+      </w:tr>
+    </w:tbl>
+    <w:p>
+      <w:pPr>
+        <w:rPr>
+          <w:lang w:val="en-US"/>
+        </w:rPr>
+      </w:pPr>
+    </w:p>
+    <w:p>
+      <w:pPr>
+        <w:pStyle w:val="Listeafsnit"/>
+        <w:ind w:left="0"/>
+        <w:rPr>
+          <w:lang w:val="en-US"/>
         </w:rPr>
       </w:pPr>
     </w:p>
@@ -6514,6 +6694,7 @@
                 <w:rFonts w:asciiTheme="minorHAnsi" w:hAnsiTheme="minorHAnsi"/>
                 <w:lang w:val="en-GB"/>
               </w:rPr>
+              <w:lastRenderedPageBreak/>
               <w:t>When turning off power a maximum of 2 seconds will last before the system is fully closed down</w:t>
             </w:r>
           </w:p>
@@ -6792,7 +6973,6 @@
                 <w:rFonts w:asciiTheme="minorHAnsi" w:hAnsiTheme="minorHAnsi"/>
                 <w:lang w:val="en-GB"/>
               </w:rPr>
-              <w:lastRenderedPageBreak/>
               <w:t xml:space="preserve">When the AMC receives information about threats that are detected by the MWS the Threat Response Subsystem </w:t>
             </w:r>
             <w:r>
@@ -7837,7 +8017,14 @@
               <w:rPr>
                 <w:lang w:val="en-GB"/>
               </w:rPr>
-              <w:t>. This includes programming configuration uploading or downloading to the Threat response system</w:t>
+              <w:t xml:space="preserve">. </w:t>
+            </w:r>
+            <w:r>
+              <w:rPr>
+                <w:lang w:val="en-GB"/>
+              </w:rPr>
+              <w:lastRenderedPageBreak/>
+              <w:t>This includes programming configuration uploading or downloading to the Threat response system</w:t>
             </w:r>
           </w:p>
           <w:p>
@@ -7957,7 +8144,6 @@
         <w:rPr>
           <w:lang w:val="en-GB"/>
         </w:rPr>
-        <w:lastRenderedPageBreak/>
         <w:t>States and modes</w:t>
       </w:r>
       <w:bookmarkEnd w:id="10"/>
@@ -8028,10 +8214,10 @@
           <w:lang w:val="en-GB"/>
         </w:rPr>
         <w:object w:dxaOrig="7047" w:dyaOrig="5177">
-          <v:shape id="_x0000_i1025" type="#_x0000_t75" style="width:352.5pt;height:258.75pt" o:ole="">
+          <v:shape id="_x0000_i1026" type="#_x0000_t75" style="width:352.5pt;height:258.75pt" o:ole="">
             <v:imagedata r:id="rId6" o:title=""/>
           </v:shape>
-          <o:OLEObject Type="Embed" ProgID="Visio.Drawing.11" ShapeID="_x0000_i1025" DrawAspect="Content" ObjectID="_1346611974" r:id="rId7"/>
+          <o:OLEObject Type="Embed" ProgID="Visio.Drawing.11" ShapeID="_x0000_i1026" DrawAspect="Content" ObjectID="_1346648623" r:id="rId7"/>
         </w:object>
       </w:r>
     </w:p>
@@ -8071,6 +8257,7 @@
         <w:rPr>
           <w:lang w:val="en-GB"/>
         </w:rPr>
+        <w:lastRenderedPageBreak/>
         <w:t>Functional requirements</w:t>
       </w:r>
       <w:bookmarkEnd w:id="11"/>
@@ -8168,7 +8355,6 @@
         <w:rPr>
           <w:lang w:val="en-GB"/>
         </w:rPr>
-        <w:lastRenderedPageBreak/>
         <w:t>Requirement traceability</w:t>
       </w:r>
       <w:bookmarkEnd w:id="15"/>
@@ -9275,7 +9461,14 @@
               <w:rPr>
                 <w:lang w:val="en-GB"/>
               </w:rPr>
-              <w:t>Inspect that the third dispenser mount can hold 2 magazines.</w:t>
+              <w:t xml:space="preserve">Inspect that the third dispenser mount can </w:t>
+            </w:r>
+            <w:r>
+              <w:rPr>
+                <w:lang w:val="en-GB"/>
+              </w:rPr>
+              <w:lastRenderedPageBreak/>
+              <w:t>hold 2 magazines.</w:t>
             </w:r>
           </w:p>
         </w:tc>
@@ -9294,6 +9487,7 @@
               <w:rPr>
                 <w:lang w:val="en-GB"/>
               </w:rPr>
+              <w:lastRenderedPageBreak/>
               <w:t>Inspection</w:t>
             </w:r>
           </w:p>
@@ -9316,6 +9510,7 @@
               <w:rPr>
                 <w:lang w:val="en-GB"/>
               </w:rPr>
+              <w:lastRenderedPageBreak/>
               <w:t>FR-10</w:t>
             </w:r>
           </w:p>
@@ -9530,7 +9725,6 @@
               <w:rPr>
                 <w:lang w:val="en-GB"/>
               </w:rPr>
-              <w:lastRenderedPageBreak/>
               <w:t>FR-12</w:t>
             </w:r>
           </w:p>
@@ -10027,6 +10221,12 @@
               </w:rPr>
               <w:t>Run simulation with a MWS simulator to verify the delay from cockpit unit reception to availability on aircraft mission bus.</w:t>
             </w:r>
+            <w:r>
+              <w:rPr>
+                <w:lang w:val="en-GB"/>
+              </w:rPr>
+              <w:t xml:space="preserve"> A simulator of the aircraft mission bus must be set up to poll the cockpit unit as fast as possible.</w:t>
+            </w:r>
           </w:p>
         </w:tc>
         <w:tc>
@@ -10346,7 +10546,14 @@
               <w:rPr>
                 <w:lang w:val="en-GB"/>
               </w:rPr>
-              <w:t>Inspect the code and run simulation with a MWS simulator to verify the threat data format.</w:t>
+              <w:t xml:space="preserve">Inspect the code and run simulation with a MWS simulator to </w:t>
+            </w:r>
+            <w:r>
+              <w:rPr>
+                <w:lang w:val="en-GB"/>
+              </w:rPr>
+              <w:lastRenderedPageBreak/>
+              <w:t>verify the threat data format.</w:t>
             </w:r>
           </w:p>
         </w:tc>
@@ -10365,6 +10572,7 @@
               <w:rPr>
                 <w:lang w:val="en-GB"/>
               </w:rPr>
+              <w:lastRenderedPageBreak/>
               <w:t>Code inspection and test</w:t>
             </w:r>
           </w:p>
@@ -10387,6 +10595,7 @@
               <w:rPr>
                 <w:lang w:val="en-GB"/>
               </w:rPr>
+              <w:lastRenderedPageBreak/>
               <w:t>FR-19</w:t>
             </w:r>
           </w:p>
@@ -10667,14 +10876,7 @@
               <w:rPr>
                 <w:lang w:val="en-GB"/>
               </w:rPr>
-              <w:t xml:space="preserve">Inspect the internal BIT code and run test with test setup (faulty </w:t>
-            </w:r>
-            <w:r>
-              <w:rPr>
-                <w:lang w:val="en-GB"/>
-              </w:rPr>
-              <w:lastRenderedPageBreak/>
-              <w:t>HW) to verify BIT responses.</w:t>
+              <w:t>Inspect the internal BIT code and run test with test setup (faulty HW) to verify BIT responses.</w:t>
             </w:r>
           </w:p>
         </w:tc>
@@ -10693,7 +10895,6 @@
               <w:rPr>
                 <w:lang w:val="en-GB"/>
               </w:rPr>
-              <w:lastRenderedPageBreak/>
               <w:t>Code inspection and test</w:t>
             </w:r>
           </w:p>
@@ -10716,7 +10917,6 @@
               <w:rPr>
                 <w:lang w:val="en-GB"/>
               </w:rPr>
-              <w:lastRenderedPageBreak/>
               <w:t>FR-22</w:t>
             </w:r>
           </w:p>
@@ -10784,6 +10984,12 @@
                 <w:lang w:val="en-GB"/>
               </w:rPr>
               <w:t xml:space="preserve">Run simulation with a MWS simulator to verify the maximum delay. </w:t>
+            </w:r>
+            <w:r>
+              <w:rPr>
+                <w:lang w:val="en-GB"/>
+              </w:rPr>
+              <w:t>A simulator of the aircraft mission bus must be set up to poll the cockpit unit as fast as possible.</w:t>
             </w:r>
           </w:p>
         </w:tc>
@@ -11106,6 +11312,12 @@
               </w:rPr>
               <w:t xml:space="preserve">Run simulation with a MWS simulator to verify the maximum delay. </w:t>
             </w:r>
+            <w:r>
+              <w:rPr>
+                <w:lang w:val="en-GB"/>
+              </w:rPr>
+              <w:t>A simulator of the aircraft mission bus must be set up to poll the cockpit unit as fast as possible.</w:t>
+            </w:r>
           </w:p>
         </w:tc>
         <w:tc>
@@ -11318,7 +11530,14 @@
               <w:rPr>
                 <w:lang w:val="en-GB"/>
               </w:rPr>
-              <w:t>Run simulation with a MWS simulator to verify the correct audio cues are played.</w:t>
+              <w:t xml:space="preserve">Run simulation with a MWS simulator to </w:t>
+            </w:r>
+            <w:r>
+              <w:rPr>
+                <w:lang w:val="en-GB"/>
+              </w:rPr>
+              <w:lastRenderedPageBreak/>
+              <w:t>verify the correct audio cues are played.</w:t>
             </w:r>
           </w:p>
         </w:tc>
@@ -11337,6 +11556,7 @@
               <w:rPr>
                 <w:lang w:val="en-GB"/>
               </w:rPr>
+              <w:lastRenderedPageBreak/>
               <w:t>Test</w:t>
             </w:r>
           </w:p>
@@ -11359,6 +11579,7 @@
               <w:rPr>
                 <w:lang w:val="en-GB"/>
               </w:rPr>
+              <w:lastRenderedPageBreak/>
               <w:t>FR-28</w:t>
             </w:r>
           </w:p>
@@ -11981,15 +12202,663 @@
               <w:rPr>
                 <w:lang w:val="en-GB"/>
               </w:rPr>
+              <w:t>zerorize</w:t>
+            </w:r>
+            <w:proofErr w:type="spellEnd"/>
+            <w:r>
+              <w:rPr>
+                <w:lang w:val="en-GB"/>
+              </w:rPr>
+              <w:t xml:space="preserve"> button.</w:t>
+            </w:r>
+          </w:p>
+        </w:tc>
+        <w:tc>
+          <w:tcPr>
+            <w:tcW w:w="1835" w:type="dxa"/>
+          </w:tcPr>
+          <w:p>
+            <w:pPr>
+              <w:spacing w:after="0" w:line="240" w:lineRule="auto"/>
+              <w:rPr>
+                <w:lang w:val="en-GB"/>
+              </w:rPr>
+            </w:pPr>
+            <w:r>
+              <w:rPr>
+                <w:lang w:val="en-GB"/>
+              </w:rPr>
+              <w:t>Test</w:t>
+            </w:r>
+          </w:p>
+        </w:tc>
+      </w:tr>
+      <w:tr>
+        <w:tc>
+          <w:tcPr>
+            <w:tcW w:w="820" w:type="dxa"/>
+          </w:tcPr>
+          <w:p>
+            <w:pPr>
+              <w:spacing w:after="0" w:line="240" w:lineRule="auto"/>
+              <w:jc w:val="center"/>
+              <w:rPr>
+                <w:lang w:val="en-GB"/>
+              </w:rPr>
+            </w:pPr>
+            <w:r>
+              <w:rPr>
+                <w:lang w:val="en-GB"/>
+              </w:rPr>
+              <w:t>FR-34</w:t>
+            </w:r>
+          </w:p>
+        </w:tc>
+        <w:tc>
+          <w:tcPr>
+            <w:tcW w:w="1785" w:type="dxa"/>
+          </w:tcPr>
+          <w:p>
+            <w:pPr>
+              <w:spacing w:after="0" w:line="240" w:lineRule="auto"/>
+              <w:jc w:val="center"/>
+              <w:rPr>
+                <w:lang w:val="en-GB"/>
+              </w:rPr>
+            </w:pPr>
+          </w:p>
+        </w:tc>
+        <w:tc>
+          <w:tcPr>
+            <w:tcW w:w="1039" w:type="dxa"/>
+          </w:tcPr>
+          <w:p>
+            <w:pPr>
+              <w:spacing w:after="0" w:line="240" w:lineRule="auto"/>
+              <w:jc w:val="center"/>
+              <w:rPr>
+                <w:lang w:val="en-GB"/>
+              </w:rPr>
+            </w:pPr>
+            <w:r>
+              <w:rPr>
+                <w:lang w:val="en-GB"/>
+              </w:rPr>
+              <w:t>UR-9</w:t>
+            </w:r>
+          </w:p>
+        </w:tc>
+        <w:tc>
+          <w:tcPr>
+            <w:tcW w:w="1561" w:type="dxa"/>
+          </w:tcPr>
+          <w:p>
+            <w:pPr>
+              <w:spacing w:after="0" w:line="240" w:lineRule="auto"/>
+              <w:rPr>
+                <w:lang w:val="en-GB"/>
+              </w:rPr>
+            </w:pPr>
+          </w:p>
+        </w:tc>
+        <w:tc>
+          <w:tcPr>
+            <w:tcW w:w="2280" w:type="dxa"/>
+          </w:tcPr>
+          <w:p>
+            <w:pPr>
+              <w:spacing w:after="0" w:line="240" w:lineRule="auto"/>
+              <w:rPr>
+                <w:lang w:val="en-GB"/>
+              </w:rPr>
+            </w:pPr>
+            <w:r>
+              <w:rPr>
+                <w:lang w:val="en-GB"/>
+              </w:rPr>
+              <w:t>Show that it is probable that the key will be wiped within 100ms.</w:t>
+            </w:r>
+          </w:p>
+        </w:tc>
+        <w:tc>
+          <w:tcPr>
+            <w:tcW w:w="1835" w:type="dxa"/>
+          </w:tcPr>
+          <w:p>
+            <w:pPr>
+              <w:spacing w:after="0" w:line="240" w:lineRule="auto"/>
+              <w:rPr>
+                <w:lang w:val="en-GB"/>
+              </w:rPr>
+            </w:pPr>
+            <w:r>
+              <w:rPr>
+                <w:lang w:val="en-GB"/>
+              </w:rPr>
+              <w:t>Code inspection</w:t>
+            </w:r>
+          </w:p>
+        </w:tc>
+      </w:tr>
+      <w:tr>
+        <w:tc>
+          <w:tcPr>
+            <w:tcW w:w="820" w:type="dxa"/>
+          </w:tcPr>
+          <w:p>
+            <w:pPr>
+              <w:spacing w:after="0" w:line="240" w:lineRule="auto"/>
+              <w:jc w:val="center"/>
+              <w:rPr>
+                <w:lang w:val="en-GB"/>
+              </w:rPr>
+            </w:pPr>
+            <w:r>
+              <w:rPr>
+                <w:lang w:val="en-GB"/>
+              </w:rPr>
+              <w:t>FR-35</w:t>
+            </w:r>
+          </w:p>
+        </w:tc>
+        <w:tc>
+          <w:tcPr>
+            <w:tcW w:w="1785" w:type="dxa"/>
+          </w:tcPr>
+          <w:p>
+            <w:pPr>
+              <w:spacing w:after="0" w:line="240" w:lineRule="auto"/>
+              <w:jc w:val="center"/>
+              <w:rPr>
+                <w:lang w:val="en-GB"/>
+              </w:rPr>
+            </w:pPr>
+          </w:p>
+        </w:tc>
+        <w:tc>
+          <w:tcPr>
+            <w:tcW w:w="1039" w:type="dxa"/>
+          </w:tcPr>
+          <w:p>
+            <w:pPr>
+              <w:spacing w:after="0" w:line="240" w:lineRule="auto"/>
+              <w:jc w:val="center"/>
+              <w:rPr>
+                <w:lang w:val="en-GB"/>
+              </w:rPr>
+            </w:pPr>
+            <w:r>
+              <w:rPr>
+                <w:lang w:val="en-GB"/>
+              </w:rPr>
+              <w:t>UR-9</w:t>
+            </w:r>
+          </w:p>
+        </w:tc>
+        <w:tc>
+          <w:tcPr>
+            <w:tcW w:w="1561" w:type="dxa"/>
+          </w:tcPr>
+          <w:p>
+            <w:pPr>
+              <w:spacing w:after="0" w:line="240" w:lineRule="auto"/>
+              <w:rPr>
+                <w:lang w:val="en-GB"/>
+              </w:rPr>
+            </w:pPr>
+          </w:p>
+        </w:tc>
+        <w:tc>
+          <w:tcPr>
+            <w:tcW w:w="2280" w:type="dxa"/>
+          </w:tcPr>
+          <w:p>
+            <w:pPr>
+              <w:spacing w:after="0" w:line="240" w:lineRule="auto"/>
+              <w:rPr>
+                <w:lang w:val="en-GB"/>
+              </w:rPr>
+            </w:pPr>
+            <w:r>
+              <w:rPr>
+                <w:lang w:val="en-GB"/>
+              </w:rPr>
+              <w:t>Verify the DOD standard is met with respect to sensitive data storage.</w:t>
+            </w:r>
+          </w:p>
+        </w:tc>
+        <w:tc>
+          <w:tcPr>
+            <w:tcW w:w="1835" w:type="dxa"/>
+          </w:tcPr>
+          <w:p>
+            <w:pPr>
+              <w:spacing w:after="0" w:line="240" w:lineRule="auto"/>
+              <w:rPr>
+                <w:lang w:val="en-GB"/>
+              </w:rPr>
+            </w:pPr>
+            <w:r>
+              <w:rPr>
+                <w:lang w:val="en-GB"/>
+              </w:rPr>
+              <w:t>Code inspection</w:t>
+            </w:r>
+          </w:p>
+        </w:tc>
+      </w:tr>
+      <w:tr>
+        <w:tc>
+          <w:tcPr>
+            <w:tcW w:w="820" w:type="dxa"/>
+          </w:tcPr>
+          <w:p>
+            <w:pPr>
+              <w:spacing w:after="0" w:line="240" w:lineRule="auto"/>
+              <w:jc w:val="center"/>
+              <w:rPr>
+                <w:lang w:val="en-GB"/>
+              </w:rPr>
+            </w:pPr>
+            <w:r>
+              <w:rPr>
+                <w:lang w:val="en-GB"/>
+              </w:rPr>
+              <w:t>FR-36</w:t>
+            </w:r>
+          </w:p>
+        </w:tc>
+        <w:tc>
+          <w:tcPr>
+            <w:tcW w:w="1785" w:type="dxa"/>
+          </w:tcPr>
+          <w:p>
+            <w:pPr>
+              <w:spacing w:after="0" w:line="240" w:lineRule="auto"/>
+              <w:jc w:val="center"/>
+              <w:rPr>
+                <w:lang w:val="en-GB"/>
+              </w:rPr>
+            </w:pPr>
+          </w:p>
+        </w:tc>
+        <w:tc>
+          <w:tcPr>
+            <w:tcW w:w="1039" w:type="dxa"/>
+          </w:tcPr>
+          <w:p>
+            <w:pPr>
+              <w:spacing w:after="0" w:line="240" w:lineRule="auto"/>
+              <w:jc w:val="center"/>
+              <w:rPr>
+                <w:lang w:val="en-GB"/>
+              </w:rPr>
+            </w:pPr>
+            <w:r>
+              <w:rPr>
+                <w:lang w:val="en-GB"/>
+              </w:rPr>
+              <w:t>UR-9</w:t>
+            </w:r>
+          </w:p>
+        </w:tc>
+        <w:tc>
+          <w:tcPr>
+            <w:tcW w:w="1561" w:type="dxa"/>
+          </w:tcPr>
+          <w:p>
+            <w:pPr>
+              <w:spacing w:after="0" w:line="240" w:lineRule="auto"/>
+              <w:rPr>
+                <w:lang w:val="en-GB"/>
+              </w:rPr>
+            </w:pPr>
+          </w:p>
+        </w:tc>
+        <w:tc>
+          <w:tcPr>
+            <w:tcW w:w="2280" w:type="dxa"/>
+          </w:tcPr>
+          <w:p>
+            <w:pPr>
+              <w:spacing w:after="0" w:line="240" w:lineRule="auto"/>
+              <w:rPr>
+                <w:lang w:val="en-GB"/>
+              </w:rPr>
+            </w:pPr>
+            <w:r>
+              <w:rPr>
+                <w:lang w:val="en-GB"/>
+              </w:rPr>
+              <w:t>Verify that the POD erases its sensitive data decryption key when the POD erase discrete is set.</w:t>
+            </w:r>
+          </w:p>
+        </w:tc>
+        <w:tc>
+          <w:tcPr>
+            <w:tcW w:w="1835" w:type="dxa"/>
+          </w:tcPr>
+          <w:p>
+            <w:pPr>
+              <w:spacing w:after="0" w:line="240" w:lineRule="auto"/>
+              <w:rPr>
+                <w:lang w:val="en-GB"/>
+              </w:rPr>
+            </w:pPr>
+            <w:r>
+              <w:rPr>
+                <w:lang w:val="en-GB"/>
+              </w:rPr>
+              <w:t>Test</w:t>
+            </w:r>
+          </w:p>
+        </w:tc>
+      </w:tr>
+      <w:tr>
+        <w:tc>
+          <w:tcPr>
+            <w:tcW w:w="820" w:type="dxa"/>
+          </w:tcPr>
+          <w:p>
+            <w:pPr>
+              <w:spacing w:after="0" w:line="240" w:lineRule="auto"/>
+              <w:jc w:val="center"/>
+              <w:rPr>
+                <w:lang w:val="en-GB"/>
+              </w:rPr>
+            </w:pPr>
+            <w:r>
+              <w:rPr>
+                <w:lang w:val="en-GB"/>
+              </w:rPr>
+              <w:t>FR-37</w:t>
+            </w:r>
+          </w:p>
+        </w:tc>
+        <w:tc>
+          <w:tcPr>
+            <w:tcW w:w="1785" w:type="dxa"/>
+          </w:tcPr>
+          <w:p>
+            <w:pPr>
+              <w:spacing w:after="0" w:line="240" w:lineRule="auto"/>
+              <w:jc w:val="center"/>
+              <w:rPr>
+                <w:lang w:val="en-GB"/>
+              </w:rPr>
+            </w:pPr>
+          </w:p>
+        </w:tc>
+        <w:tc>
+          <w:tcPr>
+            <w:tcW w:w="1039" w:type="dxa"/>
+          </w:tcPr>
+          <w:p>
+            <w:pPr>
+              <w:spacing w:after="0" w:line="240" w:lineRule="auto"/>
+              <w:jc w:val="center"/>
+              <w:rPr>
+                <w:lang w:val="en-GB"/>
+              </w:rPr>
+            </w:pPr>
+            <w:r>
+              <w:rPr>
+                <w:lang w:val="en-GB"/>
+              </w:rPr>
+              <w:t>UR-9</w:t>
+            </w:r>
+          </w:p>
+        </w:tc>
+        <w:tc>
+          <w:tcPr>
+            <w:tcW w:w="1561" w:type="dxa"/>
+          </w:tcPr>
+          <w:p>
+            <w:pPr>
+              <w:spacing w:after="0" w:line="240" w:lineRule="auto"/>
+              <w:rPr>
+                <w:lang w:val="en-GB"/>
+              </w:rPr>
+            </w:pPr>
+          </w:p>
+        </w:tc>
+        <w:tc>
+          <w:tcPr>
+            <w:tcW w:w="2280" w:type="dxa"/>
+          </w:tcPr>
+          <w:p>
+            <w:pPr>
+              <w:spacing w:after="0" w:line="240" w:lineRule="auto"/>
+              <w:rPr>
+                <w:lang w:val="en-GB"/>
+              </w:rPr>
+            </w:pPr>
+            <w:r>
+              <w:rPr>
+                <w:lang w:val="en-GB"/>
+              </w:rPr>
+              <w:t>Verify the DOD standard is met with respect to decryption key erase.</w:t>
+            </w:r>
+          </w:p>
+        </w:tc>
+        <w:tc>
+          <w:tcPr>
+            <w:tcW w:w="1835" w:type="dxa"/>
+          </w:tcPr>
+          <w:p>
+            <w:pPr>
+              <w:spacing w:after="0" w:line="240" w:lineRule="auto"/>
+              <w:rPr>
+                <w:lang w:val="en-GB"/>
+              </w:rPr>
+            </w:pPr>
+            <w:r>
+              <w:rPr>
+                <w:lang w:val="en-GB"/>
+              </w:rPr>
+              <w:t>Code inspection</w:t>
+            </w:r>
+          </w:p>
+        </w:tc>
+      </w:tr>
+      <w:tr>
+        <w:tc>
+          <w:tcPr>
+            <w:tcW w:w="820" w:type="dxa"/>
+          </w:tcPr>
+          <w:p>
+            <w:pPr>
+              <w:spacing w:after="0" w:line="240" w:lineRule="auto"/>
+              <w:jc w:val="center"/>
+              <w:rPr>
+                <w:lang w:val="en-GB"/>
+              </w:rPr>
+            </w:pPr>
+            <w:r>
+              <w:rPr>
+                <w:lang w:val="en-GB"/>
+              </w:rPr>
+              <w:t>FR-38</w:t>
+            </w:r>
+          </w:p>
+        </w:tc>
+        <w:tc>
+          <w:tcPr>
+            <w:tcW w:w="1785" w:type="dxa"/>
+          </w:tcPr>
+          <w:p>
+            <w:pPr>
+              <w:spacing w:after="0" w:line="240" w:lineRule="auto"/>
+              <w:jc w:val="center"/>
+              <w:rPr>
+                <w:lang w:val="en-GB"/>
+              </w:rPr>
+            </w:pPr>
+          </w:p>
+        </w:tc>
+        <w:tc>
+          <w:tcPr>
+            <w:tcW w:w="1039" w:type="dxa"/>
+          </w:tcPr>
+          <w:p>
+            <w:pPr>
+              <w:spacing w:after="0" w:line="240" w:lineRule="auto"/>
+              <w:jc w:val="center"/>
+              <w:rPr>
+                <w:lang w:val="en-GB"/>
+              </w:rPr>
+            </w:pPr>
+            <w:r>
+              <w:rPr>
+                <w:lang w:val="en-GB"/>
+              </w:rPr>
+              <w:t>UR-9</w:t>
+            </w:r>
+          </w:p>
+        </w:tc>
+        <w:tc>
+          <w:tcPr>
+            <w:tcW w:w="1561" w:type="dxa"/>
+          </w:tcPr>
+          <w:p>
+            <w:pPr>
+              <w:spacing w:after="0" w:line="240" w:lineRule="auto"/>
+              <w:rPr>
+                <w:lang w:val="en-GB"/>
+              </w:rPr>
+            </w:pPr>
+          </w:p>
+        </w:tc>
+        <w:tc>
+          <w:tcPr>
+            <w:tcW w:w="2280" w:type="dxa"/>
+          </w:tcPr>
+          <w:p>
+            <w:pPr>
+              <w:spacing w:after="0" w:line="240" w:lineRule="auto"/>
+              <w:rPr>
+                <w:lang w:val="en-GB"/>
+              </w:rPr>
+            </w:pPr>
+            <w:r>
+              <w:rPr>
+                <w:lang w:val="en-GB"/>
+              </w:rPr>
+              <w:t>Show that it is probable that the key will be wiped within 100ms.</w:t>
+            </w:r>
+          </w:p>
+        </w:tc>
+        <w:tc>
+          <w:tcPr>
+            <w:tcW w:w="1835" w:type="dxa"/>
+          </w:tcPr>
+          <w:p>
+            <w:pPr>
+              <w:spacing w:after="0" w:line="240" w:lineRule="auto"/>
+              <w:rPr>
+                <w:lang w:val="en-GB"/>
+              </w:rPr>
+            </w:pPr>
+            <w:r>
+              <w:rPr>
+                <w:lang w:val="en-GB"/>
+              </w:rPr>
+              <w:t>Code inspection</w:t>
+            </w:r>
+          </w:p>
+        </w:tc>
+      </w:tr>
+      <w:tr>
+        <w:tc>
+          <w:tcPr>
+            <w:tcW w:w="820" w:type="dxa"/>
+          </w:tcPr>
+          <w:p>
+            <w:pPr>
+              <w:spacing w:after="0" w:line="240" w:lineRule="auto"/>
+              <w:jc w:val="center"/>
+              <w:rPr>
+                <w:lang w:val="en-GB"/>
+              </w:rPr>
+            </w:pPr>
+            <w:r>
+              <w:rPr>
+                <w:lang w:val="en-GB"/>
+              </w:rPr>
+              <w:t>FR-39</w:t>
+            </w:r>
+          </w:p>
+        </w:tc>
+        <w:tc>
+          <w:tcPr>
+            <w:tcW w:w="1785" w:type="dxa"/>
+          </w:tcPr>
+          <w:p>
+            <w:pPr>
+              <w:spacing w:after="0" w:line="240" w:lineRule="auto"/>
+              <w:jc w:val="center"/>
+              <w:rPr>
+                <w:lang w:val="en-GB"/>
+              </w:rPr>
+            </w:pPr>
+          </w:p>
+        </w:tc>
+        <w:tc>
+          <w:tcPr>
+            <w:tcW w:w="1039" w:type="dxa"/>
+          </w:tcPr>
+          <w:p>
+            <w:pPr>
+              <w:spacing w:after="0" w:line="240" w:lineRule="auto"/>
+              <w:jc w:val="center"/>
+              <w:rPr>
+                <w:lang w:val="en-GB"/>
+              </w:rPr>
+            </w:pPr>
+            <w:r>
+              <w:rPr>
+                <w:lang w:val="en-GB"/>
+              </w:rPr>
+              <w:t>UR-10</w:t>
+            </w:r>
+          </w:p>
+        </w:tc>
+        <w:tc>
+          <w:tcPr>
+            <w:tcW w:w="1561" w:type="dxa"/>
+          </w:tcPr>
+          <w:p>
+            <w:pPr>
+              <w:spacing w:after="0" w:line="240" w:lineRule="auto"/>
+              <w:rPr>
+                <w:lang w:val="en-GB"/>
+              </w:rPr>
+            </w:pPr>
+          </w:p>
+        </w:tc>
+        <w:tc>
+          <w:tcPr>
+            <w:tcW w:w="2280" w:type="dxa"/>
+          </w:tcPr>
+          <w:p>
+            <w:pPr>
+              <w:spacing w:after="0" w:line="240" w:lineRule="auto"/>
+              <w:rPr>
+                <w:lang w:val="en-GB"/>
+              </w:rPr>
+            </w:pPr>
+            <w:r>
+              <w:rPr>
+                <w:lang w:val="en-GB"/>
+              </w:rPr>
+              <w:t xml:space="preserve">Verify with MWS simulator that the required status is </w:t>
+            </w:r>
+            <w:r>
+              <w:rPr>
+                <w:lang w:val="en-GB"/>
+              </w:rPr>
               <w:lastRenderedPageBreak/>
-              <w:t>zerorize</w:t>
-            </w:r>
-            <w:proofErr w:type="spellEnd"/>
-            <w:r>
-              <w:rPr>
-                <w:lang w:val="en-GB"/>
-              </w:rPr>
-              <w:t xml:space="preserve"> button.</w:t>
+              <w:t>available and correct.</w:t>
             </w:r>
           </w:p>
         </w:tc>
@@ -12032,662 +12901,6 @@
                 <w:lang w:val="en-GB"/>
               </w:rPr>
               <w:lastRenderedPageBreak/>
-              <w:t>FR-34</w:t>
-            </w:r>
-          </w:p>
-        </w:tc>
-        <w:tc>
-          <w:tcPr>
-            <w:tcW w:w="1785" w:type="dxa"/>
-          </w:tcPr>
-          <w:p>
-            <w:pPr>
-              <w:spacing w:after="0" w:line="240" w:lineRule="auto"/>
-              <w:jc w:val="center"/>
-              <w:rPr>
-                <w:lang w:val="en-GB"/>
-              </w:rPr>
-            </w:pPr>
-          </w:p>
-        </w:tc>
-        <w:tc>
-          <w:tcPr>
-            <w:tcW w:w="1039" w:type="dxa"/>
-          </w:tcPr>
-          <w:p>
-            <w:pPr>
-              <w:spacing w:after="0" w:line="240" w:lineRule="auto"/>
-              <w:jc w:val="center"/>
-              <w:rPr>
-                <w:lang w:val="en-GB"/>
-              </w:rPr>
-            </w:pPr>
-            <w:r>
-              <w:rPr>
-                <w:lang w:val="en-GB"/>
-              </w:rPr>
-              <w:t>UR-9</w:t>
-            </w:r>
-          </w:p>
-        </w:tc>
-        <w:tc>
-          <w:tcPr>
-            <w:tcW w:w="1561" w:type="dxa"/>
-          </w:tcPr>
-          <w:p>
-            <w:pPr>
-              <w:spacing w:after="0" w:line="240" w:lineRule="auto"/>
-              <w:rPr>
-                <w:lang w:val="en-GB"/>
-              </w:rPr>
-            </w:pPr>
-          </w:p>
-        </w:tc>
-        <w:tc>
-          <w:tcPr>
-            <w:tcW w:w="2280" w:type="dxa"/>
-          </w:tcPr>
-          <w:p>
-            <w:pPr>
-              <w:spacing w:after="0" w:line="240" w:lineRule="auto"/>
-              <w:rPr>
-                <w:lang w:val="en-GB"/>
-              </w:rPr>
-            </w:pPr>
-            <w:r>
-              <w:rPr>
-                <w:lang w:val="en-GB"/>
-              </w:rPr>
-              <w:t>Show that it is probable that the key will be wiped within 100ms.</w:t>
-            </w:r>
-          </w:p>
-        </w:tc>
-        <w:tc>
-          <w:tcPr>
-            <w:tcW w:w="1835" w:type="dxa"/>
-          </w:tcPr>
-          <w:p>
-            <w:pPr>
-              <w:spacing w:after="0" w:line="240" w:lineRule="auto"/>
-              <w:rPr>
-                <w:lang w:val="en-GB"/>
-              </w:rPr>
-            </w:pPr>
-            <w:r>
-              <w:rPr>
-                <w:lang w:val="en-GB"/>
-              </w:rPr>
-              <w:t>Code inspection</w:t>
-            </w:r>
-          </w:p>
-        </w:tc>
-      </w:tr>
-      <w:tr>
-        <w:tc>
-          <w:tcPr>
-            <w:tcW w:w="820" w:type="dxa"/>
-          </w:tcPr>
-          <w:p>
-            <w:pPr>
-              <w:spacing w:after="0" w:line="240" w:lineRule="auto"/>
-              <w:jc w:val="center"/>
-              <w:rPr>
-                <w:lang w:val="en-GB"/>
-              </w:rPr>
-            </w:pPr>
-            <w:r>
-              <w:rPr>
-                <w:lang w:val="en-GB"/>
-              </w:rPr>
-              <w:t>FR-35</w:t>
-            </w:r>
-          </w:p>
-        </w:tc>
-        <w:tc>
-          <w:tcPr>
-            <w:tcW w:w="1785" w:type="dxa"/>
-          </w:tcPr>
-          <w:p>
-            <w:pPr>
-              <w:spacing w:after="0" w:line="240" w:lineRule="auto"/>
-              <w:jc w:val="center"/>
-              <w:rPr>
-                <w:lang w:val="en-GB"/>
-              </w:rPr>
-            </w:pPr>
-          </w:p>
-        </w:tc>
-        <w:tc>
-          <w:tcPr>
-            <w:tcW w:w="1039" w:type="dxa"/>
-          </w:tcPr>
-          <w:p>
-            <w:pPr>
-              <w:spacing w:after="0" w:line="240" w:lineRule="auto"/>
-              <w:jc w:val="center"/>
-              <w:rPr>
-                <w:lang w:val="en-GB"/>
-              </w:rPr>
-            </w:pPr>
-            <w:r>
-              <w:rPr>
-                <w:lang w:val="en-GB"/>
-              </w:rPr>
-              <w:t>UR-9</w:t>
-            </w:r>
-          </w:p>
-        </w:tc>
-        <w:tc>
-          <w:tcPr>
-            <w:tcW w:w="1561" w:type="dxa"/>
-          </w:tcPr>
-          <w:p>
-            <w:pPr>
-              <w:spacing w:after="0" w:line="240" w:lineRule="auto"/>
-              <w:rPr>
-                <w:lang w:val="en-GB"/>
-              </w:rPr>
-            </w:pPr>
-          </w:p>
-        </w:tc>
-        <w:tc>
-          <w:tcPr>
-            <w:tcW w:w="2280" w:type="dxa"/>
-          </w:tcPr>
-          <w:p>
-            <w:pPr>
-              <w:spacing w:after="0" w:line="240" w:lineRule="auto"/>
-              <w:rPr>
-                <w:lang w:val="en-GB"/>
-              </w:rPr>
-            </w:pPr>
-            <w:r>
-              <w:rPr>
-                <w:lang w:val="en-GB"/>
-              </w:rPr>
-              <w:t>Verify the DOD standard is met with respect to sensitive data storage.</w:t>
-            </w:r>
-          </w:p>
-        </w:tc>
-        <w:tc>
-          <w:tcPr>
-            <w:tcW w:w="1835" w:type="dxa"/>
-          </w:tcPr>
-          <w:p>
-            <w:pPr>
-              <w:spacing w:after="0" w:line="240" w:lineRule="auto"/>
-              <w:rPr>
-                <w:lang w:val="en-GB"/>
-              </w:rPr>
-            </w:pPr>
-            <w:r>
-              <w:rPr>
-                <w:lang w:val="en-GB"/>
-              </w:rPr>
-              <w:t>Code inspection</w:t>
-            </w:r>
-          </w:p>
-        </w:tc>
-      </w:tr>
-      <w:tr>
-        <w:tc>
-          <w:tcPr>
-            <w:tcW w:w="820" w:type="dxa"/>
-          </w:tcPr>
-          <w:p>
-            <w:pPr>
-              <w:spacing w:after="0" w:line="240" w:lineRule="auto"/>
-              <w:jc w:val="center"/>
-              <w:rPr>
-                <w:lang w:val="en-GB"/>
-              </w:rPr>
-            </w:pPr>
-            <w:r>
-              <w:rPr>
-                <w:lang w:val="en-GB"/>
-              </w:rPr>
-              <w:t>FR-36</w:t>
-            </w:r>
-          </w:p>
-        </w:tc>
-        <w:tc>
-          <w:tcPr>
-            <w:tcW w:w="1785" w:type="dxa"/>
-          </w:tcPr>
-          <w:p>
-            <w:pPr>
-              <w:spacing w:after="0" w:line="240" w:lineRule="auto"/>
-              <w:jc w:val="center"/>
-              <w:rPr>
-                <w:lang w:val="en-GB"/>
-              </w:rPr>
-            </w:pPr>
-          </w:p>
-        </w:tc>
-        <w:tc>
-          <w:tcPr>
-            <w:tcW w:w="1039" w:type="dxa"/>
-          </w:tcPr>
-          <w:p>
-            <w:pPr>
-              <w:spacing w:after="0" w:line="240" w:lineRule="auto"/>
-              <w:jc w:val="center"/>
-              <w:rPr>
-                <w:lang w:val="en-GB"/>
-              </w:rPr>
-            </w:pPr>
-            <w:r>
-              <w:rPr>
-                <w:lang w:val="en-GB"/>
-              </w:rPr>
-              <w:t>UR-9</w:t>
-            </w:r>
-          </w:p>
-        </w:tc>
-        <w:tc>
-          <w:tcPr>
-            <w:tcW w:w="1561" w:type="dxa"/>
-          </w:tcPr>
-          <w:p>
-            <w:pPr>
-              <w:spacing w:after="0" w:line="240" w:lineRule="auto"/>
-              <w:rPr>
-                <w:lang w:val="en-GB"/>
-              </w:rPr>
-            </w:pPr>
-          </w:p>
-        </w:tc>
-        <w:tc>
-          <w:tcPr>
-            <w:tcW w:w="2280" w:type="dxa"/>
-          </w:tcPr>
-          <w:p>
-            <w:pPr>
-              <w:spacing w:after="0" w:line="240" w:lineRule="auto"/>
-              <w:rPr>
-                <w:lang w:val="en-GB"/>
-              </w:rPr>
-            </w:pPr>
-            <w:r>
-              <w:rPr>
-                <w:lang w:val="en-GB"/>
-              </w:rPr>
-              <w:t xml:space="preserve">Verify that the POD </w:t>
-            </w:r>
-            <w:proofErr w:type="gramStart"/>
-            <w:r>
-              <w:rPr>
-                <w:lang w:val="en-GB"/>
-              </w:rPr>
-              <w:t>erase</w:t>
-            </w:r>
-            <w:proofErr w:type="gramEnd"/>
-            <w:r>
-              <w:rPr>
-                <w:lang w:val="en-GB"/>
-              </w:rPr>
-              <w:t xml:space="preserve"> its sensitive data decryption key when the POD erase discrete is set.</w:t>
-            </w:r>
-          </w:p>
-        </w:tc>
-        <w:tc>
-          <w:tcPr>
-            <w:tcW w:w="1835" w:type="dxa"/>
-          </w:tcPr>
-          <w:p>
-            <w:pPr>
-              <w:spacing w:after="0" w:line="240" w:lineRule="auto"/>
-              <w:rPr>
-                <w:lang w:val="en-GB"/>
-              </w:rPr>
-            </w:pPr>
-            <w:r>
-              <w:rPr>
-                <w:lang w:val="en-GB"/>
-              </w:rPr>
-              <w:t>Test</w:t>
-            </w:r>
-          </w:p>
-        </w:tc>
-      </w:tr>
-      <w:tr>
-        <w:tc>
-          <w:tcPr>
-            <w:tcW w:w="820" w:type="dxa"/>
-          </w:tcPr>
-          <w:p>
-            <w:pPr>
-              <w:spacing w:after="0" w:line="240" w:lineRule="auto"/>
-              <w:jc w:val="center"/>
-              <w:rPr>
-                <w:lang w:val="en-GB"/>
-              </w:rPr>
-            </w:pPr>
-            <w:r>
-              <w:rPr>
-                <w:lang w:val="en-GB"/>
-              </w:rPr>
-              <w:t>FR-37</w:t>
-            </w:r>
-          </w:p>
-        </w:tc>
-        <w:tc>
-          <w:tcPr>
-            <w:tcW w:w="1785" w:type="dxa"/>
-          </w:tcPr>
-          <w:p>
-            <w:pPr>
-              <w:spacing w:after="0" w:line="240" w:lineRule="auto"/>
-              <w:jc w:val="center"/>
-              <w:rPr>
-                <w:lang w:val="en-GB"/>
-              </w:rPr>
-            </w:pPr>
-          </w:p>
-        </w:tc>
-        <w:tc>
-          <w:tcPr>
-            <w:tcW w:w="1039" w:type="dxa"/>
-          </w:tcPr>
-          <w:p>
-            <w:pPr>
-              <w:spacing w:after="0" w:line="240" w:lineRule="auto"/>
-              <w:jc w:val="center"/>
-              <w:rPr>
-                <w:lang w:val="en-GB"/>
-              </w:rPr>
-            </w:pPr>
-            <w:r>
-              <w:rPr>
-                <w:lang w:val="en-GB"/>
-              </w:rPr>
-              <w:t>UR-9</w:t>
-            </w:r>
-          </w:p>
-        </w:tc>
-        <w:tc>
-          <w:tcPr>
-            <w:tcW w:w="1561" w:type="dxa"/>
-          </w:tcPr>
-          <w:p>
-            <w:pPr>
-              <w:spacing w:after="0" w:line="240" w:lineRule="auto"/>
-              <w:rPr>
-                <w:lang w:val="en-GB"/>
-              </w:rPr>
-            </w:pPr>
-          </w:p>
-        </w:tc>
-        <w:tc>
-          <w:tcPr>
-            <w:tcW w:w="2280" w:type="dxa"/>
-          </w:tcPr>
-          <w:p>
-            <w:pPr>
-              <w:spacing w:after="0" w:line="240" w:lineRule="auto"/>
-              <w:rPr>
-                <w:lang w:val="en-GB"/>
-              </w:rPr>
-            </w:pPr>
-            <w:r>
-              <w:rPr>
-                <w:lang w:val="en-GB"/>
-              </w:rPr>
-              <w:t>Verify the DOD standard is met with respect to decryption key erase.</w:t>
-            </w:r>
-          </w:p>
-        </w:tc>
-        <w:tc>
-          <w:tcPr>
-            <w:tcW w:w="1835" w:type="dxa"/>
-          </w:tcPr>
-          <w:p>
-            <w:pPr>
-              <w:spacing w:after="0" w:line="240" w:lineRule="auto"/>
-              <w:rPr>
-                <w:lang w:val="en-GB"/>
-              </w:rPr>
-            </w:pPr>
-            <w:r>
-              <w:rPr>
-                <w:lang w:val="en-GB"/>
-              </w:rPr>
-              <w:t>Code inspection</w:t>
-            </w:r>
-          </w:p>
-        </w:tc>
-      </w:tr>
-      <w:tr>
-        <w:tc>
-          <w:tcPr>
-            <w:tcW w:w="820" w:type="dxa"/>
-          </w:tcPr>
-          <w:p>
-            <w:pPr>
-              <w:spacing w:after="0" w:line="240" w:lineRule="auto"/>
-              <w:jc w:val="center"/>
-              <w:rPr>
-                <w:lang w:val="en-GB"/>
-              </w:rPr>
-            </w:pPr>
-            <w:r>
-              <w:rPr>
-                <w:lang w:val="en-GB"/>
-              </w:rPr>
-              <w:t>FR-38</w:t>
-            </w:r>
-          </w:p>
-        </w:tc>
-        <w:tc>
-          <w:tcPr>
-            <w:tcW w:w="1785" w:type="dxa"/>
-          </w:tcPr>
-          <w:p>
-            <w:pPr>
-              <w:spacing w:after="0" w:line="240" w:lineRule="auto"/>
-              <w:jc w:val="center"/>
-              <w:rPr>
-                <w:lang w:val="en-GB"/>
-              </w:rPr>
-            </w:pPr>
-          </w:p>
-        </w:tc>
-        <w:tc>
-          <w:tcPr>
-            <w:tcW w:w="1039" w:type="dxa"/>
-          </w:tcPr>
-          <w:p>
-            <w:pPr>
-              <w:spacing w:after="0" w:line="240" w:lineRule="auto"/>
-              <w:jc w:val="center"/>
-              <w:rPr>
-                <w:lang w:val="en-GB"/>
-              </w:rPr>
-            </w:pPr>
-            <w:r>
-              <w:rPr>
-                <w:lang w:val="en-GB"/>
-              </w:rPr>
-              <w:t>UR-9</w:t>
-            </w:r>
-          </w:p>
-        </w:tc>
-        <w:tc>
-          <w:tcPr>
-            <w:tcW w:w="1561" w:type="dxa"/>
-          </w:tcPr>
-          <w:p>
-            <w:pPr>
-              <w:spacing w:after="0" w:line="240" w:lineRule="auto"/>
-              <w:rPr>
-                <w:lang w:val="en-GB"/>
-              </w:rPr>
-            </w:pPr>
-          </w:p>
-        </w:tc>
-        <w:tc>
-          <w:tcPr>
-            <w:tcW w:w="2280" w:type="dxa"/>
-          </w:tcPr>
-          <w:p>
-            <w:pPr>
-              <w:spacing w:after="0" w:line="240" w:lineRule="auto"/>
-              <w:rPr>
-                <w:lang w:val="en-GB"/>
-              </w:rPr>
-            </w:pPr>
-            <w:r>
-              <w:rPr>
-                <w:lang w:val="en-GB"/>
-              </w:rPr>
-              <w:t>Show that it is probable that the key will be wiped within 100ms.</w:t>
-            </w:r>
-          </w:p>
-        </w:tc>
-        <w:tc>
-          <w:tcPr>
-            <w:tcW w:w="1835" w:type="dxa"/>
-          </w:tcPr>
-          <w:p>
-            <w:pPr>
-              <w:spacing w:after="0" w:line="240" w:lineRule="auto"/>
-              <w:rPr>
-                <w:lang w:val="en-GB"/>
-              </w:rPr>
-            </w:pPr>
-            <w:r>
-              <w:rPr>
-                <w:lang w:val="en-GB"/>
-              </w:rPr>
-              <w:t>Code inspection</w:t>
-            </w:r>
-          </w:p>
-        </w:tc>
-      </w:tr>
-      <w:tr>
-        <w:tc>
-          <w:tcPr>
-            <w:tcW w:w="820" w:type="dxa"/>
-          </w:tcPr>
-          <w:p>
-            <w:pPr>
-              <w:spacing w:after="0" w:line="240" w:lineRule="auto"/>
-              <w:jc w:val="center"/>
-              <w:rPr>
-                <w:lang w:val="en-GB"/>
-              </w:rPr>
-            </w:pPr>
-            <w:r>
-              <w:rPr>
-                <w:lang w:val="en-GB"/>
-              </w:rPr>
-              <w:t>FR-39</w:t>
-            </w:r>
-          </w:p>
-        </w:tc>
-        <w:tc>
-          <w:tcPr>
-            <w:tcW w:w="1785" w:type="dxa"/>
-          </w:tcPr>
-          <w:p>
-            <w:pPr>
-              <w:spacing w:after="0" w:line="240" w:lineRule="auto"/>
-              <w:jc w:val="center"/>
-              <w:rPr>
-                <w:lang w:val="en-GB"/>
-              </w:rPr>
-            </w:pPr>
-          </w:p>
-        </w:tc>
-        <w:tc>
-          <w:tcPr>
-            <w:tcW w:w="1039" w:type="dxa"/>
-          </w:tcPr>
-          <w:p>
-            <w:pPr>
-              <w:spacing w:after="0" w:line="240" w:lineRule="auto"/>
-              <w:jc w:val="center"/>
-              <w:rPr>
-                <w:lang w:val="en-GB"/>
-              </w:rPr>
-            </w:pPr>
-            <w:r>
-              <w:rPr>
-                <w:lang w:val="en-GB"/>
-              </w:rPr>
-              <w:t>UR-10</w:t>
-            </w:r>
-          </w:p>
-        </w:tc>
-        <w:tc>
-          <w:tcPr>
-            <w:tcW w:w="1561" w:type="dxa"/>
-          </w:tcPr>
-          <w:p>
-            <w:pPr>
-              <w:spacing w:after="0" w:line="240" w:lineRule="auto"/>
-              <w:rPr>
-                <w:lang w:val="en-GB"/>
-              </w:rPr>
-            </w:pPr>
-          </w:p>
-        </w:tc>
-        <w:tc>
-          <w:tcPr>
-            <w:tcW w:w="2280" w:type="dxa"/>
-          </w:tcPr>
-          <w:p>
-            <w:pPr>
-              <w:spacing w:after="0" w:line="240" w:lineRule="auto"/>
-              <w:rPr>
-                <w:lang w:val="en-GB"/>
-              </w:rPr>
-            </w:pPr>
-            <w:r>
-              <w:rPr>
-                <w:lang w:val="en-GB"/>
-              </w:rPr>
-              <w:t>Verify with MWS simulator that the required status is available and correct.</w:t>
-            </w:r>
-          </w:p>
-        </w:tc>
-        <w:tc>
-          <w:tcPr>
-            <w:tcW w:w="1835" w:type="dxa"/>
-          </w:tcPr>
-          <w:p>
-            <w:pPr>
-              <w:spacing w:after="0" w:line="240" w:lineRule="auto"/>
-              <w:rPr>
-                <w:lang w:val="en-GB"/>
-              </w:rPr>
-            </w:pPr>
-            <w:r>
-              <w:rPr>
-                <w:lang w:val="en-GB"/>
-              </w:rPr>
-              <w:t>Test</w:t>
-            </w:r>
-          </w:p>
-        </w:tc>
-      </w:tr>
-      <w:tr>
-        <w:tc>
-          <w:tcPr>
-            <w:tcW w:w="820" w:type="dxa"/>
-          </w:tcPr>
-          <w:p>
-            <w:pPr>
-              <w:spacing w:after="0" w:line="240" w:lineRule="auto"/>
-              <w:jc w:val="center"/>
-              <w:rPr>
-                <w:lang w:val="en-GB"/>
-              </w:rPr>
-            </w:pPr>
-            <w:r>
-              <w:rPr>
-                <w:lang w:val="en-GB"/>
-              </w:rPr>
               <w:t>FR-44</w:t>
             </w:r>
           </w:p>
@@ -13405,7 +13618,6 @@
               <w:rPr>
                 <w:lang w:val="en-GB"/>
               </w:rPr>
-              <w:lastRenderedPageBreak/>
               <w:t>DF14b</w:t>
             </w:r>
           </w:p>

</xml_diff>

<commit_message>
Updating document with no sensitive data in ECU and removing some POD references in favour of ECU
</commit_message>
<xml_diff>
--- a/Sysreq/SRS Missile Warning System.docx
+++ b/Sysreq/SRS Missile Warning System.docx
@@ -1893,8 +1893,18 @@
                 <w:szCs w:val="24"/>
                 <w:lang w:val="en-GB"/>
               </w:rPr>
-              <w:t xml:space="preserve"> case.pdf</w:t>
-            </w:r>
+              <w:t xml:space="preserve"> </w:t>
+            </w:r>
+            <w:proofErr w:type="spellStart"/>
+            <w:r>
+              <w:rPr>
+                <w:sz w:val="24"/>
+                <w:szCs w:val="24"/>
+                <w:lang w:val="en-GB"/>
+              </w:rPr>
+              <w:t>case.pdf</w:t>
+            </w:r>
+            <w:proofErr w:type="spellEnd"/>
           </w:p>
         </w:tc>
         <w:tc>
@@ -2212,21 +2222,7 @@
         <w:rPr>
           <w:lang w:val="en-GB"/>
         </w:rPr>
-        <w:t xml:space="preserve">If there </w:t>
-      </w:r>
-      <w:proofErr w:type="spellStart"/>
-      <w:r>
-        <w:rPr>
-          <w:lang w:val="en-GB"/>
-        </w:rPr>
-        <w:t>where</w:t>
-      </w:r>
-      <w:proofErr w:type="spellEnd"/>
-      <w:r>
-        <w:rPr>
-          <w:lang w:val="en-GB"/>
-        </w:rPr>
-        <w:t xml:space="preserve"> more information about the system it should also be placed here, that could be information about which version and type of MWS system that shall be mounted.</w:t>
+        <w:t>If there where more information about the system it should also be placed here, that could be information about which version and type of MWS system that shall be mounted.</w:t>
       </w:r>
       <w:proofErr w:type="gramEnd"/>
     </w:p>
@@ -2856,7 +2852,27 @@
           <w:szCs w:val="20"/>
           <w:lang w:val="en-GB" w:eastAsia="en-GB"/>
         </w:rPr>
-        <w:t xml:space="preserve"> case.pdf </w:t>
+        <w:t xml:space="preserve"> </w:t>
+      </w:r>
+      <w:proofErr w:type="spellStart"/>
+      <w:r>
+        <w:rPr>
+          <w:rFonts w:ascii="Arial" w:hAnsi="Arial" w:cs="Arial"/>
+          <w:sz w:val="20"/>
+          <w:szCs w:val="20"/>
+          <w:lang w:val="en-GB" w:eastAsia="en-GB"/>
+        </w:rPr>
+        <w:t>case.pdf</w:t>
+      </w:r>
+      <w:proofErr w:type="spellEnd"/>
+      <w:r>
+        <w:rPr>
+          <w:rFonts w:ascii="Arial" w:hAnsi="Arial" w:cs="Arial"/>
+          <w:sz w:val="20"/>
+          <w:szCs w:val="20"/>
+          <w:lang w:val="en-GB" w:eastAsia="en-GB"/>
+        </w:rPr>
+        <w:t xml:space="preserve"> </w:t>
       </w:r>
       <w:r>
         <w:rPr>
@@ -3770,7 +3786,7 @@
           <v:shape id="_x0000_i1026" type="#_x0000_t75" style="width:348pt;height:255.75pt" o:ole="">
             <v:imagedata r:id="rId6" o:title=""/>
           </v:shape>
-          <o:OLEObject Type="Embed" ProgID="Visio.Drawing.11" ShapeID="_x0000_i1026" DrawAspect="Content" ObjectID="_1346771999" r:id="rId7"/>
+          <o:OLEObject Type="Embed" ProgID="Visio.Drawing.11" ShapeID="_x0000_i1026" DrawAspect="Content" ObjectID="_1346774646" r:id="rId7"/>
         </w:object>
       </w:r>
     </w:p>
@@ -7717,79 +7733,33 @@
       <w:pPr>
         <w:rPr>
           <w:highlight w:val="yellow"/>
-          <w:lang w:val="en-GB"/>
         </w:rPr>
       </w:pPr>
       <w:r>
         <w:rPr>
           <w:highlight w:val="yellow"/>
-          <w:lang w:val="en-GB"/>
-        </w:rPr>
-        <w:t xml:space="preserve">Interface CCU </w:t>
+        </w:rPr>
+        <w:t>Interface CCU og MWS/ECU.</w:t>
+      </w:r>
+    </w:p>
+    <w:p>
+      <w:r>
+        <w:rPr>
+          <w:highlight w:val="yellow"/>
+        </w:rPr>
+        <w:t xml:space="preserve">Interface CCU og </w:t>
       </w:r>
       <w:proofErr w:type="spellStart"/>
-      <w:proofErr w:type="gramStart"/>
       <w:r>
         <w:rPr>
           <w:highlight w:val="yellow"/>
-          <w:lang w:val="en-GB"/>
-        </w:rPr>
-        <w:t>og</w:t>
+        </w:rPr>
+        <w:t>DSS’er</w:t>
       </w:r>
       <w:proofErr w:type="spellEnd"/>
-      <w:proofErr w:type="gramEnd"/>
       <w:r>
         <w:rPr>
           <w:highlight w:val="yellow"/>
-          <w:lang w:val="en-GB"/>
-        </w:rPr>
-        <w:t xml:space="preserve"> MWS/ECU.</w:t>
-      </w:r>
-    </w:p>
-    <w:p>
-      <w:pPr>
-        <w:rPr>
-          <w:lang w:val="en-GB"/>
-        </w:rPr>
-      </w:pPr>
-      <w:r>
-        <w:rPr>
-          <w:highlight w:val="yellow"/>
-          <w:lang w:val="en-GB"/>
-        </w:rPr>
-        <w:t xml:space="preserve">Interface CCU </w:t>
-      </w:r>
-      <w:proofErr w:type="spellStart"/>
-      <w:proofErr w:type="gramStart"/>
-      <w:r>
-        <w:rPr>
-          <w:highlight w:val="yellow"/>
-          <w:lang w:val="en-GB"/>
-        </w:rPr>
-        <w:t>og</w:t>
-      </w:r>
-      <w:proofErr w:type="spellEnd"/>
-      <w:proofErr w:type="gramEnd"/>
-      <w:r>
-        <w:rPr>
-          <w:highlight w:val="yellow"/>
-          <w:lang w:val="en-GB"/>
-        </w:rPr>
-        <w:t xml:space="preserve"> </w:t>
-      </w:r>
-      <w:proofErr w:type="spellStart"/>
-      <w:r>
-        <w:rPr>
-          <w:highlight w:val="yellow"/>
-          <w:lang w:val="en-GB"/>
-        </w:rPr>
-        <w:t>DSS’er</w:t>
-      </w:r>
-      <w:proofErr w:type="spellEnd"/>
-      <w:r>
-        <w:rPr>
-          <w:highlight w:val="yellow"/>
-          <w:lang w:val="en-GB"/>
         </w:rPr>
         <w:t>.</w:t>
       </w:r>
@@ -15712,114 +15682,6 @@
               <w:rPr>
                 <w:lang w:val="en-GB"/>
               </w:rPr>
-              <w:t>FR-35</w:t>
-            </w:r>
-          </w:p>
-        </w:tc>
-        <w:tc>
-          <w:tcPr>
-            <w:tcW w:w="7969" w:type="dxa"/>
-          </w:tcPr>
-          <w:p>
-            <w:pPr>
-              <w:spacing w:after="0" w:line="240" w:lineRule="auto"/>
-              <w:rPr>
-                <w:lang w:val="en-GB"/>
-              </w:rPr>
-            </w:pPr>
-            <w:r>
-              <w:rPr>
-                <w:lang w:val="en-GB"/>
-              </w:rPr>
-              <w:t xml:space="preserve">The POD shall keep all sensitive data in an encrypted format as specified by the DOD sensitive data standard </w:t>
-            </w:r>
-            <w:r>
-              <w:rPr>
-                <w:i/>
-                <w:lang w:val="en-GB"/>
-              </w:rPr>
-              <w:t>SDS23v</w:t>
-            </w:r>
-            <w:r>
-              <w:rPr>
-                <w:lang w:val="en-GB"/>
-              </w:rPr>
-              <w:t>.</w:t>
-            </w:r>
-          </w:p>
-        </w:tc>
-      </w:tr>
-      <w:tr>
-        <w:tc>
-          <w:tcPr>
-            <w:tcW w:w="1275" w:type="dxa"/>
-          </w:tcPr>
-          <w:p>
-            <w:pPr>
-              <w:spacing w:after="0" w:line="240" w:lineRule="auto"/>
-              <w:jc w:val="center"/>
-              <w:rPr>
-                <w:lang w:val="en-GB"/>
-              </w:rPr>
-            </w:pPr>
-            <w:r>
-              <w:rPr>
-                <w:lang w:val="en-GB"/>
-              </w:rPr>
-              <w:t>FR-37</w:t>
-            </w:r>
-          </w:p>
-        </w:tc>
-        <w:tc>
-          <w:tcPr>
-            <w:tcW w:w="7969" w:type="dxa"/>
-          </w:tcPr>
-          <w:p>
-            <w:pPr>
-              <w:spacing w:after="0" w:line="240" w:lineRule="auto"/>
-              <w:rPr>
-                <w:lang w:val="en-GB"/>
-              </w:rPr>
-            </w:pPr>
-            <w:r>
-              <w:rPr>
-                <w:lang w:val="en-GB"/>
-              </w:rPr>
-              <w:t xml:space="preserve">The POD shall erase the decryption key using the DOD data wipe specification </w:t>
-            </w:r>
-            <w:r>
-              <w:rPr>
-                <w:i/>
-                <w:lang w:val="en-GB"/>
-              </w:rPr>
-              <w:t>DWS12g</w:t>
-            </w:r>
-            <w:r>
-              <w:rPr>
-                <w:lang w:val="en-GB"/>
-              </w:rPr>
-              <w:t>.</w:t>
-            </w:r>
-          </w:p>
-        </w:tc>
-      </w:tr>
-      <w:tr>
-        <w:tc>
-          <w:tcPr>
-            <w:tcW w:w="1275" w:type="dxa"/>
-          </w:tcPr>
-          <w:p>
-            <w:pPr>
-              <w:spacing w:after="0" w:line="240" w:lineRule="auto"/>
-              <w:jc w:val="center"/>
-              <w:rPr>
-                <w:lang w:val="en-GB"/>
-              </w:rPr>
-            </w:pPr>
-            <w:r>
-              <w:rPr>
-                <w:lang w:val="en-GB"/>
-              </w:rPr>
               <w:t>FR-39</w:t>
             </w:r>
           </w:p>
@@ -15875,8 +15737,13 @@
               <w:rPr>
                 <w:lang w:val="en-GB"/>
               </w:rPr>
-              <w:lastRenderedPageBreak/>
-              <w:t>The POD as a whole</w:t>
+              <w:t xml:space="preserve">The </w:t>
+            </w:r>
+            <w:r>
+              <w:rPr>
+                <w:lang w:val="en-GB"/>
+              </w:rPr>
+              <w:t>ECU</w:t>
             </w:r>
           </w:p>
           <w:p>
@@ -15897,6 +15764,20 @@
                 <w:lang w:val="en-GB"/>
               </w:rPr>
               <w:t xml:space="preserve"> The Magazines and DSS are not seen as LRUs and also do not have status reporting capabilities.</w:t>
+            </w:r>
+          </w:p>
+          <w:p>
+            <w:pPr>
+              <w:spacing w:after="0" w:line="240" w:lineRule="auto"/>
+              <w:rPr>
+                <w:lang w:val="en-GB"/>
+              </w:rPr>
+            </w:pPr>
+            <w:r>
+              <w:rPr>
+                <w:lang w:val="en-GB"/>
+              </w:rPr>
+              <w:t>INFO: It is assumed that the ECU has the ability to deliver this information.</w:t>
             </w:r>
           </w:p>
         </w:tc>
@@ -15977,57 +15858,32 @@
               <w:t>ECU operational status (OK, ERROR)</w:t>
             </w:r>
           </w:p>
-        </w:tc>
-      </w:tr>
-      <w:tr>
-        <w:tc>
-          <w:tcPr>
-            <w:tcW w:w="1275" w:type="dxa"/>
-          </w:tcPr>
-          <w:p>
-            <w:pPr>
-              <w:spacing w:after="0" w:line="240" w:lineRule="auto"/>
-              <w:jc w:val="center"/>
-              <w:rPr>
-                <w:lang w:val="en-GB"/>
-              </w:rPr>
-            </w:pPr>
-            <w:r>
-              <w:rPr>
-                <w:lang w:val="en-GB"/>
-              </w:rPr>
-              <w:t>FR-45</w:t>
-            </w:r>
-          </w:p>
-        </w:tc>
-        <w:tc>
-          <w:tcPr>
-            <w:tcW w:w="7969" w:type="dxa"/>
-          </w:tcPr>
-          <w:p>
-            <w:pPr>
-              <w:spacing w:after="0" w:line="240" w:lineRule="auto"/>
-              <w:rPr>
-                <w:lang w:val="en-GB"/>
-              </w:rPr>
-            </w:pPr>
-            <w:r>
-              <w:rPr>
-                <w:lang w:val="en-GB"/>
-              </w:rPr>
-              <w:t xml:space="preserve">The POD </w:t>
-            </w:r>
-            <w:r>
-              <w:rPr>
-                <w:lang w:val="en-GB"/>
-              </w:rPr>
-              <w:t xml:space="preserve">LRU status </w:t>
-            </w:r>
-            <w:r>
-              <w:rPr>
-                <w:lang w:val="en-GB"/>
-              </w:rPr>
-              <w:t>shall be reported in the POD status format specified under interfaces.</w:t>
+          <w:p>
+            <w:pPr>
+              <w:spacing w:after="0" w:line="240" w:lineRule="auto"/>
+              <w:rPr>
+                <w:lang w:val="en-GB"/>
+              </w:rPr>
+            </w:pPr>
+            <w:r>
+              <w:rPr>
+                <w:lang w:val="en-GB"/>
+              </w:rPr>
+              <w:t>INFO: It is assumed that the ECU has the ability to deliver this information.</w:t>
+            </w:r>
+          </w:p>
+          <w:p>
+            <w:pPr>
+              <w:spacing w:after="0" w:line="240" w:lineRule="auto"/>
+              <w:rPr>
+                <w:lang w:val="en-GB"/>
+              </w:rPr>
+            </w:pPr>
+            <w:r>
+              <w:rPr>
+                <w:lang w:val="en-GB"/>
+              </w:rPr>
+              <w:t>INFO: It is assumed that the ECU has a temperature sensor inside the POD and is able to deliver its reading on the data bus.</w:t>
             </w:r>
           </w:p>
         </w:tc>
@@ -16361,7 +16217,7 @@
     <w:p>
       <w:pPr>
         <w:rPr>
-          <w:lang w:val="en-US"/>
+          <w:lang w:val="en-GB"/>
         </w:rPr>
       </w:pPr>
     </w:p>
@@ -16369,19 +16225,25 @@
       <w:pPr>
         <w:pStyle w:val="Overskrift2"/>
         <w:numPr>
-          <w:ilvl w:val="2"/>
-          <w:numId w:val="14"/>
+          <w:ilvl w:val="1"/>
+          <w:numId w:val="2"/>
         </w:numPr>
-        <w:rPr>
-          <w:lang w:val="en-GB"/>
-        </w:rPr>
-      </w:pPr>
-      <w:r>
-        <w:rPr>
-          <w:lang w:val="en-GB"/>
-        </w:rPr>
-        <w:t>POD</w:t>
-      </w:r>
+      </w:pPr>
+      <w:bookmarkStart w:id="40" w:name="_Toc272784223"/>
+      <w:proofErr w:type="spellStart"/>
+      <w:r>
+        <w:t>Environment</w:t>
+      </w:r>
+      <w:proofErr w:type="spellEnd"/>
+      <w:r>
+        <w:t xml:space="preserve"> </w:t>
+      </w:r>
+      <w:proofErr w:type="spellStart"/>
+      <w:r>
+        <w:t>requirements</w:t>
+      </w:r>
+      <w:bookmarkEnd w:id="40"/>
+      <w:proofErr w:type="spellEnd"/>
     </w:p>
     <w:tbl>
       <w:tblPr>
@@ -16460,12 +16322,6 @@
                 <w:lang w:val="en-GB"/>
               </w:rPr>
             </w:pPr>
-            <w:r>
-              <w:rPr>
-                <w:lang w:val="en-GB"/>
-              </w:rPr>
-              <w:t>FR-33</w:t>
-            </w:r>
           </w:p>
         </w:tc>
         <w:tc>
@@ -16479,12 +16335,6 @@
                 <w:lang w:val="en-GB"/>
               </w:rPr>
             </w:pPr>
-            <w:r>
-              <w:rPr>
-                <w:lang w:val="en-GB"/>
-              </w:rPr>
-              <w:t>When the erasing of sensitive data procedure is initiated, the POD erase sensitive data discrete shall be set within 10ms.</w:t>
-            </w:r>
           </w:p>
         </w:tc>
       </w:tr>
@@ -16501,12 +16351,6 @@
                 <w:lang w:val="en-GB"/>
               </w:rPr>
             </w:pPr>
-            <w:r>
-              <w:rPr>
-                <w:lang w:val="en-GB"/>
-              </w:rPr>
-              <w:t>FR-38</w:t>
-            </w:r>
           </w:p>
         </w:tc>
         <w:tc>
@@ -16520,12 +16364,6 @@
                 <w:lang w:val="en-GB"/>
               </w:rPr>
             </w:pPr>
-            <w:r>
-              <w:rPr>
-                <w:lang w:val="en-GB"/>
-              </w:rPr>
-              <w:t>The POD sensitive data decryption key shall be erased within 100ms of receiving the erase signal.</w:t>
-            </w:r>
           </w:p>
         </w:tc>
       </w:tr>
@@ -16545,21 +16383,36 @@
           <w:numId w:val="2"/>
         </w:numPr>
       </w:pPr>
-      <w:bookmarkStart w:id="40" w:name="_Toc272784223"/>
+      <w:bookmarkStart w:id="41" w:name="_Toc272784224"/>
       <w:proofErr w:type="spellStart"/>
       <w:r>
-        <w:t>Environment</w:t>
+        <w:t>External</w:t>
       </w:r>
       <w:proofErr w:type="spellEnd"/>
       <w:r>
-        <w:t xml:space="preserve"> </w:t>
+        <w:t xml:space="preserve"> interface </w:t>
       </w:r>
       <w:proofErr w:type="spellStart"/>
       <w:r>
         <w:t>requirements</w:t>
       </w:r>
-      <w:bookmarkEnd w:id="40"/>
+      <w:bookmarkEnd w:id="41"/>
       <w:proofErr w:type="spellEnd"/>
+    </w:p>
+    <w:p>
+      <w:pPr>
+        <w:pStyle w:val="Overskrift2"/>
+        <w:numPr>
+          <w:ilvl w:val="2"/>
+          <w:numId w:val="2"/>
+        </w:numPr>
+      </w:pPr>
+      <w:r>
+        <w:rPr>
+          <w:lang w:val="en-GB"/>
+        </w:rPr>
+        <w:t>CCU</w:t>
+      </w:r>
     </w:p>
     <w:tbl>
       <w:tblPr>
@@ -16638,6 +16491,12 @@
                 <w:lang w:val="en-GB"/>
               </w:rPr>
             </w:pPr>
+            <w:r>
+              <w:rPr>
+                <w:lang w:val="en-GB"/>
+              </w:rPr>
+              <w:t>FR-15a</w:t>
+            </w:r>
           </w:p>
         </w:tc>
         <w:tc>
@@ -16651,6 +16510,24 @@
                 <w:lang w:val="en-GB"/>
               </w:rPr>
             </w:pPr>
+            <w:r>
+              <w:rPr>
+                <w:lang w:val="en-GB"/>
+              </w:rPr>
+              <w:t xml:space="preserve">The cockpit unit shall communicate with the aircraft mission computer via the planes main </w:t>
+            </w:r>
+            <w:r>
+              <w:rPr>
+                <w:lang w:val="en-GB"/>
+              </w:rPr>
+              <w:t>MIL-1553B</w:t>
+            </w:r>
+            <w:r>
+              <w:rPr>
+                <w:lang w:val="en-GB"/>
+              </w:rPr>
+              <w:t xml:space="preserve"> data bus.</w:t>
+            </w:r>
           </w:p>
         </w:tc>
       </w:tr>
@@ -16667,6 +16544,12 @@
                 <w:lang w:val="en-GB"/>
               </w:rPr>
             </w:pPr>
+            <w:r>
+              <w:rPr>
+                <w:lang w:val="en-GB"/>
+              </w:rPr>
+              <w:t>FR-15b</w:t>
+            </w:r>
           </w:p>
         </w:tc>
         <w:tc>
@@ -16680,6 +16563,160 @@
                 <w:lang w:val="en-GB"/>
               </w:rPr>
             </w:pPr>
+            <w:r>
+              <w:rPr>
+                <w:lang w:val="en-GB"/>
+              </w:rPr>
+              <w:t>The cockpit unit shall forward all threat data received from the MWS to the aircraft mission computer in body frame format.</w:t>
+            </w:r>
+          </w:p>
+        </w:tc>
+      </w:tr>
+      <w:tr>
+        <w:tc>
+          <w:tcPr>
+            <w:tcW w:w="1275" w:type="dxa"/>
+          </w:tcPr>
+          <w:p>
+            <w:pPr>
+              <w:spacing w:after="0" w:line="240" w:lineRule="auto"/>
+              <w:jc w:val="center"/>
+              <w:rPr>
+                <w:lang w:val="en-GB"/>
+              </w:rPr>
+            </w:pPr>
+            <w:r>
+              <w:rPr>
+                <w:lang w:val="en-GB"/>
+              </w:rPr>
+              <w:t>FR-17</w:t>
+            </w:r>
+          </w:p>
+        </w:tc>
+        <w:tc>
+          <w:tcPr>
+            <w:tcW w:w="7969" w:type="dxa"/>
+          </w:tcPr>
+          <w:p>
+            <w:pPr>
+              <w:spacing w:after="0" w:line="240" w:lineRule="auto"/>
+              <w:rPr>
+                <w:lang w:val="en-GB"/>
+              </w:rPr>
+            </w:pPr>
+            <w:r>
+              <w:rPr>
+                <w:lang w:val="en-GB"/>
+              </w:rPr>
+              <w:t xml:space="preserve">The cockpit unit shall use the NATO dispenser threat format </w:t>
+            </w:r>
+            <w:r>
+              <w:rPr>
+                <w:i/>
+                <w:lang w:val="en-GB"/>
+              </w:rPr>
+              <w:t>DF14b</w:t>
+            </w:r>
+            <w:r>
+              <w:rPr>
+                <w:lang w:val="en-GB"/>
+              </w:rPr>
+              <w:t xml:space="preserve"> to forward threat data to the aircraft mission computer.</w:t>
+            </w:r>
+          </w:p>
+        </w:tc>
+      </w:tr>
+      <w:tr>
+        <w:tc>
+          <w:tcPr>
+            <w:tcW w:w="1275" w:type="dxa"/>
+          </w:tcPr>
+          <w:p>
+            <w:pPr>
+              <w:spacing w:after="0" w:line="240" w:lineRule="auto"/>
+              <w:jc w:val="center"/>
+              <w:rPr>
+                <w:lang w:val="en-GB"/>
+              </w:rPr>
+            </w:pPr>
+            <w:r>
+              <w:rPr>
+                <w:lang w:val="en-GB"/>
+              </w:rPr>
+              <w:t>FR-30</w:t>
+            </w:r>
+          </w:p>
+        </w:tc>
+        <w:tc>
+          <w:tcPr>
+            <w:tcW w:w="7969" w:type="dxa"/>
+          </w:tcPr>
+          <w:p>
+            <w:pPr>
+              <w:spacing w:after="0" w:line="240" w:lineRule="auto"/>
+              <w:rPr>
+                <w:lang w:val="en-GB"/>
+              </w:rPr>
+            </w:pPr>
+            <w:r>
+              <w:rPr>
+                <w:lang w:val="en-GB"/>
+              </w:rPr>
+              <w:t xml:space="preserve">The cockpit unit shall </w:t>
+            </w:r>
+            <w:r>
+              <w:rPr>
+                <w:lang w:val="en-GB"/>
+              </w:rPr>
+              <w:t>receive an input discrete which when set to logic 0 shall</w:t>
+            </w:r>
+            <w:r>
+              <w:rPr>
+                <w:lang w:val="en-GB"/>
+              </w:rPr>
+              <w:t xml:space="preserve"> trigger the erasing of sensitive data procedure. </w:t>
+            </w:r>
+          </w:p>
+        </w:tc>
+      </w:tr>
+      <w:tr>
+        <w:tc>
+          <w:tcPr>
+            <w:tcW w:w="1275" w:type="dxa"/>
+          </w:tcPr>
+          <w:p>
+            <w:pPr>
+              <w:spacing w:after="0" w:line="240" w:lineRule="auto"/>
+              <w:jc w:val="center"/>
+              <w:rPr>
+                <w:lang w:val="en-GB"/>
+              </w:rPr>
+            </w:pPr>
+            <w:r>
+              <w:rPr>
+                <w:lang w:val="en-GB"/>
+              </w:rPr>
+              <w:t>FR-47</w:t>
+            </w:r>
+          </w:p>
+        </w:tc>
+        <w:tc>
+          <w:tcPr>
+            <w:tcW w:w="7969" w:type="dxa"/>
+          </w:tcPr>
+          <w:p>
+            <w:pPr>
+              <w:spacing w:after="0" w:line="240" w:lineRule="auto"/>
+              <w:rPr>
+                <w:lang w:val="en-GB"/>
+              </w:rPr>
+            </w:pPr>
+            <w:r>
+              <w:rPr>
+                <w:lang w:val="en-GB"/>
+              </w:rPr>
+              <w:t>The cockpit unit shall include a consent button to use with semi-automatic dispensing.</w:t>
+            </w:r>
           </w:p>
         </w:tc>
       </w:tr>
@@ -16690,30 +16727,6 @@
           <w:lang w:val="en-GB"/>
         </w:rPr>
       </w:pPr>
-    </w:p>
-    <w:p>
-      <w:pPr>
-        <w:pStyle w:val="Overskrift2"/>
-        <w:numPr>
-          <w:ilvl w:val="1"/>
-          <w:numId w:val="2"/>
-        </w:numPr>
-      </w:pPr>
-      <w:bookmarkStart w:id="41" w:name="_Toc272784224"/>
-      <w:proofErr w:type="spellStart"/>
-      <w:r>
-        <w:t>External</w:t>
-      </w:r>
-      <w:proofErr w:type="spellEnd"/>
-      <w:r>
-        <w:t xml:space="preserve"> interface </w:t>
-      </w:r>
-      <w:proofErr w:type="spellStart"/>
-      <w:r>
-        <w:t>requirements</w:t>
-      </w:r>
-      <w:bookmarkEnd w:id="41"/>
-      <w:proofErr w:type="spellEnd"/>
     </w:p>
     <w:p>
       <w:pPr>
@@ -16722,12 +16735,16 @@
           <w:ilvl w:val="2"/>
           <w:numId w:val="2"/>
         </w:numPr>
-      </w:pPr>
-      <w:r>
-        <w:rPr>
-          <w:lang w:val="en-GB"/>
-        </w:rPr>
-        <w:t>CCU</w:t>
+        <w:rPr>
+          <w:lang w:val="en-GB"/>
+        </w:rPr>
+      </w:pPr>
+      <w:r>
+        <w:rPr>
+          <w:lang w:val="en-GB"/>
+        </w:rPr>
+        <w:lastRenderedPageBreak/>
+        <w:t>POD</w:t>
       </w:r>
     </w:p>
     <w:tbl>
@@ -16811,7 +16828,7 @@
               <w:rPr>
                 <w:lang w:val="en-GB"/>
               </w:rPr>
-              <w:t>FR-15a</w:t>
+              <w:t>FR-10</w:t>
             </w:r>
           </w:p>
         </w:tc>
@@ -16830,19 +16847,20 @@
               <w:rPr>
                 <w:lang w:val="en-GB"/>
               </w:rPr>
-              <w:t xml:space="preserve">The cockpit unit shall communicate with the aircraft mission computer via the planes main </w:t>
-            </w:r>
-            <w:r>
-              <w:rPr>
-                <w:lang w:val="en-GB"/>
-              </w:rPr>
-              <w:t>MIL-1553B</w:t>
-            </w:r>
-            <w:r>
-              <w:rPr>
-                <w:lang w:val="en-GB"/>
-              </w:rPr>
-              <w:t xml:space="preserve"> data bus.</w:t>
+              <w:t xml:space="preserve">The POD shall support standard NATO dispenser magazines type </w:t>
+            </w:r>
+            <w:r>
+              <w:rPr>
+                <w:i/>
+                <w:lang w:val="en-GB"/>
+              </w:rPr>
+              <w:t>DM30p</w:t>
+            </w:r>
+            <w:r>
+              <w:rPr>
+                <w:lang w:val="en-GB"/>
+              </w:rPr>
+              <w:t>.</w:t>
             </w:r>
           </w:p>
         </w:tc>
@@ -16864,8 +16882,7 @@
               <w:rPr>
                 <w:lang w:val="en-GB"/>
               </w:rPr>
-              <w:lastRenderedPageBreak/>
-              <w:t>FR-15b</w:t>
+              <w:t>FR-14</w:t>
             </w:r>
           </w:p>
         </w:tc>
@@ -16884,143 +16901,20 @@
               <w:rPr>
                 <w:lang w:val="en-GB"/>
               </w:rPr>
-              <w:t>The cockpit unit shall forward all threat data received from the MWS to the aircraft mission computer in body frame format.</w:t>
-            </w:r>
-          </w:p>
-        </w:tc>
-      </w:tr>
-      <w:tr>
-        <w:tc>
-          <w:tcPr>
-            <w:tcW w:w="1275" w:type="dxa"/>
-          </w:tcPr>
-          <w:p>
-            <w:pPr>
-              <w:spacing w:after="0" w:line="240" w:lineRule="auto"/>
-              <w:jc w:val="center"/>
-              <w:rPr>
-                <w:lang w:val="en-GB"/>
-              </w:rPr>
-            </w:pPr>
-            <w:r>
-              <w:rPr>
-                <w:lang w:val="en-GB"/>
-              </w:rPr>
-              <w:t>FR-17</w:t>
-            </w:r>
-          </w:p>
-        </w:tc>
-        <w:tc>
-          <w:tcPr>
-            <w:tcW w:w="7969" w:type="dxa"/>
-          </w:tcPr>
-          <w:p>
-            <w:pPr>
-              <w:spacing w:after="0" w:line="240" w:lineRule="auto"/>
-              <w:rPr>
-                <w:lang w:val="en-GB"/>
-              </w:rPr>
-            </w:pPr>
-            <w:r>
-              <w:rPr>
-                <w:lang w:val="en-GB"/>
-              </w:rPr>
-              <w:t xml:space="preserve">The cockpit unit shall use the NATO dispenser threat format </w:t>
+              <w:t xml:space="preserve">The POD shall be mounted by two T-hooks as specified by the F-16 POD mounting standard </w:t>
             </w:r>
             <w:r>
               <w:rPr>
                 <w:i/>
                 <w:lang w:val="en-GB"/>
               </w:rPr>
-              <w:t>DF14b</w:t>
-            </w:r>
-            <w:r>
-              <w:rPr>
-                <w:lang w:val="en-GB"/>
-              </w:rPr>
-              <w:t xml:space="preserve"> to forward threat data to the aircraft mission computer.</w:t>
-            </w:r>
-          </w:p>
-        </w:tc>
-      </w:tr>
-      <w:tr>
-        <w:tc>
-          <w:tcPr>
-            <w:tcW w:w="1275" w:type="dxa"/>
-          </w:tcPr>
-          <w:p>
-            <w:pPr>
-              <w:spacing w:after="0" w:line="240" w:lineRule="auto"/>
-              <w:jc w:val="center"/>
-              <w:rPr>
-                <w:lang w:val="en-GB"/>
-              </w:rPr>
-            </w:pPr>
-            <w:r>
-              <w:rPr>
-                <w:lang w:val="en-GB"/>
-              </w:rPr>
-              <w:t>FR-30</w:t>
-            </w:r>
-          </w:p>
-        </w:tc>
-        <w:tc>
-          <w:tcPr>
-            <w:tcW w:w="7969" w:type="dxa"/>
-          </w:tcPr>
-          <w:p>
-            <w:pPr>
-              <w:spacing w:after="0" w:line="240" w:lineRule="auto"/>
-              <w:rPr>
-                <w:lang w:val="en-GB"/>
-              </w:rPr>
-            </w:pPr>
-            <w:r>
-              <w:rPr>
-                <w:lang w:val="en-GB"/>
-              </w:rPr>
-              <w:t xml:space="preserve">The cockpit unit shall include a button to trigger the erasing of sensitive data procedure. </w:t>
-            </w:r>
-          </w:p>
-        </w:tc>
-      </w:tr>
-      <w:tr>
-        <w:tc>
-          <w:tcPr>
-            <w:tcW w:w="1275" w:type="dxa"/>
-          </w:tcPr>
-          <w:p>
-            <w:pPr>
-              <w:spacing w:after="0" w:line="240" w:lineRule="auto"/>
-              <w:jc w:val="center"/>
-              <w:rPr>
-                <w:lang w:val="en-GB"/>
-              </w:rPr>
-            </w:pPr>
-            <w:r>
-              <w:rPr>
-                <w:lang w:val="en-GB"/>
-              </w:rPr>
-              <w:t>FR-47</w:t>
-            </w:r>
-          </w:p>
-        </w:tc>
-        <w:tc>
-          <w:tcPr>
-            <w:tcW w:w="7969" w:type="dxa"/>
-          </w:tcPr>
-          <w:p>
-            <w:pPr>
-              <w:spacing w:after="0" w:line="240" w:lineRule="auto"/>
-              <w:rPr>
-                <w:lang w:val="en-GB"/>
-              </w:rPr>
-            </w:pPr>
-            <w:r>
-              <w:rPr>
-                <w:lang w:val="en-GB"/>
-              </w:rPr>
-              <w:t>The cockpit unit shall include a consent button to use with semi-automatic dispensing.</w:t>
+              <w:t>PM11b</w:t>
+            </w:r>
+            <w:r>
+              <w:rPr>
+                <w:lang w:val="en-GB"/>
+              </w:rPr>
+              <w:t>.</w:t>
             </w:r>
           </w:p>
         </w:tc>
@@ -17028,6 +16922,8 @@
     </w:tbl>
     <w:p>
       <w:pPr>
+        <w:pStyle w:val="Listeafsnit"/>
+        <w:ind w:left="0"/>
         <w:rPr>
           <w:lang w:val="en-GB"/>
         </w:rPr>
@@ -17037,18 +16933,18 @@
       <w:pPr>
         <w:pStyle w:val="Overskrift2"/>
         <w:numPr>
-          <w:ilvl w:val="2"/>
-          <w:numId w:val="2"/>
+          <w:ilvl w:val="1"/>
+          <w:numId w:val="14"/>
         </w:numPr>
         <w:rPr>
-          <w:lang w:val="en-GB"/>
-        </w:rPr>
-      </w:pPr>
-      <w:r>
-        <w:rPr>
-          <w:lang w:val="en-GB"/>
-        </w:rPr>
-        <w:t>POD</w:t>
+          <w:lang w:val="en-US"/>
+        </w:rPr>
+      </w:pPr>
+      <w:r>
+        <w:rPr>
+          <w:lang w:val="en-US"/>
+        </w:rPr>
+        <w:t>Internal interface requirements (POD and CCU)</w:t>
       </w:r>
     </w:p>
     <w:tbl>
@@ -17132,7 +17028,7 @@
               <w:rPr>
                 <w:lang w:val="en-GB"/>
               </w:rPr>
-              <w:t>FR-10</w:t>
+              <w:t>FR-18a</w:t>
             </w:r>
           </w:p>
         </w:tc>
@@ -17151,20 +17047,32 @@
               <w:rPr>
                 <w:lang w:val="en-GB"/>
               </w:rPr>
-              <w:t xml:space="preserve">The POD shall support standard NATO dispenser magazines type </w:t>
+              <w:t xml:space="preserve">The </w:t>
+            </w:r>
+            <w:r>
+              <w:rPr>
+                <w:lang w:val="en-GB"/>
+              </w:rPr>
+              <w:t>ECU</w:t>
+            </w:r>
+            <w:r>
+              <w:rPr>
+                <w:lang w:val="en-GB"/>
+              </w:rPr>
+              <w:t xml:space="preserve"> shall communicate with the cockpit unit via a dedicated </w:t>
             </w:r>
             <w:r>
               <w:rPr>
                 <w:i/>
                 <w:lang w:val="en-GB"/>
               </w:rPr>
-              <w:t>DM30p</w:t>
-            </w:r>
-            <w:r>
-              <w:rPr>
-                <w:lang w:val="en-GB"/>
-              </w:rPr>
-              <w:t>.</w:t>
+              <w:t>MIL-1553B</w:t>
+            </w:r>
+            <w:r>
+              <w:rPr>
+                <w:lang w:val="en-GB"/>
+              </w:rPr>
+              <w:t xml:space="preserve"> data bus. </w:t>
             </w:r>
           </w:p>
         </w:tc>
@@ -17186,7 +17094,7 @@
               <w:rPr>
                 <w:lang w:val="en-GB"/>
               </w:rPr>
-              <w:t>FR-14</w:t>
+              <w:t>FR-18b</w:t>
             </w:r>
           </w:p>
         </w:tc>
@@ -17205,112 +17113,32 @@
               <w:rPr>
                 <w:lang w:val="en-GB"/>
               </w:rPr>
-              <w:t xml:space="preserve">The POD shall be mounted by two T-hooks as specified by the F-16 POD mounting standard </w:t>
+              <w:t xml:space="preserve">The </w:t>
+            </w:r>
+            <w:r>
+              <w:rPr>
+                <w:lang w:val="en-GB"/>
+              </w:rPr>
+              <w:t>ECU</w:t>
+            </w:r>
+            <w:r>
+              <w:rPr>
+                <w:lang w:val="en-GB"/>
+              </w:rPr>
+              <w:t xml:space="preserve"> shall forward threat data to the cockpit unit in NATO dispenser threat format </w:t>
             </w:r>
             <w:r>
               <w:rPr>
                 <w:i/>
                 <w:lang w:val="en-GB"/>
               </w:rPr>
-              <w:t>PM11b</w:t>
+              <w:t>DF14b</w:t>
             </w:r>
             <w:r>
               <w:rPr>
                 <w:lang w:val="en-GB"/>
               </w:rPr>
               <w:t>.</w:t>
-            </w:r>
-          </w:p>
-        </w:tc>
-      </w:tr>
-    </w:tbl>
-    <w:p>
-      <w:pPr>
-        <w:pStyle w:val="Listeafsnit"/>
-        <w:ind w:left="0"/>
-        <w:rPr>
-          <w:lang w:val="en-GB"/>
-        </w:rPr>
-      </w:pPr>
-    </w:p>
-    <w:p>
-      <w:pPr>
-        <w:pStyle w:val="Overskrift2"/>
-        <w:numPr>
-          <w:ilvl w:val="1"/>
-          <w:numId w:val="14"/>
-        </w:numPr>
-        <w:rPr>
-          <w:lang w:val="en-US"/>
-        </w:rPr>
-      </w:pPr>
-      <w:r>
-        <w:rPr>
-          <w:lang w:val="en-US"/>
-        </w:rPr>
-        <w:t>Internal interface requirements (POD and CCU)</w:t>
-      </w:r>
-    </w:p>
-    <w:tbl>
-      <w:tblPr>
-        <w:tblW w:w="0" w:type="auto"/>
-        <w:tblInd w:w="534" w:type="dxa"/>
-        <w:tblBorders>
-          <w:top w:val="single" w:sz="4" w:space="0" w:color="000000"/>
-          <w:left w:val="single" w:sz="4" w:space="0" w:color="000000"/>
-          <w:bottom w:val="single" w:sz="4" w:space="0" w:color="000000"/>
-          <w:right w:val="single" w:sz="4" w:space="0" w:color="000000"/>
-          <w:insideH w:val="single" w:sz="4" w:space="0" w:color="000000"/>
-          <w:insideV w:val="single" w:sz="4" w:space="0" w:color="000000"/>
-        </w:tblBorders>
-        <w:tblLook w:val="00A0"/>
-      </w:tblPr>
-      <w:tblGrid>
-        <w:gridCol w:w="1275"/>
-        <w:gridCol w:w="7969"/>
-      </w:tblGrid>
-      <w:tr>
-        <w:tc>
-          <w:tcPr>
-            <w:tcW w:w="1275" w:type="dxa"/>
-          </w:tcPr>
-          <w:p>
-            <w:pPr>
-              <w:spacing w:after="0" w:line="240" w:lineRule="auto"/>
-              <w:jc w:val="center"/>
-              <w:rPr>
-                <w:b/>
-                <w:lang w:val="en-GB"/>
-              </w:rPr>
-            </w:pPr>
-            <w:r>
-              <w:rPr>
-                <w:b/>
-                <w:lang w:val="en-GB"/>
-              </w:rPr>
-              <w:t>REQ ID</w:t>
-            </w:r>
-          </w:p>
-        </w:tc>
-        <w:tc>
-          <w:tcPr>
-            <w:tcW w:w="7969" w:type="dxa"/>
-          </w:tcPr>
-          <w:p>
-            <w:pPr>
-              <w:spacing w:after="0" w:line="240" w:lineRule="auto"/>
-              <w:jc w:val="center"/>
-              <w:rPr>
-                <w:b/>
-                <w:lang w:val="en-GB"/>
-              </w:rPr>
-            </w:pPr>
-            <w:r>
-              <w:rPr>
-                <w:b/>
-                <w:lang w:val="en-GB"/>
-              </w:rPr>
-              <w:t>Requirement</w:t>
             </w:r>
           </w:p>
         </w:tc>
@@ -17332,7 +17160,7 @@
               <w:rPr>
                 <w:lang w:val="en-GB"/>
               </w:rPr>
-              <w:t>FR-18a</w:t>
+              <w:t>FR-46</w:t>
             </w:r>
           </w:p>
         </w:tc>
@@ -17351,32 +17179,19 @@
               <w:rPr>
                 <w:lang w:val="en-GB"/>
               </w:rPr>
-              <w:t xml:space="preserve">The </w:t>
-            </w:r>
-            <w:r>
-              <w:rPr>
-                <w:lang w:val="en-GB"/>
-              </w:rPr>
-              <w:t>ECU</w:t>
-            </w:r>
-            <w:r>
-              <w:rPr>
-                <w:lang w:val="en-GB"/>
-              </w:rPr>
-              <w:t xml:space="preserve"> shall communicate with the cockpit unit via a dedicated </w:t>
-            </w:r>
-            <w:r>
-              <w:rPr>
-                <w:i/>
-                <w:lang w:val="en-GB"/>
-              </w:rPr>
-              <w:t>MIL-1553B</w:t>
-            </w:r>
-            <w:r>
-              <w:rPr>
-                <w:lang w:val="en-GB"/>
-              </w:rPr>
-              <w:t xml:space="preserve"> data bus. </w:t>
+              <w:t xml:space="preserve">The cockpit unit shall display the LRU status received from the </w:t>
+            </w:r>
+            <w:r>
+              <w:rPr>
+                <w:lang w:val="en-GB"/>
+              </w:rPr>
+              <w:t>POD</w:t>
+            </w:r>
+            <w:r>
+              <w:rPr>
+                <w:lang w:val="en-GB"/>
+              </w:rPr>
+              <w:t xml:space="preserve"> as indicated by the LRU status display specification.</w:t>
             </w:r>
           </w:p>
         </w:tc>
@@ -17385,6 +17200,12 @@
         <w:tc>
           <w:tcPr>
             <w:tcW w:w="1275" w:type="dxa"/>
+            <w:tcBorders>
+              <w:top w:val="single" w:sz="4" w:space="0" w:color="000000"/>
+              <w:left w:val="single" w:sz="4" w:space="0" w:color="000000"/>
+              <w:bottom w:val="single" w:sz="4" w:space="0" w:color="000000"/>
+              <w:right w:val="single" w:sz="4" w:space="0" w:color="000000"/>
+            </w:tcBorders>
           </w:tcPr>
           <w:p>
             <w:pPr>
@@ -17398,133 +17219,70 @@
               <w:rPr>
                 <w:lang w:val="en-GB"/>
               </w:rPr>
-              <w:t>FR-18b</w:t>
+              <w:t>FR-45</w:t>
             </w:r>
           </w:p>
         </w:tc>
         <w:tc>
           <w:tcPr>
             <w:tcW w:w="7969" w:type="dxa"/>
-          </w:tcPr>
-          <w:p>
-            <w:pPr>
-              <w:spacing w:after="0" w:line="240" w:lineRule="auto"/>
-              <w:rPr>
-                <w:lang w:val="en-GB"/>
-              </w:rPr>
-            </w:pPr>
-            <w:r>
-              <w:rPr>
-                <w:lang w:val="en-GB"/>
-              </w:rPr>
-              <w:t xml:space="preserve">The </w:t>
-            </w:r>
-            <w:r>
-              <w:rPr>
-                <w:lang w:val="en-GB"/>
-              </w:rPr>
-              <w:t>ECU</w:t>
-            </w:r>
-            <w:r>
-              <w:rPr>
-                <w:lang w:val="en-GB"/>
-              </w:rPr>
-              <w:t xml:space="preserve"> shall forward threat data to the cockpit unit in NATO dispenser threat format </w:t>
-            </w:r>
-            <w:r>
-              <w:rPr>
-                <w:i/>
-                <w:lang w:val="en-GB"/>
-              </w:rPr>
-              <w:t>DF14b</w:t>
-            </w:r>
-            <w:r>
-              <w:rPr>
-                <w:lang w:val="en-GB"/>
-              </w:rPr>
-              <w:t>.</w:t>
-            </w:r>
-          </w:p>
-        </w:tc>
-      </w:tr>
-      <w:tr>
-        <w:tc>
-          <w:tcPr>
-            <w:tcW w:w="1275" w:type="dxa"/>
-          </w:tcPr>
-          <w:p>
-            <w:pPr>
-              <w:spacing w:after="0" w:line="240" w:lineRule="auto"/>
-              <w:jc w:val="center"/>
-              <w:rPr>
-                <w:lang w:val="en-GB"/>
-              </w:rPr>
-            </w:pPr>
-            <w:r>
-              <w:rPr>
-                <w:lang w:val="en-GB"/>
-              </w:rPr>
-              <w:t>FR-36</w:t>
-            </w:r>
-          </w:p>
-        </w:tc>
-        <w:tc>
-          <w:tcPr>
-            <w:tcW w:w="7969" w:type="dxa"/>
-          </w:tcPr>
-          <w:p>
-            <w:pPr>
-              <w:spacing w:after="0" w:line="240" w:lineRule="auto"/>
-              <w:rPr>
-                <w:lang w:val="en-GB"/>
-              </w:rPr>
-            </w:pPr>
-            <w:r>
-              <w:rPr>
-                <w:lang w:val="en-GB"/>
-              </w:rPr>
-              <w:t>The POD shall receive a discrete signal to indicate that it should erase its sensitive data, i.e. erase the decryption key.</w:t>
-            </w:r>
-          </w:p>
-        </w:tc>
-      </w:tr>
-      <w:tr>
-        <w:tc>
-          <w:tcPr>
-            <w:tcW w:w="1275" w:type="dxa"/>
-          </w:tcPr>
-          <w:p>
-            <w:pPr>
-              <w:spacing w:after="0" w:line="240" w:lineRule="auto"/>
-              <w:jc w:val="center"/>
-              <w:rPr>
-                <w:lang w:val="en-GB"/>
-              </w:rPr>
-            </w:pPr>
-            <w:r>
-              <w:rPr>
-                <w:lang w:val="en-GB"/>
-              </w:rPr>
-              <w:t>FR-46</w:t>
-            </w:r>
-          </w:p>
-        </w:tc>
-        <w:tc>
-          <w:tcPr>
-            <w:tcW w:w="7969" w:type="dxa"/>
-          </w:tcPr>
-          <w:p>
-            <w:pPr>
-              <w:spacing w:after="0" w:line="240" w:lineRule="auto"/>
-              <w:rPr>
-                <w:lang w:val="en-GB"/>
-              </w:rPr>
-            </w:pPr>
-            <w:r>
-              <w:rPr>
-                <w:lang w:val="en-GB"/>
-              </w:rPr>
-              <w:t>The cockpit unit shall display the LRU status received from the POD as indicated by the LRU status display specification.</w:t>
+            <w:tcBorders>
+              <w:top w:val="single" w:sz="4" w:space="0" w:color="000000"/>
+              <w:left w:val="single" w:sz="4" w:space="0" w:color="000000"/>
+              <w:bottom w:val="single" w:sz="4" w:space="0" w:color="000000"/>
+              <w:right w:val="single" w:sz="4" w:space="0" w:color="000000"/>
+            </w:tcBorders>
+          </w:tcPr>
+          <w:p>
+            <w:pPr>
+              <w:spacing w:after="0" w:line="240" w:lineRule="auto"/>
+              <w:rPr>
+                <w:lang w:val="en-GB"/>
+              </w:rPr>
+            </w:pPr>
+            <w:r>
+              <w:rPr>
+                <w:lang w:val="en-GB"/>
+              </w:rPr>
+              <w:t xml:space="preserve">The POD </w:t>
+            </w:r>
+            <w:r>
+              <w:rPr>
+                <w:lang w:val="en-GB"/>
+              </w:rPr>
+              <w:t xml:space="preserve">LRU status </w:t>
+            </w:r>
+            <w:r>
+              <w:rPr>
+                <w:lang w:val="en-GB"/>
+              </w:rPr>
+              <w:t>shall be reported in the POD status format specified under interfaces.</w:t>
+            </w:r>
+          </w:p>
+          <w:p>
+            <w:pPr>
+              <w:spacing w:after="0" w:line="240" w:lineRule="auto"/>
+              <w:rPr>
+                <w:lang w:val="en-GB"/>
+              </w:rPr>
+            </w:pPr>
+            <w:r>
+              <w:rPr>
+                <w:lang w:val="en-GB"/>
+              </w:rPr>
+              <w:t>INFO: This interface is specified by the ECU (</w:t>
+            </w:r>
+            <w:r>
+              <w:rPr>
+                <w:lang w:val="en-GB"/>
+              </w:rPr>
+              <w:t>GFE</w:t>
+            </w:r>
+            <w:r>
+              <w:rPr>
+                <w:lang w:val="en-GB"/>
+              </w:rPr>
+              <w:t>).</w:t>
             </w:r>
           </w:p>
         </w:tc>
@@ -17875,7 +17633,6 @@
               <w:rPr>
                 <w:lang w:val="en-GB"/>
               </w:rPr>
-              <w:lastRenderedPageBreak/>
               <w:t xml:space="preserve">Controlling power on/off, for the dispensing system and the MWS shall be done by a secured switch </w:t>
             </w:r>
             <w:proofErr w:type="spellStart"/>
@@ -18016,7 +17773,14 @@
               <w:rPr>
                 <w:lang w:val="en-GB"/>
               </w:rPr>
-              <w:t>Using an oscilloscope and checking the delay from turning on the switch to the “operational led” is on</w:t>
+              <w:t xml:space="preserve">Using an oscilloscope and checking the delay from turning on the switch to the “operational </w:t>
+            </w:r>
+            <w:r>
+              <w:rPr>
+                <w:lang w:val="en-GB"/>
+              </w:rPr>
+              <w:lastRenderedPageBreak/>
+              <w:t>led” is on</w:t>
             </w:r>
           </w:p>
         </w:tc>
@@ -18040,6 +17804,7 @@
               <w:rPr>
                 <w:lang w:val="en-GB"/>
               </w:rPr>
+              <w:lastRenderedPageBreak/>
               <w:t>UR-11 indirect</w:t>
             </w:r>
           </w:p>
@@ -18097,6 +17862,7 @@
               <w:rPr>
                 <w:lang w:val="en-GB"/>
               </w:rPr>
+              <w:lastRenderedPageBreak/>
               <w:t>When turning off power a maximum of 2 seconds will last before the system is fully closed down</w:t>
             </w:r>
           </w:p>
@@ -18990,14 +18756,7 @@
               <w:rPr>
                 <w:lang w:val="en-GB"/>
               </w:rPr>
-              <w:t xml:space="preserve">All data concerning the Threat patterns shall be </w:t>
-            </w:r>
-            <w:r>
-              <w:rPr>
-                <w:lang w:val="en-GB"/>
-              </w:rPr>
-              <w:lastRenderedPageBreak/>
-              <w:t xml:space="preserve">handled by the </w:t>
+              <w:t xml:space="preserve">All data concerning the Threat patterns shall be handled by the </w:t>
             </w:r>
             <w:proofErr w:type="spellStart"/>
             <w:r>
@@ -19355,7 +19114,7 @@
           <v:shape id="_x0000_i1028" type="#_x0000_t75" style="width:352.5pt;height:258.75pt" o:ole="">
             <v:imagedata r:id="rId6" o:title=""/>
           </v:shape>
-          <o:OLEObject Type="Embed" ProgID="Visio.Drawing.11" ShapeID="_x0000_i1028" DrawAspect="Content" ObjectID="_1346772000" r:id="rId9"/>
+          <o:OLEObject Type="Embed" ProgID="Visio.Drawing.11" ShapeID="_x0000_i1028" DrawAspect="Content" ObjectID="_1346774647" r:id="rId9"/>
         </w:object>
       </w:r>
     </w:p>

</xml_diff>

<commit_message>
New structure of functional requirements
</commit_message>
<xml_diff>
--- a/Sysreq/SRS Missile Warning System.docx
+++ b/Sysreq/SRS Missile Warning System.docx
@@ -1893,18 +1893,8 @@
                 <w:szCs w:val="24"/>
                 <w:lang w:val="en-GB"/>
               </w:rPr>
-              <w:t xml:space="preserve"> </w:t>
-            </w:r>
-            <w:proofErr w:type="spellStart"/>
-            <w:r>
-              <w:rPr>
-                <w:sz w:val="24"/>
-                <w:szCs w:val="24"/>
-                <w:lang w:val="en-GB"/>
-              </w:rPr>
-              <w:t>case.pdf</w:t>
-            </w:r>
-            <w:proofErr w:type="spellEnd"/>
+              <w:t xml:space="preserve"> case.pdf</w:t>
+            </w:r>
           </w:p>
         </w:tc>
         <w:tc>
@@ -2364,7 +2354,7 @@
             <v:path o:extrusionok="f" gradientshapeok="t" o:connecttype="rect"/>
             <o:lock v:ext="edit" aspectratio="t"/>
           </v:shapetype>
-          <v:shape id="_x0000_i1028" type="#_x0000_t75" style="width:419.25pt;height:419.25pt">
+          <v:shape id="_x0000_i1025" type="#_x0000_t75" style="width:419.25pt;height:419.25pt">
             <v:imagedata r:id="rId5" o:title="system_drawing"/>
           </v:shape>
         </w:pict>
@@ -2852,27 +2842,7 @@
           <w:szCs w:val="20"/>
           <w:lang w:val="en-GB" w:eastAsia="en-GB"/>
         </w:rPr>
-        <w:t xml:space="preserve"> </w:t>
-      </w:r>
-      <w:proofErr w:type="spellStart"/>
-      <w:r>
-        <w:rPr>
-          <w:rFonts w:ascii="Arial" w:hAnsi="Arial" w:cs="Arial"/>
-          <w:sz w:val="20"/>
-          <w:szCs w:val="20"/>
-          <w:lang w:val="en-GB" w:eastAsia="en-GB"/>
-        </w:rPr>
-        <w:t>case.pdf</w:t>
-      </w:r>
-      <w:proofErr w:type="spellEnd"/>
-      <w:r>
-        <w:rPr>
-          <w:rFonts w:ascii="Arial" w:hAnsi="Arial" w:cs="Arial"/>
-          <w:sz w:val="20"/>
-          <w:szCs w:val="20"/>
-          <w:lang w:val="en-GB" w:eastAsia="en-GB"/>
-        </w:rPr>
-        <w:t xml:space="preserve"> </w:t>
+        <w:t xml:space="preserve"> case.pdf </w:t>
       </w:r>
       <w:r>
         <w:rPr>
@@ -3783,10 +3753,10 @@
       </w:pPr>
       <w:r>
         <w:object w:dxaOrig="5610" w:dyaOrig="4130">
-          <v:shape id="_x0000_i1025" type="#_x0000_t75" style="width:348pt;height:255.75pt" o:ole="">
+          <v:shape id="_x0000_i1026" type="#_x0000_t75" style="width:348pt;height:255.75pt" o:ole="">
             <v:imagedata r:id="rId6" o:title=""/>
           </v:shape>
-          <o:OLEObject Type="Embed" ProgID="Visio.Drawing.11" ShapeID="_x0000_i1025" DrawAspect="Content" ObjectID="_1346774950" r:id="rId7"/>
+          <o:OLEObject Type="Embed" ProgID="Visio.Drawing.11" ShapeID="_x0000_i1026" DrawAspect="Content" ObjectID="_1346790002" r:id="rId7"/>
         </w:object>
       </w:r>
     </w:p>
@@ -4598,6 +4568,1546 @@
     </w:p>
     <w:p>
       <w:pPr>
+        <w:autoSpaceDE w:val="0"/>
+        <w:autoSpaceDN w:val="0"/>
+        <w:adjustRightInd w:val="0"/>
+        <w:spacing w:after="0" w:line="240" w:lineRule="auto"/>
+        <w:rPr>
+          <w:rFonts w:ascii="Arial" w:hAnsi="Arial" w:cs="Arial"/>
+          <w:lang w:val="en-GB" w:eastAsia="en-GB"/>
+        </w:rPr>
+      </w:pPr>
+    </w:p>
+    <w:p>
+      <w:pPr>
+        <w:autoSpaceDE w:val="0"/>
+        <w:autoSpaceDN w:val="0"/>
+        <w:adjustRightInd w:val="0"/>
+        <w:spacing w:after="0" w:line="240" w:lineRule="auto"/>
+        <w:rPr>
+          <w:rFonts w:ascii="Arial" w:hAnsi="Arial" w:cs="Arial"/>
+          <w:lang w:val="en-GB" w:eastAsia="en-GB"/>
+        </w:rPr>
+      </w:pPr>
+    </w:p>
+    <w:p>
+      <w:pPr>
+        <w:autoSpaceDE w:val="0"/>
+        <w:autoSpaceDN w:val="0"/>
+        <w:adjustRightInd w:val="0"/>
+        <w:spacing w:after="0" w:line="240" w:lineRule="auto"/>
+        <w:rPr>
+          <w:rFonts w:ascii="Arial" w:hAnsi="Arial" w:cs="Arial"/>
+          <w:lang w:val="en-GB" w:eastAsia="en-GB"/>
+        </w:rPr>
+      </w:pPr>
+    </w:p>
+    <w:p>
+      <w:pPr>
+        <w:autoSpaceDE w:val="0"/>
+        <w:autoSpaceDN w:val="0"/>
+        <w:adjustRightInd w:val="0"/>
+        <w:spacing w:after="0" w:line="240" w:lineRule="auto"/>
+        <w:rPr>
+          <w:rFonts w:ascii="Arial" w:hAnsi="Arial" w:cs="Arial"/>
+          <w:lang w:val="en-GB" w:eastAsia="en-GB"/>
+        </w:rPr>
+      </w:pPr>
+    </w:p>
+    <w:p>
+      <w:pPr>
+        <w:pStyle w:val="Overskrift1"/>
+        <w:numPr>
+          <w:ilvl w:val="2"/>
+          <w:numId w:val="21"/>
+        </w:numPr>
+        <w:tabs>
+          <w:tab w:val="clear" w:pos="360"/>
+        </w:tabs>
+      </w:pPr>
+      <w:r>
+        <w:t xml:space="preserve">3.2.1Engaging / </w:t>
+      </w:r>
+      <w:proofErr w:type="spellStart"/>
+      <w:r>
+        <w:t>Disengaging</w:t>
+      </w:r>
+      <w:proofErr w:type="spellEnd"/>
+      <w:r>
+        <w:t xml:space="preserve"> The System</w:t>
+      </w:r>
+    </w:p>
+    <w:p/>
+    <w:p>
+      <w:pPr>
+        <w:rPr>
+          <w:lang w:val="en-GB"/>
+        </w:rPr>
+      </w:pPr>
+      <w:r>
+        <w:rPr>
+          <w:lang w:val="en-US"/>
+        </w:rPr>
+        <w:t>R-</w:t>
+      </w:r>
+      <w:proofErr w:type="gramStart"/>
+      <w:r>
+        <w:rPr>
+          <w:lang w:val="en-US"/>
+        </w:rPr>
+        <w:t>X  :</w:t>
+      </w:r>
+      <w:proofErr w:type="gramEnd"/>
+      <w:r>
+        <w:rPr>
+          <w:lang w:val="en-US"/>
+        </w:rPr>
+        <w:t xml:space="preserve"> </w:t>
+      </w:r>
+      <w:r>
+        <w:rPr>
+          <w:lang w:val="en-GB"/>
+        </w:rPr>
+        <w:t xml:space="preserve">Controlling power on/off, for the dispensing system and the MWS shall be done by a secured switch </w:t>
+      </w:r>
+      <w:proofErr w:type="spellStart"/>
+      <w:r>
+        <w:rPr>
+          <w:lang w:val="en-GB"/>
+        </w:rPr>
+        <w:t>Mil.Grade.xyz</w:t>
+      </w:r>
+      <w:proofErr w:type="spellEnd"/>
+      <w:r>
+        <w:rPr>
+          <w:lang w:val="en-GB"/>
+        </w:rPr>
+        <w:t xml:space="preserve"> inside the cockpit</w:t>
+      </w:r>
+    </w:p>
+    <w:p>
+      <w:pPr>
+        <w:rPr>
+          <w:lang w:val="en-GB"/>
+        </w:rPr>
+      </w:pPr>
+      <w:proofErr w:type="gramStart"/>
+      <w:r>
+        <w:rPr>
+          <w:lang w:val="en-GB"/>
+        </w:rPr>
+        <w:t>INFO :</w:t>
+      </w:r>
+      <w:proofErr w:type="gramEnd"/>
+      <w:r>
+        <w:rPr>
+          <w:lang w:val="en-GB"/>
+        </w:rPr>
+        <w:t xml:space="preserve">  This will power up or down the system to a known state</w:t>
+      </w:r>
+    </w:p>
+    <w:p>
+      <w:pPr>
+        <w:rPr>
+          <w:lang w:val="en-GB"/>
+        </w:rPr>
+      </w:pPr>
+      <w:r>
+        <w:rPr>
+          <w:lang w:val="en-GB"/>
+        </w:rPr>
+        <w:t>R-</w:t>
+      </w:r>
+      <w:proofErr w:type="gramStart"/>
+      <w:r>
+        <w:rPr>
+          <w:lang w:val="en-GB"/>
+        </w:rPr>
+        <w:t>X  :</w:t>
+      </w:r>
+      <w:proofErr w:type="gramEnd"/>
+      <w:r>
+        <w:rPr>
+          <w:lang w:val="en-GB"/>
+        </w:rPr>
+        <w:t xml:space="preserve"> </w:t>
+      </w:r>
+      <w:r>
+        <w:rPr>
+          <w:lang w:val="en-GB"/>
+        </w:rPr>
+        <w:t>When turning on power a maximum of 5 seconds will last before the system is fully operational</w:t>
+      </w:r>
+    </w:p>
+    <w:p>
+      <w:pPr>
+        <w:rPr>
+          <w:lang w:val="en-US"/>
+        </w:rPr>
+      </w:pPr>
+      <w:r>
+        <w:rPr>
+          <w:lang w:val="en-GB"/>
+        </w:rPr>
+        <w:t>R-</w:t>
+      </w:r>
+      <w:proofErr w:type="gramStart"/>
+      <w:r>
+        <w:rPr>
+          <w:lang w:val="en-GB"/>
+        </w:rPr>
+        <w:t>X  :</w:t>
+      </w:r>
+      <w:proofErr w:type="gramEnd"/>
+      <w:r>
+        <w:rPr>
+          <w:lang w:val="en-GB"/>
+        </w:rPr>
+        <w:t xml:space="preserve">  </w:t>
+      </w:r>
+      <w:r>
+        <w:rPr>
+          <w:lang w:val="en-GB"/>
+        </w:rPr>
+        <w:t>When turning off power a maximum of 2 seconds will last before the system is fully closed down</w:t>
+      </w:r>
+    </w:p>
+    <w:p>
+      <w:pPr>
+        <w:pStyle w:val="Overskrift1"/>
+        <w:numPr>
+          <w:ilvl w:val="2"/>
+          <w:numId w:val="21"/>
+        </w:numPr>
+        <w:tabs>
+          <w:tab w:val="clear" w:pos="360"/>
+        </w:tabs>
+        <w:rPr>
+          <w:lang w:val="en-US"/>
+        </w:rPr>
+      </w:pPr>
+      <w:r>
+        <w:rPr>
+          <w:lang w:val="en-GB"/>
+        </w:rPr>
+        <w:lastRenderedPageBreak/>
+        <w:t>3.2.2</w:t>
+      </w:r>
+      <w:r>
+        <w:rPr>
+          <w:lang w:val="en-GB"/>
+        </w:rPr>
+        <w:t xml:space="preserve">The system will detect a threat, </w:t>
+      </w:r>
+      <w:r>
+        <w:rPr>
+          <w:lang w:val="en-GB"/>
+        </w:rPr>
+        <w:t>decide and react accordingly</w:t>
+      </w:r>
+    </w:p>
+    <w:p>
+      <w:pPr>
+        <w:pStyle w:val="Overskrift1"/>
+        <w:numPr>
+          <w:ilvl w:val="0"/>
+          <w:numId w:val="0"/>
+        </w:numPr>
+        <w:ind w:left="720" w:hanging="360"/>
+        <w:rPr>
+          <w:lang w:val="en-US"/>
+        </w:rPr>
+      </w:pPr>
+      <w:r>
+        <w:rPr>
+          <w:b w:val="0"/>
+          <w:sz w:val="24"/>
+          <w:szCs w:val="24"/>
+          <w:lang w:val="en-US"/>
+        </w:rPr>
+        <w:t xml:space="preserve">INFO:      The system will </w:t>
+      </w:r>
+      <w:proofErr w:type="spellStart"/>
+      <w:r>
+        <w:rPr>
+          <w:b w:val="0"/>
+          <w:sz w:val="24"/>
+          <w:szCs w:val="24"/>
+          <w:lang w:val="en-US"/>
+        </w:rPr>
+        <w:t>tetect</w:t>
+      </w:r>
+      <w:proofErr w:type="spellEnd"/>
+      <w:r>
+        <w:rPr>
+          <w:b w:val="0"/>
+          <w:sz w:val="24"/>
+          <w:szCs w:val="24"/>
+          <w:lang w:val="en-US"/>
+        </w:rPr>
+        <w:t xml:space="preserve"> a threat using the </w:t>
+      </w:r>
+      <w:proofErr w:type="gramStart"/>
+      <w:r>
+        <w:rPr>
+          <w:b w:val="0"/>
+          <w:sz w:val="24"/>
+          <w:szCs w:val="24"/>
+          <w:lang w:val="en-US"/>
+        </w:rPr>
+        <w:t>MWS ,</w:t>
+      </w:r>
+      <w:proofErr w:type="gramEnd"/>
+      <w:r>
+        <w:rPr>
+          <w:b w:val="0"/>
+          <w:sz w:val="24"/>
+          <w:szCs w:val="24"/>
+          <w:lang w:val="en-US"/>
+        </w:rPr>
+        <w:t xml:space="preserve"> compare this to already known threat patterns and act accordingly.  </w:t>
+      </w:r>
+      <w:proofErr w:type="gramStart"/>
+      <w:r>
+        <w:rPr>
+          <w:b w:val="0"/>
+          <w:sz w:val="24"/>
+          <w:szCs w:val="24"/>
+          <w:lang w:val="en-US"/>
+        </w:rPr>
+        <w:t xml:space="preserve">With respect to </w:t>
+      </w:r>
+      <w:proofErr w:type="spellStart"/>
+      <w:r>
+        <w:rPr>
+          <w:b w:val="0"/>
+          <w:sz w:val="24"/>
+          <w:szCs w:val="24"/>
+          <w:lang w:val="en-US"/>
+        </w:rPr>
+        <w:t>systemstates</w:t>
+      </w:r>
+      <w:proofErr w:type="spellEnd"/>
+      <w:r>
+        <w:rPr>
+          <w:lang w:val="en-US"/>
+        </w:rPr>
+        <w:t>.</w:t>
+      </w:r>
+      <w:proofErr w:type="gramEnd"/>
+    </w:p>
+    <w:p>
+      <w:pPr>
+        <w:pStyle w:val="Overskrift1"/>
+        <w:numPr>
+          <w:ilvl w:val="3"/>
+          <w:numId w:val="21"/>
+        </w:numPr>
+        <w:tabs>
+          <w:tab w:val="clear" w:pos="360"/>
+        </w:tabs>
+        <w:rPr>
+          <w:lang w:val="en-US"/>
+        </w:rPr>
+      </w:pPr>
+      <w:r>
+        <w:rPr>
+          <w:lang w:val="en-US"/>
+        </w:rPr>
+        <w:t>3.2.2.1</w:t>
+      </w:r>
+      <w:r>
+        <w:rPr>
+          <w:lang w:val="en-US"/>
+        </w:rPr>
+        <w:t xml:space="preserve">Detect ion of a threat </w:t>
+      </w:r>
+    </w:p>
+    <w:p>
+      <w:pPr>
+        <w:pStyle w:val="Overskrift1"/>
+        <w:numPr>
+          <w:ilvl w:val="4"/>
+          <w:numId w:val="21"/>
+        </w:numPr>
+        <w:tabs>
+          <w:tab w:val="clear" w:pos="360"/>
+        </w:tabs>
+        <w:rPr>
+          <w:lang w:val="en-US"/>
+        </w:rPr>
+      </w:pPr>
+      <w:r>
+        <w:rPr>
+          <w:lang w:val="en-US"/>
+        </w:rPr>
+        <w:t>3.2.2.1.1</w:t>
+      </w:r>
+      <w:r>
+        <w:rPr>
+          <w:lang w:val="en-US"/>
+        </w:rPr>
+        <w:t>Detection of a threat is done by the MWS.</w:t>
+      </w:r>
+    </w:p>
+    <w:p>
+      <w:pPr>
+        <w:rPr>
+          <w:lang w:val="en-US"/>
+        </w:rPr>
+      </w:pPr>
+      <w:proofErr w:type="gramStart"/>
+      <w:r>
+        <w:rPr>
+          <w:lang w:val="en-US"/>
+        </w:rPr>
+        <w:t>INFO  :</w:t>
+      </w:r>
+      <w:proofErr w:type="gramEnd"/>
+      <w:r>
+        <w:rPr>
+          <w:lang w:val="en-US"/>
+        </w:rPr>
+        <w:t xml:space="preserve">  </w:t>
+      </w:r>
+      <w:r>
+        <w:rPr>
+          <w:lang w:val="en-GB"/>
+        </w:rPr>
+        <w:t xml:space="preserve">When the AMC receives information about threats that are detected by the MWS, the kind of threat and the direction (body frame format) </w:t>
+      </w:r>
+      <w:r>
+        <w:rPr>
+          <w:lang w:val="en-GB"/>
+        </w:rPr>
+        <w:t>is transmitted</w:t>
+      </w:r>
+    </w:p>
+    <w:p>
+      <w:pPr>
+        <w:pStyle w:val="Overskrift1"/>
+        <w:numPr>
+          <w:ilvl w:val="3"/>
+          <w:numId w:val="21"/>
+        </w:numPr>
+        <w:tabs>
+          <w:tab w:val="clear" w:pos="360"/>
+        </w:tabs>
+        <w:rPr>
+          <w:lang w:val="en-US"/>
+        </w:rPr>
+      </w:pPr>
+      <w:r>
+        <w:rPr>
+          <w:lang w:val="en-US"/>
+        </w:rPr>
+        <w:t>3.2.2.2</w:t>
+      </w:r>
+      <w:r>
+        <w:rPr>
+          <w:lang w:val="en-US"/>
+        </w:rPr>
+        <w:t xml:space="preserve">The Threat is </w:t>
+      </w:r>
+      <w:r>
+        <w:rPr>
+          <w:lang w:val="en-US"/>
+        </w:rPr>
+        <w:t xml:space="preserve">processed by </w:t>
+      </w:r>
+      <w:r>
+        <w:rPr>
+          <w:lang w:val="en-GB"/>
+        </w:rPr>
+        <w:t>the Threat</w:t>
+      </w:r>
+      <w:r>
+        <w:rPr>
+          <w:lang w:val="en-GB"/>
+        </w:rPr>
+        <w:t xml:space="preserve"> Response Subsystem</w:t>
+      </w:r>
+    </w:p>
+    <w:p>
+      <w:pPr>
+        <w:rPr>
+          <w:lang w:val="en-GB"/>
+        </w:rPr>
+      </w:pPr>
+      <w:proofErr w:type="gramStart"/>
+      <w:r>
+        <w:rPr>
+          <w:lang w:val="en-US"/>
+        </w:rPr>
+        <w:t>INFO  :</w:t>
+      </w:r>
+      <w:proofErr w:type="gramEnd"/>
+      <w:r>
+        <w:rPr>
+          <w:lang w:val="en-US"/>
+        </w:rPr>
+        <w:t>:</w:t>
+      </w:r>
+      <w:r>
+        <w:rPr>
+          <w:lang w:val="en-GB"/>
+        </w:rPr>
+        <w:t xml:space="preserve"> </w:t>
+      </w:r>
+      <w:r>
+        <w:rPr>
+          <w:lang w:val="en-GB"/>
+        </w:rPr>
+        <w:t xml:space="preserve">When the AMC receives information about threats that are detected by the MWS the Threat Response Subsystem </w:t>
+      </w:r>
+      <w:r>
+        <w:rPr>
+          <w:lang w:val="en-GB"/>
+        </w:rPr>
+        <w:t xml:space="preserve">is </w:t>
+      </w:r>
+      <w:r>
+        <w:rPr>
+          <w:lang w:val="en-GB"/>
+        </w:rPr>
+        <w:t>triggered</w:t>
+      </w:r>
+      <w:r>
+        <w:rPr>
+          <w:lang w:val="en-GB"/>
+        </w:rPr>
+        <w:t xml:space="preserve"> </w:t>
+      </w:r>
+    </w:p>
+    <w:p>
+      <w:pPr>
+        <w:rPr>
+          <w:lang w:val="en-US"/>
+        </w:rPr>
+      </w:pPr>
+      <w:proofErr w:type="gramStart"/>
+      <w:r>
+        <w:rPr>
+          <w:lang w:val="en-GB"/>
+        </w:rPr>
+        <w:t>INFO :</w:t>
+      </w:r>
+      <w:proofErr w:type="gramEnd"/>
+      <w:r>
+        <w:rPr>
+          <w:lang w:val="en-GB"/>
+        </w:rPr>
+        <w:t xml:space="preserve"> About the Threat Response Subsystem. </w:t>
+      </w:r>
+      <w:r>
+        <w:rPr>
+          <w:lang w:val="en-GB"/>
+        </w:rPr>
+        <w:t>When the AMC receives information about threats that are detected by the MWS, This subsystem will determine the response with respect to automatic semiautomatic or manual dispensing of chaffs and flares according to a Countermeasure program</w:t>
+      </w:r>
+    </w:p>
+    <w:p>
+      <w:pPr>
+        <w:pStyle w:val="Overskrift1"/>
+        <w:numPr>
+          <w:ilvl w:val="4"/>
+          <w:numId w:val="21"/>
+        </w:numPr>
+        <w:tabs>
+          <w:tab w:val="clear" w:pos="360"/>
+        </w:tabs>
+      </w:pPr>
+      <w:r>
+        <w:rPr>
+          <w:lang w:val="en-US"/>
+        </w:rPr>
+        <w:t> </w:t>
+      </w:r>
+      <w:r>
+        <w:rPr>
+          <w:lang w:val="en-US"/>
+        </w:rPr>
+        <w:t>3.2.2.2.1</w:t>
+      </w:r>
+      <w:proofErr w:type="spellStart"/>
+      <w:r>
+        <w:t>Pattern</w:t>
+      </w:r>
+      <w:proofErr w:type="spellEnd"/>
+      <w:r>
+        <w:t xml:space="preserve"> </w:t>
+      </w:r>
+      <w:proofErr w:type="spellStart"/>
+      <w:r>
+        <w:t>matching</w:t>
+      </w:r>
+      <w:proofErr w:type="spellEnd"/>
+      <w:r>
+        <w:t xml:space="preserve"> the </w:t>
+      </w:r>
+      <w:proofErr w:type="spellStart"/>
+      <w:r>
+        <w:t>threat</w:t>
+      </w:r>
+      <w:proofErr w:type="spellEnd"/>
+    </w:p>
+    <w:p>
+      <w:pPr>
+        <w:rPr>
+          <w:lang w:val="en-GB"/>
+        </w:rPr>
+      </w:pPr>
+      <w:proofErr w:type="gramStart"/>
+      <w:r>
+        <w:rPr>
+          <w:lang w:val="en-US"/>
+        </w:rPr>
+        <w:t>INFO  :</w:t>
+      </w:r>
+      <w:proofErr w:type="gramEnd"/>
+      <w:r>
+        <w:rPr>
+          <w:lang w:val="en-US"/>
+        </w:rPr>
+        <w:t xml:space="preserve">  </w:t>
+      </w:r>
+      <w:r>
+        <w:rPr>
+          <w:lang w:val="en-GB"/>
+        </w:rPr>
+        <w:t>A thread pattern is a certain number of threads attacking the aircraft from certain angles</w:t>
+      </w:r>
+    </w:p>
+    <w:p>
+      <w:pPr>
+        <w:rPr>
+          <w:lang w:val="en-GB"/>
+        </w:rPr>
+      </w:pPr>
+      <w:r>
+        <w:rPr>
+          <w:lang w:val="en-GB"/>
+        </w:rPr>
+        <w:t>R-</w:t>
+      </w:r>
+      <w:proofErr w:type="gramStart"/>
+      <w:r>
+        <w:rPr>
+          <w:lang w:val="en-GB"/>
+        </w:rPr>
+        <w:t>X :</w:t>
+      </w:r>
+      <w:proofErr w:type="gramEnd"/>
+      <w:r>
+        <w:rPr>
+          <w:lang w:val="en-GB"/>
+        </w:rPr>
+        <w:t xml:space="preserve"> </w:t>
+      </w:r>
+      <w:r>
+        <w:rPr>
+          <w:lang w:val="en-GB"/>
+        </w:rPr>
+        <w:t xml:space="preserve">The Threat Response Subsystem shall be able to store 100 Threat patterns   </w:t>
+      </w:r>
+    </w:p>
+    <w:p>
+      <w:pPr>
+        <w:rPr>
+          <w:lang w:val="en-GB"/>
+        </w:rPr>
+      </w:pPr>
+      <w:r>
+        <w:rPr>
+          <w:lang w:val="en-GB"/>
+        </w:rPr>
+        <w:t>R-</w:t>
+      </w:r>
+      <w:proofErr w:type="gramStart"/>
+      <w:r>
+        <w:rPr>
+          <w:lang w:val="en-GB"/>
+        </w:rPr>
+        <w:t>X :</w:t>
+      </w:r>
+      <w:proofErr w:type="gramEnd"/>
+      <w:r>
+        <w:rPr>
+          <w:lang w:val="en-GB"/>
+        </w:rPr>
+        <w:t xml:space="preserve"> </w:t>
+      </w:r>
+      <w:r>
+        <w:rPr>
+          <w:lang w:val="en-GB"/>
+        </w:rPr>
+        <w:t xml:space="preserve">All data concerning the Threat patterns shall be handled by the </w:t>
+      </w:r>
+      <w:proofErr w:type="spellStart"/>
+      <w:r>
+        <w:rPr>
+          <w:lang w:val="en-GB"/>
+        </w:rPr>
+        <w:t>winXYZapplication</w:t>
+      </w:r>
+      <w:proofErr w:type="spellEnd"/>
+      <w:r>
+        <w:rPr>
+          <w:lang w:val="en-GB"/>
+        </w:rPr>
+        <w:t>. This includes programming configuration uploading or downloading to the Threat response system</w:t>
+      </w:r>
+    </w:p>
+    <w:p>
+      <w:pPr>
+        <w:rPr>
+          <w:lang w:val="en-GB"/>
+        </w:rPr>
+      </w:pPr>
+      <w:r>
+        <w:rPr>
+          <w:lang w:val="en-GB"/>
+        </w:rPr>
+        <w:t>R-</w:t>
+      </w:r>
+      <w:proofErr w:type="gramStart"/>
+      <w:r>
+        <w:rPr>
+          <w:lang w:val="en-GB"/>
+        </w:rPr>
+        <w:t>X :</w:t>
+      </w:r>
+      <w:proofErr w:type="gramEnd"/>
+      <w:r>
+        <w:rPr>
+          <w:lang w:val="en-GB"/>
+        </w:rPr>
+        <w:t xml:space="preserve">  </w:t>
+      </w:r>
+      <w:r>
+        <w:rPr>
+          <w:lang w:val="en-GB"/>
+        </w:rPr>
+        <w:t xml:space="preserve">When the Threat Response Subsystem </w:t>
+      </w:r>
+      <w:r>
+        <w:rPr>
+          <w:lang w:val="en-GB"/>
+        </w:rPr>
+        <w:t xml:space="preserve">automatically </w:t>
+      </w:r>
+      <w:r>
+        <w:rPr>
+          <w:lang w:val="en-GB"/>
+        </w:rPr>
+        <w:t xml:space="preserve">chooses a countermeasure program, it shall be done by matching the stored Thread patterns with the actual threat pattern and finding the best match using the mathematical </w:t>
+      </w:r>
+      <w:proofErr w:type="spellStart"/>
+      <w:r>
+        <w:rPr>
+          <w:lang w:val="en-GB"/>
+        </w:rPr>
+        <w:t>zyx</w:t>
+      </w:r>
+      <w:proofErr w:type="spellEnd"/>
+      <w:r>
+        <w:rPr>
+          <w:lang w:val="en-GB"/>
+        </w:rPr>
+        <w:t xml:space="preserve"> procedure</w:t>
+      </w:r>
+    </w:p>
+    <w:p>
+      <w:pPr>
+        <w:rPr>
+          <w:lang w:val="en-GB"/>
+        </w:rPr>
+      </w:pPr>
+      <w:r>
+        <w:rPr>
+          <w:lang w:val="en-GB"/>
+        </w:rPr>
+        <w:t>R-</w:t>
+      </w:r>
+      <w:proofErr w:type="gramStart"/>
+      <w:r>
+        <w:rPr>
+          <w:lang w:val="en-GB"/>
+        </w:rPr>
+        <w:t>X  :</w:t>
+      </w:r>
+      <w:proofErr w:type="gramEnd"/>
+      <w:r>
+        <w:rPr>
+          <w:lang w:val="en-GB"/>
+        </w:rPr>
+        <w:t xml:space="preserve">     All </w:t>
+      </w:r>
+      <w:r>
+        <w:rPr>
+          <w:lang w:val="en-GB"/>
+        </w:rPr>
+        <w:t xml:space="preserve">data concerning the mathematical </w:t>
+      </w:r>
+      <w:proofErr w:type="spellStart"/>
+      <w:r>
+        <w:rPr>
+          <w:lang w:val="en-GB"/>
+        </w:rPr>
+        <w:t>zyx</w:t>
+      </w:r>
+      <w:proofErr w:type="spellEnd"/>
+      <w:r>
+        <w:rPr>
+          <w:lang w:val="en-GB"/>
+        </w:rPr>
+        <w:t xml:space="preserve"> procedure shall be handled by the </w:t>
+      </w:r>
+      <w:proofErr w:type="spellStart"/>
+      <w:r>
+        <w:rPr>
+          <w:lang w:val="en-GB"/>
+        </w:rPr>
+        <w:t>winXYZapplication</w:t>
+      </w:r>
+      <w:proofErr w:type="spellEnd"/>
+      <w:r>
+        <w:rPr>
+          <w:lang w:val="en-GB"/>
+        </w:rPr>
+        <w:t>. This includes programming configuration uploading or downloading to the Threat response system</w:t>
+      </w:r>
+    </w:p>
+    <w:p>
+      <w:pPr>
+        <w:pStyle w:val="Overskrift1"/>
+        <w:numPr>
+          <w:ilvl w:val="3"/>
+          <w:numId w:val="21"/>
+        </w:numPr>
+        <w:tabs>
+          <w:tab w:val="clear" w:pos="360"/>
+        </w:tabs>
+        <w:rPr>
+          <w:lang w:val="en-US"/>
+        </w:rPr>
+      </w:pPr>
+      <w:r>
+        <w:rPr>
+          <w:lang w:val="en-US"/>
+        </w:rPr>
+        <w:t>3.2.2.3</w:t>
+      </w:r>
+      <w:r>
+        <w:rPr>
+          <w:lang w:val="en-US"/>
+        </w:rPr>
+        <w:t>Reaction to the Thread</w:t>
+      </w:r>
+    </w:p>
+    <w:p>
+      <w:pPr>
+        <w:rPr>
+          <w:lang w:val="en-US"/>
+        </w:rPr>
+      </w:pPr>
+      <w:proofErr w:type="gramStart"/>
+      <w:r>
+        <w:rPr>
+          <w:lang w:val="en-US"/>
+        </w:rPr>
+        <w:t>INFO :</w:t>
+      </w:r>
+      <w:proofErr w:type="gramEnd"/>
+      <w:r>
+        <w:rPr>
+          <w:lang w:val="en-US"/>
+        </w:rPr>
+        <w:t xml:space="preserve">  Three reactions are relevant  :Visible on display, hearable via Audio cue system  and automatic chaff flare dispensing.</w:t>
+      </w:r>
+    </w:p>
+    <w:p>
+      <w:pPr>
+        <w:pStyle w:val="Overskrift1"/>
+        <w:numPr>
+          <w:ilvl w:val="4"/>
+          <w:numId w:val="21"/>
+        </w:numPr>
+        <w:tabs>
+          <w:tab w:val="clear" w:pos="360"/>
+        </w:tabs>
+        <w:rPr>
+          <w:lang w:val="en-US"/>
+        </w:rPr>
+      </w:pPr>
+      <w:r>
+        <w:rPr>
+          <w:lang w:val="en-GB"/>
+        </w:rPr>
+        <w:lastRenderedPageBreak/>
+        <w:t>3.2.2.3.1</w:t>
+      </w:r>
+      <w:r>
+        <w:rPr>
+          <w:lang w:val="en-GB"/>
+        </w:rPr>
+        <w:t xml:space="preserve">The </w:t>
+      </w:r>
+      <w:r>
+        <w:rPr>
+          <w:lang w:val="en-GB"/>
+        </w:rPr>
+        <w:t>kind of threat and the direction</w:t>
+      </w:r>
+      <w:r>
+        <w:rPr>
+          <w:lang w:val="en-GB"/>
+        </w:rPr>
+        <w:t xml:space="preserve"> of the threat is displayed</w:t>
+      </w:r>
+    </w:p>
+    <w:p>
+      <w:pPr>
+        <w:rPr>
+          <w:lang w:val="en-US"/>
+        </w:rPr>
+      </w:pPr>
+      <w:r>
+        <w:rPr>
+          <w:lang w:val="en-US"/>
+        </w:rPr>
+        <w:t>R-</w:t>
+      </w:r>
+      <w:proofErr w:type="gramStart"/>
+      <w:r>
+        <w:rPr>
+          <w:lang w:val="en-US"/>
+        </w:rPr>
+        <w:t>X  :</w:t>
+      </w:r>
+      <w:proofErr w:type="gramEnd"/>
+      <w:r>
+        <w:rPr>
+          <w:lang w:val="en-US"/>
+        </w:rPr>
+        <w:t xml:space="preserve">  </w:t>
+      </w:r>
+      <w:r>
+        <w:rPr>
+          <w:lang w:val="en-GB"/>
+        </w:rPr>
+        <w:t>When the AMC receives information about threats that are detected by the MWS, the kind of threat and the direction (body frame format) shal</w:t>
+      </w:r>
+      <w:r>
+        <w:rPr>
+          <w:lang w:val="en-GB"/>
+        </w:rPr>
+        <w:t xml:space="preserve">l be displayed in the cockpit </w:t>
+      </w:r>
+      <w:r>
+        <w:rPr>
+          <w:lang w:val="en-GB"/>
+        </w:rPr>
+        <w:t xml:space="preserve"> within 20 milliseconds from AMC is receiving </w:t>
+      </w:r>
+      <w:r>
+        <w:rPr>
+          <w:lang w:val="en-GB"/>
+        </w:rPr>
+        <w:t xml:space="preserve">the </w:t>
+      </w:r>
+      <w:r>
+        <w:rPr>
+          <w:lang w:val="en-GB"/>
+        </w:rPr>
+        <w:t>threat info</w:t>
+      </w:r>
+    </w:p>
+    <w:p>
+      <w:pPr>
+        <w:pStyle w:val="Overskrift1"/>
+        <w:numPr>
+          <w:ilvl w:val="4"/>
+          <w:numId w:val="21"/>
+        </w:numPr>
+        <w:tabs>
+          <w:tab w:val="clear" w:pos="360"/>
+        </w:tabs>
+        <w:rPr>
+          <w:lang w:val="en-GB"/>
+        </w:rPr>
+      </w:pPr>
+      <w:r>
+        <w:rPr>
+          <w:lang w:val="en-US"/>
+        </w:rPr>
+        <w:t> </w:t>
+      </w:r>
+      <w:r>
+        <w:rPr>
+          <w:lang w:val="en-US"/>
+        </w:rPr>
+        <w:t>3.2.2.3.2</w:t>
+      </w:r>
+      <w:r>
+        <w:rPr>
+          <w:lang w:val="en-GB"/>
+        </w:rPr>
+        <w:t xml:space="preserve">The </w:t>
+      </w:r>
+      <w:r>
+        <w:rPr>
+          <w:lang w:val="en-GB"/>
+        </w:rPr>
+        <w:t xml:space="preserve">kind of threat </w:t>
+      </w:r>
+      <w:r>
+        <w:rPr>
+          <w:lang w:val="en-GB"/>
+        </w:rPr>
+        <w:t>is announced through the audio cue system in the intercom.</w:t>
+      </w:r>
+    </w:p>
+    <w:p>
+      <w:pPr>
+        <w:rPr>
+          <w:lang w:val="en-GB"/>
+        </w:rPr>
+      </w:pPr>
+      <w:r>
+        <w:rPr>
+          <w:lang w:val="en-US"/>
+        </w:rPr>
+        <w:t xml:space="preserve">R-X  </w:t>
+      </w:r>
+      <w:r>
+        <w:rPr>
+          <w:lang w:val="en-US"/>
+        </w:rPr>
+        <w:t xml:space="preserve"> :  </w:t>
+      </w:r>
+      <w:r>
+        <w:rPr>
+          <w:lang w:val="en-GB"/>
+        </w:rPr>
+        <w:t>When the AMC receives information about threats that are detected by the MWS, the</w:t>
+      </w:r>
+      <w:r>
+        <w:rPr>
+          <w:lang w:val="en-GB"/>
+        </w:rPr>
+        <w:t xml:space="preserve"> </w:t>
+      </w:r>
+      <w:r>
+        <w:rPr>
+          <w:lang w:val="en-GB"/>
+        </w:rPr>
+        <w:t>cockpit unit shall play an audio cue on the aircrafts audio system</w:t>
+      </w:r>
+      <w:r>
+        <w:rPr>
+          <w:lang w:val="en-GB"/>
+        </w:rPr>
+        <w:t>.</w:t>
+      </w:r>
+    </w:p>
+    <w:p>
+      <w:pPr>
+        <w:rPr>
+          <w:lang w:val="en-GB"/>
+        </w:rPr>
+      </w:pPr>
+      <w:r>
+        <w:rPr>
+          <w:lang w:val="en-GB"/>
+        </w:rPr>
+        <w:t>R-</w:t>
+      </w:r>
+      <w:proofErr w:type="gramStart"/>
+      <w:r>
+        <w:rPr>
+          <w:lang w:val="en-GB"/>
+        </w:rPr>
+        <w:t>X  :</w:t>
+      </w:r>
+      <w:proofErr w:type="gramEnd"/>
+      <w:r>
+        <w:rPr>
+          <w:lang w:val="en-GB"/>
+        </w:rPr>
+        <w:t xml:space="preserve"> </w:t>
+      </w:r>
+      <w:r>
+        <w:rPr>
+          <w:lang w:val="en-GB"/>
+        </w:rPr>
+        <w:t>when a threat is detected</w:t>
+      </w:r>
+      <w:r>
+        <w:rPr>
+          <w:lang w:val="en-GB"/>
+        </w:rPr>
+        <w:t xml:space="preserve"> </w:t>
+      </w:r>
+      <w:r>
+        <w:rPr>
+          <w:lang w:val="en-GB"/>
+        </w:rPr>
+        <w:t xml:space="preserve">the Audio Cue System shall be signalled to start </w:t>
+      </w:r>
+      <w:r>
+        <w:rPr>
+          <w:lang w:val="en-GB"/>
+        </w:rPr>
+        <w:t xml:space="preserve"> within 20 milliseconds from AMC is receiving </w:t>
+      </w:r>
+      <w:r>
+        <w:rPr>
+          <w:lang w:val="en-GB"/>
+        </w:rPr>
+        <w:t xml:space="preserve">the </w:t>
+      </w:r>
+      <w:r>
+        <w:rPr>
+          <w:lang w:val="en-GB"/>
+        </w:rPr>
+        <w:t>threat info</w:t>
+      </w:r>
+    </w:p>
+    <w:p>
+      <w:pPr>
+        <w:rPr>
+          <w:lang w:val="en-GB"/>
+        </w:rPr>
+      </w:pPr>
+      <w:r>
+        <w:rPr>
+          <w:lang w:val="en-GB"/>
+        </w:rPr>
+        <w:t>R-</w:t>
+      </w:r>
+      <w:proofErr w:type="gramStart"/>
+      <w:r>
+        <w:rPr>
+          <w:lang w:val="en-GB"/>
+        </w:rPr>
+        <w:t>X :</w:t>
+      </w:r>
+      <w:proofErr w:type="gramEnd"/>
+      <w:r>
+        <w:rPr>
+          <w:lang w:val="en-GB"/>
+        </w:rPr>
+        <w:t xml:space="preserve"> </w:t>
+      </w:r>
+      <w:r>
+        <w:rPr>
+          <w:lang w:val="en-GB"/>
+        </w:rPr>
+        <w:t xml:space="preserve">The audio cue played in case of a threat shall be an indication of threat type (e.g. “Missile”), location (e.g. “4 o’clock”) and elevation (e.g. “low”), as specified by the audio queue table </w:t>
+      </w:r>
+      <w:r>
+        <w:rPr>
+          <w:i/>
+          <w:lang w:val="en-GB"/>
+        </w:rPr>
+        <w:t>ACTv2</w:t>
+      </w:r>
+      <w:r>
+        <w:rPr>
+          <w:lang w:val="en-GB"/>
+        </w:rPr>
+        <w:t>.</w:t>
+      </w:r>
+    </w:p>
+    <w:p>
+      <w:pPr>
+        <w:pStyle w:val="Overskrift1"/>
+        <w:numPr>
+          <w:ilvl w:val="4"/>
+          <w:numId w:val="21"/>
+        </w:numPr>
+        <w:tabs>
+          <w:tab w:val="clear" w:pos="360"/>
+        </w:tabs>
+        <w:rPr>
+          <w:lang w:val="en-US"/>
+        </w:rPr>
+      </w:pPr>
+      <w:r>
+        <w:rPr>
+          <w:lang w:val="en-US"/>
+        </w:rPr>
+        <w:t> </w:t>
+      </w:r>
+      <w:r>
+        <w:rPr>
+          <w:lang w:val="en-US"/>
+        </w:rPr>
+        <w:t>3.2.2.3.3</w:t>
+      </w:r>
+      <w:r>
+        <w:rPr>
+          <w:lang w:val="en-GB"/>
+        </w:rPr>
+        <w:t xml:space="preserve">The </w:t>
+      </w:r>
+      <w:proofErr w:type="spellStart"/>
+      <w:r>
+        <w:rPr>
+          <w:lang w:val="en-GB"/>
+        </w:rPr>
+        <w:t>Countermeassure</w:t>
+      </w:r>
+      <w:proofErr w:type="spellEnd"/>
+      <w:r>
+        <w:rPr>
+          <w:lang w:val="en-US"/>
+        </w:rPr>
+        <w:t xml:space="preserve"> program</w:t>
+      </w:r>
+    </w:p>
+    <w:p>
+      <w:pPr>
+        <w:rPr>
+          <w:lang w:val="en-GB"/>
+        </w:rPr>
+      </w:pPr>
+      <w:proofErr w:type="gramStart"/>
+      <w:r>
+        <w:rPr>
+          <w:lang w:val="en-US"/>
+        </w:rPr>
+        <w:t>INFO  :</w:t>
+      </w:r>
+      <w:proofErr w:type="gramEnd"/>
+      <w:r>
+        <w:rPr>
+          <w:lang w:val="en-US"/>
+        </w:rPr>
+        <w:t xml:space="preserve">  A </w:t>
+      </w:r>
+      <w:proofErr w:type="spellStart"/>
+      <w:r>
+        <w:rPr>
+          <w:lang w:val="en-US"/>
+        </w:rPr>
+        <w:t>Countermeassure</w:t>
+      </w:r>
+      <w:proofErr w:type="spellEnd"/>
+      <w:r>
+        <w:rPr>
+          <w:lang w:val="en-US"/>
+        </w:rPr>
+        <w:t xml:space="preserve"> Program is </w:t>
+      </w:r>
+      <w:r>
+        <w:rPr>
+          <w:lang w:val="en-GB"/>
+        </w:rPr>
+        <w:t>a</w:t>
+      </w:r>
+      <w:r>
+        <w:rPr>
+          <w:lang w:val="en-GB"/>
+        </w:rPr>
+        <w:t xml:space="preserve"> </w:t>
+      </w:r>
+      <w:proofErr w:type="spellStart"/>
+      <w:r>
+        <w:rPr>
+          <w:lang w:val="en-GB"/>
+        </w:rPr>
+        <w:t>preprogrammed</w:t>
+      </w:r>
+      <w:proofErr w:type="spellEnd"/>
+      <w:r>
+        <w:rPr>
+          <w:lang w:val="en-GB"/>
+        </w:rPr>
+        <w:t xml:space="preserve"> sequence of dispensing chaffs and or flares in certain directions with a certain timin</w:t>
+      </w:r>
+      <w:r>
+        <w:rPr>
+          <w:lang w:val="en-GB"/>
+        </w:rPr>
+        <w:t>g</w:t>
+      </w:r>
+    </w:p>
+    <w:p>
+      <w:pPr>
+        <w:rPr>
+          <w:lang w:val="en-GB"/>
+        </w:rPr>
+      </w:pPr>
+      <w:r>
+        <w:rPr>
+          <w:lang w:val="en-GB"/>
+        </w:rPr>
+        <w:t>R-</w:t>
+      </w:r>
+      <w:proofErr w:type="gramStart"/>
+      <w:r>
+        <w:rPr>
+          <w:lang w:val="en-GB"/>
+        </w:rPr>
+        <w:t>X  :</w:t>
+      </w:r>
+      <w:proofErr w:type="gramEnd"/>
+      <w:r>
+        <w:rPr>
+          <w:lang w:val="en-GB"/>
+        </w:rPr>
+        <w:t xml:space="preserve">  </w:t>
+      </w:r>
+      <w:r>
+        <w:rPr>
+          <w:lang w:val="en-GB"/>
+        </w:rPr>
+        <w:t>When the Threat Response Subsystem is in the manual mode, the threads shall be heard and seen by the pilot but he himself must</w:t>
+      </w:r>
+      <w:r>
+        <w:rPr>
+          <w:lang w:val="en-GB"/>
+        </w:rPr>
+        <w:t xml:space="preserve"> manually</w:t>
+      </w:r>
+      <w:r>
+        <w:rPr>
+          <w:lang w:val="en-GB"/>
+        </w:rPr>
+        <w:t xml:space="preserve"> select and execute a Countermeasure program</w:t>
+      </w:r>
+    </w:p>
+    <w:p>
+      <w:pPr>
+        <w:rPr>
+          <w:lang w:val="en-GB"/>
+        </w:rPr>
+      </w:pPr>
+      <w:r>
+        <w:rPr>
+          <w:lang w:val="en-GB"/>
+        </w:rPr>
+        <w:t>R-</w:t>
+      </w:r>
+      <w:proofErr w:type="gramStart"/>
+      <w:r>
+        <w:rPr>
+          <w:lang w:val="en-GB"/>
+        </w:rPr>
+        <w:t>X :</w:t>
+      </w:r>
+      <w:proofErr w:type="gramEnd"/>
+      <w:r>
+        <w:rPr>
+          <w:lang w:val="en-GB"/>
+        </w:rPr>
+        <w:t xml:space="preserve"> </w:t>
+      </w:r>
+      <w:r>
+        <w:rPr>
+          <w:lang w:val="en-GB"/>
+        </w:rPr>
+        <w:t>When the Threat Response Subsystem is in the Semiautomatic mode a countermeasure program shall be chosen by the system and executed but only upon consent from the pilo</w:t>
+      </w:r>
+      <w:r>
+        <w:rPr>
+          <w:lang w:val="en-GB"/>
+        </w:rPr>
+        <w:t>t</w:t>
+      </w:r>
+    </w:p>
+    <w:p>
+      <w:pPr>
+        <w:rPr>
+          <w:lang w:val="en-GB"/>
+        </w:rPr>
+      </w:pPr>
+      <w:r>
+        <w:rPr>
+          <w:lang w:val="en-GB"/>
+        </w:rPr>
+        <w:t>R-</w:t>
+      </w:r>
+      <w:proofErr w:type="gramStart"/>
+      <w:r>
+        <w:rPr>
+          <w:lang w:val="en-GB"/>
+        </w:rPr>
+        <w:t>X :</w:t>
+      </w:r>
+      <w:proofErr w:type="gramEnd"/>
+      <w:r>
+        <w:rPr>
+          <w:lang w:val="en-GB"/>
+        </w:rPr>
+        <w:t xml:space="preserve"> </w:t>
+      </w:r>
+      <w:r>
+        <w:rPr>
+          <w:lang w:val="en-GB"/>
+        </w:rPr>
+        <w:t>When the Threat Response Subsystem is in the Automatic mode a countermeasure program shall be chosen by the system and executed</w:t>
+      </w:r>
+    </w:p>
+    <w:p>
+      <w:pPr>
+        <w:pStyle w:val="Overskrift1"/>
+        <w:numPr>
+          <w:ilvl w:val="5"/>
+          <w:numId w:val="21"/>
+        </w:numPr>
+        <w:tabs>
+          <w:tab w:val="clear" w:pos="360"/>
+        </w:tabs>
+      </w:pPr>
+      <w:r>
+        <w:t> </w:t>
+      </w:r>
+      <w:r>
+        <w:t>3.2.2.3.3.1</w:t>
+      </w:r>
+      <w:r>
+        <w:t xml:space="preserve">Skal kunne affyre </w:t>
+      </w:r>
+      <w:proofErr w:type="spellStart"/>
+      <w:r>
+        <w:t>chaffs</w:t>
+      </w:r>
+      <w:proofErr w:type="spellEnd"/>
+      <w:r>
+        <w:t xml:space="preserve"> and </w:t>
+      </w:r>
+      <w:proofErr w:type="spellStart"/>
+      <w:proofErr w:type="gramStart"/>
+      <w:r>
+        <w:t>flares</w:t>
+      </w:r>
+      <w:proofErr w:type="spellEnd"/>
+      <w:r>
+        <w:t xml:space="preserve">  ?</w:t>
+      </w:r>
+      <w:proofErr w:type="gramEnd"/>
+      <w:r>
+        <w:t>?</w:t>
+      </w:r>
+    </w:p>
+    <w:p>
+      <w:pPr>
+        <w:pStyle w:val="Overskrift1"/>
+        <w:numPr>
+          <w:ilvl w:val="6"/>
+          <w:numId w:val="21"/>
+        </w:numPr>
+        <w:tabs>
+          <w:tab w:val="clear" w:pos="360"/>
+        </w:tabs>
+      </w:pPr>
+      <w:r>
+        <w:t xml:space="preserve"> I tre retninger med vinkler(for at sørge for optimal </w:t>
+      </w:r>
+      <w:proofErr w:type="spellStart"/>
+      <w:r>
+        <w:t>covera</w:t>
+      </w:r>
+      <w:r>
+        <w:t>ge</w:t>
+      </w:r>
+      <w:proofErr w:type="spellEnd"/>
+      <w:r>
+        <w:t>)</w:t>
+      </w:r>
+    </w:p>
+    <w:p>
+      <w:pPr>
+        <w:pStyle w:val="Overskrift1"/>
+        <w:numPr>
+          <w:ilvl w:val="6"/>
+          <w:numId w:val="21"/>
+        </w:numPr>
+        <w:tabs>
+          <w:tab w:val="clear" w:pos="360"/>
+        </w:tabs>
+      </w:pPr>
+      <w:r>
+        <w:t>Skal kunne affyre 2 af gangen</w:t>
+      </w:r>
+    </w:p>
+    <w:p>
+      <w:pPr>
+        <w:autoSpaceDE w:val="0"/>
+        <w:autoSpaceDN w:val="0"/>
+        <w:adjustRightInd w:val="0"/>
+        <w:spacing w:after="0" w:line="240" w:lineRule="auto"/>
+        <w:rPr>
+          <w:rFonts w:ascii="Arial" w:hAnsi="Arial" w:cs="Arial"/>
+          <w:lang w:eastAsia="en-GB"/>
+        </w:rPr>
+      </w:pPr>
+    </w:p>
+    <w:p>
+      <w:pPr>
+        <w:autoSpaceDE w:val="0"/>
+        <w:autoSpaceDN w:val="0"/>
+        <w:adjustRightInd w:val="0"/>
+        <w:spacing w:after="0" w:line="240" w:lineRule="auto"/>
+        <w:rPr>
+          <w:rFonts w:ascii="Arial" w:hAnsi="Arial" w:cs="Arial"/>
+          <w:lang w:eastAsia="en-GB"/>
+        </w:rPr>
+      </w:pPr>
+    </w:p>
+    <w:p>
+      <w:pPr>
+        <w:autoSpaceDE w:val="0"/>
+        <w:autoSpaceDN w:val="0"/>
+        <w:adjustRightInd w:val="0"/>
+        <w:spacing w:after="0" w:line="240" w:lineRule="auto"/>
+        <w:rPr>
+          <w:rFonts w:ascii="Arial" w:hAnsi="Arial" w:cs="Arial"/>
+          <w:lang w:val="en-GB" w:eastAsia="en-GB"/>
+        </w:rPr>
+      </w:pPr>
+    </w:p>
+    <w:p>
+      <w:pPr>
+        <w:autoSpaceDE w:val="0"/>
+        <w:autoSpaceDN w:val="0"/>
+        <w:adjustRightInd w:val="0"/>
+        <w:spacing w:after="0" w:line="240" w:lineRule="auto"/>
+        <w:rPr>
+          <w:rFonts w:ascii="Arial" w:hAnsi="Arial" w:cs="Arial"/>
+          <w:lang w:val="en-GB" w:eastAsia="en-GB"/>
+        </w:rPr>
+      </w:pPr>
+    </w:p>
+    <w:p>
+      <w:pPr>
+        <w:autoSpaceDE w:val="0"/>
+        <w:autoSpaceDN w:val="0"/>
+        <w:adjustRightInd w:val="0"/>
+        <w:spacing w:after="0" w:line="240" w:lineRule="auto"/>
+        <w:rPr>
+          <w:rFonts w:ascii="Arial" w:hAnsi="Arial" w:cs="Arial"/>
+          <w:lang w:val="en-GB" w:eastAsia="en-GB"/>
+        </w:rPr>
+      </w:pPr>
+    </w:p>
+    <w:p>
+      <w:pPr>
+        <w:autoSpaceDE w:val="0"/>
+        <w:autoSpaceDN w:val="0"/>
+        <w:adjustRightInd w:val="0"/>
+        <w:spacing w:after="0" w:line="240" w:lineRule="auto"/>
+        <w:rPr>
+          <w:rFonts w:ascii="Arial" w:hAnsi="Arial" w:cs="Arial"/>
+          <w:lang w:val="en-GB" w:eastAsia="en-GB"/>
+        </w:rPr>
+      </w:pPr>
+    </w:p>
+    <w:p>
+      <w:pPr>
         <w:pStyle w:val="Overskrift3"/>
         <w:numPr>
           <w:ilvl w:val="2"/>
@@ -4612,6 +6122,7 @@
         <w:rPr>
           <w:lang w:val="en-GB"/>
         </w:rPr>
+        <w:lastRenderedPageBreak/>
         <w:t>3.2</w:t>
       </w:r>
       <w:proofErr w:type="gramStart"/>
@@ -5472,7 +6983,7 @@
           <w:lang w:val="en-GB"/>
         </w:rPr>
         <w:pict>
-          <v:shape id="_x0000_i1026" type="#_x0000_t75" style="width:475.5pt;height:450.75pt">
+          <v:shape id="_x0000_i1027" type="#_x0000_t75" style="width:475.5pt;height:450.75pt">
             <v:imagedata r:id="rId8" o:title=""/>
           </v:shape>
         </w:pict>
@@ -19110,10 +20621,10 @@
           <w:lang w:val="en-GB"/>
         </w:rPr>
         <w:object w:dxaOrig="7047" w:dyaOrig="5177">
-          <v:shape id="_x0000_i1027" type="#_x0000_t75" style="width:352.5pt;height:258.75pt" o:ole="">
+          <v:shape id="_x0000_i1028" type="#_x0000_t75" style="width:352.5pt;height:258.75pt" o:ole="">
             <v:imagedata r:id="rId6" o:title=""/>
           </v:shape>
-          <o:OLEObject Type="Embed" ProgID="Visio.Drawing.11" ShapeID="_x0000_i1027" DrawAspect="Content" ObjectID="_1346774951" r:id="rId9"/>
+          <o:OLEObject Type="Embed" ProgID="Visio.Drawing.11" ShapeID="_x0000_i1028" DrawAspect="Content" ObjectID="_1346790003" r:id="rId9"/>
         </w:object>
       </w:r>
     </w:p>
@@ -26719,7 +28230,7 @@
   </w:docDefaults>
   <w:latentStyles w:defLockedState="0" w:defUIPriority="99" w:defSemiHidden="1" w:defUnhideWhenUsed="1" w:defQFormat="0" w:count="267">
     <w:lsdException w:name="Normal" w:locked="1" w:semiHidden="0" w:uiPriority="0" w:unhideWhenUsed="0" w:qFormat="1"/>
-    <w:lsdException w:name="heading 1" w:locked="1" w:semiHidden="0" w:uiPriority="0" w:unhideWhenUsed="0" w:qFormat="1"/>
+    <w:lsdException w:name="heading 1" w:locked="1" w:semiHidden="0" w:unhideWhenUsed="0" w:qFormat="1"/>
     <w:lsdException w:name="heading 2" w:locked="1" w:semiHidden="0" w:uiPriority="0" w:unhideWhenUsed="0" w:qFormat="1"/>
     <w:lsdException w:name="heading 3" w:locked="1" w:semiHidden="0" w:uiPriority="0" w:unhideWhenUsed="0" w:qFormat="1"/>
     <w:lsdException w:name="heading 4" w:locked="1" w:uiPriority="0" w:qFormat="1"/>

</xml_diff>

<commit_message>
Updating main with assorted updates
</commit_message>
<xml_diff>
--- a/Sysreq/SRS Missile Warning System.docx
+++ b/Sysreq/SRS Missile Warning System.docx
@@ -6106,7 +6106,7 @@
             <v:path o:extrusionok="f" gradientshapeok="t" o:connecttype="rect"/>
             <o:lock v:ext="edit" aspectratio="t"/>
           </v:shapetype>
-          <v:shape id="_x0000_i1027" type="#_x0000_t75" style="width:474.75pt;height:396pt">
+          <v:shape id="_x0000_i1025" type="#_x0000_t75" style="width:474.75pt;height:396pt">
             <v:imagedata r:id="rId7" o:title="system_drawing"/>
           </v:shape>
         </w:pict>
@@ -7338,6 +7338,47 @@
           </w:p>
         </w:tc>
       </w:tr>
+      <w:tr>
+        <w:tc>
+          <w:tcPr>
+            <w:tcW w:w="1275" w:type="dxa"/>
+          </w:tcPr>
+          <w:p>
+            <w:pPr>
+              <w:spacing w:after="0" w:line="240" w:lineRule="auto"/>
+              <w:jc w:val="center"/>
+              <w:rPr>
+                <w:lang w:val="en-GB"/>
+              </w:rPr>
+            </w:pPr>
+            <w:r>
+              <w:rPr>
+                <w:lang w:val="en-GB"/>
+              </w:rPr>
+              <w:t>FAII34g</w:t>
+            </w:r>
+          </w:p>
+        </w:tc>
+        <w:tc>
+          <w:tcPr>
+            <w:tcW w:w="8080" w:type="dxa"/>
+          </w:tcPr>
+          <w:p>
+            <w:pPr>
+              <w:spacing w:after="0" w:line="240" w:lineRule="auto"/>
+              <w:rPr>
+                <w:lang w:val="en-GB"/>
+              </w:rPr>
+            </w:pPr>
+            <w:r>
+              <w:rPr>
+                <w:lang w:val="en-GB"/>
+              </w:rPr>
+              <w:t>F-16 Audio Interface for Intercom</w:t>
+            </w:r>
+          </w:p>
+        </w:tc>
+      </w:tr>
     </w:tbl>
     <w:p>
       <w:pPr>
@@ -7601,6 +7642,7 @@
         <w:rPr>
           <w:lang w:val="en-GB"/>
         </w:rPr>
+        <w:lastRenderedPageBreak/>
         <w:t>R-X : The System state Shall change from Armed to Disarmed when one of the following conditions  are met(ORED):</w:t>
       </w:r>
     </w:p>
@@ -7618,7 +7660,6 @@
         <w:rPr>
           <w:lang w:val="en-GB"/>
         </w:rPr>
-        <w:lastRenderedPageBreak/>
         <w:t xml:space="preserve">The Safety pin </w:t>
       </w:r>
       <w:r>
@@ -7667,7 +7708,7 @@
           <v:shape id="_x0000_i1026" type="#_x0000_t75" style="width:437.25pt;height:320.25pt" o:ole="">
             <v:imagedata r:id="rId8" o:title=""/>
           </v:shape>
-          <o:OLEObject Type="Embed" ProgID="Visio.Drawing.11" ShapeID="_x0000_i1026" DrawAspect="Content" ObjectID="_1346860788" r:id="rId9"/>
+          <o:OLEObject Type="Embed" ProgID="Visio.Drawing.11" ShapeID="_x0000_i1026" DrawAspect="Content" ObjectID="_1346867259" r:id="rId9"/>
         </w:object>
       </w:r>
     </w:p>
@@ -7806,6 +7847,7 @@
         <w:rPr>
           <w:lang w:val="en-US"/>
         </w:rPr>
+        <w:lastRenderedPageBreak/>
         <w:t>R-X: Changing mode from “Plane on Ground” to any state of Manual , Semi automatic or  Automatic shall happen when the plane is off ground and t</w:t>
       </w:r>
       <w:r>
@@ -7849,24 +7891,6 @@
           <w:lang w:val="en-GB"/>
         </w:rPr>
         <w:t xml:space="preserve"> in the cockpit.</w:t>
-      </w:r>
-    </w:p>
-    <w:p>
-      <w:pPr>
-        <w:rPr>
-          <w:lang w:val="en-US"/>
-        </w:rPr>
-      </w:pPr>
-    </w:p>
-    <w:p>
-      <w:r>
-        <w:t xml:space="preserve"> </w:t>
-      </w:r>
-      <w:r>
-        <w:rPr>
-          <w:highlight w:val="yellow"/>
-        </w:rPr>
-        <w:t>LMU: Her skal vi have noget ind omkring hvor vi ellers behandler  states og modes.</w:t>
       </w:r>
     </w:p>
     <w:p>
@@ -7917,20 +7941,10 @@
     </w:p>
     <w:p>
       <w:pPr>
-        <w:pStyle w:val="Overskrift2"/>
-        <w:numPr>
-          <w:ilvl w:val="2"/>
-          <w:numId w:val="14"/>
-        </w:numPr>
-        <w:rPr>
-          <w:lang w:val="en-US"/>
-        </w:rPr>
+        <w:pStyle w:val="Overskrift3"/>
       </w:pPr>
       <w:bookmarkStart w:id="13" w:name="_Toc273118130"/>
       <w:r>
-        <w:rPr>
-          <w:lang w:val="en-US"/>
-        </w:rPr>
         <w:t>Engaging / Disengaging The System</w:t>
       </w:r>
       <w:bookmarkEnd w:id="13"/>
@@ -10138,101 +10152,6 @@
               <w:rPr>
                 <w:lang w:val="en-GB"/>
               </w:rPr>
-              <w:t>FR-28</w:t>
-            </w:r>
-          </w:p>
-        </w:tc>
-        <w:tc>
-          <w:tcPr>
-            <w:tcW w:w="7969" w:type="dxa"/>
-          </w:tcPr>
-          <w:p>
-            <w:pPr>
-              <w:spacing w:after="0" w:line="240" w:lineRule="auto"/>
-              <w:rPr>
-                <w:lang w:val="en-GB"/>
-              </w:rPr>
-            </w:pPr>
-            <w:r>
-              <w:rPr>
-                <w:lang w:val="en-GB"/>
-              </w:rPr>
-              <w:t>The POD shall include a safety pin that prevents the dispenser from firing.</w:t>
-            </w:r>
-          </w:p>
-        </w:tc>
-      </w:tr>
-      <w:tr>
-        <w:tc>
-          <w:tcPr>
-            <w:tcW w:w="1275" w:type="dxa"/>
-          </w:tcPr>
-          <w:p>
-            <w:pPr>
-              <w:spacing w:after="0" w:line="240" w:lineRule="auto"/>
-              <w:jc w:val="center"/>
-              <w:rPr>
-                <w:lang w:val="en-GB"/>
-              </w:rPr>
-            </w:pPr>
-            <w:r>
-              <w:rPr>
-                <w:lang w:val="en-GB"/>
-              </w:rPr>
-              <w:t>FR-29</w:t>
-            </w:r>
-          </w:p>
-        </w:tc>
-        <w:tc>
-          <w:tcPr>
-            <w:tcW w:w="7969" w:type="dxa"/>
-          </w:tcPr>
-          <w:p>
-            <w:pPr>
-              <w:spacing w:after="0" w:line="240" w:lineRule="auto"/>
-              <w:rPr>
-                <w:lang w:val="en-GB"/>
-              </w:rPr>
-            </w:pPr>
-            <w:r>
-              <w:rPr>
-                <w:lang w:val="en-GB"/>
-              </w:rPr>
-              <w:t xml:space="preserve">The POD safety pin shall be clearly labelled and accessible by aircraft maintenance crew as specified by the aircraft maintenance manual </w:t>
-            </w:r>
-            <w:r>
-              <w:rPr>
-                <w:i/>
-                <w:lang w:val="en-GB"/>
-              </w:rPr>
-              <w:t>AMM32f</w:t>
-            </w:r>
-            <w:r>
-              <w:rPr>
-                <w:lang w:val="en-GB"/>
-              </w:rPr>
-              <w:t>.</w:t>
-            </w:r>
-          </w:p>
-        </w:tc>
-      </w:tr>
-      <w:tr>
-        <w:tc>
-          <w:tcPr>
-            <w:tcW w:w="1275" w:type="dxa"/>
-          </w:tcPr>
-          <w:p>
-            <w:pPr>
-              <w:spacing w:after="0" w:line="240" w:lineRule="auto"/>
-              <w:jc w:val="center"/>
-              <w:rPr>
-                <w:lang w:val="en-GB"/>
-              </w:rPr>
-            </w:pPr>
-            <w:r>
-              <w:rPr>
-                <w:lang w:val="en-GB"/>
-              </w:rPr>
               <w:t>FR-39</w:t>
             </w:r>
           </w:p>
@@ -10288,47 +10207,47 @@
               <w:rPr>
                 <w:lang w:val="en-GB"/>
               </w:rPr>
+              <w:t xml:space="preserve">The </w:t>
+            </w:r>
+            <w:r>
+              <w:rPr>
+                <w:lang w:val="en-GB"/>
+              </w:rPr>
+              <w:t>ECU</w:t>
+            </w:r>
+          </w:p>
+          <w:p>
+            <w:pPr>
+              <w:spacing w:after="0" w:line="240" w:lineRule="auto"/>
+              <w:rPr>
+                <w:lang w:val="en-GB"/>
+              </w:rPr>
+            </w:pPr>
+            <w:r>
+              <w:rPr>
+                <w:lang w:val="en-GB"/>
+              </w:rPr>
+              <w:t>INFO:</w:t>
+            </w:r>
+            <w:r>
+              <w:rPr>
+                <w:lang w:val="en-GB"/>
+              </w:rPr>
+              <w:t xml:space="preserve"> The Magazines and DSS are not seen as LRUs and also do not have status reporting capabilities.</w:t>
+            </w:r>
+          </w:p>
+          <w:p>
+            <w:pPr>
+              <w:spacing w:after="0" w:line="240" w:lineRule="auto"/>
+              <w:rPr>
+                <w:lang w:val="en-GB"/>
+              </w:rPr>
+            </w:pPr>
+            <w:r>
+              <w:rPr>
+                <w:lang w:val="en-GB"/>
+              </w:rPr>
               <w:lastRenderedPageBreak/>
-              <w:t xml:space="preserve">The </w:t>
-            </w:r>
-            <w:r>
-              <w:rPr>
-                <w:lang w:val="en-GB"/>
-              </w:rPr>
-              <w:t>ECU</w:t>
-            </w:r>
-          </w:p>
-          <w:p>
-            <w:pPr>
-              <w:spacing w:after="0" w:line="240" w:lineRule="auto"/>
-              <w:rPr>
-                <w:lang w:val="en-GB"/>
-              </w:rPr>
-            </w:pPr>
-            <w:r>
-              <w:rPr>
-                <w:lang w:val="en-GB"/>
-              </w:rPr>
-              <w:t>INFO:</w:t>
-            </w:r>
-            <w:r>
-              <w:rPr>
-                <w:lang w:val="en-GB"/>
-              </w:rPr>
-              <w:t xml:space="preserve"> The Magazines and DSS are not seen as LRUs and also do not have status reporting capabilities.</w:t>
-            </w:r>
-          </w:p>
-          <w:p>
-            <w:pPr>
-              <w:spacing w:after="0" w:line="240" w:lineRule="auto"/>
-              <w:rPr>
-                <w:lang w:val="en-GB"/>
-              </w:rPr>
-            </w:pPr>
-            <w:r>
-              <w:rPr>
-                <w:lang w:val="en-GB"/>
-              </w:rPr>
               <w:t>INFO: It is assumed that the ECU has the ability to deliver this information.</w:t>
             </w:r>
           </w:p>
@@ -10761,11 +10680,64 @@
           </w:p>
         </w:tc>
       </w:tr>
+      <w:tr>
+        <w:tc>
+          <w:tcPr>
+            <w:tcW w:w="1275" w:type="dxa"/>
+            <w:tcBorders>
+              <w:top w:val="single" w:sz="4" w:space="0" w:color="000000"/>
+              <w:left w:val="single" w:sz="4" w:space="0" w:color="000000"/>
+              <w:bottom w:val="single" w:sz="4" w:space="0" w:color="000000"/>
+              <w:right w:val="single" w:sz="4" w:space="0" w:color="000000"/>
+            </w:tcBorders>
+          </w:tcPr>
+          <w:p>
+            <w:pPr>
+              <w:spacing w:after="0" w:line="240" w:lineRule="auto"/>
+              <w:jc w:val="center"/>
+              <w:rPr>
+                <w:lang w:val="en-GB"/>
+              </w:rPr>
+            </w:pPr>
+            <w:r>
+              <w:rPr>
+                <w:lang w:val="en-GB"/>
+              </w:rPr>
+              <w:t>FR-49</w:t>
+            </w:r>
+          </w:p>
+        </w:tc>
+        <w:tc>
+          <w:tcPr>
+            <w:tcW w:w="7969" w:type="dxa"/>
+            <w:tcBorders>
+              <w:top w:val="single" w:sz="4" w:space="0" w:color="000000"/>
+              <w:left w:val="single" w:sz="4" w:space="0" w:color="000000"/>
+              <w:bottom w:val="single" w:sz="4" w:space="0" w:color="000000"/>
+              <w:right w:val="single" w:sz="4" w:space="0" w:color="000000"/>
+            </w:tcBorders>
+          </w:tcPr>
+          <w:p>
+            <w:pPr>
+              <w:spacing w:after="0" w:line="240" w:lineRule="auto"/>
+              <w:rPr>
+                <w:lang w:val="en-GB"/>
+              </w:rPr>
+            </w:pPr>
+            <w:r>
+              <w:rPr>
+                <w:lang w:val="en-GB"/>
+              </w:rPr>
+              <w:t>The system shall be able to dispense two payloads in a maximum of 40ms</w:t>
+            </w:r>
+          </w:p>
+        </w:tc>
+      </w:tr>
     </w:tbl>
     <w:p>
       <w:pPr>
         <w:rPr>
-          <w:lang w:val="en-GB"/>
+          <w:lang w:val="en-US"/>
         </w:rPr>
       </w:pPr>
     </w:p>
@@ -10831,25 +10803,16 @@
     <w:p>
       <w:pPr>
         <w:pStyle w:val="Overskrift3"/>
-        <w:rPr>
-          <w:lang w:val="en-GB"/>
-        </w:rPr>
       </w:pPr>
       <w:bookmarkStart w:id="32" w:name="_Toc272873315"/>
       <w:bookmarkStart w:id="33" w:name="_Toc273118146"/>
       <w:r>
-        <w:rPr>
-          <w:lang w:val="en-GB"/>
-        </w:rPr>
         <w:lastRenderedPageBreak/>
         <w:t>3.3.1 Interface identification and diagrams.</w:t>
       </w:r>
       <w:bookmarkEnd w:id="32"/>
       <w:bookmarkEnd w:id="33"/>
       <w:r>
-        <w:rPr>
-          <w:lang w:val="en-GB"/>
-        </w:rPr>
         <w:t xml:space="preserve"> </w:t>
       </w:r>
     </w:p>
@@ -10864,7 +10827,7 @@
           <w:lang w:val="en-GB"/>
         </w:rPr>
         <w:pict>
-          <v:shape id="_x0000_i1025" type="#_x0000_t75" style="width:475.5pt;height:450.75pt">
+          <v:shape id="_x0000_i1027" type="#_x0000_t75" style="width:475.5pt;height:450.75pt">
             <v:imagedata r:id="rId10" o:title=""/>
           </v:shape>
         </w:pict>
@@ -10900,15 +10863,9 @@
     <w:p>
       <w:pPr>
         <w:pStyle w:val="Overskrift3"/>
-        <w:rPr>
-          <w:lang w:val="en-GB"/>
-        </w:rPr>
       </w:pPr>
       <w:bookmarkStart w:id="34" w:name="_Toc273118147"/>
       <w:r>
-        <w:rPr>
-          <w:lang w:val="en-GB"/>
-        </w:rPr>
         <w:t>Interface A (Interface to Aircraft Mission Computer.</w:t>
       </w:r>
       <w:bookmarkEnd w:id="34"/>
@@ -11458,1384 +11415,7 @@
         </w:tc>
       </w:tr>
     </w:tbl>
-    <w:p>
-      <w:pPr>
-        <w:rPr>
-          <w:highlight w:val="yellow"/>
-          <w:lang w:val="en-US"/>
-        </w:rPr>
-      </w:pPr>
-    </w:p>
-    <w:p>
-      <w:r>
-        <w:rPr>
-          <w:highlight w:val="yellow"/>
-        </w:rPr>
-        <w:t>Skal interface i vingen mellem pod og kabler fra CCU’en beskrives her eller under interne interfaces??.</w:t>
-      </w:r>
-    </w:p>
-    <w:p>
-      <w:pPr>
-        <w:pStyle w:val="Overskrift3"/>
-        <w:rPr>
-          <w:lang w:val="en-GB"/>
-        </w:rPr>
-      </w:pPr>
-      <w:bookmarkStart w:id="37" w:name="_Toc272873316"/>
-      <w:bookmarkStart w:id="38" w:name="_Toc273118150"/>
-      <w:r>
-        <w:rPr>
-          <w:lang w:val="en-GB"/>
-        </w:rPr>
-        <w:t>3.3.x (Project-unique identifier of interface).</w:t>
-      </w:r>
-      <w:bookmarkEnd w:id="37"/>
-      <w:bookmarkEnd w:id="38"/>
-      <w:r>
-        <w:rPr>
-          <w:lang w:val="en-GB"/>
-        </w:rPr>
-        <w:t xml:space="preserve"> </w:t>
-      </w:r>
-    </w:p>
-    <w:p>
-      <w:pPr>
-        <w:rPr>
-          <w:highlight w:val="yellow"/>
-        </w:rPr>
-      </w:pPr>
-      <w:r>
-        <w:rPr>
-          <w:highlight w:val="yellow"/>
-        </w:rPr>
-        <w:t>3.3.2 Beskrivelse af og krav til interface mellem CCU og AMC.</w:t>
-      </w:r>
-    </w:p>
-    <w:p>
-      <w:r>
-        <w:rPr>
-          <w:highlight w:val="yellow"/>
-        </w:rPr>
-        <w:t>3.3.3 Beskrivelse af og krav til interface mellem CCU og Intercom.</w:t>
-      </w:r>
-    </w:p>
-    <w:p>
-      <w:pPr>
-        <w:autoSpaceDE w:val="0"/>
-        <w:autoSpaceDN w:val="0"/>
-        <w:adjustRightInd w:val="0"/>
-        <w:spacing w:after="0" w:line="240" w:lineRule="auto"/>
-        <w:rPr>
-          <w:rFonts w:ascii="Arial" w:hAnsi="Arial" w:cs="Arial"/>
-          <w:lang w:val="en-GB" w:eastAsia="en-GB"/>
-        </w:rPr>
-      </w:pPr>
-      <w:r>
-        <w:rPr>
-          <w:rFonts w:ascii="Arial" w:hAnsi="Arial" w:cs="Arial"/>
-          <w:lang w:val="en-GB" w:eastAsia="en-GB"/>
-        </w:rPr>
-        <w:t>This paragraph (beginning with 3.3.2) shall identify</w:t>
-      </w:r>
-    </w:p>
-    <w:p>
-      <w:pPr>
-        <w:autoSpaceDE w:val="0"/>
-        <w:autoSpaceDN w:val="0"/>
-        <w:adjustRightInd w:val="0"/>
-        <w:spacing w:after="0" w:line="240" w:lineRule="auto"/>
-        <w:rPr>
-          <w:rFonts w:ascii="Arial" w:hAnsi="Arial" w:cs="Arial"/>
-          <w:lang w:val="en-GB" w:eastAsia="en-GB"/>
-        </w:rPr>
-      </w:pPr>
-      <w:r>
-        <w:rPr>
-          <w:rFonts w:ascii="Arial" w:hAnsi="Arial" w:cs="Arial"/>
-          <w:lang w:val="en-GB" w:eastAsia="en-GB"/>
-        </w:rPr>
-        <w:t>a system external interface by project-unique identifier, shall briefly identify the interfacing entities,</w:t>
-      </w:r>
-    </w:p>
-    <w:p>
-      <w:pPr>
-        <w:autoSpaceDE w:val="0"/>
-        <w:autoSpaceDN w:val="0"/>
-        <w:adjustRightInd w:val="0"/>
-        <w:spacing w:after="0" w:line="240" w:lineRule="auto"/>
-        <w:rPr>
-          <w:rFonts w:ascii="Arial" w:hAnsi="Arial" w:cs="Arial"/>
-          <w:lang w:val="en-GB" w:eastAsia="en-GB"/>
-        </w:rPr>
-      </w:pPr>
-      <w:r>
-        <w:rPr>
-          <w:rFonts w:ascii="Arial" w:hAnsi="Arial" w:cs="Arial"/>
-          <w:lang w:val="en-GB" w:eastAsia="en-GB"/>
-        </w:rPr>
-        <w:t>and shall be divided into subparagraphs as needed to state the requirements imposed on the</w:t>
-      </w:r>
-    </w:p>
-    <w:p>
-      <w:pPr>
-        <w:autoSpaceDE w:val="0"/>
-        <w:autoSpaceDN w:val="0"/>
-        <w:adjustRightInd w:val="0"/>
-        <w:spacing w:after="0" w:line="240" w:lineRule="auto"/>
-        <w:rPr>
-          <w:rFonts w:ascii="Arial" w:hAnsi="Arial" w:cs="Arial"/>
-          <w:lang w:val="en-GB" w:eastAsia="en-GB"/>
-        </w:rPr>
-      </w:pPr>
-      <w:r>
-        <w:rPr>
-          <w:rFonts w:ascii="Arial" w:hAnsi="Arial" w:cs="Arial"/>
-          <w:lang w:val="en-GB" w:eastAsia="en-GB"/>
-        </w:rPr>
-        <w:t>system to achieve the interface. Interface characteristics of the other entities involved in the</w:t>
-      </w:r>
-    </w:p>
-    <w:p>
-      <w:pPr>
-        <w:autoSpaceDE w:val="0"/>
-        <w:autoSpaceDN w:val="0"/>
-        <w:adjustRightInd w:val="0"/>
-        <w:spacing w:after="0" w:line="240" w:lineRule="auto"/>
-        <w:rPr>
-          <w:rFonts w:ascii="Arial" w:hAnsi="Arial" w:cs="Arial"/>
-          <w:lang w:val="en-GB" w:eastAsia="en-GB"/>
-        </w:rPr>
-      </w:pPr>
-      <w:r>
-        <w:rPr>
-          <w:rFonts w:ascii="Arial" w:hAnsi="Arial" w:cs="Arial"/>
-          <w:lang w:val="en-GB" w:eastAsia="en-GB"/>
-        </w:rPr>
-        <w:t>interface shall be stated as assumptions or as "When [the entity not covered] does this, the</w:t>
-      </w:r>
-    </w:p>
-    <w:p>
-      <w:pPr>
-        <w:autoSpaceDE w:val="0"/>
-        <w:autoSpaceDN w:val="0"/>
-        <w:adjustRightInd w:val="0"/>
-        <w:spacing w:after="0" w:line="240" w:lineRule="auto"/>
-        <w:rPr>
-          <w:rFonts w:ascii="Arial" w:hAnsi="Arial" w:cs="Arial"/>
-          <w:lang w:val="en-GB" w:eastAsia="en-GB"/>
-        </w:rPr>
-      </w:pPr>
-      <w:r>
-        <w:rPr>
-          <w:rFonts w:ascii="Arial" w:hAnsi="Arial" w:cs="Arial"/>
-          <w:lang w:val="en-GB" w:eastAsia="en-GB"/>
-        </w:rPr>
-        <w:t>system shall...," not as requirements on the other entities. This paragraph may reference other</w:t>
-      </w:r>
-    </w:p>
-    <w:p>
-      <w:pPr>
-        <w:autoSpaceDE w:val="0"/>
-        <w:autoSpaceDN w:val="0"/>
-        <w:adjustRightInd w:val="0"/>
-        <w:spacing w:after="0" w:line="240" w:lineRule="auto"/>
-        <w:rPr>
-          <w:rFonts w:ascii="Arial" w:hAnsi="Arial" w:cs="Arial"/>
-          <w:lang w:val="en-GB" w:eastAsia="en-GB"/>
-        </w:rPr>
-      </w:pPr>
-      <w:r>
-        <w:rPr>
-          <w:rFonts w:ascii="Arial" w:hAnsi="Arial" w:cs="Arial"/>
-          <w:lang w:val="en-GB" w:eastAsia="en-GB"/>
-        </w:rPr>
-        <w:t>documents (such as data dictionaries, standards for communication protocols, and standards for</w:t>
-      </w:r>
-    </w:p>
-    <w:p>
-      <w:pPr>
-        <w:autoSpaceDE w:val="0"/>
-        <w:autoSpaceDN w:val="0"/>
-        <w:adjustRightInd w:val="0"/>
-        <w:spacing w:after="0" w:line="240" w:lineRule="auto"/>
-        <w:rPr>
-          <w:rFonts w:ascii="Arial" w:hAnsi="Arial" w:cs="Arial"/>
-          <w:lang w:val="en-GB" w:eastAsia="en-GB"/>
-        </w:rPr>
-      </w:pPr>
-      <w:r>
-        <w:rPr>
-          <w:rFonts w:ascii="Arial" w:hAnsi="Arial" w:cs="Arial"/>
-          <w:lang w:val="en-GB" w:eastAsia="en-GB"/>
-        </w:rPr>
-        <w:t>user interfaces) in place of stating the information here. The requirements shall include the</w:t>
-      </w:r>
-    </w:p>
-    <w:p>
-      <w:pPr>
-        <w:autoSpaceDE w:val="0"/>
-        <w:autoSpaceDN w:val="0"/>
-        <w:adjustRightInd w:val="0"/>
-        <w:spacing w:after="0" w:line="240" w:lineRule="auto"/>
-        <w:rPr>
-          <w:rFonts w:ascii="Arial" w:hAnsi="Arial" w:cs="Arial"/>
-          <w:lang w:val="en-GB" w:eastAsia="en-GB"/>
-        </w:rPr>
-      </w:pPr>
-      <w:r>
-        <w:rPr>
-          <w:rFonts w:ascii="Arial" w:hAnsi="Arial" w:cs="Arial"/>
-          <w:lang w:val="en-GB" w:eastAsia="en-GB"/>
-        </w:rPr>
-        <w:t>following, as applicable, presented in any order suited to the requirements, and shall note any</w:t>
-      </w:r>
-    </w:p>
-    <w:p>
-      <w:pPr>
-        <w:autoSpaceDE w:val="0"/>
-        <w:autoSpaceDN w:val="0"/>
-        <w:adjustRightInd w:val="0"/>
-        <w:spacing w:after="0" w:line="240" w:lineRule="auto"/>
-        <w:rPr>
-          <w:rFonts w:ascii="Arial" w:hAnsi="Arial" w:cs="Arial"/>
-          <w:lang w:val="en-GB" w:eastAsia="en-GB"/>
-        </w:rPr>
-      </w:pPr>
-      <w:r>
-        <w:rPr>
-          <w:rFonts w:ascii="Arial" w:hAnsi="Arial" w:cs="Arial"/>
-          <w:lang w:val="en-GB" w:eastAsia="en-GB"/>
-        </w:rPr>
-        <w:t>differences in these characteristics from the point of view of the interfacing entities (such as</w:t>
-      </w:r>
-    </w:p>
-    <w:p>
-      <w:pPr>
-        <w:autoSpaceDE w:val="0"/>
-        <w:autoSpaceDN w:val="0"/>
-        <w:adjustRightInd w:val="0"/>
-        <w:spacing w:after="0" w:line="240" w:lineRule="auto"/>
-        <w:rPr>
-          <w:rFonts w:ascii="Arial" w:hAnsi="Arial" w:cs="Arial"/>
-          <w:lang w:val="en-GB" w:eastAsia="en-GB"/>
-        </w:rPr>
-      </w:pPr>
-      <w:r>
-        <w:rPr>
-          <w:rFonts w:ascii="Arial" w:hAnsi="Arial" w:cs="Arial"/>
-          <w:lang w:val="en-GB" w:eastAsia="en-GB"/>
-        </w:rPr>
-        <w:t>different expectations about the size, frequency, or other characteristics of data elements):</w:t>
-      </w:r>
-    </w:p>
-    <w:p>
-      <w:pPr>
-        <w:autoSpaceDE w:val="0"/>
-        <w:autoSpaceDN w:val="0"/>
-        <w:adjustRightInd w:val="0"/>
-        <w:spacing w:after="0" w:line="240" w:lineRule="auto"/>
-        <w:rPr>
-          <w:rFonts w:ascii="Arial" w:hAnsi="Arial" w:cs="Arial"/>
-          <w:lang w:val="en-GB" w:eastAsia="en-GB"/>
-        </w:rPr>
-      </w:pPr>
-    </w:p>
-    <w:p>
-      <w:pPr>
-        <w:autoSpaceDE w:val="0"/>
-        <w:autoSpaceDN w:val="0"/>
-        <w:adjustRightInd w:val="0"/>
-        <w:spacing w:after="0" w:line="240" w:lineRule="auto"/>
-        <w:rPr>
-          <w:rFonts w:ascii="Arial" w:hAnsi="Arial" w:cs="Arial"/>
-          <w:lang w:val="en-GB" w:eastAsia="en-GB"/>
-        </w:rPr>
-      </w:pPr>
-      <w:r>
-        <w:rPr>
-          <w:rFonts w:ascii="Arial" w:hAnsi="Arial" w:cs="Arial"/>
-          <w:lang w:val="en-GB" w:eastAsia="en-GB"/>
-        </w:rPr>
-        <w:t>a. Priority that the system must assign the interface</w:t>
-      </w:r>
-    </w:p>
-    <w:p>
-      <w:pPr>
-        <w:autoSpaceDE w:val="0"/>
-        <w:autoSpaceDN w:val="0"/>
-        <w:adjustRightInd w:val="0"/>
-        <w:spacing w:after="0" w:line="240" w:lineRule="auto"/>
-        <w:rPr>
-          <w:rFonts w:ascii="Arial" w:hAnsi="Arial" w:cs="Arial"/>
-          <w:lang w:val="en-GB" w:eastAsia="en-GB"/>
-        </w:rPr>
-      </w:pPr>
-      <w:r>
-        <w:rPr>
-          <w:rFonts w:ascii="Arial" w:hAnsi="Arial" w:cs="Arial"/>
-          <w:lang w:val="en-GB" w:eastAsia="en-GB"/>
-        </w:rPr>
-        <w:t>b. Requirements on the type of interface (such as real-time data transfer, storage-andretrieval</w:t>
-      </w:r>
-    </w:p>
-    <w:p>
-      <w:pPr>
-        <w:autoSpaceDE w:val="0"/>
-        <w:autoSpaceDN w:val="0"/>
-        <w:adjustRightInd w:val="0"/>
-        <w:spacing w:after="0" w:line="240" w:lineRule="auto"/>
-        <w:rPr>
-          <w:rFonts w:ascii="Arial" w:hAnsi="Arial" w:cs="Arial"/>
-          <w:lang w:val="en-GB" w:eastAsia="en-GB"/>
-        </w:rPr>
-      </w:pPr>
-      <w:r>
-        <w:rPr>
-          <w:rFonts w:ascii="Arial" w:hAnsi="Arial" w:cs="Arial"/>
-          <w:lang w:val="en-GB" w:eastAsia="en-GB"/>
-        </w:rPr>
-        <w:t>of data, etc.) to be implemented</w:t>
-      </w:r>
-    </w:p>
-    <w:p>
-      <w:pPr>
-        <w:autoSpaceDE w:val="0"/>
-        <w:autoSpaceDN w:val="0"/>
-        <w:adjustRightInd w:val="0"/>
-        <w:spacing w:after="0" w:line="240" w:lineRule="auto"/>
-        <w:rPr>
-          <w:rFonts w:ascii="Arial" w:hAnsi="Arial" w:cs="Arial"/>
-          <w:lang w:val="en-GB" w:eastAsia="en-GB"/>
-        </w:rPr>
-      </w:pPr>
-      <w:r>
-        <w:rPr>
-          <w:rFonts w:ascii="Arial" w:hAnsi="Arial" w:cs="Arial"/>
-          <w:lang w:val="en-GB" w:eastAsia="en-GB"/>
-        </w:rPr>
-        <w:t>c. Required characteristics of individual data elements that the system must provide, store,</w:t>
-      </w:r>
-    </w:p>
-    <w:p>
-      <w:pPr>
-        <w:autoSpaceDE w:val="0"/>
-        <w:autoSpaceDN w:val="0"/>
-        <w:adjustRightInd w:val="0"/>
-        <w:spacing w:after="0" w:line="240" w:lineRule="auto"/>
-        <w:rPr>
-          <w:rFonts w:ascii="Arial" w:hAnsi="Arial" w:cs="Arial"/>
-          <w:lang w:val="en-GB" w:eastAsia="en-GB"/>
-        </w:rPr>
-      </w:pPr>
-      <w:r>
-        <w:rPr>
-          <w:rFonts w:ascii="Arial" w:hAnsi="Arial" w:cs="Arial"/>
-          <w:lang w:val="en-GB" w:eastAsia="en-GB"/>
-        </w:rPr>
-        <w:t>send, access, receive, etc., such as:</w:t>
-      </w:r>
-    </w:p>
-    <w:p>
-      <w:pPr>
-        <w:autoSpaceDE w:val="0"/>
-        <w:autoSpaceDN w:val="0"/>
-        <w:adjustRightInd w:val="0"/>
-        <w:spacing w:after="0" w:line="240" w:lineRule="auto"/>
-        <w:rPr>
-          <w:rFonts w:ascii="Arial" w:hAnsi="Arial" w:cs="Arial"/>
-          <w:lang w:val="en-GB" w:eastAsia="en-GB"/>
-        </w:rPr>
-      </w:pPr>
-      <w:r>
-        <w:rPr>
-          <w:rFonts w:ascii="Arial" w:hAnsi="Arial" w:cs="Arial"/>
-          <w:lang w:val="en-GB" w:eastAsia="en-GB"/>
-        </w:rPr>
-        <w:t>1) Names/identifiers</w:t>
-      </w:r>
-    </w:p>
-    <w:p>
-      <w:pPr>
-        <w:autoSpaceDE w:val="0"/>
-        <w:autoSpaceDN w:val="0"/>
-        <w:adjustRightInd w:val="0"/>
-        <w:spacing w:after="0" w:line="240" w:lineRule="auto"/>
-        <w:rPr>
-          <w:rFonts w:ascii="Arial" w:hAnsi="Arial" w:cs="Arial"/>
-          <w:lang w:val="en-GB" w:eastAsia="en-GB"/>
-        </w:rPr>
-      </w:pPr>
-      <w:r>
-        <w:rPr>
-          <w:rFonts w:ascii="Arial" w:hAnsi="Arial" w:cs="Arial"/>
-          <w:lang w:val="en-GB" w:eastAsia="en-GB"/>
-        </w:rPr>
-        <w:t>a) Project-unique identifier</w:t>
-      </w:r>
-    </w:p>
-    <w:p>
-      <w:pPr>
-        <w:autoSpaceDE w:val="0"/>
-        <w:autoSpaceDN w:val="0"/>
-        <w:adjustRightInd w:val="0"/>
-        <w:spacing w:after="0" w:line="240" w:lineRule="auto"/>
-        <w:rPr>
-          <w:rFonts w:ascii="Arial" w:hAnsi="Arial" w:cs="Arial"/>
-          <w:lang w:val="en-GB" w:eastAsia="en-GB"/>
-        </w:rPr>
-      </w:pPr>
-      <w:r>
-        <w:rPr>
-          <w:rFonts w:ascii="Arial" w:hAnsi="Arial" w:cs="Arial"/>
-          <w:lang w:val="en-GB" w:eastAsia="en-GB"/>
-        </w:rPr>
-        <w:t>b) Non-technical (natural-language) name</w:t>
-      </w:r>
-    </w:p>
-    <w:p>
-      <w:pPr>
-        <w:autoSpaceDE w:val="0"/>
-        <w:autoSpaceDN w:val="0"/>
-        <w:adjustRightInd w:val="0"/>
-        <w:spacing w:after="0" w:line="240" w:lineRule="auto"/>
-        <w:rPr>
-          <w:rFonts w:ascii="Arial" w:hAnsi="Arial" w:cs="Arial"/>
-          <w:lang w:val="en-GB" w:eastAsia="en-GB"/>
-        </w:rPr>
-      </w:pPr>
-      <w:r>
-        <w:rPr>
-          <w:rFonts w:ascii="Arial" w:hAnsi="Arial" w:cs="Arial"/>
-          <w:lang w:val="en-GB" w:eastAsia="en-GB"/>
-        </w:rPr>
-        <w:t>c) DoD standard data element name</w:t>
-      </w:r>
-    </w:p>
-    <w:p>
-      <w:pPr>
-        <w:autoSpaceDE w:val="0"/>
-        <w:autoSpaceDN w:val="0"/>
-        <w:adjustRightInd w:val="0"/>
-        <w:spacing w:after="0" w:line="240" w:lineRule="auto"/>
-        <w:rPr>
-          <w:rFonts w:ascii="Arial" w:hAnsi="Arial" w:cs="Arial"/>
-          <w:lang w:val="en-GB" w:eastAsia="en-GB"/>
-        </w:rPr>
-      </w:pPr>
-      <w:r>
-        <w:rPr>
-          <w:rFonts w:ascii="Arial" w:hAnsi="Arial" w:cs="Arial"/>
-          <w:lang w:val="en-GB" w:eastAsia="en-GB"/>
-        </w:rPr>
-        <w:t>d) Technical name (e.g., variable or field name in code or database)</w:t>
-      </w:r>
-    </w:p>
-    <w:p>
-      <w:pPr>
-        <w:autoSpaceDE w:val="0"/>
-        <w:autoSpaceDN w:val="0"/>
-        <w:adjustRightInd w:val="0"/>
-        <w:spacing w:after="0" w:line="240" w:lineRule="auto"/>
-        <w:rPr>
-          <w:rFonts w:ascii="Arial" w:hAnsi="Arial" w:cs="Arial"/>
-          <w:lang w:val="en-GB" w:eastAsia="en-GB"/>
-        </w:rPr>
-      </w:pPr>
-      <w:r>
-        <w:rPr>
-          <w:rFonts w:ascii="Arial" w:hAnsi="Arial" w:cs="Arial"/>
-          <w:lang w:val="en-GB" w:eastAsia="en-GB"/>
-        </w:rPr>
-        <w:t>e) Abbreviation or synonymous names</w:t>
-      </w:r>
-    </w:p>
-    <w:p>
-      <w:pPr>
-        <w:autoSpaceDE w:val="0"/>
-        <w:autoSpaceDN w:val="0"/>
-        <w:adjustRightInd w:val="0"/>
-        <w:spacing w:after="0" w:line="240" w:lineRule="auto"/>
-        <w:rPr>
-          <w:rFonts w:ascii="Arial" w:hAnsi="Arial" w:cs="Arial"/>
-          <w:lang w:val="en-GB" w:eastAsia="en-GB"/>
-        </w:rPr>
-      </w:pPr>
-      <w:r>
-        <w:rPr>
-          <w:rFonts w:ascii="Arial" w:hAnsi="Arial" w:cs="Arial"/>
-          <w:lang w:val="en-GB" w:eastAsia="en-GB"/>
-        </w:rPr>
-        <w:t>2) Data type (alphanumeric, integer, etc.)</w:t>
-      </w:r>
-    </w:p>
-    <w:p>
-      <w:pPr>
-        <w:autoSpaceDE w:val="0"/>
-        <w:autoSpaceDN w:val="0"/>
-        <w:adjustRightInd w:val="0"/>
-        <w:spacing w:after="0" w:line="240" w:lineRule="auto"/>
-        <w:rPr>
-          <w:rFonts w:ascii="Arial" w:hAnsi="Arial" w:cs="Arial"/>
-          <w:lang w:val="en-GB" w:eastAsia="en-GB"/>
-        </w:rPr>
-      </w:pPr>
-      <w:r>
-        <w:rPr>
-          <w:rFonts w:ascii="Arial" w:hAnsi="Arial" w:cs="Arial"/>
-          <w:lang w:val="en-GB" w:eastAsia="en-GB"/>
-        </w:rPr>
-        <w:t>3) Size and format (such as length and punctuation of a character string)</w:t>
-      </w:r>
-    </w:p>
-    <w:p>
-      <w:pPr>
-        <w:autoSpaceDE w:val="0"/>
-        <w:autoSpaceDN w:val="0"/>
-        <w:adjustRightInd w:val="0"/>
-        <w:spacing w:after="0" w:line="240" w:lineRule="auto"/>
-        <w:rPr>
-          <w:rFonts w:ascii="Arial" w:hAnsi="Arial" w:cs="Arial"/>
-          <w:lang w:val="en-GB" w:eastAsia="en-GB"/>
-        </w:rPr>
-      </w:pPr>
-      <w:r>
-        <w:rPr>
-          <w:rFonts w:ascii="Arial" w:hAnsi="Arial" w:cs="Arial"/>
-          <w:lang w:val="en-GB" w:eastAsia="en-GB"/>
-        </w:rPr>
-        <w:t>4) Units of measurement (such as meters, dollars, nanoseconds)</w:t>
-      </w:r>
-    </w:p>
-    <w:p>
-      <w:pPr>
-        <w:autoSpaceDE w:val="0"/>
-        <w:autoSpaceDN w:val="0"/>
-        <w:adjustRightInd w:val="0"/>
-        <w:spacing w:after="0" w:line="240" w:lineRule="auto"/>
-        <w:rPr>
-          <w:rFonts w:ascii="Arial" w:hAnsi="Arial" w:cs="Arial"/>
-          <w:lang w:val="en-GB" w:eastAsia="en-GB"/>
-        </w:rPr>
-      </w:pPr>
-      <w:r>
-        <w:rPr>
-          <w:rFonts w:ascii="Arial" w:hAnsi="Arial" w:cs="Arial"/>
-          <w:lang w:val="en-GB" w:eastAsia="en-GB"/>
-        </w:rPr>
-        <w:lastRenderedPageBreak/>
-        <w:t>5) Range or enumeration of possible values (such as 0-99)</w:t>
-      </w:r>
-    </w:p>
-    <w:p>
-      <w:pPr>
-        <w:autoSpaceDE w:val="0"/>
-        <w:autoSpaceDN w:val="0"/>
-        <w:adjustRightInd w:val="0"/>
-        <w:spacing w:after="0" w:line="240" w:lineRule="auto"/>
-        <w:rPr>
-          <w:rFonts w:ascii="Arial" w:hAnsi="Arial" w:cs="Arial"/>
-          <w:lang w:val="en-GB" w:eastAsia="en-GB"/>
-        </w:rPr>
-      </w:pPr>
-      <w:r>
-        <w:rPr>
-          <w:rFonts w:ascii="Arial" w:hAnsi="Arial" w:cs="Arial"/>
-          <w:lang w:val="en-GB" w:eastAsia="en-GB"/>
-        </w:rPr>
-        <w:t>6) Accuracy (how correct) and precision (number of significant digits)</w:t>
-      </w:r>
-    </w:p>
-    <w:p>
-      <w:pPr>
-        <w:autoSpaceDE w:val="0"/>
-        <w:autoSpaceDN w:val="0"/>
-        <w:adjustRightInd w:val="0"/>
-        <w:spacing w:after="0" w:line="240" w:lineRule="auto"/>
-        <w:rPr>
-          <w:rFonts w:ascii="Arial" w:hAnsi="Arial" w:cs="Arial"/>
-          <w:lang w:val="en-GB" w:eastAsia="en-GB"/>
-        </w:rPr>
-      </w:pPr>
-      <w:r>
-        <w:rPr>
-          <w:rFonts w:ascii="Arial" w:hAnsi="Arial" w:cs="Arial"/>
-          <w:lang w:val="en-GB" w:eastAsia="en-GB"/>
-        </w:rPr>
-        <w:t>7) Priority, timing, frequency, volume, sequencing, and other constraints, such as whether</w:t>
-      </w:r>
-    </w:p>
-    <w:p>
-      <w:pPr>
-        <w:autoSpaceDE w:val="0"/>
-        <w:autoSpaceDN w:val="0"/>
-        <w:adjustRightInd w:val="0"/>
-        <w:spacing w:after="0" w:line="240" w:lineRule="auto"/>
-        <w:rPr>
-          <w:rFonts w:ascii="Arial" w:hAnsi="Arial" w:cs="Arial"/>
-          <w:lang w:val="en-GB" w:eastAsia="en-GB"/>
-        </w:rPr>
-      </w:pPr>
-      <w:r>
-        <w:rPr>
-          <w:rFonts w:ascii="Arial" w:hAnsi="Arial" w:cs="Arial"/>
-          <w:lang w:val="en-GB" w:eastAsia="en-GB"/>
-        </w:rPr>
-        <w:t>the data element may be updated and whether business rules apply</w:t>
-      </w:r>
-    </w:p>
-    <w:p>
-      <w:pPr>
-        <w:autoSpaceDE w:val="0"/>
-        <w:autoSpaceDN w:val="0"/>
-        <w:adjustRightInd w:val="0"/>
-        <w:spacing w:after="0" w:line="240" w:lineRule="auto"/>
-        <w:rPr>
-          <w:rFonts w:ascii="Arial" w:hAnsi="Arial" w:cs="Arial"/>
-          <w:lang w:val="en-GB" w:eastAsia="en-GB"/>
-        </w:rPr>
-      </w:pPr>
-      <w:r>
-        <w:rPr>
-          <w:rFonts w:ascii="Arial" w:hAnsi="Arial" w:cs="Arial"/>
-          <w:lang w:val="en-GB" w:eastAsia="en-GB"/>
-        </w:rPr>
-        <w:t>8) Security and privacy constraints</w:t>
-      </w:r>
-    </w:p>
-    <w:p>
-      <w:pPr>
-        <w:autoSpaceDE w:val="0"/>
-        <w:autoSpaceDN w:val="0"/>
-        <w:adjustRightInd w:val="0"/>
-        <w:spacing w:after="0" w:line="240" w:lineRule="auto"/>
-        <w:rPr>
-          <w:rFonts w:ascii="Arial" w:hAnsi="Arial" w:cs="Arial"/>
-          <w:lang w:val="en-GB" w:eastAsia="en-GB"/>
-        </w:rPr>
-      </w:pPr>
-      <w:r>
-        <w:rPr>
-          <w:rFonts w:ascii="Arial" w:hAnsi="Arial" w:cs="Arial"/>
-          <w:lang w:val="en-GB" w:eastAsia="en-GB"/>
-        </w:rPr>
-        <w:t>9) Sources (setting/sending entities) and recipients (using/receiving entities)</w:t>
-      </w:r>
-    </w:p>
-    <w:p>
-      <w:pPr>
-        <w:autoSpaceDE w:val="0"/>
-        <w:autoSpaceDN w:val="0"/>
-        <w:adjustRightInd w:val="0"/>
-        <w:spacing w:after="0" w:line="240" w:lineRule="auto"/>
-        <w:rPr>
-          <w:rFonts w:ascii="Arial" w:hAnsi="Arial" w:cs="Arial"/>
-          <w:lang w:val="en-GB" w:eastAsia="en-GB"/>
-        </w:rPr>
-      </w:pPr>
-      <w:r>
-        <w:rPr>
-          <w:rFonts w:ascii="Arial" w:hAnsi="Arial" w:cs="Arial"/>
-          <w:lang w:val="en-GB" w:eastAsia="en-GB"/>
-        </w:rPr>
-        <w:t>d. Required characteristics of data element assemblies (records, messages, files, arrays,</w:t>
-      </w:r>
-    </w:p>
-    <w:p>
-      <w:pPr>
-        <w:autoSpaceDE w:val="0"/>
-        <w:autoSpaceDN w:val="0"/>
-        <w:adjustRightInd w:val="0"/>
-        <w:spacing w:after="0" w:line="240" w:lineRule="auto"/>
-        <w:rPr>
-          <w:rFonts w:ascii="Arial" w:hAnsi="Arial" w:cs="Arial"/>
-          <w:lang w:val="en-GB" w:eastAsia="en-GB"/>
-        </w:rPr>
-      </w:pPr>
-      <w:r>
-        <w:rPr>
-          <w:rFonts w:ascii="Arial" w:hAnsi="Arial" w:cs="Arial"/>
-          <w:lang w:val="en-GB" w:eastAsia="en-GB"/>
-        </w:rPr>
-        <w:t>displays, reports, etc.) that the system must provide, store, send, access, receive, etc.,</w:t>
-      </w:r>
-    </w:p>
-    <w:p>
-      <w:pPr>
-        <w:autoSpaceDE w:val="0"/>
-        <w:autoSpaceDN w:val="0"/>
-        <w:adjustRightInd w:val="0"/>
-        <w:spacing w:after="0" w:line="240" w:lineRule="auto"/>
-        <w:rPr>
-          <w:rFonts w:ascii="Arial" w:hAnsi="Arial" w:cs="Arial"/>
-          <w:lang w:val="en-GB" w:eastAsia="en-GB"/>
-        </w:rPr>
-      </w:pPr>
-      <w:r>
-        <w:rPr>
-          <w:rFonts w:ascii="Arial" w:hAnsi="Arial" w:cs="Arial"/>
-          <w:lang w:val="en-GB" w:eastAsia="en-GB"/>
-        </w:rPr>
-        <w:t>such as:</w:t>
-      </w:r>
-    </w:p>
-    <w:p>
-      <w:pPr>
-        <w:autoSpaceDE w:val="0"/>
-        <w:autoSpaceDN w:val="0"/>
-        <w:adjustRightInd w:val="0"/>
-        <w:spacing w:after="0" w:line="240" w:lineRule="auto"/>
-        <w:rPr>
-          <w:rFonts w:ascii="Arial" w:hAnsi="Arial" w:cs="Arial"/>
-          <w:lang w:val="en-GB" w:eastAsia="en-GB"/>
-        </w:rPr>
-      </w:pPr>
-      <w:r>
-        <w:rPr>
-          <w:rFonts w:ascii="Arial" w:hAnsi="Arial" w:cs="Arial"/>
-          <w:lang w:val="en-GB" w:eastAsia="en-GB"/>
-        </w:rPr>
-        <w:t>1) Names/identifiers</w:t>
-      </w:r>
-    </w:p>
-    <w:p>
-      <w:pPr>
-        <w:autoSpaceDE w:val="0"/>
-        <w:autoSpaceDN w:val="0"/>
-        <w:adjustRightInd w:val="0"/>
-        <w:spacing w:after="0" w:line="240" w:lineRule="auto"/>
-        <w:rPr>
-          <w:rFonts w:ascii="Arial" w:hAnsi="Arial" w:cs="Arial"/>
-          <w:lang w:val="en-GB" w:eastAsia="en-GB"/>
-        </w:rPr>
-      </w:pPr>
-      <w:r>
-        <w:rPr>
-          <w:rFonts w:ascii="Arial" w:hAnsi="Arial" w:cs="Arial"/>
-          <w:lang w:val="en-GB" w:eastAsia="en-GB"/>
-        </w:rPr>
-        <w:t>a) Project-unique identifier</w:t>
-      </w:r>
-    </w:p>
-    <w:p>
-      <w:pPr>
-        <w:autoSpaceDE w:val="0"/>
-        <w:autoSpaceDN w:val="0"/>
-        <w:adjustRightInd w:val="0"/>
-        <w:spacing w:after="0" w:line="240" w:lineRule="auto"/>
-        <w:rPr>
-          <w:rFonts w:ascii="Arial" w:hAnsi="Arial" w:cs="Arial"/>
-          <w:lang w:val="en-GB" w:eastAsia="en-GB"/>
-        </w:rPr>
-      </w:pPr>
-      <w:r>
-        <w:rPr>
-          <w:rFonts w:ascii="Arial" w:hAnsi="Arial" w:cs="Arial"/>
-          <w:lang w:val="en-GB" w:eastAsia="en-GB"/>
-        </w:rPr>
-        <w:t>b) Non-technical (natural language) name</w:t>
-      </w:r>
-    </w:p>
-    <w:p>
-      <w:pPr>
-        <w:autoSpaceDE w:val="0"/>
-        <w:autoSpaceDN w:val="0"/>
-        <w:adjustRightInd w:val="0"/>
-        <w:spacing w:after="0" w:line="240" w:lineRule="auto"/>
-        <w:rPr>
-          <w:rFonts w:ascii="Arial" w:hAnsi="Arial" w:cs="Arial"/>
-          <w:lang w:val="en-GB" w:eastAsia="en-GB"/>
-        </w:rPr>
-      </w:pPr>
-      <w:r>
-        <w:rPr>
-          <w:rFonts w:ascii="Arial" w:hAnsi="Arial" w:cs="Arial"/>
-          <w:lang w:val="en-GB" w:eastAsia="en-GB"/>
-        </w:rPr>
-        <w:t>c) Technical name (e.g., record or data structure name in code or database)</w:t>
-      </w:r>
-    </w:p>
-    <w:p>
-      <w:pPr>
-        <w:autoSpaceDE w:val="0"/>
-        <w:autoSpaceDN w:val="0"/>
-        <w:adjustRightInd w:val="0"/>
-        <w:spacing w:after="0" w:line="240" w:lineRule="auto"/>
-        <w:rPr>
-          <w:rFonts w:ascii="Arial" w:hAnsi="Arial" w:cs="Arial"/>
-          <w:lang w:val="en-GB" w:eastAsia="en-GB"/>
-        </w:rPr>
-      </w:pPr>
-      <w:r>
-        <w:rPr>
-          <w:rFonts w:ascii="Arial" w:hAnsi="Arial" w:cs="Arial"/>
-          <w:lang w:val="en-GB" w:eastAsia="en-GB"/>
-        </w:rPr>
-        <w:t>d) Abbreviations or synonymous names</w:t>
-      </w:r>
-    </w:p>
-    <w:p>
-      <w:pPr>
-        <w:autoSpaceDE w:val="0"/>
-        <w:autoSpaceDN w:val="0"/>
-        <w:adjustRightInd w:val="0"/>
-        <w:spacing w:after="0" w:line="240" w:lineRule="auto"/>
-        <w:rPr>
-          <w:rFonts w:ascii="Arial" w:hAnsi="Arial" w:cs="Arial"/>
-          <w:lang w:val="en-GB" w:eastAsia="en-GB"/>
-        </w:rPr>
-      </w:pPr>
-      <w:r>
-        <w:rPr>
-          <w:rFonts w:ascii="Arial" w:hAnsi="Arial" w:cs="Arial"/>
-          <w:lang w:val="en-GB" w:eastAsia="en-GB"/>
-        </w:rPr>
-        <w:t>2) Data elements in the assembly and their structure (number, order, grouping)</w:t>
-      </w:r>
-    </w:p>
-    <w:p>
-      <w:pPr>
-        <w:autoSpaceDE w:val="0"/>
-        <w:autoSpaceDN w:val="0"/>
-        <w:adjustRightInd w:val="0"/>
-        <w:spacing w:after="0" w:line="240" w:lineRule="auto"/>
-        <w:rPr>
-          <w:rFonts w:ascii="Arial" w:hAnsi="Arial" w:cs="Arial"/>
-          <w:lang w:val="en-GB" w:eastAsia="en-GB"/>
-        </w:rPr>
-      </w:pPr>
-      <w:r>
-        <w:rPr>
-          <w:rFonts w:ascii="Arial" w:hAnsi="Arial" w:cs="Arial"/>
-          <w:lang w:val="en-GB" w:eastAsia="en-GB"/>
-        </w:rPr>
-        <w:t>3) Medium (such as disk) and structure of data elements/assemblies on the medium</w:t>
-      </w:r>
-    </w:p>
-    <w:p>
-      <w:pPr>
-        <w:autoSpaceDE w:val="0"/>
-        <w:autoSpaceDN w:val="0"/>
-        <w:adjustRightInd w:val="0"/>
-        <w:spacing w:after="0" w:line="240" w:lineRule="auto"/>
-        <w:rPr>
-          <w:rFonts w:ascii="Arial" w:hAnsi="Arial" w:cs="Arial"/>
-          <w:lang w:val="en-GB" w:eastAsia="en-GB"/>
-        </w:rPr>
-      </w:pPr>
-      <w:r>
-        <w:rPr>
-          <w:rFonts w:ascii="Arial" w:hAnsi="Arial" w:cs="Arial"/>
-          <w:lang w:val="en-GB" w:eastAsia="en-GB"/>
-        </w:rPr>
-        <w:t>4) Visual and auditory characteristics of displays and other outputs (such as colors,</w:t>
-      </w:r>
-    </w:p>
-    <w:p>
-      <w:pPr>
-        <w:autoSpaceDE w:val="0"/>
-        <w:autoSpaceDN w:val="0"/>
-        <w:adjustRightInd w:val="0"/>
-        <w:spacing w:after="0" w:line="240" w:lineRule="auto"/>
-        <w:rPr>
-          <w:rFonts w:ascii="Arial" w:hAnsi="Arial" w:cs="Arial"/>
-          <w:lang w:val="en-GB" w:eastAsia="en-GB"/>
-        </w:rPr>
-      </w:pPr>
-      <w:r>
-        <w:rPr>
-          <w:rFonts w:ascii="Arial" w:hAnsi="Arial" w:cs="Arial"/>
-          <w:lang w:val="en-GB" w:eastAsia="en-GB"/>
-        </w:rPr>
-        <w:t>layouts, fonts, icons and other display elements, beeps, lights)</w:t>
-      </w:r>
-    </w:p>
-    <w:p>
-      <w:pPr>
-        <w:autoSpaceDE w:val="0"/>
-        <w:autoSpaceDN w:val="0"/>
-        <w:adjustRightInd w:val="0"/>
-        <w:spacing w:after="0" w:line="240" w:lineRule="auto"/>
-        <w:rPr>
-          <w:rFonts w:ascii="Arial" w:hAnsi="Arial" w:cs="Arial"/>
-          <w:lang w:val="en-GB" w:eastAsia="en-GB"/>
-        </w:rPr>
-      </w:pPr>
-      <w:r>
-        <w:rPr>
-          <w:rFonts w:ascii="Arial" w:hAnsi="Arial" w:cs="Arial"/>
-          <w:lang w:val="en-GB" w:eastAsia="en-GB"/>
-        </w:rPr>
-        <w:t>5) Relationships among assemblies, such as sorting/access characteristics</w:t>
-      </w:r>
-    </w:p>
-    <w:p>
-      <w:pPr>
-        <w:autoSpaceDE w:val="0"/>
-        <w:autoSpaceDN w:val="0"/>
-        <w:adjustRightInd w:val="0"/>
-        <w:spacing w:after="0" w:line="240" w:lineRule="auto"/>
-        <w:rPr>
-          <w:rFonts w:ascii="Arial" w:hAnsi="Arial" w:cs="Arial"/>
-          <w:lang w:val="en-GB" w:eastAsia="en-GB"/>
-        </w:rPr>
-      </w:pPr>
-      <w:r>
-        <w:rPr>
-          <w:rFonts w:ascii="Arial" w:hAnsi="Arial" w:cs="Arial"/>
-          <w:lang w:val="en-GB" w:eastAsia="en-GB"/>
-        </w:rPr>
-        <w:t>6) Priority, timing, frequency, volume, sequencing, and other constraints, such as whether</w:t>
-      </w:r>
-    </w:p>
-    <w:p>
-      <w:pPr>
-        <w:autoSpaceDE w:val="0"/>
-        <w:autoSpaceDN w:val="0"/>
-        <w:adjustRightInd w:val="0"/>
-        <w:spacing w:after="0" w:line="240" w:lineRule="auto"/>
-        <w:rPr>
-          <w:rFonts w:ascii="Arial" w:hAnsi="Arial" w:cs="Arial"/>
-          <w:lang w:val="en-GB" w:eastAsia="en-GB"/>
-        </w:rPr>
-      </w:pPr>
-      <w:r>
-        <w:rPr>
-          <w:rFonts w:ascii="Arial" w:hAnsi="Arial" w:cs="Arial"/>
-          <w:lang w:val="en-GB" w:eastAsia="en-GB"/>
-        </w:rPr>
-        <w:t>the assembly may be updated and whether business rules apply</w:t>
-      </w:r>
-    </w:p>
-    <w:p>
-      <w:pPr>
-        <w:autoSpaceDE w:val="0"/>
-        <w:autoSpaceDN w:val="0"/>
-        <w:adjustRightInd w:val="0"/>
-        <w:spacing w:after="0" w:line="240" w:lineRule="auto"/>
-        <w:rPr>
-          <w:rFonts w:ascii="Arial" w:hAnsi="Arial" w:cs="Arial"/>
-          <w:lang w:val="en-GB" w:eastAsia="en-GB"/>
-        </w:rPr>
-      </w:pPr>
-      <w:r>
-        <w:rPr>
-          <w:rFonts w:ascii="Arial" w:hAnsi="Arial" w:cs="Arial"/>
-          <w:lang w:val="en-GB" w:eastAsia="en-GB"/>
-        </w:rPr>
-        <w:t>7) Security and privacy constraints</w:t>
-      </w:r>
-    </w:p>
-    <w:p>
-      <w:pPr>
-        <w:autoSpaceDE w:val="0"/>
-        <w:autoSpaceDN w:val="0"/>
-        <w:adjustRightInd w:val="0"/>
-        <w:spacing w:after="0" w:line="240" w:lineRule="auto"/>
-        <w:rPr>
-          <w:rFonts w:ascii="Arial" w:hAnsi="Arial" w:cs="Arial"/>
-          <w:lang w:val="en-GB" w:eastAsia="en-GB"/>
-        </w:rPr>
-      </w:pPr>
-      <w:r>
-        <w:rPr>
-          <w:rFonts w:ascii="Arial" w:hAnsi="Arial" w:cs="Arial"/>
-          <w:lang w:val="en-GB" w:eastAsia="en-GB"/>
-        </w:rPr>
-        <w:t>8) Sources (setting/sending entities) and recipients (using/receiving entities)</w:t>
-      </w:r>
-    </w:p>
-    <w:p>
-      <w:pPr>
-        <w:autoSpaceDE w:val="0"/>
-        <w:autoSpaceDN w:val="0"/>
-        <w:adjustRightInd w:val="0"/>
-        <w:spacing w:after="0" w:line="240" w:lineRule="auto"/>
-        <w:rPr>
-          <w:rFonts w:ascii="Arial" w:hAnsi="Arial" w:cs="Arial"/>
-          <w:lang w:val="en-GB" w:eastAsia="en-GB"/>
-        </w:rPr>
-      </w:pPr>
-    </w:p>
-    <w:p>
-      <w:pPr>
-        <w:autoSpaceDE w:val="0"/>
-        <w:autoSpaceDN w:val="0"/>
-        <w:adjustRightInd w:val="0"/>
-        <w:spacing w:after="0" w:line="240" w:lineRule="auto"/>
-        <w:rPr>
-          <w:rFonts w:ascii="Arial" w:hAnsi="Arial" w:cs="Arial"/>
-          <w:lang w:val="en-GB" w:eastAsia="en-GB"/>
-        </w:rPr>
-      </w:pPr>
-      <w:r>
-        <w:rPr>
-          <w:rFonts w:ascii="Arial" w:hAnsi="Arial" w:cs="Arial"/>
-          <w:lang w:val="en-GB" w:eastAsia="en-GB"/>
-        </w:rPr>
-        <w:t>e. Required characteristics of communication methods that the system must use for the</w:t>
-      </w:r>
-    </w:p>
-    <w:p>
-      <w:pPr>
-        <w:autoSpaceDE w:val="0"/>
-        <w:autoSpaceDN w:val="0"/>
-        <w:adjustRightInd w:val="0"/>
-        <w:spacing w:after="0" w:line="240" w:lineRule="auto"/>
-        <w:rPr>
-          <w:rFonts w:ascii="Arial" w:hAnsi="Arial" w:cs="Arial"/>
-          <w:lang w:val="en-GB" w:eastAsia="en-GB"/>
-        </w:rPr>
-      </w:pPr>
-      <w:r>
-        <w:rPr>
-          <w:rFonts w:ascii="Arial" w:hAnsi="Arial" w:cs="Arial"/>
-          <w:lang w:val="en-GB" w:eastAsia="en-GB"/>
-        </w:rPr>
-        <w:t>interface, such as:</w:t>
-      </w:r>
-    </w:p>
-    <w:p>
-      <w:pPr>
-        <w:autoSpaceDE w:val="0"/>
-        <w:autoSpaceDN w:val="0"/>
-        <w:adjustRightInd w:val="0"/>
-        <w:spacing w:after="0" w:line="240" w:lineRule="auto"/>
-        <w:rPr>
-          <w:rFonts w:ascii="Arial" w:hAnsi="Arial" w:cs="Arial"/>
-          <w:lang w:val="en-GB" w:eastAsia="en-GB"/>
-        </w:rPr>
-      </w:pPr>
-      <w:r>
-        <w:rPr>
-          <w:rFonts w:ascii="Arial" w:hAnsi="Arial" w:cs="Arial"/>
-          <w:lang w:val="en-GB" w:eastAsia="en-GB"/>
-        </w:rPr>
-        <w:t>1) Project-unique identifier(s)</w:t>
-      </w:r>
-    </w:p>
-    <w:p>
-      <w:pPr>
-        <w:autoSpaceDE w:val="0"/>
-        <w:autoSpaceDN w:val="0"/>
-        <w:adjustRightInd w:val="0"/>
-        <w:spacing w:after="0" w:line="240" w:lineRule="auto"/>
-        <w:rPr>
-          <w:rFonts w:ascii="Arial" w:hAnsi="Arial" w:cs="Arial"/>
-          <w:lang w:val="en-GB" w:eastAsia="en-GB"/>
-        </w:rPr>
-      </w:pPr>
-      <w:r>
-        <w:rPr>
-          <w:rFonts w:ascii="Arial" w:hAnsi="Arial" w:cs="Arial"/>
-          <w:lang w:val="en-GB" w:eastAsia="en-GB"/>
-        </w:rPr>
-        <w:t>2) Communication links/bands/frequencies/media and their characteristics</w:t>
-      </w:r>
-    </w:p>
-    <w:p>
-      <w:pPr>
-        <w:autoSpaceDE w:val="0"/>
-        <w:autoSpaceDN w:val="0"/>
-        <w:adjustRightInd w:val="0"/>
-        <w:spacing w:after="0" w:line="240" w:lineRule="auto"/>
-        <w:rPr>
-          <w:rFonts w:ascii="Arial" w:hAnsi="Arial" w:cs="Arial"/>
-          <w:lang w:val="en-GB" w:eastAsia="en-GB"/>
-        </w:rPr>
-      </w:pPr>
-      <w:r>
-        <w:rPr>
-          <w:rFonts w:ascii="Arial" w:hAnsi="Arial" w:cs="Arial"/>
-          <w:lang w:val="en-GB" w:eastAsia="en-GB"/>
-        </w:rPr>
-        <w:t>3) Message formatting</w:t>
-      </w:r>
-    </w:p>
-    <w:p>
-      <w:pPr>
-        <w:autoSpaceDE w:val="0"/>
-        <w:autoSpaceDN w:val="0"/>
-        <w:adjustRightInd w:val="0"/>
-        <w:spacing w:after="0" w:line="240" w:lineRule="auto"/>
-        <w:rPr>
-          <w:rFonts w:ascii="Arial" w:hAnsi="Arial" w:cs="Arial"/>
-          <w:lang w:val="en-GB" w:eastAsia="en-GB"/>
-        </w:rPr>
-      </w:pPr>
-      <w:r>
-        <w:rPr>
-          <w:rFonts w:ascii="Arial" w:hAnsi="Arial" w:cs="Arial"/>
-          <w:lang w:val="en-GB" w:eastAsia="en-GB"/>
-        </w:rPr>
-        <w:t>4) Flow control (such as sequence numbering and buffer allocation)</w:t>
-      </w:r>
-    </w:p>
-    <w:p>
-      <w:pPr>
-        <w:autoSpaceDE w:val="0"/>
-        <w:autoSpaceDN w:val="0"/>
-        <w:adjustRightInd w:val="0"/>
-        <w:spacing w:after="0" w:line="240" w:lineRule="auto"/>
-        <w:rPr>
-          <w:rFonts w:ascii="Arial" w:hAnsi="Arial" w:cs="Arial"/>
-          <w:lang w:val="en-GB" w:eastAsia="en-GB"/>
-        </w:rPr>
-      </w:pPr>
-      <w:r>
-        <w:rPr>
-          <w:rFonts w:ascii="Arial" w:hAnsi="Arial" w:cs="Arial"/>
-          <w:lang w:val="en-GB" w:eastAsia="en-GB"/>
-        </w:rPr>
-        <w:t>5) Data transfer rate, whether periodic/aperiodic, and interval between transfers</w:t>
-      </w:r>
-    </w:p>
-    <w:p>
-      <w:pPr>
-        <w:autoSpaceDE w:val="0"/>
-        <w:autoSpaceDN w:val="0"/>
-        <w:adjustRightInd w:val="0"/>
-        <w:spacing w:after="0" w:line="240" w:lineRule="auto"/>
-        <w:rPr>
-          <w:rFonts w:ascii="Arial" w:hAnsi="Arial" w:cs="Arial"/>
-          <w:lang w:val="en-GB" w:eastAsia="en-GB"/>
-        </w:rPr>
-      </w:pPr>
-      <w:r>
-        <w:rPr>
-          <w:rFonts w:ascii="Arial" w:hAnsi="Arial" w:cs="Arial"/>
-          <w:lang w:val="en-GB" w:eastAsia="en-GB"/>
-        </w:rPr>
-        <w:t>6) Routing, addressing, and naming conventions</w:t>
-      </w:r>
-    </w:p>
-    <w:p>
-      <w:pPr>
-        <w:autoSpaceDE w:val="0"/>
-        <w:autoSpaceDN w:val="0"/>
-        <w:adjustRightInd w:val="0"/>
-        <w:spacing w:after="0" w:line="240" w:lineRule="auto"/>
-        <w:rPr>
-          <w:rFonts w:ascii="Arial" w:hAnsi="Arial" w:cs="Arial"/>
-          <w:lang w:val="en-GB" w:eastAsia="en-GB"/>
-        </w:rPr>
-      </w:pPr>
-      <w:r>
-        <w:rPr>
-          <w:rFonts w:ascii="Arial" w:hAnsi="Arial" w:cs="Arial"/>
-          <w:lang w:val="en-GB" w:eastAsia="en-GB"/>
-        </w:rPr>
-        <w:t>7) Transmission services, including priority and grade</w:t>
-      </w:r>
-    </w:p>
-    <w:p>
-      <w:pPr>
-        <w:autoSpaceDE w:val="0"/>
-        <w:autoSpaceDN w:val="0"/>
-        <w:adjustRightInd w:val="0"/>
-        <w:spacing w:after="0" w:line="240" w:lineRule="auto"/>
-        <w:rPr>
-          <w:rFonts w:ascii="Arial" w:hAnsi="Arial" w:cs="Arial"/>
-          <w:lang w:val="en-GB" w:eastAsia="en-GB"/>
-        </w:rPr>
-      </w:pPr>
-      <w:r>
-        <w:rPr>
-          <w:rFonts w:ascii="Arial" w:hAnsi="Arial" w:cs="Arial"/>
-          <w:lang w:val="en-GB" w:eastAsia="en-GB"/>
-        </w:rPr>
-        <w:t>8) Safety/security/privacy considerations, such as encryption, user authentication,</w:t>
-      </w:r>
-    </w:p>
-    <w:p>
-      <w:pPr>
-        <w:autoSpaceDE w:val="0"/>
-        <w:autoSpaceDN w:val="0"/>
-        <w:adjustRightInd w:val="0"/>
-        <w:spacing w:after="0" w:line="240" w:lineRule="auto"/>
-        <w:rPr>
-          <w:rFonts w:ascii="Arial" w:hAnsi="Arial" w:cs="Arial"/>
-          <w:lang w:val="en-GB" w:eastAsia="en-GB"/>
-        </w:rPr>
-      </w:pPr>
-      <w:r>
-        <w:rPr>
-          <w:rFonts w:ascii="Arial" w:hAnsi="Arial" w:cs="Arial"/>
-          <w:lang w:val="en-GB" w:eastAsia="en-GB"/>
-        </w:rPr>
-        <w:t>compartmentalization, and auditing</w:t>
-      </w:r>
-    </w:p>
-    <w:p>
-      <w:pPr>
-        <w:autoSpaceDE w:val="0"/>
-        <w:autoSpaceDN w:val="0"/>
-        <w:adjustRightInd w:val="0"/>
-        <w:spacing w:after="0" w:line="240" w:lineRule="auto"/>
-        <w:rPr>
-          <w:rFonts w:ascii="Arial" w:hAnsi="Arial" w:cs="Arial"/>
-          <w:lang w:val="en-GB" w:eastAsia="en-GB"/>
-        </w:rPr>
-      </w:pPr>
-      <w:r>
-        <w:rPr>
-          <w:rFonts w:ascii="Arial" w:hAnsi="Arial" w:cs="Arial"/>
-          <w:lang w:val="en-GB" w:eastAsia="en-GB"/>
-        </w:rPr>
-        <w:t>f. Required characteristics of protocols the system must use for the interface, such as:</w:t>
-      </w:r>
-    </w:p>
-    <w:p>
-      <w:pPr>
-        <w:autoSpaceDE w:val="0"/>
-        <w:autoSpaceDN w:val="0"/>
-        <w:adjustRightInd w:val="0"/>
-        <w:spacing w:after="0" w:line="240" w:lineRule="auto"/>
-        <w:rPr>
-          <w:rFonts w:ascii="Arial" w:hAnsi="Arial" w:cs="Arial"/>
-          <w:lang w:val="en-GB" w:eastAsia="en-GB"/>
-        </w:rPr>
-      </w:pPr>
-      <w:r>
-        <w:rPr>
-          <w:rFonts w:ascii="Arial" w:hAnsi="Arial" w:cs="Arial"/>
-          <w:lang w:val="en-GB" w:eastAsia="en-GB"/>
-        </w:rPr>
-        <w:t>1) Project-unique identifier(s)</w:t>
-      </w:r>
-    </w:p>
-    <w:p>
-      <w:pPr>
-        <w:autoSpaceDE w:val="0"/>
-        <w:autoSpaceDN w:val="0"/>
-        <w:adjustRightInd w:val="0"/>
-        <w:spacing w:after="0" w:line="240" w:lineRule="auto"/>
-        <w:rPr>
-          <w:rFonts w:ascii="Arial" w:hAnsi="Arial" w:cs="Arial"/>
-          <w:lang w:val="en-GB" w:eastAsia="en-GB"/>
-        </w:rPr>
-      </w:pPr>
-      <w:r>
-        <w:rPr>
-          <w:rFonts w:ascii="Arial" w:hAnsi="Arial" w:cs="Arial"/>
-          <w:lang w:val="en-GB" w:eastAsia="en-GB"/>
-        </w:rPr>
-        <w:t>2) Priority/layer of the protocol</w:t>
-      </w:r>
-    </w:p>
-    <w:p>
-      <w:pPr>
-        <w:autoSpaceDE w:val="0"/>
-        <w:autoSpaceDN w:val="0"/>
-        <w:adjustRightInd w:val="0"/>
-        <w:spacing w:after="0" w:line="240" w:lineRule="auto"/>
-        <w:rPr>
-          <w:rFonts w:ascii="Arial" w:hAnsi="Arial" w:cs="Arial"/>
-          <w:lang w:val="en-GB" w:eastAsia="en-GB"/>
-        </w:rPr>
-      </w:pPr>
-      <w:r>
-        <w:rPr>
-          <w:rFonts w:ascii="Arial" w:hAnsi="Arial" w:cs="Arial"/>
-          <w:lang w:val="en-GB" w:eastAsia="en-GB"/>
-        </w:rPr>
-        <w:t>3) Packeting, including fragmentation and reassembly, routing, and addressing</w:t>
-      </w:r>
-    </w:p>
-    <w:p>
-      <w:pPr>
-        <w:autoSpaceDE w:val="0"/>
-        <w:autoSpaceDN w:val="0"/>
-        <w:adjustRightInd w:val="0"/>
-        <w:spacing w:after="0" w:line="240" w:lineRule="auto"/>
-        <w:rPr>
-          <w:rFonts w:ascii="Arial" w:hAnsi="Arial" w:cs="Arial"/>
-          <w:lang w:val="en-GB" w:eastAsia="en-GB"/>
-        </w:rPr>
-      </w:pPr>
-      <w:r>
-        <w:rPr>
-          <w:rFonts w:ascii="Arial" w:hAnsi="Arial" w:cs="Arial"/>
-          <w:lang w:val="en-GB" w:eastAsia="en-GB"/>
-        </w:rPr>
-        <w:t>4) Legality checks, error control, and recovery procedures</w:t>
-      </w:r>
-    </w:p>
-    <w:p>
-      <w:pPr>
-        <w:autoSpaceDE w:val="0"/>
-        <w:autoSpaceDN w:val="0"/>
-        <w:adjustRightInd w:val="0"/>
-        <w:spacing w:after="0" w:line="240" w:lineRule="auto"/>
-        <w:rPr>
-          <w:rFonts w:ascii="Arial" w:hAnsi="Arial" w:cs="Arial"/>
-          <w:lang w:val="en-GB" w:eastAsia="en-GB"/>
-        </w:rPr>
-      </w:pPr>
-      <w:r>
-        <w:rPr>
-          <w:rFonts w:ascii="Arial" w:hAnsi="Arial" w:cs="Arial"/>
-          <w:lang w:val="en-GB" w:eastAsia="en-GB"/>
-        </w:rPr>
-        <w:t>5) Synchronization, including connection establishment, maintenance, termination</w:t>
-      </w:r>
-    </w:p>
-    <w:p>
-      <w:pPr>
-        <w:autoSpaceDE w:val="0"/>
-        <w:autoSpaceDN w:val="0"/>
-        <w:adjustRightInd w:val="0"/>
-        <w:spacing w:after="0" w:line="240" w:lineRule="auto"/>
-        <w:rPr>
-          <w:rFonts w:ascii="Arial" w:hAnsi="Arial" w:cs="Arial"/>
-          <w:lang w:val="en-GB" w:eastAsia="en-GB"/>
-        </w:rPr>
-      </w:pPr>
-      <w:r>
-        <w:rPr>
-          <w:rFonts w:ascii="Arial" w:hAnsi="Arial" w:cs="Arial"/>
-          <w:lang w:val="en-GB" w:eastAsia="en-GB"/>
-        </w:rPr>
-        <w:t>6) Status, identification, and any other reporting features</w:t>
-      </w:r>
-    </w:p>
-    <w:p>
-      <w:pPr>
-        <w:autoSpaceDE w:val="0"/>
-        <w:autoSpaceDN w:val="0"/>
-        <w:adjustRightInd w:val="0"/>
-        <w:spacing w:after="0" w:line="240" w:lineRule="auto"/>
-        <w:rPr>
-          <w:rFonts w:ascii="Arial" w:hAnsi="Arial" w:cs="Arial"/>
-          <w:lang w:val="en-GB" w:eastAsia="en-GB"/>
-        </w:rPr>
-      </w:pPr>
-      <w:r>
-        <w:rPr>
-          <w:rFonts w:ascii="Arial" w:hAnsi="Arial" w:cs="Arial"/>
-          <w:lang w:val="en-GB" w:eastAsia="en-GB"/>
-        </w:rPr>
-        <w:t>g. Other required characteristics, such as physical compatibility of the interfacing entities</w:t>
-      </w:r>
-    </w:p>
-    <w:p>
-      <w:pPr>
-        <w:autoSpaceDE w:val="0"/>
-        <w:autoSpaceDN w:val="0"/>
-        <w:adjustRightInd w:val="0"/>
-        <w:spacing w:after="0" w:line="240" w:lineRule="auto"/>
-        <w:rPr>
-          <w:rFonts w:ascii="Arial" w:hAnsi="Arial" w:cs="Arial"/>
-          <w:lang w:val="pt-BR" w:eastAsia="en-GB"/>
-        </w:rPr>
-      </w:pPr>
-      <w:r>
-        <w:rPr>
-          <w:rFonts w:ascii="Arial" w:hAnsi="Arial" w:cs="Arial"/>
-          <w:lang w:val="pt-BR" w:eastAsia="en-GB"/>
-        </w:rPr>
-        <w:t>(dimensions, tolerances, loads, plug compatibility, etc.), voltages, etc.</w:t>
-      </w:r>
-    </w:p>
+    <w:p/>
     <w:p>
       <w:pPr>
         <w:pStyle w:val="Overskrift2"/>
@@ -12847,13 +11427,13 @@
           <w:lang w:val="en-GB"/>
         </w:rPr>
       </w:pPr>
-      <w:bookmarkStart w:id="39" w:name="_Toc272873317"/>
-      <w:bookmarkStart w:id="40" w:name="_Toc273118151"/>
+      <w:bookmarkStart w:id="37" w:name="_Toc272873317"/>
+      <w:bookmarkStart w:id="38" w:name="_Toc273118151"/>
       <w:r>
         <w:t>3.4 System internal interface requirements.</w:t>
       </w:r>
-      <w:bookmarkEnd w:id="39"/>
-      <w:bookmarkEnd w:id="40"/>
+      <w:bookmarkEnd w:id="37"/>
+      <w:bookmarkEnd w:id="38"/>
       <w:r>
         <w:t xml:space="preserve"> </w:t>
       </w:r>
@@ -13079,7 +11659,6 @@
               <w:rPr>
                 <w:lang w:val="en-GB"/>
               </w:rPr>
-              <w:lastRenderedPageBreak/>
               <w:t>FR-46</w:t>
             </w:r>
           </w:p>
@@ -13231,49 +11810,21 @@
           <w:lang w:val="en-GB"/>
         </w:rPr>
       </w:pPr>
-      <w:bookmarkStart w:id="41" w:name="_Toc272873318"/>
-      <w:bookmarkStart w:id="42" w:name="_Toc273118152"/>
-      <w:r>
-        <w:t>3.5 System internal data requirements.</w:t>
-      </w:r>
-      <w:bookmarkEnd w:id="41"/>
-      <w:bookmarkEnd w:id="42"/>
+      <w:bookmarkStart w:id="39" w:name="_Toc272873318"/>
+      <w:bookmarkStart w:id="40" w:name="_Toc273118152"/>
+      <w:r>
+        <w:t>System internal data requirements.</w:t>
+      </w:r>
+      <w:bookmarkEnd w:id="39"/>
+      <w:bookmarkEnd w:id="40"/>
       <w:r>
         <w:t xml:space="preserve"> </w:t>
       </w:r>
     </w:p>
     <w:p>
-      <w:pPr>
-        <w:rPr>
-          <w:highlight w:val="yellow"/>
-        </w:rPr>
-      </w:pPr>
-      <w:r>
-        <w:rPr>
-          <w:highlight w:val="yellow"/>
-        </w:rPr>
-        <w:t>Interface CCU og MWS/ECU.</w:t>
-      </w:r>
-    </w:p>
-    <w:p>
-      <w:r>
-        <w:rPr>
-          <w:highlight w:val="yellow"/>
-        </w:rPr>
-        <w:t>Interface CCU og DSS’er.</w:t>
-      </w:r>
-    </w:p>
-    <w:p>
-      <w:pPr>
-        <w:autoSpaceDE w:val="0"/>
-        <w:autoSpaceDN w:val="0"/>
-        <w:adjustRightInd w:val="0"/>
-        <w:spacing w:after="0" w:line="240" w:lineRule="auto"/>
-        <w:rPr>
-          <w:rFonts w:ascii="Arial" w:hAnsi="Arial" w:cs="Arial"/>
-          <w:lang w:val="en-GB" w:eastAsia="en-GB"/>
-        </w:rPr>
-      </w:pPr>
+      <w:r>
+        <w:t>Intentionally left blank</w:t>
+      </w:r>
     </w:p>
     <w:p>
       <w:pPr>
@@ -13286,29 +11837,15 @@
           <w:lang w:val="en-GB"/>
         </w:rPr>
       </w:pPr>
-      <w:bookmarkStart w:id="43" w:name="_Toc272873319"/>
-      <w:bookmarkStart w:id="44" w:name="_Toc273118153"/>
-      <w:r>
-        <w:t>3.6 Adaptation requirements.</w:t>
-      </w:r>
-      <w:bookmarkEnd w:id="43"/>
-      <w:bookmarkEnd w:id="44"/>
+      <w:bookmarkStart w:id="41" w:name="_Toc272873319"/>
+      <w:bookmarkStart w:id="42" w:name="_Toc273118153"/>
+      <w:r>
+        <w:t>Adaptation requirements.</w:t>
+      </w:r>
+      <w:bookmarkEnd w:id="41"/>
+      <w:bookmarkEnd w:id="42"/>
       <w:r>
         <w:t xml:space="preserve"> </w:t>
-      </w:r>
-    </w:p>
-    <w:p>
-      <w:pPr>
-        <w:rPr>
-          <w:lang w:val="en-GB"/>
-        </w:rPr>
-      </w:pPr>
-      <w:r>
-        <w:rPr>
-          <w:highlight w:val="yellow"/>
-          <w:lang w:val="en-GB"/>
-        </w:rPr>
-        <w:t>Ikke relevant for os</w:t>
       </w:r>
     </w:p>
     <w:p>
@@ -13322,6 +11859,9 @@
           <w:lang w:val="en-GB" w:eastAsia="en-GB"/>
         </w:rPr>
       </w:pPr>
+      <w:r>
+        <w:t>Intentionally left blank</w:t>
+      </w:r>
     </w:p>
     <w:p>
       <w:pPr>
@@ -13330,21 +11870,191 @@
           <w:ilvl w:val="1"/>
           <w:numId w:val="14"/>
         </w:numPr>
-        <w:rPr>
-          <w:lang w:val="en-GB"/>
-        </w:rPr>
-      </w:pPr>
-      <w:bookmarkStart w:id="45" w:name="_Toc272873320"/>
-      <w:bookmarkStart w:id="46" w:name="_Toc273118154"/>
-      <w:r>
-        <w:t>3.7 Safety requirements.</w:t>
-      </w:r>
-      <w:bookmarkEnd w:id="45"/>
-      <w:bookmarkEnd w:id="46"/>
+      </w:pPr>
+      <w:bookmarkStart w:id="43" w:name="_Toc272873320"/>
+      <w:bookmarkStart w:id="44" w:name="_Toc273118154"/>
+      <w:r>
+        <w:t>Safety requirements.</w:t>
+      </w:r>
+      <w:bookmarkEnd w:id="43"/>
+      <w:bookmarkEnd w:id="44"/>
       <w:r>
         <w:t xml:space="preserve"> </w:t>
       </w:r>
     </w:p>
+    <w:p/>
+    <w:tbl>
+      <w:tblPr>
+        <w:tblW w:w="0" w:type="auto"/>
+        <w:tblInd w:w="534" w:type="dxa"/>
+        <w:tblBorders>
+          <w:top w:val="single" w:sz="4" w:space="0" w:color="000000"/>
+          <w:left w:val="single" w:sz="4" w:space="0" w:color="000000"/>
+          <w:bottom w:val="single" w:sz="4" w:space="0" w:color="000000"/>
+          <w:right w:val="single" w:sz="4" w:space="0" w:color="000000"/>
+          <w:insideH w:val="single" w:sz="4" w:space="0" w:color="000000"/>
+          <w:insideV w:val="single" w:sz="4" w:space="0" w:color="000000"/>
+        </w:tblBorders>
+        <w:tblLook w:val="00A0"/>
+      </w:tblPr>
+      <w:tblGrid>
+        <w:gridCol w:w="1275"/>
+        <w:gridCol w:w="7969"/>
+      </w:tblGrid>
+      <w:tr>
+        <w:tc>
+          <w:tcPr>
+            <w:tcW w:w="1275" w:type="dxa"/>
+            <w:tcBorders>
+              <w:top w:val="single" w:sz="4" w:space="0" w:color="000000"/>
+              <w:left w:val="single" w:sz="4" w:space="0" w:color="000000"/>
+              <w:bottom w:val="single" w:sz="4" w:space="0" w:color="000000"/>
+              <w:right w:val="single" w:sz="4" w:space="0" w:color="000000"/>
+            </w:tcBorders>
+          </w:tcPr>
+          <w:p>
+            <w:pPr>
+              <w:spacing w:after="0" w:line="240" w:lineRule="auto"/>
+              <w:jc w:val="center"/>
+              <w:rPr>
+                <w:b/>
+                <w:lang w:val="en-GB"/>
+              </w:rPr>
+            </w:pPr>
+            <w:r>
+              <w:rPr>
+                <w:b/>
+                <w:lang w:val="en-GB"/>
+              </w:rPr>
+              <w:t>REQ ID</w:t>
+            </w:r>
+          </w:p>
+        </w:tc>
+        <w:tc>
+          <w:tcPr>
+            <w:tcW w:w="7969" w:type="dxa"/>
+            <w:tcBorders>
+              <w:top w:val="single" w:sz="4" w:space="0" w:color="000000"/>
+              <w:left w:val="single" w:sz="4" w:space="0" w:color="000000"/>
+              <w:bottom w:val="single" w:sz="4" w:space="0" w:color="000000"/>
+              <w:right w:val="single" w:sz="4" w:space="0" w:color="000000"/>
+            </w:tcBorders>
+          </w:tcPr>
+          <w:p>
+            <w:pPr>
+              <w:spacing w:after="0" w:line="240" w:lineRule="auto"/>
+              <w:jc w:val="center"/>
+              <w:rPr>
+                <w:b/>
+                <w:lang w:val="en-GB"/>
+              </w:rPr>
+            </w:pPr>
+            <w:r>
+              <w:rPr>
+                <w:b/>
+                <w:lang w:val="en-GB"/>
+              </w:rPr>
+              <w:t>Requirement</w:t>
+            </w:r>
+          </w:p>
+        </w:tc>
+      </w:tr>
+      <w:tr>
+        <w:tc>
+          <w:tcPr>
+            <w:tcW w:w="1275" w:type="dxa"/>
+          </w:tcPr>
+          <w:p>
+            <w:pPr>
+              <w:spacing w:after="0" w:line="240" w:lineRule="auto"/>
+              <w:jc w:val="center"/>
+              <w:rPr>
+                <w:lang w:val="en-GB"/>
+              </w:rPr>
+            </w:pPr>
+            <w:r>
+              <w:rPr>
+                <w:lang w:val="en-GB"/>
+              </w:rPr>
+              <w:t>FR-28</w:t>
+            </w:r>
+          </w:p>
+        </w:tc>
+        <w:tc>
+          <w:tcPr>
+            <w:tcW w:w="7969" w:type="dxa"/>
+          </w:tcPr>
+          <w:p>
+            <w:pPr>
+              <w:spacing w:after="0" w:line="240" w:lineRule="auto"/>
+              <w:rPr>
+                <w:lang w:val="en-GB"/>
+              </w:rPr>
+            </w:pPr>
+            <w:r>
+              <w:rPr>
+                <w:lang w:val="en-GB"/>
+              </w:rPr>
+              <w:t>The POD shall include a safety pin that prevents the dispenser from firing.</w:t>
+            </w:r>
+          </w:p>
+        </w:tc>
+      </w:tr>
+      <w:tr>
+        <w:tc>
+          <w:tcPr>
+            <w:tcW w:w="1275" w:type="dxa"/>
+          </w:tcPr>
+          <w:p>
+            <w:pPr>
+              <w:spacing w:after="0" w:line="240" w:lineRule="auto"/>
+              <w:jc w:val="center"/>
+              <w:rPr>
+                <w:lang w:val="en-GB"/>
+              </w:rPr>
+            </w:pPr>
+            <w:r>
+              <w:rPr>
+                <w:lang w:val="en-GB"/>
+              </w:rPr>
+              <w:t>FR-29</w:t>
+            </w:r>
+          </w:p>
+        </w:tc>
+        <w:tc>
+          <w:tcPr>
+            <w:tcW w:w="7969" w:type="dxa"/>
+          </w:tcPr>
+          <w:p>
+            <w:pPr>
+              <w:spacing w:after="0" w:line="240" w:lineRule="auto"/>
+              <w:rPr>
+                <w:lang w:val="en-GB"/>
+              </w:rPr>
+            </w:pPr>
+            <w:r>
+              <w:rPr>
+                <w:lang w:val="en-GB"/>
+              </w:rPr>
+              <w:t xml:space="preserve">The POD safety pin shall be clearly labelled and accessible by aircraft maintenance crew as specified by the aircraft maintenance manual </w:t>
+            </w:r>
+            <w:r>
+              <w:rPr>
+                <w:i/>
+                <w:lang w:val="en-GB"/>
+              </w:rPr>
+              <w:t>AMM32f</w:t>
+            </w:r>
+            <w:r>
+              <w:rPr>
+                <w:lang w:val="en-GB"/>
+              </w:rPr>
+              <w:t>.</w:t>
+            </w:r>
+          </w:p>
+        </w:tc>
+      </w:tr>
+    </w:tbl>
     <w:p>
       <w:pPr>
         <w:autoSpaceDE w:val="0"/>
@@ -13353,24 +12063,9 @@
         <w:spacing w:after="0" w:line="240" w:lineRule="auto"/>
         <w:rPr>
           <w:rFonts w:ascii="Arial" w:hAnsi="Arial" w:cs="Arial"/>
-          <w:lang w:val="en-GB" w:eastAsia="en-GB"/>
-        </w:rPr>
-      </w:pPr>
-    </w:p>
-    <w:p>
-      <w:pPr>
-        <w:rPr>
-          <w:highlight w:val="yellow"/>
-          <w:lang w:val="en-GB"/>
-        </w:rPr>
-      </w:pPr>
-      <w:r>
-        <w:rPr>
-          <w:highlight w:val="yellow"/>
-          <w:lang w:val="en-GB"/>
-        </w:rPr>
-        <w:t>POD safety PIN</w:t>
-      </w:r>
+          <w:lang w:val="en-US" w:eastAsia="en-GB"/>
+        </w:rPr>
+      </w:pPr>
     </w:p>
     <w:p>
       <w:pPr>
@@ -13383,13 +12078,14 @@
           <w:lang w:val="en-GB"/>
         </w:rPr>
       </w:pPr>
-      <w:bookmarkStart w:id="47" w:name="_Toc272873321"/>
-      <w:bookmarkStart w:id="48" w:name="_Toc273118155"/>
-      <w:r>
-        <w:t>3.8 Security and privacy requirements.</w:t>
-      </w:r>
-      <w:bookmarkEnd w:id="47"/>
-      <w:bookmarkEnd w:id="48"/>
+      <w:bookmarkStart w:id="45" w:name="_Toc272873321"/>
+      <w:bookmarkStart w:id="46" w:name="_Toc273118155"/>
+      <w:r>
+        <w:lastRenderedPageBreak/>
+        <w:t>Security and privacy requirements.</w:t>
+      </w:r>
+      <w:bookmarkEnd w:id="45"/>
+      <w:bookmarkEnd w:id="46"/>
       <w:r>
         <w:t xml:space="preserve"> </w:t>
       </w:r>
@@ -13447,42 +12143,8 @@
         <w:rPr>
           <w:lang w:val="en-GB"/>
         </w:rPr>
-        <w:t>R-X: When the erasing of sensitive data procedure is initiated, the POD erase sensitive data discrete shall be set within 10ms.</w:t>
-      </w:r>
-    </w:p>
-    <w:p>
-      <w:pPr>
-        <w:ind w:left="540" w:hanging="540"/>
-        <w:rPr>
-          <w:lang w:val="en-GB"/>
-        </w:rPr>
-      </w:pPr>
-      <w:r>
-        <w:rPr>
-          <w:lang w:val="en-GB"/>
-        </w:rPr>
         <w:t>R-X: When the erasing of sensitive data procedure is initiated, the cockpit unit shall erase its sensitive data decryption key within 100ms.</w:t>
       </w:r>
-    </w:p>
-    <w:p>
-      <w:r>
-        <w:rPr>
-          <w:highlight w:val="yellow"/>
-        </w:rPr>
-        <w:t>Krav og beskrivelse af zeroize signal/mulighed.</w:t>
-      </w:r>
-    </w:p>
-    <w:p>
-      <w:pPr>
-        <w:autoSpaceDE w:val="0"/>
-        <w:autoSpaceDN w:val="0"/>
-        <w:adjustRightInd w:val="0"/>
-        <w:spacing w:after="0" w:line="240" w:lineRule="auto"/>
-        <w:rPr>
-          <w:rFonts w:ascii="Arial" w:hAnsi="Arial" w:cs="Arial"/>
-          <w:lang w:eastAsia="en-GB"/>
-        </w:rPr>
-      </w:pPr>
     </w:p>
     <w:p>
       <w:pPr>
@@ -13495,45 +12157,49 @@
           <w:lang w:val="en-GB"/>
         </w:rPr>
       </w:pPr>
-      <w:bookmarkStart w:id="49" w:name="_Toc272873322"/>
-      <w:bookmarkStart w:id="50" w:name="_Toc273118156"/>
-      <w:r>
-        <w:t>3.9 System environment requirements.</w:t>
+      <w:bookmarkStart w:id="47" w:name="_Toc272873322"/>
+      <w:bookmarkStart w:id="48" w:name="_Toc273118156"/>
+      <w:r>
+        <w:t>System environment requirements.</w:t>
+      </w:r>
+      <w:bookmarkEnd w:id="47"/>
+      <w:bookmarkEnd w:id="48"/>
+      <w:r>
+        <w:t xml:space="preserve"> </w:t>
+      </w:r>
+    </w:p>
+    <w:p>
+      <w:pPr>
+        <w:rPr>
+          <w:lang w:val="en-GB"/>
+        </w:rPr>
+      </w:pPr>
+      <w:r>
+        <w:rPr>
+          <w:lang w:val="en-GB"/>
+        </w:rPr>
+        <w:t>This paragraph shall specify the environment in which the system must operate.</w:t>
+      </w:r>
+    </w:p>
+    <w:p>
+      <w:pPr>
+        <w:pStyle w:val="Overskrift2"/>
+        <w:numPr>
+          <w:ilvl w:val="2"/>
+          <w:numId w:val="2"/>
+        </w:numPr>
+        <w:rPr>
+          <w:lang w:val="en-GB"/>
+        </w:rPr>
+      </w:pPr>
+      <w:bookmarkStart w:id="49" w:name="_Toc273118157"/>
+      <w:r>
+        <w:rPr>
+          <w:lang w:val="en-GB"/>
+        </w:rPr>
+        <w:t>Temperature.</w:t>
       </w:r>
       <w:bookmarkEnd w:id="49"/>
-      <w:bookmarkEnd w:id="50"/>
-      <w:r>
-        <w:t xml:space="preserve"> </w:t>
-      </w:r>
-    </w:p>
-    <w:p>
-      <w:pPr>
-        <w:rPr>
-          <w:lang w:val="en-GB"/>
-        </w:rPr>
-      </w:pPr>
-      <w:r>
-        <w:rPr>
-          <w:lang w:val="en-GB"/>
-        </w:rPr>
-        <w:t>This paragraph shall specify the environment in which the system must operate.</w:t>
-      </w:r>
-    </w:p>
-    <w:p>
-      <w:pPr>
-        <w:pStyle w:val="Overskrift3"/>
-        <w:rPr>
-          <w:lang w:val="en-GB"/>
-        </w:rPr>
-      </w:pPr>
-      <w:bookmarkStart w:id="51" w:name="_Toc273118157"/>
-      <w:r>
-        <w:rPr>
-          <w:lang w:val="en-GB"/>
-        </w:rPr>
-        <w:t>Temperature.</w:t>
-      </w:r>
-      <w:bookmarkEnd w:id="51"/>
     </w:p>
     <w:p>
       <w:pPr>
@@ -13567,7 +12233,6 @@
         <w:rPr>
           <w:lang w:val="en-GB"/>
         </w:rPr>
-        <w:lastRenderedPageBreak/>
         <w:t xml:space="preserve">R-x: </w:t>
       </w:r>
       <w:r>
@@ -13601,26 +12266,23 @@
     </w:p>
     <w:p>
       <w:pPr>
-        <w:rPr>
-          <w:lang w:val="en-GB"/>
-        </w:rPr>
-      </w:pPr>
-    </w:p>
-    <w:p>
-      <w:pPr>
-        <w:pStyle w:val="Overskrift3"/>
-        <w:rPr>
-          <w:lang w:val="en-GB"/>
-        </w:rPr>
-      </w:pPr>
-      <w:bookmarkStart w:id="52" w:name="_Toc273118158"/>
-      <w:r>
-        <w:rPr>
-          <w:lang w:val="en-GB"/>
-        </w:rPr>
-        <w:t>Acceleration.</w:t>
-      </w:r>
-      <w:bookmarkEnd w:id="52"/>
+        <w:pStyle w:val="Overskrift2"/>
+        <w:numPr>
+          <w:ilvl w:val="2"/>
+          <w:numId w:val="2"/>
+        </w:numPr>
+        <w:rPr>
+          <w:lang w:val="en-GB"/>
+        </w:rPr>
+      </w:pPr>
+      <w:bookmarkStart w:id="50" w:name="_Toc273118158"/>
+      <w:r>
+        <w:rPr>
+          <w:lang w:val="en-GB"/>
+        </w:rPr>
+        <w:t>Acceleration</w:t>
+      </w:r>
+      <w:bookmarkEnd w:id="50"/>
     </w:p>
     <w:p>
       <w:pPr>
@@ -13705,47 +12367,6 @@
         <w:tab/>
         <w:t>The pod structure shall be without any failures after being exposed to a steady state acceleration of 11g down.</w:t>
       </w:r>
-    </w:p>
-    <w:p>
-      <w:pPr>
-        <w:rPr>
-          <w:highlight w:val="yellow"/>
-          <w:lang w:val="en-GB"/>
-        </w:rPr>
-      </w:pPr>
-      <w:r>
-        <w:rPr>
-          <w:highlight w:val="yellow"/>
-          <w:lang w:val="en-GB"/>
-        </w:rPr>
-        <w:t>Temperatur</w:t>
-      </w:r>
-    </w:p>
-    <w:p>
-      <w:pPr>
-        <w:rPr>
-          <w:lang w:val="en-GB"/>
-        </w:rPr>
-      </w:pPr>
-      <w:r>
-        <w:rPr>
-          <w:highlight w:val="yellow"/>
-          <w:lang w:val="en-GB"/>
-        </w:rPr>
-        <w:t>G-påvirkninger</w:t>
-      </w:r>
-    </w:p>
-    <w:p>
-      <w:pPr>
-        <w:autoSpaceDE w:val="0"/>
-        <w:autoSpaceDN w:val="0"/>
-        <w:adjustRightInd w:val="0"/>
-        <w:spacing w:after="0" w:line="240" w:lineRule="auto"/>
-        <w:rPr>
-          <w:rFonts w:ascii="Arial" w:hAnsi="Arial" w:cs="Arial"/>
-          <w:lang w:val="en-GB" w:eastAsia="en-GB"/>
-        </w:rPr>
-      </w:pPr>
     </w:p>
     <w:p>
       <w:pPr>
@@ -13754,248 +12375,28 @@
           <w:ilvl w:val="1"/>
           <w:numId w:val="14"/>
         </w:numPr>
-        <w:rPr>
-          <w:lang w:val="en-GB"/>
-        </w:rPr>
-      </w:pPr>
-      <w:bookmarkStart w:id="53" w:name="_Toc272873323"/>
-      <w:bookmarkStart w:id="54" w:name="_Toc273118159"/>
-      <w:r>
-        <w:t>3.10 Computer resource requirements.</w:t>
-      </w:r>
-      <w:bookmarkEnd w:id="53"/>
-      <w:bookmarkEnd w:id="54"/>
+      </w:pPr>
+      <w:bookmarkStart w:id="51" w:name="_Toc272873323"/>
+      <w:bookmarkStart w:id="52" w:name="_Toc273118159"/>
+      <w:r>
+        <w:t>Computer resource requirements.</w:t>
+      </w:r>
+      <w:bookmarkEnd w:id="51"/>
+      <w:bookmarkEnd w:id="52"/>
       <w:r>
         <w:t xml:space="preserve"> </w:t>
       </w:r>
     </w:p>
     <w:p>
       <w:pPr>
-        <w:autoSpaceDE w:val="0"/>
-        <w:autoSpaceDN w:val="0"/>
-        <w:adjustRightInd w:val="0"/>
-        <w:spacing w:after="0" w:line="240" w:lineRule="auto"/>
         <w:rPr>
           <w:rFonts w:ascii="Arial" w:hAnsi="Arial" w:cs="Arial"/>
           <w:lang w:val="en-GB" w:eastAsia="en-GB"/>
         </w:rPr>
       </w:pPr>
-    </w:p>
-    <w:p>
-      <w:pPr>
-        <w:autoSpaceDE w:val="0"/>
-        <w:autoSpaceDN w:val="0"/>
-        <w:adjustRightInd w:val="0"/>
-        <w:spacing w:after="0" w:line="240" w:lineRule="auto"/>
-        <w:rPr>
-          <w:rFonts w:ascii="Arial" w:hAnsi="Arial" w:cs="Arial"/>
-          <w:lang w:val="en-GB" w:eastAsia="en-GB"/>
-        </w:rPr>
-      </w:pPr>
-    </w:p>
-    <w:p>
-      <w:pPr>
-        <w:pStyle w:val="Overskrift3"/>
-        <w:rPr>
-          <w:lang w:val="en-GB"/>
-        </w:rPr>
-      </w:pPr>
-      <w:bookmarkStart w:id="55" w:name="_Toc272873324"/>
-      <w:bookmarkStart w:id="56" w:name="_Toc273118160"/>
-      <w:r>
-        <w:rPr>
-          <w:lang w:val="en-GB"/>
-        </w:rPr>
-        <w:t>3.10.1 Computer hardware requirements.</w:t>
-      </w:r>
-      <w:bookmarkEnd w:id="55"/>
-      <w:bookmarkEnd w:id="56"/>
-      <w:r>
-        <w:rPr>
-          <w:lang w:val="en-GB"/>
-        </w:rPr>
-        <w:t xml:space="preserve"> </w:t>
-      </w:r>
-    </w:p>
-    <w:p>
-      <w:pPr>
-        <w:autoSpaceDE w:val="0"/>
-        <w:autoSpaceDN w:val="0"/>
-        <w:adjustRightInd w:val="0"/>
-        <w:spacing w:after="0" w:line="240" w:lineRule="auto"/>
-        <w:rPr>
-          <w:rFonts w:ascii="Arial" w:hAnsi="Arial" w:cs="Arial"/>
-          <w:lang w:val="en-GB" w:eastAsia="en-GB"/>
-        </w:rPr>
-      </w:pPr>
-    </w:p>
-    <w:p>
-      <w:pPr>
-        <w:autoSpaceDE w:val="0"/>
-        <w:autoSpaceDN w:val="0"/>
-        <w:adjustRightInd w:val="0"/>
-        <w:spacing w:after="0" w:line="240" w:lineRule="auto"/>
-        <w:rPr>
-          <w:rFonts w:ascii="Arial" w:hAnsi="Arial" w:cs="Arial"/>
-          <w:lang w:val="en-GB" w:eastAsia="en-GB"/>
-        </w:rPr>
-      </w:pPr>
-    </w:p>
-    <w:p>
-      <w:pPr>
-        <w:pStyle w:val="Overskrift3"/>
-        <w:rPr>
-          <w:lang w:val="en-GB"/>
-        </w:rPr>
-      </w:pPr>
-      <w:bookmarkStart w:id="57" w:name="_Toc272873325"/>
-      <w:bookmarkStart w:id="58" w:name="_Toc273118161"/>
-      <w:r>
-        <w:rPr>
-          <w:lang w:val="en-GB"/>
-        </w:rPr>
-        <w:t>3.10.2 Computer hardware resource utilization requirements.</w:t>
-      </w:r>
-      <w:bookmarkEnd w:id="57"/>
-      <w:bookmarkEnd w:id="58"/>
-      <w:r>
-        <w:rPr>
-          <w:lang w:val="en-GB"/>
-        </w:rPr>
-        <w:t xml:space="preserve"> </w:t>
-      </w:r>
-    </w:p>
-    <w:p>
-      <w:pPr>
-        <w:autoSpaceDE w:val="0"/>
-        <w:autoSpaceDN w:val="0"/>
-        <w:adjustRightInd w:val="0"/>
-        <w:spacing w:after="0" w:line="240" w:lineRule="auto"/>
-        <w:rPr>
-          <w:rFonts w:ascii="Arial" w:hAnsi="Arial" w:cs="Arial"/>
-          <w:lang w:val="en-GB" w:eastAsia="en-GB"/>
-        </w:rPr>
-      </w:pPr>
-    </w:p>
-    <w:p>
-      <w:pPr>
-        <w:autoSpaceDE w:val="0"/>
-        <w:autoSpaceDN w:val="0"/>
-        <w:adjustRightInd w:val="0"/>
-        <w:spacing w:after="0" w:line="240" w:lineRule="auto"/>
-        <w:rPr>
-          <w:rFonts w:ascii="Arial" w:hAnsi="Arial" w:cs="Arial"/>
-          <w:lang w:val="en-GB" w:eastAsia="en-GB"/>
-        </w:rPr>
-      </w:pPr>
-    </w:p>
-    <w:p>
-      <w:pPr>
-        <w:autoSpaceDE w:val="0"/>
-        <w:autoSpaceDN w:val="0"/>
-        <w:adjustRightInd w:val="0"/>
-        <w:spacing w:after="0" w:line="240" w:lineRule="auto"/>
-        <w:rPr>
-          <w:rFonts w:ascii="Arial" w:hAnsi="Arial" w:cs="Arial"/>
-          <w:lang w:val="en-GB" w:eastAsia="en-GB"/>
-        </w:rPr>
-      </w:pPr>
-    </w:p>
-    <w:p>
-      <w:pPr>
-        <w:pStyle w:val="Overskrift3"/>
-        <w:rPr>
-          <w:lang w:val="en-GB"/>
-        </w:rPr>
-      </w:pPr>
-      <w:bookmarkStart w:id="59" w:name="_Toc272873326"/>
-      <w:bookmarkStart w:id="60" w:name="_Toc273118162"/>
-      <w:r>
-        <w:rPr>
-          <w:lang w:val="en-GB"/>
-        </w:rPr>
-        <w:t>3.10.3 Computer software requirements.</w:t>
-      </w:r>
-      <w:bookmarkEnd w:id="59"/>
-      <w:bookmarkEnd w:id="60"/>
-      <w:r>
-        <w:rPr>
-          <w:lang w:val="en-GB"/>
-        </w:rPr>
-        <w:t xml:space="preserve"> </w:t>
-      </w:r>
-    </w:p>
-    <w:p>
-      <w:pPr>
-        <w:autoSpaceDE w:val="0"/>
-        <w:autoSpaceDN w:val="0"/>
-        <w:adjustRightInd w:val="0"/>
-        <w:spacing w:after="0" w:line="240" w:lineRule="auto"/>
-        <w:rPr>
-          <w:rFonts w:ascii="Arial" w:hAnsi="Arial" w:cs="Arial"/>
-          <w:lang w:val="en-GB" w:eastAsia="en-GB"/>
-        </w:rPr>
-      </w:pPr>
-    </w:p>
-    <w:p>
-      <w:pPr>
-        <w:autoSpaceDE w:val="0"/>
-        <w:autoSpaceDN w:val="0"/>
-        <w:adjustRightInd w:val="0"/>
-        <w:spacing w:after="0" w:line="240" w:lineRule="auto"/>
-        <w:rPr>
-          <w:rFonts w:ascii="Arial" w:hAnsi="Arial" w:cs="Arial"/>
-          <w:lang w:val="en-GB" w:eastAsia="en-GB"/>
-        </w:rPr>
-      </w:pPr>
-    </w:p>
-    <w:p>
-      <w:pPr>
-        <w:pStyle w:val="Overskrift3"/>
-        <w:rPr>
-          <w:lang w:val="en-GB"/>
-        </w:rPr>
-      </w:pPr>
-      <w:bookmarkStart w:id="61" w:name="_Toc272873327"/>
-      <w:bookmarkStart w:id="62" w:name="_Toc273118163"/>
-      <w:r>
-        <w:rPr>
-          <w:lang w:val="en-GB"/>
-        </w:rPr>
-        <w:t>3.10.4 Computer communications requirements.</w:t>
-      </w:r>
-      <w:bookmarkEnd w:id="61"/>
-      <w:bookmarkEnd w:id="62"/>
-      <w:r>
-        <w:rPr>
-          <w:lang w:val="en-GB"/>
-        </w:rPr>
-        <w:t xml:space="preserve"> </w:t>
-      </w:r>
-    </w:p>
-    <w:p>
-      <w:pPr>
-        <w:autoSpaceDE w:val="0"/>
-        <w:autoSpaceDN w:val="0"/>
-        <w:adjustRightInd w:val="0"/>
-        <w:spacing w:after="0" w:line="240" w:lineRule="auto"/>
-        <w:rPr>
-          <w:rFonts w:ascii="Arial" w:hAnsi="Arial" w:cs="Arial"/>
-          <w:lang w:val="en-GB" w:eastAsia="en-GB"/>
-        </w:rPr>
-      </w:pPr>
-    </w:p>
-    <w:p>
-      <w:pPr>
-        <w:autoSpaceDE w:val="0"/>
-        <w:autoSpaceDN w:val="0"/>
-        <w:adjustRightInd w:val="0"/>
-        <w:spacing w:after="0" w:line="240" w:lineRule="auto"/>
-        <w:rPr>
-          <w:rFonts w:ascii="Arial" w:hAnsi="Arial" w:cs="Arial"/>
-          <w:lang w:val="en-GB" w:eastAsia="en-GB"/>
-        </w:rPr>
-      </w:pPr>
+      <w:r>
+        <w:t>Intentionally left blank</w:t>
+      </w:r>
     </w:p>
     <w:p>
       <w:pPr>
@@ -14008,29 +12409,21 @@
           <w:lang w:val="en-GB"/>
         </w:rPr>
       </w:pPr>
-      <w:bookmarkStart w:id="63" w:name="_Toc272873328"/>
-      <w:bookmarkStart w:id="64" w:name="_Toc273118164"/>
-      <w:r>
-        <w:lastRenderedPageBreak/>
-        <w:t>3.11 System quality factors.</w:t>
-      </w:r>
-      <w:bookmarkEnd w:id="63"/>
-      <w:bookmarkEnd w:id="64"/>
+      <w:bookmarkStart w:id="53" w:name="_Toc272873328"/>
+      <w:bookmarkStart w:id="54" w:name="_Toc273118164"/>
+      <w:r>
+        <w:t>System quality factors.</w:t>
+      </w:r>
+      <w:bookmarkEnd w:id="53"/>
+      <w:bookmarkEnd w:id="54"/>
       <w:r>
         <w:t xml:space="preserve"> </w:t>
       </w:r>
     </w:p>
     <w:p>
-      <w:pPr>
-        <w:autoSpaceDE w:val="0"/>
-        <w:autoSpaceDN w:val="0"/>
-        <w:adjustRightInd w:val="0"/>
-        <w:spacing w:after="0" w:line="240" w:lineRule="auto"/>
-        <w:rPr>
-          <w:rFonts w:ascii="Arial" w:hAnsi="Arial" w:cs="Arial"/>
-          <w:lang w:val="en-GB" w:eastAsia="en-GB"/>
-        </w:rPr>
-      </w:pPr>
+      <w:r>
+        <w:t>Intentionally left blank</w:t>
+      </w:r>
     </w:p>
     <w:p>
       <w:pPr>
@@ -14055,32 +12448,37 @@
           <w:lang w:val="en-GB"/>
         </w:rPr>
       </w:pPr>
-      <w:bookmarkStart w:id="65" w:name="_Toc272873329"/>
-      <w:bookmarkStart w:id="66" w:name="_Toc273118165"/>
-      <w:r>
-        <w:t>3.12 Design and construction constraints.</w:t>
-      </w:r>
-      <w:bookmarkEnd w:id="65"/>
-      <w:bookmarkEnd w:id="66"/>
+      <w:bookmarkStart w:id="55" w:name="_Toc272873329"/>
+      <w:bookmarkStart w:id="56" w:name="_Toc273118165"/>
+      <w:r>
+        <w:lastRenderedPageBreak/>
+        <w:t>Design and construction constraints.</w:t>
+      </w:r>
+      <w:bookmarkEnd w:id="55"/>
+      <w:bookmarkEnd w:id="56"/>
       <w:r>
         <w:t xml:space="preserve"> </w:t>
       </w:r>
     </w:p>
     <w:p>
       <w:pPr>
-        <w:pStyle w:val="Overskrift3"/>
-        <w:rPr>
-          <w:lang w:val="en-GB"/>
-        </w:rPr>
-      </w:pPr>
-      <w:bookmarkStart w:id="67" w:name="_Toc273118166"/>
-      <w:r>
-        <w:rPr>
-          <w:lang w:val="en-GB"/>
-        </w:rPr>
-        <w:t>Weight.</w:t>
-      </w:r>
-      <w:bookmarkEnd w:id="67"/>
+        <w:pStyle w:val="Overskrift2"/>
+        <w:numPr>
+          <w:ilvl w:val="2"/>
+          <w:numId w:val="2"/>
+        </w:numPr>
+        <w:rPr>
+          <w:lang w:val="en-GB"/>
+        </w:rPr>
+      </w:pPr>
+      <w:bookmarkStart w:id="57" w:name="_Toc273118166"/>
+      <w:r>
+        <w:rPr>
+          <w:lang w:val="en-GB"/>
+        </w:rPr>
+        <w:t>Weight</w:t>
+      </w:r>
+      <w:bookmarkEnd w:id="57"/>
     </w:p>
     <w:p>
       <w:pPr>
@@ -14100,7 +12498,19 @@
           <w:lang w:val="en-GB"/>
         </w:rPr>
         <w:tab/>
-        <w:t>The total weight of pod shall not exceed 270 kg.</w:t>
+        <w:t xml:space="preserve">The total weight of </w:t>
+      </w:r>
+      <w:r>
+        <w:rPr>
+          <w:lang w:val="en-GB"/>
+        </w:rPr>
+        <w:t>POD</w:t>
+      </w:r>
+      <w:r>
+        <w:rPr>
+          <w:lang w:val="en-GB"/>
+        </w:rPr>
+        <w:t xml:space="preserve"> shall not exceed 270 kg.</w:t>
       </w:r>
     </w:p>
     <w:p>
@@ -14121,32 +12531,45 @@
           <w:lang w:val="en-GB"/>
         </w:rPr>
         <w:tab/>
-        <w:t>Weight of complete MWS is 18,2kg.</w:t>
-      </w:r>
-    </w:p>
-    <w:p>
-      <w:pPr>
-        <w:ind w:left="540" w:hanging="540"/>
-        <w:rPr>
-          <w:lang w:val="en-GB"/>
-        </w:rPr>
-      </w:pPr>
-    </w:p>
-    <w:p>
-      <w:pPr>
-        <w:pStyle w:val="Overskrift3"/>
-        <w:rPr>
-          <w:lang w:val="en-GB"/>
-        </w:rPr>
-      </w:pPr>
-      <w:bookmarkStart w:id="68" w:name="_Toc273118167"/>
-      <w:r>
-        <w:rPr>
-          <w:lang w:val="en-GB"/>
-        </w:rPr>
-        <w:t>Mounting.</w:t>
-      </w:r>
-      <w:bookmarkEnd w:id="68"/>
+      </w:r>
+      <w:r>
+        <w:rPr>
+          <w:lang w:val="en-GB"/>
+        </w:rPr>
+        <w:t xml:space="preserve">The POD shall be able to support an </w:t>
+      </w:r>
+      <w:r>
+        <w:rPr>
+          <w:lang w:val="en-GB"/>
+        </w:rPr>
+        <w:t>18</w:t>
+      </w:r>
+      <w:r>
+        <w:rPr>
+          <w:lang w:val="en-GB"/>
+        </w:rPr>
+        <w:t>.2kg MWS.</w:t>
+      </w:r>
+    </w:p>
+    <w:p>
+      <w:pPr>
+        <w:pStyle w:val="Overskrift2"/>
+        <w:numPr>
+          <w:ilvl w:val="2"/>
+          <w:numId w:val="2"/>
+        </w:numPr>
+        <w:rPr>
+          <w:lang w:val="en-GB"/>
+        </w:rPr>
+      </w:pPr>
+      <w:bookmarkStart w:id="58" w:name="_Toc273118167"/>
+      <w:r>
+        <w:rPr>
+          <w:lang w:val="en-GB"/>
+        </w:rPr>
+        <w:t>Mounting</w:t>
+      </w:r>
+      <w:bookmarkEnd w:id="58"/>
     </w:p>
     <w:p>
       <w:pPr>
@@ -14192,27 +12615,56 @@
     </w:p>
     <w:p>
       <w:pPr>
+        <w:pStyle w:val="Overskrift2"/>
+        <w:numPr>
+          <w:ilvl w:val="2"/>
+          <w:numId w:val="2"/>
+        </w:numPr>
+        <w:rPr>
+          <w:lang w:val="en-GB"/>
+        </w:rPr>
+      </w:pPr>
+      <w:bookmarkStart w:id="59" w:name="_Toc273118168"/>
+      <w:r>
+        <w:rPr>
+          <w:lang w:val="en-GB"/>
+        </w:rPr>
+        <w:t>MWS</w:t>
+      </w:r>
+      <w:bookmarkEnd w:id="59"/>
+    </w:p>
+    <w:p>
+      <w:pPr>
         <w:ind w:left="540" w:hanging="540"/>
         <w:rPr>
           <w:lang w:val="en-GB"/>
         </w:rPr>
       </w:pPr>
-    </w:p>
-    <w:p>
-      <w:pPr>
-        <w:pStyle w:val="Overskrift3"/>
-        <w:rPr>
-          <w:lang w:val="en-GB"/>
-        </w:rPr>
-      </w:pPr>
-      <w:bookmarkStart w:id="69" w:name="_Toc273118168"/>
-      <w:r>
-        <w:rPr>
-          <w:lang w:val="en-GB"/>
-        </w:rPr>
-        <w:t>MWS.</w:t>
-      </w:r>
-      <w:bookmarkEnd w:id="69"/>
+      <w:r>
+        <w:rPr>
+          <w:lang w:val="en-GB"/>
+        </w:rPr>
+        <w:t>R-x:</w:t>
+      </w:r>
+      <w:r>
+        <w:rPr>
+          <w:lang w:val="en-GB"/>
+        </w:rPr>
+        <w:tab/>
+        <w:t xml:space="preserve">MWS </w:t>
+      </w:r>
+      <w:r>
+        <w:rPr>
+          <w:lang w:val="en-GB"/>
+        </w:rPr>
+        <w:t>shall</w:t>
+      </w:r>
+      <w:r>
+        <w:rPr>
+          <w:lang w:val="en-GB"/>
+        </w:rPr>
+        <w:t xml:space="preserve"> be provided as a Government Furnished Equipment.</w:t>
+      </w:r>
     </w:p>
     <w:p>
       <w:pPr>
@@ -14232,53 +12684,40 @@
           <w:lang w:val="en-GB"/>
         </w:rPr>
         <w:tab/>
-        <w:t>MWS will be provided as a Government Furnished Equipment.</w:t>
-      </w:r>
-    </w:p>
-    <w:p>
-      <w:pPr>
-        <w:ind w:left="540" w:hanging="540"/>
-        <w:rPr>
-          <w:lang w:val="en-GB"/>
-        </w:rPr>
-      </w:pPr>
-      <w:r>
-        <w:rPr>
-          <w:lang w:val="en-GB"/>
-        </w:rPr>
-        <w:t>R-x:</w:t>
-      </w:r>
-      <w:r>
-        <w:rPr>
-          <w:lang w:val="en-GB"/>
-        </w:rPr>
-        <w:tab/>
-        <w:t>MWS will physically be mounted by Company F.</w:t>
-      </w:r>
-    </w:p>
-    <w:p>
-      <w:pPr>
-        <w:ind w:left="540" w:hanging="540"/>
-        <w:rPr>
-          <w:lang w:val="en-GB"/>
-        </w:rPr>
-      </w:pPr>
-    </w:p>
-    <w:p>
-      <w:pPr>
-        <w:pStyle w:val="Overskrift3"/>
-        <w:rPr>
-          <w:lang w:val="en-GB"/>
-        </w:rPr>
-      </w:pPr>
-      <w:bookmarkStart w:id="70" w:name="_Toc273118169"/>
-      <w:r>
-        <w:rPr>
-          <w:lang w:val="en-GB"/>
-        </w:rPr>
-        <w:t>Power.</w:t>
-      </w:r>
-      <w:bookmarkEnd w:id="70"/>
+        <w:t xml:space="preserve">MWS </w:t>
+      </w:r>
+      <w:r>
+        <w:rPr>
+          <w:lang w:val="en-GB"/>
+        </w:rPr>
+        <w:t>shall</w:t>
+      </w:r>
+      <w:r>
+        <w:rPr>
+          <w:lang w:val="en-GB"/>
+        </w:rPr>
+        <w:t xml:space="preserve"> physically be mounted by Company F.</w:t>
+      </w:r>
+    </w:p>
+    <w:p>
+      <w:pPr>
+        <w:pStyle w:val="Overskrift2"/>
+        <w:numPr>
+          <w:ilvl w:val="2"/>
+          <w:numId w:val="2"/>
+        </w:numPr>
+        <w:rPr>
+          <w:lang w:val="en-GB"/>
+        </w:rPr>
+      </w:pPr>
+      <w:bookmarkStart w:id="60" w:name="_Toc273118169"/>
+      <w:r>
+        <w:rPr>
+          <w:lang w:val="en-GB"/>
+        </w:rPr>
+        <w:t>Power</w:t>
+      </w:r>
+      <w:bookmarkEnd w:id="60"/>
     </w:p>
     <w:p>
       <w:pPr>
@@ -14319,7 +12758,18 @@
           <w:lang w:val="en-GB"/>
         </w:rPr>
         <w:tab/>
-        <w:t>Power to the pod is 115VAC 400Hz.</w:t>
+      </w:r>
+      <w:r>
+        <w:rPr>
+          <w:lang w:val="en-GB"/>
+        </w:rPr>
+        <w:t xml:space="preserve">The POD shall be able to run on </w:t>
+      </w:r>
+      <w:r>
+        <w:rPr>
+          <w:lang w:val="en-GB"/>
+        </w:rPr>
+        <w:t>115VAC 400Hz.</w:t>
       </w:r>
     </w:p>
     <w:p>
@@ -14340,7 +12790,42 @@
           <w:lang w:val="en-GB"/>
         </w:rPr>
         <w:tab/>
-        <w:t>The MWS requires maximum 85W from a 28VDC power source and a maximum of 100W from a 115VAC 400Hz power source.</w:t>
+      </w:r>
+      <w:r>
+        <w:rPr>
+          <w:lang w:val="en-GB"/>
+        </w:rPr>
+        <w:t>The system shall be able to supply the GEF (</w:t>
+      </w:r>
+      <w:r>
+        <w:rPr>
+          <w:lang w:val="en-GB"/>
+        </w:rPr>
+        <w:t>MWS</w:t>
+      </w:r>
+      <w:r>
+        <w:rPr>
+          <w:lang w:val="en-GB"/>
+        </w:rPr>
+        <w:t xml:space="preserve">) with </w:t>
+      </w:r>
+      <w:r>
+        <w:rPr>
+          <w:lang w:val="en-GB"/>
+        </w:rPr>
+        <w:t>maximum 85W from a 28VDC power source and a maximum of 100W from a</w:t>
+      </w:r>
+      <w:r>
+        <w:rPr>
+          <w:lang w:val="en-GB"/>
+        </w:rPr>
+        <w:t>n</w:t>
+      </w:r>
+      <w:r>
+        <w:rPr>
+          <w:lang w:val="en-GB"/>
+        </w:rPr>
+        <w:t xml:space="preserve"> 115VAC 400Hz power source.</w:t>
       </w:r>
     </w:p>
     <w:p>
@@ -14361,24 +12846,64 @@
           <w:lang w:val="en-GB"/>
         </w:rPr>
         <w:tab/>
-        <w:t>The power required to ignite a payload is up to 126W for a period of up to 20ms.</w:t>
-      </w:r>
-    </w:p>
-    <w:p>
-      <w:pPr>
-        <w:pStyle w:val="Overskrift3"/>
-        <w:rPr>
-          <w:lang w:val="en-GB"/>
-        </w:rPr>
-      </w:pPr>
-      <w:bookmarkStart w:id="71" w:name="_Toc273118170"/>
+        <w:t xml:space="preserve">The </w:t>
+      </w:r>
+      <w:r>
+        <w:rPr>
+          <w:lang w:val="en-GB"/>
+        </w:rPr>
+        <w:t>system shall be able to supply power r</w:t>
+      </w:r>
+      <w:r>
+        <w:rPr>
+          <w:lang w:val="en-GB"/>
+        </w:rPr>
+        <w:t xml:space="preserve">equired to ignite a payload </w:t>
+      </w:r>
+      <w:r>
+        <w:rPr>
+          <w:lang w:val="en-GB"/>
+        </w:rPr>
+        <w:t>(</w:t>
+      </w:r>
+      <w:r>
+        <w:rPr>
+          <w:lang w:val="en-GB"/>
+        </w:rPr>
+        <w:t>126W</w:t>
+      </w:r>
+      <w:r>
+        <w:rPr>
+          <w:lang w:val="en-GB"/>
+        </w:rPr>
+        <w:t>)</w:t>
+      </w:r>
+      <w:r>
+        <w:rPr>
+          <w:lang w:val="en-GB"/>
+        </w:rPr>
+        <w:t xml:space="preserve"> for a period of up to 20ms.</w:t>
+      </w:r>
+    </w:p>
+    <w:p>
+      <w:pPr>
+        <w:pStyle w:val="Overskrift2"/>
+        <w:numPr>
+          <w:ilvl w:val="2"/>
+          <w:numId w:val="2"/>
+        </w:numPr>
+        <w:rPr>
+          <w:lang w:val="en-GB"/>
+        </w:rPr>
+      </w:pPr>
+      <w:bookmarkStart w:id="61" w:name="_Toc273118170"/>
       <w:r>
         <w:rPr>
           <w:lang w:val="en-GB"/>
         </w:rPr>
         <w:t>Coverage against missile threats.</w:t>
       </w:r>
-      <w:bookmarkEnd w:id="71"/>
+      <w:bookmarkEnd w:id="61"/>
     </w:p>
     <w:p>
       <w:pPr>
@@ -14400,485 +12925,6 @@
         <w:tab/>
         <w:t>The six sensors shall be located to cover all angles which are not shaded by the aircraft.</w:t>
       </w:r>
-    </w:p>
-    <w:p>
-      <w:pPr>
-        <w:ind w:left="540" w:hanging="540"/>
-        <w:rPr>
-          <w:lang w:val="en-GB"/>
-        </w:rPr>
-      </w:pPr>
-    </w:p>
-    <w:p>
-      <w:pPr>
-        <w:rPr>
-          <w:highlight w:val="yellow"/>
-          <w:lang w:val="en-GB"/>
-        </w:rPr>
-      </w:pPr>
-      <w:r>
-        <w:rPr>
-          <w:highlight w:val="yellow"/>
-          <w:lang w:val="en-GB"/>
-        </w:rPr>
-        <w:t>Weight.</w:t>
-      </w:r>
-    </w:p>
-    <w:p>
-      <w:pPr>
-        <w:rPr>
-          <w:highlight w:val="yellow"/>
-          <w:lang w:val="en-GB"/>
-        </w:rPr>
-      </w:pPr>
-      <w:r>
-        <w:rPr>
-          <w:highlight w:val="yellow"/>
-          <w:lang w:val="en-GB"/>
-        </w:rPr>
-        <w:t>Mounting (Under left wing, T-hooks 13” osv.)</w:t>
-      </w:r>
-    </w:p>
-    <w:p>
-      <w:pPr>
-        <w:rPr>
-          <w:highlight w:val="yellow"/>
-          <w:lang w:val="en-GB"/>
-        </w:rPr>
-      </w:pPr>
-      <w:r>
-        <w:rPr>
-          <w:highlight w:val="yellow"/>
-          <w:lang w:val="en-GB"/>
-        </w:rPr>
-        <w:t xml:space="preserve">Use of MWS provided as GFE </w:t>
-      </w:r>
-    </w:p>
-    <w:p>
-      <w:pPr>
-        <w:rPr>
-          <w:lang w:val="en-GB"/>
-        </w:rPr>
-      </w:pPr>
-      <w:r>
-        <w:rPr>
-          <w:highlight w:val="yellow"/>
-          <w:lang w:val="en-GB"/>
-        </w:rPr>
-        <w:lastRenderedPageBreak/>
-        <w:t>Optimal coverage against Missi…</w:t>
-      </w:r>
-    </w:p>
-    <w:p>
-      <w:pPr>
-        <w:autoSpaceDE w:val="0"/>
-        <w:autoSpaceDN w:val="0"/>
-        <w:adjustRightInd w:val="0"/>
-        <w:spacing w:after="0" w:line="240" w:lineRule="auto"/>
-        <w:rPr>
-          <w:rFonts w:ascii="Arial" w:hAnsi="Arial" w:cs="Arial"/>
-          <w:lang w:val="en-GB" w:eastAsia="en-GB"/>
-        </w:rPr>
-      </w:pPr>
-      <w:r>
-        <w:rPr>
-          <w:rFonts w:ascii="Arial" w:hAnsi="Arial" w:cs="Arial"/>
-          <w:lang w:val="en-GB" w:eastAsia="en-GB"/>
-        </w:rPr>
-        <w:t>This paragraph shall specify the requirements, if any,</w:t>
-      </w:r>
-    </w:p>
-    <w:p>
-      <w:pPr>
-        <w:autoSpaceDE w:val="0"/>
-        <w:autoSpaceDN w:val="0"/>
-        <w:adjustRightInd w:val="0"/>
-        <w:spacing w:after="0" w:line="240" w:lineRule="auto"/>
-        <w:rPr>
-          <w:rFonts w:ascii="Arial" w:hAnsi="Arial" w:cs="Arial"/>
-          <w:lang w:val="en-GB" w:eastAsia="en-GB"/>
-        </w:rPr>
-      </w:pPr>
-      <w:r>
-        <w:rPr>
-          <w:rFonts w:ascii="Arial" w:hAnsi="Arial" w:cs="Arial"/>
-          <w:lang w:val="en-GB" w:eastAsia="en-GB"/>
-        </w:rPr>
-        <w:t>that constrain the design and construction of the system. For hardware-software systems, this</w:t>
-      </w:r>
-    </w:p>
-    <w:p>
-      <w:pPr>
-        <w:autoSpaceDE w:val="0"/>
-        <w:autoSpaceDN w:val="0"/>
-        <w:adjustRightInd w:val="0"/>
-        <w:spacing w:after="0" w:line="240" w:lineRule="auto"/>
-        <w:rPr>
-          <w:rFonts w:ascii="Arial" w:hAnsi="Arial" w:cs="Arial"/>
-          <w:lang w:val="en-GB" w:eastAsia="en-GB"/>
-        </w:rPr>
-      </w:pPr>
-      <w:r>
-        <w:rPr>
-          <w:rFonts w:ascii="Arial" w:hAnsi="Arial" w:cs="Arial"/>
-          <w:lang w:val="en-GB" w:eastAsia="en-GB"/>
-        </w:rPr>
-        <w:t>paragraph shall include the physical requirements imposed on the system. These requirements</w:t>
-      </w:r>
-    </w:p>
-    <w:p>
-      <w:pPr>
-        <w:autoSpaceDE w:val="0"/>
-        <w:autoSpaceDN w:val="0"/>
-        <w:adjustRightInd w:val="0"/>
-        <w:spacing w:after="0" w:line="240" w:lineRule="auto"/>
-        <w:rPr>
-          <w:rFonts w:ascii="Arial" w:hAnsi="Arial" w:cs="Arial"/>
-          <w:lang w:val="en-GB" w:eastAsia="en-GB"/>
-        </w:rPr>
-      </w:pPr>
-      <w:r>
-        <w:rPr>
-          <w:rFonts w:ascii="Arial" w:hAnsi="Arial" w:cs="Arial"/>
-          <w:lang w:val="en-GB" w:eastAsia="en-GB"/>
-        </w:rPr>
-        <w:t>may be specified by reference to appropriate commercial or military standards and specifications.</w:t>
-      </w:r>
-    </w:p>
-    <w:p>
-      <w:pPr>
-        <w:autoSpaceDE w:val="0"/>
-        <w:autoSpaceDN w:val="0"/>
-        <w:adjustRightInd w:val="0"/>
-        <w:spacing w:after="0" w:line="240" w:lineRule="auto"/>
-        <w:rPr>
-          <w:rFonts w:ascii="Arial" w:hAnsi="Arial" w:cs="Arial"/>
-          <w:lang w:val="en-GB" w:eastAsia="en-GB"/>
-        </w:rPr>
-      </w:pPr>
-      <w:r>
-        <w:rPr>
-          <w:rFonts w:ascii="Arial" w:hAnsi="Arial" w:cs="Arial"/>
-          <w:lang w:val="en-GB" w:eastAsia="en-GB"/>
-        </w:rPr>
-        <w:t>Examples include requirements concerning:</w:t>
-      </w:r>
-    </w:p>
-    <w:p>
-      <w:pPr>
-        <w:autoSpaceDE w:val="0"/>
-        <w:autoSpaceDN w:val="0"/>
-        <w:adjustRightInd w:val="0"/>
-        <w:spacing w:after="0" w:line="240" w:lineRule="auto"/>
-        <w:rPr>
-          <w:rFonts w:ascii="Arial" w:hAnsi="Arial" w:cs="Arial"/>
-          <w:lang w:val="en-GB" w:eastAsia="en-GB"/>
-        </w:rPr>
-      </w:pPr>
-      <w:r>
-        <w:rPr>
-          <w:rFonts w:ascii="Arial" w:hAnsi="Arial" w:cs="Arial"/>
-          <w:lang w:val="en-GB" w:eastAsia="en-GB"/>
-        </w:rPr>
-        <w:t>a. Use of a particular system architecture or requirements on the architecture, such as</w:t>
-      </w:r>
-    </w:p>
-    <w:p>
-      <w:pPr>
-        <w:autoSpaceDE w:val="0"/>
-        <w:autoSpaceDN w:val="0"/>
-        <w:adjustRightInd w:val="0"/>
-        <w:spacing w:after="0" w:line="240" w:lineRule="auto"/>
-        <w:rPr>
-          <w:rFonts w:ascii="Arial" w:hAnsi="Arial" w:cs="Arial"/>
-          <w:lang w:val="en-GB" w:eastAsia="en-GB"/>
-        </w:rPr>
-      </w:pPr>
-      <w:r>
-        <w:rPr>
-          <w:rFonts w:ascii="Arial" w:hAnsi="Arial" w:cs="Arial"/>
-          <w:lang w:val="en-GB" w:eastAsia="en-GB"/>
-        </w:rPr>
-        <w:t>required subsystems; use of standard, military, or existing components; or use of</w:t>
-      </w:r>
-    </w:p>
-    <w:p>
-      <w:pPr>
-        <w:autoSpaceDE w:val="0"/>
-        <w:autoSpaceDN w:val="0"/>
-        <w:adjustRightInd w:val="0"/>
-        <w:spacing w:after="0" w:line="240" w:lineRule="auto"/>
-        <w:rPr>
-          <w:rFonts w:ascii="Arial" w:hAnsi="Arial" w:cs="Arial"/>
-          <w:lang w:val="en-GB" w:eastAsia="en-GB"/>
-        </w:rPr>
-      </w:pPr>
-      <w:r>
-        <w:rPr>
-          <w:rFonts w:ascii="Arial" w:hAnsi="Arial" w:cs="Arial"/>
-          <w:lang w:val="en-GB" w:eastAsia="en-GB"/>
-        </w:rPr>
-        <w:t>Government/acquirer-furnished property (equipment, information, or software)</w:t>
-      </w:r>
-    </w:p>
-    <w:p>
-      <w:pPr>
-        <w:autoSpaceDE w:val="0"/>
-        <w:autoSpaceDN w:val="0"/>
-        <w:adjustRightInd w:val="0"/>
-        <w:spacing w:after="0" w:line="240" w:lineRule="auto"/>
-        <w:rPr>
-          <w:rFonts w:ascii="Arial" w:hAnsi="Arial" w:cs="Arial"/>
-          <w:lang w:val="en-GB" w:eastAsia="en-GB"/>
-        </w:rPr>
-      </w:pPr>
-      <w:r>
-        <w:rPr>
-          <w:rFonts w:ascii="Arial" w:hAnsi="Arial" w:cs="Arial"/>
-          <w:lang w:val="en-GB" w:eastAsia="en-GB"/>
-        </w:rPr>
-        <w:t>b. Use of particular design or construction standards; use of particular data standards; use</w:t>
-      </w:r>
-    </w:p>
-    <w:p>
-      <w:pPr>
-        <w:autoSpaceDE w:val="0"/>
-        <w:autoSpaceDN w:val="0"/>
-        <w:adjustRightInd w:val="0"/>
-        <w:spacing w:after="0" w:line="240" w:lineRule="auto"/>
-        <w:rPr>
-          <w:rFonts w:ascii="Arial" w:hAnsi="Arial" w:cs="Arial"/>
-          <w:lang w:val="en-GB" w:eastAsia="en-GB"/>
-        </w:rPr>
-      </w:pPr>
-      <w:r>
-        <w:rPr>
-          <w:rFonts w:ascii="Arial" w:hAnsi="Arial" w:cs="Arial"/>
-          <w:lang w:val="en-GB" w:eastAsia="en-GB"/>
-        </w:rPr>
-        <w:t>of a particular programming language; workmanship requirements and production</w:t>
-      </w:r>
-    </w:p>
-    <w:p>
-      <w:pPr>
-        <w:autoSpaceDE w:val="0"/>
-        <w:autoSpaceDN w:val="0"/>
-        <w:adjustRightInd w:val="0"/>
-        <w:spacing w:after="0" w:line="240" w:lineRule="auto"/>
-        <w:rPr>
-          <w:rFonts w:ascii="Arial" w:hAnsi="Arial" w:cs="Arial"/>
-          <w:lang w:val="en-GB" w:eastAsia="en-GB"/>
-        </w:rPr>
-      </w:pPr>
-      <w:r>
-        <w:rPr>
-          <w:rFonts w:ascii="Arial" w:hAnsi="Arial" w:cs="Arial"/>
-          <w:lang w:val="en-GB" w:eastAsia="en-GB"/>
-        </w:rPr>
-        <w:t>techniques</w:t>
-      </w:r>
-    </w:p>
-    <w:p>
-      <w:pPr>
-        <w:autoSpaceDE w:val="0"/>
-        <w:autoSpaceDN w:val="0"/>
-        <w:adjustRightInd w:val="0"/>
-        <w:spacing w:after="0" w:line="240" w:lineRule="auto"/>
-        <w:rPr>
-          <w:rFonts w:ascii="Arial" w:hAnsi="Arial" w:cs="Arial"/>
-          <w:lang w:val="en-GB" w:eastAsia="en-GB"/>
-        </w:rPr>
-      </w:pPr>
-      <w:r>
-        <w:rPr>
-          <w:rFonts w:ascii="Arial" w:hAnsi="Arial" w:cs="Arial"/>
-          <w:lang w:val="en-GB" w:eastAsia="en-GB"/>
-        </w:rPr>
-        <w:t>c. Physical characteristics of the system (</w:t>
-      </w:r>
-      <w:r>
-        <w:rPr>
-          <w:rFonts w:ascii="Arial" w:hAnsi="Arial" w:cs="Arial"/>
-          <w:highlight w:val="yellow"/>
-          <w:lang w:val="en-GB" w:eastAsia="en-GB"/>
-        </w:rPr>
-        <w:t>such as weight limits</w:t>
-      </w:r>
-      <w:bookmarkStart w:id="72" w:name="OLE_LINK4"/>
-      <w:bookmarkStart w:id="73" w:name="OLE_LINK3"/>
-      <w:r>
-        <w:rPr>
-          <w:rFonts w:ascii="Arial" w:hAnsi="Arial" w:cs="Arial"/>
-          <w:lang w:val="en-GB" w:eastAsia="en-GB"/>
-        </w:rPr>
-        <w:t>, dimensional limits, color,</w:t>
-      </w:r>
-    </w:p>
-    <w:p>
-      <w:pPr>
-        <w:autoSpaceDE w:val="0"/>
-        <w:autoSpaceDN w:val="0"/>
-        <w:adjustRightInd w:val="0"/>
-        <w:spacing w:after="0" w:line="240" w:lineRule="auto"/>
-        <w:rPr>
-          <w:rFonts w:ascii="Arial" w:hAnsi="Arial" w:cs="Arial"/>
-          <w:lang w:val="en-GB" w:eastAsia="en-GB"/>
-        </w:rPr>
-      </w:pPr>
-      <w:r>
-        <w:rPr>
-          <w:rFonts w:ascii="Arial" w:hAnsi="Arial" w:cs="Arial"/>
-          <w:lang w:val="en-GB" w:eastAsia="en-GB"/>
-        </w:rPr>
-        <w:t>protective coatings); interchangeability of parts; ability to be transported from one location</w:t>
-      </w:r>
-    </w:p>
-    <w:p>
-      <w:pPr>
-        <w:autoSpaceDE w:val="0"/>
-        <w:autoSpaceDN w:val="0"/>
-        <w:adjustRightInd w:val="0"/>
-        <w:spacing w:after="0" w:line="240" w:lineRule="auto"/>
-        <w:rPr>
-          <w:rFonts w:ascii="Arial" w:hAnsi="Arial" w:cs="Arial"/>
-          <w:lang w:val="en-GB" w:eastAsia="en-GB"/>
-        </w:rPr>
-      </w:pPr>
-      <w:r>
-        <w:rPr>
-          <w:rFonts w:ascii="Arial" w:hAnsi="Arial" w:cs="Arial"/>
-          <w:lang w:val="en-GB" w:eastAsia="en-GB"/>
-        </w:rPr>
-        <w:t>to another; ability to be carried or set up by one, or a given number of, persons</w:t>
-      </w:r>
-    </w:p>
-    <w:bookmarkEnd w:id="72"/>
-    <w:bookmarkEnd w:id="73"/>
-    <w:p>
-      <w:pPr>
-        <w:autoSpaceDE w:val="0"/>
-        <w:autoSpaceDN w:val="0"/>
-        <w:adjustRightInd w:val="0"/>
-        <w:spacing w:after="0" w:line="240" w:lineRule="auto"/>
-        <w:rPr>
-          <w:rFonts w:ascii="Arial" w:hAnsi="Arial" w:cs="Arial"/>
-          <w:lang w:val="en-GB" w:eastAsia="en-GB"/>
-        </w:rPr>
-      </w:pPr>
-      <w:r>
-        <w:rPr>
-          <w:rFonts w:ascii="Arial" w:hAnsi="Arial" w:cs="Arial"/>
-          <w:lang w:val="en-GB" w:eastAsia="en-GB"/>
-        </w:rPr>
-        <w:t>d. Materials that can and cannot be used; requirements on the handling of toxic materials;</w:t>
-      </w:r>
-    </w:p>
-    <w:p>
-      <w:pPr>
-        <w:autoSpaceDE w:val="0"/>
-        <w:autoSpaceDN w:val="0"/>
-        <w:adjustRightInd w:val="0"/>
-        <w:spacing w:after="0" w:line="240" w:lineRule="auto"/>
-        <w:rPr>
-          <w:rFonts w:ascii="Arial" w:hAnsi="Arial" w:cs="Arial"/>
-          <w:lang w:val="en-GB" w:eastAsia="en-GB"/>
-        </w:rPr>
-      </w:pPr>
-      <w:r>
-        <w:rPr>
-          <w:rFonts w:ascii="Arial" w:hAnsi="Arial" w:cs="Arial"/>
-          <w:lang w:val="en-GB" w:eastAsia="en-GB"/>
-        </w:rPr>
-        <w:t>limits on the electromagnetic radiation that the system is permitted to generate</w:t>
-      </w:r>
-    </w:p>
-    <w:p>
-      <w:pPr>
-        <w:autoSpaceDE w:val="0"/>
-        <w:autoSpaceDN w:val="0"/>
-        <w:adjustRightInd w:val="0"/>
-        <w:spacing w:after="0" w:line="240" w:lineRule="auto"/>
-        <w:rPr>
-          <w:rFonts w:ascii="Arial" w:hAnsi="Arial" w:cs="Arial"/>
-          <w:lang w:val="en-GB" w:eastAsia="en-GB"/>
-        </w:rPr>
-      </w:pPr>
-      <w:r>
-        <w:rPr>
-          <w:rFonts w:ascii="Arial" w:hAnsi="Arial" w:cs="Arial"/>
-          <w:lang w:val="en-GB" w:eastAsia="en-GB"/>
-        </w:rPr>
-        <w:t>e. Use of nameplates, part marking, serial and lot number marking, and other identifying</w:t>
-      </w:r>
-    </w:p>
-    <w:p>
-      <w:pPr>
-        <w:autoSpaceDE w:val="0"/>
-        <w:autoSpaceDN w:val="0"/>
-        <w:adjustRightInd w:val="0"/>
-        <w:spacing w:after="0" w:line="240" w:lineRule="auto"/>
-        <w:rPr>
-          <w:rFonts w:ascii="Arial" w:hAnsi="Arial" w:cs="Arial"/>
-          <w:lang w:val="en-GB" w:eastAsia="en-GB"/>
-        </w:rPr>
-      </w:pPr>
-      <w:r>
-        <w:rPr>
-          <w:rFonts w:ascii="Arial" w:hAnsi="Arial" w:cs="Arial"/>
-          <w:lang w:val="en-GB" w:eastAsia="en-GB"/>
-        </w:rPr>
-        <w:t>markings</w:t>
-      </w:r>
-    </w:p>
-    <w:p>
-      <w:pPr>
-        <w:autoSpaceDE w:val="0"/>
-        <w:autoSpaceDN w:val="0"/>
-        <w:adjustRightInd w:val="0"/>
-        <w:spacing w:after="0" w:line="240" w:lineRule="auto"/>
-        <w:rPr>
-          <w:rFonts w:ascii="Arial" w:hAnsi="Arial" w:cs="Arial"/>
-          <w:lang w:val="en-GB" w:eastAsia="en-GB"/>
-        </w:rPr>
-      </w:pPr>
-      <w:r>
-        <w:rPr>
-          <w:rFonts w:ascii="Arial" w:hAnsi="Arial" w:cs="Arial"/>
-          <w:lang w:val="en-GB" w:eastAsia="en-GB"/>
-        </w:rPr>
-        <w:t>f. Flexibility and expandability that must be provided to support anticipated areas of growth</w:t>
-      </w:r>
-    </w:p>
-    <w:p>
-      <w:pPr>
-        <w:autoSpaceDE w:val="0"/>
-        <w:autoSpaceDN w:val="0"/>
-        <w:adjustRightInd w:val="0"/>
-        <w:spacing w:after="0" w:line="240" w:lineRule="auto"/>
-        <w:rPr>
-          <w:rFonts w:ascii="Arial" w:hAnsi="Arial" w:cs="Arial"/>
-          <w:lang w:val="en-GB" w:eastAsia="en-GB"/>
-        </w:rPr>
-      </w:pPr>
-      <w:r>
-        <w:rPr>
-          <w:rFonts w:ascii="Arial" w:hAnsi="Arial" w:cs="Arial"/>
-          <w:lang w:val="en-GB" w:eastAsia="en-GB"/>
-        </w:rPr>
-        <w:t>or changes in technology, threat, or mission</w:t>
-      </w:r>
-    </w:p>
-    <w:p>
-      <w:pPr>
-        <w:autoSpaceDE w:val="0"/>
-        <w:autoSpaceDN w:val="0"/>
-        <w:adjustRightInd w:val="0"/>
-        <w:spacing w:after="0" w:line="240" w:lineRule="auto"/>
-        <w:rPr>
-          <w:rFonts w:ascii="Arial" w:hAnsi="Arial" w:cs="Arial"/>
-          <w:lang w:val="en-GB" w:eastAsia="en-GB"/>
-        </w:rPr>
-      </w:pPr>
     </w:p>
     <w:p>
       <w:pPr>
@@ -14891,40 +12937,21 @@
           <w:lang w:val="en-GB"/>
         </w:rPr>
       </w:pPr>
-      <w:bookmarkStart w:id="74" w:name="_Toc272873330"/>
-      <w:bookmarkStart w:id="75" w:name="_Toc273118171"/>
-      <w:r>
-        <w:t>3.13 Personnel-related requirements.</w:t>
-      </w:r>
-      <w:bookmarkEnd w:id="74"/>
-      <w:bookmarkEnd w:id="75"/>
+      <w:bookmarkStart w:id="62" w:name="_Toc272873330"/>
+      <w:bookmarkStart w:id="63" w:name="_Toc273118171"/>
+      <w:r>
+        <w:t>Personnel-related requirements.</w:t>
+      </w:r>
+      <w:bookmarkEnd w:id="62"/>
+      <w:bookmarkEnd w:id="63"/>
       <w:r>
         <w:t xml:space="preserve"> </w:t>
       </w:r>
     </w:p>
     <w:p>
-      <w:pPr>
-        <w:autoSpaceDE w:val="0"/>
-        <w:autoSpaceDN w:val="0"/>
-        <w:adjustRightInd w:val="0"/>
-        <w:spacing w:after="0" w:line="240" w:lineRule="auto"/>
-        <w:rPr>
-          <w:rFonts w:ascii="Arial" w:hAnsi="Arial" w:cs="Arial"/>
-          <w:lang w:val="en-GB" w:eastAsia="en-GB"/>
-        </w:rPr>
-      </w:pPr>
-    </w:p>
-    <w:p>
-      <w:pPr>
-        <w:autoSpaceDE w:val="0"/>
-        <w:autoSpaceDN w:val="0"/>
-        <w:adjustRightInd w:val="0"/>
-        <w:spacing w:after="0" w:line="240" w:lineRule="auto"/>
-        <w:rPr>
-          <w:rFonts w:ascii="Arial" w:hAnsi="Arial" w:cs="Arial"/>
-          <w:lang w:val="en-GB" w:eastAsia="en-GB"/>
-        </w:rPr>
-      </w:pPr>
+      <w:r>
+        <w:t>Intentionally left blank</w:t>
+      </w:r>
     </w:p>
     <w:p>
       <w:pPr>
@@ -14937,40 +12964,21 @@
           <w:lang w:val="en-GB"/>
         </w:rPr>
       </w:pPr>
-      <w:bookmarkStart w:id="76" w:name="_Toc272873331"/>
-      <w:bookmarkStart w:id="77" w:name="_Toc273118172"/>
-      <w:r>
-        <w:t>3.14 Training-related requirements.</w:t>
-      </w:r>
-      <w:bookmarkEnd w:id="76"/>
-      <w:bookmarkEnd w:id="77"/>
+      <w:bookmarkStart w:id="64" w:name="_Toc272873331"/>
+      <w:bookmarkStart w:id="65" w:name="_Toc273118172"/>
+      <w:r>
+        <w:t>Training-related requirements.</w:t>
+      </w:r>
+      <w:bookmarkEnd w:id="64"/>
+      <w:bookmarkEnd w:id="65"/>
       <w:r>
         <w:t xml:space="preserve"> </w:t>
       </w:r>
     </w:p>
     <w:p>
-      <w:pPr>
-        <w:autoSpaceDE w:val="0"/>
-        <w:autoSpaceDN w:val="0"/>
-        <w:adjustRightInd w:val="0"/>
-        <w:spacing w:after="0" w:line="240" w:lineRule="auto"/>
-        <w:rPr>
-          <w:rFonts w:ascii="Arial" w:hAnsi="Arial" w:cs="Arial"/>
-          <w:lang w:val="en-GB" w:eastAsia="en-GB"/>
-        </w:rPr>
-      </w:pPr>
-    </w:p>
-    <w:p>
-      <w:pPr>
-        <w:autoSpaceDE w:val="0"/>
-        <w:autoSpaceDN w:val="0"/>
-        <w:adjustRightInd w:val="0"/>
-        <w:spacing w:after="0" w:line="240" w:lineRule="auto"/>
-        <w:rPr>
-          <w:rFonts w:ascii="Arial" w:hAnsi="Arial" w:cs="Arial"/>
-          <w:lang w:val="en-GB" w:eastAsia="en-GB"/>
-        </w:rPr>
-      </w:pPr>
+      <w:r>
+        <w:t>Intentionally left blank</w:t>
+      </w:r>
     </w:p>
     <w:p>
       <w:pPr>
@@ -14983,40 +12991,21 @@
           <w:lang w:val="en-GB"/>
         </w:rPr>
       </w:pPr>
-      <w:bookmarkStart w:id="78" w:name="_Toc272873332"/>
-      <w:bookmarkStart w:id="79" w:name="_Toc273118173"/>
-      <w:r>
-        <w:t>3.15 Logistics-related requirements.</w:t>
-      </w:r>
-      <w:bookmarkEnd w:id="78"/>
-      <w:bookmarkEnd w:id="79"/>
+      <w:bookmarkStart w:id="66" w:name="_Toc272873332"/>
+      <w:bookmarkStart w:id="67" w:name="_Toc273118173"/>
+      <w:r>
+        <w:t>Logistics-related requirements.</w:t>
+      </w:r>
+      <w:bookmarkEnd w:id="66"/>
+      <w:bookmarkEnd w:id="67"/>
       <w:r>
         <w:t xml:space="preserve"> </w:t>
       </w:r>
     </w:p>
     <w:p>
-      <w:pPr>
-        <w:autoSpaceDE w:val="0"/>
-        <w:autoSpaceDN w:val="0"/>
-        <w:adjustRightInd w:val="0"/>
-        <w:spacing w:after="0" w:line="240" w:lineRule="auto"/>
-        <w:rPr>
-          <w:rFonts w:ascii="Arial" w:hAnsi="Arial" w:cs="Arial"/>
-          <w:lang w:val="en-GB" w:eastAsia="en-GB"/>
-        </w:rPr>
-      </w:pPr>
-    </w:p>
-    <w:p>
-      <w:pPr>
-        <w:autoSpaceDE w:val="0"/>
-        <w:autoSpaceDN w:val="0"/>
-        <w:adjustRightInd w:val="0"/>
-        <w:spacing w:after="0" w:line="240" w:lineRule="auto"/>
-        <w:rPr>
-          <w:rFonts w:ascii="Arial" w:hAnsi="Arial" w:cs="Arial"/>
-          <w:lang w:val="en-GB" w:eastAsia="en-GB"/>
-        </w:rPr>
-      </w:pPr>
+      <w:r>
+        <w:t>Intentionally left blank</w:t>
+      </w:r>
     </w:p>
     <w:p>
       <w:pPr>
@@ -15029,40 +13018,21 @@
           <w:lang w:val="en-GB"/>
         </w:rPr>
       </w:pPr>
-      <w:bookmarkStart w:id="80" w:name="_Toc272873333"/>
-      <w:bookmarkStart w:id="81" w:name="_Toc273118174"/>
-      <w:r>
-        <w:t>3.16 Other requirements.</w:t>
-      </w:r>
-      <w:bookmarkEnd w:id="80"/>
-      <w:bookmarkEnd w:id="81"/>
+      <w:bookmarkStart w:id="68" w:name="_Toc272873333"/>
+      <w:bookmarkStart w:id="69" w:name="_Toc273118174"/>
+      <w:r>
+        <w:t>Other requirements.</w:t>
+      </w:r>
+      <w:bookmarkEnd w:id="68"/>
+      <w:bookmarkEnd w:id="69"/>
       <w:r>
         <w:t xml:space="preserve"> </w:t>
       </w:r>
     </w:p>
     <w:p>
-      <w:pPr>
-        <w:autoSpaceDE w:val="0"/>
-        <w:autoSpaceDN w:val="0"/>
-        <w:adjustRightInd w:val="0"/>
-        <w:spacing w:after="0" w:line="240" w:lineRule="auto"/>
-        <w:rPr>
-          <w:rFonts w:ascii="Arial" w:hAnsi="Arial" w:cs="Arial"/>
-          <w:lang w:val="en-GB" w:eastAsia="en-GB"/>
-        </w:rPr>
-      </w:pPr>
-    </w:p>
-    <w:p>
-      <w:pPr>
-        <w:autoSpaceDE w:val="0"/>
-        <w:autoSpaceDN w:val="0"/>
-        <w:adjustRightInd w:val="0"/>
-        <w:spacing w:after="0" w:line="240" w:lineRule="auto"/>
-        <w:rPr>
-          <w:rFonts w:ascii="Arial" w:hAnsi="Arial" w:cs="Arial"/>
-          <w:lang w:val="en-GB" w:eastAsia="en-GB"/>
-        </w:rPr>
-      </w:pPr>
+      <w:r>
+        <w:t>Intentionally left blank</w:t>
+      </w:r>
     </w:p>
     <w:p>
       <w:pPr>
@@ -15075,40 +13045,21 @@
           <w:lang w:val="en-GB"/>
         </w:rPr>
       </w:pPr>
-      <w:bookmarkStart w:id="82" w:name="_Toc272873334"/>
-      <w:bookmarkStart w:id="83" w:name="_Toc273118175"/>
-      <w:r>
-        <w:t>3.17 Packaging requirements.</w:t>
-      </w:r>
-      <w:bookmarkEnd w:id="82"/>
-      <w:bookmarkEnd w:id="83"/>
+      <w:bookmarkStart w:id="70" w:name="_Toc272873334"/>
+      <w:bookmarkStart w:id="71" w:name="_Toc273118175"/>
+      <w:r>
+        <w:t>Packaging requirements.</w:t>
+      </w:r>
+      <w:bookmarkEnd w:id="70"/>
+      <w:bookmarkEnd w:id="71"/>
       <w:r>
         <w:t xml:space="preserve"> </w:t>
       </w:r>
     </w:p>
     <w:p>
-      <w:pPr>
-        <w:autoSpaceDE w:val="0"/>
-        <w:autoSpaceDN w:val="0"/>
-        <w:adjustRightInd w:val="0"/>
-        <w:spacing w:after="0" w:line="240" w:lineRule="auto"/>
-        <w:rPr>
-          <w:rFonts w:ascii="Arial" w:hAnsi="Arial" w:cs="Arial"/>
-          <w:lang w:val="en-GB" w:eastAsia="en-GB"/>
-        </w:rPr>
-      </w:pPr>
-    </w:p>
-    <w:p>
-      <w:pPr>
-        <w:autoSpaceDE w:val="0"/>
-        <w:autoSpaceDN w:val="0"/>
-        <w:adjustRightInd w:val="0"/>
-        <w:spacing w:after="0" w:line="240" w:lineRule="auto"/>
-        <w:rPr>
-          <w:rFonts w:ascii="Arial" w:hAnsi="Arial" w:cs="Arial"/>
-          <w:lang w:val="en-GB" w:eastAsia="en-GB"/>
-        </w:rPr>
-      </w:pPr>
+      <w:r>
+        <w:t>Intentionally left blank</w:t>
+      </w:r>
     </w:p>
     <w:p>
       <w:pPr>
@@ -15121,16 +13072,17 @@
           <w:lang w:val="en-GB"/>
         </w:rPr>
       </w:pPr>
-      <w:bookmarkStart w:id="84" w:name="_Toc272873335"/>
-      <w:bookmarkStart w:id="85" w:name="_Toc273118176"/>
-      <w:r>
-        <w:rPr>
-          <w:lang w:val="en-GB"/>
-        </w:rPr>
-        <w:t>3.18 Precedence and criticality of requirements.</w:t>
-      </w:r>
-      <w:bookmarkEnd w:id="84"/>
-      <w:bookmarkEnd w:id="85"/>
+      <w:bookmarkStart w:id="72" w:name="_Toc272873335"/>
+      <w:bookmarkStart w:id="73" w:name="_Toc273118176"/>
+      <w:r>
+        <w:rPr>
+          <w:lang w:val="en-GB"/>
+        </w:rPr>
+        <w:lastRenderedPageBreak/>
+        <w:t>Precedence and criticality of requirements.</w:t>
+      </w:r>
+      <w:bookmarkEnd w:id="72"/>
+      <w:bookmarkEnd w:id="73"/>
       <w:r>
         <w:rPr>
           <w:lang w:val="en-GB"/>
@@ -15139,28 +13091,9 @@
       </w:r>
     </w:p>
     <w:p>
-      <w:pPr>
-        <w:autoSpaceDE w:val="0"/>
-        <w:autoSpaceDN w:val="0"/>
-        <w:adjustRightInd w:val="0"/>
-        <w:spacing w:after="0" w:line="240" w:lineRule="auto"/>
-        <w:rPr>
-          <w:rFonts w:ascii="Arial" w:hAnsi="Arial" w:cs="Arial"/>
-          <w:lang w:val="en-GB" w:eastAsia="en-GB"/>
-        </w:rPr>
-      </w:pPr>
-    </w:p>
-    <w:p>
-      <w:pPr>
-        <w:autoSpaceDE w:val="0"/>
-        <w:autoSpaceDN w:val="0"/>
-        <w:adjustRightInd w:val="0"/>
-        <w:spacing w:after="0" w:line="240" w:lineRule="auto"/>
-        <w:rPr>
-          <w:rFonts w:ascii="Arial" w:hAnsi="Arial" w:cs="Arial"/>
-          <w:lang w:val="en-GB" w:eastAsia="en-GB"/>
-        </w:rPr>
-      </w:pPr>
+      <w:r>
+        <w:t>Intentionally left blank</w:t>
+      </w:r>
     </w:p>
     <w:p>
       <w:pPr>
@@ -15173,16 +13106,16 @@
           <w:lang w:val="en-GB"/>
         </w:rPr>
       </w:pPr>
-      <w:bookmarkStart w:id="86" w:name="_Toc272873336"/>
-      <w:bookmarkStart w:id="87" w:name="_Toc273118177"/>
-      <w:r>
-        <w:rPr>
-          <w:lang w:val="en-GB"/>
-        </w:rPr>
-        <w:t>4. Qualification provisions.</w:t>
-      </w:r>
-      <w:bookmarkEnd w:id="86"/>
-      <w:bookmarkEnd w:id="87"/>
+      <w:bookmarkStart w:id="74" w:name="_Toc272873336"/>
+      <w:bookmarkStart w:id="75" w:name="_Toc273118177"/>
+      <w:r>
+        <w:rPr>
+          <w:lang w:val="en-GB"/>
+        </w:rPr>
+        <w:t>Qualification provisions.</w:t>
+      </w:r>
+      <w:bookmarkEnd w:id="74"/>
+      <w:bookmarkEnd w:id="75"/>
       <w:r>
         <w:rPr>
           <w:lang w:val="en-GB"/>
@@ -15228,68 +13161,51 @@
                 <w:b/>
                 <w:lang w:val="en-GB"/>
               </w:rPr>
-              <w:t xml:space="preserve">REQ </w:t>
-            </w:r>
-            <w:r>
+              <w:t>REQ ID</w:t>
+            </w:r>
+          </w:p>
+        </w:tc>
+        <w:tc>
+          <w:tcPr>
+            <w:tcW w:w="6646" w:type="dxa"/>
+          </w:tcPr>
+          <w:p>
+            <w:pPr>
+              <w:spacing w:after="0" w:line="240" w:lineRule="auto"/>
+              <w:jc w:val="center"/>
               <w:rPr>
                 <w:b/>
                 <w:lang w:val="en-GB"/>
               </w:rPr>
-              <w:lastRenderedPageBreak/>
-              <w:t>ID</w:t>
-            </w:r>
-          </w:p>
-        </w:tc>
-        <w:tc>
-          <w:tcPr>
-            <w:tcW w:w="6646" w:type="dxa"/>
-          </w:tcPr>
-          <w:p>
-            <w:pPr>
-              <w:spacing w:after="0" w:line="240" w:lineRule="auto"/>
-              <w:jc w:val="center"/>
+            </w:pPr>
+            <w:r>
               <w:rPr>
                 <w:b/>
                 <w:lang w:val="en-GB"/>
               </w:rPr>
-            </w:pPr>
-            <w:r>
+              <w:t>Test description</w:t>
+            </w:r>
+          </w:p>
+        </w:tc>
+        <w:tc>
+          <w:tcPr>
+            <w:tcW w:w="1856" w:type="dxa"/>
+          </w:tcPr>
+          <w:p>
+            <w:pPr>
+              <w:spacing w:after="0" w:line="240" w:lineRule="auto"/>
+              <w:jc w:val="center"/>
               <w:rPr>
                 <w:b/>
                 <w:lang w:val="en-GB"/>
               </w:rPr>
-              <w:lastRenderedPageBreak/>
-              <w:t>Test description</w:t>
-            </w:r>
-          </w:p>
-        </w:tc>
-        <w:tc>
-          <w:tcPr>
-            <w:tcW w:w="1856" w:type="dxa"/>
-          </w:tcPr>
-          <w:p>
-            <w:pPr>
-              <w:spacing w:after="0" w:line="240" w:lineRule="auto"/>
-              <w:jc w:val="center"/>
+            </w:pPr>
+            <w:r>
               <w:rPr>
                 <w:b/>
                 <w:lang w:val="en-GB"/>
               </w:rPr>
-            </w:pPr>
-            <w:r>
-              <w:rPr>
-                <w:b/>
-                <w:lang w:val="en-GB"/>
-              </w:rPr>
-              <w:t xml:space="preserve">Qualification </w:t>
-            </w:r>
-            <w:r>
-              <w:rPr>
-                <w:b/>
-                <w:lang w:val="en-GB"/>
-              </w:rPr>
-              <w:lastRenderedPageBreak/>
-              <w:t>method</w:t>
+              <w:t>Qualification method</w:t>
             </w:r>
           </w:p>
         </w:tc>
@@ -15311,7 +13227,6 @@
               <w:rPr>
                 <w:lang w:val="en-GB"/>
               </w:rPr>
-              <w:lastRenderedPageBreak/>
               <w:t>FR-1</w:t>
             </w:r>
           </w:p>
@@ -16783,7 +14698,14 @@
               <w:rPr>
                 <w:lang w:val="en-GB"/>
               </w:rPr>
-              <w:t>Verify that all available status information is placed on the MWS to cockpit unit data bus.</w:t>
+              <w:t xml:space="preserve">Verify that all available status information is placed on the MWS to </w:t>
+            </w:r>
+            <w:r>
+              <w:rPr>
+                <w:lang w:val="en-GB"/>
+              </w:rPr>
+              <w:lastRenderedPageBreak/>
+              <w:t>cockpit unit data bus.</w:t>
             </w:r>
           </w:p>
         </w:tc>
@@ -16802,6 +14724,7 @@
               <w:rPr>
                 <w:lang w:val="en-GB"/>
               </w:rPr>
+              <w:lastRenderedPageBreak/>
               <w:t>Test</w:t>
             </w:r>
           </w:p>
@@ -16824,6 +14747,7 @@
               <w:rPr>
                 <w:lang w:val="en-GB"/>
               </w:rPr>
+              <w:lastRenderedPageBreak/>
               <w:t>FR-25</w:t>
             </w:r>
           </w:p>
@@ -16969,14 +14893,7 @@
               <w:rPr>
                 <w:lang w:val="en-GB"/>
               </w:rPr>
-              <w:t xml:space="preserve">Run simulation with a MWS simulator to verify the correct audio cues </w:t>
-            </w:r>
-            <w:r>
-              <w:rPr>
-                <w:lang w:val="en-GB"/>
-              </w:rPr>
-              <w:lastRenderedPageBreak/>
-              <w:t>are played.</w:t>
+              <w:t>Run simulation with a MWS simulator to verify the correct audio cues are played.</w:t>
             </w:r>
           </w:p>
         </w:tc>
@@ -16995,7 +14912,6 @@
               <w:rPr>
                 <w:lang w:val="en-GB"/>
               </w:rPr>
-              <w:lastRenderedPageBreak/>
               <w:t>Test</w:t>
             </w:r>
           </w:p>
@@ -17018,7 +14934,6 @@
               <w:rPr>
                 <w:lang w:val="en-GB"/>
               </w:rPr>
-              <w:lastRenderedPageBreak/>
               <w:t>FR-28</w:t>
             </w:r>
           </w:p>
@@ -17859,6 +15774,66 @@
               <w:rPr>
                 <w:lang w:val="en-GB"/>
               </w:rPr>
+              <w:t>FR-49</w:t>
+            </w:r>
+          </w:p>
+        </w:tc>
+        <w:tc>
+          <w:tcPr>
+            <w:tcW w:w="6646" w:type="dxa"/>
+          </w:tcPr>
+          <w:p>
+            <w:pPr>
+              <w:spacing w:after="0" w:line="240" w:lineRule="auto"/>
+              <w:rPr>
+                <w:lang w:val="en-GB"/>
+              </w:rPr>
+            </w:pPr>
+            <w:r>
+              <w:rPr>
+                <w:lang w:val="en-GB"/>
+              </w:rPr>
+              <w:t>Verify by measuring the total time for dispensing two payloads as fast as possible that the two payloads are dispensed within 40ms.</w:t>
+            </w:r>
+          </w:p>
+        </w:tc>
+        <w:tc>
+          <w:tcPr>
+            <w:tcW w:w="1856" w:type="dxa"/>
+          </w:tcPr>
+          <w:p>
+            <w:pPr>
+              <w:spacing w:after="0" w:line="240" w:lineRule="auto"/>
+              <w:rPr>
+                <w:lang w:val="en-GB"/>
+              </w:rPr>
+            </w:pPr>
+            <w:r>
+              <w:rPr>
+                <w:lang w:val="en-GB"/>
+              </w:rPr>
+              <w:t>Test</w:t>
+            </w:r>
+          </w:p>
+        </w:tc>
+      </w:tr>
+      <w:tr>
+        <w:tc>
+          <w:tcPr>
+            <w:tcW w:w="818" w:type="dxa"/>
+          </w:tcPr>
+          <w:p>
+            <w:pPr>
+              <w:spacing w:after="0" w:line="240" w:lineRule="auto"/>
+              <w:jc w:val="center"/>
+              <w:rPr>
+                <w:lang w:val="en-GB"/>
+              </w:rPr>
+            </w:pPr>
+            <w:r>
+              <w:rPr>
+                <w:lang w:val="en-GB"/>
+              </w:rPr>
               <w:t>46</w:t>
             </w:r>
           </w:p>
@@ -18000,7 +15975,14 @@
               <w:rPr>
                 <w:lang w:val="en-GB"/>
               </w:rPr>
-              <w:t>When turning off power a maximum of 2 seconds will last before the system is fully closed down</w:t>
+              <w:t xml:space="preserve">When turning off power a maximum of 2 seconds will last before the </w:t>
+            </w:r>
+            <w:r>
+              <w:rPr>
+                <w:lang w:val="en-GB"/>
+              </w:rPr>
+              <w:lastRenderedPageBreak/>
+              <w:t>system is fully closed down</w:t>
             </w:r>
           </w:p>
         </w:tc>
@@ -18020,14 +16002,15 @@
               <w:rPr>
                 <w:lang w:val="en-GB"/>
               </w:rPr>
-              <w:t xml:space="preserve">Using an oscilloscope and checking the delay from turning off the switch to the “operational led” </w:t>
-            </w:r>
-            <w:r>
-              <w:rPr>
-                <w:lang w:val="en-GB"/>
-              </w:rPr>
               <w:lastRenderedPageBreak/>
-              <w:t>is off</w:t>
+              <w:t xml:space="preserve">Using an </w:t>
+            </w:r>
+            <w:r>
+              <w:rPr>
+                <w:lang w:val="en-GB"/>
+              </w:rPr>
+              <w:lastRenderedPageBreak/>
+              <w:t>oscilloscope and checking the delay from turning off the switch to the “operational led” is off</w:t>
             </w:r>
           </w:p>
         </w:tc>
@@ -18448,14 +16431,14 @@
               <w:rPr>
                 <w:lang w:val="en-GB"/>
               </w:rPr>
-              <w:t xml:space="preserve"> to write and read 100 countermeassure programs, and afterwards check by comparision to </w:t>
+              <w:t xml:space="preserve"> </w:t>
             </w:r>
             <w:r>
               <w:rPr>
                 <w:lang w:val="en-GB"/>
               </w:rPr>
               <w:lastRenderedPageBreak/>
-              <w:t>the originals</w:t>
+              <w:t>to write and read 100 countermeassure programs, and afterwards check by comparision to the originals</w:t>
             </w:r>
           </w:p>
         </w:tc>
@@ -18626,16 +16609,16 @@
           <w:lang w:val="en-GB"/>
         </w:rPr>
       </w:pPr>
-      <w:bookmarkStart w:id="88" w:name="_Toc272873337"/>
-      <w:bookmarkStart w:id="89" w:name="_Toc273118178"/>
-      <w:r>
-        <w:rPr>
-          <w:lang w:val="en-GB"/>
-        </w:rPr>
-        <w:t>5. Requirements traceability.</w:t>
-      </w:r>
-      <w:bookmarkEnd w:id="88"/>
-      <w:bookmarkEnd w:id="89"/>
+      <w:bookmarkStart w:id="76" w:name="_Toc272873337"/>
+      <w:bookmarkStart w:id="77" w:name="_Toc273118178"/>
+      <w:r>
+        <w:rPr>
+          <w:lang w:val="en-GB"/>
+        </w:rPr>
+        <w:t>Requirements traceability.</w:t>
+      </w:r>
+      <w:bookmarkEnd w:id="76"/>
+      <w:bookmarkEnd w:id="77"/>
       <w:r>
         <w:rPr>
           <w:lang w:val="en-GB"/>
@@ -19762,6 +17745,7 @@
               <w:rPr>
                 <w:lang w:val="en-GB"/>
               </w:rPr>
+              <w:lastRenderedPageBreak/>
               <w:t>FR-15</w:t>
             </w:r>
           </w:p>
@@ -20107,7 +18091,6 @@
               <w:rPr>
                 <w:lang w:val="en-GB"/>
               </w:rPr>
-              <w:lastRenderedPageBreak/>
               <w:t>FR-19</w:t>
             </w:r>
           </w:p>
@@ -21691,6 +19674,12 @@
                 <w:lang w:val="en-GB"/>
               </w:rPr>
             </w:pPr>
+            <w:r>
+              <w:rPr>
+                <w:lang w:val="en-GB"/>
+              </w:rPr>
+              <w:t>FR-49</w:t>
+            </w:r>
           </w:p>
         </w:tc>
         <w:tc>
@@ -21719,6 +19708,12 @@
                 <w:lang w:val="en-GB"/>
               </w:rPr>
             </w:pPr>
+            <w:r>
+              <w:rPr>
+                <w:lang w:val="en-GB"/>
+              </w:rPr>
+              <w:t>UR-20</w:t>
+            </w:r>
           </w:p>
         </w:tc>
         <w:tc>
@@ -21816,16 +19811,16 @@
           <w:lang w:val="en-GB"/>
         </w:rPr>
       </w:pPr>
-      <w:bookmarkStart w:id="90" w:name="_Toc272873338"/>
-      <w:bookmarkStart w:id="91" w:name="_Toc273118179"/>
+      <w:bookmarkStart w:id="78" w:name="_Toc272873338"/>
+      <w:bookmarkStart w:id="79" w:name="_Toc273118179"/>
       <w:r>
         <w:rPr>
           <w:lang w:val="en-GB"/>
         </w:rPr>
         <w:t>Notes.</w:t>
       </w:r>
-      <w:bookmarkEnd w:id="90"/>
-      <w:bookmarkEnd w:id="91"/>
+      <w:bookmarkEnd w:id="78"/>
+      <w:bookmarkEnd w:id="79"/>
       <w:r>
         <w:rPr>
           <w:lang w:val="en-GB"/>
@@ -22237,6 +20232,7 @@
               <w:rPr>
                 <w:lang w:val="en-GB"/>
               </w:rPr>
+              <w:lastRenderedPageBreak/>
               <w:t>BC</w:t>
             </w:r>
           </w:p>
@@ -22525,7 +20521,6 @@
               <w:rPr>
                 <w:lang w:val="en-GB"/>
               </w:rPr>
-              <w:lastRenderedPageBreak/>
               <w:t>EMC</w:t>
             </w:r>
           </w:p>
@@ -22613,16 +20608,16 @@
           <w:lang w:val="en-GB"/>
         </w:rPr>
       </w:pPr>
-      <w:bookmarkStart w:id="92" w:name="_Toc272873339"/>
-      <w:bookmarkStart w:id="93" w:name="_Toc273118180"/>
+      <w:bookmarkStart w:id="80" w:name="_Toc272873339"/>
+      <w:bookmarkStart w:id="81" w:name="_Toc273118180"/>
       <w:r>
         <w:rPr>
           <w:lang w:val="en-GB"/>
         </w:rPr>
         <w:t>A. Appendixes.</w:t>
       </w:r>
-      <w:bookmarkEnd w:id="92"/>
-      <w:bookmarkEnd w:id="93"/>
+      <w:bookmarkEnd w:id="80"/>
+      <w:bookmarkEnd w:id="81"/>
       <w:r>
         <w:rPr>
           <w:lang w:val="en-GB"/>
@@ -23096,7 +21091,14 @@
               <w:rPr>
                 <w:lang w:val="en-GB"/>
               </w:rPr>
-              <w:t>Using an oscilloscope and checking the delay from turning on the switch to the “operational led” is on</w:t>
+              <w:t xml:space="preserve">Using an oscilloscope and checking the delay from turning on the switch to the “operational </w:t>
+            </w:r>
+            <w:r>
+              <w:rPr>
+                <w:lang w:val="en-GB"/>
+              </w:rPr>
+              <w:lastRenderedPageBreak/>
+              <w:t>led” is on</w:t>
             </w:r>
           </w:p>
         </w:tc>
@@ -23120,6 +21122,7 @@
               <w:rPr>
                 <w:lang w:val="en-GB"/>
               </w:rPr>
+              <w:lastRenderedPageBreak/>
               <w:t>UR-11 indirect</w:t>
             </w:r>
           </w:p>
@@ -23177,6 +21180,7 @@
               <w:rPr>
                 <w:lang w:val="en-GB"/>
               </w:rPr>
+              <w:lastRenderedPageBreak/>
               <w:t>When turning off power a maximum of 2 seconds will last before the system is fully closed down</w:t>
             </w:r>
           </w:p>
@@ -23297,7 +21301,6 @@
               <w:rPr>
                 <w:lang w:val="en-GB"/>
               </w:rPr>
-              <w:lastRenderedPageBreak/>
               <w:t>When the AMC receives information about threats that are detected by the MWS, the kind of threat and the direction (body frame format) shall be displayed in the cockpit ,( within 20 milliseconds from AMC is receiving threat info)</w:t>
             </w:r>
           </w:p>
@@ -24134,6 +22137,7 @@
               <w:rPr>
                 <w:lang w:val="en-GB"/>
               </w:rPr>
+              <w:lastRenderedPageBreak/>
               <w:t>When the Threat Response Subsystem chooses a countermeasure program, it shall be done by matching the stored Thread patterns with the actual threat pattern and finding the best match using the mathematical zyx procedure.</w:t>
             </w:r>
           </w:p>
@@ -24289,7 +22293,7 @@
         <w:rPr>
           <w:noProof/>
         </w:rPr>
-        <w:t>3</w:t>
+        <w:t>14</w:t>
       </w:r>
     </w:fldSimple>
   </w:p>
@@ -25269,6 +23273,92 @@
     </w:lvl>
   </w:abstractNum>
   <w:abstractNum w:abstractNumId="8">
+    <w:nsid w:val="282A17B3"/>
+    <w:multiLevelType w:val="hybridMultilevel"/>
+    <w:tmpl w:val="7EEA4528"/>
+    <w:lvl w:ilvl="0" w:tplc="6FBAB56C">
+      <w:start w:val="1"/>
+      <w:numFmt w:val="decimal"/>
+      <w:lvlText w:val="%1."/>
+      <w:lvlJc w:val="left"/>
+      <w:pPr>
+        <w:ind w:left="720" w:hanging="360"/>
+      </w:pPr>
+    </w:lvl>
+    <w:lvl w:ilvl="1" w:tplc="04060019" w:tentative="1">
+      <w:start w:val="1"/>
+      <w:numFmt w:val="lowerLetter"/>
+      <w:lvlText w:val="%2."/>
+      <w:lvlJc w:val="left"/>
+      <w:pPr>
+        <w:ind w:left="1440" w:hanging="360"/>
+      </w:pPr>
+    </w:lvl>
+    <w:lvl w:ilvl="2" w:tplc="0406001B" w:tentative="1">
+      <w:start w:val="1"/>
+      <w:numFmt w:val="lowerRoman"/>
+      <w:lvlText w:val="%3."/>
+      <w:lvlJc w:val="right"/>
+      <w:pPr>
+        <w:ind w:left="2160" w:hanging="180"/>
+      </w:pPr>
+    </w:lvl>
+    <w:lvl w:ilvl="3" w:tplc="0406000F" w:tentative="1">
+      <w:start w:val="1"/>
+      <w:numFmt w:val="decimal"/>
+      <w:lvlText w:val="%4."/>
+      <w:lvlJc w:val="left"/>
+      <w:pPr>
+        <w:ind w:left="2880" w:hanging="360"/>
+      </w:pPr>
+    </w:lvl>
+    <w:lvl w:ilvl="4" w:tplc="04060019" w:tentative="1">
+      <w:start w:val="1"/>
+      <w:numFmt w:val="lowerLetter"/>
+      <w:lvlText w:val="%5."/>
+      <w:lvlJc w:val="left"/>
+      <w:pPr>
+        <w:ind w:left="3600" w:hanging="360"/>
+      </w:pPr>
+    </w:lvl>
+    <w:lvl w:ilvl="5" w:tplc="0406001B" w:tentative="1">
+      <w:start w:val="1"/>
+      <w:numFmt w:val="lowerRoman"/>
+      <w:lvlText w:val="%6."/>
+      <w:lvlJc w:val="right"/>
+      <w:pPr>
+        <w:ind w:left="4320" w:hanging="180"/>
+      </w:pPr>
+    </w:lvl>
+    <w:lvl w:ilvl="6" w:tplc="0406000F" w:tentative="1">
+      <w:start w:val="1"/>
+      <w:numFmt w:val="decimal"/>
+      <w:lvlText w:val="%7."/>
+      <w:lvlJc w:val="left"/>
+      <w:pPr>
+        <w:ind w:left="5040" w:hanging="360"/>
+      </w:pPr>
+    </w:lvl>
+    <w:lvl w:ilvl="7" w:tplc="04060019" w:tentative="1">
+      <w:start w:val="1"/>
+      <w:numFmt w:val="lowerLetter"/>
+      <w:lvlText w:val="%8."/>
+      <w:lvlJc w:val="left"/>
+      <w:pPr>
+        <w:ind w:left="5760" w:hanging="360"/>
+      </w:pPr>
+    </w:lvl>
+    <w:lvl w:ilvl="8" w:tplc="0406001B" w:tentative="1">
+      <w:start w:val="1"/>
+      <w:numFmt w:val="lowerRoman"/>
+      <w:lvlText w:val="%9."/>
+      <w:lvlJc w:val="right"/>
+      <w:pPr>
+        <w:ind w:left="6480" w:hanging="180"/>
+      </w:pPr>
+    </w:lvl>
+  </w:abstractNum>
+  <w:abstractNum w:abstractNumId="9">
     <w:nsid w:val="2CF57DDC"/>
     <w:multiLevelType w:val="multilevel"/>
     <w:tmpl w:val="5D3C383E"/>
@@ -25417,7 +23507,7 @@
       </w:rPr>
     </w:lvl>
   </w:abstractNum>
-  <w:abstractNum w:abstractNumId="9">
+  <w:abstractNum w:abstractNumId="10">
     <w:nsid w:val="2DFB3399"/>
     <w:multiLevelType w:val="hybridMultilevel"/>
     <w:tmpl w:val="DB38B44A"/>
@@ -25530,7 +23620,7 @@
       </w:rPr>
     </w:lvl>
   </w:abstractNum>
-  <w:abstractNum w:abstractNumId="10">
+  <w:abstractNum w:abstractNumId="11">
     <w:nsid w:val="2E4A7BF1"/>
     <w:multiLevelType w:val="hybridMultilevel"/>
     <w:tmpl w:val="28D62046"/>
@@ -25616,7 +23706,7 @@
       </w:pPr>
     </w:lvl>
   </w:abstractNum>
-  <w:abstractNum w:abstractNumId="11">
+  <w:abstractNum w:abstractNumId="12">
     <w:nsid w:val="2FC0095F"/>
     <w:multiLevelType w:val="hybridMultilevel"/>
     <w:tmpl w:val="DB38B44A"/>
@@ -25729,7 +23819,7 @@
       </w:rPr>
     </w:lvl>
   </w:abstractNum>
-  <w:abstractNum w:abstractNumId="12">
+  <w:abstractNum w:abstractNumId="13">
     <w:nsid w:val="43073705"/>
     <w:multiLevelType w:val="hybridMultilevel"/>
     <w:tmpl w:val="28D62046"/>
@@ -25815,7 +23905,7 @@
       </w:pPr>
     </w:lvl>
   </w:abstractNum>
-  <w:abstractNum w:abstractNumId="13">
+  <w:abstractNum w:abstractNumId="14">
     <w:nsid w:val="44121B0D"/>
     <w:multiLevelType w:val="hybridMultilevel"/>
     <w:tmpl w:val="0AA6E244"/>
@@ -25901,7 +23991,7 @@
       </w:pPr>
     </w:lvl>
   </w:abstractNum>
-  <w:abstractNum w:abstractNumId="14">
+  <w:abstractNum w:abstractNumId="15">
     <w:nsid w:val="44D15A17"/>
     <w:multiLevelType w:val="multilevel"/>
     <w:tmpl w:val="BCDA8AD6"/>
@@ -26014,7 +24104,7 @@
       </w:rPr>
     </w:lvl>
   </w:abstractNum>
-  <w:abstractNum w:abstractNumId="15">
+  <w:abstractNum w:abstractNumId="16">
     <w:nsid w:val="45E345E7"/>
     <w:multiLevelType w:val="hybridMultilevel"/>
     <w:tmpl w:val="DB38B44A"/>
@@ -26127,14 +24217,13 @@
       </w:rPr>
     </w:lvl>
   </w:abstractNum>
-  <w:abstractNum w:abstractNumId="16">
+  <w:abstractNum w:abstractNumId="17">
     <w:nsid w:val="58FB54E8"/>
     <w:multiLevelType w:val="hybridMultilevel"/>
     <w:tmpl w:val="07524CFA"/>
     <w:lvl w:ilvl="0" w:tplc="8874428C">
       <w:start w:val="1"/>
       <w:numFmt w:val="decimal"/>
-      <w:pStyle w:val="Overskrift3"/>
       <w:lvlText w:val="%1."/>
       <w:lvlJc w:val="left"/>
       <w:pPr>
@@ -26214,7 +24303,7 @@
       </w:pPr>
     </w:lvl>
   </w:abstractNum>
-  <w:abstractNum w:abstractNumId="17">
+  <w:abstractNum w:abstractNumId="18">
     <w:nsid w:val="5A861B20"/>
     <w:multiLevelType w:val="hybridMultilevel"/>
     <w:tmpl w:val="DEB8D504"/>
@@ -26327,7 +24416,93 @@
       </w:rPr>
     </w:lvl>
   </w:abstractNum>
-  <w:abstractNum w:abstractNumId="18">
+  <w:abstractNum w:abstractNumId="19">
+    <w:nsid w:val="638354FE"/>
+    <w:multiLevelType w:val="hybridMultilevel"/>
+    <w:tmpl w:val="86FC0FCC"/>
+    <w:lvl w:ilvl="0" w:tplc="41B41726">
+      <w:start w:val="1"/>
+      <w:numFmt w:val="decimal"/>
+      <w:lvlText w:val="%1."/>
+      <w:lvlJc w:val="left"/>
+      <w:pPr>
+        <w:ind w:left="720" w:hanging="360"/>
+      </w:pPr>
+    </w:lvl>
+    <w:lvl w:ilvl="1" w:tplc="04060019" w:tentative="1">
+      <w:start w:val="1"/>
+      <w:numFmt w:val="lowerLetter"/>
+      <w:lvlText w:val="%2."/>
+      <w:lvlJc w:val="left"/>
+      <w:pPr>
+        <w:ind w:left="1440" w:hanging="360"/>
+      </w:pPr>
+    </w:lvl>
+    <w:lvl w:ilvl="2" w:tplc="0406001B" w:tentative="1">
+      <w:start w:val="1"/>
+      <w:numFmt w:val="lowerRoman"/>
+      <w:lvlText w:val="%3."/>
+      <w:lvlJc w:val="right"/>
+      <w:pPr>
+        <w:ind w:left="2160" w:hanging="180"/>
+      </w:pPr>
+    </w:lvl>
+    <w:lvl w:ilvl="3" w:tplc="0406000F" w:tentative="1">
+      <w:start w:val="1"/>
+      <w:numFmt w:val="decimal"/>
+      <w:lvlText w:val="%4."/>
+      <w:lvlJc w:val="left"/>
+      <w:pPr>
+        <w:ind w:left="2880" w:hanging="360"/>
+      </w:pPr>
+    </w:lvl>
+    <w:lvl w:ilvl="4" w:tplc="04060019" w:tentative="1">
+      <w:start w:val="1"/>
+      <w:numFmt w:val="lowerLetter"/>
+      <w:lvlText w:val="%5."/>
+      <w:lvlJc w:val="left"/>
+      <w:pPr>
+        <w:ind w:left="3600" w:hanging="360"/>
+      </w:pPr>
+    </w:lvl>
+    <w:lvl w:ilvl="5" w:tplc="0406001B" w:tentative="1">
+      <w:start w:val="1"/>
+      <w:numFmt w:val="lowerRoman"/>
+      <w:lvlText w:val="%6."/>
+      <w:lvlJc w:val="right"/>
+      <w:pPr>
+        <w:ind w:left="4320" w:hanging="180"/>
+      </w:pPr>
+    </w:lvl>
+    <w:lvl w:ilvl="6" w:tplc="0406000F" w:tentative="1">
+      <w:start w:val="1"/>
+      <w:numFmt w:val="decimal"/>
+      <w:lvlText w:val="%7."/>
+      <w:lvlJc w:val="left"/>
+      <w:pPr>
+        <w:ind w:left="5040" w:hanging="360"/>
+      </w:pPr>
+    </w:lvl>
+    <w:lvl w:ilvl="7" w:tplc="04060019" w:tentative="1">
+      <w:start w:val="1"/>
+      <w:numFmt w:val="lowerLetter"/>
+      <w:lvlText w:val="%8."/>
+      <w:lvlJc w:val="left"/>
+      <w:pPr>
+        <w:ind w:left="5760" w:hanging="360"/>
+      </w:pPr>
+    </w:lvl>
+    <w:lvl w:ilvl="8" w:tplc="0406001B" w:tentative="1">
+      <w:start w:val="1"/>
+      <w:numFmt w:val="lowerRoman"/>
+      <w:lvlText w:val="%9."/>
+      <w:lvlJc w:val="right"/>
+      <w:pPr>
+        <w:ind w:left="6480" w:hanging="180"/>
+      </w:pPr>
+    </w:lvl>
+  </w:abstractNum>
+  <w:abstractNum w:abstractNumId="20">
     <w:nsid w:val="659E1B33"/>
     <w:multiLevelType w:val="hybridMultilevel"/>
     <w:tmpl w:val="3960616C"/>
@@ -26432,7 +24607,7 @@
     <w:abstractNumId w:val="7"/>
   </w:num>
   <w:num w:numId="7">
-    <w:abstractNumId w:val="8"/>
+    <w:abstractNumId w:val="9"/>
   </w:num>
   <w:num w:numId="8">
     <w:abstractNumId w:val="4"/>
@@ -26441,19 +24616,19 @@
     </w:lvlOverride>
   </w:num>
   <w:num w:numId="9">
-    <w:abstractNumId w:val="17"/>
+    <w:abstractNumId w:val="18"/>
   </w:num>
   <w:num w:numId="10">
-    <w:abstractNumId w:val="15"/>
+    <w:abstractNumId w:val="16"/>
   </w:num>
   <w:num w:numId="11">
-    <w:abstractNumId w:val="11"/>
+    <w:abstractNumId w:val="12"/>
   </w:num>
   <w:num w:numId="12">
-    <w:abstractNumId w:val="9"/>
+    <w:abstractNumId w:val="10"/>
   </w:num>
   <w:num w:numId="13">
-    <w:abstractNumId w:val="14"/>
+    <w:abstractNumId w:val="15"/>
   </w:num>
   <w:num w:numId="14">
     <w:abstractNumId w:val="3"/>
@@ -26515,13 +24690,13 @@
     <w:abstractNumId w:val="3"/>
   </w:num>
   <w:num w:numId="17">
-    <w:abstractNumId w:val="10"/>
+    <w:abstractNumId w:val="11"/>
   </w:num>
   <w:num w:numId="18">
-    <w:abstractNumId w:val="18"/>
+    <w:abstractNumId w:val="20"/>
   </w:num>
   <w:num w:numId="19">
-    <w:abstractNumId w:val="12"/>
+    <w:abstractNumId w:val="13"/>
   </w:num>
   <w:num w:numId="20">
     <w:abstractNumId w:val="6"/>
@@ -26608,12 +24783,39 @@
     <w:abstractNumId w:val="0"/>
   </w:num>
   <w:num w:numId="39">
-    <w:abstractNumId w:val="13"/>
+    <w:abstractNumId w:val="14"/>
   </w:num>
   <w:num w:numId="40">
-    <w:abstractNumId w:val="16"/>
+    <w:abstractNumId w:val="17"/>
   </w:num>
   <w:num w:numId="41">
+    <w:abstractNumId w:val="4"/>
+  </w:num>
+  <w:num w:numId="42">
+    <w:abstractNumId w:val="19"/>
+  </w:num>
+  <w:num w:numId="43">
+    <w:abstractNumId w:val="8"/>
+  </w:num>
+  <w:num w:numId="44">
+    <w:abstractNumId w:val="4"/>
+  </w:num>
+  <w:num w:numId="45">
+    <w:abstractNumId w:val="4"/>
+  </w:num>
+  <w:num w:numId="46">
+    <w:abstractNumId w:val="4"/>
+  </w:num>
+  <w:num w:numId="47">
+    <w:abstractNumId w:val="4"/>
+  </w:num>
+  <w:num w:numId="48">
+    <w:abstractNumId w:val="4"/>
+  </w:num>
+  <w:num w:numId="49">
+    <w:abstractNumId w:val="4"/>
+  </w:num>
+  <w:num w:numId="50">
     <w:abstractNumId w:val="4"/>
   </w:num>
 </w:numbering>
@@ -26842,12 +25044,9 @@
     <w:uiPriority w:val="99"/>
     <w:qFormat/>
     <w:locked/>
-    <w:rsid w:val="00490A45"/>
+    <w:rsid w:val="00B12223"/>
     <w:pPr>
       <w:keepNext/>
-      <w:numPr>
-        <w:numId w:val="40"/>
-      </w:numPr>
       <w:spacing w:before="240" w:after="60"/>
       <w:outlineLvl w:val="2"/>
     </w:pPr>
@@ -26857,6 +25056,7 @@
       <w:bCs/>
       <w:sz w:val="26"/>
       <w:szCs w:val="26"/>
+      <w:lang w:val="en-US"/>
     </w:rPr>
   </w:style>
   <w:style w:type="character" w:default="1" w:styleId="Standardskrifttypeiafsnit">
@@ -26925,14 +25125,14 @@
     <w:link w:val="Overskrift3"/>
     <w:uiPriority w:val="99"/>
     <w:locked/>
-    <w:rsid w:val="00490A45"/>
+    <w:rsid w:val="00B12223"/>
     <w:rPr>
       <w:rFonts w:ascii="Cambria" w:eastAsia="SimSun" w:hAnsi="Cambria"/>
       <w:b/>
       <w:bCs/>
       <w:sz w:val="26"/>
       <w:szCs w:val="26"/>
-      <w:lang w:eastAsia="en-US"/>
+      <w:lang w:val="en-US" w:eastAsia="en-US"/>
     </w:rPr>
   </w:style>
   <w:style w:type="paragraph" w:styleId="Titel">

</xml_diff>

<commit_message>
plane on ground changed in states and modes
</commit_message>
<xml_diff>
--- a/Sysreq/SRS Missile Warning System.docx
+++ b/Sysreq/SRS Missile Warning System.docx
@@ -7299,7 +7299,7 @@
               <w:rPr>
                 <w:lang w:val="en-GB"/>
               </w:rPr>
-              <w:t>2. The plane is off ground</w:t>
+              <w:t>2. The plane is not on ground</w:t>
             </w:r>
           </w:p>
         </w:tc>
@@ -7591,7 +7591,7 @@
           <v:shape id="_x0000_i1026" type="#_x0000_t75" style="width:437.25pt;height:315.75pt" o:ole="">
             <v:imagedata r:id="rId8" o:title=""/>
           </v:shape>
-          <o:OLEObject Type="Embed" ProgID="Visio.Drawing.11" ShapeID="_x0000_i1026" DrawAspect="Content" ObjectID="_1346872947" r:id="rId9"/>
+          <o:OLEObject Type="Embed" ProgID="Visio.Drawing.11" ShapeID="_x0000_i1026" DrawAspect="Content" ObjectID="_1346873156" r:id="rId9"/>
         </w:object>
       </w:r>
     </w:p>
@@ -23046,7 +23046,7 @@
         <w:rPr>
           <w:noProof/>
         </w:rPr>
-        <w:t>17</w:t>
+        <w:t>7</w:t>
       </w:r>
     </w:fldSimple>
   </w:p>
@@ -26158,7 +26158,7 @@
     <w:link w:val="Heading4"/>
     <w:uiPriority w:val="9"/>
     <w:semiHidden/>
-    <w:rsid w:val="00CE560A"/>
+    <w:rsid w:val="00C20E5A"/>
     <w:rPr>
       <w:rFonts w:asciiTheme="minorHAnsi" w:eastAsiaTheme="minorEastAsia" w:hAnsiTheme="minorHAnsi" w:cstheme="minorBidi"/>
       <w:b/>

</xml_diff>

<commit_message>
Ref to dokument eraised
</commit_message>
<xml_diff>
--- a/Sysreq/SRS Missile Warning System.docx
+++ b/Sysreq/SRS Missile Warning System.docx
@@ -5870,71 +5870,6 @@
     </w:p>
     <w:p>
       <w:pPr>
-        <w:ind w:left="1080"/>
-        <w:rPr>
-          <w:lang w:val="en-GB"/>
-        </w:rPr>
-      </w:pPr>
-      <w:r>
-        <w:rPr>
-          <w:lang w:val="en-GB"/>
-        </w:rPr>
-        <w:t>Other relevant documents for this system are:</w:t>
-      </w:r>
-    </w:p>
-    <w:p>
-      <w:pPr>
-        <w:numPr>
-          <w:ilvl w:val="0"/>
-          <w:numId w:val="5"/>
-        </w:numPr>
-        <w:rPr>
-          <w:lang w:val="en-GB"/>
-        </w:rPr>
-      </w:pPr>
-      <w:r>
-        <w:rPr>
-          <w:lang w:val="en-GB"/>
-        </w:rPr>
-        <w:t>Technical description of MWS system. Document number xxx</w:t>
-      </w:r>
-    </w:p>
-    <w:p>
-      <w:pPr>
-        <w:numPr>
-          <w:ilvl w:val="0"/>
-          <w:numId w:val="5"/>
-        </w:numPr>
-        <w:rPr>
-          <w:lang w:val="en-GB"/>
-        </w:rPr>
-      </w:pPr>
-      <w:r>
-        <w:rPr>
-          <w:lang w:val="en-GB"/>
-        </w:rPr>
-        <w:t>Mechanical description of MWS system. Document number xxx</w:t>
-      </w:r>
-    </w:p>
-    <w:p>
-      <w:pPr>
-        <w:numPr>
-          <w:ilvl w:val="0"/>
-          <w:numId w:val="5"/>
-        </w:numPr>
-        <w:rPr>
-          <w:lang w:val="en-GB"/>
-        </w:rPr>
-      </w:pPr>
-      <w:r>
-        <w:rPr>
-          <w:lang w:val="en-GB"/>
-        </w:rPr>
-        <w:t>User handbook of MWS system. Document number xxx</w:t>
-      </w:r>
-    </w:p>
-    <w:p>
-      <w:pPr>
         <w:pStyle w:val="Heading2"/>
         <w:rPr>
           <w:lang w:val="en-GB"/>
@@ -7591,7 +7526,7 @@
           <v:shape id="_x0000_i1026" type="#_x0000_t75" style="width:437.25pt;height:315.75pt" o:ole="">
             <v:imagedata r:id="rId8" o:title=""/>
           </v:shape>
-          <o:OLEObject Type="Embed" ProgID="Visio.Drawing.11" ShapeID="_x0000_i1026" DrawAspect="Content" ObjectID="_1346873156" r:id="rId9"/>
+          <o:OLEObject Type="Embed" ProgID="Visio.Drawing.11" ShapeID="_x0000_i1026" DrawAspect="Content" ObjectID="_1346873355" r:id="rId9"/>
         </w:object>
       </w:r>
     </w:p>
@@ -23046,7 +22981,7 @@
         <w:rPr>
           <w:noProof/>
         </w:rPr>
-        <w:t>7</w:t>
+        <w:t>4</w:t>
       </w:r>
     </w:fldSimple>
   </w:p>
@@ -26158,7 +26093,7 @@
     <w:link w:val="Heading4"/>
     <w:uiPriority w:val="9"/>
     <w:semiHidden/>
-    <w:rsid w:val="00C20E5A"/>
+    <w:rsid w:val="00EB3652"/>
     <w:rPr>
       <w:rFonts w:asciiTheme="minorHAnsi" w:eastAsiaTheme="minorEastAsia" w:hAnsiTheme="minorHAnsi" w:cstheme="minorBidi"/>
       <w:b/>

</xml_diff>

<commit_message>
Updating with test and trace
</commit_message>
<xml_diff>
--- a/Sysreq/SRS Missile Warning System.docx
+++ b/Sysreq/SRS Missile Warning System.docx
@@ -44,7 +44,7 @@
     </w:p>
     <w:p>
       <w:pPr>
-        <w:pStyle w:val="Title"/>
+        <w:pStyle w:val="Titel"/>
         <w:rPr>
           <w:rFonts w:ascii="Calibri" w:hAnsi="Calibri"/>
           <w:b/>
@@ -59,7 +59,7 @@
     </w:p>
     <w:p>
       <w:pPr>
-        <w:pStyle w:val="TOCHeading"/>
+        <w:pStyle w:val="Overskrift"/>
         <w:rPr>
           <w:lang w:val="en-GB"/>
         </w:rPr>
@@ -74,7 +74,7 @@
     </w:p>
     <w:p>
       <w:pPr>
-        <w:pStyle w:val="TOC1"/>
+        <w:pStyle w:val="Indholdsfortegnelse1"/>
         <w:tabs>
           <w:tab w:val="left" w:pos="440"/>
           <w:tab w:val="right" w:leader="dot" w:pos="9628"/>
@@ -184,7 +184,7 @@
     </w:p>
     <w:p>
       <w:pPr>
-        <w:pStyle w:val="TOC2"/>
+        <w:pStyle w:val="Indholdsfortegnelse2"/>
         <w:tabs>
           <w:tab w:val="left" w:pos="960"/>
           <w:tab w:val="right" w:leader="dot" w:pos="9628"/>
@@ -276,7 +276,7 @@
     </w:p>
     <w:p>
       <w:pPr>
-        <w:pStyle w:val="TOC2"/>
+        <w:pStyle w:val="Indholdsfortegnelse2"/>
         <w:tabs>
           <w:tab w:val="left" w:pos="960"/>
           <w:tab w:val="right" w:leader="dot" w:pos="9628"/>
@@ -368,7 +368,7 @@
     </w:p>
     <w:p>
       <w:pPr>
-        <w:pStyle w:val="TOC2"/>
+        <w:pStyle w:val="Indholdsfortegnelse2"/>
         <w:tabs>
           <w:tab w:val="left" w:pos="960"/>
           <w:tab w:val="right" w:leader="dot" w:pos="9628"/>
@@ -460,7 +460,7 @@
     </w:p>
     <w:p>
       <w:pPr>
-        <w:pStyle w:val="TOC1"/>
+        <w:pStyle w:val="Indholdsfortegnelse1"/>
         <w:tabs>
           <w:tab w:val="left" w:pos="440"/>
           <w:tab w:val="right" w:leader="dot" w:pos="9628"/>
@@ -552,7 +552,7 @@
     </w:p>
     <w:p>
       <w:pPr>
-        <w:pStyle w:val="TOC1"/>
+        <w:pStyle w:val="Indholdsfortegnelse1"/>
         <w:tabs>
           <w:tab w:val="left" w:pos="720"/>
           <w:tab w:val="right" w:leader="dot" w:pos="9628"/>
@@ -644,7 +644,7 @@
     </w:p>
     <w:p>
       <w:pPr>
-        <w:pStyle w:val="TOC1"/>
+        <w:pStyle w:val="Indholdsfortegnelse1"/>
         <w:tabs>
           <w:tab w:val="left" w:pos="720"/>
           <w:tab w:val="right" w:leader="dot" w:pos="9628"/>
@@ -736,7 +736,7 @@
     </w:p>
     <w:p>
       <w:pPr>
-        <w:pStyle w:val="TOC1"/>
+        <w:pStyle w:val="Indholdsfortegnelse1"/>
         <w:tabs>
           <w:tab w:val="left" w:pos="440"/>
           <w:tab w:val="right" w:leader="dot" w:pos="9628"/>
@@ -828,7 +828,7 @@
     </w:p>
     <w:p>
       <w:pPr>
-        <w:pStyle w:val="TOC2"/>
+        <w:pStyle w:val="Indholdsfortegnelse2"/>
         <w:tabs>
           <w:tab w:val="left" w:pos="960"/>
           <w:tab w:val="right" w:leader="dot" w:pos="9628"/>
@@ -919,7 +919,7 @@
     </w:p>
     <w:p>
       <w:pPr>
-        <w:pStyle w:val="TOC2"/>
+        <w:pStyle w:val="Indholdsfortegnelse2"/>
         <w:tabs>
           <w:tab w:val="left" w:pos="960"/>
           <w:tab w:val="right" w:leader="dot" w:pos="9628"/>
@@ -1010,7 +1010,7 @@
     </w:p>
     <w:p>
       <w:pPr>
-        <w:pStyle w:val="TOC2"/>
+        <w:pStyle w:val="Indholdsfortegnelse2"/>
         <w:tabs>
           <w:tab w:val="left" w:pos="960"/>
           <w:tab w:val="right" w:leader="dot" w:pos="9628"/>
@@ -1102,7 +1102,7 @@
     </w:p>
     <w:p>
       <w:pPr>
-        <w:pStyle w:val="TOC2"/>
+        <w:pStyle w:val="Indholdsfortegnelse2"/>
         <w:tabs>
           <w:tab w:val="left" w:pos="960"/>
           <w:tab w:val="right" w:leader="dot" w:pos="9628"/>
@@ -1194,7 +1194,7 @@
     </w:p>
     <w:p>
       <w:pPr>
-        <w:pStyle w:val="TOC2"/>
+        <w:pStyle w:val="Indholdsfortegnelse2"/>
         <w:tabs>
           <w:tab w:val="left" w:pos="960"/>
           <w:tab w:val="right" w:leader="dot" w:pos="9628"/>
@@ -1284,7 +1284,7 @@
     </w:p>
     <w:p>
       <w:pPr>
-        <w:pStyle w:val="TOC2"/>
+        <w:pStyle w:val="Indholdsfortegnelse2"/>
         <w:tabs>
           <w:tab w:val="left" w:pos="1200"/>
           <w:tab w:val="right" w:leader="dot" w:pos="9628"/>
@@ -1374,7 +1374,7 @@
     </w:p>
     <w:p>
       <w:pPr>
-        <w:pStyle w:val="TOC2"/>
+        <w:pStyle w:val="Indholdsfortegnelse2"/>
         <w:tabs>
           <w:tab w:val="left" w:pos="1200"/>
           <w:tab w:val="right" w:leader="dot" w:pos="9628"/>
@@ -1464,7 +1464,7 @@
     </w:p>
     <w:p>
       <w:pPr>
-        <w:pStyle w:val="TOC2"/>
+        <w:pStyle w:val="Indholdsfortegnelse2"/>
         <w:tabs>
           <w:tab w:val="left" w:pos="960"/>
           <w:tab w:val="right" w:leader="dot" w:pos="9628"/>
@@ -1554,7 +1554,7 @@
     </w:p>
     <w:p>
       <w:pPr>
-        <w:pStyle w:val="TOC2"/>
+        <w:pStyle w:val="Indholdsfortegnelse2"/>
         <w:tabs>
           <w:tab w:val="left" w:pos="1200"/>
           <w:tab w:val="right" w:leader="dot" w:pos="9628"/>
@@ -1644,7 +1644,7 @@
     </w:p>
     <w:p>
       <w:pPr>
-        <w:pStyle w:val="TOC2"/>
+        <w:pStyle w:val="Indholdsfortegnelse2"/>
         <w:tabs>
           <w:tab w:val="left" w:pos="960"/>
           <w:tab w:val="right" w:leader="dot" w:pos="9628"/>
@@ -1735,7 +1735,7 @@
     </w:p>
     <w:p>
       <w:pPr>
-        <w:pStyle w:val="TOC3"/>
+        <w:pStyle w:val="Indholdsfortegnelse3"/>
         <w:tabs>
           <w:tab w:val="left" w:pos="1200"/>
           <w:tab w:val="right" w:leader="dot" w:pos="9628"/>
@@ -1827,7 +1827,7 @@
     </w:p>
     <w:p>
       <w:pPr>
-        <w:pStyle w:val="TOC3"/>
+        <w:pStyle w:val="Indholdsfortegnelse3"/>
         <w:tabs>
           <w:tab w:val="left" w:pos="1200"/>
           <w:tab w:val="right" w:leader="dot" w:pos="9628"/>
@@ -1919,7 +1919,7 @@
     </w:p>
     <w:p>
       <w:pPr>
-        <w:pStyle w:val="TOC3"/>
+        <w:pStyle w:val="Indholdsfortegnelse3"/>
         <w:tabs>
           <w:tab w:val="left" w:pos="1200"/>
           <w:tab w:val="right" w:leader="dot" w:pos="9628"/>
@@ -2011,7 +2011,7 @@
     </w:p>
     <w:p>
       <w:pPr>
-        <w:pStyle w:val="TOC3"/>
+        <w:pStyle w:val="Indholdsfortegnelse3"/>
         <w:tabs>
           <w:tab w:val="left" w:pos="1200"/>
           <w:tab w:val="right" w:leader="dot" w:pos="9628"/>
@@ -2103,7 +2103,7 @@
     </w:p>
     <w:p>
       <w:pPr>
-        <w:pStyle w:val="TOC3"/>
+        <w:pStyle w:val="Indholdsfortegnelse3"/>
         <w:tabs>
           <w:tab w:val="left" w:pos="1200"/>
           <w:tab w:val="right" w:leader="dot" w:pos="9628"/>
@@ -2195,7 +2195,7 @@
     </w:p>
     <w:p>
       <w:pPr>
-        <w:pStyle w:val="TOC3"/>
+        <w:pStyle w:val="Indholdsfortegnelse3"/>
         <w:tabs>
           <w:tab w:val="left" w:pos="1200"/>
           <w:tab w:val="right" w:leader="dot" w:pos="9628"/>
@@ -2287,7 +2287,7 @@
     </w:p>
     <w:p>
       <w:pPr>
-        <w:pStyle w:val="TOC2"/>
+        <w:pStyle w:val="Indholdsfortegnelse2"/>
         <w:tabs>
           <w:tab w:val="left" w:pos="960"/>
           <w:tab w:val="right" w:leader="dot" w:pos="9628"/>
@@ -2377,7 +2377,7 @@
     </w:p>
     <w:p>
       <w:pPr>
-        <w:pStyle w:val="TOC3"/>
+        <w:pStyle w:val="Indholdsfortegnelse3"/>
         <w:tabs>
           <w:tab w:val="left" w:pos="1200"/>
           <w:tab w:val="right" w:leader="dot" w:pos="9628"/>
@@ -2469,7 +2469,7 @@
     </w:p>
     <w:p>
       <w:pPr>
-        <w:pStyle w:val="TOC3"/>
+        <w:pStyle w:val="Indholdsfortegnelse3"/>
         <w:tabs>
           <w:tab w:val="left" w:pos="1200"/>
           <w:tab w:val="right" w:leader="dot" w:pos="9628"/>
@@ -2561,7 +2561,7 @@
     </w:p>
     <w:p>
       <w:pPr>
-        <w:pStyle w:val="TOC3"/>
+        <w:pStyle w:val="Indholdsfortegnelse3"/>
         <w:tabs>
           <w:tab w:val="left" w:pos="1200"/>
           <w:tab w:val="right" w:leader="dot" w:pos="9628"/>
@@ -2653,7 +2653,7 @@
     </w:p>
     <w:p>
       <w:pPr>
-        <w:pStyle w:val="TOC2"/>
+        <w:pStyle w:val="Indholdsfortegnelse2"/>
         <w:tabs>
           <w:tab w:val="left" w:pos="960"/>
           <w:tab w:val="right" w:leader="dot" w:pos="9628"/>
@@ -2744,7 +2744,7 @@
     </w:p>
     <w:p>
       <w:pPr>
-        <w:pStyle w:val="TOC2"/>
+        <w:pStyle w:val="Indholdsfortegnelse2"/>
         <w:tabs>
           <w:tab w:val="left" w:pos="960"/>
           <w:tab w:val="right" w:leader="dot" w:pos="9628"/>
@@ -2835,7 +2835,7 @@
     </w:p>
     <w:p>
       <w:pPr>
-        <w:pStyle w:val="TOC2"/>
+        <w:pStyle w:val="Indholdsfortegnelse2"/>
         <w:tabs>
           <w:tab w:val="left" w:pos="960"/>
           <w:tab w:val="right" w:leader="dot" w:pos="9628"/>
@@ -2925,7 +2925,7 @@
     </w:p>
     <w:p>
       <w:pPr>
-        <w:pStyle w:val="TOC2"/>
+        <w:pStyle w:val="Indholdsfortegnelse2"/>
         <w:tabs>
           <w:tab w:val="left" w:pos="960"/>
           <w:tab w:val="right" w:leader="dot" w:pos="9628"/>
@@ -3016,7 +3016,7 @@
     </w:p>
     <w:p>
       <w:pPr>
-        <w:pStyle w:val="TOC2"/>
+        <w:pStyle w:val="Indholdsfortegnelse2"/>
         <w:tabs>
           <w:tab w:val="left" w:pos="960"/>
           <w:tab w:val="right" w:leader="dot" w:pos="9628"/>
@@ -3107,7 +3107,7 @@
     </w:p>
     <w:p>
       <w:pPr>
-        <w:pStyle w:val="TOC2"/>
+        <w:pStyle w:val="Indholdsfortegnelse2"/>
         <w:tabs>
           <w:tab w:val="left" w:pos="960"/>
           <w:tab w:val="right" w:leader="dot" w:pos="9628"/>
@@ -3199,7 +3199,7 @@
     </w:p>
     <w:p>
       <w:pPr>
-        <w:pStyle w:val="TOC2"/>
+        <w:pStyle w:val="Indholdsfortegnelse2"/>
         <w:tabs>
           <w:tab w:val="left" w:pos="960"/>
           <w:tab w:val="right" w:leader="dot" w:pos="9628"/>
@@ -3291,7 +3291,7 @@
     </w:p>
     <w:p>
       <w:pPr>
-        <w:pStyle w:val="TOC2"/>
+        <w:pStyle w:val="Indholdsfortegnelse2"/>
         <w:tabs>
           <w:tab w:val="left" w:pos="960"/>
           <w:tab w:val="right" w:leader="dot" w:pos="9628"/>
@@ -3381,7 +3381,7 @@
     </w:p>
     <w:p>
       <w:pPr>
-        <w:pStyle w:val="TOC2"/>
+        <w:pStyle w:val="Indholdsfortegnelse2"/>
         <w:tabs>
           <w:tab w:val="left" w:pos="960"/>
           <w:tab w:val="right" w:leader="dot" w:pos="9628"/>
@@ -3472,7 +3472,7 @@
     </w:p>
     <w:p>
       <w:pPr>
-        <w:pStyle w:val="TOC2"/>
+        <w:pStyle w:val="Indholdsfortegnelse2"/>
         <w:tabs>
           <w:tab w:val="left" w:pos="960"/>
           <w:tab w:val="right" w:leader="dot" w:pos="9628"/>
@@ -3563,7 +3563,7 @@
     </w:p>
     <w:p>
       <w:pPr>
-        <w:pStyle w:val="TOC2"/>
+        <w:pStyle w:val="Indholdsfortegnelse2"/>
         <w:tabs>
           <w:tab w:val="left" w:pos="1200"/>
           <w:tab w:val="right" w:leader="dot" w:pos="9628"/>
@@ -3655,7 +3655,7 @@
     </w:p>
     <w:p>
       <w:pPr>
-        <w:pStyle w:val="TOC2"/>
+        <w:pStyle w:val="Indholdsfortegnelse2"/>
         <w:tabs>
           <w:tab w:val="left" w:pos="1200"/>
           <w:tab w:val="right" w:leader="dot" w:pos="9628"/>
@@ -3747,7 +3747,7 @@
     </w:p>
     <w:p>
       <w:pPr>
-        <w:pStyle w:val="TOC2"/>
+        <w:pStyle w:val="Indholdsfortegnelse2"/>
         <w:tabs>
           <w:tab w:val="left" w:pos="1200"/>
           <w:tab w:val="right" w:leader="dot" w:pos="9628"/>
@@ -3839,7 +3839,7 @@
     </w:p>
     <w:p>
       <w:pPr>
-        <w:pStyle w:val="TOC2"/>
+        <w:pStyle w:val="Indholdsfortegnelse2"/>
         <w:tabs>
           <w:tab w:val="left" w:pos="1200"/>
           <w:tab w:val="right" w:leader="dot" w:pos="9628"/>
@@ -3931,7 +3931,7 @@
     </w:p>
     <w:p>
       <w:pPr>
-        <w:pStyle w:val="TOC2"/>
+        <w:pStyle w:val="Indholdsfortegnelse2"/>
         <w:tabs>
           <w:tab w:val="left" w:pos="1200"/>
           <w:tab w:val="right" w:leader="dot" w:pos="9628"/>
@@ -4023,7 +4023,7 @@
     </w:p>
     <w:p>
       <w:pPr>
-        <w:pStyle w:val="TOC2"/>
+        <w:pStyle w:val="Indholdsfortegnelse2"/>
         <w:tabs>
           <w:tab w:val="left" w:pos="960"/>
           <w:tab w:val="right" w:leader="dot" w:pos="9628"/>
@@ -4114,7 +4114,7 @@
     </w:p>
     <w:p>
       <w:pPr>
-        <w:pStyle w:val="TOC2"/>
+        <w:pStyle w:val="Indholdsfortegnelse2"/>
         <w:tabs>
           <w:tab w:val="left" w:pos="960"/>
           <w:tab w:val="right" w:leader="dot" w:pos="9628"/>
@@ -4205,7 +4205,7 @@
     </w:p>
     <w:p>
       <w:pPr>
-        <w:pStyle w:val="TOC2"/>
+        <w:pStyle w:val="Indholdsfortegnelse2"/>
         <w:tabs>
           <w:tab w:val="left" w:pos="960"/>
           <w:tab w:val="right" w:leader="dot" w:pos="9628"/>
@@ -4296,7 +4296,7 @@
     </w:p>
     <w:p>
       <w:pPr>
-        <w:pStyle w:val="TOC2"/>
+        <w:pStyle w:val="Indholdsfortegnelse2"/>
         <w:tabs>
           <w:tab w:val="left" w:pos="960"/>
           <w:tab w:val="right" w:leader="dot" w:pos="9628"/>
@@ -4387,7 +4387,7 @@
     </w:p>
     <w:p>
       <w:pPr>
-        <w:pStyle w:val="TOC2"/>
+        <w:pStyle w:val="Indholdsfortegnelse2"/>
         <w:tabs>
           <w:tab w:val="left" w:pos="960"/>
           <w:tab w:val="right" w:leader="dot" w:pos="9628"/>
@@ -4478,7 +4478,7 @@
     </w:p>
     <w:p>
       <w:pPr>
-        <w:pStyle w:val="TOC2"/>
+        <w:pStyle w:val="Indholdsfortegnelse2"/>
         <w:tabs>
           <w:tab w:val="left" w:pos="960"/>
           <w:tab w:val="right" w:leader="dot" w:pos="9628"/>
@@ -4570,7 +4570,7 @@
     </w:p>
     <w:p>
       <w:pPr>
-        <w:pStyle w:val="TOC1"/>
+        <w:pStyle w:val="Indholdsfortegnelse1"/>
         <w:tabs>
           <w:tab w:val="left" w:pos="440"/>
           <w:tab w:val="right" w:leader="dot" w:pos="9628"/>
@@ -4662,7 +4662,7 @@
     </w:p>
     <w:p>
       <w:pPr>
-        <w:pStyle w:val="TOC1"/>
+        <w:pStyle w:val="Indholdsfortegnelse1"/>
         <w:tabs>
           <w:tab w:val="left" w:pos="440"/>
           <w:tab w:val="right" w:leader="dot" w:pos="9628"/>
@@ -4754,7 +4754,7 @@
     </w:p>
     <w:p>
       <w:pPr>
-        <w:pStyle w:val="TOC1"/>
+        <w:pStyle w:val="Indholdsfortegnelse1"/>
         <w:tabs>
           <w:tab w:val="left" w:pos="440"/>
           <w:tab w:val="right" w:leader="dot" w:pos="9628"/>
@@ -4846,7 +4846,7 @@
     </w:p>
     <w:p>
       <w:pPr>
-        <w:pStyle w:val="TOC2"/>
+        <w:pStyle w:val="Indholdsfortegnelse2"/>
         <w:tabs>
           <w:tab w:val="left" w:pos="960"/>
           <w:tab w:val="right" w:leader="dot" w:pos="9628"/>
@@ -4938,7 +4938,7 @@
     </w:p>
     <w:p>
       <w:pPr>
-        <w:pStyle w:val="TOC2"/>
+        <w:pStyle w:val="Indholdsfortegnelse2"/>
         <w:tabs>
           <w:tab w:val="left" w:pos="960"/>
           <w:tab w:val="right" w:leader="dot" w:pos="9628"/>
@@ -5030,7 +5030,7 @@
     </w:p>
     <w:p>
       <w:pPr>
-        <w:pStyle w:val="TOC1"/>
+        <w:pStyle w:val="Indholdsfortegnelse1"/>
         <w:tabs>
           <w:tab w:val="left" w:pos="440"/>
           <w:tab w:val="right" w:leader="dot" w:pos="9628"/>
@@ -5150,6 +5150,7 @@
           <w:szCs w:val="28"/>
           <w:lang w:val="en-GB"/>
         </w:rPr>
+        <w:lastRenderedPageBreak/>
         <w:t>History</w:t>
       </w:r>
     </w:p>
@@ -5653,7 +5654,7 @@
     </w:tbl>
     <w:p>
       <w:pPr>
-        <w:pStyle w:val="Heading1"/>
+        <w:pStyle w:val="Overskrift1"/>
         <w:rPr>
           <w:lang w:val="en-GB"/>
         </w:rPr>
@@ -5676,7 +5677,7 @@
     </w:p>
     <w:p>
       <w:pPr>
-        <w:pStyle w:val="Heading2"/>
+        <w:pStyle w:val="Overskrift2"/>
         <w:rPr>
           <w:lang w:val="en-GB"/>
         </w:rPr>
@@ -5768,7 +5769,7 @@
     </w:p>
     <w:p>
       <w:pPr>
-        <w:pStyle w:val="Heading2"/>
+        <w:pStyle w:val="Overskrift2"/>
         <w:rPr>
           <w:lang w:val="en-GB"/>
         </w:rPr>
@@ -5838,6 +5839,7 @@
         <w:rPr>
           <w:lang w:val="en-GB"/>
         </w:rPr>
+        <w:lastRenderedPageBreak/>
         <w:pict>
           <v:shapetype id="_x0000_t75" coordsize="21600,21600" o:spt="75" o:preferrelative="t" path="m@4@5l@4@11@9@11@9@5xe" filled="f" stroked="f">
             <v:stroke joinstyle="miter"/>
@@ -5866,22 +5868,39 @@
     </w:p>
     <w:p>
       <w:pPr>
-        <w:pStyle w:val="Caption"/>
+        <w:pStyle w:val="Billedtekst"/>
         <w:rPr>
           <w:lang w:val="en-GB"/>
         </w:rPr>
       </w:pPr>
       <w:r>
+        <w:rPr>
+          <w:lang w:val="en-US"/>
+        </w:rPr>
         <w:t xml:space="preserve">Figure </w:t>
       </w:r>
-      <w:fldSimple w:instr=" SEQ Figure \* ARABIC ">
-        <w:r>
-          <w:rPr>
-            <w:noProof/>
-          </w:rPr>
-          <w:t>1</w:t>
-        </w:r>
-      </w:fldSimple>
+      <w:r>
+        <w:fldChar w:fldCharType="begin"/>
+      </w:r>
+      <w:r>
+        <w:rPr>
+          <w:lang w:val="en-US"/>
+        </w:rPr>
+        <w:instrText xml:space="preserve"> SEQ Figure \* ARABIC </w:instrText>
+      </w:r>
+      <w:r>
+        <w:fldChar w:fldCharType="separate"/>
+      </w:r>
+      <w:r>
+        <w:rPr>
+          <w:noProof/>
+          <w:lang w:val="en-US"/>
+        </w:rPr>
+        <w:t>1</w:t>
+      </w:r>
+      <w:r>
+        <w:fldChar w:fldCharType="end"/>
+      </w:r>
     </w:p>
     <w:p>
       <w:pPr>
@@ -6024,6 +6043,7 @@
         <w:rPr>
           <w:lang w:val="en-GB"/>
         </w:rPr>
+        <w:lastRenderedPageBreak/>
         <w:t xml:space="preserve">  After dispensing has happened maintenance has to be done again to fill up the magazines again with flares and chaffs.</w:t>
       </w:r>
     </w:p>
@@ -6036,7 +6056,7 @@
     </w:p>
     <w:p>
       <w:pPr>
-        <w:pStyle w:val="Heading2"/>
+        <w:pStyle w:val="Overskrift2"/>
         <w:rPr>
           <w:lang w:val="en-GB"/>
         </w:rPr>
@@ -6080,7 +6100,7 @@
     </w:p>
     <w:p>
       <w:pPr>
-        <w:pStyle w:val="Heading1"/>
+        <w:pStyle w:val="Overskrift1"/>
         <w:rPr>
           <w:lang w:val="en-GB"/>
         </w:rPr>
@@ -6096,7 +6116,7 @@
     </w:p>
     <w:p>
       <w:pPr>
-        <w:pStyle w:val="Heading1"/>
+        <w:pStyle w:val="Overskrift1"/>
         <w:numPr>
           <w:ilvl w:val="1"/>
           <w:numId w:val="1"/>
@@ -6450,7 +6470,7 @@
     </w:tbl>
     <w:p>
       <w:pPr>
-        <w:pStyle w:val="Heading1"/>
+        <w:pStyle w:val="Overskrift1"/>
         <w:numPr>
           <w:ilvl w:val="1"/>
           <w:numId w:val="1"/>
@@ -6955,7 +6975,14 @@
               <w:rPr>
                 <w:lang w:val="en-GB"/>
               </w:rPr>
-              <w:t>DOD sensitive data standard specify how sensitive data must be stored, and also how the decryption key must be stored.</w:t>
+              <w:t xml:space="preserve">DOD sensitive data standard specify how sensitive data must be stored, and also how </w:t>
+            </w:r>
+            <w:r>
+              <w:rPr>
+                <w:lang w:val="en-GB"/>
+              </w:rPr>
+              <w:lastRenderedPageBreak/>
+              <w:t>the decryption key must be stored.</w:t>
             </w:r>
           </w:p>
         </w:tc>
@@ -6977,6 +7004,7 @@
               <w:rPr>
                 <w:lang w:val="en-GB"/>
               </w:rPr>
+              <w:lastRenderedPageBreak/>
               <w:t>DWS12g</w:t>
             </w:r>
           </w:p>
@@ -7093,7 +7121,7 @@
     </w:p>
     <w:p>
       <w:pPr>
-        <w:pStyle w:val="Heading1"/>
+        <w:pStyle w:val="Overskrift1"/>
         <w:rPr>
           <w:lang w:val="en-GB"/>
         </w:rPr>
@@ -7117,7 +7145,7 @@
     </w:p>
     <w:p>
       <w:pPr>
-        <w:pStyle w:val="Heading2"/>
+        <w:pStyle w:val="Overskrift2"/>
         <w:numPr>
           <w:ilvl w:val="1"/>
           <w:numId w:val="7"/>
@@ -7317,11 +7345,15 @@
               <w:fldChar w:fldCharType="separate"/>
             </w:r>
             <w:r>
+              <w:rPr>
+                <w:lang w:val="en-US"/>
+              </w:rPr>
               <w:t xml:space="preserve">Figure </w:t>
             </w:r>
             <w:r>
               <w:rPr>
                 <w:noProof/>
+                <w:lang w:val="en-US"/>
               </w:rPr>
               <w:t>2</w:t>
             </w:r>
@@ -7689,6 +7721,7 @@
               <w:rPr>
                 <w:lang w:val="en-GB"/>
               </w:rPr>
+              <w:lastRenderedPageBreak/>
               <w:t>SR-7</w:t>
             </w:r>
           </w:p>
@@ -7799,13 +7832,13 @@
           <v:shape id="_x0000_i1026" type="#_x0000_t75" style="width:437.25pt;height:315.75pt" o:ole="">
             <v:imagedata r:id="rId8" o:title=""/>
           </v:shape>
-          <o:OLEObject Type="Embed" ProgID="Visio.Drawing.11" ShapeID="_x0000_i1026" DrawAspect="Content" ObjectID="_1346876615" r:id="rId9"/>
+          <o:OLEObject Type="Embed" ProgID="Visio.Drawing.11" ShapeID="_x0000_i1026" DrawAspect="Content" ObjectID="_1346877382" r:id="rId9"/>
         </w:object>
       </w:r>
     </w:p>
     <w:p>
       <w:pPr>
-        <w:pStyle w:val="Caption"/>
+        <w:pStyle w:val="Billedtekst"/>
         <w:jc w:val="center"/>
         <w:rPr>
           <w:lang w:val="en-GB"/>
@@ -7827,7 +7860,7 @@
     </w:p>
     <w:p>
       <w:pPr>
-        <w:pStyle w:val="Heading2"/>
+        <w:pStyle w:val="Overskrift2"/>
         <w:numPr>
           <w:ilvl w:val="1"/>
           <w:numId w:val="1"/>
@@ -7863,7 +7896,7 @@
     </w:p>
     <w:p>
       <w:pPr>
-        <w:pStyle w:val="Heading2"/>
+        <w:pStyle w:val="Overskrift2"/>
         <w:numPr>
           <w:ilvl w:val="2"/>
           <w:numId w:val="1"/>
@@ -8093,7 +8126,14 @@
               <w:rPr>
                 <w:lang w:val="en-GB"/>
               </w:rPr>
-              <w:t>When turning off power a maximum of 2 seconds will last before the system is fully closed down</w:t>
+              <w:t xml:space="preserve">When turning off power a maximum of 2 seconds will last before the system is fully </w:t>
+            </w:r>
+            <w:r>
+              <w:rPr>
+                <w:lang w:val="en-GB"/>
+              </w:rPr>
+              <w:lastRenderedPageBreak/>
+              <w:t>closed down</w:t>
             </w:r>
             <w:r>
               <w:rPr>
@@ -8114,7 +8154,7 @@
     </w:p>
     <w:p>
       <w:pPr>
-        <w:pStyle w:val="Heading2"/>
+        <w:pStyle w:val="Overskrift2"/>
         <w:numPr>
           <w:ilvl w:val="2"/>
           <w:numId w:val="1"/>
@@ -8989,7 +9029,7 @@
     </w:p>
     <w:p>
       <w:pPr>
-        <w:pStyle w:val="Heading2"/>
+        <w:pStyle w:val="Overskrift2"/>
         <w:numPr>
           <w:ilvl w:val="2"/>
           <w:numId w:val="7"/>
@@ -8998,6 +9038,7 @@
       <w:bookmarkStart w:id="19" w:name="_Toc272784221"/>
       <w:bookmarkStart w:id="20" w:name="_Toc273129918"/>
       <w:r>
+        <w:lastRenderedPageBreak/>
         <w:t>Other f</w:t>
       </w:r>
       <w:r>
@@ -9134,7 +9175,7 @@
     </w:p>
     <w:p>
       <w:pPr>
-        <w:pStyle w:val="Heading2"/>
+        <w:pStyle w:val="Overskrift2"/>
         <w:numPr>
           <w:ilvl w:val="3"/>
           <w:numId w:val="7"/>
@@ -9315,7 +9356,7 @@
     </w:p>
     <w:p>
       <w:pPr>
-        <w:pStyle w:val="Heading2"/>
+        <w:pStyle w:val="Overskrift2"/>
         <w:numPr>
           <w:ilvl w:val="3"/>
           <w:numId w:val="7"/>
@@ -10192,7 +10233,7 @@
     </w:p>
     <w:p>
       <w:pPr>
-        <w:pStyle w:val="Heading2"/>
+        <w:pStyle w:val="Overskrift2"/>
         <w:numPr>
           <w:ilvl w:val="2"/>
           <w:numId w:val="7"/>
@@ -10201,6 +10242,7 @@
       <w:bookmarkStart w:id="23" w:name="_Toc272784222"/>
       <w:bookmarkStart w:id="24" w:name="_Toc273129921"/>
       <w:r>
+        <w:lastRenderedPageBreak/>
         <w:t>Performance requirements</w:t>
       </w:r>
       <w:bookmarkEnd w:id="23"/>
@@ -10208,7 +10250,7 @@
     </w:p>
     <w:p>
       <w:pPr>
-        <w:pStyle w:val="Heading2"/>
+        <w:pStyle w:val="Overskrift2"/>
         <w:numPr>
           <w:ilvl w:val="3"/>
           <w:numId w:val="7"/>
@@ -10575,7 +10617,7 @@
     </w:p>
     <w:p>
       <w:pPr>
-        <w:pStyle w:val="Heading2"/>
+        <w:pStyle w:val="Overskrift2"/>
         <w:numPr>
           <w:ilvl w:val="1"/>
           <w:numId w:val="7"/>
@@ -10624,7 +10666,7 @@
     </w:p>
     <w:p>
       <w:pPr>
-        <w:pStyle w:val="Heading3"/>
+        <w:pStyle w:val="Overskrift3"/>
         <w:numPr>
           <w:ilvl w:val="2"/>
           <w:numId w:val="7"/>
@@ -10669,6 +10711,7 @@
         <w:rPr>
           <w:lang w:val="en-GB"/>
         </w:rPr>
+        <w:lastRenderedPageBreak/>
         <w:pict>
           <v:shape id="_x0000_i1027" type="#_x0000_t75" style="width:483pt;height:382.5pt">
             <v:imagedata r:id="rId10" o:title=""/>
@@ -10678,7 +10721,7 @@
     </w:p>
     <w:p>
       <w:pPr>
-        <w:pStyle w:val="Caption"/>
+        <w:pStyle w:val="Billedtekst"/>
         <w:rPr>
           <w:lang w:val="en-GB"/>
         </w:rPr>
@@ -10735,7 +10778,7 @@
     </w:p>
     <w:p>
       <w:pPr>
-        <w:pStyle w:val="Heading3"/>
+        <w:pStyle w:val="Overskrift3"/>
         <w:numPr>
           <w:ilvl w:val="2"/>
           <w:numId w:val="7"/>
@@ -10863,7 +10906,7 @@
     </w:p>
     <w:p>
       <w:pPr>
-        <w:pStyle w:val="Heading3"/>
+        <w:pStyle w:val="Overskrift3"/>
         <w:numPr>
           <w:ilvl w:val="2"/>
           <w:numId w:val="7"/>
@@ -10896,7 +10939,7 @@
     </w:p>
     <w:p>
       <w:pPr>
-        <w:pStyle w:val="Heading3"/>
+        <w:pStyle w:val="Overskrift3"/>
         <w:numPr>
           <w:ilvl w:val="2"/>
           <w:numId w:val="7"/>
@@ -10986,6 +11029,7 @@
                 <w:b/>
                 <w:lang w:val="en-GB"/>
               </w:rPr>
+              <w:lastRenderedPageBreak/>
               <w:t>REQ ID</w:t>
             </w:r>
           </w:p>
@@ -11164,7 +11208,7 @@
     </w:tbl>
     <w:p>
       <w:pPr>
-        <w:pStyle w:val="Heading3"/>
+        <w:pStyle w:val="Overskrift3"/>
         <w:numPr>
           <w:ilvl w:val="2"/>
           <w:numId w:val="7"/>
@@ -11197,7 +11241,7 @@
     </w:p>
     <w:p>
       <w:pPr>
-        <w:pStyle w:val="Heading3"/>
+        <w:pStyle w:val="Overskrift3"/>
         <w:numPr>
           <w:ilvl w:val="2"/>
           <w:numId w:val="7"/>
@@ -11349,13 +11393,13 @@
     <w:p>
       <w:pPr>
         <w:rPr>
-          <w:lang w:val="en-GB"/>
+          <w:lang w:val="en-US"/>
         </w:rPr>
       </w:pPr>
     </w:p>
     <w:p>
       <w:pPr>
-        <w:pStyle w:val="Heading2"/>
+        <w:pStyle w:val="Overskrift2"/>
         <w:numPr>
           <w:ilvl w:val="1"/>
           <w:numId w:val="7"/>
@@ -11395,7 +11439,7 @@
     </w:p>
     <w:p>
       <w:pPr>
-        <w:pStyle w:val="Heading3"/>
+        <w:pStyle w:val="Overskrift3"/>
         <w:numPr>
           <w:ilvl w:val="2"/>
           <w:numId w:val="7"/>
@@ -11428,7 +11472,7 @@
     </w:p>
     <w:p>
       <w:pPr>
-        <w:pStyle w:val="Heading3"/>
+        <w:pStyle w:val="Overskrift3"/>
         <w:numPr>
           <w:ilvl w:val="2"/>
           <w:numId w:val="7"/>
@@ -11461,7 +11505,7 @@
     </w:p>
     <w:p>
       <w:pPr>
-        <w:pStyle w:val="Heading3"/>
+        <w:pStyle w:val="Overskrift3"/>
         <w:numPr>
           <w:ilvl w:val="2"/>
           <w:numId w:val="7"/>
@@ -11801,7 +11845,7 @@
     </w:p>
     <w:p>
       <w:pPr>
-        <w:pStyle w:val="Heading2"/>
+        <w:pStyle w:val="Overskrift2"/>
         <w:numPr>
           <w:ilvl w:val="1"/>
           <w:numId w:val="7"/>
@@ -11828,7 +11872,7 @@
     </w:p>
     <w:p>
       <w:pPr>
-        <w:pStyle w:val="Heading2"/>
+        <w:pStyle w:val="Overskrift2"/>
         <w:numPr>
           <w:ilvl w:val="1"/>
           <w:numId w:val="7"/>
@@ -11840,6 +11884,7 @@
       <w:bookmarkStart w:id="46" w:name="_Toc272873319"/>
       <w:bookmarkStart w:id="47" w:name="_Toc273129935"/>
       <w:r>
+        <w:lastRenderedPageBreak/>
         <w:t>Adaptation requirements.</w:t>
       </w:r>
       <w:bookmarkEnd w:id="46"/>
@@ -11865,7 +11910,7 @@
     </w:p>
     <w:p>
       <w:pPr>
-        <w:pStyle w:val="Heading2"/>
+        <w:pStyle w:val="Overskrift2"/>
         <w:numPr>
           <w:ilvl w:val="1"/>
           <w:numId w:val="7"/>
@@ -12057,7 +12102,7 @@
     </w:p>
     <w:p>
       <w:pPr>
-        <w:pStyle w:val="Heading2"/>
+        <w:pStyle w:val="Overskrift2"/>
         <w:numPr>
           <w:ilvl w:val="1"/>
           <w:numId w:val="7"/>
@@ -12312,7 +12357,7 @@
     </w:p>
     <w:p>
       <w:pPr>
-        <w:pStyle w:val="Heading2"/>
+        <w:pStyle w:val="Overskrift2"/>
         <w:numPr>
           <w:ilvl w:val="1"/>
           <w:numId w:val="7"/>
@@ -12347,7 +12392,7 @@
     </w:p>
     <w:p>
       <w:pPr>
-        <w:pStyle w:val="Heading2"/>
+        <w:pStyle w:val="Overskrift2"/>
         <w:numPr>
           <w:ilvl w:val="2"/>
           <w:numId w:val="1"/>
@@ -12572,7 +12617,7 @@
     </w:p>
     <w:p>
       <w:pPr>
-        <w:pStyle w:val="Heading2"/>
+        <w:pStyle w:val="Overskrift2"/>
         <w:numPr>
           <w:ilvl w:val="2"/>
           <w:numId w:val="1"/>
@@ -12828,7 +12873,7 @@
     </w:p>
     <w:p>
       <w:pPr>
-        <w:pStyle w:val="Heading2"/>
+        <w:pStyle w:val="Overskrift2"/>
         <w:numPr>
           <w:ilvl w:val="1"/>
           <w:numId w:val="7"/>
@@ -12837,6 +12882,7 @@
       <w:bookmarkStart w:id="58" w:name="_Toc272873323"/>
       <w:bookmarkStart w:id="59" w:name="_Toc273129941"/>
       <w:r>
+        <w:lastRenderedPageBreak/>
         <w:t>Computer resource requirements.</w:t>
       </w:r>
       <w:bookmarkEnd w:id="58"/>
@@ -12858,7 +12904,7 @@
     </w:p>
     <w:p>
       <w:pPr>
-        <w:pStyle w:val="Heading2"/>
+        <w:pStyle w:val="Overskrift2"/>
         <w:numPr>
           <w:ilvl w:val="1"/>
           <w:numId w:val="7"/>
@@ -12897,7 +12943,7 @@
     </w:p>
     <w:p>
       <w:pPr>
-        <w:pStyle w:val="Heading2"/>
+        <w:pStyle w:val="Overskrift2"/>
         <w:numPr>
           <w:ilvl w:val="1"/>
           <w:numId w:val="7"/>
@@ -12919,7 +12965,7 @@
     </w:p>
     <w:p>
       <w:pPr>
-        <w:pStyle w:val="Heading2"/>
+        <w:pStyle w:val="Overskrift2"/>
         <w:numPr>
           <w:ilvl w:val="2"/>
           <w:numId w:val="1"/>
@@ -13093,7 +13139,7 @@
     </w:p>
     <w:p>
       <w:pPr>
-        <w:pStyle w:val="Heading2"/>
+        <w:pStyle w:val="Overskrift2"/>
         <w:numPr>
           <w:ilvl w:val="2"/>
           <w:numId w:val="1"/>
@@ -13314,7 +13360,7 @@
     </w:tbl>
     <w:p>
       <w:pPr>
-        <w:pStyle w:val="Heading2"/>
+        <w:pStyle w:val="Overskrift2"/>
         <w:numPr>
           <w:ilvl w:val="2"/>
           <w:numId w:val="1"/>
@@ -13488,7 +13534,7 @@
     </w:p>
     <w:p>
       <w:pPr>
-        <w:pStyle w:val="Heading2"/>
+        <w:pStyle w:val="Overskrift2"/>
         <w:numPr>
           <w:ilvl w:val="2"/>
           <w:numId w:val="1"/>
@@ -13784,7 +13830,7 @@
     </w:p>
     <w:p>
       <w:pPr>
-        <w:pStyle w:val="Heading2"/>
+        <w:pStyle w:val="Overskrift2"/>
         <w:numPr>
           <w:ilvl w:val="2"/>
           <w:numId w:val="1"/>
@@ -13917,7 +13963,7 @@
     </w:p>
     <w:p>
       <w:pPr>
-        <w:pStyle w:val="Heading2"/>
+        <w:pStyle w:val="Overskrift2"/>
         <w:numPr>
           <w:ilvl w:val="1"/>
           <w:numId w:val="7"/>
@@ -13929,6 +13975,7 @@
       <w:bookmarkStart w:id="69" w:name="_Toc272873330"/>
       <w:bookmarkStart w:id="70" w:name="_Toc273129949"/>
       <w:r>
+        <w:lastRenderedPageBreak/>
         <w:t>Personnel-related requirements.</w:t>
       </w:r>
       <w:bookmarkEnd w:id="69"/>
@@ -13944,7 +13991,7 @@
     </w:p>
     <w:p>
       <w:pPr>
-        <w:pStyle w:val="Heading2"/>
+        <w:pStyle w:val="Overskrift2"/>
         <w:numPr>
           <w:ilvl w:val="1"/>
           <w:numId w:val="7"/>
@@ -13971,7 +14018,7 @@
     </w:p>
     <w:p>
       <w:pPr>
-        <w:pStyle w:val="Heading2"/>
+        <w:pStyle w:val="Overskrift2"/>
         <w:numPr>
           <w:ilvl w:val="1"/>
           <w:numId w:val="7"/>
@@ -13998,7 +14045,7 @@
     </w:p>
     <w:p>
       <w:pPr>
-        <w:pStyle w:val="Heading2"/>
+        <w:pStyle w:val="Overskrift2"/>
         <w:numPr>
           <w:ilvl w:val="1"/>
           <w:numId w:val="7"/>
@@ -14025,7 +14072,7 @@
     </w:p>
     <w:p>
       <w:pPr>
-        <w:pStyle w:val="Heading2"/>
+        <w:pStyle w:val="Overskrift2"/>
         <w:numPr>
           <w:ilvl w:val="1"/>
           <w:numId w:val="7"/>
@@ -14052,7 +14099,7 @@
     </w:p>
     <w:p>
       <w:pPr>
-        <w:pStyle w:val="Heading2"/>
+        <w:pStyle w:val="Overskrift2"/>
         <w:numPr>
           <w:ilvl w:val="1"/>
           <w:numId w:val="7"/>
@@ -14085,7 +14132,7 @@
     </w:p>
     <w:p>
       <w:pPr>
-        <w:pStyle w:val="Heading1"/>
+        <w:pStyle w:val="Overskrift1"/>
         <w:numPr>
           <w:ilvl w:val="0"/>
           <w:numId w:val="7"/>
@@ -14215,7 +14262,7 @@
               <w:rPr>
                 <w:lang w:val="en-GB"/>
               </w:rPr>
-              <w:t>FR-1</w:t>
+              <w:t>SR-33</w:t>
             </w:r>
           </w:p>
         </w:tc>
@@ -14275,7 +14322,7 @@
               <w:rPr>
                 <w:lang w:val="en-GB"/>
               </w:rPr>
-              <w:t>FR-2</w:t>
+              <w:t>SR-34</w:t>
             </w:r>
           </w:p>
         </w:tc>
@@ -14335,7 +14382,7 @@
               <w:rPr>
                 <w:lang w:val="en-GB"/>
               </w:rPr>
-              <w:t>FR-3</w:t>
+              <w:t>SR-35</w:t>
             </w:r>
           </w:p>
         </w:tc>
@@ -14395,7 +14442,7 @@
               <w:rPr>
                 <w:lang w:val="en-GB"/>
               </w:rPr>
-              <w:t>FR-4</w:t>
+              <w:t>SR-36</w:t>
             </w:r>
           </w:p>
         </w:tc>
@@ -14455,7 +14502,7 @@
               <w:rPr>
                 <w:lang w:val="en-GB"/>
               </w:rPr>
-              <w:t>FR-5</w:t>
+              <w:t>SR-37</w:t>
             </w:r>
           </w:p>
         </w:tc>
@@ -14515,7 +14562,7 @@
               <w:rPr>
                 <w:lang w:val="en-GB"/>
               </w:rPr>
-              <w:t>FR-6</w:t>
+              <w:t>SR-38</w:t>
             </w:r>
           </w:p>
         </w:tc>
@@ -14575,7 +14622,7 @@
               <w:rPr>
                 <w:lang w:val="en-GB"/>
               </w:rPr>
-              <w:t>FR-7</w:t>
+              <w:t>SR-39</w:t>
             </w:r>
           </w:p>
         </w:tc>
@@ -14635,7 +14682,7 @@
               <w:rPr>
                 <w:lang w:val="en-GB"/>
               </w:rPr>
-              <w:t>FR-8</w:t>
+              <w:t>SR-40</w:t>
             </w:r>
           </w:p>
         </w:tc>
@@ -14695,7 +14742,7 @@
               <w:rPr>
                 <w:lang w:val="en-GB"/>
               </w:rPr>
-              <w:t>FR-9</w:t>
+              <w:t>SR-41</w:t>
             </w:r>
           </w:p>
         </w:tc>
@@ -14755,7 +14802,7 @@
               <w:rPr>
                 <w:lang w:val="en-GB"/>
               </w:rPr>
-              <w:t>FR-10</w:t>
+              <w:t>SR-78</w:t>
             </w:r>
           </w:p>
         </w:tc>
@@ -14815,7 +14862,7 @@
               <w:rPr>
                 <w:lang w:val="en-GB"/>
               </w:rPr>
-              <w:t>FR-11</w:t>
+              <w:t>SR-42</w:t>
             </w:r>
           </w:p>
         </w:tc>
@@ -14875,7 +14922,7 @@
               <w:rPr>
                 <w:lang w:val="en-GB"/>
               </w:rPr>
-              <w:t>FR-12</w:t>
+              <w:t>SR-47</w:t>
             </w:r>
           </w:p>
         </w:tc>
@@ -14935,7 +14982,7 @@
               <w:rPr>
                 <w:lang w:val="en-GB"/>
               </w:rPr>
-              <w:t>FR-13</w:t>
+              <w:t>SR-43</w:t>
             </w:r>
           </w:p>
         </w:tc>
@@ -14995,7 +15042,7 @@
               <w:rPr>
                 <w:lang w:val="en-GB"/>
               </w:rPr>
-              <w:t>FR-14</w:t>
+              <w:t>SR-54</w:t>
             </w:r>
           </w:p>
         </w:tc>
@@ -15055,7 +15102,7 @@
               <w:rPr>
                 <w:lang w:val="en-GB"/>
               </w:rPr>
-              <w:t>FR-15</w:t>
+              <w:t>SR-55</w:t>
             </w:r>
           </w:p>
         </w:tc>
@@ -15115,7 +15162,7 @@
               <w:rPr>
                 <w:lang w:val="en-GB"/>
               </w:rPr>
-              <w:t>FR-16</w:t>
+              <w:t>SR-48</w:t>
             </w:r>
           </w:p>
         </w:tc>
@@ -15181,7 +15228,7 @@
               <w:rPr>
                 <w:lang w:val="en-GB"/>
               </w:rPr>
-              <w:t>FR-17</w:t>
+              <w:t>SR-56</w:t>
             </w:r>
           </w:p>
         </w:tc>
@@ -15200,7 +15247,14 @@
               <w:rPr>
                 <w:lang w:val="en-GB"/>
               </w:rPr>
-              <w:t>Inspect the code and run simulation with a MWS simulator to verify the threat data format.</w:t>
+              <w:t xml:space="preserve">Inspect the code and run simulation with a MWS simulator to verify the </w:t>
+            </w:r>
+            <w:r>
+              <w:rPr>
+                <w:lang w:val="en-GB"/>
+              </w:rPr>
+              <w:lastRenderedPageBreak/>
+              <w:t>threat data format.</w:t>
             </w:r>
           </w:p>
         </w:tc>
@@ -15219,7 +15273,15 @@
               <w:rPr>
                 <w:lang w:val="en-GB"/>
               </w:rPr>
-              <w:t>Code inspection and test</w:t>
+              <w:lastRenderedPageBreak/>
+              <w:t xml:space="preserve">Code inspection </w:t>
+            </w:r>
+            <w:r>
+              <w:rPr>
+                <w:lang w:val="en-GB"/>
+              </w:rPr>
+              <w:lastRenderedPageBreak/>
+              <w:t>and test</w:t>
             </w:r>
           </w:p>
         </w:tc>
@@ -15241,7 +15303,8 @@
               <w:rPr>
                 <w:lang w:val="en-GB"/>
               </w:rPr>
-              <w:t>FR-18a</w:t>
+              <w:lastRenderedPageBreak/>
+              <w:t>SR-58</w:t>
             </w:r>
           </w:p>
         </w:tc>
@@ -15301,7 +15364,7 @@
               <w:rPr>
                 <w:lang w:val="en-GB"/>
               </w:rPr>
-              <w:t>FR-18b</w:t>
+              <w:t>SR-59</w:t>
             </w:r>
           </w:p>
         </w:tc>
@@ -15361,7 +15424,7 @@
               <w:rPr>
                 <w:lang w:val="en-GB"/>
               </w:rPr>
-              <w:t>FR-19</w:t>
+              <w:t>SR-49</w:t>
             </w:r>
           </w:p>
         </w:tc>
@@ -15421,7 +15484,7 @@
               <w:rPr>
                 <w:lang w:val="en-GB"/>
               </w:rPr>
-              <w:t>FR-20</w:t>
+              <w:t>SR-44</w:t>
             </w:r>
           </w:p>
         </w:tc>
@@ -15481,7 +15544,7 @@
               <w:rPr>
                 <w:lang w:val="en-GB"/>
               </w:rPr>
-              <w:t>FR-21</w:t>
+              <w:t>SR-28</w:t>
             </w:r>
           </w:p>
         </w:tc>
@@ -15541,7 +15604,7 @@
               <w:rPr>
                 <w:lang w:val="en-GB"/>
               </w:rPr>
-              <w:t>FR-22</w:t>
+              <w:t>SR-50</w:t>
             </w:r>
           </w:p>
         </w:tc>
@@ -15607,7 +15670,7 @@
               <w:rPr>
                 <w:lang w:val="en-GB"/>
               </w:rPr>
-              <w:t>FR-23</w:t>
+              <w:t>SR-29</w:t>
             </w:r>
           </w:p>
         </w:tc>
@@ -15667,7 +15730,7 @@
               <w:rPr>
                 <w:lang w:val="en-GB"/>
               </w:rPr>
-              <w:t>FR-24</w:t>
+              <w:t>SR-45</w:t>
             </w:r>
           </w:p>
         </w:tc>
@@ -15727,7 +15790,7 @@
               <w:rPr>
                 <w:lang w:val="en-GB"/>
               </w:rPr>
-              <w:t>FR-25</w:t>
+              <w:t>SR-51</w:t>
             </w:r>
           </w:p>
         </w:tc>
@@ -15793,7 +15856,7 @@
               <w:rPr>
                 <w:lang w:val="en-GB"/>
               </w:rPr>
-              <w:t>FR-26</w:t>
+              <w:t>SR-18</w:t>
             </w:r>
           </w:p>
         </w:tc>
@@ -15853,7 +15916,7 @@
               <w:rPr>
                 <w:lang w:val="en-GB"/>
               </w:rPr>
-              <w:t>FR-27</w:t>
+              <w:t>SR-19</w:t>
             </w:r>
           </w:p>
         </w:tc>
@@ -15913,7 +15976,7 @@
               <w:rPr>
                 <w:lang w:val="en-GB"/>
               </w:rPr>
-              <w:t>FR-28</w:t>
+              <w:t>SR-61</w:t>
             </w:r>
           </w:p>
         </w:tc>
@@ -15973,7 +16036,7 @@
               <w:rPr>
                 <w:lang w:val="en-GB"/>
               </w:rPr>
-              <w:t>FR-29</w:t>
+              <w:t>SR-62</w:t>
             </w:r>
           </w:p>
         </w:tc>
@@ -16033,7 +16096,7 @@
               <w:rPr>
                 <w:lang w:val="en-GB"/>
               </w:rPr>
-              <w:t>FR-30</w:t>
+              <w:t>SR-57</w:t>
             </w:r>
           </w:p>
         </w:tc>
@@ -16093,7 +16156,7 @@
               <w:rPr>
                 <w:lang w:val="en-GB"/>
               </w:rPr>
-              <w:t>FR-31</w:t>
+              <w:t>SR-31</w:t>
             </w:r>
           </w:p>
         </w:tc>
@@ -16153,7 +16216,13 @@
               <w:rPr>
                 <w:lang w:val="en-GB"/>
               </w:rPr>
-              <w:t>FR-32</w:t>
+              <w:t>S</w:t>
+            </w:r>
+            <w:r>
+              <w:rPr>
+                <w:lang w:val="en-GB"/>
+              </w:rPr>
+              <w:t>R-32</w:t>
             </w:r>
           </w:p>
         </w:tc>
@@ -16213,7 +16282,19 @@
               <w:rPr>
                 <w:lang w:val="en-GB"/>
               </w:rPr>
-              <w:t>FR-33</w:t>
+              <w:t>S</w:t>
+            </w:r>
+            <w:r>
+              <w:rPr>
+                <w:lang w:val="en-GB"/>
+              </w:rPr>
+              <w:t>R-</w:t>
+            </w:r>
+            <w:r>
+              <w:rPr>
+                <w:lang w:val="en-GB"/>
+              </w:rPr>
+              <w:t>52</w:t>
             </w:r>
           </w:p>
         </w:tc>
@@ -16232,7 +16313,7 @@
               <w:rPr>
                 <w:lang w:val="en-GB"/>
               </w:rPr>
-              <w:t>Verify that the POD erase discrete is set within 10ms of depressing the zerorize button.</w:t>
+              <w:t>Show that it is probable that the key will be wiped within 100ms.</w:t>
             </w:r>
           </w:p>
         </w:tc>
@@ -16251,7 +16332,7 @@
               <w:rPr>
                 <w:lang w:val="en-GB"/>
               </w:rPr>
-              <w:t>Test</w:t>
+              <w:t>Code inspection</w:t>
             </w:r>
           </w:p>
         </w:tc>
@@ -16273,7 +16354,7 @@
               <w:rPr>
                 <w:lang w:val="en-GB"/>
               </w:rPr>
-              <w:t>FR-34</w:t>
+              <w:t>SR-46</w:t>
             </w:r>
           </w:p>
         </w:tc>
@@ -16292,7 +16373,7 @@
               <w:rPr>
                 <w:lang w:val="en-GB"/>
               </w:rPr>
-              <w:t>Show that it is probable that the key will be wiped within 100ms.</w:t>
+              <w:t>Verify with MWS simulator that the required status is available and correct.</w:t>
             </w:r>
           </w:p>
         </w:tc>
@@ -16311,7 +16392,7 @@
               <w:rPr>
                 <w:lang w:val="en-GB"/>
               </w:rPr>
-              <w:t>Code inspection</w:t>
+              <w:t>Test</w:t>
             </w:r>
           </w:p>
         </w:tc>
@@ -16333,7 +16414,7 @@
               <w:rPr>
                 <w:lang w:val="en-GB"/>
               </w:rPr>
-              <w:t>FR-35</w:t>
+              <w:t>SR-47</w:t>
             </w:r>
           </w:p>
         </w:tc>
@@ -16352,7 +16433,7 @@
               <w:rPr>
                 <w:lang w:val="en-GB"/>
               </w:rPr>
-              <w:t>Verify the DOD standard is met with respect to sensitive data storage.</w:t>
+              <w:t>Verify with MWS simulator that the required status is available and correct.</w:t>
             </w:r>
           </w:p>
         </w:tc>
@@ -16371,7 +16452,7 @@
               <w:rPr>
                 <w:lang w:val="en-GB"/>
               </w:rPr>
-              <w:t>Code inspection</w:t>
+              <w:t>Test</w:t>
             </w:r>
           </w:p>
         </w:tc>
@@ -16393,7 +16474,7 @@
               <w:rPr>
                 <w:lang w:val="en-GB"/>
               </w:rPr>
-              <w:t>FR-36</w:t>
+              <w:t>SR-53</w:t>
             </w:r>
           </w:p>
         </w:tc>
@@ -16412,7 +16493,7 @@
               <w:rPr>
                 <w:lang w:val="en-GB"/>
               </w:rPr>
-              <w:t>Verify that the POD erases its sensitive data decryption key when the POD erase discrete is set.</w:t>
+              <w:t>Verify by measuring the total time for dispensing two payloads as fast as possible that the two payloads are dispensed within 40ms.</w:t>
             </w:r>
           </w:p>
         </w:tc>
@@ -16453,7 +16534,7 @@
               <w:rPr>
                 <w:lang w:val="en-GB"/>
               </w:rPr>
-              <w:t>FR-37</w:t>
+              <w:t>SR-1</w:t>
             </w:r>
           </w:p>
         </w:tc>
@@ -16463,16 +16544,18 @@
           </w:tcPr>
           <w:p>
             <w:pPr>
-              <w:spacing w:after="0" w:line="240" w:lineRule="auto"/>
-              <w:rPr>
-                <w:lang w:val="en-GB"/>
-              </w:rPr>
-            </w:pPr>
-            <w:r>
-              <w:rPr>
-                <w:lang w:val="en-GB"/>
-              </w:rPr>
-              <w:t>Verify the DOD standard is met with respect to decryption key erase.</w:t>
+              <w:pStyle w:val="Listeafsnit"/>
+              <w:spacing w:after="0" w:line="240" w:lineRule="auto"/>
+              <w:ind w:left="66"/>
+              <w:rPr>
+                <w:lang w:val="en-GB"/>
+              </w:rPr>
+            </w:pPr>
+            <w:r>
+              <w:rPr>
+                <w:lang w:val="en-GB"/>
+              </w:rPr>
+              <w:t>Controlling power on/off, for the dispensing system and the MWS shall be done by a secured switch Mil.Grade.xyz inside the cockpit</w:t>
             </w:r>
           </w:p>
         </w:tc>
@@ -16482,16 +16565,17 @@
           </w:tcPr>
           <w:p>
             <w:pPr>
-              <w:spacing w:after="0" w:line="240" w:lineRule="auto"/>
-              <w:rPr>
-                <w:lang w:val="en-GB"/>
-              </w:rPr>
-            </w:pPr>
-            <w:r>
-              <w:rPr>
-                <w:lang w:val="en-GB"/>
-              </w:rPr>
-              <w:t>Code inspection</w:t>
+              <w:pStyle w:val="Listeafsnit"/>
+              <w:ind w:left="0"/>
+              <w:rPr>
+                <w:lang w:val="en-GB"/>
+              </w:rPr>
+            </w:pPr>
+            <w:r>
+              <w:rPr>
+                <w:lang w:val="en-GB"/>
+              </w:rPr>
+              <w:t>Observe that the power led in the MWS is turned on and off by controlling the switch in the cockpit</w:t>
             </w:r>
           </w:p>
         </w:tc>
@@ -16513,7 +16597,7 @@
               <w:rPr>
                 <w:lang w:val="en-GB"/>
               </w:rPr>
-              <w:t>FR-38</w:t>
+              <w:t>SR-2</w:t>
             </w:r>
           </w:p>
         </w:tc>
@@ -16523,16 +16607,18 @@
           </w:tcPr>
           <w:p>
             <w:pPr>
-              <w:spacing w:after="0" w:line="240" w:lineRule="auto"/>
-              <w:rPr>
-                <w:lang w:val="en-GB"/>
-              </w:rPr>
-            </w:pPr>
-            <w:r>
-              <w:rPr>
-                <w:lang w:val="en-GB"/>
-              </w:rPr>
-              <w:t>Show that it is probable that the key will be wiped within 100ms.</w:t>
+              <w:pStyle w:val="Listeafsnit"/>
+              <w:spacing w:after="0" w:line="240" w:lineRule="auto"/>
+              <w:ind w:left="66"/>
+              <w:rPr>
+                <w:lang w:val="en-GB"/>
+              </w:rPr>
+            </w:pPr>
+            <w:r>
+              <w:rPr>
+                <w:lang w:val="en-GB"/>
+              </w:rPr>
+              <w:t>When turning on power a maximum of 5 seconds will last before the system is fully operational</w:t>
             </w:r>
           </w:p>
         </w:tc>
@@ -16542,16 +16628,24 @@
           </w:tcPr>
           <w:p>
             <w:pPr>
-              <w:spacing w:after="0" w:line="240" w:lineRule="auto"/>
-              <w:rPr>
-                <w:lang w:val="en-GB"/>
-              </w:rPr>
-            </w:pPr>
-            <w:r>
-              <w:rPr>
-                <w:lang w:val="en-GB"/>
-              </w:rPr>
-              <w:t>Code inspection</w:t>
+              <w:pStyle w:val="Listeafsnit"/>
+              <w:ind w:left="0"/>
+              <w:rPr>
+                <w:lang w:val="en-GB"/>
+              </w:rPr>
+            </w:pPr>
+            <w:r>
+              <w:rPr>
+                <w:lang w:val="en-GB"/>
+              </w:rPr>
+              <w:t xml:space="preserve">Using an oscilloscope and checking the delay from </w:t>
+            </w:r>
+            <w:r>
+              <w:rPr>
+                <w:lang w:val="en-GB"/>
+              </w:rPr>
+              <w:lastRenderedPageBreak/>
+              <w:t>turning on the switch to the “operational led” is on</w:t>
             </w:r>
           </w:p>
         </w:tc>
@@ -16573,7 +16667,8 @@
               <w:rPr>
                 <w:lang w:val="en-GB"/>
               </w:rPr>
-              <w:t>FR-39</w:t>
+              <w:lastRenderedPageBreak/>
+              <w:t>SR-3</w:t>
             </w:r>
           </w:p>
         </w:tc>
@@ -16583,16 +16678,18 @@
           </w:tcPr>
           <w:p>
             <w:pPr>
-              <w:spacing w:after="0" w:line="240" w:lineRule="auto"/>
-              <w:rPr>
-                <w:lang w:val="en-GB"/>
-              </w:rPr>
-            </w:pPr>
-            <w:r>
-              <w:rPr>
-                <w:lang w:val="en-GB"/>
-              </w:rPr>
-              <w:t>Verify with MWS simulator that the required status is available and correct.</w:t>
+              <w:pStyle w:val="Listeafsnit"/>
+              <w:spacing w:after="0" w:line="240" w:lineRule="auto"/>
+              <w:ind w:left="0"/>
+              <w:rPr>
+                <w:lang w:val="en-GB"/>
+              </w:rPr>
+            </w:pPr>
+            <w:r>
+              <w:rPr>
+                <w:lang w:val="en-GB"/>
+              </w:rPr>
+              <w:t>When turning off power a maximum of 2 seconds will last before the system is fully closed down</w:t>
             </w:r>
           </w:p>
         </w:tc>
@@ -16602,16 +16699,17 @@
           </w:tcPr>
           <w:p>
             <w:pPr>
-              <w:spacing w:after="0" w:line="240" w:lineRule="auto"/>
-              <w:rPr>
-                <w:lang w:val="en-GB"/>
-              </w:rPr>
-            </w:pPr>
-            <w:r>
-              <w:rPr>
-                <w:lang w:val="en-GB"/>
-              </w:rPr>
-              <w:t>Test</w:t>
+              <w:pStyle w:val="Listeafsnit"/>
+              <w:ind w:left="0"/>
+              <w:rPr>
+                <w:lang w:val="en-GB"/>
+              </w:rPr>
+            </w:pPr>
+            <w:r>
+              <w:rPr>
+                <w:lang w:val="en-GB"/>
+              </w:rPr>
+              <w:t>Using an oscilloscope and checking the delay from turning off the switch to the “operational led” is off</w:t>
             </w:r>
           </w:p>
         </w:tc>
@@ -16633,7 +16731,7 @@
               <w:rPr>
                 <w:lang w:val="en-GB"/>
               </w:rPr>
-              <w:t>FR-44</w:t>
+              <w:t>SR-16</w:t>
             </w:r>
           </w:p>
         </w:tc>
@@ -16643,16 +16741,18 @@
           </w:tcPr>
           <w:p>
             <w:pPr>
-              <w:spacing w:after="0" w:line="240" w:lineRule="auto"/>
-              <w:rPr>
-                <w:lang w:val="en-GB"/>
-              </w:rPr>
-            </w:pPr>
-            <w:r>
-              <w:rPr>
-                <w:lang w:val="en-GB"/>
-              </w:rPr>
-              <w:t>Verify with MWS simulator that the required status is available and correct.</w:t>
+              <w:pStyle w:val="Listeafsnit"/>
+              <w:spacing w:after="0" w:line="240" w:lineRule="auto"/>
+              <w:ind w:left="66"/>
+              <w:rPr>
+                <w:lang w:val="en-GB"/>
+              </w:rPr>
+            </w:pPr>
+            <w:r>
+              <w:rPr>
+                <w:lang w:val="en-GB"/>
+              </w:rPr>
+              <w:t>When the AMC receives information about threats that are detected by the MWS, the kind of threat and the direction (body frame format) shall be displayed in the cockpit ,( within 20 milliseconds from AMC is receiving threat info)</w:t>
             </w:r>
           </w:p>
         </w:tc>
@@ -16662,16 +16762,17 @@
           </w:tcPr>
           <w:p>
             <w:pPr>
-              <w:spacing w:after="0" w:line="240" w:lineRule="auto"/>
-              <w:rPr>
-                <w:lang w:val="en-GB"/>
-              </w:rPr>
-            </w:pPr>
-            <w:r>
-              <w:rPr>
-                <w:lang w:val="en-GB"/>
-              </w:rPr>
-              <w:t>Test</w:t>
+              <w:pStyle w:val="Listeafsnit"/>
+              <w:ind w:left="0"/>
+              <w:rPr>
+                <w:lang w:val="en-GB"/>
+              </w:rPr>
+            </w:pPr>
+            <w:r>
+              <w:rPr>
+                <w:lang w:val="en-GB"/>
+              </w:rPr>
+              <w:t>Tested on status LEDs. On AMC and MWS using the threadsimulation.</w:t>
             </w:r>
           </w:p>
         </w:tc>
@@ -16693,7 +16794,7 @@
               <w:rPr>
                 <w:lang w:val="en-GB"/>
               </w:rPr>
-              <w:t>FR-45</w:t>
+              <w:t>SR-6</w:t>
             </w:r>
           </w:p>
         </w:tc>
@@ -16703,16 +16804,18 @@
           </w:tcPr>
           <w:p>
             <w:pPr>
-              <w:spacing w:after="0" w:line="240" w:lineRule="auto"/>
-              <w:rPr>
-                <w:lang w:val="en-GB"/>
-              </w:rPr>
-            </w:pPr>
-            <w:r>
-              <w:rPr>
-                <w:lang w:val="en-GB"/>
-              </w:rPr>
-              <w:t>Verify with MWS simulator that the required status is available and correct.</w:t>
+              <w:pStyle w:val="Listeafsnit"/>
+              <w:spacing w:after="0" w:line="240" w:lineRule="auto"/>
+              <w:ind w:left="66"/>
+              <w:rPr>
+                <w:lang w:val="en-GB"/>
+              </w:rPr>
+            </w:pPr>
+            <w:r>
+              <w:rPr>
+                <w:lang w:val="en-GB"/>
+              </w:rPr>
+              <w:t>The Threat Response Subsystem shall be in one of three modes : Manual, Semiautomatic, Automatic. The mode shall be chosen by the position of a selector switch</w:t>
             </w:r>
           </w:p>
         </w:tc>
@@ -16722,16 +16825,17 @@
           </w:tcPr>
           <w:p>
             <w:pPr>
-              <w:spacing w:after="0" w:line="240" w:lineRule="auto"/>
-              <w:rPr>
-                <w:lang w:val="en-GB"/>
-              </w:rPr>
-            </w:pPr>
-            <w:r>
-              <w:rPr>
-                <w:lang w:val="en-GB"/>
-              </w:rPr>
-              <w:t>Test</w:t>
+              <w:pStyle w:val="Listeafsnit"/>
+              <w:ind w:left="0"/>
+              <w:rPr>
+                <w:lang w:val="en-GB"/>
+              </w:rPr>
+            </w:pPr>
+            <w:r>
+              <w:rPr>
+                <w:lang w:val="en-GB"/>
+              </w:rPr>
+              <w:t>Test that the status LED’s reflect the setting of the appropriate selector switch</w:t>
             </w:r>
           </w:p>
         </w:tc>
@@ -16753,7 +16857,7 @@
               <w:rPr>
                 <w:lang w:val="en-GB"/>
               </w:rPr>
-              <w:t>FR-49</w:t>
+              <w:t>SR-20</w:t>
             </w:r>
           </w:p>
         </w:tc>
@@ -16763,16 +16867,18 @@
           </w:tcPr>
           <w:p>
             <w:pPr>
-              <w:spacing w:after="0" w:line="240" w:lineRule="auto"/>
-              <w:rPr>
-                <w:lang w:val="en-GB"/>
-              </w:rPr>
-            </w:pPr>
-            <w:r>
-              <w:rPr>
-                <w:lang w:val="en-GB"/>
-              </w:rPr>
-              <w:t>Verify by measuring the total time for dispensing two payloads as fast as possible that the two payloads are dispensed within 40ms.</w:t>
+              <w:pStyle w:val="Listeafsnit"/>
+              <w:spacing w:after="0" w:line="240" w:lineRule="auto"/>
+              <w:ind w:left="66"/>
+              <w:rPr>
+                <w:lang w:val="en-GB"/>
+              </w:rPr>
+            </w:pPr>
+            <w:r>
+              <w:rPr>
+                <w:lang w:val="en-GB"/>
+              </w:rPr>
+              <w:t>When the Threat Response Subsystem is in the manual mode, the threads shall be heard and seen by the pilot but he himself must select and execute a Countermeasure program</w:t>
             </w:r>
           </w:p>
         </w:tc>
@@ -16782,16 +16888,17 @@
           </w:tcPr>
           <w:p>
             <w:pPr>
-              <w:spacing w:after="0" w:line="240" w:lineRule="auto"/>
-              <w:rPr>
-                <w:lang w:val="en-GB"/>
-              </w:rPr>
-            </w:pPr>
-            <w:r>
-              <w:rPr>
-                <w:lang w:val="en-GB"/>
-              </w:rPr>
-              <w:t>Test</w:t>
+              <w:pStyle w:val="Listeafsnit"/>
+              <w:ind w:left="0"/>
+              <w:rPr>
+                <w:lang w:val="en-GB"/>
+              </w:rPr>
+            </w:pPr>
+            <w:r>
+              <w:rPr>
+                <w:lang w:val="en-GB"/>
+              </w:rPr>
+              <w:t>Tested by using the Threat simulator mode of the MWS</w:t>
             </w:r>
           </w:p>
         </w:tc>
@@ -16813,7 +16920,7 @@
               <w:rPr>
                 <w:lang w:val="en-GB"/>
               </w:rPr>
-              <w:t>46</w:t>
+              <w:t>SR-23</w:t>
             </w:r>
           </w:p>
         </w:tc>
@@ -16823,7 +16930,7 @@
           </w:tcPr>
           <w:p>
             <w:pPr>
-              <w:pStyle w:val="ListParagraph"/>
+              <w:pStyle w:val="Listeafsnit"/>
               <w:spacing w:after="0" w:line="240" w:lineRule="auto"/>
               <w:ind w:left="66"/>
               <w:rPr>
@@ -16834,7 +16941,7 @@
               <w:rPr>
                 <w:lang w:val="en-GB"/>
               </w:rPr>
-              <w:t>Controlling power on/off, for the dispensing system and the MWS shall be done by a secured switch Mil.Grade.xyz inside the cockpit</w:t>
+              <w:t>When the Threat Response Subsystem is in the Semiautomatic mode a countermeasure program shall be chosen by the system and executed but only upon consent from the pilot</w:t>
             </w:r>
           </w:p>
         </w:tc>
@@ -16844,7 +16951,7 @@
           </w:tcPr>
           <w:p>
             <w:pPr>
-              <w:pStyle w:val="ListParagraph"/>
+              <w:pStyle w:val="Listeafsnit"/>
               <w:ind w:left="0"/>
               <w:rPr>
                 <w:lang w:val="en-GB"/>
@@ -16854,7 +16961,7 @@
               <w:rPr>
                 <w:lang w:val="en-GB"/>
               </w:rPr>
-              <w:t>Observe that the power led in the MWS is turned on and off by controlling the switch in the cockpit</w:t>
+              <w:t>Tested by using the Threat simulator mode of the MWS</w:t>
             </w:r>
           </w:p>
         </w:tc>
@@ -16876,7 +16983,7 @@
               <w:rPr>
                 <w:lang w:val="en-GB"/>
               </w:rPr>
-              <w:t>46.1</w:t>
+              <w:t>SR-24</w:t>
             </w:r>
           </w:p>
         </w:tc>
@@ -16886,7 +16993,7 @@
           </w:tcPr>
           <w:p>
             <w:pPr>
-              <w:pStyle w:val="ListParagraph"/>
+              <w:pStyle w:val="Listeafsnit"/>
               <w:spacing w:after="0" w:line="240" w:lineRule="auto"/>
               <w:ind w:left="66"/>
               <w:rPr>
@@ -16897,7 +17004,7 @@
               <w:rPr>
                 <w:lang w:val="en-GB"/>
               </w:rPr>
-              <w:t>When turning on power a maximum of 5 seconds will last before the system is fully operational</w:t>
+              <w:t>When the Threat Response Subsystem is in the Automatic mode a countermeasure program shall be chosen by the system and executed</w:t>
             </w:r>
           </w:p>
         </w:tc>
@@ -16907,7 +17014,7 @@
           </w:tcPr>
           <w:p>
             <w:pPr>
-              <w:pStyle w:val="ListParagraph"/>
+              <w:pStyle w:val="Listeafsnit"/>
               <w:ind w:left="0"/>
               <w:rPr>
                 <w:lang w:val="en-GB"/>
@@ -16917,7 +17024,7 @@
               <w:rPr>
                 <w:lang w:val="en-GB"/>
               </w:rPr>
-              <w:t>Using an oscilloscope and checking the delay from turning on the switch to the “operational led” is on</w:t>
+              <w:t>Tested by using the Threat simulator mode of the MWS</w:t>
             </w:r>
           </w:p>
         </w:tc>
@@ -16935,6 +17042,12 @@
                 <w:lang w:val="en-GB"/>
               </w:rPr>
             </w:pPr>
+            <w:r>
+              <w:rPr>
+                <w:lang w:val="en-GB"/>
+              </w:rPr>
+              <w:t>SR-1</w:t>
+            </w:r>
           </w:p>
         </w:tc>
         <w:tc>
@@ -16943,8 +17056,38 @@
           </w:tcPr>
           <w:p>
             <w:pPr>
-              <w:pStyle w:val="ListParagraph"/>
-              <w:spacing w:after="0" w:line="240" w:lineRule="auto"/>
+              <w:pStyle w:val="Listeafsnit"/>
+              <w:spacing w:after="0" w:line="240" w:lineRule="auto"/>
+              <w:ind w:left="66"/>
+              <w:rPr>
+                <w:lang w:val="en-GB"/>
+              </w:rPr>
+            </w:pPr>
+            <w:r>
+              <w:rPr>
+                <w:lang w:val="en-GB"/>
+              </w:rPr>
+              <w:t xml:space="preserve">The Threat Response Subsystem shall be able to store 100 Threat patterns   </w:t>
+            </w:r>
+          </w:p>
+          <w:p>
+            <w:pPr>
+              <w:pStyle w:val="Listeafsnit"/>
+              <w:spacing w:after="0" w:line="240" w:lineRule="auto"/>
+              <w:ind w:left="66"/>
+              <w:rPr>
+                <w:lang w:val="en-GB"/>
+              </w:rPr>
+            </w:pPr>
+          </w:p>
+        </w:tc>
+        <w:tc>
+          <w:tcPr>
+            <w:tcW w:w="1856" w:type="dxa"/>
+          </w:tcPr>
+          <w:p>
+            <w:pPr>
+              <w:pStyle w:val="Listeafsnit"/>
               <w:ind w:left="0"/>
               <w:rPr>
                 <w:lang w:val="en-GB"/>
@@ -16954,27 +17097,26 @@
               <w:rPr>
                 <w:lang w:val="en-GB"/>
               </w:rPr>
-              <w:t>When turning off power a maximum of 2 seconds will last before the system is fully closed down</w:t>
-            </w:r>
-          </w:p>
-        </w:tc>
-        <w:tc>
-          <w:tcPr>
-            <w:tcW w:w="1856" w:type="dxa"/>
-          </w:tcPr>
-          <w:p>
-            <w:pPr>
-              <w:pStyle w:val="ListParagraph"/>
-              <w:ind w:left="0"/>
-              <w:rPr>
-                <w:lang w:val="en-GB"/>
-              </w:rPr>
-            </w:pPr>
-            <w:r>
-              <w:rPr>
-                <w:lang w:val="en-GB"/>
-              </w:rPr>
-              <w:t>Using an oscilloscope and checking the delay from turning off the switch to the “operational led” is off</w:t>
+              <w:t xml:space="preserve">Tested by using the </w:t>
+            </w:r>
+            <w:r>
+              <w:rPr>
+                <w:lang w:val="en-GB"/>
+              </w:rPr>
+              <w:t>winXYZapplication</w:t>
+            </w:r>
+            <w:r>
+              <w:rPr>
+                <w:lang w:val="en-GB"/>
+              </w:rPr>
+              <w:t xml:space="preserve"> </w:t>
+            </w:r>
+            <w:r>
+              <w:rPr>
+                <w:lang w:val="en-GB"/>
+              </w:rPr>
+              <w:lastRenderedPageBreak/>
+              <w:t>to write and read 100 Threadpatterns, and afterwards check by comparision to the originals</w:t>
             </w:r>
           </w:p>
         </w:tc>
@@ -16992,6 +17134,13 @@
                 <w:lang w:val="en-GB"/>
               </w:rPr>
             </w:pPr>
+            <w:r>
+              <w:rPr>
+                <w:lang w:val="en-GB"/>
+              </w:rPr>
+              <w:lastRenderedPageBreak/>
+              <w:t>SR-14</w:t>
+            </w:r>
           </w:p>
         </w:tc>
         <w:tc>
@@ -17000,7 +17149,7 @@
           </w:tcPr>
           <w:p>
             <w:pPr>
-              <w:pStyle w:val="ListParagraph"/>
+              <w:pStyle w:val="Listeafsnit"/>
               <w:spacing w:after="0" w:line="240" w:lineRule="auto"/>
               <w:ind w:left="66"/>
               <w:rPr>
@@ -17011,8 +17160,18 @@
               <w:rPr>
                 <w:lang w:val="en-GB"/>
               </w:rPr>
-              <w:t>When the AMC receives information about threats that are detected by the MWS, the kind of threat and the direction (body frame format) shall be displayed in the cockpit ,( within 20 milliseconds from AMC is receiving threat info)</w:t>
-            </w:r>
+              <w:t>When the Threat Response Subsystem chooses a countermeasure program, it shall be done by matching the stored Thread patterns with the actual threat pattern and finding the best match using the mathematical zyx procedure.</w:t>
+            </w:r>
+          </w:p>
+          <w:p>
+            <w:pPr>
+              <w:pStyle w:val="Listeafsnit"/>
+              <w:spacing w:after="0" w:line="240" w:lineRule="auto"/>
+              <w:ind w:left="66"/>
+              <w:rPr>
+                <w:lang w:val="en-GB"/>
+              </w:rPr>
+            </w:pPr>
           </w:p>
         </w:tc>
         <w:tc>
@@ -17021,517 +17180,7 @@
           </w:tcPr>
           <w:p>
             <w:pPr>
-              <w:pStyle w:val="ListParagraph"/>
-              <w:ind w:left="0"/>
-              <w:rPr>
-                <w:lang w:val="en-GB"/>
-              </w:rPr>
-            </w:pPr>
-            <w:r>
-              <w:rPr>
-                <w:lang w:val="en-GB"/>
-              </w:rPr>
-              <w:t>Tested on status LEDs. On AMC and MWS using the threadsimulation.</w:t>
-            </w:r>
-          </w:p>
-        </w:tc>
-      </w:tr>
-      <w:tr>
-        <w:tc>
-          <w:tcPr>
-            <w:tcW w:w="818" w:type="dxa"/>
-          </w:tcPr>
-          <w:p>
-            <w:pPr>
-              <w:spacing w:after="0" w:line="240" w:lineRule="auto"/>
-              <w:jc w:val="center"/>
-              <w:rPr>
-                <w:lang w:val="en-GB"/>
-              </w:rPr>
-            </w:pPr>
-          </w:p>
-        </w:tc>
-        <w:tc>
-          <w:tcPr>
-            <w:tcW w:w="6646" w:type="dxa"/>
-          </w:tcPr>
-          <w:p>
-            <w:pPr>
-              <w:pStyle w:val="ListParagraph"/>
-              <w:spacing w:after="0" w:line="240" w:lineRule="auto"/>
-              <w:ind w:left="66"/>
-              <w:rPr>
-                <w:lang w:val="en-GB"/>
-              </w:rPr>
-            </w:pPr>
-            <w:r>
-              <w:rPr>
-                <w:lang w:val="en-GB"/>
-              </w:rPr>
-              <w:t>When the AMC receives information about threats that are detected by the MWS the Threat Response Subsystem shall be triggered ( within 20 milliseconds from AMC is receiving threat info)</w:t>
-            </w:r>
-          </w:p>
-        </w:tc>
-        <w:tc>
-          <w:tcPr>
-            <w:tcW w:w="1856" w:type="dxa"/>
-          </w:tcPr>
-          <w:p>
-            <w:pPr>
-              <w:pStyle w:val="ListParagraph"/>
-              <w:ind w:left="0"/>
-              <w:rPr>
-                <w:lang w:val="en-GB"/>
-              </w:rPr>
-            </w:pPr>
-            <w:r>
-              <w:rPr>
-                <w:lang w:val="en-GB"/>
-              </w:rPr>
-              <w:t>Tested on status LEDs. On AMC and MWS using the threadsimulation</w:t>
-            </w:r>
-          </w:p>
-        </w:tc>
-      </w:tr>
-      <w:tr>
-        <w:tc>
-          <w:tcPr>
-            <w:tcW w:w="818" w:type="dxa"/>
-          </w:tcPr>
-          <w:p>
-            <w:pPr>
-              <w:spacing w:after="0" w:line="240" w:lineRule="auto"/>
-              <w:jc w:val="center"/>
-              <w:rPr>
-                <w:lang w:val="en-GB"/>
-              </w:rPr>
-            </w:pPr>
-          </w:p>
-        </w:tc>
-        <w:tc>
-          <w:tcPr>
-            <w:tcW w:w="6646" w:type="dxa"/>
-          </w:tcPr>
-          <w:p>
-            <w:pPr>
-              <w:pStyle w:val="ListParagraph"/>
-              <w:spacing w:after="0" w:line="240" w:lineRule="auto"/>
-              <w:ind w:left="66"/>
-              <w:rPr>
-                <w:lang w:val="en-GB"/>
-              </w:rPr>
-            </w:pPr>
-            <w:r>
-              <w:rPr>
-                <w:lang w:val="en-GB"/>
-              </w:rPr>
-              <w:t>The Threat Response Subsystem shall be in one of three modes : Manual, Semiautomatic, Automatic. The mode shall be chosen by the position of a selector switch</w:t>
-            </w:r>
-          </w:p>
-        </w:tc>
-        <w:tc>
-          <w:tcPr>
-            <w:tcW w:w="1856" w:type="dxa"/>
-          </w:tcPr>
-          <w:p>
-            <w:pPr>
-              <w:pStyle w:val="ListParagraph"/>
-              <w:ind w:left="0"/>
-              <w:rPr>
-                <w:lang w:val="en-GB"/>
-              </w:rPr>
-            </w:pPr>
-            <w:r>
-              <w:rPr>
-                <w:lang w:val="en-GB"/>
-              </w:rPr>
-              <w:t>Test that the status LED’s reflect the setting of the appropriate selector switch</w:t>
-            </w:r>
-          </w:p>
-        </w:tc>
-      </w:tr>
-      <w:tr>
-        <w:tc>
-          <w:tcPr>
-            <w:tcW w:w="818" w:type="dxa"/>
-          </w:tcPr>
-          <w:p>
-            <w:pPr>
-              <w:spacing w:after="0" w:line="240" w:lineRule="auto"/>
-              <w:jc w:val="center"/>
-              <w:rPr>
-                <w:lang w:val="en-GB"/>
-              </w:rPr>
-            </w:pPr>
-          </w:p>
-        </w:tc>
-        <w:tc>
-          <w:tcPr>
-            <w:tcW w:w="6646" w:type="dxa"/>
-          </w:tcPr>
-          <w:p>
-            <w:pPr>
-              <w:pStyle w:val="ListParagraph"/>
-              <w:spacing w:after="0" w:line="240" w:lineRule="auto"/>
-              <w:ind w:left="66"/>
-              <w:rPr>
-                <w:lang w:val="en-GB"/>
-              </w:rPr>
-            </w:pPr>
-            <w:r>
-              <w:rPr>
-                <w:lang w:val="en-GB"/>
-              </w:rPr>
-              <w:t>When the Threat Response Subsystem is in the manual mode, the threads shall be heard and seen by the pilot but he himself must select and execute a Countermeasure program</w:t>
-            </w:r>
-          </w:p>
-        </w:tc>
-        <w:tc>
-          <w:tcPr>
-            <w:tcW w:w="1856" w:type="dxa"/>
-          </w:tcPr>
-          <w:p>
-            <w:pPr>
-              <w:pStyle w:val="ListParagraph"/>
-              <w:ind w:left="0"/>
-              <w:rPr>
-                <w:lang w:val="en-GB"/>
-              </w:rPr>
-            </w:pPr>
-            <w:r>
-              <w:rPr>
-                <w:lang w:val="en-GB"/>
-              </w:rPr>
-              <w:t>Tested by using the Threat simulator mode of the MWS</w:t>
-            </w:r>
-          </w:p>
-        </w:tc>
-      </w:tr>
-      <w:tr>
-        <w:tc>
-          <w:tcPr>
-            <w:tcW w:w="818" w:type="dxa"/>
-          </w:tcPr>
-          <w:p>
-            <w:pPr>
-              <w:spacing w:after="0" w:line="240" w:lineRule="auto"/>
-              <w:jc w:val="center"/>
-              <w:rPr>
-                <w:lang w:val="en-GB"/>
-              </w:rPr>
-            </w:pPr>
-          </w:p>
-        </w:tc>
-        <w:tc>
-          <w:tcPr>
-            <w:tcW w:w="6646" w:type="dxa"/>
-          </w:tcPr>
-          <w:p>
-            <w:pPr>
-              <w:pStyle w:val="ListParagraph"/>
-              <w:spacing w:after="0" w:line="240" w:lineRule="auto"/>
-              <w:ind w:left="66"/>
-              <w:rPr>
-                <w:lang w:val="en-GB"/>
-              </w:rPr>
-            </w:pPr>
-            <w:r>
-              <w:rPr>
-                <w:lang w:val="en-GB"/>
-              </w:rPr>
-              <w:t>When the Threat Response Subsystem is in the Semiautomatic mode a countermeasure program shall be chosen by the system and executed but only upon consent from the pilot</w:t>
-            </w:r>
-          </w:p>
-        </w:tc>
-        <w:tc>
-          <w:tcPr>
-            <w:tcW w:w="1856" w:type="dxa"/>
-          </w:tcPr>
-          <w:p>
-            <w:pPr>
-              <w:pStyle w:val="ListParagraph"/>
-              <w:ind w:left="0"/>
-              <w:rPr>
-                <w:lang w:val="en-GB"/>
-              </w:rPr>
-            </w:pPr>
-            <w:r>
-              <w:rPr>
-                <w:lang w:val="en-GB"/>
-              </w:rPr>
-              <w:t>Tested by using the Threat simulator mode of the MWS</w:t>
-            </w:r>
-          </w:p>
-        </w:tc>
-      </w:tr>
-      <w:tr>
-        <w:tc>
-          <w:tcPr>
-            <w:tcW w:w="818" w:type="dxa"/>
-          </w:tcPr>
-          <w:p>
-            <w:pPr>
-              <w:spacing w:after="0" w:line="240" w:lineRule="auto"/>
-              <w:jc w:val="center"/>
-              <w:rPr>
-                <w:lang w:val="en-GB"/>
-              </w:rPr>
-            </w:pPr>
-          </w:p>
-        </w:tc>
-        <w:tc>
-          <w:tcPr>
-            <w:tcW w:w="6646" w:type="dxa"/>
-          </w:tcPr>
-          <w:p>
-            <w:pPr>
-              <w:pStyle w:val="ListParagraph"/>
-              <w:spacing w:after="0" w:line="240" w:lineRule="auto"/>
-              <w:ind w:left="66"/>
-              <w:rPr>
-                <w:lang w:val="en-GB"/>
-              </w:rPr>
-            </w:pPr>
-            <w:r>
-              <w:rPr>
-                <w:lang w:val="en-GB"/>
-              </w:rPr>
-              <w:t>When the Threat Response Subsystem is in the Automatic mode a countermeasure program shall be chosen by the system and executed</w:t>
-            </w:r>
-          </w:p>
-        </w:tc>
-        <w:tc>
-          <w:tcPr>
-            <w:tcW w:w="1856" w:type="dxa"/>
-          </w:tcPr>
-          <w:p>
-            <w:pPr>
-              <w:pStyle w:val="ListParagraph"/>
-              <w:ind w:left="0"/>
-              <w:rPr>
-                <w:lang w:val="en-GB"/>
-              </w:rPr>
-            </w:pPr>
-            <w:r>
-              <w:rPr>
-                <w:lang w:val="en-GB"/>
-              </w:rPr>
-              <w:t>Tested by using the Threat simulator mode of the MWS</w:t>
-            </w:r>
-          </w:p>
-        </w:tc>
-      </w:tr>
-      <w:tr>
-        <w:tc>
-          <w:tcPr>
-            <w:tcW w:w="818" w:type="dxa"/>
-          </w:tcPr>
-          <w:p>
-            <w:pPr>
-              <w:spacing w:after="0" w:line="240" w:lineRule="auto"/>
-              <w:jc w:val="center"/>
-              <w:rPr>
-                <w:lang w:val="en-GB"/>
-              </w:rPr>
-            </w:pPr>
-          </w:p>
-        </w:tc>
-        <w:tc>
-          <w:tcPr>
-            <w:tcW w:w="6646" w:type="dxa"/>
-          </w:tcPr>
-          <w:p>
-            <w:pPr>
-              <w:pStyle w:val="ListParagraph"/>
-              <w:spacing w:after="0" w:line="240" w:lineRule="auto"/>
-              <w:ind w:left="66"/>
-              <w:rPr>
-                <w:lang w:val="en-GB"/>
-              </w:rPr>
-            </w:pPr>
-            <w:r>
-              <w:rPr>
-                <w:lang w:val="en-GB"/>
-              </w:rPr>
-              <w:t xml:space="preserve">The Threat Response Subsystem shall be able to store 100 countermeasure programs, each of these are configured as being best suited for a given Threat pattern  </w:t>
-            </w:r>
-          </w:p>
-          <w:p>
-            <w:pPr>
-              <w:pStyle w:val="ListParagraph"/>
-              <w:spacing w:after="0" w:line="240" w:lineRule="auto"/>
-              <w:ind w:left="66"/>
-              <w:rPr>
-                <w:lang w:val="en-GB"/>
-              </w:rPr>
-            </w:pPr>
-          </w:p>
-        </w:tc>
-        <w:tc>
-          <w:tcPr>
-            <w:tcW w:w="1856" w:type="dxa"/>
-          </w:tcPr>
-          <w:p>
-            <w:pPr>
-              <w:pStyle w:val="ListParagraph"/>
-              <w:ind w:left="0"/>
-              <w:rPr>
-                <w:lang w:val="en-GB"/>
-              </w:rPr>
-            </w:pPr>
-            <w:r>
-              <w:rPr>
-                <w:lang w:val="en-GB"/>
-              </w:rPr>
-              <w:t xml:space="preserve">Tested by using the </w:t>
-            </w:r>
-            <w:r>
-              <w:rPr>
-                <w:lang w:val="en-GB"/>
-              </w:rPr>
-              <w:t>winXYZapplication</w:t>
-            </w:r>
-            <w:r>
-              <w:rPr>
-                <w:lang w:val="en-GB"/>
-              </w:rPr>
-              <w:t xml:space="preserve"> to write and read 100 countermeassure programs, and afterwards check by comparision to the originals</w:t>
-            </w:r>
-          </w:p>
-        </w:tc>
-      </w:tr>
-      <w:tr>
-        <w:tc>
-          <w:tcPr>
-            <w:tcW w:w="818" w:type="dxa"/>
-          </w:tcPr>
-          <w:p>
-            <w:pPr>
-              <w:spacing w:after="0" w:line="240" w:lineRule="auto"/>
-              <w:jc w:val="center"/>
-              <w:rPr>
-                <w:lang w:val="en-GB"/>
-              </w:rPr>
-            </w:pPr>
-          </w:p>
-        </w:tc>
-        <w:tc>
-          <w:tcPr>
-            <w:tcW w:w="6646" w:type="dxa"/>
-          </w:tcPr>
-          <w:p>
-            <w:pPr>
-              <w:pStyle w:val="ListParagraph"/>
-              <w:spacing w:after="0" w:line="240" w:lineRule="auto"/>
-              <w:ind w:left="66"/>
-              <w:rPr>
-                <w:lang w:val="en-GB"/>
-              </w:rPr>
-            </w:pPr>
-            <w:r>
-              <w:rPr>
-                <w:lang w:val="en-GB"/>
-              </w:rPr>
-              <w:t xml:space="preserve">The Threat Response Subsystem shall be able to store 100 Threat patterns   </w:t>
-            </w:r>
-          </w:p>
-          <w:p>
-            <w:pPr>
-              <w:pStyle w:val="ListParagraph"/>
-              <w:spacing w:after="0" w:line="240" w:lineRule="auto"/>
-              <w:ind w:left="66"/>
-              <w:rPr>
-                <w:lang w:val="en-GB"/>
-              </w:rPr>
-            </w:pPr>
-          </w:p>
-        </w:tc>
-        <w:tc>
-          <w:tcPr>
-            <w:tcW w:w="1856" w:type="dxa"/>
-          </w:tcPr>
-          <w:p>
-            <w:pPr>
-              <w:pStyle w:val="ListParagraph"/>
-              <w:ind w:left="0"/>
-              <w:rPr>
-                <w:lang w:val="en-GB"/>
-              </w:rPr>
-            </w:pPr>
-            <w:r>
-              <w:rPr>
-                <w:lang w:val="en-GB"/>
-              </w:rPr>
-              <w:t xml:space="preserve">Tested by using the </w:t>
-            </w:r>
-            <w:r>
-              <w:rPr>
-                <w:lang w:val="en-GB"/>
-              </w:rPr>
-              <w:t>winXYZapplication</w:t>
-            </w:r>
-            <w:r>
-              <w:rPr>
-                <w:lang w:val="en-GB"/>
-              </w:rPr>
-              <w:t xml:space="preserve"> to write and read 100 Threadpatterns, and afterwards check by comparision to the originals</w:t>
-            </w:r>
-          </w:p>
-        </w:tc>
-      </w:tr>
-      <w:tr>
-        <w:tc>
-          <w:tcPr>
-            <w:tcW w:w="818" w:type="dxa"/>
-          </w:tcPr>
-          <w:p>
-            <w:pPr>
-              <w:spacing w:after="0" w:line="240" w:lineRule="auto"/>
-              <w:jc w:val="center"/>
-              <w:rPr>
-                <w:lang w:val="en-GB"/>
-              </w:rPr>
-            </w:pPr>
-          </w:p>
-        </w:tc>
-        <w:tc>
-          <w:tcPr>
-            <w:tcW w:w="6646" w:type="dxa"/>
-          </w:tcPr>
-          <w:p>
-            <w:pPr>
-              <w:pStyle w:val="ListParagraph"/>
-              <w:spacing w:after="0" w:line="240" w:lineRule="auto"/>
-              <w:ind w:left="66"/>
-              <w:rPr>
-                <w:lang w:val="en-GB"/>
-              </w:rPr>
-            </w:pPr>
-            <w:r>
-              <w:rPr>
-                <w:lang w:val="en-GB"/>
-              </w:rPr>
-              <w:t>When the Threat Response Subsystem chooses a countermeasure program, it shall be done by matching the stored Thread patterns with the actual threat pattern and finding the best match using the mathematical zyx procedure.</w:t>
-            </w:r>
-          </w:p>
-          <w:p>
-            <w:pPr>
-              <w:pStyle w:val="ListParagraph"/>
-              <w:spacing w:after="0" w:line="240" w:lineRule="auto"/>
-              <w:ind w:left="66"/>
-              <w:rPr>
-                <w:lang w:val="en-GB"/>
-              </w:rPr>
-            </w:pPr>
-          </w:p>
-        </w:tc>
-        <w:tc>
-          <w:tcPr>
-            <w:tcW w:w="1856" w:type="dxa"/>
-          </w:tcPr>
-          <w:p>
-            <w:pPr>
-              <w:pStyle w:val="ListParagraph"/>
+              <w:pStyle w:val="Listeafsnit"/>
               <w:ind w:left="0"/>
               <w:rPr>
                 <w:lang w:val="en-GB"/>
@@ -17557,7 +17206,7 @@
     </w:p>
     <w:p>
       <w:pPr>
-        <w:pStyle w:val="Heading1"/>
+        <w:pStyle w:val="Overskrift1"/>
         <w:numPr>
           <w:ilvl w:val="0"/>
           <w:numId w:val="7"/>
@@ -17730,7 +17379,7 @@
               <w:rPr>
                 <w:lang w:val="en-GB"/>
               </w:rPr>
-              <w:t>FR-1</w:t>
+              <w:t>SR-33</w:t>
             </w:r>
           </w:p>
         </w:tc>
@@ -17799,7 +17448,7 @@
               <w:rPr>
                 <w:lang w:val="en-GB"/>
               </w:rPr>
-              <w:t>FR-2</w:t>
+              <w:t>SR-34</w:t>
             </w:r>
           </w:p>
         </w:tc>
@@ -17868,7 +17517,7 @@
               <w:rPr>
                 <w:lang w:val="en-GB"/>
               </w:rPr>
-              <w:t>FR-3</w:t>
+              <w:t>SR-35</w:t>
             </w:r>
           </w:p>
         </w:tc>
@@ -17937,7 +17586,7 @@
               <w:rPr>
                 <w:lang w:val="en-GB"/>
               </w:rPr>
-              <w:t>FR-4</w:t>
+              <w:t>SR-36</w:t>
             </w:r>
           </w:p>
         </w:tc>
@@ -18006,7 +17655,7 @@
               <w:rPr>
                 <w:lang w:val="en-GB"/>
               </w:rPr>
-              <w:t>FR-5</w:t>
+              <w:t>SR-37</w:t>
             </w:r>
           </w:p>
         </w:tc>
@@ -18075,7 +17724,7 @@
               <w:rPr>
                 <w:lang w:val="en-GB"/>
               </w:rPr>
-              <w:t>FR-6</w:t>
+              <w:t>SR-38</w:t>
             </w:r>
           </w:p>
         </w:tc>
@@ -18144,7 +17793,7 @@
               <w:rPr>
                 <w:lang w:val="en-GB"/>
               </w:rPr>
-              <w:t>FR-7</w:t>
+              <w:t>SR-39</w:t>
             </w:r>
           </w:p>
         </w:tc>
@@ -18213,7 +17862,7 @@
               <w:rPr>
                 <w:lang w:val="en-GB"/>
               </w:rPr>
-              <w:t>FR-8</w:t>
+              <w:t>SR-40</w:t>
             </w:r>
           </w:p>
         </w:tc>
@@ -18282,7 +17931,7 @@
               <w:rPr>
                 <w:lang w:val="en-GB"/>
               </w:rPr>
-              <w:t>FR-9</w:t>
+              <w:t>SR-41</w:t>
             </w:r>
           </w:p>
         </w:tc>
@@ -18351,7 +18000,7 @@
               <w:rPr>
                 <w:lang w:val="en-GB"/>
               </w:rPr>
-              <w:t>FR-10</w:t>
+              <w:t>SR-53</w:t>
             </w:r>
           </w:p>
         </w:tc>
@@ -18420,7 +18069,7 @@
               <w:rPr>
                 <w:lang w:val="en-GB"/>
               </w:rPr>
-              <w:t>FR-11</w:t>
+              <w:t>SR-42</w:t>
             </w:r>
           </w:p>
         </w:tc>
@@ -18489,7 +18138,7 @@
               <w:rPr>
                 <w:lang w:val="en-GB"/>
               </w:rPr>
-              <w:t>FR-12</w:t>
+              <w:t>SR-47</w:t>
             </w:r>
           </w:p>
         </w:tc>
@@ -18558,7 +18207,7 @@
               <w:rPr>
                 <w:lang w:val="en-GB"/>
               </w:rPr>
-              <w:t>FR-13</w:t>
+              <w:t>SR-43</w:t>
             </w:r>
           </w:p>
         </w:tc>
@@ -18627,7 +18276,7 @@
               <w:rPr>
                 <w:lang w:val="en-GB"/>
               </w:rPr>
-              <w:t>FR-14</w:t>
+              <w:t>SR-54</w:t>
             </w:r>
           </w:p>
         </w:tc>
@@ -18696,7 +18345,7 @@
               <w:rPr>
                 <w:lang w:val="en-GB"/>
               </w:rPr>
-              <w:t>FR-15</w:t>
+              <w:t>SR-55</w:t>
             </w:r>
           </w:p>
         </w:tc>
@@ -18765,7 +18414,7 @@
               <w:rPr>
                 <w:lang w:val="en-GB"/>
               </w:rPr>
-              <w:t>FR-16</w:t>
+              <w:t>SR-48</w:t>
             </w:r>
           </w:p>
         </w:tc>
@@ -18834,7 +18483,7 @@
               <w:rPr>
                 <w:lang w:val="en-GB"/>
               </w:rPr>
-              <w:t>FR-17</w:t>
+              <w:t>SR-56</w:t>
             </w:r>
           </w:p>
         </w:tc>
@@ -18903,7 +18552,7 @@
               <w:rPr>
                 <w:lang w:val="en-GB"/>
               </w:rPr>
-              <w:t>FR-18a</w:t>
+              <w:t>SR-58</w:t>
             </w:r>
           </w:p>
         </w:tc>
@@ -18972,7 +18621,7 @@
               <w:rPr>
                 <w:lang w:val="en-GB"/>
               </w:rPr>
-              <w:t>FR-18b</w:t>
+              <w:t>SR-59</w:t>
             </w:r>
           </w:p>
         </w:tc>
@@ -19041,7 +18690,7 @@
               <w:rPr>
                 <w:lang w:val="en-GB"/>
               </w:rPr>
-              <w:t>FR-19</w:t>
+              <w:t>SR-49</w:t>
             </w:r>
           </w:p>
         </w:tc>
@@ -19110,7 +18759,7 @@
               <w:rPr>
                 <w:lang w:val="en-GB"/>
               </w:rPr>
-              <w:t>FR-20</w:t>
+              <w:t>SR-44</w:t>
             </w:r>
           </w:p>
         </w:tc>
@@ -19179,7 +18828,7 @@
               <w:rPr>
                 <w:lang w:val="en-GB"/>
               </w:rPr>
-              <w:t>FR-21</w:t>
+              <w:t>SR-28</w:t>
             </w:r>
           </w:p>
         </w:tc>
@@ -19248,7 +18897,7 @@
               <w:rPr>
                 <w:lang w:val="en-GB"/>
               </w:rPr>
-              <w:t>FR-22</w:t>
+              <w:t>SR-50</w:t>
             </w:r>
           </w:p>
         </w:tc>
@@ -19317,7 +18966,7 @@
               <w:rPr>
                 <w:lang w:val="en-GB"/>
               </w:rPr>
-              <w:t>FR-23</w:t>
+              <w:t>SR-29</w:t>
             </w:r>
           </w:p>
         </w:tc>
@@ -19386,7 +19035,7 @@
               <w:rPr>
                 <w:lang w:val="en-GB"/>
               </w:rPr>
-              <w:t>FR-24</w:t>
+              <w:t>SR-45</w:t>
             </w:r>
           </w:p>
         </w:tc>
@@ -19455,7 +19104,7 @@
               <w:rPr>
                 <w:lang w:val="en-GB"/>
               </w:rPr>
-              <w:t>FR-25</w:t>
+              <w:t>SR-51</w:t>
             </w:r>
           </w:p>
         </w:tc>
@@ -19524,7 +19173,8 @@
               <w:rPr>
                 <w:lang w:val="en-GB"/>
               </w:rPr>
-              <w:t>FR-26</w:t>
+              <w:lastRenderedPageBreak/>
+              <w:t>SR-17</w:t>
             </w:r>
           </w:p>
         </w:tc>
@@ -19593,7 +19243,7 @@
               <w:rPr>
                 <w:lang w:val="en-GB"/>
               </w:rPr>
-              <w:t>FR-27</w:t>
+              <w:t>SR-19</w:t>
             </w:r>
           </w:p>
         </w:tc>
@@ -19628,1041 +19278,6 @@
                 <w:lang w:val="en-GB"/>
               </w:rPr>
               <w:t>UR-7</w:t>
-            </w:r>
-          </w:p>
-        </w:tc>
-        <w:tc>
-          <w:tcPr>
-            <w:tcW w:w="1559" w:type="dxa"/>
-          </w:tcPr>
-          <w:p>
-            <w:pPr>
-              <w:spacing w:after="0" w:line="240" w:lineRule="auto"/>
-              <w:rPr>
-                <w:lang w:val="en-GB"/>
-              </w:rPr>
-            </w:pPr>
-          </w:p>
-        </w:tc>
-      </w:tr>
-      <w:tr>
-        <w:tc>
-          <w:tcPr>
-            <w:tcW w:w="820" w:type="dxa"/>
-          </w:tcPr>
-          <w:p>
-            <w:pPr>
-              <w:spacing w:after="0" w:line="240" w:lineRule="auto"/>
-              <w:jc w:val="center"/>
-              <w:rPr>
-                <w:lang w:val="en-GB"/>
-              </w:rPr>
-            </w:pPr>
-            <w:r>
-              <w:rPr>
-                <w:lang w:val="en-GB"/>
-              </w:rPr>
-              <w:t>FR-28</w:t>
-            </w:r>
-          </w:p>
-        </w:tc>
-        <w:tc>
-          <w:tcPr>
-            <w:tcW w:w="5275" w:type="dxa"/>
-          </w:tcPr>
-          <w:p>
-            <w:pPr>
-              <w:spacing w:after="0" w:line="240" w:lineRule="auto"/>
-              <w:jc w:val="center"/>
-              <w:rPr>
-                <w:lang w:val="en-GB"/>
-              </w:rPr>
-            </w:pPr>
-          </w:p>
-        </w:tc>
-        <w:tc>
-          <w:tcPr>
-            <w:tcW w:w="992" w:type="dxa"/>
-          </w:tcPr>
-          <w:p>
-            <w:pPr>
-              <w:spacing w:after="0" w:line="240" w:lineRule="auto"/>
-              <w:jc w:val="center"/>
-              <w:rPr>
-                <w:lang w:val="en-GB"/>
-              </w:rPr>
-            </w:pPr>
-            <w:r>
-              <w:rPr>
-                <w:lang w:val="en-GB"/>
-              </w:rPr>
-              <w:t>UR-8</w:t>
-            </w:r>
-          </w:p>
-        </w:tc>
-        <w:tc>
-          <w:tcPr>
-            <w:tcW w:w="1559" w:type="dxa"/>
-          </w:tcPr>
-          <w:p>
-            <w:pPr>
-              <w:spacing w:after="0" w:line="240" w:lineRule="auto"/>
-              <w:rPr>
-                <w:lang w:val="en-GB"/>
-              </w:rPr>
-            </w:pPr>
-          </w:p>
-        </w:tc>
-      </w:tr>
-      <w:tr>
-        <w:tc>
-          <w:tcPr>
-            <w:tcW w:w="820" w:type="dxa"/>
-          </w:tcPr>
-          <w:p>
-            <w:pPr>
-              <w:spacing w:after="0" w:line="240" w:lineRule="auto"/>
-              <w:jc w:val="center"/>
-              <w:rPr>
-                <w:lang w:val="en-GB"/>
-              </w:rPr>
-            </w:pPr>
-            <w:r>
-              <w:rPr>
-                <w:lang w:val="en-GB"/>
-              </w:rPr>
-              <w:t>FR-29</w:t>
-            </w:r>
-          </w:p>
-        </w:tc>
-        <w:tc>
-          <w:tcPr>
-            <w:tcW w:w="5275" w:type="dxa"/>
-          </w:tcPr>
-          <w:p>
-            <w:pPr>
-              <w:spacing w:after="0" w:line="240" w:lineRule="auto"/>
-              <w:jc w:val="center"/>
-              <w:rPr>
-                <w:lang w:val="en-GB"/>
-              </w:rPr>
-            </w:pPr>
-          </w:p>
-        </w:tc>
-        <w:tc>
-          <w:tcPr>
-            <w:tcW w:w="992" w:type="dxa"/>
-          </w:tcPr>
-          <w:p>
-            <w:pPr>
-              <w:spacing w:after="0" w:line="240" w:lineRule="auto"/>
-              <w:jc w:val="center"/>
-              <w:rPr>
-                <w:lang w:val="en-GB"/>
-              </w:rPr>
-            </w:pPr>
-            <w:r>
-              <w:rPr>
-                <w:lang w:val="en-GB"/>
-              </w:rPr>
-              <w:t>UR-8</w:t>
-            </w:r>
-          </w:p>
-        </w:tc>
-        <w:tc>
-          <w:tcPr>
-            <w:tcW w:w="1559" w:type="dxa"/>
-          </w:tcPr>
-          <w:p>
-            <w:pPr>
-              <w:spacing w:after="0" w:line="240" w:lineRule="auto"/>
-              <w:rPr>
-                <w:lang w:val="en-GB"/>
-              </w:rPr>
-            </w:pPr>
-          </w:p>
-        </w:tc>
-      </w:tr>
-      <w:tr>
-        <w:tc>
-          <w:tcPr>
-            <w:tcW w:w="820" w:type="dxa"/>
-          </w:tcPr>
-          <w:p>
-            <w:pPr>
-              <w:spacing w:after="0" w:line="240" w:lineRule="auto"/>
-              <w:jc w:val="center"/>
-              <w:rPr>
-                <w:lang w:val="en-GB"/>
-              </w:rPr>
-            </w:pPr>
-            <w:r>
-              <w:rPr>
-                <w:lang w:val="en-GB"/>
-              </w:rPr>
-              <w:t>FR-30</w:t>
-            </w:r>
-          </w:p>
-        </w:tc>
-        <w:tc>
-          <w:tcPr>
-            <w:tcW w:w="5275" w:type="dxa"/>
-          </w:tcPr>
-          <w:p>
-            <w:pPr>
-              <w:spacing w:after="0" w:line="240" w:lineRule="auto"/>
-              <w:jc w:val="center"/>
-              <w:rPr>
-                <w:lang w:val="en-GB"/>
-              </w:rPr>
-            </w:pPr>
-          </w:p>
-        </w:tc>
-        <w:tc>
-          <w:tcPr>
-            <w:tcW w:w="992" w:type="dxa"/>
-          </w:tcPr>
-          <w:p>
-            <w:pPr>
-              <w:spacing w:after="0" w:line="240" w:lineRule="auto"/>
-              <w:jc w:val="center"/>
-              <w:rPr>
-                <w:lang w:val="en-GB"/>
-              </w:rPr>
-            </w:pPr>
-            <w:r>
-              <w:rPr>
-                <w:lang w:val="en-GB"/>
-              </w:rPr>
-              <w:t>UR-9</w:t>
-            </w:r>
-          </w:p>
-        </w:tc>
-        <w:tc>
-          <w:tcPr>
-            <w:tcW w:w="1559" w:type="dxa"/>
-          </w:tcPr>
-          <w:p>
-            <w:pPr>
-              <w:spacing w:after="0" w:line="240" w:lineRule="auto"/>
-              <w:rPr>
-                <w:lang w:val="en-GB"/>
-              </w:rPr>
-            </w:pPr>
-          </w:p>
-        </w:tc>
-      </w:tr>
-      <w:tr>
-        <w:tc>
-          <w:tcPr>
-            <w:tcW w:w="820" w:type="dxa"/>
-          </w:tcPr>
-          <w:p>
-            <w:pPr>
-              <w:spacing w:after="0" w:line="240" w:lineRule="auto"/>
-              <w:jc w:val="center"/>
-              <w:rPr>
-                <w:lang w:val="en-GB"/>
-              </w:rPr>
-            </w:pPr>
-            <w:r>
-              <w:rPr>
-                <w:lang w:val="en-GB"/>
-              </w:rPr>
-              <w:t>FR-31</w:t>
-            </w:r>
-          </w:p>
-        </w:tc>
-        <w:tc>
-          <w:tcPr>
-            <w:tcW w:w="5275" w:type="dxa"/>
-          </w:tcPr>
-          <w:p>
-            <w:pPr>
-              <w:spacing w:after="0" w:line="240" w:lineRule="auto"/>
-              <w:jc w:val="center"/>
-              <w:rPr>
-                <w:lang w:val="en-GB"/>
-              </w:rPr>
-            </w:pPr>
-          </w:p>
-        </w:tc>
-        <w:tc>
-          <w:tcPr>
-            <w:tcW w:w="992" w:type="dxa"/>
-          </w:tcPr>
-          <w:p>
-            <w:pPr>
-              <w:spacing w:after="0" w:line="240" w:lineRule="auto"/>
-              <w:jc w:val="center"/>
-              <w:rPr>
-                <w:lang w:val="en-GB"/>
-              </w:rPr>
-            </w:pPr>
-            <w:r>
-              <w:rPr>
-                <w:lang w:val="en-GB"/>
-              </w:rPr>
-              <w:t>UR-9</w:t>
-            </w:r>
-          </w:p>
-        </w:tc>
-        <w:tc>
-          <w:tcPr>
-            <w:tcW w:w="1559" w:type="dxa"/>
-          </w:tcPr>
-          <w:p>
-            <w:pPr>
-              <w:spacing w:after="0" w:line="240" w:lineRule="auto"/>
-              <w:rPr>
-                <w:lang w:val="en-GB"/>
-              </w:rPr>
-            </w:pPr>
-          </w:p>
-        </w:tc>
-      </w:tr>
-      <w:tr>
-        <w:tc>
-          <w:tcPr>
-            <w:tcW w:w="820" w:type="dxa"/>
-          </w:tcPr>
-          <w:p>
-            <w:pPr>
-              <w:spacing w:after="0" w:line="240" w:lineRule="auto"/>
-              <w:jc w:val="center"/>
-              <w:rPr>
-                <w:lang w:val="en-GB"/>
-              </w:rPr>
-            </w:pPr>
-            <w:r>
-              <w:rPr>
-                <w:lang w:val="en-GB"/>
-              </w:rPr>
-              <w:t>FR-32</w:t>
-            </w:r>
-          </w:p>
-        </w:tc>
-        <w:tc>
-          <w:tcPr>
-            <w:tcW w:w="5275" w:type="dxa"/>
-          </w:tcPr>
-          <w:p>
-            <w:pPr>
-              <w:spacing w:after="0" w:line="240" w:lineRule="auto"/>
-              <w:jc w:val="center"/>
-              <w:rPr>
-                <w:lang w:val="en-GB"/>
-              </w:rPr>
-            </w:pPr>
-          </w:p>
-        </w:tc>
-        <w:tc>
-          <w:tcPr>
-            <w:tcW w:w="992" w:type="dxa"/>
-          </w:tcPr>
-          <w:p>
-            <w:pPr>
-              <w:spacing w:after="0" w:line="240" w:lineRule="auto"/>
-              <w:jc w:val="center"/>
-              <w:rPr>
-                <w:lang w:val="en-GB"/>
-              </w:rPr>
-            </w:pPr>
-            <w:r>
-              <w:rPr>
-                <w:lang w:val="en-GB"/>
-              </w:rPr>
-              <w:t>UR-9</w:t>
-            </w:r>
-          </w:p>
-        </w:tc>
-        <w:tc>
-          <w:tcPr>
-            <w:tcW w:w="1559" w:type="dxa"/>
-          </w:tcPr>
-          <w:p>
-            <w:pPr>
-              <w:spacing w:after="0" w:line="240" w:lineRule="auto"/>
-              <w:rPr>
-                <w:lang w:val="en-GB"/>
-              </w:rPr>
-            </w:pPr>
-          </w:p>
-        </w:tc>
-      </w:tr>
-      <w:tr>
-        <w:tc>
-          <w:tcPr>
-            <w:tcW w:w="820" w:type="dxa"/>
-          </w:tcPr>
-          <w:p>
-            <w:pPr>
-              <w:spacing w:after="0" w:line="240" w:lineRule="auto"/>
-              <w:jc w:val="center"/>
-              <w:rPr>
-                <w:lang w:val="en-GB"/>
-              </w:rPr>
-            </w:pPr>
-            <w:r>
-              <w:rPr>
-                <w:lang w:val="en-GB"/>
-              </w:rPr>
-              <w:t>FR-33</w:t>
-            </w:r>
-          </w:p>
-        </w:tc>
-        <w:tc>
-          <w:tcPr>
-            <w:tcW w:w="5275" w:type="dxa"/>
-          </w:tcPr>
-          <w:p>
-            <w:pPr>
-              <w:spacing w:after="0" w:line="240" w:lineRule="auto"/>
-              <w:jc w:val="center"/>
-              <w:rPr>
-                <w:lang w:val="en-GB"/>
-              </w:rPr>
-            </w:pPr>
-          </w:p>
-        </w:tc>
-        <w:tc>
-          <w:tcPr>
-            <w:tcW w:w="992" w:type="dxa"/>
-          </w:tcPr>
-          <w:p>
-            <w:pPr>
-              <w:spacing w:after="0" w:line="240" w:lineRule="auto"/>
-              <w:jc w:val="center"/>
-              <w:rPr>
-                <w:lang w:val="en-GB"/>
-              </w:rPr>
-            </w:pPr>
-            <w:r>
-              <w:rPr>
-                <w:lang w:val="en-GB"/>
-              </w:rPr>
-              <w:t>UR-9</w:t>
-            </w:r>
-          </w:p>
-        </w:tc>
-        <w:tc>
-          <w:tcPr>
-            <w:tcW w:w="1559" w:type="dxa"/>
-          </w:tcPr>
-          <w:p>
-            <w:pPr>
-              <w:spacing w:after="0" w:line="240" w:lineRule="auto"/>
-              <w:rPr>
-                <w:lang w:val="en-GB"/>
-              </w:rPr>
-            </w:pPr>
-          </w:p>
-        </w:tc>
-      </w:tr>
-      <w:tr>
-        <w:tc>
-          <w:tcPr>
-            <w:tcW w:w="820" w:type="dxa"/>
-          </w:tcPr>
-          <w:p>
-            <w:pPr>
-              <w:spacing w:after="0" w:line="240" w:lineRule="auto"/>
-              <w:jc w:val="center"/>
-              <w:rPr>
-                <w:lang w:val="en-GB"/>
-              </w:rPr>
-            </w:pPr>
-            <w:r>
-              <w:rPr>
-                <w:lang w:val="en-GB"/>
-              </w:rPr>
-              <w:t>FR-34</w:t>
-            </w:r>
-          </w:p>
-        </w:tc>
-        <w:tc>
-          <w:tcPr>
-            <w:tcW w:w="5275" w:type="dxa"/>
-          </w:tcPr>
-          <w:p>
-            <w:pPr>
-              <w:spacing w:after="0" w:line="240" w:lineRule="auto"/>
-              <w:jc w:val="center"/>
-              <w:rPr>
-                <w:lang w:val="en-GB"/>
-              </w:rPr>
-            </w:pPr>
-          </w:p>
-        </w:tc>
-        <w:tc>
-          <w:tcPr>
-            <w:tcW w:w="992" w:type="dxa"/>
-          </w:tcPr>
-          <w:p>
-            <w:pPr>
-              <w:spacing w:after="0" w:line="240" w:lineRule="auto"/>
-              <w:jc w:val="center"/>
-              <w:rPr>
-                <w:lang w:val="en-GB"/>
-              </w:rPr>
-            </w:pPr>
-            <w:r>
-              <w:rPr>
-                <w:lang w:val="en-GB"/>
-              </w:rPr>
-              <w:t>UR-9</w:t>
-            </w:r>
-          </w:p>
-        </w:tc>
-        <w:tc>
-          <w:tcPr>
-            <w:tcW w:w="1559" w:type="dxa"/>
-          </w:tcPr>
-          <w:p>
-            <w:pPr>
-              <w:spacing w:after="0" w:line="240" w:lineRule="auto"/>
-              <w:rPr>
-                <w:lang w:val="en-GB"/>
-              </w:rPr>
-            </w:pPr>
-          </w:p>
-        </w:tc>
-      </w:tr>
-      <w:tr>
-        <w:tc>
-          <w:tcPr>
-            <w:tcW w:w="820" w:type="dxa"/>
-          </w:tcPr>
-          <w:p>
-            <w:pPr>
-              <w:spacing w:after="0" w:line="240" w:lineRule="auto"/>
-              <w:jc w:val="center"/>
-              <w:rPr>
-                <w:lang w:val="en-GB"/>
-              </w:rPr>
-            </w:pPr>
-            <w:r>
-              <w:rPr>
-                <w:lang w:val="en-GB"/>
-              </w:rPr>
-              <w:t>FR-35</w:t>
-            </w:r>
-          </w:p>
-        </w:tc>
-        <w:tc>
-          <w:tcPr>
-            <w:tcW w:w="5275" w:type="dxa"/>
-          </w:tcPr>
-          <w:p>
-            <w:pPr>
-              <w:spacing w:after="0" w:line="240" w:lineRule="auto"/>
-              <w:jc w:val="center"/>
-              <w:rPr>
-                <w:lang w:val="en-GB"/>
-              </w:rPr>
-            </w:pPr>
-          </w:p>
-        </w:tc>
-        <w:tc>
-          <w:tcPr>
-            <w:tcW w:w="992" w:type="dxa"/>
-          </w:tcPr>
-          <w:p>
-            <w:pPr>
-              <w:spacing w:after="0" w:line="240" w:lineRule="auto"/>
-              <w:jc w:val="center"/>
-              <w:rPr>
-                <w:lang w:val="en-GB"/>
-              </w:rPr>
-            </w:pPr>
-            <w:r>
-              <w:rPr>
-                <w:lang w:val="en-GB"/>
-              </w:rPr>
-              <w:t>UR-9</w:t>
-            </w:r>
-          </w:p>
-        </w:tc>
-        <w:tc>
-          <w:tcPr>
-            <w:tcW w:w="1559" w:type="dxa"/>
-          </w:tcPr>
-          <w:p>
-            <w:pPr>
-              <w:spacing w:after="0" w:line="240" w:lineRule="auto"/>
-              <w:rPr>
-                <w:lang w:val="en-GB"/>
-              </w:rPr>
-            </w:pPr>
-          </w:p>
-        </w:tc>
-      </w:tr>
-      <w:tr>
-        <w:tc>
-          <w:tcPr>
-            <w:tcW w:w="820" w:type="dxa"/>
-          </w:tcPr>
-          <w:p>
-            <w:pPr>
-              <w:spacing w:after="0" w:line="240" w:lineRule="auto"/>
-              <w:jc w:val="center"/>
-              <w:rPr>
-                <w:lang w:val="en-GB"/>
-              </w:rPr>
-            </w:pPr>
-            <w:r>
-              <w:rPr>
-                <w:lang w:val="en-GB"/>
-              </w:rPr>
-              <w:t>FR-36</w:t>
-            </w:r>
-          </w:p>
-        </w:tc>
-        <w:tc>
-          <w:tcPr>
-            <w:tcW w:w="5275" w:type="dxa"/>
-          </w:tcPr>
-          <w:p>
-            <w:pPr>
-              <w:spacing w:after="0" w:line="240" w:lineRule="auto"/>
-              <w:jc w:val="center"/>
-              <w:rPr>
-                <w:lang w:val="en-GB"/>
-              </w:rPr>
-            </w:pPr>
-          </w:p>
-        </w:tc>
-        <w:tc>
-          <w:tcPr>
-            <w:tcW w:w="992" w:type="dxa"/>
-          </w:tcPr>
-          <w:p>
-            <w:pPr>
-              <w:spacing w:after="0" w:line="240" w:lineRule="auto"/>
-              <w:jc w:val="center"/>
-              <w:rPr>
-                <w:lang w:val="en-GB"/>
-              </w:rPr>
-            </w:pPr>
-            <w:r>
-              <w:rPr>
-                <w:lang w:val="en-GB"/>
-              </w:rPr>
-              <w:t>UR-9</w:t>
-            </w:r>
-          </w:p>
-        </w:tc>
-        <w:tc>
-          <w:tcPr>
-            <w:tcW w:w="1559" w:type="dxa"/>
-          </w:tcPr>
-          <w:p>
-            <w:pPr>
-              <w:spacing w:after="0" w:line="240" w:lineRule="auto"/>
-              <w:rPr>
-                <w:lang w:val="en-GB"/>
-              </w:rPr>
-            </w:pPr>
-          </w:p>
-        </w:tc>
-      </w:tr>
-      <w:tr>
-        <w:tc>
-          <w:tcPr>
-            <w:tcW w:w="820" w:type="dxa"/>
-          </w:tcPr>
-          <w:p>
-            <w:pPr>
-              <w:spacing w:after="0" w:line="240" w:lineRule="auto"/>
-              <w:jc w:val="center"/>
-              <w:rPr>
-                <w:lang w:val="en-GB"/>
-              </w:rPr>
-            </w:pPr>
-            <w:r>
-              <w:rPr>
-                <w:lang w:val="en-GB"/>
-              </w:rPr>
-              <w:t>FR-37</w:t>
-            </w:r>
-          </w:p>
-        </w:tc>
-        <w:tc>
-          <w:tcPr>
-            <w:tcW w:w="5275" w:type="dxa"/>
-          </w:tcPr>
-          <w:p>
-            <w:pPr>
-              <w:spacing w:after="0" w:line="240" w:lineRule="auto"/>
-              <w:jc w:val="center"/>
-              <w:rPr>
-                <w:lang w:val="en-GB"/>
-              </w:rPr>
-            </w:pPr>
-          </w:p>
-        </w:tc>
-        <w:tc>
-          <w:tcPr>
-            <w:tcW w:w="992" w:type="dxa"/>
-          </w:tcPr>
-          <w:p>
-            <w:pPr>
-              <w:spacing w:after="0" w:line="240" w:lineRule="auto"/>
-              <w:jc w:val="center"/>
-              <w:rPr>
-                <w:lang w:val="en-GB"/>
-              </w:rPr>
-            </w:pPr>
-            <w:r>
-              <w:rPr>
-                <w:lang w:val="en-GB"/>
-              </w:rPr>
-              <w:t>UR-9</w:t>
-            </w:r>
-          </w:p>
-        </w:tc>
-        <w:tc>
-          <w:tcPr>
-            <w:tcW w:w="1559" w:type="dxa"/>
-          </w:tcPr>
-          <w:p>
-            <w:pPr>
-              <w:spacing w:after="0" w:line="240" w:lineRule="auto"/>
-              <w:rPr>
-                <w:lang w:val="en-GB"/>
-              </w:rPr>
-            </w:pPr>
-          </w:p>
-        </w:tc>
-      </w:tr>
-      <w:tr>
-        <w:tc>
-          <w:tcPr>
-            <w:tcW w:w="820" w:type="dxa"/>
-          </w:tcPr>
-          <w:p>
-            <w:pPr>
-              <w:spacing w:after="0" w:line="240" w:lineRule="auto"/>
-              <w:jc w:val="center"/>
-              <w:rPr>
-                <w:lang w:val="en-GB"/>
-              </w:rPr>
-            </w:pPr>
-            <w:r>
-              <w:rPr>
-                <w:lang w:val="en-GB"/>
-              </w:rPr>
-              <w:t>FR-38</w:t>
-            </w:r>
-          </w:p>
-        </w:tc>
-        <w:tc>
-          <w:tcPr>
-            <w:tcW w:w="5275" w:type="dxa"/>
-          </w:tcPr>
-          <w:p>
-            <w:pPr>
-              <w:spacing w:after="0" w:line="240" w:lineRule="auto"/>
-              <w:jc w:val="center"/>
-              <w:rPr>
-                <w:lang w:val="en-GB"/>
-              </w:rPr>
-            </w:pPr>
-          </w:p>
-        </w:tc>
-        <w:tc>
-          <w:tcPr>
-            <w:tcW w:w="992" w:type="dxa"/>
-          </w:tcPr>
-          <w:p>
-            <w:pPr>
-              <w:spacing w:after="0" w:line="240" w:lineRule="auto"/>
-              <w:jc w:val="center"/>
-              <w:rPr>
-                <w:lang w:val="en-GB"/>
-              </w:rPr>
-            </w:pPr>
-            <w:r>
-              <w:rPr>
-                <w:lang w:val="en-GB"/>
-              </w:rPr>
-              <w:t>UR-9</w:t>
-            </w:r>
-          </w:p>
-        </w:tc>
-        <w:tc>
-          <w:tcPr>
-            <w:tcW w:w="1559" w:type="dxa"/>
-          </w:tcPr>
-          <w:p>
-            <w:pPr>
-              <w:spacing w:after="0" w:line="240" w:lineRule="auto"/>
-              <w:rPr>
-                <w:lang w:val="en-GB"/>
-              </w:rPr>
-            </w:pPr>
-          </w:p>
-        </w:tc>
-      </w:tr>
-      <w:tr>
-        <w:tc>
-          <w:tcPr>
-            <w:tcW w:w="820" w:type="dxa"/>
-          </w:tcPr>
-          <w:p>
-            <w:pPr>
-              <w:spacing w:after="0" w:line="240" w:lineRule="auto"/>
-              <w:jc w:val="center"/>
-              <w:rPr>
-                <w:lang w:val="en-GB"/>
-              </w:rPr>
-            </w:pPr>
-            <w:r>
-              <w:rPr>
-                <w:lang w:val="en-GB"/>
-              </w:rPr>
-              <w:t>FR-39</w:t>
-            </w:r>
-          </w:p>
-        </w:tc>
-        <w:tc>
-          <w:tcPr>
-            <w:tcW w:w="5275" w:type="dxa"/>
-          </w:tcPr>
-          <w:p>
-            <w:pPr>
-              <w:spacing w:after="0" w:line="240" w:lineRule="auto"/>
-              <w:jc w:val="center"/>
-              <w:rPr>
-                <w:lang w:val="en-GB"/>
-              </w:rPr>
-            </w:pPr>
-          </w:p>
-        </w:tc>
-        <w:tc>
-          <w:tcPr>
-            <w:tcW w:w="992" w:type="dxa"/>
-          </w:tcPr>
-          <w:p>
-            <w:pPr>
-              <w:spacing w:after="0" w:line="240" w:lineRule="auto"/>
-              <w:jc w:val="center"/>
-              <w:rPr>
-                <w:lang w:val="en-GB"/>
-              </w:rPr>
-            </w:pPr>
-            <w:r>
-              <w:rPr>
-                <w:lang w:val="en-GB"/>
-              </w:rPr>
-              <w:t>UR-10</w:t>
-            </w:r>
-          </w:p>
-        </w:tc>
-        <w:tc>
-          <w:tcPr>
-            <w:tcW w:w="1559" w:type="dxa"/>
-          </w:tcPr>
-          <w:p>
-            <w:pPr>
-              <w:spacing w:after="0" w:line="240" w:lineRule="auto"/>
-              <w:rPr>
-                <w:lang w:val="en-GB"/>
-              </w:rPr>
-            </w:pPr>
-          </w:p>
-        </w:tc>
-      </w:tr>
-      <w:tr>
-        <w:tc>
-          <w:tcPr>
-            <w:tcW w:w="820" w:type="dxa"/>
-          </w:tcPr>
-          <w:p>
-            <w:pPr>
-              <w:spacing w:after="0" w:line="240" w:lineRule="auto"/>
-              <w:jc w:val="center"/>
-              <w:rPr>
-                <w:lang w:val="en-GB"/>
-              </w:rPr>
-            </w:pPr>
-            <w:r>
-              <w:rPr>
-                <w:lang w:val="en-GB"/>
-              </w:rPr>
-              <w:t>FR-44</w:t>
-            </w:r>
-          </w:p>
-        </w:tc>
-        <w:tc>
-          <w:tcPr>
-            <w:tcW w:w="5275" w:type="dxa"/>
-          </w:tcPr>
-          <w:p>
-            <w:pPr>
-              <w:spacing w:after="0" w:line="240" w:lineRule="auto"/>
-              <w:jc w:val="center"/>
-              <w:rPr>
-                <w:lang w:val="en-GB"/>
-              </w:rPr>
-            </w:pPr>
-          </w:p>
-        </w:tc>
-        <w:tc>
-          <w:tcPr>
-            <w:tcW w:w="992" w:type="dxa"/>
-          </w:tcPr>
-          <w:p>
-            <w:pPr>
-              <w:spacing w:after="0" w:line="240" w:lineRule="auto"/>
-              <w:jc w:val="center"/>
-              <w:rPr>
-                <w:lang w:val="en-GB"/>
-              </w:rPr>
-            </w:pPr>
-            <w:r>
-              <w:rPr>
-                <w:lang w:val="en-GB"/>
-              </w:rPr>
-              <w:t>UR-10</w:t>
-            </w:r>
-          </w:p>
-        </w:tc>
-        <w:tc>
-          <w:tcPr>
-            <w:tcW w:w="1559" w:type="dxa"/>
-          </w:tcPr>
-          <w:p>
-            <w:pPr>
-              <w:spacing w:after="0" w:line="240" w:lineRule="auto"/>
-              <w:rPr>
-                <w:lang w:val="en-GB"/>
-              </w:rPr>
-            </w:pPr>
-          </w:p>
-        </w:tc>
-      </w:tr>
-      <w:tr>
-        <w:tc>
-          <w:tcPr>
-            <w:tcW w:w="820" w:type="dxa"/>
-          </w:tcPr>
-          <w:p>
-            <w:pPr>
-              <w:spacing w:after="0" w:line="240" w:lineRule="auto"/>
-              <w:jc w:val="center"/>
-              <w:rPr>
-                <w:lang w:val="en-GB"/>
-              </w:rPr>
-            </w:pPr>
-            <w:r>
-              <w:rPr>
-                <w:lang w:val="en-GB"/>
-              </w:rPr>
-              <w:t>FR-45</w:t>
-            </w:r>
-          </w:p>
-        </w:tc>
-        <w:tc>
-          <w:tcPr>
-            <w:tcW w:w="5275" w:type="dxa"/>
-          </w:tcPr>
-          <w:p>
-            <w:pPr>
-              <w:spacing w:after="0" w:line="240" w:lineRule="auto"/>
-              <w:jc w:val="center"/>
-              <w:rPr>
-                <w:lang w:val="en-GB"/>
-              </w:rPr>
-            </w:pPr>
-          </w:p>
-        </w:tc>
-        <w:tc>
-          <w:tcPr>
-            <w:tcW w:w="992" w:type="dxa"/>
-          </w:tcPr>
-          <w:p>
-            <w:pPr>
-              <w:spacing w:after="0" w:line="240" w:lineRule="auto"/>
-              <w:jc w:val="center"/>
-              <w:rPr>
-                <w:lang w:val="en-GB"/>
-              </w:rPr>
-            </w:pPr>
-            <w:r>
-              <w:rPr>
-                <w:lang w:val="en-GB"/>
-              </w:rPr>
-              <w:t>UR-10</w:t>
-            </w:r>
-          </w:p>
-        </w:tc>
-        <w:tc>
-          <w:tcPr>
-            <w:tcW w:w="1559" w:type="dxa"/>
-          </w:tcPr>
-          <w:p>
-            <w:pPr>
-              <w:spacing w:after="0" w:line="240" w:lineRule="auto"/>
-              <w:rPr>
-                <w:lang w:val="en-GB"/>
-              </w:rPr>
-            </w:pPr>
-          </w:p>
-        </w:tc>
-      </w:tr>
-      <w:tr>
-        <w:tc>
-          <w:tcPr>
-            <w:tcW w:w="820" w:type="dxa"/>
-          </w:tcPr>
-          <w:p>
-            <w:pPr>
-              <w:spacing w:after="0" w:line="240" w:lineRule="auto"/>
-              <w:jc w:val="center"/>
-              <w:rPr>
-                <w:lang w:val="en-GB"/>
-              </w:rPr>
-            </w:pPr>
-            <w:r>
-              <w:rPr>
-                <w:lang w:val="en-GB"/>
-              </w:rPr>
-              <w:t>FR-49</w:t>
-            </w:r>
-          </w:p>
-        </w:tc>
-        <w:tc>
-          <w:tcPr>
-            <w:tcW w:w="5275" w:type="dxa"/>
-          </w:tcPr>
-          <w:p>
-            <w:pPr>
-              <w:spacing w:after="0" w:line="240" w:lineRule="auto"/>
-              <w:jc w:val="center"/>
-              <w:rPr>
-                <w:lang w:val="en-GB"/>
-              </w:rPr>
-            </w:pPr>
-          </w:p>
-        </w:tc>
-        <w:tc>
-          <w:tcPr>
-            <w:tcW w:w="992" w:type="dxa"/>
-          </w:tcPr>
-          <w:p>
-            <w:pPr>
-              <w:spacing w:after="0" w:line="240" w:lineRule="auto"/>
-              <w:jc w:val="center"/>
-              <w:rPr>
-                <w:lang w:val="en-GB"/>
-              </w:rPr>
-            </w:pPr>
-            <w:r>
-              <w:rPr>
-                <w:lang w:val="en-GB"/>
-              </w:rPr>
-              <w:t>UR-20</w:t>
             </w:r>
           </w:p>
         </w:tc>
@@ -20749,10 +19364,30 @@
           <w:lang w:val="en-GB" w:eastAsia="en-GB"/>
         </w:rPr>
       </w:pPr>
+      <w:r>
+        <w:rPr>
+          <w:rFonts w:ascii="Arial" w:hAnsi="Arial" w:cs="Arial"/>
+          <w:lang w:val="en-GB" w:eastAsia="en-GB"/>
+        </w:rPr>
+        <w:tab/>
+        <w:t>Some mappings are missing…</w:t>
+      </w:r>
     </w:p>
     <w:p>
       <w:pPr>
-        <w:pStyle w:val="Heading1"/>
+        <w:autoSpaceDE w:val="0"/>
+        <w:autoSpaceDN w:val="0"/>
+        <w:adjustRightInd w:val="0"/>
+        <w:spacing w:after="0" w:line="240" w:lineRule="auto"/>
+        <w:rPr>
+          <w:rFonts w:ascii="Arial" w:hAnsi="Arial" w:cs="Arial"/>
+          <w:lang w:val="en-GB" w:eastAsia="en-GB"/>
+        </w:rPr>
+      </w:pPr>
+    </w:p>
+    <w:p>
+      <w:pPr>
+        <w:pStyle w:val="Overskrift1"/>
         <w:numPr>
           <w:ilvl w:val="0"/>
           <w:numId w:val="7"/>
@@ -20780,7 +19415,7 @@
     </w:p>
     <w:p>
       <w:pPr>
-        <w:pStyle w:val="Heading2"/>
+        <w:pStyle w:val="Overskrift2"/>
         <w:rPr>
           <w:lang w:val="en-GB"/>
         </w:rPr>
@@ -20885,7 +19520,7 @@
     </w:p>
     <w:p>
       <w:pPr>
-        <w:pStyle w:val="Heading2"/>
+        <w:pStyle w:val="Overskrift2"/>
         <w:rPr>
           <w:lang w:val="en-GB"/>
         </w:rPr>
@@ -21547,7 +20182,7 @@
     </w:tbl>
     <w:p>
       <w:pPr>
-        <w:pStyle w:val="Heading1"/>
+        <w:pStyle w:val="Overskrift1"/>
         <w:numPr>
           <w:ilvl w:val="0"/>
           <w:numId w:val="7"/>
@@ -21582,7 +20217,7 @@
     </w:p>
     <w:p>
       <w:pPr>
-        <w:pStyle w:val="Heading2"/>
+        <w:pStyle w:val="Overskrift2"/>
         <w:rPr>
           <w:lang w:val="en-GB"/>
         </w:rPr>
@@ -21720,7 +20355,14 @@
               <w:rPr>
                 <w:lang w:val="en-GB"/>
               </w:rPr>
-              <w:t>A thread pattern is a certain number of threads attacking the aircraft from certain angles</w:t>
+              <w:t xml:space="preserve">A thread pattern is a certain number of threads </w:t>
+            </w:r>
+            <w:r>
+              <w:rPr>
+                <w:lang w:val="en-GB"/>
+              </w:rPr>
+              <w:lastRenderedPageBreak/>
+              <w:t>attacking the aircraft from certain angles</w:t>
             </w:r>
           </w:p>
         </w:tc>
@@ -21728,7 +20370,7 @@
     </w:tbl>
     <w:p>
       <w:pPr>
-        <w:pStyle w:val="ListParagraph"/>
+        <w:pStyle w:val="Listeafsnit"/>
         <w:ind w:left="0"/>
         <w:rPr>
           <w:lang w:val="en-GB"/>
@@ -21737,7 +20379,7 @@
     </w:p>
     <w:p>
       <w:pPr>
-        <w:pStyle w:val="Heading2"/>
+        <w:pStyle w:val="Overskrift2"/>
         <w:rPr>
           <w:lang w:val="en-GB"/>
         </w:rPr>
@@ -21808,7 +20450,7 @@
 <w:ftr xmlns:ve="http://schemas.openxmlformats.org/markup-compatibility/2006" xmlns:o="urn:schemas-microsoft-com:office:office" xmlns:r="http://schemas.openxmlformats.org/officeDocument/2006/relationships" xmlns:m="http://schemas.openxmlformats.org/officeDocument/2006/math" xmlns:v="urn:schemas-microsoft-com:vml" xmlns:wp="http://schemas.openxmlformats.org/drawingml/2006/wordprocessingDrawing" xmlns:w10="urn:schemas-microsoft-com:office:word" xmlns:w="http://schemas.openxmlformats.org/wordprocessingml/2006/main" xmlns:wne="http://schemas.microsoft.com/office/word/2006/wordml">
   <w:p>
     <w:pPr>
-      <w:pStyle w:val="Footer"/>
+      <w:pStyle w:val="Sidefod"/>
       <w:jc w:val="right"/>
     </w:pPr>
     <w:fldSimple w:instr=" PAGE   \* MERGEFORMAT ">
@@ -21816,13 +20458,13 @@
         <w:rPr>
           <w:noProof/>
         </w:rPr>
-        <w:t>20</w:t>
+        <w:t>19</w:t>
       </w:r>
     </w:fldSimple>
   </w:p>
   <w:p>
     <w:pPr>
-      <w:pStyle w:val="Footer"/>
+      <w:pStyle w:val="Sidefod"/>
     </w:pPr>
   </w:p>
 </w:ftr>
@@ -22002,7 +20644,7 @@
     <w:lvl w:ilvl="0">
       <w:start w:val="1"/>
       <w:numFmt w:val="decimal"/>
-      <w:pStyle w:val="Heading1"/>
+      <w:pStyle w:val="Overskrift1"/>
       <w:lvlText w:val="%1."/>
       <w:lvlJc w:val="left"/>
       <w:pPr>
@@ -22124,7 +20766,7 @@
     <w:lvl w:ilvl="0" w:tplc="5ADE56B8">
       <w:start w:val="1"/>
       <w:numFmt w:val="decimal"/>
-      <w:pStyle w:val="Heading2"/>
+      <w:pStyle w:val="Overskrift2"/>
       <w:lvlText w:val="1.%1"/>
       <w:lvlJc w:val="left"/>
       <w:pPr>
@@ -22654,9 +21296,7 @@
     <w:rPrDefault>
       <w:rPr>
         <w:rFonts w:ascii="Calibri" w:eastAsia="Calibri" w:hAnsi="Calibri" w:cs="Times New Roman"/>
-        <w:sz w:val="22"/>
-        <w:szCs w:val="22"/>
-        <w:lang w:val="da-DK" w:eastAsia="zh-CN" w:bidi="ar-SA"/>
+        <w:lang w:val="da-DK" w:eastAsia="da-DK" w:bidi="ar-SA"/>
       </w:rPr>
     </w:rPrDefault>
     <w:pPrDefault/>
@@ -22808,14 +21448,16 @@
       <w:spacing w:after="200" w:line="276" w:lineRule="auto"/>
     </w:pPr>
     <w:rPr>
+      <w:sz w:val="22"/>
+      <w:szCs w:val="22"/>
       <w:lang w:eastAsia="en-US"/>
     </w:rPr>
   </w:style>
-  <w:style w:type="paragraph" w:styleId="Heading1">
+  <w:style w:type="paragraph" w:styleId="Overskrift1">
     <w:name w:val="heading 1"/>
     <w:basedOn w:val="Normal"/>
     <w:next w:val="Normal"/>
-    <w:link w:val="Heading1Char"/>
+    <w:link w:val="Overskrift1Tegn"/>
     <w:uiPriority w:val="99"/>
     <w:qFormat/>
     <w:rsid w:val="00DF0F46"/>
@@ -22836,11 +21478,11 @@
       <w:szCs w:val="28"/>
     </w:rPr>
   </w:style>
-  <w:style w:type="paragraph" w:styleId="Heading2">
+  <w:style w:type="paragraph" w:styleId="Overskrift2">
     <w:name w:val="heading 2"/>
     <w:basedOn w:val="Normal"/>
     <w:next w:val="Normal"/>
-    <w:link w:val="Heading2Char"/>
+    <w:link w:val="Overskrift2Tegn"/>
     <w:autoRedefine/>
     <w:uiPriority w:val="99"/>
     <w:qFormat/>
@@ -22862,11 +21504,11 @@
       <w:szCs w:val="26"/>
     </w:rPr>
   </w:style>
-  <w:style w:type="paragraph" w:styleId="Heading3">
+  <w:style w:type="paragraph" w:styleId="Overskrift3">
     <w:name w:val="heading 3"/>
     <w:basedOn w:val="Normal"/>
     <w:next w:val="Normal"/>
-    <w:link w:val="Heading3Char"/>
+    <w:link w:val="Overskrift3Tegn"/>
     <w:autoRedefine/>
     <w:uiPriority w:val="99"/>
     <w:qFormat/>
@@ -22886,11 +21528,11 @@
       <w:lang w:val="en-US"/>
     </w:rPr>
   </w:style>
-  <w:style w:type="paragraph" w:styleId="Heading4">
+  <w:style w:type="paragraph" w:styleId="Overskrift4">
     <w:name w:val="heading 4"/>
     <w:basedOn w:val="Normal"/>
     <w:next w:val="Normal"/>
-    <w:link w:val="Heading4Char"/>
+    <w:link w:val="Overskrift4Tegn"/>
     <w:uiPriority w:val="99"/>
     <w:qFormat/>
     <w:locked/>
@@ -22908,12 +21550,13 @@
       <w:szCs w:val="28"/>
     </w:rPr>
   </w:style>
-  <w:style w:type="character" w:default="1" w:styleId="DefaultParagraphFont">
+  <w:style w:type="character" w:default="1" w:styleId="Standardskrifttypeiafsnit">
     <w:name w:val="Default Paragraph Font"/>
-    <w:uiPriority w:val="99"/>
+    <w:uiPriority w:val="1"/>
     <w:semiHidden/>
+    <w:unhideWhenUsed/>
   </w:style>
-  <w:style w:type="table" w:default="1" w:styleId="TableNormal">
+  <w:style w:type="table" w:default="1" w:styleId="Tabel-Normal">
     <w:name w:val="Normal Table"/>
     <w:uiPriority w:val="99"/>
     <w:semiHidden/>
@@ -22929,16 +21572,16 @@
       </w:tblCellMar>
     </w:tblPr>
   </w:style>
-  <w:style w:type="numbering" w:default="1" w:styleId="NoList">
+  <w:style w:type="numbering" w:default="1" w:styleId="Ingenoversigt">
     <w:name w:val="No List"/>
     <w:uiPriority w:val="99"/>
     <w:semiHidden/>
     <w:unhideWhenUsed/>
   </w:style>
-  <w:style w:type="character" w:customStyle="1" w:styleId="Heading1Char">
-    <w:name w:val="Heading 1 Char"/>
-    <w:basedOn w:val="DefaultParagraphFont"/>
-    <w:link w:val="Heading1"/>
+  <w:style w:type="character" w:customStyle="1" w:styleId="Overskrift1Tegn">
+    <w:name w:val="Overskrift 1 Tegn"/>
+    <w:basedOn w:val="Standardskrifttypeiafsnit"/>
+    <w:link w:val="Overskrift1"/>
     <w:uiPriority w:val="99"/>
     <w:locked/>
     <w:rsid w:val="00DF0F46"/>
@@ -22951,10 +21594,10 @@
       <w:lang w:val="da-DK" w:eastAsia="en-US" w:bidi="ar-SA"/>
     </w:rPr>
   </w:style>
-  <w:style w:type="character" w:customStyle="1" w:styleId="Heading2Char">
-    <w:name w:val="Heading 2 Char"/>
-    <w:basedOn w:val="DefaultParagraphFont"/>
-    <w:link w:val="Heading2"/>
+  <w:style w:type="character" w:customStyle="1" w:styleId="Overskrift2Tegn">
+    <w:name w:val="Overskrift 2 Tegn"/>
+    <w:basedOn w:val="Standardskrifttypeiafsnit"/>
+    <w:link w:val="Overskrift2"/>
     <w:uiPriority w:val="99"/>
     <w:locked/>
     <w:rsid w:val="00055B23"/>
@@ -22967,10 +21610,10 @@
       <w:lang w:val="da-DK" w:eastAsia="en-US" w:bidi="ar-SA"/>
     </w:rPr>
   </w:style>
-  <w:style w:type="character" w:customStyle="1" w:styleId="Heading3Char">
-    <w:name w:val="Heading 3 Char"/>
-    <w:basedOn w:val="DefaultParagraphFont"/>
-    <w:link w:val="Heading3"/>
+  <w:style w:type="character" w:customStyle="1" w:styleId="Overskrift3Tegn">
+    <w:name w:val="Overskrift 3 Tegn"/>
+    <w:basedOn w:val="Standardskrifttypeiafsnit"/>
+    <w:link w:val="Overskrift3"/>
     <w:uiPriority w:val="99"/>
     <w:locked/>
     <w:rsid w:val="00B12223"/>
@@ -22983,13 +21626,14 @@
       <w:lang w:val="en-US" w:eastAsia="en-US"/>
     </w:rPr>
   </w:style>
-  <w:style w:type="character" w:customStyle="1" w:styleId="Heading4Char">
-    <w:name w:val="Heading 4 Char"/>
-    <w:basedOn w:val="DefaultParagraphFont"/>
-    <w:link w:val="Heading4"/>
+  <w:style w:type="character" w:customStyle="1" w:styleId="Overskrift4Tegn">
+    <w:name w:val="Overskrift 4 Tegn"/>
+    <w:basedOn w:val="Standardskrifttypeiafsnit"/>
+    <w:link w:val="Overskrift4"/>
     <w:uiPriority w:val="99"/>
     <w:semiHidden/>
     <w:locked/>
+    <w:rsid w:val="00F47CB2"/>
     <w:rPr>
       <w:rFonts w:ascii="Calibri" w:hAnsi="Calibri" w:cs="Times New Roman"/>
       <w:b/>
@@ -22999,11 +21643,11 @@
       <w:lang w:eastAsia="en-US"/>
     </w:rPr>
   </w:style>
-  <w:style w:type="paragraph" w:styleId="Title">
+  <w:style w:type="paragraph" w:styleId="Titel">
     <w:name w:val="Title"/>
     <w:basedOn w:val="Normal"/>
     <w:next w:val="Normal"/>
-    <w:link w:val="TitleChar"/>
+    <w:link w:val="TitelTegn"/>
     <w:uiPriority w:val="99"/>
     <w:qFormat/>
     <w:rsid w:val="00B24DF7"/>
@@ -23023,10 +21667,10 @@
       <w:szCs w:val="52"/>
     </w:rPr>
   </w:style>
-  <w:style w:type="character" w:customStyle="1" w:styleId="TitleChar">
-    <w:name w:val="Title Char"/>
-    <w:basedOn w:val="DefaultParagraphFont"/>
-    <w:link w:val="Title"/>
+  <w:style w:type="character" w:customStyle="1" w:styleId="TitelTegn">
+    <w:name w:val="Titel Tegn"/>
+    <w:basedOn w:val="Standardskrifttypeiafsnit"/>
+    <w:link w:val="Titel"/>
     <w:uiPriority w:val="99"/>
     <w:locked/>
     <w:rsid w:val="00B24DF7"/>
@@ -23039,15 +21683,11 @@
       <w:szCs w:val="52"/>
     </w:rPr>
   </w:style>
-  <w:style w:type="table" w:styleId="TableGrid">
+  <w:style w:type="table" w:styleId="Tabel-Gitter">
     <w:name w:val="Table Grid"/>
-    <w:basedOn w:val="TableNormal"/>
+    <w:basedOn w:val="Tabel-Normal"/>
     <w:uiPriority w:val="99"/>
     <w:rsid w:val="00560622"/>
-    <w:rPr>
-      <w:sz w:val="20"/>
-      <w:szCs w:val="20"/>
-    </w:rPr>
     <w:tblPr>
       <w:tblInd w:w="0" w:type="dxa"/>
       <w:tblBorders>
@@ -23066,9 +21706,9 @@
       </w:tblCellMar>
     </w:tblPr>
   </w:style>
-  <w:style w:type="paragraph" w:styleId="TOCHeading">
+  <w:style w:type="paragraph" w:styleId="Overskrift">
     <w:name w:val="TOC Heading"/>
-    <w:basedOn w:val="Heading1"/>
+    <w:basedOn w:val="Overskrift1"/>
     <w:next w:val="Normal"/>
     <w:uiPriority w:val="99"/>
     <w:qFormat/>
@@ -23083,7 +21723,7 @@
       <w:color w:val="365F91"/>
     </w:rPr>
   </w:style>
-  <w:style w:type="paragraph" w:styleId="Index1">
+  <w:style w:type="paragraph" w:styleId="Indeks1">
     <w:name w:val="index 1"/>
     <w:basedOn w:val="Normal"/>
     <w:next w:val="Normal"/>
@@ -23096,7 +21736,7 @@
       <w:ind w:left="220" w:hanging="220"/>
     </w:pPr>
   </w:style>
-  <w:style w:type="paragraph" w:styleId="TOC1">
+  <w:style w:type="paragraph" w:styleId="Indholdsfortegnelse1">
     <w:name w:val="toc 1"/>
     <w:basedOn w:val="Normal"/>
     <w:next w:val="Normal"/>
@@ -23107,7 +21747,7 @@
       <w:spacing w:after="100"/>
     </w:pPr>
   </w:style>
-  <w:style w:type="paragraph" w:styleId="TOC2">
+  <w:style w:type="paragraph" w:styleId="Indholdsfortegnelse2">
     <w:name w:val="toc 2"/>
     <w:basedOn w:val="Normal"/>
     <w:next w:val="Normal"/>
@@ -23121,7 +21761,7 @@
   </w:style>
   <w:style w:type="character" w:styleId="Hyperlink">
     <w:name w:val="Hyperlink"/>
-    <w:basedOn w:val="DefaultParagraphFont"/>
+    <w:basedOn w:val="Standardskrifttypeiafsnit"/>
     <w:uiPriority w:val="99"/>
     <w:rsid w:val="00136E9F"/>
     <w:rPr>
@@ -23130,10 +21770,10 @@
       <w:u w:val="single"/>
     </w:rPr>
   </w:style>
-  <w:style w:type="paragraph" w:styleId="BalloonText">
+  <w:style w:type="paragraph" w:styleId="Markeringsbobletekst">
     <w:name w:val="Balloon Text"/>
     <w:basedOn w:val="Normal"/>
-    <w:link w:val="BalloonTextChar"/>
+    <w:link w:val="MarkeringsbobletekstTegn"/>
     <w:uiPriority w:val="99"/>
     <w:semiHidden/>
     <w:rsid w:val="00136E9F"/>
@@ -23146,10 +21786,10 @@
       <w:szCs w:val="16"/>
     </w:rPr>
   </w:style>
-  <w:style w:type="character" w:customStyle="1" w:styleId="BalloonTextChar">
-    <w:name w:val="Balloon Text Char"/>
-    <w:basedOn w:val="DefaultParagraphFont"/>
-    <w:link w:val="BalloonText"/>
+  <w:style w:type="character" w:customStyle="1" w:styleId="MarkeringsbobletekstTegn">
+    <w:name w:val="Markeringsbobletekst Tegn"/>
+    <w:basedOn w:val="Standardskrifttypeiafsnit"/>
+    <w:link w:val="Markeringsbobletekst"/>
     <w:uiPriority w:val="99"/>
     <w:semiHidden/>
     <w:locked/>
@@ -23160,7 +21800,7 @@
       <w:szCs w:val="16"/>
     </w:rPr>
   </w:style>
-  <w:style w:type="paragraph" w:styleId="TOC3">
+  <w:style w:type="paragraph" w:styleId="Indholdsfortegnelse3">
     <w:name w:val="toc 3"/>
     <w:basedOn w:val="Normal"/>
     <w:next w:val="Normal"/>
@@ -23175,7 +21815,7 @@
       <w:rFonts w:eastAsia="SimSun"/>
     </w:rPr>
   </w:style>
-  <w:style w:type="paragraph" w:styleId="ListParagraph">
+  <w:style w:type="paragraph" w:styleId="Listeafsnit">
     <w:name w:val="List Paragraph"/>
     <w:basedOn w:val="Normal"/>
     <w:uiPriority w:val="99"/>
@@ -23186,10 +21826,10 @@
       <w:contextualSpacing/>
     </w:pPr>
   </w:style>
-  <w:style w:type="paragraph" w:styleId="Header">
+  <w:style w:type="paragraph" w:styleId="Sidehoved">
     <w:name w:val="header"/>
     <w:basedOn w:val="Normal"/>
-    <w:link w:val="HeaderChar"/>
+    <w:link w:val="SidehovedTegn"/>
     <w:uiPriority w:val="99"/>
     <w:semiHidden/>
     <w:rsid w:val="00544BA1"/>
@@ -23200,10 +21840,10 @@
       </w:tabs>
     </w:pPr>
   </w:style>
-  <w:style w:type="character" w:customStyle="1" w:styleId="HeaderChar">
-    <w:name w:val="Header Char"/>
-    <w:basedOn w:val="DefaultParagraphFont"/>
-    <w:link w:val="Header"/>
+  <w:style w:type="character" w:customStyle="1" w:styleId="SidehovedTegn">
+    <w:name w:val="Sidehoved Tegn"/>
+    <w:basedOn w:val="Standardskrifttypeiafsnit"/>
+    <w:link w:val="Sidehoved"/>
     <w:uiPriority w:val="99"/>
     <w:semiHidden/>
     <w:locked/>
@@ -23215,10 +21855,10 @@
       <w:lang w:eastAsia="en-US"/>
     </w:rPr>
   </w:style>
-  <w:style w:type="paragraph" w:styleId="Footer">
+  <w:style w:type="paragraph" w:styleId="Sidefod">
     <w:name w:val="footer"/>
     <w:basedOn w:val="Normal"/>
-    <w:link w:val="FooterChar"/>
+    <w:link w:val="SidefodTegn"/>
     <w:uiPriority w:val="99"/>
     <w:rsid w:val="00544BA1"/>
     <w:pPr>
@@ -23228,10 +21868,10 @@
       </w:tabs>
     </w:pPr>
   </w:style>
-  <w:style w:type="character" w:customStyle="1" w:styleId="FooterChar">
-    <w:name w:val="Footer Char"/>
-    <w:basedOn w:val="DefaultParagraphFont"/>
-    <w:link w:val="Footer"/>
+  <w:style w:type="character" w:customStyle="1" w:styleId="SidefodTegn">
+    <w:name w:val="Sidefod Tegn"/>
+    <w:basedOn w:val="Standardskrifttypeiafsnit"/>
+    <w:link w:val="Sidefod"/>
     <w:uiPriority w:val="99"/>
     <w:locked/>
     <w:rsid w:val="00544BA1"/>
@@ -23242,7 +21882,7 @@
       <w:lang w:eastAsia="en-US"/>
     </w:rPr>
   </w:style>
-  <w:style w:type="paragraph" w:styleId="Caption">
+  <w:style w:type="paragraph" w:styleId="Billedtekst">
     <w:name w:val="caption"/>
     <w:basedOn w:val="Normal"/>
     <w:next w:val="Normal"/>

</xml_diff>

<commit_message>
Final II ;-) Missed a line under traceability
</commit_message>
<xml_diff>
--- a/Sysreq/SRS Missile Warning System.docx
+++ b/Sysreq/SRS Missile Warning System.docx
@@ -2969,7 +2969,7 @@
             <w:noProof/>
             <w:webHidden/>
           </w:rPr>
-          <w:t>20</w:t>
+          <w:t>21</w:t>
         </w:r>
         <w:r>
           <w:rPr>
@@ -3058,7 +3058,7 @@
             <w:noProof/>
             <w:webHidden/>
           </w:rPr>
-          <w:t>20</w:t>
+          <w:t>21</w:t>
         </w:r>
         <w:r>
           <w:rPr>
@@ -3149,7 +3149,7 @@
             <w:noProof/>
             <w:webHidden/>
           </w:rPr>
-          <w:t>20</w:t>
+          <w:t>21</w:t>
         </w:r>
         <w:r>
           <w:rPr>
@@ -5914,7 +5914,7 @@
           <v:shape id="_x0000_i1026" type="#_x0000_t75" style="width:437.25pt;height:315.75pt" o:ole="">
             <v:imagedata r:id="rId8" o:title=""/>
           </v:shape>
-          <o:OLEObject Type="Embed" ProgID="Visio.Drawing.11" ShapeID="_x0000_i1026" DrawAspect="Content" ObjectID="_1346912718" r:id="rId9"/>
+          <o:OLEObject Type="Embed" ProgID="Visio.Drawing.11" ShapeID="_x0000_i1026" DrawAspect="Content" ObjectID="_1346913370" r:id="rId9"/>
         </w:object>
       </w:r>
     </w:p>
@@ -15450,7 +15450,6 @@
       </w:tblPr>
       <w:tblGrid>
         <w:gridCol w:w="820"/>
-        <w:gridCol w:w="1448"/>
         <w:gridCol w:w="1842"/>
         <w:gridCol w:w="4536"/>
       </w:tblGrid>
@@ -15479,7 +15478,7 @@
         </w:tc>
         <w:tc>
           <w:tcPr>
-            <w:tcW w:w="1448" w:type="dxa"/>
+            <w:tcW w:w="1842" w:type="dxa"/>
           </w:tcPr>
           <w:p>
             <w:pPr>
@@ -15495,7 +15494,51 @@
                 <w:b/>
                 <w:lang w:val="en-GB"/>
               </w:rPr>
-              <w:t>Requirement (short)</w:t>
+              <w:t>Trace ID</w:t>
+            </w:r>
+          </w:p>
+        </w:tc>
+        <w:tc>
+          <w:tcPr>
+            <w:tcW w:w="4536" w:type="dxa"/>
+          </w:tcPr>
+          <w:p>
+            <w:pPr>
+              <w:spacing w:after="0" w:line="240" w:lineRule="auto"/>
+              <w:jc w:val="center"/>
+              <w:rPr>
+                <w:b/>
+                <w:lang w:val="en-GB"/>
+              </w:rPr>
+            </w:pPr>
+            <w:r>
+              <w:rPr>
+                <w:b/>
+                <w:lang w:val="en-GB"/>
+              </w:rPr>
+              <w:t>Reference</w:t>
+            </w:r>
+          </w:p>
+        </w:tc>
+      </w:tr>
+      <w:tr>
+        <w:tc>
+          <w:tcPr>
+            <w:tcW w:w="820" w:type="dxa"/>
+          </w:tcPr>
+          <w:p>
+            <w:pPr>
+              <w:spacing w:after="0" w:line="240" w:lineRule="auto"/>
+              <w:jc w:val="center"/>
+              <w:rPr>
+                <w:lang w:val="en-GB"/>
+              </w:rPr>
+            </w:pPr>
+            <w:r>
+              <w:rPr>
+                <w:lang w:val="en-GB"/>
+              </w:rPr>
+              <w:t>SR-1</w:t>
             </w:r>
           </w:p>
         </w:tc>
@@ -15508,16 +15551,14 @@
               <w:spacing w:after="0" w:line="240" w:lineRule="auto"/>
               <w:jc w:val="center"/>
               <w:rPr>
-                <w:b/>
-                <w:lang w:val="en-GB"/>
-              </w:rPr>
-            </w:pPr>
-            <w:r>
-              <w:rPr>
-                <w:b/>
-                <w:lang w:val="en-GB"/>
-              </w:rPr>
-              <w:t>Trace ID</w:t>
+                <w:lang w:val="en-GB"/>
+              </w:rPr>
+            </w:pPr>
+            <w:r>
+              <w:rPr>
+                <w:lang w:val="en-GB"/>
+              </w:rPr>
+              <w:t>UR-8</w:t>
             </w:r>
           </w:p>
         </w:tc>
@@ -15530,17 +15571,9 @@
               <w:spacing w:after="0" w:line="240" w:lineRule="auto"/>
               <w:jc w:val="center"/>
               <w:rPr>
-                <w:b/>
-                <w:lang w:val="en-GB"/>
-              </w:rPr>
-            </w:pPr>
-            <w:r>
-              <w:rPr>
-                <w:b/>
-                <w:lang w:val="en-GB"/>
-              </w:rPr>
-              <w:t>Reference</w:t>
-            </w:r>
+                <w:lang w:val="en-GB"/>
+              </w:rPr>
+            </w:pPr>
           </w:p>
         </w:tc>
       </w:tr>
@@ -15561,22 +15594,8 @@
               <w:rPr>
                 <w:lang w:val="en-GB"/>
               </w:rPr>
-              <w:t>SR-1</w:t>
-            </w:r>
-          </w:p>
-        </w:tc>
-        <w:tc>
-          <w:tcPr>
-            <w:tcW w:w="1448" w:type="dxa"/>
-          </w:tcPr>
-          <w:p>
-            <w:pPr>
-              <w:spacing w:after="0" w:line="240" w:lineRule="auto"/>
-              <w:jc w:val="center"/>
-              <w:rPr>
-                <w:lang w:val="en-GB"/>
-              </w:rPr>
-            </w:pPr>
+              <w:t>SR-2</w:t>
+            </w:r>
           </w:p>
         </w:tc>
         <w:tc>
@@ -15597,6 +15616,12 @@
               </w:rPr>
               <w:t>UR-8</w:t>
             </w:r>
+            <w:r>
+              <w:rPr>
+                <w:lang w:val="en-GB"/>
+              </w:rPr>
+              <w:t xml:space="preserve"> indirect</w:t>
+            </w:r>
           </w:p>
         </w:tc>
         <w:tc>
@@ -15631,22 +15656,8 @@
               <w:rPr>
                 <w:lang w:val="en-GB"/>
               </w:rPr>
-              <w:t>SR-2</w:t>
-            </w:r>
-          </w:p>
-        </w:tc>
-        <w:tc>
-          <w:tcPr>
-            <w:tcW w:w="1448" w:type="dxa"/>
-          </w:tcPr>
-          <w:p>
-            <w:pPr>
-              <w:spacing w:after="0" w:line="240" w:lineRule="auto"/>
-              <w:jc w:val="center"/>
-              <w:rPr>
-                <w:lang w:val="en-GB"/>
-              </w:rPr>
-            </w:pPr>
+              <w:t>SR-3</w:t>
+            </w:r>
           </w:p>
         </w:tc>
         <w:tc>
@@ -15707,22 +15718,8 @@
               <w:rPr>
                 <w:lang w:val="en-GB"/>
               </w:rPr>
-              <w:t>SR-3</w:t>
-            </w:r>
-          </w:p>
-        </w:tc>
-        <w:tc>
-          <w:tcPr>
-            <w:tcW w:w="1448" w:type="dxa"/>
-          </w:tcPr>
-          <w:p>
-            <w:pPr>
-              <w:spacing w:after="0" w:line="240" w:lineRule="auto"/>
-              <w:jc w:val="center"/>
-              <w:rPr>
-                <w:lang w:val="en-GB"/>
-              </w:rPr>
-            </w:pPr>
+              <w:t>SR-4</w:t>
+            </w:r>
           </w:p>
         </w:tc>
         <w:tc>
@@ -15783,22 +15780,8 @@
               <w:rPr>
                 <w:lang w:val="en-GB"/>
               </w:rPr>
-              <w:t>SR-4</w:t>
-            </w:r>
-          </w:p>
-        </w:tc>
-        <w:tc>
-          <w:tcPr>
-            <w:tcW w:w="1448" w:type="dxa"/>
-          </w:tcPr>
-          <w:p>
-            <w:pPr>
-              <w:spacing w:after="0" w:line="240" w:lineRule="auto"/>
-              <w:jc w:val="center"/>
-              <w:rPr>
-                <w:lang w:val="en-GB"/>
-              </w:rPr>
-            </w:pPr>
+              <w:t>SR-5</w:t>
+            </w:r>
           </w:p>
         </w:tc>
         <w:tc>
@@ -15817,13 +15800,7 @@
               <w:rPr>
                 <w:lang w:val="en-GB"/>
               </w:rPr>
-              <w:t>UR-8</w:t>
-            </w:r>
-            <w:r>
-              <w:rPr>
-                <w:lang w:val="en-GB"/>
-              </w:rPr>
-              <w:t xml:space="preserve"> indirect</w:t>
+              <w:t>UR-12</w:t>
             </w:r>
           </w:p>
         </w:tc>
@@ -15859,22 +15836,8 @@
               <w:rPr>
                 <w:lang w:val="en-GB"/>
               </w:rPr>
-              <w:t>SR-5</w:t>
-            </w:r>
-          </w:p>
-        </w:tc>
-        <w:tc>
-          <w:tcPr>
-            <w:tcW w:w="1448" w:type="dxa"/>
-          </w:tcPr>
-          <w:p>
-            <w:pPr>
-              <w:spacing w:after="0" w:line="240" w:lineRule="auto"/>
-              <w:jc w:val="center"/>
-              <w:rPr>
-                <w:lang w:val="en-GB"/>
-              </w:rPr>
-            </w:pPr>
+              <w:t>SR-6</w:t>
+            </w:r>
           </w:p>
         </w:tc>
         <w:tc>
@@ -15893,7 +15856,7 @@
               <w:rPr>
                 <w:lang w:val="en-GB"/>
               </w:rPr>
-              <w:t>UR-12</w:t>
+              <w:t>UR-12 indirect</w:t>
             </w:r>
           </w:p>
         </w:tc>
@@ -15929,22 +15892,8 @@
               <w:rPr>
                 <w:lang w:val="en-GB"/>
               </w:rPr>
-              <w:t>SR-6</w:t>
-            </w:r>
-          </w:p>
-        </w:tc>
-        <w:tc>
-          <w:tcPr>
-            <w:tcW w:w="1448" w:type="dxa"/>
-          </w:tcPr>
-          <w:p>
-            <w:pPr>
-              <w:spacing w:after="0" w:line="240" w:lineRule="auto"/>
-              <w:jc w:val="center"/>
-              <w:rPr>
-                <w:lang w:val="en-GB"/>
-              </w:rPr>
-            </w:pPr>
+              <w:t>SR-7</w:t>
+            </w:r>
           </w:p>
         </w:tc>
         <w:tc>
@@ -15999,22 +15948,8 @@
               <w:rPr>
                 <w:lang w:val="en-GB"/>
               </w:rPr>
-              <w:t>SR-7</w:t>
-            </w:r>
-          </w:p>
-        </w:tc>
-        <w:tc>
-          <w:tcPr>
-            <w:tcW w:w="1448" w:type="dxa"/>
-          </w:tcPr>
-          <w:p>
-            <w:pPr>
-              <w:spacing w:after="0" w:line="240" w:lineRule="auto"/>
-              <w:jc w:val="center"/>
-              <w:rPr>
-                <w:lang w:val="en-GB"/>
-              </w:rPr>
-            </w:pPr>
+              <w:t>SR-8</w:t>
+            </w:r>
           </w:p>
         </w:tc>
         <w:tc>
@@ -16069,92 +16004,8 @@
               <w:rPr>
                 <w:lang w:val="en-GB"/>
               </w:rPr>
-              <w:t>SR-8</w:t>
-            </w:r>
-          </w:p>
-        </w:tc>
-        <w:tc>
-          <w:tcPr>
-            <w:tcW w:w="1448" w:type="dxa"/>
-          </w:tcPr>
-          <w:p>
-            <w:pPr>
-              <w:spacing w:after="0" w:line="240" w:lineRule="auto"/>
-              <w:jc w:val="center"/>
-              <w:rPr>
-                <w:lang w:val="en-GB"/>
-              </w:rPr>
-            </w:pPr>
-          </w:p>
-        </w:tc>
-        <w:tc>
-          <w:tcPr>
-            <w:tcW w:w="1842" w:type="dxa"/>
-          </w:tcPr>
-          <w:p>
-            <w:pPr>
-              <w:spacing w:after="0" w:line="240" w:lineRule="auto"/>
-              <w:jc w:val="center"/>
-              <w:rPr>
-                <w:lang w:val="en-GB"/>
-              </w:rPr>
-            </w:pPr>
-            <w:r>
-              <w:rPr>
-                <w:lang w:val="en-GB"/>
-              </w:rPr>
-              <w:t>UR-12 indirect</w:t>
-            </w:r>
-          </w:p>
-        </w:tc>
-        <w:tc>
-          <w:tcPr>
-            <w:tcW w:w="4536" w:type="dxa"/>
-          </w:tcPr>
-          <w:p>
-            <w:pPr>
-              <w:spacing w:after="0" w:line="240" w:lineRule="auto"/>
-              <w:jc w:val="center"/>
-              <w:rPr>
-                <w:lang w:val="en-GB"/>
-              </w:rPr>
-            </w:pPr>
-          </w:p>
-        </w:tc>
-      </w:tr>
-      <w:tr>
-        <w:tc>
-          <w:tcPr>
-            <w:tcW w:w="820" w:type="dxa"/>
-          </w:tcPr>
-          <w:p>
-            <w:pPr>
-              <w:spacing w:after="0" w:line="240" w:lineRule="auto"/>
-              <w:jc w:val="center"/>
-              <w:rPr>
-                <w:lang w:val="en-GB"/>
-              </w:rPr>
-            </w:pPr>
-            <w:r>
-              <w:rPr>
-                <w:lang w:val="en-GB"/>
-              </w:rPr>
               <w:t>SR-9</w:t>
             </w:r>
-          </w:p>
-        </w:tc>
-        <w:tc>
-          <w:tcPr>
-            <w:tcW w:w="1448" w:type="dxa"/>
-          </w:tcPr>
-          <w:p>
-            <w:pPr>
-              <w:spacing w:after="0" w:line="240" w:lineRule="auto"/>
-              <w:jc w:val="center"/>
-              <w:rPr>
-                <w:lang w:val="en-GB"/>
-              </w:rPr>
-            </w:pPr>
           </w:p>
         </w:tc>
         <w:tc>
@@ -16215,20 +16066,6 @@
         </w:tc>
         <w:tc>
           <w:tcPr>
-            <w:tcW w:w="1448" w:type="dxa"/>
-          </w:tcPr>
-          <w:p>
-            <w:pPr>
-              <w:spacing w:after="0" w:line="240" w:lineRule="auto"/>
-              <w:jc w:val="center"/>
-              <w:rPr>
-                <w:lang w:val="en-GB"/>
-              </w:rPr>
-            </w:pPr>
-          </w:p>
-        </w:tc>
-        <w:tc>
-          <w:tcPr>
             <w:tcW w:w="1842" w:type="dxa"/>
           </w:tcPr>
           <w:p>
@@ -16285,20 +16122,6 @@
         </w:tc>
         <w:tc>
           <w:tcPr>
-            <w:tcW w:w="1448" w:type="dxa"/>
-          </w:tcPr>
-          <w:p>
-            <w:pPr>
-              <w:spacing w:after="0" w:line="240" w:lineRule="auto"/>
-              <w:jc w:val="center"/>
-              <w:rPr>
-                <w:lang w:val="en-GB"/>
-              </w:rPr>
-            </w:pPr>
-          </w:p>
-        </w:tc>
-        <w:tc>
-          <w:tcPr>
             <w:tcW w:w="1842" w:type="dxa"/>
           </w:tcPr>
           <w:p>
@@ -16367,20 +16190,6 @@
         </w:tc>
         <w:tc>
           <w:tcPr>
-            <w:tcW w:w="1448" w:type="dxa"/>
-          </w:tcPr>
-          <w:p>
-            <w:pPr>
-              <w:spacing w:after="0" w:line="240" w:lineRule="auto"/>
-              <w:jc w:val="center"/>
-              <w:rPr>
-                <w:lang w:val="en-GB"/>
-              </w:rPr>
-            </w:pPr>
-          </w:p>
-        </w:tc>
-        <w:tc>
-          <w:tcPr>
             <w:tcW w:w="1842" w:type="dxa"/>
           </w:tcPr>
           <w:p>
@@ -16449,20 +16258,6 @@
         </w:tc>
         <w:tc>
           <w:tcPr>
-            <w:tcW w:w="1448" w:type="dxa"/>
-          </w:tcPr>
-          <w:p>
-            <w:pPr>
-              <w:spacing w:after="0" w:line="240" w:lineRule="auto"/>
-              <w:jc w:val="center"/>
-              <w:rPr>
-                <w:lang w:val="en-GB"/>
-              </w:rPr>
-            </w:pPr>
-          </w:p>
-        </w:tc>
-        <w:tc>
-          <w:tcPr>
             <w:tcW w:w="1842" w:type="dxa"/>
           </w:tcPr>
           <w:p>
@@ -16531,20 +16326,6 @@
         </w:tc>
         <w:tc>
           <w:tcPr>
-            <w:tcW w:w="1448" w:type="dxa"/>
-          </w:tcPr>
-          <w:p>
-            <w:pPr>
-              <w:spacing w:after="0" w:line="240" w:lineRule="auto"/>
-              <w:jc w:val="center"/>
-              <w:rPr>
-                <w:lang w:val="en-GB"/>
-              </w:rPr>
-            </w:pPr>
-          </w:p>
-        </w:tc>
-        <w:tc>
-          <w:tcPr>
             <w:tcW w:w="1842" w:type="dxa"/>
           </w:tcPr>
           <w:p>
@@ -16601,20 +16382,6 @@
         </w:tc>
         <w:tc>
           <w:tcPr>
-            <w:tcW w:w="1448" w:type="dxa"/>
-          </w:tcPr>
-          <w:p>
-            <w:pPr>
-              <w:spacing w:after="0" w:line="240" w:lineRule="auto"/>
-              <w:jc w:val="center"/>
-              <w:rPr>
-                <w:lang w:val="en-GB"/>
-              </w:rPr>
-            </w:pPr>
-          </w:p>
-        </w:tc>
-        <w:tc>
-          <w:tcPr>
             <w:tcW w:w="1842" w:type="dxa"/>
           </w:tcPr>
           <w:p>
@@ -16683,20 +16450,6 @@
         </w:tc>
         <w:tc>
           <w:tcPr>
-            <w:tcW w:w="1448" w:type="dxa"/>
-          </w:tcPr>
-          <w:p>
-            <w:pPr>
-              <w:spacing w:after="0" w:line="240" w:lineRule="auto"/>
-              <w:jc w:val="center"/>
-              <w:rPr>
-                <w:lang w:val="en-GB"/>
-              </w:rPr>
-            </w:pPr>
-          </w:p>
-        </w:tc>
-        <w:tc>
-          <w:tcPr>
             <w:tcW w:w="1842" w:type="dxa"/>
           </w:tcPr>
           <w:p>
@@ -16753,20 +16506,6 @@
         </w:tc>
         <w:tc>
           <w:tcPr>
-            <w:tcW w:w="1448" w:type="dxa"/>
-          </w:tcPr>
-          <w:p>
-            <w:pPr>
-              <w:spacing w:after="0" w:line="240" w:lineRule="auto"/>
-              <w:jc w:val="center"/>
-              <w:rPr>
-                <w:lang w:val="en-GB"/>
-              </w:rPr>
-            </w:pPr>
-          </w:p>
-        </w:tc>
-        <w:tc>
-          <w:tcPr>
             <w:tcW w:w="1842" w:type="dxa"/>
           </w:tcPr>
           <w:p>
@@ -16823,20 +16562,6 @@
         </w:tc>
         <w:tc>
           <w:tcPr>
-            <w:tcW w:w="1448" w:type="dxa"/>
-          </w:tcPr>
-          <w:p>
-            <w:pPr>
-              <w:spacing w:after="0" w:line="240" w:lineRule="auto"/>
-              <w:jc w:val="center"/>
-              <w:rPr>
-                <w:lang w:val="en-GB"/>
-              </w:rPr>
-            </w:pPr>
-          </w:p>
-        </w:tc>
-        <w:tc>
-          <w:tcPr>
             <w:tcW w:w="1842" w:type="dxa"/>
           </w:tcPr>
           <w:p>
@@ -16892,20 +16617,6 @@
         </w:tc>
         <w:tc>
           <w:tcPr>
-            <w:tcW w:w="1448" w:type="dxa"/>
-          </w:tcPr>
-          <w:p>
-            <w:pPr>
-              <w:spacing w:after="0" w:line="240" w:lineRule="auto"/>
-              <w:jc w:val="center"/>
-              <w:rPr>
-                <w:lang w:val="en-GB"/>
-              </w:rPr>
-            </w:pPr>
-          </w:p>
-        </w:tc>
-        <w:tc>
-          <w:tcPr>
             <w:tcW w:w="1842" w:type="dxa"/>
           </w:tcPr>
           <w:p>
@@ -16961,20 +16672,6 @@
         </w:tc>
         <w:tc>
           <w:tcPr>
-            <w:tcW w:w="1448" w:type="dxa"/>
-          </w:tcPr>
-          <w:p>
-            <w:pPr>
-              <w:spacing w:after="0" w:line="240" w:lineRule="auto"/>
-              <w:jc w:val="center"/>
-              <w:rPr>
-                <w:lang w:val="en-GB"/>
-              </w:rPr>
-            </w:pPr>
-          </w:p>
-        </w:tc>
-        <w:tc>
-          <w:tcPr>
             <w:tcW w:w="1842" w:type="dxa"/>
           </w:tcPr>
           <w:p>
@@ -17026,20 +16723,6 @@
               </w:rPr>
               <w:t>SR-20</w:t>
             </w:r>
-          </w:p>
-        </w:tc>
-        <w:tc>
-          <w:tcPr>
-            <w:tcW w:w="1448" w:type="dxa"/>
-          </w:tcPr>
-          <w:p>
-            <w:pPr>
-              <w:spacing w:after="0" w:line="240" w:lineRule="auto"/>
-              <w:jc w:val="center"/>
-              <w:rPr>
-                <w:lang w:val="en-GB"/>
-              </w:rPr>
-            </w:pPr>
           </w:p>
         </w:tc>
         <w:tc>
@@ -17112,20 +16795,6 @@
         </w:tc>
         <w:tc>
           <w:tcPr>
-            <w:tcW w:w="1448" w:type="dxa"/>
-          </w:tcPr>
-          <w:p>
-            <w:pPr>
-              <w:spacing w:after="0" w:line="240" w:lineRule="auto"/>
-              <w:jc w:val="center"/>
-              <w:rPr>
-                <w:lang w:val="en-GB"/>
-              </w:rPr>
-            </w:pPr>
-          </w:p>
-        </w:tc>
-        <w:tc>
-          <w:tcPr>
             <w:tcW w:w="1842" w:type="dxa"/>
           </w:tcPr>
           <w:p>
@@ -17182,20 +16851,6 @@
         </w:tc>
         <w:tc>
           <w:tcPr>
-            <w:tcW w:w="1448" w:type="dxa"/>
-          </w:tcPr>
-          <w:p>
-            <w:pPr>
-              <w:spacing w:after="0" w:line="240" w:lineRule="auto"/>
-              <w:jc w:val="center"/>
-              <w:rPr>
-                <w:lang w:val="en-GB"/>
-              </w:rPr>
-            </w:pPr>
-          </w:p>
-        </w:tc>
-        <w:tc>
-          <w:tcPr>
             <w:tcW w:w="1842" w:type="dxa"/>
           </w:tcPr>
           <w:p>
@@ -17264,20 +16919,6 @@
         </w:tc>
         <w:tc>
           <w:tcPr>
-            <w:tcW w:w="1448" w:type="dxa"/>
-          </w:tcPr>
-          <w:p>
-            <w:pPr>
-              <w:spacing w:after="0" w:line="240" w:lineRule="auto"/>
-              <w:jc w:val="center"/>
-              <w:rPr>
-                <w:lang w:val="en-GB"/>
-              </w:rPr>
-            </w:pPr>
-          </w:p>
-        </w:tc>
-        <w:tc>
-          <w:tcPr>
             <w:tcW w:w="1842" w:type="dxa"/>
           </w:tcPr>
           <w:p>
@@ -17346,20 +16987,6 @@
         </w:tc>
         <w:tc>
           <w:tcPr>
-            <w:tcW w:w="1448" w:type="dxa"/>
-          </w:tcPr>
-          <w:p>
-            <w:pPr>
-              <w:spacing w:after="0" w:line="240" w:lineRule="auto"/>
-              <w:jc w:val="center"/>
-              <w:rPr>
-                <w:lang w:val="en-GB"/>
-              </w:rPr>
-            </w:pPr>
-          </w:p>
-        </w:tc>
-        <w:tc>
-          <w:tcPr>
             <w:tcW w:w="1842" w:type="dxa"/>
           </w:tcPr>
           <w:p>
@@ -17428,20 +17055,6 @@
         </w:tc>
         <w:tc>
           <w:tcPr>
-            <w:tcW w:w="1448" w:type="dxa"/>
-          </w:tcPr>
-          <w:p>
-            <w:pPr>
-              <w:spacing w:after="0" w:line="240" w:lineRule="auto"/>
-              <w:jc w:val="center"/>
-              <w:rPr>
-                <w:lang w:val="en-GB"/>
-              </w:rPr>
-            </w:pPr>
-          </w:p>
-        </w:tc>
-        <w:tc>
-          <w:tcPr>
             <w:tcW w:w="1842" w:type="dxa"/>
           </w:tcPr>
           <w:p>
@@ -17498,20 +17111,6 @@
         </w:tc>
         <w:tc>
           <w:tcPr>
-            <w:tcW w:w="1448" w:type="dxa"/>
-          </w:tcPr>
-          <w:p>
-            <w:pPr>
-              <w:spacing w:after="0" w:line="240" w:lineRule="auto"/>
-              <w:jc w:val="center"/>
-              <w:rPr>
-                <w:lang w:val="en-GB"/>
-              </w:rPr>
-            </w:pPr>
-          </w:p>
-        </w:tc>
-        <w:tc>
-          <w:tcPr>
             <w:tcW w:w="1842" w:type="dxa"/>
           </w:tcPr>
           <w:p>
@@ -17568,20 +17167,6 @@
         </w:tc>
         <w:tc>
           <w:tcPr>
-            <w:tcW w:w="1448" w:type="dxa"/>
-          </w:tcPr>
-          <w:p>
-            <w:pPr>
-              <w:spacing w:after="0" w:line="240" w:lineRule="auto"/>
-              <w:jc w:val="center"/>
-              <w:rPr>
-                <w:lang w:val="en-GB"/>
-              </w:rPr>
-            </w:pPr>
-          </w:p>
-        </w:tc>
-        <w:tc>
-          <w:tcPr>
             <w:tcW w:w="1842" w:type="dxa"/>
           </w:tcPr>
           <w:p>
@@ -17637,20 +17222,6 @@
         </w:tc>
         <w:tc>
           <w:tcPr>
-            <w:tcW w:w="1448" w:type="dxa"/>
-          </w:tcPr>
-          <w:p>
-            <w:pPr>
-              <w:spacing w:after="0" w:line="240" w:lineRule="auto"/>
-              <w:jc w:val="center"/>
-              <w:rPr>
-                <w:lang w:val="en-GB"/>
-              </w:rPr>
-            </w:pPr>
-          </w:p>
-        </w:tc>
-        <w:tc>
-          <w:tcPr>
             <w:tcW w:w="1842" w:type="dxa"/>
           </w:tcPr>
           <w:p>
@@ -17706,20 +17277,6 @@
         </w:tc>
         <w:tc>
           <w:tcPr>
-            <w:tcW w:w="1448" w:type="dxa"/>
-          </w:tcPr>
-          <w:p>
-            <w:pPr>
-              <w:spacing w:after="0" w:line="240" w:lineRule="auto"/>
-              <w:jc w:val="center"/>
-              <w:rPr>
-                <w:lang w:val="en-GB"/>
-              </w:rPr>
-            </w:pPr>
-          </w:p>
-        </w:tc>
-        <w:tc>
-          <w:tcPr>
             <w:tcW w:w="1842" w:type="dxa"/>
           </w:tcPr>
           <w:p>
@@ -17775,20 +17332,6 @@
         </w:tc>
         <w:tc>
           <w:tcPr>
-            <w:tcW w:w="1448" w:type="dxa"/>
-          </w:tcPr>
-          <w:p>
-            <w:pPr>
-              <w:spacing w:after="0" w:line="240" w:lineRule="auto"/>
-              <w:jc w:val="center"/>
-              <w:rPr>
-                <w:lang w:val="en-GB"/>
-              </w:rPr>
-            </w:pPr>
-          </w:p>
-        </w:tc>
-        <w:tc>
-          <w:tcPr>
             <w:tcW w:w="1842" w:type="dxa"/>
           </w:tcPr>
           <w:p>
@@ -17844,20 +17387,6 @@
         </w:tc>
         <w:tc>
           <w:tcPr>
-            <w:tcW w:w="1448" w:type="dxa"/>
-          </w:tcPr>
-          <w:p>
-            <w:pPr>
-              <w:spacing w:after="0" w:line="240" w:lineRule="auto"/>
-              <w:jc w:val="center"/>
-              <w:rPr>
-                <w:lang w:val="en-GB"/>
-              </w:rPr>
-            </w:pPr>
-          </w:p>
-        </w:tc>
-        <w:tc>
-          <w:tcPr>
             <w:tcW w:w="1842" w:type="dxa"/>
           </w:tcPr>
           <w:p>
@@ -17913,20 +17442,6 @@
         </w:tc>
         <w:tc>
           <w:tcPr>
-            <w:tcW w:w="1448" w:type="dxa"/>
-          </w:tcPr>
-          <w:p>
-            <w:pPr>
-              <w:spacing w:after="0" w:line="240" w:lineRule="auto"/>
-              <w:jc w:val="center"/>
-              <w:rPr>
-                <w:lang w:val="en-GB"/>
-              </w:rPr>
-            </w:pPr>
-          </w:p>
-        </w:tc>
-        <w:tc>
-          <w:tcPr>
             <w:tcW w:w="1842" w:type="dxa"/>
           </w:tcPr>
           <w:p>
@@ -17982,20 +17497,6 @@
         </w:tc>
         <w:tc>
           <w:tcPr>
-            <w:tcW w:w="1448" w:type="dxa"/>
-          </w:tcPr>
-          <w:p>
-            <w:pPr>
-              <w:spacing w:after="0" w:line="240" w:lineRule="auto"/>
-              <w:jc w:val="center"/>
-              <w:rPr>
-                <w:lang w:val="en-GB"/>
-              </w:rPr>
-            </w:pPr>
-          </w:p>
-        </w:tc>
-        <w:tc>
-          <w:tcPr>
             <w:tcW w:w="1842" w:type="dxa"/>
           </w:tcPr>
           <w:p>
@@ -18051,20 +17552,6 @@
         </w:tc>
         <w:tc>
           <w:tcPr>
-            <w:tcW w:w="1448" w:type="dxa"/>
-          </w:tcPr>
-          <w:p>
-            <w:pPr>
-              <w:spacing w:after="0" w:line="240" w:lineRule="auto"/>
-              <w:jc w:val="center"/>
-              <w:rPr>
-                <w:lang w:val="en-GB"/>
-              </w:rPr>
-            </w:pPr>
-          </w:p>
-        </w:tc>
-        <w:tc>
-          <w:tcPr>
             <w:tcW w:w="1842" w:type="dxa"/>
           </w:tcPr>
           <w:p>
@@ -18120,20 +17607,6 @@
         </w:tc>
         <w:tc>
           <w:tcPr>
-            <w:tcW w:w="1448" w:type="dxa"/>
-          </w:tcPr>
-          <w:p>
-            <w:pPr>
-              <w:spacing w:after="0" w:line="240" w:lineRule="auto"/>
-              <w:jc w:val="center"/>
-              <w:rPr>
-                <w:lang w:val="en-GB"/>
-              </w:rPr>
-            </w:pPr>
-          </w:p>
-        </w:tc>
-        <w:tc>
-          <w:tcPr>
             <w:tcW w:w="1842" w:type="dxa"/>
           </w:tcPr>
           <w:p>
@@ -18189,20 +17662,6 @@
         </w:tc>
         <w:tc>
           <w:tcPr>
-            <w:tcW w:w="1448" w:type="dxa"/>
-          </w:tcPr>
-          <w:p>
-            <w:pPr>
-              <w:spacing w:after="0" w:line="240" w:lineRule="auto"/>
-              <w:jc w:val="center"/>
-              <w:rPr>
-                <w:lang w:val="en-GB"/>
-              </w:rPr>
-            </w:pPr>
-          </w:p>
-        </w:tc>
-        <w:tc>
-          <w:tcPr>
             <w:tcW w:w="1842" w:type="dxa"/>
           </w:tcPr>
           <w:p>
@@ -18258,20 +17717,6 @@
         </w:tc>
         <w:tc>
           <w:tcPr>
-            <w:tcW w:w="1448" w:type="dxa"/>
-          </w:tcPr>
-          <w:p>
-            <w:pPr>
-              <w:spacing w:after="0" w:line="240" w:lineRule="auto"/>
-              <w:jc w:val="center"/>
-              <w:rPr>
-                <w:lang w:val="en-GB"/>
-              </w:rPr>
-            </w:pPr>
-          </w:p>
-        </w:tc>
-        <w:tc>
-          <w:tcPr>
             <w:tcW w:w="1842" w:type="dxa"/>
           </w:tcPr>
           <w:p>
@@ -18327,20 +17772,6 @@
         </w:tc>
         <w:tc>
           <w:tcPr>
-            <w:tcW w:w="1448" w:type="dxa"/>
-          </w:tcPr>
-          <w:p>
-            <w:pPr>
-              <w:spacing w:after="0" w:line="240" w:lineRule="auto"/>
-              <w:jc w:val="center"/>
-              <w:rPr>
-                <w:lang w:val="en-GB"/>
-              </w:rPr>
-            </w:pPr>
-          </w:p>
-        </w:tc>
-        <w:tc>
-          <w:tcPr>
             <w:tcW w:w="1842" w:type="dxa"/>
           </w:tcPr>
           <w:p>
@@ -18396,20 +17827,6 @@
         </w:tc>
         <w:tc>
           <w:tcPr>
-            <w:tcW w:w="1448" w:type="dxa"/>
-          </w:tcPr>
-          <w:p>
-            <w:pPr>
-              <w:spacing w:after="0" w:line="240" w:lineRule="auto"/>
-              <w:jc w:val="center"/>
-              <w:rPr>
-                <w:lang w:val="en-GB"/>
-              </w:rPr>
-            </w:pPr>
-          </w:p>
-        </w:tc>
-        <w:tc>
-          <w:tcPr>
             <w:tcW w:w="1842" w:type="dxa"/>
           </w:tcPr>
           <w:p>
@@ -18465,20 +17882,6 @@
         </w:tc>
         <w:tc>
           <w:tcPr>
-            <w:tcW w:w="1448" w:type="dxa"/>
-          </w:tcPr>
-          <w:p>
-            <w:pPr>
-              <w:spacing w:after="0" w:line="240" w:lineRule="auto"/>
-              <w:jc w:val="center"/>
-              <w:rPr>
-                <w:lang w:val="en-GB"/>
-              </w:rPr>
-            </w:pPr>
-          </w:p>
-        </w:tc>
-        <w:tc>
-          <w:tcPr>
             <w:tcW w:w="1842" w:type="dxa"/>
           </w:tcPr>
           <w:p>
@@ -18534,20 +17937,6 @@
         </w:tc>
         <w:tc>
           <w:tcPr>
-            <w:tcW w:w="1448" w:type="dxa"/>
-          </w:tcPr>
-          <w:p>
-            <w:pPr>
-              <w:spacing w:after="0" w:line="240" w:lineRule="auto"/>
-              <w:jc w:val="center"/>
-              <w:rPr>
-                <w:lang w:val="en-GB"/>
-              </w:rPr>
-            </w:pPr>
-          </w:p>
-        </w:tc>
-        <w:tc>
-          <w:tcPr>
             <w:tcW w:w="1842" w:type="dxa"/>
           </w:tcPr>
           <w:p>
@@ -18603,20 +17992,6 @@
         </w:tc>
         <w:tc>
           <w:tcPr>
-            <w:tcW w:w="1448" w:type="dxa"/>
-          </w:tcPr>
-          <w:p>
-            <w:pPr>
-              <w:spacing w:after="0" w:line="240" w:lineRule="auto"/>
-              <w:jc w:val="center"/>
-              <w:rPr>
-                <w:lang w:val="en-GB"/>
-              </w:rPr>
-            </w:pPr>
-          </w:p>
-        </w:tc>
-        <w:tc>
-          <w:tcPr>
             <w:tcW w:w="1842" w:type="dxa"/>
           </w:tcPr>
           <w:p>
@@ -18672,20 +18047,6 @@
         </w:tc>
         <w:tc>
           <w:tcPr>
-            <w:tcW w:w="1448" w:type="dxa"/>
-          </w:tcPr>
-          <w:p>
-            <w:pPr>
-              <w:spacing w:after="0" w:line="240" w:lineRule="auto"/>
-              <w:jc w:val="center"/>
-              <w:rPr>
-                <w:lang w:val="en-GB"/>
-              </w:rPr>
-            </w:pPr>
-          </w:p>
-        </w:tc>
-        <w:tc>
-          <w:tcPr>
             <w:tcW w:w="1842" w:type="dxa"/>
           </w:tcPr>
           <w:p>
@@ -18741,20 +18102,6 @@
         </w:tc>
         <w:tc>
           <w:tcPr>
-            <w:tcW w:w="1448" w:type="dxa"/>
-          </w:tcPr>
-          <w:p>
-            <w:pPr>
-              <w:spacing w:after="0" w:line="240" w:lineRule="auto"/>
-              <w:jc w:val="center"/>
-              <w:rPr>
-                <w:lang w:val="en-GB"/>
-              </w:rPr>
-            </w:pPr>
-          </w:p>
-        </w:tc>
-        <w:tc>
-          <w:tcPr>
             <w:tcW w:w="1842" w:type="dxa"/>
           </w:tcPr>
           <w:p>
@@ -18810,20 +18157,6 @@
         </w:tc>
         <w:tc>
           <w:tcPr>
-            <w:tcW w:w="1448" w:type="dxa"/>
-          </w:tcPr>
-          <w:p>
-            <w:pPr>
-              <w:spacing w:after="0" w:line="240" w:lineRule="auto"/>
-              <w:jc w:val="center"/>
-              <w:rPr>
-                <w:lang w:val="en-GB"/>
-              </w:rPr>
-            </w:pPr>
-          </w:p>
-        </w:tc>
-        <w:tc>
-          <w:tcPr>
             <w:tcW w:w="1842" w:type="dxa"/>
           </w:tcPr>
           <w:p>
@@ -18879,20 +18212,6 @@
         </w:tc>
         <w:tc>
           <w:tcPr>
-            <w:tcW w:w="1448" w:type="dxa"/>
-          </w:tcPr>
-          <w:p>
-            <w:pPr>
-              <w:spacing w:after="0" w:line="240" w:lineRule="auto"/>
-              <w:jc w:val="center"/>
-              <w:rPr>
-                <w:lang w:val="en-GB"/>
-              </w:rPr>
-            </w:pPr>
-          </w:p>
-        </w:tc>
-        <w:tc>
-          <w:tcPr>
             <w:tcW w:w="1842" w:type="dxa"/>
           </w:tcPr>
           <w:p>
@@ -18948,20 +18267,6 @@
         </w:tc>
         <w:tc>
           <w:tcPr>
-            <w:tcW w:w="1448" w:type="dxa"/>
-          </w:tcPr>
-          <w:p>
-            <w:pPr>
-              <w:spacing w:after="0" w:line="240" w:lineRule="auto"/>
-              <w:jc w:val="center"/>
-              <w:rPr>
-                <w:lang w:val="en-GB"/>
-              </w:rPr>
-            </w:pPr>
-          </w:p>
-        </w:tc>
-        <w:tc>
-          <w:tcPr>
             <w:tcW w:w="1842" w:type="dxa"/>
           </w:tcPr>
           <w:p>
@@ -19023,20 +18328,6 @@
         </w:tc>
         <w:tc>
           <w:tcPr>
-            <w:tcW w:w="1448" w:type="dxa"/>
-          </w:tcPr>
-          <w:p>
-            <w:pPr>
-              <w:spacing w:after="0" w:line="240" w:lineRule="auto"/>
-              <w:jc w:val="center"/>
-              <w:rPr>
-                <w:lang w:val="en-GB"/>
-              </w:rPr>
-            </w:pPr>
-          </w:p>
-        </w:tc>
-        <w:tc>
-          <w:tcPr>
             <w:tcW w:w="1842" w:type="dxa"/>
           </w:tcPr>
           <w:p>
@@ -19098,20 +18389,6 @@
         </w:tc>
         <w:tc>
           <w:tcPr>
-            <w:tcW w:w="1448" w:type="dxa"/>
-          </w:tcPr>
-          <w:p>
-            <w:pPr>
-              <w:spacing w:after="0" w:line="240" w:lineRule="auto"/>
-              <w:jc w:val="center"/>
-              <w:rPr>
-                <w:lang w:val="en-GB"/>
-              </w:rPr>
-            </w:pPr>
-          </w:p>
-        </w:tc>
-        <w:tc>
-          <w:tcPr>
             <w:tcW w:w="1842" w:type="dxa"/>
           </w:tcPr>
           <w:p>
@@ -19167,20 +18444,6 @@
         </w:tc>
         <w:tc>
           <w:tcPr>
-            <w:tcW w:w="1448" w:type="dxa"/>
-          </w:tcPr>
-          <w:p>
-            <w:pPr>
-              <w:spacing w:after="0" w:line="240" w:lineRule="auto"/>
-              <w:jc w:val="center"/>
-              <w:rPr>
-                <w:lang w:val="en-GB"/>
-              </w:rPr>
-            </w:pPr>
-          </w:p>
-        </w:tc>
-        <w:tc>
-          <w:tcPr>
             <w:tcW w:w="1842" w:type="dxa"/>
           </w:tcPr>
           <w:p>
@@ -19236,20 +18499,6 @@
         </w:tc>
         <w:tc>
           <w:tcPr>
-            <w:tcW w:w="1448" w:type="dxa"/>
-          </w:tcPr>
-          <w:p>
-            <w:pPr>
-              <w:spacing w:after="0" w:line="240" w:lineRule="auto"/>
-              <w:jc w:val="center"/>
-              <w:rPr>
-                <w:lang w:val="en-GB"/>
-              </w:rPr>
-            </w:pPr>
-          </w:p>
-        </w:tc>
-        <w:tc>
-          <w:tcPr>
             <w:tcW w:w="1842" w:type="dxa"/>
           </w:tcPr>
           <w:p>
@@ -19311,20 +18560,6 @@
         </w:tc>
         <w:tc>
           <w:tcPr>
-            <w:tcW w:w="1448" w:type="dxa"/>
-          </w:tcPr>
-          <w:p>
-            <w:pPr>
-              <w:spacing w:after="0" w:line="240" w:lineRule="auto"/>
-              <w:jc w:val="center"/>
-              <w:rPr>
-                <w:lang w:val="en-GB"/>
-              </w:rPr>
-            </w:pPr>
-          </w:p>
-        </w:tc>
-        <w:tc>
-          <w:tcPr>
             <w:tcW w:w="1842" w:type="dxa"/>
           </w:tcPr>
           <w:p>
@@ -19380,20 +18615,6 @@
         </w:tc>
         <w:tc>
           <w:tcPr>
-            <w:tcW w:w="1448" w:type="dxa"/>
-          </w:tcPr>
-          <w:p>
-            <w:pPr>
-              <w:spacing w:after="0" w:line="240" w:lineRule="auto"/>
-              <w:jc w:val="center"/>
-              <w:rPr>
-                <w:lang w:val="en-GB"/>
-              </w:rPr>
-            </w:pPr>
-          </w:p>
-        </w:tc>
-        <w:tc>
-          <w:tcPr>
             <w:tcW w:w="1842" w:type="dxa"/>
           </w:tcPr>
           <w:p>
@@ -19449,20 +18670,6 @@
         </w:tc>
         <w:tc>
           <w:tcPr>
-            <w:tcW w:w="1448" w:type="dxa"/>
-          </w:tcPr>
-          <w:p>
-            <w:pPr>
-              <w:spacing w:after="0" w:line="240" w:lineRule="auto"/>
-              <w:jc w:val="center"/>
-              <w:rPr>
-                <w:lang w:val="en-GB"/>
-              </w:rPr>
-            </w:pPr>
-          </w:p>
-        </w:tc>
-        <w:tc>
-          <w:tcPr>
             <w:tcW w:w="1842" w:type="dxa"/>
           </w:tcPr>
           <w:p>
@@ -19518,20 +18725,6 @@
         </w:tc>
         <w:tc>
           <w:tcPr>
-            <w:tcW w:w="1448" w:type="dxa"/>
-          </w:tcPr>
-          <w:p>
-            <w:pPr>
-              <w:spacing w:after="0" w:line="240" w:lineRule="auto"/>
-              <w:jc w:val="center"/>
-              <w:rPr>
-                <w:lang w:val="en-GB"/>
-              </w:rPr>
-            </w:pPr>
-          </w:p>
-        </w:tc>
-        <w:tc>
-          <w:tcPr>
             <w:tcW w:w="1842" w:type="dxa"/>
           </w:tcPr>
           <w:p>
@@ -19587,20 +18780,6 @@
         </w:tc>
         <w:tc>
           <w:tcPr>
-            <w:tcW w:w="1448" w:type="dxa"/>
-          </w:tcPr>
-          <w:p>
-            <w:pPr>
-              <w:spacing w:after="0" w:line="240" w:lineRule="auto"/>
-              <w:jc w:val="center"/>
-              <w:rPr>
-                <w:lang w:val="en-GB"/>
-              </w:rPr>
-            </w:pPr>
-          </w:p>
-        </w:tc>
-        <w:tc>
-          <w:tcPr>
             <w:tcW w:w="1842" w:type="dxa"/>
           </w:tcPr>
           <w:p>
@@ -19656,20 +18835,6 @@
         </w:tc>
         <w:tc>
           <w:tcPr>
-            <w:tcW w:w="1448" w:type="dxa"/>
-          </w:tcPr>
-          <w:p>
-            <w:pPr>
-              <w:spacing w:after="0" w:line="240" w:lineRule="auto"/>
-              <w:jc w:val="center"/>
-              <w:rPr>
-                <w:lang w:val="en-GB"/>
-              </w:rPr>
-            </w:pPr>
-          </w:p>
-        </w:tc>
-        <w:tc>
-          <w:tcPr>
             <w:tcW w:w="1842" w:type="dxa"/>
           </w:tcPr>
           <w:p>
@@ -19725,20 +18890,6 @@
         </w:tc>
         <w:tc>
           <w:tcPr>
-            <w:tcW w:w="1448" w:type="dxa"/>
-          </w:tcPr>
-          <w:p>
-            <w:pPr>
-              <w:spacing w:after="0" w:line="240" w:lineRule="auto"/>
-              <w:jc w:val="center"/>
-              <w:rPr>
-                <w:lang w:val="en-GB"/>
-              </w:rPr>
-            </w:pPr>
-          </w:p>
-        </w:tc>
-        <w:tc>
-          <w:tcPr>
             <w:tcW w:w="1842" w:type="dxa"/>
           </w:tcPr>
           <w:p>
@@ -19794,20 +18945,6 @@
         </w:tc>
         <w:tc>
           <w:tcPr>
-            <w:tcW w:w="1448" w:type="dxa"/>
-          </w:tcPr>
-          <w:p>
-            <w:pPr>
-              <w:spacing w:after="0" w:line="240" w:lineRule="auto"/>
-              <w:jc w:val="center"/>
-              <w:rPr>
-                <w:lang w:val="en-GB"/>
-              </w:rPr>
-            </w:pPr>
-          </w:p>
-        </w:tc>
-        <w:tc>
-          <w:tcPr>
             <w:tcW w:w="1842" w:type="dxa"/>
           </w:tcPr>
           <w:p>
@@ -19863,20 +19000,6 @@
         </w:tc>
         <w:tc>
           <w:tcPr>
-            <w:tcW w:w="1448" w:type="dxa"/>
-          </w:tcPr>
-          <w:p>
-            <w:pPr>
-              <w:spacing w:after="0" w:line="240" w:lineRule="auto"/>
-              <w:jc w:val="center"/>
-              <w:rPr>
-                <w:lang w:val="en-GB"/>
-              </w:rPr>
-            </w:pPr>
-          </w:p>
-        </w:tc>
-        <w:tc>
-          <w:tcPr>
             <w:tcW w:w="1842" w:type="dxa"/>
           </w:tcPr>
           <w:p>
@@ -19932,20 +19055,6 @@
         </w:tc>
         <w:tc>
           <w:tcPr>
-            <w:tcW w:w="1448" w:type="dxa"/>
-          </w:tcPr>
-          <w:p>
-            <w:pPr>
-              <w:spacing w:after="0" w:line="240" w:lineRule="auto"/>
-              <w:jc w:val="center"/>
-              <w:rPr>
-                <w:lang w:val="en-GB"/>
-              </w:rPr>
-            </w:pPr>
-          </w:p>
-        </w:tc>
-        <w:tc>
-          <w:tcPr>
             <w:tcW w:w="1842" w:type="dxa"/>
           </w:tcPr>
           <w:p>
@@ -19997,20 +19106,6 @@
               </w:rPr>
               <w:t>SR-69</w:t>
             </w:r>
-          </w:p>
-        </w:tc>
-        <w:tc>
-          <w:tcPr>
-            <w:tcW w:w="1448" w:type="dxa"/>
-          </w:tcPr>
-          <w:p>
-            <w:pPr>
-              <w:spacing w:after="0" w:line="240" w:lineRule="auto"/>
-              <w:jc w:val="center"/>
-              <w:rPr>
-                <w:lang w:val="en-GB"/>
-              </w:rPr>
-            </w:pPr>
           </w:p>
         </w:tc>
         <w:tc>
@@ -20072,20 +19167,6 @@
         </w:tc>
         <w:tc>
           <w:tcPr>
-            <w:tcW w:w="1448" w:type="dxa"/>
-          </w:tcPr>
-          <w:p>
-            <w:pPr>
-              <w:spacing w:after="0" w:line="240" w:lineRule="auto"/>
-              <w:jc w:val="center"/>
-              <w:rPr>
-                <w:lang w:val="en-GB"/>
-              </w:rPr>
-            </w:pPr>
-          </w:p>
-        </w:tc>
-        <w:tc>
-          <w:tcPr>
             <w:tcW w:w="1842" w:type="dxa"/>
           </w:tcPr>
           <w:p>
@@ -20141,20 +19222,6 @@
         </w:tc>
         <w:tc>
           <w:tcPr>
-            <w:tcW w:w="1448" w:type="dxa"/>
-          </w:tcPr>
-          <w:p>
-            <w:pPr>
-              <w:spacing w:after="0" w:line="240" w:lineRule="auto"/>
-              <w:jc w:val="center"/>
-              <w:rPr>
-                <w:lang w:val="en-GB"/>
-              </w:rPr>
-            </w:pPr>
-          </w:p>
-        </w:tc>
-        <w:tc>
-          <w:tcPr>
             <w:tcW w:w="1842" w:type="dxa"/>
           </w:tcPr>
           <w:p>
@@ -20210,20 +19277,6 @@
         </w:tc>
         <w:tc>
           <w:tcPr>
-            <w:tcW w:w="1448" w:type="dxa"/>
-          </w:tcPr>
-          <w:p>
-            <w:pPr>
-              <w:spacing w:after="0" w:line="240" w:lineRule="auto"/>
-              <w:jc w:val="center"/>
-              <w:rPr>
-                <w:lang w:val="en-GB"/>
-              </w:rPr>
-            </w:pPr>
-          </w:p>
-        </w:tc>
-        <w:tc>
-          <w:tcPr>
             <w:tcW w:w="1842" w:type="dxa"/>
           </w:tcPr>
           <w:p>
@@ -20279,20 +19332,6 @@
         </w:tc>
         <w:tc>
           <w:tcPr>
-            <w:tcW w:w="1448" w:type="dxa"/>
-          </w:tcPr>
-          <w:p>
-            <w:pPr>
-              <w:spacing w:after="0" w:line="240" w:lineRule="auto"/>
-              <w:jc w:val="center"/>
-              <w:rPr>
-                <w:lang w:val="en-GB"/>
-              </w:rPr>
-            </w:pPr>
-          </w:p>
-        </w:tc>
-        <w:tc>
-          <w:tcPr>
             <w:tcW w:w="1842" w:type="dxa"/>
           </w:tcPr>
           <w:p>
@@ -20348,20 +19387,6 @@
         </w:tc>
         <w:tc>
           <w:tcPr>
-            <w:tcW w:w="1448" w:type="dxa"/>
-          </w:tcPr>
-          <w:p>
-            <w:pPr>
-              <w:spacing w:after="0" w:line="240" w:lineRule="auto"/>
-              <w:jc w:val="center"/>
-              <w:rPr>
-                <w:lang w:val="en-GB"/>
-              </w:rPr>
-            </w:pPr>
-          </w:p>
-        </w:tc>
-        <w:tc>
-          <w:tcPr>
             <w:tcW w:w="1842" w:type="dxa"/>
           </w:tcPr>
           <w:p>
@@ -20413,20 +19438,6 @@
               </w:rPr>
               <w:t>SR-75</w:t>
             </w:r>
-          </w:p>
-        </w:tc>
-        <w:tc>
-          <w:tcPr>
-            <w:tcW w:w="1448" w:type="dxa"/>
-          </w:tcPr>
-          <w:p>
-            <w:pPr>
-              <w:spacing w:after="0" w:line="240" w:lineRule="auto"/>
-              <w:jc w:val="center"/>
-              <w:rPr>
-                <w:lang w:val="en-GB"/>
-              </w:rPr>
-            </w:pPr>
           </w:p>
         </w:tc>
         <w:tc>
@@ -20488,20 +19499,6 @@
         </w:tc>
         <w:tc>
           <w:tcPr>
-            <w:tcW w:w="1448" w:type="dxa"/>
-          </w:tcPr>
-          <w:p>
-            <w:pPr>
-              <w:spacing w:after="0" w:line="240" w:lineRule="auto"/>
-              <w:jc w:val="center"/>
-              <w:rPr>
-                <w:lang w:val="en-GB"/>
-              </w:rPr>
-            </w:pPr>
-          </w:p>
-        </w:tc>
-        <w:tc>
-          <w:tcPr>
             <w:tcW w:w="1842" w:type="dxa"/>
           </w:tcPr>
           <w:p>
@@ -20557,20 +19554,6 @@
         </w:tc>
         <w:tc>
           <w:tcPr>
-            <w:tcW w:w="1448" w:type="dxa"/>
-          </w:tcPr>
-          <w:p>
-            <w:pPr>
-              <w:spacing w:after="0" w:line="240" w:lineRule="auto"/>
-              <w:jc w:val="center"/>
-              <w:rPr>
-                <w:lang w:val="en-GB"/>
-              </w:rPr>
-            </w:pPr>
-          </w:p>
-        </w:tc>
-        <w:tc>
-          <w:tcPr>
             <w:tcW w:w="1842" w:type="dxa"/>
           </w:tcPr>
           <w:p>
@@ -20626,20 +19609,6 @@
         </w:tc>
         <w:tc>
           <w:tcPr>
-            <w:tcW w:w="1448" w:type="dxa"/>
-          </w:tcPr>
-          <w:p>
-            <w:pPr>
-              <w:spacing w:after="0" w:line="240" w:lineRule="auto"/>
-              <w:jc w:val="center"/>
-              <w:rPr>
-                <w:lang w:val="en-GB"/>
-              </w:rPr>
-            </w:pPr>
-          </w:p>
-        </w:tc>
-        <w:tc>
-          <w:tcPr>
             <w:tcW w:w="1842" w:type="dxa"/>
           </w:tcPr>
           <w:p>
@@ -20691,20 +19660,6 @@
               </w:rPr>
               <w:t>SR-79</w:t>
             </w:r>
-          </w:p>
-        </w:tc>
-        <w:tc>
-          <w:tcPr>
-            <w:tcW w:w="1448" w:type="dxa"/>
-          </w:tcPr>
-          <w:p>
-            <w:pPr>
-              <w:spacing w:after="0" w:line="240" w:lineRule="auto"/>
-              <w:jc w:val="center"/>
-              <w:rPr>
-                <w:lang w:val="en-GB"/>
-              </w:rPr>
-            </w:pPr>
           </w:p>
         </w:tc>
         <w:tc>
@@ -20766,20 +19721,6 @@
         </w:tc>
         <w:tc>
           <w:tcPr>
-            <w:tcW w:w="1448" w:type="dxa"/>
-          </w:tcPr>
-          <w:p>
-            <w:pPr>
-              <w:spacing w:after="0" w:line="240" w:lineRule="auto"/>
-              <w:jc w:val="center"/>
-              <w:rPr>
-                <w:lang w:val="en-GB"/>
-              </w:rPr>
-            </w:pPr>
-          </w:p>
-        </w:tc>
-        <w:tc>
-          <w:tcPr>
             <w:tcW w:w="1842" w:type="dxa"/>
           </w:tcPr>
           <w:p>
@@ -20837,20 +19778,6 @@
         </w:tc>
         <w:tc>
           <w:tcPr>
-            <w:tcW w:w="1448" w:type="dxa"/>
-          </w:tcPr>
-          <w:p>
-            <w:pPr>
-              <w:spacing w:after="0" w:line="240" w:lineRule="auto"/>
-              <w:jc w:val="center"/>
-              <w:rPr>
-                <w:lang w:val="en-GB"/>
-              </w:rPr>
-            </w:pPr>
-          </w:p>
-        </w:tc>
-        <w:tc>
-          <w:tcPr>
             <w:tcW w:w="1842" w:type="dxa"/>
           </w:tcPr>
           <w:p>
@@ -20908,20 +19835,6 @@
         </w:tc>
         <w:tc>
           <w:tcPr>
-            <w:tcW w:w="1448" w:type="dxa"/>
-          </w:tcPr>
-          <w:p>
-            <w:pPr>
-              <w:spacing w:after="0" w:line="240" w:lineRule="auto"/>
-              <w:jc w:val="center"/>
-              <w:rPr>
-                <w:lang w:val="en-GB"/>
-              </w:rPr>
-            </w:pPr>
-          </w:p>
-        </w:tc>
-        <w:tc>
-          <w:tcPr>
             <w:tcW w:w="1842" w:type="dxa"/>
           </w:tcPr>
           <w:p>
@@ -20973,20 +19886,6 @@
               </w:rPr>
               <w:t>SR-83</w:t>
             </w:r>
-          </w:p>
-        </w:tc>
-        <w:tc>
-          <w:tcPr>
-            <w:tcW w:w="1448" w:type="dxa"/>
-          </w:tcPr>
-          <w:p>
-            <w:pPr>
-              <w:spacing w:after="0" w:line="240" w:lineRule="auto"/>
-              <w:jc w:val="center"/>
-              <w:rPr>
-                <w:lang w:val="en-GB"/>
-              </w:rPr>
-            </w:pPr>
           </w:p>
         </w:tc>
         <w:tc>
@@ -21048,20 +19947,6 @@
         </w:tc>
         <w:tc>
           <w:tcPr>
-            <w:tcW w:w="1448" w:type="dxa"/>
-          </w:tcPr>
-          <w:p>
-            <w:pPr>
-              <w:spacing w:after="0" w:line="240" w:lineRule="auto"/>
-              <w:jc w:val="center"/>
-              <w:rPr>
-                <w:lang w:val="en-GB"/>
-              </w:rPr>
-            </w:pPr>
-          </w:p>
-        </w:tc>
-        <w:tc>
-          <w:tcPr>
             <w:tcW w:w="1842" w:type="dxa"/>
           </w:tcPr>
           <w:p>
@@ -21119,20 +20004,6 @@
         </w:tc>
         <w:tc>
           <w:tcPr>
-            <w:tcW w:w="1448" w:type="dxa"/>
-          </w:tcPr>
-          <w:p>
-            <w:pPr>
-              <w:spacing w:after="0" w:line="240" w:lineRule="auto"/>
-              <w:jc w:val="center"/>
-              <w:rPr>
-                <w:lang w:val="en-GB"/>
-              </w:rPr>
-            </w:pPr>
-          </w:p>
-        </w:tc>
-        <w:tc>
-          <w:tcPr>
             <w:tcW w:w="1842" w:type="dxa"/>
           </w:tcPr>
           <w:p>
@@ -21218,20 +20089,6 @@
         </w:tc>
         <w:tc>
           <w:tcPr>
-            <w:tcW w:w="1448" w:type="dxa"/>
-          </w:tcPr>
-          <w:p>
-            <w:pPr>
-              <w:spacing w:after="0" w:line="240" w:lineRule="auto"/>
-              <w:jc w:val="center"/>
-              <w:rPr>
-                <w:lang w:val="en-GB"/>
-              </w:rPr>
-            </w:pPr>
-          </w:p>
-        </w:tc>
-        <w:tc>
-          <w:tcPr>
             <w:tcW w:w="1842" w:type="dxa"/>
           </w:tcPr>
           <w:p>
@@ -21267,6 +20124,30 @@
         </w:tc>
       </w:tr>
     </w:tbl>
+    <w:p>
+      <w:pPr>
+        <w:rPr>
+          <w:lang w:val="en-GB"/>
+        </w:rPr>
+      </w:pPr>
+      <w:bookmarkStart w:id="145" w:name="_Toc272873338"/>
+      <w:bookmarkStart w:id="146" w:name="_Toc273129957"/>
+      <w:bookmarkStart w:id="147" w:name="_Toc273168935"/>
+      <w:bookmarkStart w:id="148" w:name="_Toc273170892"/>
+    </w:p>
+    <w:p>
+      <w:pPr>
+        <w:rPr>
+          <w:lang w:val="en-GB"/>
+        </w:rPr>
+      </w:pPr>
+      <w:r>
+        <w:rPr>
+          <w:lang w:val="en-GB"/>
+        </w:rPr>
+        <w:t>For traceability from UR-x and description in text in the Terma Case.PDF to requirements in this documents please look in appendix B.</w:t>
+      </w:r>
+    </w:p>
     <w:p>
       <w:pPr>
         <w:pStyle w:val="Heading1"/>
@@ -21278,10 +20159,6 @@
           <w:lang w:val="en-GB"/>
         </w:rPr>
       </w:pPr>
-      <w:bookmarkStart w:id="145" w:name="_Toc272873338"/>
-      <w:bookmarkStart w:id="146" w:name="_Toc273129957"/>
-      <w:bookmarkStart w:id="147" w:name="_Toc273168935"/>
-      <w:bookmarkStart w:id="148" w:name="_Toc273170892"/>
       <w:r>
         <w:rPr>
           <w:lang w:val="en-GB"/>
@@ -22074,6 +20951,30 @@
     </w:tbl>
     <w:p>
       <w:pPr>
+        <w:rPr>
+          <w:lang w:val="en-GB"/>
+        </w:rPr>
+      </w:pPr>
+      <w:bookmarkStart w:id="155" w:name="_Toc272873339"/>
+      <w:bookmarkStart w:id="156" w:name="_Toc273129960"/>
+      <w:bookmarkStart w:id="157" w:name="_Toc273168938"/>
+      <w:bookmarkStart w:id="158" w:name="_Toc273170895"/>
+    </w:p>
+    <w:p>
+      <w:pPr>
+        <w:rPr>
+          <w:lang w:val="en-GB"/>
+        </w:rPr>
+      </w:pPr>
+      <w:r>
+        <w:rPr>
+          <w:lang w:val="en-GB"/>
+        </w:rPr>
+        <w:br w:type="page"/>
+      </w:r>
+    </w:p>
+    <w:p>
+      <w:pPr>
         <w:pStyle w:val="Heading1"/>
         <w:numPr>
           <w:ilvl w:val="0"/>
@@ -22083,10 +20984,6 @@
           <w:lang w:val="en-GB"/>
         </w:rPr>
       </w:pPr>
-      <w:bookmarkStart w:id="155" w:name="_Toc272873339"/>
-      <w:bookmarkStart w:id="156" w:name="_Toc273129960"/>
-      <w:bookmarkStart w:id="157" w:name="_Toc273168938"/>
-      <w:bookmarkStart w:id="158" w:name="_Toc273170895"/>
       <w:r>
         <w:rPr>
           <w:lang w:val="en-GB"/>
@@ -22444,7 +21341,7 @@
         <w:noProof/>
         <w:lang w:val="en-GB"/>
       </w:rPr>
-      <w:t>2</w:t>
+      <w:t>17</w:t>
     </w:r>
     <w:r>
       <w:rPr>
@@ -22487,7 +21384,7 @@
         <w:noProof/>
         <w:lang w:val="en-GB"/>
       </w:rPr>
-      <w:t>20</w:t>
+      <w:t>21</w:t>
     </w:r>
     <w:r>
       <w:rPr>

</xml_diff>

<commit_message>
Final Version sent to Terma
</commit_message>
<xml_diff>
--- a/Sysreq/SRS Missile Warning System.docx
+++ b/Sysreq/SRS Missile Warning System.docx
@@ -5914,7 +5914,7 @@
           <v:shape id="_x0000_i1026" type="#_x0000_t75" style="width:437.25pt;height:315.75pt" o:ole="">
             <v:imagedata r:id="rId8" o:title=""/>
           </v:shape>
-          <o:OLEObject Type="Embed" ProgID="Visio.Drawing.11" ShapeID="_x0000_i1026" DrawAspect="Content" ObjectID="_1346913370" r:id="rId9"/>
+          <o:OLEObject Type="Embed" ProgID="Visio.Drawing.11" ShapeID="_x0000_i1026" DrawAspect="Content" ObjectID="_1346915059" r:id="rId9"/>
         </w:object>
       </w:r>
     </w:p>
@@ -21341,7 +21341,7 @@
         <w:noProof/>
         <w:lang w:val="en-GB"/>
       </w:rPr>
-      <w:t>17</w:t>
+      <w:t>20</w:t>
     </w:r>
     <w:r>
       <w:rPr>

</xml_diff>